<commit_message>
Add Project Charter template
</commit_message>
<xml_diff>
--- a/Smithgall Woods Project Charter.docx
+++ b/Smithgall Woods Project Charter.docx
@@ -23,7 +23,7 @@
           <w:noProof/>
         </w:rPr>
         <w:drawing>
-          <wp:anchor distT="0" distB="0" distL="114300" distR="114300" simplePos="0" relativeHeight="251658240" behindDoc="1" locked="0" layoutInCell="1" allowOverlap="1" wp14:anchorId="75A78BC2" wp14:editId="37A9822B">
+          <wp:anchor distT="0" distB="0" distL="114300" distR="114300" simplePos="0" relativeHeight="251655168" behindDoc="1" locked="0" layoutInCell="1" allowOverlap="1" wp14:anchorId="069CB76F" wp14:editId="4535D24C">
             <wp:simplePos x="0" y="0"/>
             <wp:positionH relativeFrom="column">
               <wp:posOffset>309880</wp:posOffset>
@@ -368,24 +368,48 @@
       <w:r>
         <w:rPr>
           <w:rFonts w:cs="Arial"/>
-          <w:b/>
+          <w:sz w:val="28"/>
+          <w:szCs w:val="28"/>
+        </w:rPr>
+        <w:t>Clark Williams</w:t>
+      </w:r>
+    </w:p>
+    <w:p>
+      <w:pPr>
+        <w:spacing w:after="0"/>
+        <w:jc w:val="right"/>
+        <w:rPr>
+          <w:rFonts w:cs="Arial"/>
+          <w:sz w:val="28"/>
+          <w:szCs w:val="28"/>
+        </w:rPr>
+      </w:pPr>
+      <w:r>
+        <w:rPr>
+          <w:rFonts w:ascii="Arial" w:hAnsi="Arial" w:cs="Arial"/>
           <w:noProof/>
-          <w:sz w:val="72"/>
-          <w:szCs w:val="72"/>
         </w:rPr>
         <w:drawing>
-          <wp:anchor distT="0" distB="0" distL="114300" distR="114300" simplePos="0" relativeHeight="251659264" behindDoc="1" locked="0" layoutInCell="1" allowOverlap="1" wp14:anchorId="1A6D4F0A" wp14:editId="6E7DEECC">
+          <wp:anchor distT="0" distB="0" distL="114300" distR="114300" simplePos="0" relativeHeight="251668480" behindDoc="1" locked="0" layoutInCell="1" allowOverlap="1" wp14:anchorId="6970B066" wp14:editId="232C16CB">
             <wp:simplePos x="0" y="0"/>
             <wp:positionH relativeFrom="column">
-              <wp:posOffset>466725</wp:posOffset>
+              <wp:posOffset>488315</wp:posOffset>
             </wp:positionH>
             <wp:positionV relativeFrom="paragraph">
-              <wp:posOffset>15240</wp:posOffset>
+              <wp:posOffset>198755</wp:posOffset>
             </wp:positionV>
-            <wp:extent cx="2257425" cy="2961005"/>
-            <wp:effectExtent l="0" t="0" r="9525" b="0"/>
-            <wp:wrapSquare wrapText="bothSides"/>
-            <wp:docPr id="1026" name="Picture 2" descr="C:\Users\Jojo\Documents\MIT Degree\Fall 2017\MIST 7590E Master of Internet Tech Project I\Project\Deliverables\6 Sep Deliverable\park_raccoon_new.png"/>
+            <wp:extent cx="2193925" cy="2876550"/>
+            <wp:effectExtent l="0" t="0" r="0" b="0"/>
+            <wp:wrapThrough wrapText="bothSides">
+              <wp:wrapPolygon edited="0">
+                <wp:start x="0" y="0"/>
+                <wp:lineTo x="0" y="21457"/>
+                <wp:lineTo x="21381" y="21457"/>
+                <wp:lineTo x="21381" y="0"/>
+                <wp:lineTo x="0" y="0"/>
+              </wp:wrapPolygon>
+            </wp:wrapThrough>
+            <wp:docPr id="5" name="Picture 5"/>
             <wp:cNvGraphicFramePr>
               <a:graphicFrameLocks xmlns:a="http://schemas.openxmlformats.org/drawingml/2006/main" noChangeAspect="1"/>
             </wp:cNvGraphicFramePr>
@@ -393,7 +417,7 @@
               <a:graphicData uri="http://schemas.openxmlformats.org/drawingml/2006/picture">
                 <pic:pic xmlns:pic="http://schemas.openxmlformats.org/drawingml/2006/picture">
                   <pic:nvPicPr>
-                    <pic:cNvPr id="1026" name="Picture 2" descr="C:\Users\Jojo\Documents\MIT Degree\Fall 2017\MIST 7590E Master of Internet Tech Project I\Project\Deliverables\6 Sep Deliverable\park_raccoon_new.png"/>
+                    <pic:cNvPr id="0" name="Picture 1"/>
                     <pic:cNvPicPr>
                       <a:picLocks noChangeAspect="1" noChangeArrowheads="1"/>
                     </pic:cNvPicPr>
@@ -414,13 +438,15 @@
                   <pic:spPr bwMode="auto">
                     <a:xfrm>
                       <a:off x="0" y="0"/>
-                      <a:ext cx="2257425" cy="2961005"/>
+                      <a:ext cx="2193925" cy="2876550"/>
                     </a:xfrm>
                     <a:prstGeom prst="rect">
                       <a:avLst/>
                     </a:prstGeom>
                     <a:noFill/>
-                    <a:extLst/>
+                    <a:ln>
+                      <a:noFill/>
+                    </a:ln>
                   </pic:spPr>
                 </pic:pic>
               </a:graphicData>
@@ -440,7 +466,7 @@
           <w:sz w:val="28"/>
           <w:szCs w:val="28"/>
         </w:rPr>
-        <w:t>Clark Williams</w:t>
+        <w:t>Eliseo Santos</w:t>
       </w:r>
     </w:p>
     <w:p>
@@ -453,14 +479,6 @@
           <w:szCs w:val="28"/>
         </w:rPr>
       </w:pPr>
-      <w:r>
-        <w:rPr>
-          <w:rFonts w:cs="Arial"/>
-          <w:sz w:val="28"/>
-          <w:szCs w:val="28"/>
-        </w:rPr>
-        <w:t>Eliseo Santos</w:t>
-      </w:r>
     </w:p>
     <w:p>
       <w:pPr>
@@ -472,6 +490,38 @@
           <w:szCs w:val="28"/>
         </w:rPr>
       </w:pPr>
+      <w:r>
+        <w:rPr>
+          <w:rFonts w:cs="Arial"/>
+          <w:sz w:val="28"/>
+          <w:szCs w:val="28"/>
+        </w:rPr>
+        <w:tab/>
+      </w:r>
+      <w:r>
+        <w:rPr>
+          <w:rFonts w:cs="Arial"/>
+          <w:sz w:val="28"/>
+          <w:szCs w:val="28"/>
+        </w:rPr>
+        <w:tab/>
+      </w:r>
+      <w:r>
+        <w:rPr>
+          <w:rFonts w:cs="Arial"/>
+          <w:sz w:val="28"/>
+          <w:szCs w:val="28"/>
+        </w:rPr>
+        <w:t>October 22</w:t>
+      </w:r>
+      <w:r>
+        <w:rPr>
+          <w:rFonts w:cs="Arial"/>
+          <w:sz w:val="28"/>
+          <w:szCs w:val="28"/>
+        </w:rPr>
+        <w:t>, 2017</w:t>
+      </w:r>
     </w:p>
     <w:p>
       <w:pPr>
@@ -483,49 +533,6 @@
           <w:szCs w:val="28"/>
         </w:rPr>
       </w:pPr>
-      <w:r>
-        <w:rPr>
-          <w:rFonts w:cs="Arial"/>
-          <w:sz w:val="28"/>
-          <w:szCs w:val="28"/>
-        </w:rPr>
-        <w:tab/>
-      </w:r>
-      <w:r>
-        <w:rPr>
-          <w:rFonts w:cs="Arial"/>
-          <w:sz w:val="28"/>
-          <w:szCs w:val="28"/>
-        </w:rPr>
-        <w:tab/>
-      </w:r>
-      <w:r>
-        <w:rPr>
-          <w:rFonts w:cs="Arial"/>
-          <w:sz w:val="28"/>
-          <w:szCs w:val="28"/>
-        </w:rPr>
-        <w:t>October 22</w:t>
-      </w:r>
-      <w:r>
-        <w:rPr>
-          <w:rFonts w:cs="Arial"/>
-          <w:sz w:val="28"/>
-          <w:szCs w:val="28"/>
-        </w:rPr>
-        <w:t>, 2017</w:t>
-      </w:r>
-    </w:p>
-    <w:p>
-      <w:pPr>
-        <w:spacing w:after="0"/>
-        <w:jc w:val="right"/>
-        <w:rPr>
-          <w:rFonts w:cs="Arial"/>
-          <w:sz w:val="28"/>
-          <w:szCs w:val="28"/>
-        </w:rPr>
-      </w:pPr>
     </w:p>
     <w:p>
       <w:pPr>
@@ -543,6 +550,8 @@
         </w:rPr>
         <w:br w:type="page"/>
       </w:r>
+      <w:bookmarkStart w:id="0" w:name="_GoBack"/>
+      <w:bookmarkEnd w:id="0"/>
     </w:p>
     <w:p>
       <w:pPr>
@@ -848,7 +857,24 @@
           <w:szCs w:val="28"/>
         </w:rPr>
         <w:tab/>
-        <w:t>Use Case Diagram</w:t>
+      </w:r>
+      <w:r>
+        <w:rPr>
+          <w:rFonts w:cs="Arial"/>
+          <w:b/>
+          <w:sz w:val="28"/>
+          <w:szCs w:val="28"/>
+        </w:rPr>
+        <w:t>Mockups/</w:t>
+      </w:r>
+      <w:r>
+        <w:rPr>
+          <w:rFonts w:cs="Arial"/>
+          <w:b/>
+          <w:sz w:val="28"/>
+          <w:szCs w:val="28"/>
+        </w:rPr>
+        <w:t>Wireframes</w:t>
       </w:r>
     </w:p>
     <w:p>
@@ -881,7 +907,7 @@
           <w:szCs w:val="28"/>
         </w:rPr>
         <w:tab/>
-        <w:t>User Stories</w:t>
+        <w:t>Use Case Diagram</w:t>
       </w:r>
     </w:p>
     <w:p>
@@ -914,7 +940,7 @@
           <w:szCs w:val="28"/>
         </w:rPr>
         <w:tab/>
-        <w:t>Volunteer Workflow Diagram</w:t>
+        <w:t>User Stories</w:t>
       </w:r>
     </w:p>
     <w:p>
@@ -947,7 +973,7 @@
           <w:szCs w:val="28"/>
         </w:rPr>
         <w:tab/>
-        <w:t>Admin Workflow Diagram</w:t>
+        <w:t>Volunteer Workflow Diagram</w:t>
       </w:r>
     </w:p>
     <w:p>
@@ -980,7 +1006,7 @@
           <w:szCs w:val="28"/>
         </w:rPr>
         <w:tab/>
-        <w:t>Project Schedule</w:t>
+        <w:t>Admin Workflow Diagram</w:t>
       </w:r>
     </w:p>
     <w:p>
@@ -1013,7 +1039,7 @@
           <w:szCs w:val="28"/>
         </w:rPr>
         <w:tab/>
-        <w:t>Project Budget Summary</w:t>
+        <w:t>Project Schedule</w:t>
       </w:r>
     </w:p>
     <w:p>
@@ -1046,7 +1072,7 @@
           <w:szCs w:val="28"/>
         </w:rPr>
         <w:tab/>
-        <w:t>Assumptions and Risks</w:t>
+        <w:t>Project Budget Summary</w:t>
       </w:r>
     </w:p>
     <w:p>
@@ -1057,26 +1083,29 @@
         <w:spacing w:after="0"/>
         <w:rPr>
           <w:rFonts w:cs="Arial"/>
-          <w:sz w:val="28"/>
-          <w:szCs w:val="28"/>
-        </w:rPr>
-      </w:pPr>
-      <w:r>
-        <w:rPr>
-          <w:rFonts w:cs="Arial"/>
+          <w:b/>
+          <w:sz w:val="28"/>
+          <w:szCs w:val="28"/>
+        </w:rPr>
+      </w:pPr>
+      <w:r>
+        <w:rPr>
+          <w:rFonts w:cs="Arial"/>
+          <w:b/>
+          <w:sz w:val="28"/>
+          <w:szCs w:val="28"/>
+        </w:rPr>
+        <w:t>13</w:t>
+      </w:r>
+      <w:r>
+        <w:rPr>
+          <w:rFonts w:cs="Arial"/>
+          <w:b/>
           <w:sz w:val="28"/>
           <w:szCs w:val="28"/>
         </w:rPr>
         <w:tab/>
-      </w:r>
-      <w:r>
-        <w:rPr>
-          <w:rFonts w:cs="Arial"/>
-          <w:sz w:val="28"/>
-          <w:szCs w:val="28"/>
-        </w:rPr>
-        <w:tab/>
-        <w:t>Project Team</w:t>
+        <w:t>Assumptions and Risks</w:t>
       </w:r>
     </w:p>
     <w:p>
@@ -1106,14 +1135,7 @@
           <w:szCs w:val="28"/>
         </w:rPr>
         <w:tab/>
-      </w:r>
-      <w:r>
-        <w:rPr>
-          <w:rFonts w:cs="Arial"/>
-          <w:sz w:val="28"/>
-          <w:szCs w:val="28"/>
-        </w:rPr>
-        <w:t>Client – Friends of Smithgall Woods</w:t>
+        <w:t>Project Team</w:t>
       </w:r>
     </w:p>
     <w:p>
@@ -1124,29 +1146,33 @@
         <w:spacing w:after="0"/>
         <w:rPr>
           <w:rFonts w:cs="Arial"/>
-          <w:b/>
-          <w:sz w:val="28"/>
-          <w:szCs w:val="28"/>
-        </w:rPr>
-      </w:pPr>
-      <w:r>
-        <w:rPr>
-          <w:rFonts w:cs="Arial"/>
-          <w:b/>
-          <w:sz w:val="28"/>
-          <w:szCs w:val="28"/>
-        </w:rPr>
-        <w:t>13</w:t>
-      </w:r>
-      <w:r>
-        <w:rPr>
-          <w:rFonts w:cs="Arial"/>
-          <w:b/>
+          <w:sz w:val="28"/>
+          <w:szCs w:val="28"/>
+        </w:rPr>
+      </w:pPr>
+      <w:r>
+        <w:rPr>
+          <w:rFonts w:cs="Arial"/>
           <w:sz w:val="28"/>
           <w:szCs w:val="28"/>
         </w:rPr>
         <w:tab/>
-        <w:t>Project Administration</w:t>
+      </w:r>
+      <w:r>
+        <w:rPr>
+          <w:rFonts w:cs="Arial"/>
+          <w:sz w:val="28"/>
+          <w:szCs w:val="28"/>
+        </w:rPr>
+        <w:tab/>
+      </w:r>
+      <w:r>
+        <w:rPr>
+          <w:rFonts w:cs="Arial"/>
+          <w:sz w:val="28"/>
+          <w:szCs w:val="28"/>
+        </w:rPr>
+        <w:t>Client – Friends of Smithgall Woods</w:t>
       </w:r>
     </w:p>
     <w:p>
@@ -1157,26 +1183,29 @@
         <w:spacing w:after="0"/>
         <w:rPr>
           <w:rFonts w:cs="Arial"/>
-          <w:sz w:val="28"/>
-          <w:szCs w:val="28"/>
-        </w:rPr>
-      </w:pPr>
-      <w:r>
-        <w:rPr>
-          <w:rFonts w:cs="Arial"/>
+          <w:b/>
+          <w:sz w:val="28"/>
+          <w:szCs w:val="28"/>
+        </w:rPr>
+      </w:pPr>
+      <w:r>
+        <w:rPr>
+          <w:rFonts w:cs="Arial"/>
+          <w:b/>
+          <w:sz w:val="28"/>
+          <w:szCs w:val="28"/>
+        </w:rPr>
+        <w:t>14</w:t>
+      </w:r>
+      <w:r>
+        <w:rPr>
+          <w:rFonts w:cs="Arial"/>
+          <w:b/>
           <w:sz w:val="28"/>
           <w:szCs w:val="28"/>
         </w:rPr>
         <w:tab/>
-      </w:r>
-      <w:r>
-        <w:rPr>
-          <w:rFonts w:cs="Arial"/>
-          <w:sz w:val="28"/>
-          <w:szCs w:val="28"/>
-        </w:rPr>
-        <w:tab/>
-        <w:t>Communication Plan</w:t>
+        <w:t>Project Administration</w:t>
       </w:r>
     </w:p>
     <w:p>
@@ -1206,7 +1235,7 @@
           <w:szCs w:val="28"/>
         </w:rPr>
         <w:tab/>
-        <w:t>Scope Management Plan</w:t>
+        <w:t>Communication Plan</w:t>
       </w:r>
     </w:p>
     <w:p>
@@ -1236,7 +1265,7 @@
           <w:szCs w:val="28"/>
         </w:rPr>
         <w:tab/>
-        <w:t>Quality Management Plan</w:t>
+        <w:t>Scope Management Plan</w:t>
       </w:r>
     </w:p>
     <w:p>
@@ -1266,7 +1295,7 @@
           <w:szCs w:val="28"/>
         </w:rPr>
         <w:tab/>
-        <w:t>Change Control Management Plan</w:t>
+        <w:t>Quality Management Plan</w:t>
       </w:r>
     </w:p>
     <w:p>
@@ -1296,7 +1325,7 @@
           <w:szCs w:val="28"/>
         </w:rPr>
         <w:tab/>
-        <w:t>Human Resources Plan</w:t>
+        <w:t>Change Control Management Plan</w:t>
       </w:r>
     </w:p>
     <w:p>
@@ -1307,29 +1336,26 @@
         <w:spacing w:after="0"/>
         <w:rPr>
           <w:rFonts w:cs="Arial"/>
-          <w:b/>
-          <w:sz w:val="28"/>
-          <w:szCs w:val="28"/>
-        </w:rPr>
-      </w:pPr>
-      <w:r>
-        <w:rPr>
-          <w:rFonts w:cs="Arial"/>
-          <w:b/>
-          <w:sz w:val="28"/>
-          <w:szCs w:val="28"/>
-        </w:rPr>
-        <w:t>14</w:t>
-      </w:r>
-      <w:r>
-        <w:rPr>
-          <w:rFonts w:cs="Arial"/>
-          <w:b/>
+          <w:sz w:val="28"/>
+          <w:szCs w:val="28"/>
+        </w:rPr>
+      </w:pPr>
+      <w:r>
+        <w:rPr>
+          <w:rFonts w:cs="Arial"/>
           <w:sz w:val="28"/>
           <w:szCs w:val="28"/>
         </w:rPr>
         <w:tab/>
-        <w:t>Website Test Management</w:t>
+      </w:r>
+      <w:r>
+        <w:rPr>
+          <w:rFonts w:cs="Arial"/>
+          <w:sz w:val="28"/>
+          <w:szCs w:val="28"/>
+        </w:rPr>
+        <w:tab/>
+        <w:t>Human Resources Plan</w:t>
       </w:r>
     </w:p>
     <w:p>
@@ -1340,26 +1366,29 @@
         <w:spacing w:after="0"/>
         <w:rPr>
           <w:rFonts w:cs="Arial"/>
-          <w:sz w:val="28"/>
-          <w:szCs w:val="28"/>
-        </w:rPr>
-      </w:pPr>
-      <w:r>
-        <w:rPr>
-          <w:rFonts w:cs="Arial"/>
+          <w:b/>
+          <w:sz w:val="28"/>
+          <w:szCs w:val="28"/>
+        </w:rPr>
+      </w:pPr>
+      <w:r>
+        <w:rPr>
+          <w:rFonts w:cs="Arial"/>
+          <w:b/>
+          <w:sz w:val="28"/>
+          <w:szCs w:val="28"/>
+        </w:rPr>
+        <w:t>15</w:t>
+      </w:r>
+      <w:r>
+        <w:rPr>
+          <w:rFonts w:cs="Arial"/>
+          <w:b/>
           <w:sz w:val="28"/>
           <w:szCs w:val="28"/>
         </w:rPr>
         <w:tab/>
-      </w:r>
-      <w:r>
-        <w:rPr>
-          <w:rFonts w:cs="Arial"/>
-          <w:sz w:val="28"/>
-          <w:szCs w:val="28"/>
-        </w:rPr>
-        <w:tab/>
-        <w:t>Overview</w:t>
+        <w:t>Website Test Management</w:t>
       </w:r>
     </w:p>
     <w:p>
@@ -1389,7 +1418,7 @@
           <w:szCs w:val="28"/>
         </w:rPr>
         <w:tab/>
-        <w:t>Test Plan</w:t>
+        <w:t>Overview</w:t>
       </w:r>
     </w:p>
     <w:p>
@@ -1400,29 +1429,26 @@
         <w:spacing w:after="0"/>
         <w:rPr>
           <w:rFonts w:cs="Arial"/>
-          <w:b/>
-          <w:sz w:val="28"/>
-          <w:szCs w:val="28"/>
-        </w:rPr>
-      </w:pPr>
-      <w:r>
-        <w:rPr>
-          <w:rFonts w:cs="Arial"/>
-          <w:b/>
-          <w:sz w:val="28"/>
-          <w:szCs w:val="28"/>
-        </w:rPr>
-        <w:t>15</w:t>
-      </w:r>
-      <w:r>
-        <w:rPr>
-          <w:rFonts w:cs="Arial"/>
-          <w:b/>
+          <w:sz w:val="28"/>
+          <w:szCs w:val="28"/>
+        </w:rPr>
+      </w:pPr>
+      <w:r>
+        <w:rPr>
+          <w:rFonts w:cs="Arial"/>
           <w:sz w:val="28"/>
           <w:szCs w:val="28"/>
         </w:rPr>
         <w:tab/>
-        <w:t>Implementation and Closure Plan</w:t>
+      </w:r>
+      <w:r>
+        <w:rPr>
+          <w:rFonts w:cs="Arial"/>
+          <w:sz w:val="28"/>
+          <w:szCs w:val="28"/>
+        </w:rPr>
+        <w:tab/>
+        <w:t>Test Plan</w:t>
       </w:r>
     </w:p>
     <w:p>
@@ -1433,26 +1459,29 @@
         <w:spacing w:after="0"/>
         <w:rPr>
           <w:rFonts w:cs="Arial"/>
-          <w:sz w:val="28"/>
-          <w:szCs w:val="28"/>
-        </w:rPr>
-      </w:pPr>
-      <w:r>
-        <w:rPr>
-          <w:rFonts w:cs="Arial"/>
+          <w:b/>
+          <w:sz w:val="28"/>
+          <w:szCs w:val="28"/>
+        </w:rPr>
+      </w:pPr>
+      <w:r>
+        <w:rPr>
+          <w:rFonts w:cs="Arial"/>
+          <w:b/>
+          <w:sz w:val="28"/>
+          <w:szCs w:val="28"/>
+        </w:rPr>
+        <w:t>16</w:t>
+      </w:r>
+      <w:r>
+        <w:rPr>
+          <w:rFonts w:cs="Arial"/>
+          <w:b/>
           <w:sz w:val="28"/>
           <w:szCs w:val="28"/>
         </w:rPr>
         <w:tab/>
-      </w:r>
-      <w:r>
-        <w:rPr>
-          <w:rFonts w:cs="Arial"/>
-          <w:sz w:val="28"/>
-          <w:szCs w:val="28"/>
-        </w:rPr>
-        <w:tab/>
-        <w:t>Acceptance and Approval</w:t>
+        <w:t>Implementation and Closure Plan</w:t>
       </w:r>
     </w:p>
     <w:p>
@@ -1470,11 +1499,41 @@
       <w:r>
         <w:rPr>
           <w:rFonts w:cs="Arial"/>
-          <w:b/>
-          <w:sz w:val="28"/>
-          <w:szCs w:val="28"/>
-        </w:rPr>
-        <w:t>16</w:t>
+          <w:sz w:val="28"/>
+          <w:szCs w:val="28"/>
+        </w:rPr>
+        <w:tab/>
+      </w:r>
+      <w:r>
+        <w:rPr>
+          <w:rFonts w:cs="Arial"/>
+          <w:sz w:val="28"/>
+          <w:szCs w:val="28"/>
+        </w:rPr>
+        <w:tab/>
+        <w:t>Acceptance and Approval</w:t>
+      </w:r>
+    </w:p>
+    <w:p>
+      <w:pPr>
+        <w:tabs>
+          <w:tab w:val="left" w:pos="1080"/>
+        </w:tabs>
+        <w:spacing w:after="0"/>
+        <w:rPr>
+          <w:rFonts w:cs="Arial"/>
+          <w:sz w:val="28"/>
+          <w:szCs w:val="28"/>
+        </w:rPr>
+      </w:pPr>
+      <w:r>
+        <w:rPr>
+          <w:rFonts w:cs="Arial"/>
+          <w:b/>
+          <w:sz w:val="28"/>
+          <w:szCs w:val="28"/>
+        </w:rPr>
+        <w:t>17</w:t>
       </w:r>
       <w:r>
         <w:rPr>
@@ -1486,15 +1545,6 @@
         <w:tab/>
         <w:t>Glossary</w:t>
       </w:r>
-    </w:p>
-    <w:p>
-      <w:pPr>
-        <w:rPr>
-          <w:rFonts w:cs="Arial"/>
-          <w:sz w:val="28"/>
-          <w:szCs w:val="28"/>
-        </w:rPr>
-      </w:pPr>
       <w:r>
         <w:rPr>
           <w:rFonts w:cs="Arial"/>
@@ -2685,15 +2735,7 @@
           <w:sz w:val="28"/>
           <w:szCs w:val="28"/>
         </w:rPr>
-        <w:t xml:space="preserve">  </w:t>
-      </w:r>
-      <w:r>
-        <w:rPr>
-          <w:rFonts w:cs="Arial"/>
-          <w:sz w:val="28"/>
-          <w:szCs w:val="28"/>
-        </w:rPr>
-        <w:t>The team will use Java and JavaScript platforms to meet these enhancement objectives.</w:t>
+        <w:t xml:space="preserve">  The team will use Java and JavaScript platforms to meet these enhancement objectives.</w:t>
       </w:r>
     </w:p>
     <w:p>
@@ -2916,7 +2958,6 @@
           <w:szCs w:val="28"/>
         </w:rPr>
       </w:pPr>
-      <w:bookmarkStart w:id="0" w:name="_GoBack"/>
       <w:r>
         <w:rPr>
           <w:rFonts w:cs="Arial"/>
@@ -3200,7 +3241,6 @@
         <w:t xml:space="preserve">The team will not be responsible for implementing the site into a production environment. </w:t>
       </w:r>
     </w:p>
-    <w:bookmarkEnd w:id="0"/>
     <w:p>
       <w:pPr>
         <w:pStyle w:val="ListParagraph"/>
@@ -4666,31 +4706,7 @@
           <w:sz w:val="28"/>
           <w:szCs w:val="28"/>
         </w:rPr>
-        <w:t xml:space="preserve"> refine the</w:t>
-      </w:r>
-      <w:r>
-        <w:rPr>
-          <w:rFonts w:cs="Arial"/>
-          <w:sz w:val="28"/>
-          <w:szCs w:val="28"/>
-        </w:rPr>
-        <w:t>ir search based on what they</w:t>
-      </w:r>
-      <w:r>
-        <w:rPr>
-          <w:rFonts w:cs="Arial"/>
-          <w:sz w:val="28"/>
-          <w:szCs w:val="28"/>
-        </w:rPr>
-        <w:t xml:space="preserve"> want to see</w:t>
-      </w:r>
-      <w:r>
-        <w:rPr>
-          <w:rFonts w:cs="Arial"/>
-          <w:sz w:val="28"/>
-          <w:szCs w:val="28"/>
-        </w:rPr>
-        <w:t>.</w:t>
+        <w:t xml:space="preserve"> refine their search based on what they want to see.</w:t>
       </w:r>
     </w:p>
     <w:p>
@@ -5032,63 +5048,7 @@
           <w:szCs w:val="40"/>
         </w:rPr>
         <w:lastRenderedPageBreak/>
-        <w:t>Use Case Diagram</w:t>
-      </w:r>
-    </w:p>
-    <w:p>
-      <w:pPr>
-        <w:spacing w:after="0"/>
-        <w:rPr>
-          <w:rFonts w:cs="Arial"/>
-          <w:sz w:val="28"/>
-          <w:szCs w:val="28"/>
-        </w:rPr>
-      </w:pPr>
-      <w:r>
-        <w:rPr>
-          <w:rFonts w:cs="Arial"/>
-          <w:sz w:val="28"/>
-          <w:szCs w:val="28"/>
-        </w:rPr>
-        <w:t>Insert use case</w:t>
-      </w:r>
-      <w:r>
-        <w:rPr>
-          <w:rFonts w:cs="Arial"/>
-          <w:sz w:val="28"/>
-          <w:szCs w:val="28"/>
-        </w:rPr>
-        <w:t xml:space="preserve"> here……..</w:t>
-      </w:r>
-    </w:p>
-    <w:p>
-      <w:pPr>
-        <w:spacing w:after="0"/>
-        <w:rPr>
-          <w:rFonts w:cs="Arial"/>
-          <w:b/>
-          <w:sz w:val="28"/>
-          <w:szCs w:val="28"/>
-        </w:rPr>
-      </w:pPr>
-    </w:p>
-    <w:p>
-      <w:pPr>
-        <w:rPr>
-          <w:rFonts w:cs="Arial"/>
-          <w:b/>
-          <w:sz w:val="28"/>
-          <w:szCs w:val="28"/>
-        </w:rPr>
-      </w:pPr>
-      <w:r>
-        <w:rPr>
-          <w:rFonts w:cs="Arial"/>
-          <w:b/>
-          <w:sz w:val="28"/>
-          <w:szCs w:val="28"/>
-        </w:rPr>
-        <w:br w:type="page"/>
+        <w:t>Mockups</w:t>
       </w:r>
     </w:p>
     <w:p>
@@ -5097,89 +5057,197 @@
           <w:tab w:val="left" w:pos="1080"/>
         </w:tabs>
         <w:spacing w:after="0"/>
-        <w:rPr>
-          <w:rFonts w:cs="Arial"/>
-          <w:b/>
-          <w:sz w:val="40"/>
-          <w:szCs w:val="40"/>
-        </w:rPr>
-      </w:pPr>
-      <w:r>
-        <w:rPr>
-          <w:rFonts w:cs="Arial"/>
-          <w:b/>
-          <w:sz w:val="40"/>
-          <w:szCs w:val="40"/>
-        </w:rPr>
-        <w:lastRenderedPageBreak/>
-        <w:t>User Stories</w:t>
-      </w:r>
-    </w:p>
-    <w:p>
-      <w:pPr>
-        <w:spacing w:after="0"/>
-        <w:rPr>
-          <w:rFonts w:cs="Arial"/>
-          <w:sz w:val="28"/>
-          <w:szCs w:val="28"/>
-        </w:rPr>
-      </w:pPr>
-      <w:r>
-        <w:rPr>
-          <w:rFonts w:cs="Arial"/>
-          <w:sz w:val="28"/>
-          <w:szCs w:val="28"/>
-        </w:rPr>
-        <w:t>Insert stories</w:t>
-      </w:r>
-      <w:r>
-        <w:rPr>
-          <w:rFonts w:cs="Arial"/>
-          <w:sz w:val="28"/>
-          <w:szCs w:val="28"/>
-        </w:rPr>
-        <w:t xml:space="preserve"> here……..</w:t>
-      </w:r>
-    </w:p>
-    <w:p>
-      <w:pPr>
-        <w:spacing w:after="0"/>
-        <w:rPr>
-          <w:rFonts w:cs="Arial"/>
-          <w:b/>
-          <w:sz w:val="28"/>
-          <w:szCs w:val="28"/>
-        </w:rPr>
-      </w:pPr>
-    </w:p>
-    <w:p>
-      <w:pPr>
-        <w:spacing w:after="0"/>
-        <w:rPr>
-          <w:rFonts w:cs="Arial"/>
-          <w:b/>
-          <w:sz w:val="28"/>
-          <w:szCs w:val="28"/>
-        </w:rPr>
-      </w:pPr>
-    </w:p>
-    <w:p>
-      <w:pPr>
-        <w:rPr>
-          <w:rFonts w:cs="Arial"/>
-          <w:b/>
-          <w:sz w:val="28"/>
-          <w:szCs w:val="28"/>
-        </w:rPr>
-      </w:pPr>
-      <w:r>
-        <w:rPr>
-          <w:rFonts w:cs="Arial"/>
-          <w:b/>
-          <w:sz w:val="28"/>
-          <w:szCs w:val="28"/>
-        </w:rPr>
-        <w:br w:type="page"/>
+        <w:ind w:left="360"/>
+        <w:rPr>
+          <w:rFonts w:cs="Arial"/>
+          <w:sz w:val="28"/>
+          <w:szCs w:val="28"/>
+        </w:rPr>
+      </w:pPr>
+      <w:r>
+        <w:rPr>
+          <w:rFonts w:cs="Arial"/>
+          <w:noProof/>
+          <w:sz w:val="28"/>
+          <w:szCs w:val="28"/>
+        </w:rPr>
+        <mc:AlternateContent>
+          <mc:Choice Requires="wpg">
+            <w:drawing>
+              <wp:anchor distT="0" distB="0" distL="114300" distR="114300" simplePos="0" relativeHeight="251667456" behindDoc="0" locked="0" layoutInCell="1" allowOverlap="1">
+                <wp:simplePos x="0" y="0"/>
+                <wp:positionH relativeFrom="column">
+                  <wp:posOffset>3076575</wp:posOffset>
+                </wp:positionH>
+                <wp:positionV relativeFrom="paragraph">
+                  <wp:posOffset>224155</wp:posOffset>
+                </wp:positionV>
+                <wp:extent cx="3057525" cy="5162550"/>
+                <wp:effectExtent l="0" t="0" r="0" b="0"/>
+                <wp:wrapNone/>
+                <wp:docPr id="3" name="Group 3"/>
+                <wp:cNvGraphicFramePr/>
+                <a:graphic xmlns:a="http://schemas.openxmlformats.org/drawingml/2006/main">
+                  <a:graphicData uri="http://schemas.microsoft.com/office/word/2010/wordprocessingGroup">
+                    <wpg:wgp>
+                      <wpg:cNvGrpSpPr/>
+                      <wpg:grpSpPr>
+                        <a:xfrm>
+                          <a:off x="0" y="0"/>
+                          <a:ext cx="3057525" cy="5162550"/>
+                          <a:chOff x="0" y="0"/>
+                          <a:chExt cx="3057525" cy="5162550"/>
+                        </a:xfrm>
+                      </wpg:grpSpPr>
+                      <wps:wsp>
+                        <wps:cNvPr id="4" name="Text Box 2"/>
+                        <wps:cNvSpPr txBox="1">
+                          <a:spLocks noChangeArrowheads="1"/>
+                        </wps:cNvSpPr>
+                        <wps:spPr bwMode="auto">
+                          <a:xfrm>
+                            <a:off x="0" y="0"/>
+                            <a:ext cx="3057525" cy="361950"/>
+                          </a:xfrm>
+                          <a:prstGeom prst="rect">
+                            <a:avLst/>
+                          </a:prstGeom>
+                          <a:noFill/>
+                          <a:ln w="9525">
+                            <a:noFill/>
+                            <a:miter lim="800000"/>
+                            <a:headEnd/>
+                            <a:tailEnd/>
+                          </a:ln>
+                        </wps:spPr>
+                        <wps:txbx>
+                          <w:txbxContent>
+                            <w:p>
+                              <w:pPr>
+                                <w:jc w:val="center"/>
+                                <w:rPr>
+                                  <w:sz w:val="28"/>
+                                  <w:szCs w:val="28"/>
+                                  <w:u w:val="single"/>
+                                </w:rPr>
+                              </w:pPr>
+                              <w:r>
+                                <w:rPr>
+                                  <w:rFonts w:cs="Arial"/>
+                                  <w:b/>
+                                  <w:sz w:val="28"/>
+                                  <w:szCs w:val="28"/>
+                                  <w:u w:val="single"/>
+                                </w:rPr>
+                                <w:t>Home Page Mockup (Mobile Version)</w:t>
+                              </w:r>
+                            </w:p>
+                          </w:txbxContent>
+                        </wps:txbx>
+                        <wps:bodyPr rot="0" vert="horz" wrap="square" lIns="91440" tIns="45720" rIns="91440" bIns="45720" anchor="t" anchorCtr="0">
+                          <a:noAutofit/>
+                        </wps:bodyPr>
+                      </wps:wsp>
+                      <pic:pic xmlns:pic="http://schemas.openxmlformats.org/drawingml/2006/picture">
+                        <pic:nvPicPr>
+                          <pic:cNvPr id="2" name="Picture 2"/>
+                          <pic:cNvPicPr>
+                            <a:picLocks noChangeAspect="1"/>
+                          </pic:cNvPicPr>
+                        </pic:nvPicPr>
+                        <pic:blipFill>
+                          <a:blip r:embed="rId11">
+                            <a:extLst>
+                              <a:ext uri="{28A0092B-C50C-407E-A947-70E740481C1C}">
+                                <a14:useLocalDpi xmlns:a14="http://schemas.microsoft.com/office/drawing/2010/main" val="0"/>
+                              </a:ext>
+                            </a:extLst>
+                          </a:blip>
+                          <a:srcRect/>
+                          <a:stretch>
+                            <a:fillRect/>
+                          </a:stretch>
+                        </pic:blipFill>
+                        <pic:spPr bwMode="auto">
+                          <a:xfrm>
+                            <a:off x="1047750" y="419100"/>
+                            <a:ext cx="1866900" cy="4743450"/>
+                          </a:xfrm>
+                          <a:prstGeom prst="rect">
+                            <a:avLst/>
+                          </a:prstGeom>
+                          <a:noFill/>
+                          <a:ln>
+                            <a:noFill/>
+                          </a:ln>
+                        </pic:spPr>
+                      </pic:pic>
+                    </wpg:wgp>
+                  </a:graphicData>
+                </a:graphic>
+              </wp:anchor>
+            </w:drawing>
+          </mc:Choice>
+          <mc:Fallback>
+            <w:pict>
+              <v:group id="Group 3" o:spid="_x0000_s1026" style="position:absolute;left:0;text-align:left;margin-left:242.25pt;margin-top:17.65pt;width:240.75pt;height:406.5pt;z-index:251667456" coordsize="30575,51625" o:gfxdata="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">
+                <v:shapetype id="_x0000_t202" coordsize="21600,21600" o:spt="202" path="m,l,21600r21600,l21600,xe">
+                  <v:stroke joinstyle="miter"/>
+                  <v:path gradientshapeok="t" o:connecttype="rect"/>
+                </v:shapetype>
+                <v:shape id="Text Box 2" o:spid="_x0000_s1027" type="#_x0000_t202" style="position:absolute;width:30575;height:3619;visibility:visible;mso-wrap-style:square;v-text-anchor:top" o:gfxdata="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" filled="f" stroked="f">
+                  <v:textbox>
+                    <w:txbxContent>
+                      <w:p>
+                        <w:pPr>
+                          <w:jc w:val="center"/>
+                          <w:rPr>
+                            <w:sz w:val="28"/>
+                            <w:szCs w:val="28"/>
+                            <w:u w:val="single"/>
+                          </w:rPr>
+                        </w:pPr>
+                        <w:r>
+                          <w:rPr>
+                            <w:rFonts w:cs="Arial"/>
+                            <w:b/>
+                            <w:sz w:val="28"/>
+                            <w:szCs w:val="28"/>
+                            <w:u w:val="single"/>
+                          </w:rPr>
+                          <w:t>Home Page Mockup (Mobile Version)</w:t>
+                        </w:r>
+                      </w:p>
+                    </w:txbxContent>
+                  </v:textbox>
+                </v:shape>
+                <v:shapetype id="_x0000_t75" coordsize="21600,21600" o:spt="75" o:preferrelative="t" path="m@4@5l@4@11@9@11@9@5xe" filled="f" stroked="f">
+                  <v:stroke joinstyle="miter"/>
+                  <v:formulas>
+                    <v:f eqn="if lineDrawn pixelLineWidth 0"/>
+                    <v:f eqn="sum @0 1 0"/>
+                    <v:f eqn="sum 0 0 @1"/>
+                    <v:f eqn="prod @2 1 2"/>
+                    <v:f eqn="prod @3 21600 pixelWidth"/>
+                    <v:f eqn="prod @3 21600 pixelHeight"/>
+                    <v:f eqn="sum @0 0 1"/>
+                    <v:f eqn="prod @6 1 2"/>
+                    <v:f eqn="prod @7 21600 pixelWidth"/>
+                    <v:f eqn="sum @8 21600 0"/>
+                    <v:f eqn="prod @7 21600 pixelHeight"/>
+                    <v:f eqn="sum @10 21600 0"/>
+                  </v:formulas>
+                  <v:path o:extrusionok="f" gradientshapeok="t" o:connecttype="rect"/>
+                  <o:lock v:ext="edit" aspectratio="t"/>
+                </v:shapetype>
+                <v:shape id="Picture 2" o:spid="_x0000_s1028" type="#_x0000_t75" style="position:absolute;left:10477;top:4191;width:18669;height:47434;visibility:visible;mso-wrap-style:square" o:gfxdata="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">
+                  <v:imagedata r:id="rId12" o:title=""/>
+                  <v:path arrowok="t"/>
+                </v:shape>
+              </v:group>
+            </w:pict>
+          </mc:Fallback>
+        </mc:AlternateContent>
       </w:r>
     </w:p>
     <w:p>
@@ -5188,90 +5256,14 @@
           <w:tab w:val="left" w:pos="1080"/>
         </w:tabs>
         <w:spacing w:after="0"/>
-        <w:rPr>
-          <w:rFonts w:cs="Arial"/>
-          <w:b/>
-          <w:sz w:val="40"/>
-          <w:szCs w:val="40"/>
-        </w:rPr>
-      </w:pPr>
-      <w:r>
-        <w:rPr>
-          <w:rFonts w:cs="Arial"/>
-          <w:b/>
-          <w:sz w:val="40"/>
-          <w:szCs w:val="40"/>
-        </w:rPr>
-        <w:lastRenderedPageBreak/>
-        <w:t>Volunteer Workflow Diagram</w:t>
-      </w:r>
-    </w:p>
-    <w:p>
-      <w:pPr>
-        <w:spacing w:after="0"/>
-        <w:rPr>
-          <w:rFonts w:cs="Arial"/>
-          <w:sz w:val="28"/>
-          <w:szCs w:val="28"/>
-        </w:rPr>
-      </w:pPr>
-      <w:r>
-        <w:rPr>
-          <w:rFonts w:cs="Arial"/>
-          <w:sz w:val="28"/>
-          <w:szCs w:val="28"/>
-        </w:rPr>
-        <w:t>Insert workflows</w:t>
-      </w:r>
-      <w:r>
-        <w:rPr>
-          <w:rFonts w:cs="Arial"/>
-          <w:sz w:val="28"/>
-          <w:szCs w:val="28"/>
-        </w:rPr>
-        <w:t xml:space="preserve"> here……..</w:t>
-      </w:r>
-    </w:p>
-    <w:p>
-      <w:pPr>
-        <w:spacing w:after="0"/>
-        <w:rPr>
-          <w:rFonts w:cs="Arial"/>
-          <w:b/>
-          <w:sz w:val="28"/>
-          <w:szCs w:val="28"/>
-        </w:rPr>
-      </w:pPr>
-    </w:p>
-    <w:p>
-      <w:pPr>
-        <w:spacing w:after="0"/>
-        <w:rPr>
-          <w:rFonts w:cs="Arial"/>
-          <w:b/>
-          <w:sz w:val="28"/>
-          <w:szCs w:val="28"/>
-        </w:rPr>
-      </w:pPr>
-    </w:p>
-    <w:p>
-      <w:pPr>
-        <w:rPr>
-          <w:rFonts w:cs="Arial"/>
-          <w:b/>
-          <w:sz w:val="28"/>
-          <w:szCs w:val="28"/>
-        </w:rPr>
-      </w:pPr>
-      <w:r>
-        <w:rPr>
-          <w:rFonts w:cs="Arial"/>
-          <w:b/>
-          <w:sz w:val="28"/>
-          <w:szCs w:val="28"/>
-        </w:rPr>
-        <w:br w:type="page"/>
-      </w:r>
+        <w:ind w:left="360"/>
+        <w:rPr>
+          <w:rFonts w:cs="Arial"/>
+          <w:b/>
+          <w:sz w:val="32"/>
+          <w:szCs w:val="32"/>
+        </w:rPr>
+      </w:pPr>
     </w:p>
     <w:p>
       <w:pPr>
@@ -5279,89 +5271,174 @@
           <w:tab w:val="left" w:pos="1080"/>
         </w:tabs>
         <w:spacing w:after="0"/>
-        <w:rPr>
-          <w:rFonts w:cs="Arial"/>
-          <w:b/>
-          <w:sz w:val="40"/>
-          <w:szCs w:val="40"/>
-        </w:rPr>
-      </w:pPr>
-      <w:r>
-        <w:rPr>
-          <w:rFonts w:cs="Arial"/>
-          <w:b/>
-          <w:sz w:val="40"/>
-          <w:szCs w:val="40"/>
-        </w:rPr>
-        <w:lastRenderedPageBreak/>
-        <w:t>Admin Workflow Diagram</w:t>
-      </w:r>
-    </w:p>
-    <w:p>
-      <w:pPr>
-        <w:spacing w:after="0"/>
-        <w:rPr>
-          <w:rFonts w:cs="Arial"/>
-          <w:sz w:val="28"/>
-          <w:szCs w:val="28"/>
-        </w:rPr>
-      </w:pPr>
-      <w:r>
-        <w:rPr>
-          <w:rFonts w:cs="Arial"/>
-          <w:sz w:val="28"/>
-          <w:szCs w:val="28"/>
-        </w:rPr>
-        <w:t>Insert workflows</w:t>
-      </w:r>
-      <w:r>
-        <w:rPr>
-          <w:rFonts w:cs="Arial"/>
-          <w:sz w:val="28"/>
-          <w:szCs w:val="28"/>
-        </w:rPr>
-        <w:t xml:space="preserve"> here……..</w:t>
-      </w:r>
-    </w:p>
-    <w:p>
-      <w:pPr>
-        <w:spacing w:after="0"/>
-        <w:rPr>
-          <w:rFonts w:cs="Arial"/>
-          <w:b/>
-          <w:sz w:val="28"/>
-          <w:szCs w:val="28"/>
-        </w:rPr>
-      </w:pPr>
-    </w:p>
-    <w:p>
-      <w:pPr>
-        <w:spacing w:after="0"/>
-        <w:rPr>
-          <w:rFonts w:cs="Arial"/>
-          <w:b/>
-          <w:sz w:val="28"/>
-          <w:szCs w:val="28"/>
-        </w:rPr>
-      </w:pPr>
-    </w:p>
-    <w:p>
-      <w:pPr>
-        <w:rPr>
-          <w:rFonts w:cs="Arial"/>
-          <w:b/>
-          <w:sz w:val="28"/>
-          <w:szCs w:val="28"/>
-        </w:rPr>
-      </w:pPr>
-      <w:r>
-        <w:rPr>
-          <w:rFonts w:cs="Arial"/>
-          <w:b/>
-          <w:sz w:val="28"/>
-          <w:szCs w:val="28"/>
-        </w:rPr>
-        <w:br w:type="page"/>
+        <w:ind w:left="360"/>
+        <w:rPr>
+          <w:rFonts w:cs="Arial"/>
+          <w:sz w:val="28"/>
+          <w:szCs w:val="28"/>
+        </w:rPr>
+      </w:pPr>
+      <w:r>
+        <w:rPr>
+          <w:rFonts w:cs="Arial"/>
+          <w:noProof/>
+          <w:sz w:val="28"/>
+          <w:szCs w:val="28"/>
+        </w:rPr>
+        <mc:AlternateContent>
+          <mc:Choice Requires="wpg">
+            <w:drawing>
+              <wp:anchor distT="0" distB="0" distL="114300" distR="114300" simplePos="0" relativeHeight="251665408" behindDoc="0" locked="0" layoutInCell="1" allowOverlap="1" wp14:anchorId="324F9367" wp14:editId="31D6B79A">
+                <wp:simplePos x="0" y="0"/>
+                <wp:positionH relativeFrom="column">
+                  <wp:posOffset>28575</wp:posOffset>
+                </wp:positionH>
+                <wp:positionV relativeFrom="paragraph">
+                  <wp:posOffset>108585</wp:posOffset>
+                </wp:positionV>
+                <wp:extent cx="3562350" cy="4648200"/>
+                <wp:effectExtent l="0" t="0" r="0" b="0"/>
+                <wp:wrapNone/>
+                <wp:docPr id="8" name="Group 8"/>
+                <wp:cNvGraphicFramePr/>
+                <a:graphic xmlns:a="http://schemas.openxmlformats.org/drawingml/2006/main">
+                  <a:graphicData uri="http://schemas.microsoft.com/office/word/2010/wordprocessingGroup">
+                    <wpg:wgp>
+                      <wpg:cNvGrpSpPr/>
+                      <wpg:grpSpPr>
+                        <a:xfrm>
+                          <a:off x="0" y="0"/>
+                          <a:ext cx="3562350" cy="4648200"/>
+                          <a:chOff x="0" y="0"/>
+                          <a:chExt cx="3562350" cy="4648200"/>
+                        </a:xfrm>
+                      </wpg:grpSpPr>
+                      <wps:wsp>
+                        <wps:cNvPr id="307" name="Text Box 2"/>
+                        <wps:cNvSpPr txBox="1">
+                          <a:spLocks noChangeArrowheads="1"/>
+                        </wps:cNvSpPr>
+                        <wps:spPr bwMode="auto">
+                          <a:xfrm>
+                            <a:off x="247650" y="0"/>
+                            <a:ext cx="3057525" cy="361950"/>
+                          </a:xfrm>
+                          <a:prstGeom prst="rect">
+                            <a:avLst/>
+                          </a:prstGeom>
+                          <a:noFill/>
+                          <a:ln w="9525">
+                            <a:noFill/>
+                            <a:miter lim="800000"/>
+                            <a:headEnd/>
+                            <a:tailEnd/>
+                          </a:ln>
+                        </wps:spPr>
+                        <wps:txbx>
+                          <w:txbxContent>
+                            <w:p>
+                              <w:pPr>
+                                <w:jc w:val="center"/>
+                                <w:rPr>
+                                  <w:sz w:val="28"/>
+                                  <w:szCs w:val="28"/>
+                                  <w:u w:val="single"/>
+                                </w:rPr>
+                              </w:pPr>
+                              <w:r>
+                                <w:rPr>
+                                  <w:rFonts w:cs="Arial"/>
+                                  <w:b/>
+                                  <w:sz w:val="28"/>
+                                  <w:szCs w:val="28"/>
+                                  <w:u w:val="single"/>
+                                </w:rPr>
+                                <w:t>Home Page Mockup (Desktop Version)</w:t>
+                              </w:r>
+                            </w:p>
+                          </w:txbxContent>
+                        </wps:txbx>
+                        <wps:bodyPr rot="0" vert="horz" wrap="square" lIns="91440" tIns="45720" rIns="91440" bIns="45720" anchor="t" anchorCtr="0">
+                          <a:noAutofit/>
+                        </wps:bodyPr>
+                      </wps:wsp>
+                      <pic:pic xmlns:pic="http://schemas.openxmlformats.org/drawingml/2006/picture">
+                        <pic:nvPicPr>
+                          <pic:cNvPr id="7" name="Picture 7"/>
+                          <pic:cNvPicPr>
+                            <a:picLocks noChangeAspect="1"/>
+                          </pic:cNvPicPr>
+                        </pic:nvPicPr>
+                        <pic:blipFill>
+                          <a:blip r:embed="rId13">
+                            <a:extLst>
+                              <a:ext uri="{28A0092B-C50C-407E-A947-70E740481C1C}">
+                                <a14:useLocalDpi xmlns:a14="http://schemas.microsoft.com/office/drawing/2010/main" val="0"/>
+                              </a:ext>
+                            </a:extLst>
+                          </a:blip>
+                          <a:srcRect/>
+                          <a:stretch>
+                            <a:fillRect/>
+                          </a:stretch>
+                        </pic:blipFill>
+                        <pic:spPr bwMode="auto">
+                          <a:xfrm>
+                            <a:off x="0" y="466725"/>
+                            <a:ext cx="3562350" cy="4181475"/>
+                          </a:xfrm>
+                          <a:prstGeom prst="rect">
+                            <a:avLst/>
+                          </a:prstGeom>
+                          <a:noFill/>
+                          <a:ln>
+                            <a:noFill/>
+                          </a:ln>
+                        </pic:spPr>
+                      </pic:pic>
+                    </wpg:wgp>
+                  </a:graphicData>
+                </a:graphic>
+              </wp:anchor>
+            </w:drawing>
+          </mc:Choice>
+          <mc:Fallback>
+            <w:pict>
+              <v:group id="Group 8" o:spid="_x0000_s1029" style="position:absolute;left:0;text-align:left;margin-left:2.25pt;margin-top:8.55pt;width:280.5pt;height:366pt;z-index:251665408" coordsize="35623,46482" o:gfxdata="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">
+                <v:shape id="Text Box 2" o:spid="_x0000_s1030" type="#_x0000_t202" style="position:absolute;left:2476;width:30575;height:3619;visibility:visible;mso-wrap-style:square;v-text-anchor:top" o:gfxdata="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" filled="f" stroked="f">
+                  <v:textbox>
+                    <w:txbxContent>
+                      <w:p>
+                        <w:pPr>
+                          <w:jc w:val="center"/>
+                          <w:rPr>
+                            <w:sz w:val="28"/>
+                            <w:szCs w:val="28"/>
+                            <w:u w:val="single"/>
+                          </w:rPr>
+                        </w:pPr>
+                        <w:r>
+                          <w:rPr>
+                            <w:rFonts w:cs="Arial"/>
+                            <w:b/>
+                            <w:sz w:val="28"/>
+                            <w:szCs w:val="28"/>
+                            <w:u w:val="single"/>
+                          </w:rPr>
+                          <w:t>Home Page Mockup (Desktop Version)</w:t>
+                        </w:r>
+                      </w:p>
+                    </w:txbxContent>
+                  </v:textbox>
+                </v:shape>
+                <v:shape id="Picture 7" o:spid="_x0000_s1031" type="#_x0000_t75" style="position:absolute;top:4667;width:35623;height:41815;visibility:visible;mso-wrap-style:square" o:gfxdata="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">
+                  <v:imagedata r:id="rId14" o:title=""/>
+                  <v:path arrowok="t"/>
+                </v:shape>
+              </v:group>
+            </w:pict>
+          </mc:Fallback>
+        </mc:AlternateContent>
       </w:r>
     </w:p>
     <w:p>
@@ -5370,61 +5447,50 @@
           <w:tab w:val="left" w:pos="1080"/>
         </w:tabs>
         <w:spacing w:after="0"/>
-        <w:rPr>
-          <w:rFonts w:cs="Arial"/>
-          <w:b/>
-          <w:sz w:val="40"/>
-          <w:szCs w:val="40"/>
-        </w:rPr>
-      </w:pPr>
-      <w:r>
-        <w:rPr>
-          <w:rFonts w:cs="Arial"/>
-          <w:b/>
-          <w:sz w:val="40"/>
-          <w:szCs w:val="40"/>
-        </w:rPr>
-        <w:lastRenderedPageBreak/>
-        <w:t>Project Schedule</w:t>
-      </w:r>
-    </w:p>
-    <w:p>
-      <w:pPr>
-        <w:spacing w:after="0"/>
         <w:ind w:left="360"/>
         <w:rPr>
           <w:rFonts w:cs="Arial"/>
           <w:b/>
-          <w:sz w:val="28"/>
-          <w:szCs w:val="28"/>
-        </w:rPr>
-      </w:pPr>
-    </w:p>
-    <w:p>
-      <w:pPr>
-        <w:spacing w:after="0"/>
-        <w:ind w:left="360"/>
-        <w:rPr>
-          <w:rFonts w:cs="Arial"/>
-          <w:b/>
-          <w:sz w:val="28"/>
-          <w:szCs w:val="28"/>
-        </w:rPr>
-      </w:pPr>
-    </w:p>
-    <w:p>
-      <w:pPr>
-        <w:rPr>
-          <w:rFonts w:cs="Arial"/>
-          <w:b/>
-          <w:sz w:val="28"/>
-          <w:szCs w:val="28"/>
-        </w:rPr>
-      </w:pPr>
-      <w:r>
-        <w:rPr>
-          <w:rFonts w:cs="Arial"/>
-          <w:b/>
+          <w:sz w:val="32"/>
+          <w:szCs w:val="32"/>
+        </w:rPr>
+      </w:pPr>
+      <w:r>
+        <w:rPr>
+          <w:rFonts w:cs="Arial"/>
+          <w:sz w:val="28"/>
+          <w:szCs w:val="28"/>
+        </w:rPr>
+        <w:t xml:space="preserve"> </w:t>
+      </w:r>
+      <w:r>
+        <w:rPr>
+          <w:rFonts w:cs="Arial"/>
+          <w:sz w:val="28"/>
+          <w:szCs w:val="28"/>
+        </w:rPr>
+        <w:tab/>
+      </w:r>
+      <w:r>
+        <w:rPr>
+          <w:rFonts w:cs="Arial"/>
+          <w:sz w:val="28"/>
+          <w:szCs w:val="28"/>
+        </w:rPr>
+        <w:tab/>
+      </w:r>
+    </w:p>
+    <w:p>
+      <w:pPr>
+        <w:rPr>
+          <w:rFonts w:cs="Arial"/>
+          <w:sz w:val="28"/>
+          <w:szCs w:val="28"/>
+        </w:rPr>
+      </w:pPr>
+      <w:r>
+        <w:rPr>
+          <w:rFonts w:cs="Arial"/>
           <w:sz w:val="28"/>
           <w:szCs w:val="28"/>
         </w:rPr>
@@ -5452,25 +5518,38 @@
           <w:szCs w:val="40"/>
         </w:rPr>
         <w:lastRenderedPageBreak/>
-        <w:t>Project Budget Summary</w:t>
-      </w:r>
-    </w:p>
-    <w:p>
-      <w:pPr>
-        <w:spacing w:after="0"/>
-        <w:ind w:left="360"/>
-        <w:rPr>
-          <w:rFonts w:cs="Arial"/>
-          <w:b/>
-          <w:sz w:val="28"/>
-          <w:szCs w:val="28"/>
-        </w:rPr>
-      </w:pPr>
-    </w:p>
-    <w:p>
-      <w:pPr>
-        <w:spacing w:after="0"/>
-        <w:ind w:left="360"/>
+        <w:t>Use Case Diagram</w:t>
+      </w:r>
+    </w:p>
+    <w:p>
+      <w:pPr>
+        <w:spacing w:after="0"/>
+        <w:rPr>
+          <w:rFonts w:cs="Arial"/>
+          <w:sz w:val="28"/>
+          <w:szCs w:val="28"/>
+        </w:rPr>
+      </w:pPr>
+      <w:r>
+        <w:rPr>
+          <w:rFonts w:cs="Arial"/>
+          <w:sz w:val="28"/>
+          <w:szCs w:val="28"/>
+        </w:rPr>
+        <w:t>Insert use case</w:t>
+      </w:r>
+      <w:r>
+        <w:rPr>
+          <w:rFonts w:cs="Arial"/>
+          <w:sz w:val="28"/>
+          <w:szCs w:val="28"/>
+        </w:rPr>
+        <w:t xml:space="preserve"> here……..</w:t>
+      </w:r>
+    </w:p>
+    <w:p>
+      <w:pPr>
+        <w:spacing w:after="0"/>
         <w:rPr>
           <w:rFonts w:cs="Arial"/>
           <w:b/>
@@ -5519,67 +5598,33 @@
           <w:szCs w:val="40"/>
         </w:rPr>
         <w:lastRenderedPageBreak/>
-        <w:t>Assumptions and Risks</w:t>
-      </w:r>
-    </w:p>
-    <w:p>
-      <w:pPr>
-        <w:spacing w:after="0"/>
-        <w:ind w:left="360"/>
-        <w:rPr>
-          <w:rFonts w:cs="Arial"/>
-          <w:sz w:val="28"/>
-          <w:szCs w:val="28"/>
-        </w:rPr>
-      </w:pPr>
-    </w:p>
-    <w:p>
-      <w:pPr>
-        <w:spacing w:after="0"/>
-        <w:ind w:left="360"/>
-        <w:rPr>
-          <w:rFonts w:cs="Arial"/>
-          <w:sz w:val="28"/>
-          <w:szCs w:val="28"/>
-        </w:rPr>
-      </w:pPr>
-      <w:r>
-        <w:rPr>
-          <w:rFonts w:cs="Arial"/>
-          <w:sz w:val="28"/>
-          <w:szCs w:val="28"/>
-        </w:rPr>
-        <w:t>Project Team</w:t>
-      </w:r>
-    </w:p>
-    <w:p>
-      <w:pPr>
-        <w:spacing w:after="0"/>
-        <w:ind w:left="360"/>
-        <w:rPr>
-          <w:rFonts w:cs="Arial"/>
-          <w:sz w:val="28"/>
-          <w:szCs w:val="28"/>
-        </w:rPr>
-      </w:pPr>
-    </w:p>
-    <w:p>
-      <w:pPr>
-        <w:spacing w:after="0"/>
-        <w:ind w:left="360"/>
-        <w:rPr>
-          <w:rFonts w:cs="Arial"/>
-          <w:sz w:val="28"/>
-          <w:szCs w:val="28"/>
-        </w:rPr>
-      </w:pPr>
-      <w:r>
-        <w:rPr>
-          <w:rFonts w:cs="Arial"/>
-          <w:sz w:val="28"/>
-          <w:szCs w:val="28"/>
-        </w:rPr>
-        <w:t>Client – Friends of Smithgall Woods</w:t>
+        <w:t>User Stories</w:t>
+      </w:r>
+    </w:p>
+    <w:p>
+      <w:pPr>
+        <w:spacing w:after="0"/>
+        <w:rPr>
+          <w:rFonts w:cs="Arial"/>
+          <w:sz w:val="28"/>
+          <w:szCs w:val="28"/>
+        </w:rPr>
+      </w:pPr>
+      <w:r>
+        <w:rPr>
+          <w:rFonts w:cs="Arial"/>
+          <w:sz w:val="28"/>
+          <w:szCs w:val="28"/>
+        </w:rPr>
+        <w:t>Insert stories</w:t>
+      </w:r>
+      <w:r>
+        <w:rPr>
+          <w:rFonts w:cs="Arial"/>
+          <w:sz w:val="28"/>
+          <w:szCs w:val="28"/>
+        </w:rPr>
+        <w:t xml:space="preserve"> here……..</w:t>
       </w:r>
     </w:p>
     <w:p>
@@ -5644,175 +5689,49 @@
           <w:szCs w:val="40"/>
         </w:rPr>
         <w:lastRenderedPageBreak/>
-        <w:t>Project Administration</w:t>
-      </w:r>
-    </w:p>
-    <w:p>
-      <w:pPr>
-        <w:spacing w:after="0"/>
-        <w:ind w:left="360"/>
-        <w:rPr>
-          <w:rFonts w:cs="Arial"/>
-          <w:sz w:val="28"/>
-          <w:szCs w:val="28"/>
-        </w:rPr>
-      </w:pPr>
-    </w:p>
-    <w:p>
-      <w:pPr>
-        <w:spacing w:after="0"/>
-        <w:ind w:left="360"/>
-        <w:rPr>
-          <w:rFonts w:cs="Arial"/>
-          <w:sz w:val="28"/>
-          <w:szCs w:val="28"/>
-        </w:rPr>
-      </w:pPr>
-      <w:r>
-        <w:rPr>
-          <w:rFonts w:cs="Arial"/>
-          <w:sz w:val="28"/>
-          <w:szCs w:val="28"/>
-        </w:rPr>
-        <w:t>Communication Plan</w:t>
-      </w:r>
-    </w:p>
-    <w:p>
-      <w:pPr>
-        <w:spacing w:after="0"/>
-        <w:ind w:left="360"/>
-        <w:rPr>
-          <w:rFonts w:cs="Arial"/>
-          <w:sz w:val="28"/>
-          <w:szCs w:val="28"/>
-        </w:rPr>
-      </w:pPr>
-    </w:p>
-    <w:p>
-      <w:pPr>
-        <w:spacing w:after="0"/>
-        <w:ind w:left="360"/>
-        <w:rPr>
-          <w:rFonts w:cs="Arial"/>
-          <w:sz w:val="28"/>
-          <w:szCs w:val="28"/>
-        </w:rPr>
-      </w:pPr>
-      <w:r>
-        <w:rPr>
-          <w:rFonts w:cs="Arial"/>
-          <w:sz w:val="28"/>
-          <w:szCs w:val="28"/>
-        </w:rPr>
-        <w:t>Scope Management Plan</w:t>
-      </w:r>
-    </w:p>
-    <w:p>
-      <w:pPr>
-        <w:spacing w:after="0"/>
-        <w:ind w:left="360"/>
-        <w:rPr>
-          <w:rFonts w:cs="Arial"/>
-          <w:sz w:val="28"/>
-          <w:szCs w:val="28"/>
-        </w:rPr>
-      </w:pPr>
-    </w:p>
-    <w:p>
-      <w:pPr>
-        <w:spacing w:after="0"/>
-        <w:ind w:left="360"/>
-        <w:rPr>
-          <w:rFonts w:cs="Arial"/>
-          <w:sz w:val="28"/>
-          <w:szCs w:val="28"/>
-        </w:rPr>
-      </w:pPr>
-      <w:r>
-        <w:rPr>
-          <w:rFonts w:cs="Arial"/>
-          <w:sz w:val="28"/>
-          <w:szCs w:val="28"/>
-        </w:rPr>
-        <w:t>Quality Management Plan</w:t>
-      </w:r>
-    </w:p>
-    <w:p>
-      <w:pPr>
-        <w:spacing w:after="0"/>
-        <w:ind w:left="360"/>
-        <w:rPr>
-          <w:rFonts w:cs="Arial"/>
-          <w:sz w:val="28"/>
-          <w:szCs w:val="28"/>
-        </w:rPr>
-      </w:pPr>
-    </w:p>
-    <w:p>
-      <w:pPr>
-        <w:spacing w:after="0"/>
-        <w:ind w:left="360"/>
-        <w:rPr>
-          <w:rFonts w:cs="Arial"/>
-          <w:sz w:val="28"/>
-          <w:szCs w:val="28"/>
-        </w:rPr>
-      </w:pPr>
-      <w:r>
-        <w:rPr>
-          <w:rFonts w:cs="Arial"/>
-          <w:sz w:val="28"/>
-          <w:szCs w:val="28"/>
-        </w:rPr>
-        <w:t>Change Control Management Plan</w:t>
-      </w:r>
-    </w:p>
-    <w:p>
-      <w:pPr>
-        <w:spacing w:after="0"/>
-        <w:ind w:left="360"/>
-        <w:rPr>
-          <w:rFonts w:cs="Arial"/>
-          <w:sz w:val="28"/>
-          <w:szCs w:val="28"/>
-        </w:rPr>
-      </w:pPr>
-    </w:p>
-    <w:p>
-      <w:pPr>
-        <w:spacing w:after="0"/>
-        <w:ind w:left="360"/>
-        <w:rPr>
-          <w:rFonts w:cs="Arial"/>
-          <w:sz w:val="28"/>
-          <w:szCs w:val="28"/>
-        </w:rPr>
-      </w:pPr>
-      <w:r>
-        <w:rPr>
-          <w:rFonts w:cs="Arial"/>
-          <w:sz w:val="28"/>
-          <w:szCs w:val="28"/>
-        </w:rPr>
-        <w:t>Human Resources Plan</w:t>
-      </w:r>
-    </w:p>
-    <w:p>
-      <w:pPr>
-        <w:spacing w:after="0"/>
-        <w:ind w:left="360"/>
-        <w:rPr>
-          <w:rFonts w:cs="Arial"/>
-          <w:b/>
-          <w:sz w:val="28"/>
-          <w:szCs w:val="28"/>
-        </w:rPr>
-      </w:pPr>
-    </w:p>
-    <w:p>
-      <w:pPr>
-        <w:spacing w:after="0"/>
-        <w:ind w:left="360"/>
+        <w:t>Volunteer Workflow Diagram</w:t>
+      </w:r>
+    </w:p>
+    <w:p>
+      <w:pPr>
+        <w:spacing w:after="0"/>
+        <w:rPr>
+          <w:rFonts w:cs="Arial"/>
+          <w:sz w:val="28"/>
+          <w:szCs w:val="28"/>
+        </w:rPr>
+      </w:pPr>
+      <w:r>
+        <w:rPr>
+          <w:rFonts w:cs="Arial"/>
+          <w:sz w:val="28"/>
+          <w:szCs w:val="28"/>
+        </w:rPr>
+        <w:t>Insert workflows</w:t>
+      </w:r>
+      <w:r>
+        <w:rPr>
+          <w:rFonts w:cs="Arial"/>
+          <w:sz w:val="28"/>
+          <w:szCs w:val="28"/>
+        </w:rPr>
+        <w:t xml:space="preserve"> here……..</w:t>
+      </w:r>
+    </w:p>
+    <w:p>
+      <w:pPr>
+        <w:spacing w:after="0"/>
+        <w:rPr>
+          <w:rFonts w:cs="Arial"/>
+          <w:b/>
+          <w:sz w:val="28"/>
+          <w:szCs w:val="28"/>
+        </w:rPr>
+      </w:pPr>
+    </w:p>
+    <w:p>
+      <w:pPr>
+        <w:spacing w:after="0"/>
         <w:rPr>
           <w:rFonts w:cs="Arial"/>
           <w:b/>
@@ -5842,6 +5761,9 @@
     </w:p>
     <w:p>
       <w:pPr>
+        <w:tabs>
+          <w:tab w:val="left" w:pos="1080"/>
+        </w:tabs>
         <w:spacing w:after="0"/>
         <w:rPr>
           <w:rFonts w:cs="Arial"/>
@@ -5858,85 +5780,49 @@
           <w:szCs w:val="40"/>
         </w:rPr>
         <w:lastRenderedPageBreak/>
-        <w:t>Website Test Management</w:t>
-      </w:r>
-    </w:p>
-    <w:p>
-      <w:pPr>
-        <w:spacing w:after="0"/>
-        <w:ind w:left="360"/>
-        <w:rPr>
-          <w:rFonts w:cs="Arial"/>
-          <w:sz w:val="28"/>
-          <w:szCs w:val="28"/>
-        </w:rPr>
-      </w:pPr>
-    </w:p>
-    <w:p>
-      <w:pPr>
-        <w:spacing w:after="0"/>
-        <w:ind w:left="360"/>
-        <w:rPr>
-          <w:rFonts w:cs="Arial"/>
-          <w:sz w:val="28"/>
-          <w:szCs w:val="28"/>
-        </w:rPr>
-      </w:pPr>
-      <w:r>
-        <w:rPr>
-          <w:rFonts w:cs="Arial"/>
-          <w:sz w:val="28"/>
-          <w:szCs w:val="28"/>
-        </w:rPr>
-        <w:t>Overview</w:t>
-      </w:r>
-    </w:p>
-    <w:p>
-      <w:pPr>
-        <w:spacing w:after="0"/>
-        <w:ind w:left="360"/>
-        <w:rPr>
-          <w:rFonts w:cs="Arial"/>
-          <w:sz w:val="28"/>
-          <w:szCs w:val="28"/>
-        </w:rPr>
-      </w:pPr>
-    </w:p>
-    <w:p>
-      <w:pPr>
-        <w:spacing w:after="0"/>
-        <w:ind w:left="360"/>
-        <w:rPr>
-          <w:rFonts w:cs="Arial"/>
-          <w:sz w:val="28"/>
-          <w:szCs w:val="28"/>
-        </w:rPr>
-      </w:pPr>
-      <w:r>
-        <w:rPr>
-          <w:rFonts w:cs="Arial"/>
-          <w:sz w:val="28"/>
-          <w:szCs w:val="28"/>
-        </w:rPr>
-        <w:t>Test Plan</w:t>
-      </w:r>
-    </w:p>
-    <w:p>
-      <w:pPr>
-        <w:spacing w:after="0"/>
-        <w:ind w:left="360"/>
-        <w:rPr>
-          <w:rFonts w:cs="Arial"/>
-          <w:b/>
-          <w:sz w:val="28"/>
-          <w:szCs w:val="28"/>
-        </w:rPr>
-      </w:pPr>
-    </w:p>
-    <w:p>
-      <w:pPr>
-        <w:spacing w:after="0"/>
-        <w:ind w:left="360"/>
+        <w:t>Admin Workflow Diagram</w:t>
+      </w:r>
+    </w:p>
+    <w:p>
+      <w:pPr>
+        <w:spacing w:after="0"/>
+        <w:rPr>
+          <w:rFonts w:cs="Arial"/>
+          <w:sz w:val="28"/>
+          <w:szCs w:val="28"/>
+        </w:rPr>
+      </w:pPr>
+      <w:r>
+        <w:rPr>
+          <w:rFonts w:cs="Arial"/>
+          <w:sz w:val="28"/>
+          <w:szCs w:val="28"/>
+        </w:rPr>
+        <w:t>Insert workflows</w:t>
+      </w:r>
+      <w:r>
+        <w:rPr>
+          <w:rFonts w:cs="Arial"/>
+          <w:sz w:val="28"/>
+          <w:szCs w:val="28"/>
+        </w:rPr>
+        <w:t xml:space="preserve"> here……..</w:t>
+      </w:r>
+    </w:p>
+    <w:p>
+      <w:pPr>
+        <w:spacing w:after="0"/>
+        <w:rPr>
+          <w:rFonts w:cs="Arial"/>
+          <w:b/>
+          <w:sz w:val="28"/>
+          <w:szCs w:val="28"/>
+        </w:rPr>
+      </w:pPr>
+    </w:p>
+    <w:p>
+      <w:pPr>
+        <w:spacing w:after="0"/>
         <w:rPr>
           <w:rFonts w:cs="Arial"/>
           <w:b/>
@@ -5966,6 +5852,9 @@
     </w:p>
     <w:p>
       <w:pPr>
+        <w:tabs>
+          <w:tab w:val="left" w:pos="1080"/>
+        </w:tabs>
         <w:spacing w:after="0"/>
         <w:rPr>
           <w:rFonts w:cs="Arial"/>
@@ -5982,7 +5871,7 @@
           <w:szCs w:val="40"/>
         </w:rPr>
         <w:lastRenderedPageBreak/>
-        <w:t>Implementation and Closure Plan</w:t>
+        <w:t>Project Schedule</w:t>
       </w:r>
     </w:p>
     <w:p>
@@ -5991,6 +5880,7 @@
         <w:ind w:left="360"/>
         <w:rPr>
           <w:rFonts w:cs="Arial"/>
+          <w:b/>
           <w:sz w:val="28"/>
           <w:szCs w:val="28"/>
         </w:rPr>
@@ -6002,35 +5892,6 @@
         <w:ind w:left="360"/>
         <w:rPr>
           <w:rFonts w:cs="Arial"/>
-          <w:sz w:val="28"/>
-          <w:szCs w:val="28"/>
-        </w:rPr>
-      </w:pPr>
-      <w:r>
-        <w:rPr>
-          <w:rFonts w:cs="Arial"/>
-          <w:sz w:val="28"/>
-          <w:szCs w:val="28"/>
-        </w:rPr>
-        <w:t>Acceptance and Approval</w:t>
-      </w:r>
-    </w:p>
-    <w:p>
-      <w:pPr>
-        <w:spacing w:after="0"/>
-        <w:rPr>
-          <w:rFonts w:cs="Arial"/>
-          <w:b/>
-          <w:sz w:val="28"/>
-          <w:szCs w:val="28"/>
-        </w:rPr>
-      </w:pPr>
-    </w:p>
-    <w:p>
-      <w:pPr>
-        <w:spacing w:after="0"/>
-        <w:rPr>
-          <w:rFonts w:cs="Arial"/>
           <w:b/>
           <w:sz w:val="28"/>
           <w:szCs w:val="28"/>
@@ -6058,21 +5919,646 @@
     </w:p>
     <w:p>
       <w:pPr>
-        <w:spacing w:after="0"/>
-        <w:jc w:val="center"/>
-        <w:rPr>
-          <w:rFonts w:cs="Arial"/>
-          <w:sz w:val="28"/>
-          <w:szCs w:val="28"/>
-        </w:rPr>
-      </w:pPr>
-      <w:r>
+        <w:tabs>
+          <w:tab w:val="left" w:pos="1080"/>
+        </w:tabs>
+        <w:spacing w:after="0"/>
         <w:rPr>
           <w:rFonts w:cs="Arial"/>
           <w:b/>
           <w:sz w:val="40"/>
           <w:szCs w:val="40"/>
         </w:rPr>
+      </w:pPr>
+      <w:r>
+        <w:rPr>
+          <w:rFonts w:cs="Arial"/>
+          <w:b/>
+          <w:sz w:val="40"/>
+          <w:szCs w:val="40"/>
+        </w:rPr>
+        <w:lastRenderedPageBreak/>
+        <w:t>Project Budget Summary</w:t>
+      </w:r>
+    </w:p>
+    <w:p>
+      <w:pPr>
+        <w:spacing w:after="0"/>
+        <w:ind w:left="360"/>
+        <w:rPr>
+          <w:rFonts w:cs="Arial"/>
+          <w:b/>
+          <w:sz w:val="28"/>
+          <w:szCs w:val="28"/>
+        </w:rPr>
+      </w:pPr>
+    </w:p>
+    <w:p>
+      <w:pPr>
+        <w:spacing w:after="0"/>
+        <w:ind w:left="360"/>
+        <w:rPr>
+          <w:rFonts w:cs="Arial"/>
+          <w:b/>
+          <w:sz w:val="28"/>
+          <w:szCs w:val="28"/>
+        </w:rPr>
+      </w:pPr>
+    </w:p>
+    <w:p>
+      <w:pPr>
+        <w:rPr>
+          <w:rFonts w:cs="Arial"/>
+          <w:b/>
+          <w:sz w:val="28"/>
+          <w:szCs w:val="28"/>
+        </w:rPr>
+      </w:pPr>
+      <w:r>
+        <w:rPr>
+          <w:rFonts w:cs="Arial"/>
+          <w:b/>
+          <w:sz w:val="28"/>
+          <w:szCs w:val="28"/>
+        </w:rPr>
+        <w:br w:type="page"/>
+      </w:r>
+    </w:p>
+    <w:p>
+      <w:pPr>
+        <w:tabs>
+          <w:tab w:val="left" w:pos="1080"/>
+        </w:tabs>
+        <w:spacing w:after="0"/>
+        <w:rPr>
+          <w:rFonts w:cs="Arial"/>
+          <w:b/>
+          <w:sz w:val="40"/>
+          <w:szCs w:val="40"/>
+        </w:rPr>
+      </w:pPr>
+      <w:r>
+        <w:rPr>
+          <w:rFonts w:cs="Arial"/>
+          <w:b/>
+          <w:sz w:val="40"/>
+          <w:szCs w:val="40"/>
+        </w:rPr>
+        <w:lastRenderedPageBreak/>
+        <w:t>Assumptions and Risks</w:t>
+      </w:r>
+    </w:p>
+    <w:p>
+      <w:pPr>
+        <w:spacing w:after="0"/>
+        <w:ind w:left="360"/>
+        <w:rPr>
+          <w:rFonts w:cs="Arial"/>
+          <w:sz w:val="28"/>
+          <w:szCs w:val="28"/>
+        </w:rPr>
+      </w:pPr>
+    </w:p>
+    <w:p>
+      <w:pPr>
+        <w:spacing w:after="0"/>
+        <w:ind w:left="360"/>
+        <w:rPr>
+          <w:rFonts w:cs="Arial"/>
+          <w:sz w:val="28"/>
+          <w:szCs w:val="28"/>
+        </w:rPr>
+      </w:pPr>
+      <w:r>
+        <w:rPr>
+          <w:rFonts w:cs="Arial"/>
+          <w:sz w:val="28"/>
+          <w:szCs w:val="28"/>
+        </w:rPr>
+        <w:t>Project Team</w:t>
+      </w:r>
+    </w:p>
+    <w:p>
+      <w:pPr>
+        <w:spacing w:after="0"/>
+        <w:ind w:left="360"/>
+        <w:rPr>
+          <w:rFonts w:cs="Arial"/>
+          <w:sz w:val="28"/>
+          <w:szCs w:val="28"/>
+        </w:rPr>
+      </w:pPr>
+    </w:p>
+    <w:p>
+      <w:pPr>
+        <w:spacing w:after="0"/>
+        <w:ind w:left="360"/>
+        <w:rPr>
+          <w:rFonts w:cs="Arial"/>
+          <w:sz w:val="28"/>
+          <w:szCs w:val="28"/>
+        </w:rPr>
+      </w:pPr>
+      <w:r>
+        <w:rPr>
+          <w:rFonts w:cs="Arial"/>
+          <w:sz w:val="28"/>
+          <w:szCs w:val="28"/>
+        </w:rPr>
+        <w:t>Client – Friends of Smithgall Woods</w:t>
+      </w:r>
+    </w:p>
+    <w:p>
+      <w:pPr>
+        <w:spacing w:after="0"/>
+        <w:rPr>
+          <w:rFonts w:cs="Arial"/>
+          <w:b/>
+          <w:sz w:val="28"/>
+          <w:szCs w:val="28"/>
+        </w:rPr>
+      </w:pPr>
+    </w:p>
+    <w:p>
+      <w:pPr>
+        <w:spacing w:after="0"/>
+        <w:rPr>
+          <w:rFonts w:cs="Arial"/>
+          <w:b/>
+          <w:sz w:val="28"/>
+          <w:szCs w:val="28"/>
+        </w:rPr>
+      </w:pPr>
+    </w:p>
+    <w:p>
+      <w:pPr>
+        <w:rPr>
+          <w:rFonts w:cs="Arial"/>
+          <w:b/>
+          <w:sz w:val="28"/>
+          <w:szCs w:val="28"/>
+        </w:rPr>
+      </w:pPr>
+      <w:r>
+        <w:rPr>
+          <w:rFonts w:cs="Arial"/>
+          <w:b/>
+          <w:sz w:val="28"/>
+          <w:szCs w:val="28"/>
+        </w:rPr>
+        <w:br w:type="page"/>
+      </w:r>
+    </w:p>
+    <w:p>
+      <w:pPr>
+        <w:tabs>
+          <w:tab w:val="left" w:pos="1080"/>
+        </w:tabs>
+        <w:spacing w:after="0"/>
+        <w:rPr>
+          <w:rFonts w:cs="Arial"/>
+          <w:b/>
+          <w:sz w:val="40"/>
+          <w:szCs w:val="40"/>
+        </w:rPr>
+      </w:pPr>
+      <w:r>
+        <w:rPr>
+          <w:rFonts w:cs="Arial"/>
+          <w:b/>
+          <w:sz w:val="40"/>
+          <w:szCs w:val="40"/>
+        </w:rPr>
+        <w:lastRenderedPageBreak/>
+        <w:t>Project Administration</w:t>
+      </w:r>
+    </w:p>
+    <w:p>
+      <w:pPr>
+        <w:spacing w:after="0"/>
+        <w:ind w:left="360"/>
+        <w:rPr>
+          <w:rFonts w:cs="Arial"/>
+          <w:sz w:val="28"/>
+          <w:szCs w:val="28"/>
+        </w:rPr>
+      </w:pPr>
+    </w:p>
+    <w:p>
+      <w:pPr>
+        <w:spacing w:after="0"/>
+        <w:ind w:left="360"/>
+        <w:rPr>
+          <w:rFonts w:cs="Arial"/>
+          <w:sz w:val="28"/>
+          <w:szCs w:val="28"/>
+        </w:rPr>
+      </w:pPr>
+      <w:r>
+        <w:rPr>
+          <w:rFonts w:cs="Arial"/>
+          <w:sz w:val="28"/>
+          <w:szCs w:val="28"/>
+        </w:rPr>
+        <w:t>Communication Plan</w:t>
+      </w:r>
+    </w:p>
+    <w:p>
+      <w:pPr>
+        <w:spacing w:after="0"/>
+        <w:ind w:left="360"/>
+        <w:rPr>
+          <w:rFonts w:cs="Arial"/>
+          <w:sz w:val="28"/>
+          <w:szCs w:val="28"/>
+        </w:rPr>
+      </w:pPr>
+    </w:p>
+    <w:p>
+      <w:pPr>
+        <w:spacing w:after="0"/>
+        <w:ind w:left="360"/>
+        <w:rPr>
+          <w:rFonts w:cs="Arial"/>
+          <w:sz w:val="28"/>
+          <w:szCs w:val="28"/>
+        </w:rPr>
+      </w:pPr>
+      <w:r>
+        <w:rPr>
+          <w:rFonts w:cs="Arial"/>
+          <w:sz w:val="28"/>
+          <w:szCs w:val="28"/>
+        </w:rPr>
+        <w:t>Scope Management Plan</w:t>
+      </w:r>
+    </w:p>
+    <w:p>
+      <w:pPr>
+        <w:spacing w:after="0"/>
+        <w:ind w:left="360"/>
+        <w:rPr>
+          <w:rFonts w:cs="Arial"/>
+          <w:sz w:val="28"/>
+          <w:szCs w:val="28"/>
+        </w:rPr>
+      </w:pPr>
+    </w:p>
+    <w:p>
+      <w:pPr>
+        <w:spacing w:after="0"/>
+        <w:ind w:left="360"/>
+        <w:rPr>
+          <w:rFonts w:cs="Arial"/>
+          <w:sz w:val="28"/>
+          <w:szCs w:val="28"/>
+        </w:rPr>
+      </w:pPr>
+      <w:r>
+        <w:rPr>
+          <w:rFonts w:cs="Arial"/>
+          <w:sz w:val="28"/>
+          <w:szCs w:val="28"/>
+        </w:rPr>
+        <w:t>Quality Management Plan</w:t>
+      </w:r>
+    </w:p>
+    <w:p>
+      <w:pPr>
+        <w:spacing w:after="0"/>
+        <w:ind w:left="360"/>
+        <w:rPr>
+          <w:rFonts w:cs="Arial"/>
+          <w:sz w:val="28"/>
+          <w:szCs w:val="28"/>
+        </w:rPr>
+      </w:pPr>
+    </w:p>
+    <w:p>
+      <w:pPr>
+        <w:spacing w:after="0"/>
+        <w:ind w:left="360"/>
+        <w:rPr>
+          <w:rFonts w:cs="Arial"/>
+          <w:sz w:val="28"/>
+          <w:szCs w:val="28"/>
+        </w:rPr>
+      </w:pPr>
+      <w:r>
+        <w:rPr>
+          <w:rFonts w:cs="Arial"/>
+          <w:sz w:val="28"/>
+          <w:szCs w:val="28"/>
+        </w:rPr>
+        <w:t>Change Control Management Plan</w:t>
+      </w:r>
+    </w:p>
+    <w:p>
+      <w:pPr>
+        <w:spacing w:after="0"/>
+        <w:ind w:left="360"/>
+        <w:rPr>
+          <w:rFonts w:cs="Arial"/>
+          <w:sz w:val="28"/>
+          <w:szCs w:val="28"/>
+        </w:rPr>
+      </w:pPr>
+    </w:p>
+    <w:p>
+      <w:pPr>
+        <w:spacing w:after="0"/>
+        <w:ind w:left="360"/>
+        <w:rPr>
+          <w:rFonts w:cs="Arial"/>
+          <w:sz w:val="28"/>
+          <w:szCs w:val="28"/>
+        </w:rPr>
+      </w:pPr>
+      <w:r>
+        <w:rPr>
+          <w:rFonts w:cs="Arial"/>
+          <w:sz w:val="28"/>
+          <w:szCs w:val="28"/>
+        </w:rPr>
+        <w:t>Human Resources Plan</w:t>
+      </w:r>
+    </w:p>
+    <w:p>
+      <w:pPr>
+        <w:spacing w:after="0"/>
+        <w:ind w:left="360"/>
+        <w:rPr>
+          <w:rFonts w:cs="Arial"/>
+          <w:b/>
+          <w:sz w:val="28"/>
+          <w:szCs w:val="28"/>
+        </w:rPr>
+      </w:pPr>
+    </w:p>
+    <w:p>
+      <w:pPr>
+        <w:spacing w:after="0"/>
+        <w:ind w:left="360"/>
+        <w:rPr>
+          <w:rFonts w:cs="Arial"/>
+          <w:b/>
+          <w:sz w:val="28"/>
+          <w:szCs w:val="28"/>
+        </w:rPr>
+      </w:pPr>
+    </w:p>
+    <w:p>
+      <w:pPr>
+        <w:rPr>
+          <w:rFonts w:cs="Arial"/>
+          <w:b/>
+          <w:sz w:val="28"/>
+          <w:szCs w:val="28"/>
+        </w:rPr>
+      </w:pPr>
+      <w:r>
+        <w:rPr>
+          <w:rFonts w:cs="Arial"/>
+          <w:b/>
+          <w:sz w:val="28"/>
+          <w:szCs w:val="28"/>
+        </w:rPr>
+        <w:br w:type="page"/>
+      </w:r>
+    </w:p>
+    <w:p>
+      <w:pPr>
+        <w:spacing w:after="0"/>
+        <w:rPr>
+          <w:rFonts w:cs="Arial"/>
+          <w:b/>
+          <w:sz w:val="40"/>
+          <w:szCs w:val="40"/>
+        </w:rPr>
+      </w:pPr>
+      <w:r>
+        <w:rPr>
+          <w:rFonts w:cs="Arial"/>
+          <w:b/>
+          <w:sz w:val="40"/>
+          <w:szCs w:val="40"/>
+        </w:rPr>
+        <w:lastRenderedPageBreak/>
+        <w:t>Website Test Management</w:t>
+      </w:r>
+    </w:p>
+    <w:p>
+      <w:pPr>
+        <w:spacing w:after="0"/>
+        <w:ind w:left="360"/>
+        <w:rPr>
+          <w:rFonts w:cs="Arial"/>
+          <w:sz w:val="28"/>
+          <w:szCs w:val="28"/>
+        </w:rPr>
+      </w:pPr>
+    </w:p>
+    <w:p>
+      <w:pPr>
+        <w:spacing w:after="0"/>
+        <w:ind w:left="360"/>
+        <w:rPr>
+          <w:rFonts w:cs="Arial"/>
+          <w:sz w:val="28"/>
+          <w:szCs w:val="28"/>
+        </w:rPr>
+      </w:pPr>
+      <w:r>
+        <w:rPr>
+          <w:rFonts w:cs="Arial"/>
+          <w:sz w:val="28"/>
+          <w:szCs w:val="28"/>
+        </w:rPr>
+        <w:t>Overview</w:t>
+      </w:r>
+    </w:p>
+    <w:p>
+      <w:pPr>
+        <w:spacing w:after="0"/>
+        <w:ind w:left="360"/>
+        <w:rPr>
+          <w:rFonts w:cs="Arial"/>
+          <w:sz w:val="28"/>
+          <w:szCs w:val="28"/>
+        </w:rPr>
+      </w:pPr>
+    </w:p>
+    <w:p>
+      <w:pPr>
+        <w:spacing w:after="0"/>
+        <w:ind w:left="360"/>
+        <w:rPr>
+          <w:rFonts w:cs="Arial"/>
+          <w:sz w:val="28"/>
+          <w:szCs w:val="28"/>
+        </w:rPr>
+      </w:pPr>
+      <w:r>
+        <w:rPr>
+          <w:rFonts w:cs="Arial"/>
+          <w:sz w:val="28"/>
+          <w:szCs w:val="28"/>
+        </w:rPr>
+        <w:t>Test Plan</w:t>
+      </w:r>
+    </w:p>
+    <w:p>
+      <w:pPr>
+        <w:spacing w:after="0"/>
+        <w:ind w:left="360"/>
+        <w:rPr>
+          <w:rFonts w:cs="Arial"/>
+          <w:b/>
+          <w:sz w:val="28"/>
+          <w:szCs w:val="28"/>
+        </w:rPr>
+      </w:pPr>
+    </w:p>
+    <w:p>
+      <w:pPr>
+        <w:spacing w:after="0"/>
+        <w:ind w:left="360"/>
+        <w:rPr>
+          <w:rFonts w:cs="Arial"/>
+          <w:b/>
+          <w:sz w:val="28"/>
+          <w:szCs w:val="28"/>
+        </w:rPr>
+      </w:pPr>
+    </w:p>
+    <w:p>
+      <w:pPr>
+        <w:rPr>
+          <w:rFonts w:cs="Arial"/>
+          <w:b/>
+          <w:sz w:val="28"/>
+          <w:szCs w:val="28"/>
+        </w:rPr>
+      </w:pPr>
+      <w:r>
+        <w:rPr>
+          <w:rFonts w:cs="Arial"/>
+          <w:b/>
+          <w:sz w:val="28"/>
+          <w:szCs w:val="28"/>
+        </w:rPr>
+        <w:br w:type="page"/>
+      </w:r>
+    </w:p>
+    <w:p>
+      <w:pPr>
+        <w:spacing w:after="0"/>
+        <w:rPr>
+          <w:rFonts w:cs="Arial"/>
+          <w:b/>
+          <w:sz w:val="40"/>
+          <w:szCs w:val="40"/>
+        </w:rPr>
+      </w:pPr>
+      <w:r>
+        <w:rPr>
+          <w:rFonts w:cs="Arial"/>
+          <w:b/>
+          <w:sz w:val="40"/>
+          <w:szCs w:val="40"/>
+        </w:rPr>
+        <w:lastRenderedPageBreak/>
+        <w:t>Implementation and Closure Plan</w:t>
+      </w:r>
+    </w:p>
+    <w:p>
+      <w:pPr>
+        <w:spacing w:after="0"/>
+        <w:ind w:left="360"/>
+        <w:rPr>
+          <w:rFonts w:cs="Arial"/>
+          <w:sz w:val="28"/>
+          <w:szCs w:val="28"/>
+        </w:rPr>
+      </w:pPr>
+    </w:p>
+    <w:p>
+      <w:pPr>
+        <w:spacing w:after="0"/>
+        <w:ind w:left="360"/>
+        <w:rPr>
+          <w:rFonts w:cs="Arial"/>
+          <w:sz w:val="28"/>
+          <w:szCs w:val="28"/>
+        </w:rPr>
+      </w:pPr>
+      <w:r>
+        <w:rPr>
+          <w:rFonts w:cs="Arial"/>
+          <w:sz w:val="28"/>
+          <w:szCs w:val="28"/>
+        </w:rPr>
+        <w:t>Acceptance and Approval</w:t>
+      </w:r>
+    </w:p>
+    <w:p>
+      <w:pPr>
+        <w:spacing w:after="0"/>
+        <w:rPr>
+          <w:rFonts w:cs="Arial"/>
+          <w:b/>
+          <w:sz w:val="28"/>
+          <w:szCs w:val="28"/>
+        </w:rPr>
+      </w:pPr>
+    </w:p>
+    <w:p>
+      <w:pPr>
+        <w:spacing w:after="0"/>
+        <w:rPr>
+          <w:rFonts w:cs="Arial"/>
+          <w:b/>
+          <w:sz w:val="28"/>
+          <w:szCs w:val="28"/>
+        </w:rPr>
+      </w:pPr>
+    </w:p>
+    <w:p>
+      <w:pPr>
+        <w:rPr>
+          <w:rFonts w:cs="Arial"/>
+          <w:b/>
+          <w:sz w:val="28"/>
+          <w:szCs w:val="28"/>
+        </w:rPr>
+      </w:pPr>
+      <w:r>
+        <w:rPr>
+          <w:rFonts w:cs="Arial"/>
+          <w:b/>
+          <w:sz w:val="28"/>
+          <w:szCs w:val="28"/>
+        </w:rPr>
+        <w:br w:type="page"/>
+      </w:r>
+    </w:p>
+    <w:p>
+      <w:pPr>
+        <w:spacing w:after="0"/>
+        <w:jc w:val="center"/>
+        <w:rPr>
+          <w:rFonts w:cs="Arial"/>
+          <w:sz w:val="28"/>
+          <w:szCs w:val="28"/>
+        </w:rPr>
+      </w:pPr>
+      <w:r>
+        <w:rPr>
+          <w:rFonts w:cs="Arial"/>
+          <w:b/>
+          <w:sz w:val="40"/>
+          <w:szCs w:val="40"/>
+        </w:rPr>
         <w:lastRenderedPageBreak/>
         <w:t>Glossary</w:t>
       </w:r>
@@ -6108,7 +6594,7 @@
       </w:pPr>
     </w:p>
     <w:sectPr>
-      <w:footerReference w:type="default" r:id="rId11"/>
+      <w:footerReference w:type="default" r:id="rId15"/>
       <w:pgSz w:w="12240" w:h="15840"/>
       <w:pgMar w:top="1440" w:right="1440" w:bottom="1440" w:left="1440" w:header="720" w:footer="720" w:gutter="0"/>
       <w:pgNumType w:start="1"/>
@@ -6170,6 +6656,7 @@
         <w:docPartUnique/>
       </w:docPartObj>
     </w:sdtPr>
+    <w:sdtEndPr/>
     <w:sdtContent>
       <w:p>
         <w:pPr>
@@ -6192,7 +6679,7 @@
           <w:rPr>
             <w:noProof/>
           </w:rPr>
-          <w:t>16</w:t>
+          <w:t>5</w:t>
         </w:r>
         <w:r>
           <w:rPr>
@@ -6615,6 +7102,7 @@
   <w:style w:type="character" w:default="1" w:styleId="DefaultParagraphFont">
     <w:name w:val="Default Paragraph Font"/>
     <w:uiPriority w:val="1"/>
+    <w:semiHidden/>
     <w:unhideWhenUsed/>
   </w:style>
   <w:style w:type="table" w:default="1" w:styleId="TableNormal">
@@ -7042,6 +7530,7 @@
   <w:style w:type="character" w:default="1" w:styleId="DefaultParagraphFont">
     <w:name w:val="Default Paragraph Font"/>
     <w:uiPriority w:val="1"/>
+    <w:semiHidden/>
     <w:unhideWhenUsed/>
   </w:style>
   <w:style w:type="table" w:default="1" w:styleId="TableNormal">

</xml_diff>

<commit_message>
Added in Change Management and Human Resources Plan
Added in Change Management and Human Resources Plan
</commit_message>
<xml_diff>
--- a/Smithgall Woods Project Charter.docx
+++ b/Smithgall Woods Project Charter.docx
@@ -5863,8 +5863,6 @@
           <w:szCs w:val="28"/>
         </w:rPr>
       </w:pPr>
-      <w:bookmarkStart w:id="0" w:name="_GoBack"/>
-      <w:bookmarkEnd w:id="0"/>
     </w:p>
     <w:p>
       <w:pPr>
@@ -6784,6 +6782,166 @@
     </w:p>
     <w:p>
       <w:pPr>
+        <w:rPr>
+          <w:b/>
+        </w:rPr>
+      </w:pPr>
+      <w:r>
+        <w:rPr>
+          <w:b/>
+        </w:rPr>
+        <w:t>Communication Plan</w:t>
+      </w:r>
+    </w:p>
+    <w:p>
+      <w:pPr>
+        <w:rPr>
+          <w:i/>
+        </w:rPr>
+      </w:pPr>
+      <w:r>
+        <w:rPr>
+          <w:i/>
+        </w:rPr>
+        <w:t>Team Communication</w:t>
+      </w:r>
+    </w:p>
+    <w:p>
+      <w:r>
+        <w:t xml:space="preserve">Communication amongst the team will take place on the Slack application and will be utilized for the team to collaborate with one another. The team is expected to diligently check Slack and to funnel all communications and messages via the app. </w:t>
+      </w:r>
+    </w:p>
+    <w:p>
+      <w:pPr>
+        <w:rPr>
+          <w:i/>
+        </w:rPr>
+      </w:pPr>
+      <w:r>
+        <w:rPr>
+          <w:i/>
+        </w:rPr>
+        <w:t>Team Meetings</w:t>
+      </w:r>
+    </w:p>
+    <w:p>
+      <w:r>
+        <w:t xml:space="preserve">Team meetings are held on average once a week and will be conducted through Google Hangouts. Being as everyone’s schedule consistently fluctuates, meeting dates and times are discussed through the Slack application and the team agrees on a day and time that best suits their schedules. </w:t>
+      </w:r>
+    </w:p>
+    <w:p>
+      <w:r>
+        <w:t>Any additional meetings aside from the weekly touchpoint are set up on a need basis</w:t>
+      </w:r>
+    </w:p>
+    <w:p>
+      <w:r>
+        <w:rPr>
+          <w:i/>
+        </w:rPr>
+        <w:t>Client Communication</w:t>
+      </w:r>
+    </w:p>
+    <w:p>
+      <w:r>
+        <w:t xml:space="preserve">We will be communicating with the client, Smithgall Woods, primarily via email. When and if meetings are needed throughout the course of the project, we will either conduct meetings via Google Hangout sessions and/or visit the client on-site in Helen, Georgia. If the client has any emergency related items that they need to get in touch with us on, they are free to call us on our cell phone numbers. </w:t>
+      </w:r>
+    </w:p>
+    <w:p>
+      <w:pPr>
+        <w:rPr>
+          <w:i/>
+        </w:rPr>
+      </w:pPr>
+      <w:r>
+        <w:rPr>
+          <w:i/>
+        </w:rPr>
+        <w:t>Emergency Contact Information</w:t>
+      </w:r>
+    </w:p>
+    <w:p>
+      <w:r>
+        <w:t xml:space="preserve">Jennifer Lazo:  </w:t>
+      </w:r>
+      <w:hyperlink r:id="rId15" w:history="1">
+        <w:r>
+          <w:rPr>
+            <w:rStyle w:val="Hyperlink"/>
+          </w:rPr>
+          <w:t>jenelazo@gmail.com</w:t>
+        </w:r>
+      </w:hyperlink>
+      <w:r>
+        <w:t>, 706.714.2758</w:t>
+      </w:r>
+    </w:p>
+    <w:p>
+      <w:r>
+        <w:t xml:space="preserve">Eliseo Santos: </w:t>
+      </w:r>
+      <w:hyperlink r:id="rId16" w:history="1">
+        <w:r>
+          <w:rPr>
+            <w:rStyle w:val="Hyperlink"/>
+          </w:rPr>
+          <w:t>ehsantos54@gmail.com</w:t>
+        </w:r>
+      </w:hyperlink>
+      <w:r>
+        <w:t>, 818.577.6847</w:t>
+      </w:r>
+    </w:p>
+    <w:p>
+      <w:r>
+        <w:t xml:space="preserve">Clark Williams: </w:t>
+      </w:r>
+      <w:hyperlink r:id="rId17" w:history="1">
+        <w:r>
+          <w:rPr>
+            <w:rStyle w:val="Hyperlink"/>
+          </w:rPr>
+          <w:t>ugaclark@gmail.com</w:t>
+        </w:r>
+      </w:hyperlink>
+      <w:r>
+        <w:t>, 706.498.2235</w:t>
+      </w:r>
+    </w:p>
+    <w:p>
+      <w:r>
+        <w:t xml:space="preserve">Andrea Castresana: </w:t>
+      </w:r>
+      <w:hyperlink r:id="rId18" w:history="1">
+        <w:r>
+          <w:rPr>
+            <w:rStyle w:val="Hyperlink"/>
+          </w:rPr>
+          <w:t>andec.c@gmail.com</w:t>
+        </w:r>
+      </w:hyperlink>
+      <w:r>
+        <w:t>, 706.877.0409</w:t>
+      </w:r>
+    </w:p>
+    <w:p>
+      <w:r>
+        <w:t xml:space="preserve">Alexander Couch: </w:t>
+      </w:r>
+      <w:hyperlink r:id="rId19" w:history="1">
+        <w:r>
+          <w:rPr>
+            <w:rStyle w:val="Hyperlink"/>
+          </w:rPr>
+          <w:t>alexandercouch@gmail.com</w:t>
+        </w:r>
+      </w:hyperlink>
+      <w:r>
+        <w:t>, 770.364.2540</w:t>
+      </w:r>
+    </w:p>
+    <w:p>
+      <w:pPr>
         <w:spacing w:after="0"/>
         <w:ind w:left="360"/>
         <w:rPr>
@@ -6792,14 +6950,6 @@
           <w:szCs w:val="28"/>
         </w:rPr>
       </w:pPr>
-      <w:r>
-        <w:rPr>
-          <w:rFonts w:cs="Arial"/>
-          <w:sz w:val="28"/>
-          <w:szCs w:val="28"/>
-        </w:rPr>
-        <w:t>Communication Plan</w:t>
-      </w:r>
     </w:p>
     <w:p>
       <w:pPr>
@@ -6894,6 +7044,137 @@
     <w:p>
       <w:pPr>
         <w:spacing w:after="0"/>
+        <w:rPr>
+          <w:rFonts w:cs="Arial"/>
+          <w:sz w:val="28"/>
+          <w:szCs w:val="28"/>
+        </w:rPr>
+      </w:pPr>
+    </w:p>
+    <w:p>
+      <w:pPr>
+        <w:rPr>
+          <w:b/>
+        </w:rPr>
+      </w:pPr>
+      <w:r>
+        <w:rPr>
+          <w:b/>
+        </w:rPr>
+        <w:t>Human Resources Plan:</w:t>
+      </w:r>
+    </w:p>
+    <w:p>
+      <w:pPr>
+        <w:rPr>
+          <w:i/>
+        </w:rPr>
+      </w:pPr>
+      <w:r>
+        <w:rPr>
+          <w:i/>
+        </w:rPr>
+        <w:t>Introduction</w:t>
+      </w:r>
+    </w:p>
+    <w:p>
+      <w:r>
+        <w:t>Each member will be assigned roles and responsibilities that will be demonstrated throughout the course of the project. Some of these roles and responsibilities will include:</w:t>
+      </w:r>
+    </w:p>
+    <w:p>
+      <w:pPr>
+        <w:pStyle w:val="ListParagraph"/>
+        <w:numPr>
+          <w:ilvl w:val="0"/>
+          <w:numId w:val="3"/>
+        </w:numPr>
+      </w:pPr>
+      <w:r>
+        <w:t>Team Leader/Project Manager: Responsible for facilitating team discussion, coordinating meetings, assigning team tasks, organizing documentation, and coming up with the project plan and activities</w:t>
+      </w:r>
+    </w:p>
+    <w:p>
+      <w:pPr>
+        <w:pStyle w:val="ListParagraph"/>
+        <w:numPr>
+          <w:ilvl w:val="0"/>
+          <w:numId w:val="3"/>
+        </w:numPr>
+      </w:pPr>
+      <w:r>
+        <w:t>Client-side Developer: Develops the site from the user interface perspective</w:t>
+      </w:r>
+    </w:p>
+    <w:p>
+      <w:pPr>
+        <w:pStyle w:val="ListParagraph"/>
+        <w:numPr>
+          <w:ilvl w:val="0"/>
+          <w:numId w:val="3"/>
+        </w:numPr>
+      </w:pPr>
+      <w:r>
+        <w:t>Server-side Developer: Develops the site form the server-side perspective</w:t>
+      </w:r>
+    </w:p>
+    <w:p>
+      <w:pPr>
+        <w:pStyle w:val="ListParagraph"/>
+        <w:numPr>
+          <w:ilvl w:val="0"/>
+          <w:numId w:val="3"/>
+        </w:numPr>
+      </w:pPr>
+      <w:r>
+        <w:t>Database Manager: Identifies useful and unnecessary databases, ensures data storage is up to par, reviews data integrity</w:t>
+      </w:r>
+    </w:p>
+    <w:p>
+      <w:pPr>
+        <w:pStyle w:val="ListParagraph"/>
+        <w:numPr>
+          <w:ilvl w:val="0"/>
+          <w:numId w:val="3"/>
+        </w:numPr>
+      </w:pPr>
+      <w:r>
+        <w:t xml:space="preserve">UI/UX Design Manager: In charge of the overall design, look, and feel of the site </w:t>
+      </w:r>
+    </w:p>
+    <w:p>
+      <w:pPr>
+        <w:pStyle w:val="ListParagraph"/>
+        <w:numPr>
+          <w:ilvl w:val="0"/>
+          <w:numId w:val="3"/>
+        </w:numPr>
+      </w:pPr>
+      <w:r>
+        <w:t>Test Manager: Ensures that t</w:t>
+      </w:r>
+      <w:bookmarkStart w:id="0" w:name="_GoBack"/>
+      <w:bookmarkEnd w:id="0"/>
+      <w:r>
+        <w:t>he appropriate test cases are created based off of the development, ensures that the appropriate approvals are in place before moving to production, monitors test execution</w:t>
+      </w:r>
+    </w:p>
+    <w:p>
+      <w:pPr>
+        <w:pStyle w:val="ListParagraph"/>
+        <w:numPr>
+          <w:ilvl w:val="0"/>
+          <w:numId w:val="3"/>
+        </w:numPr>
+      </w:pPr>
+      <w:r>
+        <w:t>Business Analyst/Requirements Manager: Gathers requirements, maintains relationship with business stakeholder and is receptive to feedback and input</w:t>
+      </w:r>
+    </w:p>
+    <w:p/>
+    <w:p>
+      <w:pPr>
+        <w:spacing w:after="0"/>
         <w:ind w:left="360"/>
         <w:rPr>
           <w:rFonts w:cs="Arial"/>
@@ -6901,25 +7182,6 @@
           <w:szCs w:val="28"/>
         </w:rPr>
       </w:pPr>
-    </w:p>
-    <w:p>
-      <w:pPr>
-        <w:spacing w:after="0"/>
-        <w:ind w:left="360"/>
-        <w:rPr>
-          <w:rFonts w:cs="Arial"/>
-          <w:sz w:val="28"/>
-          <w:szCs w:val="28"/>
-        </w:rPr>
-      </w:pPr>
-      <w:r>
-        <w:rPr>
-          <w:rFonts w:cs="Arial"/>
-          <w:sz w:val="28"/>
-          <w:szCs w:val="28"/>
-        </w:rPr>
-        <w:t>Human Resources Plan</w:t>
-      </w:r>
     </w:p>
     <w:p>
       <w:pPr>
@@ -7210,7 +7472,7 @@
       </w:pPr>
     </w:p>
     <w:sectPr>
-      <w:footerReference w:type="default" r:id="rId15"/>
+      <w:footerReference w:type="default" r:id="rId20"/>
       <w:pgSz w:w="12240" w:h="15840"/>
       <w:pgMar w:top="1440" w:right="1440" w:bottom="1440" w:left="1440" w:header="720" w:footer="720" w:gutter="0"/>
       <w:pgNumType w:start="1"/>
@@ -7295,7 +7557,7 @@
           <w:rPr>
             <w:noProof/>
           </w:rPr>
-          <w:t>6</w:t>
+          <w:t>19</w:t>
         </w:r>
         <w:r>
           <w:rPr>
@@ -7345,16 +7607,16 @@
 <file path=word/numbering.xml><?xml version="1.0" encoding="utf-8"?>
 <w:numbering xmlns:wpc="http://schemas.microsoft.com/office/word/2010/wordprocessingCanvas" xmlns:cx="http://schemas.microsoft.com/office/drawing/2014/chartex" xmlns:cx1="http://schemas.microsoft.com/office/drawing/2015/9/8/chartex" xmlns:cx2="http://schemas.microsoft.com/office/drawing/2015/10/21/chartex" xmlns:cx3="http://schemas.microsoft.com/office/drawing/2016/5/9/chartex" xmlns:cx4="http://schemas.microsoft.com/office/drawing/2016/5/10/chartex" xmlns:cx5="http://schemas.microsoft.com/office/drawing/2016/5/11/chartex" xmlns:mc="http://schemas.openxmlformats.org/markup-compatibility/2006" xmlns:o="urn:schemas-microsoft-com:office:office" xmlns:r="http://schemas.openxmlformats.org/officeDocument/2006/relationships" xmlns:m="http://schemas.openxmlformats.org/officeDocument/2006/math" xmlns:v="urn:schemas-microsoft-com:vml" xmlns:wp14="http://schemas.microsoft.com/office/word/2010/wordprocessingDrawing" xmlns:wp="http://schemas.openxmlformats.org/drawingml/2006/wordprocessingDrawing" xmlns:w10="urn:schemas-microsoft-com:office:word" xmlns:w="http://schemas.openxmlformats.org/wordprocessingml/2006/main" xmlns:w14="http://schemas.microsoft.com/office/word/2010/wordml" xmlns:w15="http://schemas.microsoft.com/office/word/2012/wordml" xmlns:w16se="http://schemas.microsoft.com/office/word/2015/wordml/symex" xmlns:wpg="http://schemas.microsoft.com/office/word/2010/wordprocessingGroup" xmlns:wpi="http://schemas.microsoft.com/office/word/2010/wordprocessingInk" xmlns:wne="http://schemas.microsoft.com/office/word/2006/wordml" xmlns:wps="http://schemas.microsoft.com/office/word/2010/wordprocessingShape" mc:Ignorable="w14 w15 w16se wp14">
   <w:abstractNum w:abstractNumId="0" w15:restartNumberingAfterBreak="0">
-    <w:nsid w:val="4B606071"/>
+    <w:nsid w:val="07917F47"/>
     <w:multiLevelType w:val="hybridMultilevel"/>
-    <w:tmpl w:val="5A562904"/>
+    <w:tmpl w:val="1C987DF8"/>
     <w:lvl w:ilvl="0" w:tplc="04090001">
       <w:start w:val="1"/>
       <w:numFmt w:val="bullet"/>
       <w:lvlText w:val=""/>
       <w:lvlJc w:val="left"/>
       <w:pPr>
-        <w:ind w:left="1170" w:hanging="360"/>
+        <w:ind w:left="720" w:hanging="360"/>
       </w:pPr>
       <w:rPr>
         <w:rFonts w:ascii="Symbol" w:hAnsi="Symbol" w:hint="default"/>
@@ -7366,7 +7628,7 @@
       <w:lvlText w:val="o"/>
       <w:lvlJc w:val="left"/>
       <w:pPr>
-        <w:ind w:left="1890" w:hanging="360"/>
+        <w:ind w:left="1440" w:hanging="360"/>
       </w:pPr>
       <w:rPr>
         <w:rFonts w:ascii="Courier New" w:hAnsi="Courier New" w:cs="Courier New" w:hint="default"/>
@@ -7378,7 +7640,7 @@
       <w:lvlText w:val=""/>
       <w:lvlJc w:val="left"/>
       <w:pPr>
-        <w:ind w:left="2610" w:hanging="360"/>
+        <w:ind w:left="2160" w:hanging="360"/>
       </w:pPr>
       <w:rPr>
         <w:rFonts w:ascii="Wingdings" w:hAnsi="Wingdings" w:hint="default"/>
@@ -7390,7 +7652,7 @@
       <w:lvlText w:val=""/>
       <w:lvlJc w:val="left"/>
       <w:pPr>
-        <w:ind w:left="3330" w:hanging="360"/>
+        <w:ind w:left="2880" w:hanging="360"/>
       </w:pPr>
       <w:rPr>
         <w:rFonts w:ascii="Symbol" w:hAnsi="Symbol" w:hint="default"/>
@@ -7402,7 +7664,7 @@
       <w:lvlText w:val="o"/>
       <w:lvlJc w:val="left"/>
       <w:pPr>
-        <w:ind w:left="4050" w:hanging="360"/>
+        <w:ind w:left="3600" w:hanging="360"/>
       </w:pPr>
       <w:rPr>
         <w:rFonts w:ascii="Courier New" w:hAnsi="Courier New" w:cs="Courier New" w:hint="default"/>
@@ -7414,7 +7676,7 @@
       <w:lvlText w:val=""/>
       <w:lvlJc w:val="left"/>
       <w:pPr>
-        <w:ind w:left="4770" w:hanging="360"/>
+        <w:ind w:left="4320" w:hanging="360"/>
       </w:pPr>
       <w:rPr>
         <w:rFonts w:ascii="Wingdings" w:hAnsi="Wingdings" w:hint="default"/>
@@ -7426,7 +7688,7 @@
       <w:lvlText w:val=""/>
       <w:lvlJc w:val="left"/>
       <w:pPr>
-        <w:ind w:left="5490" w:hanging="360"/>
+        <w:ind w:left="5040" w:hanging="360"/>
       </w:pPr>
       <w:rPr>
         <w:rFonts w:ascii="Symbol" w:hAnsi="Symbol" w:hint="default"/>
@@ -7438,7 +7700,7 @@
       <w:lvlText w:val="o"/>
       <w:lvlJc w:val="left"/>
       <w:pPr>
-        <w:ind w:left="6210" w:hanging="360"/>
+        <w:ind w:left="5760" w:hanging="360"/>
       </w:pPr>
       <w:rPr>
         <w:rFonts w:ascii="Courier New" w:hAnsi="Courier New" w:cs="Courier New" w:hint="default"/>
@@ -7450,7 +7712,7 @@
       <w:lvlText w:val=""/>
       <w:lvlJc w:val="left"/>
       <w:pPr>
-        <w:ind w:left="6930" w:hanging="360"/>
+        <w:ind w:left="6480" w:hanging="360"/>
       </w:pPr>
       <w:rPr>
         <w:rFonts w:ascii="Wingdings" w:hAnsi="Wingdings" w:hint="default"/>
@@ -7458,6 +7720,119 @@
     </w:lvl>
   </w:abstractNum>
   <w:abstractNum w:abstractNumId="1" w15:restartNumberingAfterBreak="0">
+    <w:nsid w:val="4B606071"/>
+    <w:multiLevelType w:val="hybridMultilevel"/>
+    <w:tmpl w:val="5A562904"/>
+    <w:lvl w:ilvl="0" w:tplc="04090001">
+      <w:start w:val="1"/>
+      <w:numFmt w:val="bullet"/>
+      <w:lvlText w:val=""/>
+      <w:lvlJc w:val="left"/>
+      <w:pPr>
+        <w:ind w:left="1170" w:hanging="360"/>
+      </w:pPr>
+      <w:rPr>
+        <w:rFonts w:ascii="Symbol" w:hAnsi="Symbol" w:hint="default"/>
+      </w:rPr>
+    </w:lvl>
+    <w:lvl w:ilvl="1" w:tplc="04090003" w:tentative="1">
+      <w:start w:val="1"/>
+      <w:numFmt w:val="bullet"/>
+      <w:lvlText w:val="o"/>
+      <w:lvlJc w:val="left"/>
+      <w:pPr>
+        <w:ind w:left="1890" w:hanging="360"/>
+      </w:pPr>
+      <w:rPr>
+        <w:rFonts w:ascii="Courier New" w:hAnsi="Courier New" w:cs="Courier New" w:hint="default"/>
+      </w:rPr>
+    </w:lvl>
+    <w:lvl w:ilvl="2" w:tplc="04090005" w:tentative="1">
+      <w:start w:val="1"/>
+      <w:numFmt w:val="bullet"/>
+      <w:lvlText w:val=""/>
+      <w:lvlJc w:val="left"/>
+      <w:pPr>
+        <w:ind w:left="2610" w:hanging="360"/>
+      </w:pPr>
+      <w:rPr>
+        <w:rFonts w:ascii="Wingdings" w:hAnsi="Wingdings" w:hint="default"/>
+      </w:rPr>
+    </w:lvl>
+    <w:lvl w:ilvl="3" w:tplc="04090001" w:tentative="1">
+      <w:start w:val="1"/>
+      <w:numFmt w:val="bullet"/>
+      <w:lvlText w:val=""/>
+      <w:lvlJc w:val="left"/>
+      <w:pPr>
+        <w:ind w:left="3330" w:hanging="360"/>
+      </w:pPr>
+      <w:rPr>
+        <w:rFonts w:ascii="Symbol" w:hAnsi="Symbol" w:hint="default"/>
+      </w:rPr>
+    </w:lvl>
+    <w:lvl w:ilvl="4" w:tplc="04090003" w:tentative="1">
+      <w:start w:val="1"/>
+      <w:numFmt w:val="bullet"/>
+      <w:lvlText w:val="o"/>
+      <w:lvlJc w:val="left"/>
+      <w:pPr>
+        <w:ind w:left="4050" w:hanging="360"/>
+      </w:pPr>
+      <w:rPr>
+        <w:rFonts w:ascii="Courier New" w:hAnsi="Courier New" w:cs="Courier New" w:hint="default"/>
+      </w:rPr>
+    </w:lvl>
+    <w:lvl w:ilvl="5" w:tplc="04090005" w:tentative="1">
+      <w:start w:val="1"/>
+      <w:numFmt w:val="bullet"/>
+      <w:lvlText w:val=""/>
+      <w:lvlJc w:val="left"/>
+      <w:pPr>
+        <w:ind w:left="4770" w:hanging="360"/>
+      </w:pPr>
+      <w:rPr>
+        <w:rFonts w:ascii="Wingdings" w:hAnsi="Wingdings" w:hint="default"/>
+      </w:rPr>
+    </w:lvl>
+    <w:lvl w:ilvl="6" w:tplc="04090001" w:tentative="1">
+      <w:start w:val="1"/>
+      <w:numFmt w:val="bullet"/>
+      <w:lvlText w:val=""/>
+      <w:lvlJc w:val="left"/>
+      <w:pPr>
+        <w:ind w:left="5490" w:hanging="360"/>
+      </w:pPr>
+      <w:rPr>
+        <w:rFonts w:ascii="Symbol" w:hAnsi="Symbol" w:hint="default"/>
+      </w:rPr>
+    </w:lvl>
+    <w:lvl w:ilvl="7" w:tplc="04090003" w:tentative="1">
+      <w:start w:val="1"/>
+      <w:numFmt w:val="bullet"/>
+      <w:lvlText w:val="o"/>
+      <w:lvlJc w:val="left"/>
+      <w:pPr>
+        <w:ind w:left="6210" w:hanging="360"/>
+      </w:pPr>
+      <w:rPr>
+        <w:rFonts w:ascii="Courier New" w:hAnsi="Courier New" w:cs="Courier New" w:hint="default"/>
+      </w:rPr>
+    </w:lvl>
+    <w:lvl w:ilvl="8" w:tplc="04090005" w:tentative="1">
+      <w:start w:val="1"/>
+      <w:numFmt w:val="bullet"/>
+      <w:lvlText w:val=""/>
+      <w:lvlJc w:val="left"/>
+      <w:pPr>
+        <w:ind w:left="6930" w:hanging="360"/>
+      </w:pPr>
+      <w:rPr>
+        <w:rFonts w:ascii="Wingdings" w:hAnsi="Wingdings" w:hint="default"/>
+      </w:rPr>
+    </w:lvl>
+  </w:abstractNum>
+  <w:abstractNum w:abstractNumId="2" w15:restartNumberingAfterBreak="0">
     <w:nsid w:val="670E5E2E"/>
     <w:multiLevelType w:val="hybridMultilevel"/>
     <w:tmpl w:val="9FEA530E"/>
@@ -7547,10 +7922,13 @@
     </w:lvl>
   </w:abstractNum>
   <w:num w:numId="1">
-    <w:abstractNumId w:val="0"/>
+    <w:abstractNumId w:val="1"/>
   </w:num>
   <w:num w:numId="2">
-    <w:abstractNumId w:val="1"/>
+    <w:abstractNumId w:val="2"/>
+  </w:num>
+  <w:num w:numId="3">
+    <w:abstractNumId w:val="0"/>
   </w:num>
 </w:numbering>
 </file>
@@ -8217,6 +8595,18 @@
       </w:tblBorders>
     </w:tblPr>
   </w:style>
+  <w:style w:type="character" w:styleId="Hyperlink">
+    <w:name w:val="Hyperlink"/>
+    <w:basedOn w:val="DefaultParagraphFont"/>
+    <w:uiPriority w:val="99"/>
+    <w:semiHidden/>
+    <w:unhideWhenUsed/>
+    <w:rsid w:val="00C42519"/>
+    <w:rPr>
+      <w:color w:val="0000FF" w:themeColor="hyperlink"/>
+      <w:u w:val="single"/>
+    </w:rPr>
+  </w:style>
 </w:styles>
 </file>
 

</xml_diff>

<commit_message>
Added Scope Management Plan
Fixed document format for consistency
</commit_message>
<xml_diff>
--- a/Smithgall Woods Project Charter.docx
+++ b/Smithgall Woods Project Charter.docx
@@ -1,6 +1,6 @@
 
 <file path=word/document.xml><?xml version="1.0" encoding="utf-8"?>
-<w:document xmlns:wpc="http://schemas.microsoft.com/office/word/2010/wordprocessingCanvas" xmlns:cx="http://schemas.microsoft.com/office/drawing/2014/chartex" xmlns:cx1="http://schemas.microsoft.com/office/drawing/2015/9/8/chartex" xmlns:cx2="http://schemas.microsoft.com/office/drawing/2015/10/21/chartex" xmlns:cx3="http://schemas.microsoft.com/office/drawing/2016/5/9/chartex" xmlns:cx4="http://schemas.microsoft.com/office/drawing/2016/5/10/chartex" xmlns:cx5="http://schemas.microsoft.com/office/drawing/2016/5/11/chartex" xmlns:mc="http://schemas.openxmlformats.org/markup-compatibility/2006" xmlns:o="urn:schemas-microsoft-com:office:office" xmlns:r="http://schemas.openxmlformats.org/officeDocument/2006/relationships" xmlns:m="http://schemas.openxmlformats.org/officeDocument/2006/math" xmlns:v="urn:schemas-microsoft-com:vml" xmlns:wp14="http://schemas.microsoft.com/office/word/2010/wordprocessingDrawing" xmlns:wp="http://schemas.openxmlformats.org/drawingml/2006/wordprocessingDrawing" xmlns:w10="urn:schemas-microsoft-com:office:word" xmlns:w="http://schemas.openxmlformats.org/wordprocessingml/2006/main" xmlns:w14="http://schemas.microsoft.com/office/word/2010/wordml" xmlns:w15="http://schemas.microsoft.com/office/word/2012/wordml" xmlns:w16se="http://schemas.microsoft.com/office/word/2015/wordml/symex" xmlns:wpg="http://schemas.microsoft.com/office/word/2010/wordprocessingGroup" xmlns:wpi="http://schemas.microsoft.com/office/word/2010/wordprocessingInk" xmlns:wne="http://schemas.microsoft.com/office/word/2006/wordml" xmlns:wps="http://schemas.microsoft.com/office/word/2010/wordprocessingShape" mc:Ignorable="w14 w15 w16se wp14">
+<w:document xmlns:wpc="http://schemas.microsoft.com/office/word/2010/wordprocessingCanvas" xmlns:mc="http://schemas.openxmlformats.org/markup-compatibility/2006" xmlns:o="urn:schemas-microsoft-com:office:office" xmlns:r="http://schemas.openxmlformats.org/officeDocument/2006/relationships" xmlns:m="http://schemas.openxmlformats.org/officeDocument/2006/math" xmlns:v="urn:schemas-microsoft-com:vml" xmlns:wp14="http://schemas.microsoft.com/office/word/2010/wordprocessingDrawing" xmlns:wp="http://schemas.openxmlformats.org/drawingml/2006/wordprocessingDrawing" xmlns:w10="urn:schemas-microsoft-com:office:word" xmlns:w="http://schemas.openxmlformats.org/wordprocessingml/2006/main" xmlns:w14="http://schemas.microsoft.com/office/word/2010/wordml" xmlns:wpg="http://schemas.microsoft.com/office/word/2010/wordprocessingGroup" xmlns:wpi="http://schemas.microsoft.com/office/word/2010/wordprocessingInk" xmlns:wne="http://schemas.microsoft.com/office/word/2006/wordml" xmlns:wps="http://schemas.microsoft.com/office/word/2010/wordprocessingShape" mc:Ignorable="w14 wp14">
   <w:body>
     <w:p>
       <w:pPr>
@@ -65,7 +65,7 @@
                     </pic:cNvPicPr>
                   </pic:nvPicPr>
                   <pic:blipFill>
-                    <a:blip r:embed="rId7">
+                    <a:blip r:embed="rId8">
                       <a:extLst>
                         <a:ext uri="{28A0092B-C50C-407E-A947-70E740481C1C}">
                           <a14:useLocalDpi xmlns:a14="http://schemas.microsoft.com/office/drawing/2010/main" val="0"/>
@@ -423,7 +423,7 @@
                     </pic:cNvPicPr>
                   </pic:nvPicPr>
                   <pic:blipFill>
-                    <a:blip r:embed="rId8">
+                    <a:blip r:embed="rId9">
                       <a:extLst>
                         <a:ext uri="{28A0092B-C50C-407E-A947-70E740481C1C}">
                           <a14:useLocalDpi xmlns:a14="http://schemas.microsoft.com/office/drawing/2010/main" val="0"/>
@@ -1605,7 +1605,7 @@
           <w:szCs w:val="40"/>
         </w:rPr>
         <w:sectPr>
-          <w:footerReference w:type="default" r:id="rId9"/>
+          <w:footerReference w:type="default" r:id="rId10"/>
           <w:pgSz w:w="12240" w:h="15840"/>
           <w:pgMar w:top="1440" w:right="1440" w:bottom="1440" w:left="1440" w:header="720" w:footer="720" w:gutter="0"/>
           <w:pgNumType w:start="1"/>
@@ -5238,7 +5238,7 @@
               </wp:anchor>
             </w:drawing>
           </mc:Choice>
-          <mc:Fallback>
+          <mc:Fallback xmlns:cx="http://schemas.microsoft.com/office/drawing/2014/chartex" xmlns:cx1="http://schemas.microsoft.com/office/drawing/2015/9/8/chartex" xmlns:cx2="http://schemas.microsoft.com/office/drawing/2015/10/21/chartex" xmlns:cx3="http://schemas.microsoft.com/office/drawing/2016/5/9/chartex" xmlns:cx4="http://schemas.microsoft.com/office/drawing/2016/5/10/chartex" xmlns:cx5="http://schemas.microsoft.com/office/drawing/2016/5/11/chartex" xmlns:w15="http://schemas.microsoft.com/office/word/2012/wordml" xmlns:w16se="http://schemas.microsoft.com/office/word/2015/wordml/symex">
             <w:pict>
               <v:shapetype id="_x0000_t202" coordsize="21600,21600" o:spt="202" path="m,l,21600r21600,l21600,xe">
                 <v:stroke joinstyle="miter"/>
@@ -5341,7 +5341,7 @@
                     </pic:cNvPicPr>
                   </pic:nvPicPr>
                   <pic:blipFill>
-                    <a:blip r:embed="rId10">
+                    <a:blip r:embed="rId11">
                       <a:extLst>
                         <a:ext uri="{28A0092B-C50C-407E-A947-70E740481C1C}">
                           <a14:useLocalDpi xmlns:a14="http://schemas.microsoft.com/office/drawing/2010/main" val="0"/>
@@ -5458,7 +5458,7 @@
               </wp:anchor>
             </w:drawing>
           </mc:Choice>
-          <mc:Fallback>
+          <mc:Fallback xmlns:cx="http://schemas.microsoft.com/office/drawing/2014/chartex" xmlns:cx1="http://schemas.microsoft.com/office/drawing/2015/9/8/chartex" xmlns:cx2="http://schemas.microsoft.com/office/drawing/2015/10/21/chartex" xmlns:cx3="http://schemas.microsoft.com/office/drawing/2016/5/9/chartex" xmlns:cx4="http://schemas.microsoft.com/office/drawing/2016/5/10/chartex" xmlns:cx5="http://schemas.microsoft.com/office/drawing/2016/5/11/chartex" xmlns:w15="http://schemas.microsoft.com/office/word/2012/wordml" xmlns:w16se="http://schemas.microsoft.com/office/word/2015/wordml/symex">
             <w:pict>
               <v:shape id="_x0000_s1027" type="#_x0000_t202" style="position:absolute;left:0;text-align:left;margin-left:20.25pt;margin-top:8.55pt;width:240.75pt;height:28.5pt;z-index:251670528;visibility:visible;mso-wrap-style:square;mso-wrap-distance-left:9pt;mso-wrap-distance-top:0;mso-wrap-distance-right:9pt;mso-wrap-distance-bottom:0;mso-position-horizontal:absolute;mso-position-horizontal-relative:text;mso-position-vertical:absolute;mso-position-vertical-relative:text;v-text-anchor:top" o:gfxdata="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" filled="f" stroked="f">
                 <v:textbox>
@@ -5546,7 +5546,7 @@
                     </pic:cNvPicPr>
                   </pic:nvPicPr>
                   <pic:blipFill>
-                    <a:blip r:embed="rId11">
+                    <a:blip r:embed="rId12">
                       <a:extLst>
                         <a:ext uri="{28A0092B-C50C-407E-A947-70E740481C1C}">
                           <a14:useLocalDpi xmlns:a14="http://schemas.microsoft.com/office/drawing/2010/main" val="0"/>
@@ -5677,6 +5677,19 @@
         <w:rPr>
           <w:rFonts w:cs="Arial"/>
           <w:b/>
+          <w:sz w:val="32"/>
+          <w:szCs w:val="32"/>
+        </w:rPr>
+      </w:pPr>
+    </w:p>
+    <w:p>
+      <w:pPr>
+        <w:spacing w:after="0"/>
+        <w:ind w:left="360"/>
+        <w:jc w:val="center"/>
+        <w:rPr>
+          <w:rFonts w:cs="Arial"/>
+          <w:b/>
           <w:sz w:val="28"/>
           <w:szCs w:val="28"/>
         </w:rPr>
@@ -5691,8 +5704,8 @@
         </w:rPr>
         <w:drawing>
           <wp:inline distT="0" distB="0" distL="0" distR="0">
-            <wp:extent cx="2851167" cy="4657725"/>
-            <wp:effectExtent l="0" t="0" r="6350" b="0"/>
+            <wp:extent cx="3886200" cy="6348577"/>
+            <wp:effectExtent l="0" t="0" r="0" b="0"/>
             <wp:docPr id="8" name="Picture 8"/>
             <wp:cNvGraphicFramePr>
               <a:graphicFrameLocks xmlns:a="http://schemas.openxmlformats.org/drawingml/2006/main" noChangeAspect="1"/>
@@ -5705,7 +5718,7 @@
                     <pic:cNvPicPr/>
                   </pic:nvPicPr>
                   <pic:blipFill>
-                    <a:blip r:embed="rId12">
+                    <a:blip r:embed="rId13">
                       <a:extLst>
                         <a:ext uri="{28A0092B-C50C-407E-A947-70E740481C1C}">
                           <a14:useLocalDpi xmlns:a14="http://schemas.microsoft.com/office/drawing/2010/main" val="0"/>
@@ -5719,7 +5732,7 @@
                   <pic:spPr>
                     <a:xfrm>
                       <a:off x="0" y="0"/>
-                      <a:ext cx="2861815" cy="4675120"/>
+                      <a:ext cx="3905085" cy="6379429"/>
                     </a:xfrm>
                     <a:prstGeom prst="rect">
                       <a:avLst/>
@@ -5746,123 +5759,22 @@
     </w:p>
     <w:p>
       <w:pPr>
-        <w:spacing w:after="0"/>
-        <w:ind w:left="360"/>
-        <w:rPr>
-          <w:rFonts w:cs="Arial"/>
-          <w:b/>
-          <w:sz w:val="28"/>
-          <w:szCs w:val="28"/>
-        </w:rPr>
-      </w:pPr>
-    </w:p>
-    <w:p>
-      <w:pPr>
-        <w:spacing w:after="0"/>
-        <w:ind w:left="360"/>
-        <w:rPr>
-          <w:rFonts w:cs="Arial"/>
-          <w:b/>
-          <w:sz w:val="28"/>
-          <w:szCs w:val="28"/>
-        </w:rPr>
-      </w:pPr>
-    </w:p>
-    <w:p>
-      <w:pPr>
-        <w:spacing w:after="0"/>
-        <w:ind w:left="360"/>
-        <w:rPr>
-          <w:rFonts w:cs="Arial"/>
-          <w:b/>
-          <w:sz w:val="28"/>
-          <w:szCs w:val="28"/>
-        </w:rPr>
-      </w:pPr>
-    </w:p>
-    <w:p>
-      <w:pPr>
-        <w:spacing w:after="0"/>
-        <w:ind w:left="360"/>
-        <w:rPr>
-          <w:rFonts w:cs="Arial"/>
-          <w:b/>
-          <w:sz w:val="28"/>
-          <w:szCs w:val="28"/>
-        </w:rPr>
-      </w:pPr>
-    </w:p>
-    <w:p>
-      <w:pPr>
-        <w:spacing w:after="0"/>
-        <w:ind w:left="360"/>
-        <w:rPr>
-          <w:rFonts w:cs="Arial"/>
-          <w:b/>
-          <w:sz w:val="28"/>
-          <w:szCs w:val="28"/>
-        </w:rPr>
-      </w:pPr>
-    </w:p>
-    <w:p>
-      <w:pPr>
-        <w:spacing w:after="0"/>
-        <w:ind w:left="360"/>
-        <w:rPr>
-          <w:rFonts w:cs="Arial"/>
-          <w:b/>
-          <w:sz w:val="28"/>
-          <w:szCs w:val="28"/>
-        </w:rPr>
-      </w:pPr>
-    </w:p>
-    <w:p>
-      <w:pPr>
-        <w:spacing w:after="0"/>
-        <w:ind w:left="360"/>
-        <w:rPr>
-          <w:rFonts w:cs="Arial"/>
-          <w:b/>
-          <w:sz w:val="28"/>
-          <w:szCs w:val="28"/>
-        </w:rPr>
-      </w:pPr>
-    </w:p>
-    <w:p>
-      <w:pPr>
-        <w:spacing w:after="0"/>
-        <w:ind w:left="360"/>
-        <w:rPr>
-          <w:rFonts w:cs="Arial"/>
-          <w:b/>
-          <w:sz w:val="28"/>
-          <w:szCs w:val="28"/>
-        </w:rPr>
-      </w:pPr>
-    </w:p>
-    <w:p>
-      <w:pPr>
-        <w:spacing w:after="0"/>
-        <w:ind w:left="360"/>
-        <w:rPr>
-          <w:rFonts w:cs="Arial"/>
-          <w:b/>
-          <w:sz w:val="28"/>
-          <w:szCs w:val="28"/>
-        </w:rPr>
-      </w:pPr>
-    </w:p>
-    <w:p>
-      <w:pPr>
-        <w:spacing w:after="0"/>
-        <w:ind w:left="360"/>
-        <w:rPr>
-          <w:rFonts w:cs="Arial"/>
-          <w:b/>
-          <w:sz w:val="28"/>
-          <w:szCs w:val="28"/>
-        </w:rPr>
-      </w:pPr>
+        <w:rPr>
+          <w:rFonts w:cs="Arial"/>
+          <w:b/>
+          <w:sz w:val="28"/>
+          <w:szCs w:val="28"/>
+        </w:rPr>
+      </w:pPr>
+      <w:r>
+        <w:rPr>
+          <w:rFonts w:cs="Arial"/>
+          <w:b/>
+          <w:sz w:val="28"/>
+          <w:szCs w:val="28"/>
+        </w:rPr>
+        <w:br w:type="page"/>
+      </w:r>
     </w:p>
     <w:p>
       <w:pPr>
@@ -5889,7 +5801,20 @@
     <w:p>
       <w:pPr>
         <w:spacing w:after="0"/>
-        <w:ind w:left="360" w:firstLine="360"/>
+        <w:ind w:left="360"/>
+        <w:rPr>
+          <w:rFonts w:cs="Arial"/>
+          <w:b/>
+          <w:sz w:val="32"/>
+          <w:szCs w:val="32"/>
+        </w:rPr>
+      </w:pPr>
+    </w:p>
+    <w:p>
+      <w:pPr>
+        <w:spacing w:after="0"/>
+        <w:ind w:left="360"/>
+        <w:jc w:val="center"/>
         <w:rPr>
           <w:rFonts w:cs="Arial"/>
           <w:sz w:val="28"/>
@@ -5901,8 +5826,8 @@
           <w:noProof/>
         </w:rPr>
         <w:drawing>
-          <wp:inline distT="0" distB="0" distL="0" distR="0" wp14:anchorId="0328A8CC" wp14:editId="3EBFF429">
-            <wp:extent cx="5943600" cy="4137660"/>
+          <wp:inline distT="0" distB="0" distL="0" distR="0" wp14:anchorId="7B0A1AC2" wp14:editId="4DB18487">
+            <wp:extent cx="5985887" cy="4857750"/>
             <wp:effectExtent l="0" t="0" r="0" b="0"/>
             <wp:docPr id="2" name="Picture 2"/>
             <wp:cNvGraphicFramePr>
@@ -5915,20 +5840,27 @@
                     <pic:cNvPr id="1" name=""/>
                     <pic:cNvPicPr/>
                   </pic:nvPicPr>
-                  <pic:blipFill>
-                    <a:blip r:embed="rId13"/>
-                    <a:stretch>
-                      <a:fillRect/>
-                    </a:stretch>
+                  <pic:blipFill rotWithShape="1">
+                    <a:blip r:embed="rId14"/>
+                    <a:srcRect l="9149" t="11739" r="18309" b="5074"/>
+                    <a:stretch/>
                   </pic:blipFill>
-                  <pic:spPr>
+                  <pic:spPr bwMode="auto">
                     <a:xfrm>
                       <a:off x="0" y="0"/>
-                      <a:ext cx="5943600" cy="4137660"/>
+                      <a:ext cx="6034666" cy="4897336"/>
                     </a:xfrm>
                     <a:prstGeom prst="rect">
                       <a:avLst/>
                     </a:prstGeom>
+                    <a:ln>
+                      <a:noFill/>
+                    </a:ln>
+                    <a:extLst>
+                      <a:ext uri="{53640926-AAD7-44D8-BBD7-CCE9431645EC}">
+                        <a14:shadowObscured xmlns:a14="http://schemas.microsoft.com/office/drawing/2010/main"/>
+                      </a:ext>
+                    </a:extLst>
                   </pic:spPr>
                 </pic:pic>
               </a:graphicData>
@@ -6012,115 +5944,95 @@
         </w:rPr>
         <w:t>Volunteer</w:t>
       </w:r>
-    </w:p>
-    <w:p>
-      <w:pPr>
-        <w:spacing w:after="0"/>
-        <w:ind w:left="360" w:firstLine="360"/>
-        <w:rPr>
-          <w:rFonts w:cs="Arial"/>
-          <w:sz w:val="28"/>
-          <w:szCs w:val="28"/>
-        </w:rPr>
-      </w:pPr>
-      <w:r>
-        <w:rPr>
-          <w:rFonts w:cs="Arial"/>
-          <w:sz w:val="28"/>
-          <w:szCs w:val="28"/>
-        </w:rPr>
-        <w:t>Insert stories</w:t>
-      </w:r>
-      <w:r>
-        <w:rPr>
-          <w:rFonts w:cs="Arial"/>
-          <w:sz w:val="28"/>
-          <w:szCs w:val="28"/>
-        </w:rPr>
-        <w:t xml:space="preserve"> here……..</w:t>
-      </w:r>
-    </w:p>
-    <w:p>
-      <w:pPr>
-        <w:spacing w:after="0"/>
-        <w:ind w:left="360"/>
-        <w:rPr>
-          <w:rFonts w:cs="Arial"/>
-          <w:b/>
-          <w:sz w:val="28"/>
-          <w:szCs w:val="28"/>
-        </w:rPr>
-      </w:pPr>
-    </w:p>
-    <w:p>
-      <w:pPr>
-        <w:spacing w:after="0"/>
-        <w:ind w:left="360"/>
+      <w:r>
         <w:rPr>
           <w:rFonts w:cs="Arial"/>
           <w:b/>
           <w:sz w:val="32"/>
           <w:szCs w:val="32"/>
         </w:rPr>
-      </w:pPr>
-      <w:r>
+        <w:t xml:space="preserve"> and Administrator</w:t>
+      </w:r>
+    </w:p>
+    <w:p>
+      <w:pPr>
+        <w:spacing w:after="0"/>
+        <w:ind w:left="360"/>
         <w:rPr>
           <w:rFonts w:cs="Arial"/>
           <w:b/>
           <w:sz w:val="32"/>
           <w:szCs w:val="32"/>
         </w:rPr>
-        <w:t>Administrator</w:t>
-      </w:r>
+      </w:pPr>
     </w:p>
     <w:p>
       <w:pPr>
         <w:spacing w:after="0"/>
         <w:ind w:left="360" w:firstLine="360"/>
-        <w:rPr>
-          <w:rFonts w:cs="Arial"/>
-          <w:sz w:val="28"/>
-          <w:szCs w:val="28"/>
-        </w:rPr>
-      </w:pPr>
-      <w:r>
-        <w:rPr>
-          <w:rFonts w:cs="Arial"/>
-          <w:sz w:val="28"/>
-          <w:szCs w:val="28"/>
-        </w:rPr>
-        <w:t>Insert stories</w:t>
-      </w:r>
-      <w:r>
-        <w:rPr>
-          <w:rFonts w:cs="Arial"/>
-          <w:sz w:val="28"/>
-          <w:szCs w:val="28"/>
-        </w:rPr>
-        <w:t xml:space="preserve"> here……..</w:t>
-      </w:r>
-    </w:p>
-    <w:p>
-      <w:pPr>
-        <w:spacing w:after="0"/>
-        <w:ind w:left="360" w:firstLine="360"/>
-        <w:rPr>
-          <w:rFonts w:cs="Arial"/>
-          <w:sz w:val="28"/>
-          <w:szCs w:val="28"/>
-        </w:rPr>
-      </w:pPr>
-    </w:p>
-    <w:p>
-      <w:pPr>
-        <w:spacing w:after="0"/>
-        <w:rPr>
-          <w:rFonts w:cs="Arial"/>
-          <w:b/>
-          <w:sz w:val="28"/>
-          <w:szCs w:val="28"/>
-        </w:rPr>
-      </w:pPr>
+        <w:jc w:val="center"/>
+        <w:rPr>
+          <w:rFonts w:cs="Arial"/>
+          <w:sz w:val="28"/>
+          <w:szCs w:val="28"/>
+        </w:rPr>
+      </w:pPr>
+      <w:r>
+        <w:rPr>
+          <w:rFonts w:cs="Arial"/>
+          <w:noProof/>
+          <w:sz w:val="28"/>
+          <w:szCs w:val="28"/>
+        </w:rPr>
+        <w:drawing>
+          <wp:inline distT="0" distB="0" distL="0" distR="0">
+            <wp:extent cx="5534025" cy="6619875"/>
+            <wp:effectExtent l="0" t="0" r="9525" b="9525"/>
+            <wp:docPr id="9" name="Picture 9"/>
+            <wp:cNvGraphicFramePr>
+              <a:graphicFrameLocks xmlns:a="http://schemas.openxmlformats.org/drawingml/2006/main" noChangeAspect="1"/>
+            </wp:cNvGraphicFramePr>
+            <a:graphic xmlns:a="http://schemas.openxmlformats.org/drawingml/2006/main">
+              <a:graphicData uri="http://schemas.openxmlformats.org/drawingml/2006/picture">
+                <pic:pic xmlns:pic="http://schemas.openxmlformats.org/drawingml/2006/picture">
+                  <pic:nvPicPr>
+                    <pic:cNvPr id="0" name="Picture 1"/>
+                    <pic:cNvPicPr>
+                      <a:picLocks noChangeAspect="1" noChangeArrowheads="1"/>
+                    </pic:cNvPicPr>
+                  </pic:nvPicPr>
+                  <pic:blipFill>
+                    <a:blip r:embed="rId15">
+                      <a:extLst>
+                        <a:ext uri="{28A0092B-C50C-407E-A947-70E740481C1C}">
+                          <a14:useLocalDpi xmlns:a14="http://schemas.microsoft.com/office/drawing/2010/main" val="0"/>
+                        </a:ext>
+                      </a:extLst>
+                    </a:blip>
+                    <a:srcRect/>
+                    <a:stretch>
+                      <a:fillRect/>
+                    </a:stretch>
+                  </pic:blipFill>
+                  <pic:spPr bwMode="auto">
+                    <a:xfrm>
+                      <a:off x="0" y="0"/>
+                      <a:ext cx="5534025" cy="6619875"/>
+                    </a:xfrm>
+                    <a:prstGeom prst="rect">
+                      <a:avLst/>
+                    </a:prstGeom>
+                    <a:noFill/>
+                    <a:ln>
+                      <a:noFill/>
+                    </a:ln>
+                  </pic:spPr>
+                </pic:pic>
+              </a:graphicData>
+            </a:graphic>
+          </wp:inline>
+        </w:drawing>
+      </w:r>
     </w:p>
     <w:p>
       <w:pPr>
@@ -6416,7 +6328,7 @@
                     </pic:cNvPicPr>
                   </pic:nvPicPr>
                   <pic:blipFill>
-                    <a:blip r:embed="rId14">
+                    <a:blip r:embed="rId16">
                       <a:extLst>
                         <a:ext uri="{28A0092B-C50C-407E-A947-70E740481C1C}">
                           <a14:useLocalDpi xmlns:a14="http://schemas.microsoft.com/office/drawing/2010/main" val="0"/>
@@ -6534,6 +6446,25 @@
     </w:p>
     <w:p>
       <w:pPr>
+        <w:spacing w:after="120"/>
+        <w:ind w:left="360"/>
+        <w:rPr>
+          <w:rFonts w:cs="Arial"/>
+          <w:sz w:val="28"/>
+          <w:szCs w:val="28"/>
+        </w:rPr>
+      </w:pPr>
+      <w:r>
+        <w:rPr>
+          <w:rFonts w:cs="Arial"/>
+          <w:sz w:val="28"/>
+          <w:szCs w:val="28"/>
+        </w:rPr>
+        <w:t>Insert here……….</w:t>
+      </w:r>
+    </w:p>
+    <w:p>
+      <w:pPr>
         <w:spacing w:after="0"/>
         <w:ind w:left="360"/>
         <w:rPr>
@@ -6601,6 +6532,25 @@
     </w:p>
     <w:p>
       <w:pPr>
+        <w:spacing w:after="120"/>
+        <w:ind w:left="360"/>
+        <w:rPr>
+          <w:rFonts w:cs="Arial"/>
+          <w:sz w:val="28"/>
+          <w:szCs w:val="28"/>
+        </w:rPr>
+      </w:pPr>
+      <w:r>
+        <w:rPr>
+          <w:rFonts w:cs="Arial"/>
+          <w:sz w:val="28"/>
+          <w:szCs w:val="28"/>
+        </w:rPr>
+        <w:t>Insert here……….</w:t>
+      </w:r>
+    </w:p>
+    <w:p>
+      <w:pPr>
         <w:spacing w:after="0"/>
         <w:ind w:left="360"/>
         <w:rPr>
@@ -6672,21 +6622,42 @@
         <w:ind w:left="360"/>
         <w:rPr>
           <w:rFonts w:cs="Arial"/>
-          <w:sz w:val="28"/>
-          <w:szCs w:val="28"/>
-        </w:rPr>
-      </w:pPr>
-      <w:r>
-        <w:rPr>
-          <w:rFonts w:cs="Arial"/>
-          <w:sz w:val="28"/>
-          <w:szCs w:val="28"/>
+          <w:b/>
+          <w:sz w:val="32"/>
+          <w:szCs w:val="32"/>
+        </w:rPr>
+      </w:pPr>
+      <w:r>
+        <w:rPr>
+          <w:rFonts w:cs="Arial"/>
+          <w:b/>
+          <w:sz w:val="32"/>
+          <w:szCs w:val="32"/>
         </w:rPr>
         <w:t>Project Team</w:t>
       </w:r>
     </w:p>
     <w:p>
       <w:pPr>
+        <w:spacing w:after="120"/>
+        <w:ind w:left="360" w:firstLine="360"/>
+        <w:rPr>
+          <w:rFonts w:cs="Arial"/>
+          <w:sz w:val="28"/>
+          <w:szCs w:val="28"/>
+        </w:rPr>
+      </w:pPr>
+      <w:r>
+        <w:rPr>
+          <w:rFonts w:cs="Arial"/>
+          <w:sz w:val="28"/>
+          <w:szCs w:val="28"/>
+        </w:rPr>
+        <w:t>Insert here……….</w:t>
+      </w:r>
+    </w:p>
+    <w:p>
+      <w:pPr>
         <w:spacing w:after="0"/>
         <w:ind w:left="360"/>
         <w:rPr>
@@ -6702,17 +6673,38 @@
         <w:ind w:left="360"/>
         <w:rPr>
           <w:rFonts w:cs="Arial"/>
-          <w:sz w:val="28"/>
-          <w:szCs w:val="28"/>
-        </w:rPr>
-      </w:pPr>
-      <w:r>
-        <w:rPr>
-          <w:rFonts w:cs="Arial"/>
-          <w:sz w:val="28"/>
-          <w:szCs w:val="28"/>
+          <w:b/>
+          <w:sz w:val="32"/>
+          <w:szCs w:val="32"/>
+        </w:rPr>
+      </w:pPr>
+      <w:r>
+        <w:rPr>
+          <w:rFonts w:cs="Arial"/>
+          <w:b/>
+          <w:sz w:val="32"/>
+          <w:szCs w:val="32"/>
         </w:rPr>
         <w:t>Client – Friends of Smithgall Woods</w:t>
+      </w:r>
+    </w:p>
+    <w:p>
+      <w:pPr>
+        <w:spacing w:after="120"/>
+        <w:ind w:left="360" w:firstLine="360"/>
+        <w:rPr>
+          <w:rFonts w:cs="Arial"/>
+          <w:sz w:val="28"/>
+          <w:szCs w:val="28"/>
+        </w:rPr>
+      </w:pPr>
+      <w:r>
+        <w:rPr>
+          <w:rFonts w:cs="Arial"/>
+          <w:sz w:val="28"/>
+          <w:szCs w:val="28"/>
+        </w:rPr>
+        <w:t>Insert here……….</w:t>
       </w:r>
     </w:p>
     <w:p>
@@ -6782,161 +6774,320 @@
     </w:p>
     <w:p>
       <w:pPr>
-        <w:rPr>
-          <w:b/>
-        </w:rPr>
-      </w:pPr>
-      <w:r>
-        <w:rPr>
-          <w:b/>
+        <w:spacing w:after="120"/>
+        <w:ind w:left="360"/>
+        <w:rPr>
+          <w:b/>
+          <w:sz w:val="32"/>
+          <w:szCs w:val="32"/>
+        </w:rPr>
+      </w:pPr>
+      <w:r>
+        <w:rPr>
+          <w:b/>
+          <w:sz w:val="32"/>
+          <w:szCs w:val="32"/>
         </w:rPr>
         <w:t>Communication Plan</w:t>
       </w:r>
     </w:p>
     <w:p>
       <w:pPr>
-        <w:rPr>
-          <w:i/>
-        </w:rPr>
-      </w:pPr>
-      <w:r>
-        <w:rPr>
-          <w:i/>
+        <w:ind w:left="720"/>
+        <w:jc w:val="both"/>
+        <w:rPr>
+          <w:sz w:val="28"/>
+          <w:szCs w:val="28"/>
+        </w:rPr>
+      </w:pPr>
+      <w:r>
+        <w:rPr>
+          <w:b/>
+          <w:sz w:val="28"/>
+          <w:szCs w:val="28"/>
         </w:rPr>
         <w:t>Team Communication</w:t>
       </w:r>
-    </w:p>
-    <w:p>
-      <w:r>
+      <w:r>
+        <w:rPr>
+          <w:sz w:val="28"/>
+          <w:szCs w:val="28"/>
+        </w:rPr>
+        <w:t xml:space="preserve">.  </w:t>
+      </w:r>
+      <w:r>
+        <w:rPr>
+          <w:sz w:val="28"/>
+          <w:szCs w:val="28"/>
+        </w:rPr>
         <w:t xml:space="preserve">Communication amongst the team will take place on the Slack application and will be utilized for the team to collaborate with one another. The team is expected to diligently check Slack and to funnel all communications and messages via the app. </w:t>
       </w:r>
     </w:p>
     <w:p>
       <w:pPr>
-        <w:rPr>
-          <w:i/>
-        </w:rPr>
-      </w:pPr>
-      <w:r>
-        <w:rPr>
-          <w:i/>
+        <w:ind w:left="720"/>
+        <w:jc w:val="both"/>
+        <w:rPr>
+          <w:sz w:val="28"/>
+          <w:szCs w:val="28"/>
+        </w:rPr>
+      </w:pPr>
+      <w:r>
+        <w:rPr>
+          <w:b/>
+          <w:sz w:val="28"/>
+          <w:szCs w:val="28"/>
         </w:rPr>
         <w:t>Team Meetings</w:t>
       </w:r>
-    </w:p>
-    <w:p>
-      <w:r>
-        <w:t xml:space="preserve">Team meetings are held on average once a week and will be conducted through Google Hangouts. Being as everyone’s schedule consistently fluctuates, meeting dates and times are discussed through the Slack application and the team agrees on a day and time that best suits their schedules. </w:t>
-      </w:r>
-    </w:p>
-    <w:p>
-      <w:r>
-        <w:t>Any additional meetings aside from the weekly touchpoint are set up on a need basis</w:t>
-      </w:r>
-    </w:p>
-    <w:p>
-      <w:r>
-        <w:rPr>
-          <w:i/>
+      <w:r>
+        <w:rPr>
+          <w:sz w:val="28"/>
+          <w:szCs w:val="28"/>
+        </w:rPr>
+        <w:t xml:space="preserve">.  </w:t>
+      </w:r>
+      <w:r>
+        <w:rPr>
+          <w:sz w:val="28"/>
+          <w:szCs w:val="28"/>
+        </w:rPr>
+        <w:t>Team meetings are held on average once a week and will be conducted through Google Hangouts. Being as everyone’s schedule consistently fluctuates, meeting dates and times are discussed through the Slack application and the team agrees on a day and time that best suits their schedules.</w:t>
+      </w:r>
+      <w:r>
+        <w:rPr>
+          <w:sz w:val="28"/>
+          <w:szCs w:val="28"/>
+        </w:rPr>
+        <w:t xml:space="preserve"> </w:t>
+      </w:r>
+      <w:r>
+        <w:rPr>
+          <w:sz w:val="28"/>
+          <w:szCs w:val="28"/>
+        </w:rPr>
+        <w:t xml:space="preserve"> Any additional meetings aside from the weekly touchpoint are set up on a need basis</w:t>
+      </w:r>
+      <w:r>
+        <w:rPr>
+          <w:sz w:val="28"/>
+          <w:szCs w:val="28"/>
+        </w:rPr>
+        <w:t>.</w:t>
+      </w:r>
+    </w:p>
+    <w:p>
+      <w:pPr>
+        <w:ind w:left="720"/>
+        <w:jc w:val="both"/>
+        <w:rPr>
+          <w:sz w:val="28"/>
+          <w:szCs w:val="28"/>
+        </w:rPr>
+      </w:pPr>
+      <w:r>
+        <w:rPr>
+          <w:b/>
+          <w:sz w:val="28"/>
+          <w:szCs w:val="28"/>
         </w:rPr>
         <w:t>Client Communication</w:t>
       </w:r>
-    </w:p>
-    <w:p>
-      <w:r>
+      <w:r>
+        <w:rPr>
+          <w:sz w:val="28"/>
+          <w:szCs w:val="28"/>
+        </w:rPr>
+        <w:t xml:space="preserve">.  </w:t>
+      </w:r>
+      <w:r>
+        <w:rPr>
+          <w:sz w:val="28"/>
+          <w:szCs w:val="28"/>
+        </w:rPr>
         <w:t xml:space="preserve">We will be communicating with the client, Smithgall Woods, primarily via email. When and if meetings are needed throughout the course of the project, we will either conduct meetings via Google Hangout sessions and/or visit the client on-site in Helen, Georgia. If the client has any emergency related items that they need to get in touch with us on, they are free to call us on our cell phone numbers. </w:t>
       </w:r>
     </w:p>
     <w:p>
       <w:pPr>
-        <w:rPr>
-          <w:i/>
-        </w:rPr>
-      </w:pPr>
-      <w:r>
-        <w:rPr>
-          <w:i/>
+        <w:ind w:left="720"/>
+        <w:rPr>
+          <w:b/>
+          <w:sz w:val="28"/>
+          <w:szCs w:val="28"/>
+        </w:rPr>
+      </w:pPr>
+      <w:r>
+        <w:rPr>
+          <w:b/>
+          <w:sz w:val="28"/>
+          <w:szCs w:val="28"/>
         </w:rPr>
         <w:t>Emergency Contact Information</w:t>
       </w:r>
     </w:p>
     <w:p>
-      <w:r>
+      <w:pPr>
+        <w:ind w:left="720"/>
+        <w:rPr>
+          <w:sz w:val="28"/>
+          <w:szCs w:val="28"/>
+        </w:rPr>
+      </w:pPr>
+      <w:r>
+        <w:rPr>
+          <w:sz w:val="28"/>
+          <w:szCs w:val="28"/>
+        </w:rPr>
         <w:t xml:space="preserve">Jennifer Lazo:  </w:t>
       </w:r>
-      <w:hyperlink r:id="rId15" w:history="1">
+      <w:hyperlink r:id="rId17" w:history="1">
         <w:r>
           <w:rPr>
             <w:rStyle w:val="Hyperlink"/>
+            <w:sz w:val="28"/>
+            <w:szCs w:val="28"/>
           </w:rPr>
           <w:t>jenelazo@gmail.com</w:t>
         </w:r>
       </w:hyperlink>
       <w:r>
+        <w:rPr>
+          <w:sz w:val="28"/>
+          <w:szCs w:val="28"/>
+        </w:rPr>
         <w:t>, 706.714.2758</w:t>
       </w:r>
     </w:p>
     <w:p>
-      <w:r>
+      <w:pPr>
+        <w:ind w:left="720"/>
+        <w:rPr>
+          <w:sz w:val="28"/>
+          <w:szCs w:val="28"/>
+        </w:rPr>
+      </w:pPr>
+      <w:r>
+        <w:rPr>
+          <w:sz w:val="28"/>
+          <w:szCs w:val="28"/>
+        </w:rPr>
         <w:t xml:space="preserve">Eliseo Santos: </w:t>
       </w:r>
-      <w:hyperlink r:id="rId16" w:history="1">
+      <w:hyperlink r:id="rId18" w:history="1">
         <w:r>
           <w:rPr>
             <w:rStyle w:val="Hyperlink"/>
+            <w:sz w:val="28"/>
+            <w:szCs w:val="28"/>
           </w:rPr>
           <w:t>ehsantos54@gmail.com</w:t>
         </w:r>
       </w:hyperlink>
       <w:r>
+        <w:rPr>
+          <w:sz w:val="28"/>
+          <w:szCs w:val="28"/>
+        </w:rPr>
         <w:t>, 818.577.6847</w:t>
       </w:r>
     </w:p>
     <w:p>
-      <w:r>
+      <w:pPr>
+        <w:ind w:left="720"/>
+        <w:rPr>
+          <w:sz w:val="28"/>
+          <w:szCs w:val="28"/>
+        </w:rPr>
+      </w:pPr>
+      <w:r>
+        <w:rPr>
+          <w:sz w:val="28"/>
+          <w:szCs w:val="28"/>
+        </w:rPr>
         <w:t xml:space="preserve">Clark Williams: </w:t>
       </w:r>
-      <w:hyperlink r:id="rId17" w:history="1">
+      <w:hyperlink r:id="rId19" w:history="1">
         <w:r>
           <w:rPr>
             <w:rStyle w:val="Hyperlink"/>
+            <w:sz w:val="28"/>
+            <w:szCs w:val="28"/>
           </w:rPr>
           <w:t>ugaclark@gmail.com</w:t>
         </w:r>
       </w:hyperlink>
       <w:r>
+        <w:rPr>
+          <w:sz w:val="28"/>
+          <w:szCs w:val="28"/>
+        </w:rPr>
         <w:t>, 706.498.2235</w:t>
       </w:r>
     </w:p>
     <w:p>
-      <w:r>
+      <w:pPr>
+        <w:ind w:left="720"/>
+        <w:rPr>
+          <w:sz w:val="28"/>
+          <w:szCs w:val="28"/>
+        </w:rPr>
+      </w:pPr>
+      <w:r>
+        <w:rPr>
+          <w:sz w:val="28"/>
+          <w:szCs w:val="28"/>
+        </w:rPr>
         <w:t xml:space="preserve">Andrea Castresana: </w:t>
       </w:r>
-      <w:hyperlink r:id="rId18" w:history="1">
+      <w:hyperlink r:id="rId20" w:history="1">
         <w:r>
           <w:rPr>
             <w:rStyle w:val="Hyperlink"/>
+            <w:sz w:val="28"/>
+            <w:szCs w:val="28"/>
           </w:rPr>
           <w:t>andec.c@gmail.com</w:t>
         </w:r>
       </w:hyperlink>
       <w:r>
+        <w:rPr>
+          <w:sz w:val="28"/>
+          <w:szCs w:val="28"/>
+        </w:rPr>
         <w:t>, 706.877.0409</w:t>
       </w:r>
     </w:p>
     <w:p>
-      <w:r>
+      <w:pPr>
+        <w:ind w:left="720"/>
+        <w:rPr>
+          <w:sz w:val="28"/>
+          <w:szCs w:val="28"/>
+        </w:rPr>
+      </w:pPr>
+      <w:r>
+        <w:rPr>
+          <w:sz w:val="28"/>
+          <w:szCs w:val="28"/>
+        </w:rPr>
         <w:t xml:space="preserve">Alexander Couch: </w:t>
       </w:r>
-      <w:hyperlink r:id="rId19" w:history="1">
+      <w:hyperlink r:id="rId21" w:history="1">
         <w:r>
           <w:rPr>
             <w:rStyle w:val="Hyperlink"/>
+            <w:sz w:val="28"/>
+            <w:szCs w:val="28"/>
           </w:rPr>
           <w:t>alexandercouch@gmail.com</w:t>
         </w:r>
       </w:hyperlink>
       <w:r>
+        <w:rPr>
+          <w:sz w:val="28"/>
+          <w:szCs w:val="28"/>
+        </w:rPr>
         <w:t>, 770.364.2540</w:t>
       </w:r>
     </w:p>
@@ -6964,56 +7115,211 @@
     </w:p>
     <w:p>
       <w:pPr>
-        <w:spacing w:after="0"/>
+        <w:spacing w:after="120"/>
         <w:ind w:left="360"/>
-        <w:rPr>
-          <w:rFonts w:cs="Arial"/>
-          <w:sz w:val="28"/>
-          <w:szCs w:val="28"/>
-        </w:rPr>
-      </w:pPr>
-      <w:r>
-        <w:rPr>
-          <w:rFonts w:cs="Arial"/>
-          <w:sz w:val="28"/>
-          <w:szCs w:val="28"/>
-        </w:rPr>
+        <w:jc w:val="both"/>
+        <w:rPr>
+          <w:rFonts w:cs="Arial"/>
+          <w:b/>
+          <w:sz w:val="32"/>
+          <w:szCs w:val="32"/>
+        </w:rPr>
+      </w:pPr>
+      <w:r>
+        <w:rPr>
+          <w:rFonts w:cs="Arial"/>
+          <w:b/>
+          <w:sz w:val="32"/>
+          <w:szCs w:val="32"/>
+        </w:rPr>
+        <w:lastRenderedPageBreak/>
         <w:t>Scope Management Plan</w:t>
       </w:r>
     </w:p>
     <w:p>
       <w:pPr>
-        <w:spacing w:after="0"/>
+        <w:spacing w:after="120"/>
+        <w:ind w:left="360" w:firstLine="360"/>
+        <w:jc w:val="both"/>
+        <w:rPr>
+          <w:rFonts w:cs="Arial"/>
+          <w:sz w:val="28"/>
+          <w:szCs w:val="28"/>
+        </w:rPr>
+      </w:pPr>
+      <w:r>
+        <w:rPr>
+          <w:rFonts w:cs="Arial"/>
+          <w:sz w:val="28"/>
+          <w:szCs w:val="28"/>
+        </w:rPr>
+        <w:t>The scope for this project was defined through a requirements-gathering process.  A systems analysis was performed on the Friends of Smithgall Woods website with initial assessment from the project team and feedback from the sponsor.  From this information, the team established a preliminary list of proposed user requirements, prioritized the list of requirements from high to low, and developed the high-priority requirements into system (functional) requirements.  The scope statement will be reviewed with key stakeholders, especially the project sponsor and users of the project deliverables.</w:t>
+      </w:r>
+    </w:p>
+    <w:p>
+      <w:pPr>
+        <w:spacing w:after="120"/>
         <w:ind w:left="360"/>
-        <w:rPr>
-          <w:rFonts w:cs="Arial"/>
-          <w:sz w:val="28"/>
-          <w:szCs w:val="28"/>
-        </w:rPr>
-      </w:pPr>
-    </w:p>
-    <w:p>
-      <w:pPr>
-        <w:spacing w:after="0"/>
+        <w:jc w:val="both"/>
+        <w:rPr>
+          <w:rFonts w:cs="Arial"/>
+          <w:sz w:val="28"/>
+          <w:szCs w:val="28"/>
+        </w:rPr>
+      </w:pPr>
+      <w:r>
+        <w:rPr>
+          <w:rFonts w:cs="Arial"/>
+          <w:b/>
+          <w:sz w:val="28"/>
+          <w:szCs w:val="28"/>
+        </w:rPr>
+        <w:t>Developing the Work Breakdown Structure (WBS)</w:t>
+      </w:r>
+      <w:r>
+        <w:rPr>
+          <w:rFonts w:cs="Arial"/>
+          <w:sz w:val="28"/>
+          <w:szCs w:val="28"/>
+        </w:rPr>
+        <w:t>.  The project team will work together to create the WBS.  The project sponsor will review the WBS to ensure that all of the work required to complete the project are included in the WBS.  The project team will determine the tasks (system and process-related tasks) required to complete each deliverable, which will be reviewed and agreed to by the project manager and sponsor.  The WBS can be revised as needed, and the sponsor must approve these revisions.</w:t>
+      </w:r>
+    </w:p>
+    <w:p>
+      <w:pPr>
+        <w:spacing w:after="120"/>
         <w:ind w:left="360"/>
-        <w:rPr>
-          <w:rFonts w:cs="Arial"/>
-          <w:sz w:val="28"/>
-          <w:szCs w:val="28"/>
-        </w:rPr>
-      </w:pPr>
-      <w:r>
-        <w:rPr>
-          <w:rFonts w:cs="Arial"/>
-          <w:sz w:val="28"/>
-          <w:szCs w:val="28"/>
-        </w:rPr>
+        <w:jc w:val="both"/>
+        <w:rPr>
+          <w:rFonts w:cs="Arial"/>
+          <w:sz w:val="28"/>
+          <w:szCs w:val="28"/>
+        </w:rPr>
+      </w:pPr>
+      <w:r>
+        <w:rPr>
+          <w:rFonts w:cs="Arial"/>
+          <w:b/>
+          <w:sz w:val="28"/>
+          <w:szCs w:val="28"/>
+        </w:rPr>
+        <w:t>Verifying Project Deliverable Completion</w:t>
+      </w:r>
+      <w:r>
+        <w:rPr>
+          <w:rFonts w:cs="Arial"/>
+          <w:sz w:val="28"/>
+          <w:szCs w:val="28"/>
+        </w:rPr>
+        <w:t>.  As this project progresses, the project manager will verify interim project deliverables against the original scope as defined in the scope statement and WBS.  Once the project manager verifies that the scope meets the requirements defined in the project charter, the project manager and team will present the deliverables to the sponsor for acceptance.  The project sponsor will accept the deliverable by signing a project deliverable acceptance document.</w:t>
+      </w:r>
+    </w:p>
+    <w:p>
+      <w:pPr>
+        <w:spacing w:after="120"/>
+        <w:ind w:left="360"/>
+        <w:jc w:val="both"/>
+        <w:rPr>
+          <w:rFonts w:cs="Arial"/>
+          <w:sz w:val="28"/>
+          <w:szCs w:val="28"/>
+        </w:rPr>
+      </w:pPr>
+      <w:r>
+        <w:rPr>
+          <w:rFonts w:cs="Arial"/>
+          <w:b/>
+          <w:sz w:val="28"/>
+          <w:szCs w:val="28"/>
+        </w:rPr>
+        <w:t>Managing Requests for Changes to Project Scope</w:t>
+      </w:r>
+      <w:r>
+        <w:rPr>
+          <w:rFonts w:cs="Arial"/>
+          <w:sz w:val="28"/>
+          <w:szCs w:val="28"/>
+        </w:rPr>
+        <w:t>.  Proposed scope changes may be initiated by the project manager, stakeholders or any member of the project team.  All change requests will be submitted to the project manager who will then</w:t>
+      </w:r>
+      <w:r>
+        <w:rPr>
+          <w:rFonts w:cs="Arial"/>
+          <w:sz w:val="28"/>
+          <w:szCs w:val="28"/>
+        </w:rPr>
+        <w:t xml:space="preserve"> coordinate the requested scope change with the project sponsor and team.  </w:t>
+      </w:r>
+      <w:r>
+        <w:rPr>
+          <w:rFonts w:cs="Arial"/>
+          <w:sz w:val="28"/>
+          <w:szCs w:val="28"/>
+        </w:rPr>
+        <w:t>Based on feedback and input from the project manager and stakeholders, the project sponsor is responsible for the acceptance of the final project deliverables and project scope.</w:t>
+      </w:r>
+    </w:p>
+    <w:p>
+      <w:pPr>
+        <w:rPr>
+          <w:rFonts w:cs="Arial"/>
+          <w:sz w:val="28"/>
+          <w:szCs w:val="28"/>
+        </w:rPr>
+      </w:pPr>
+      <w:r>
+        <w:rPr>
+          <w:rFonts w:cs="Arial"/>
+          <w:sz w:val="28"/>
+          <w:szCs w:val="28"/>
+        </w:rPr>
+        <w:br w:type="page"/>
+      </w:r>
+    </w:p>
+    <w:p>
+      <w:pPr>
+        <w:spacing w:after="120"/>
+        <w:ind w:left="360"/>
+        <w:rPr>
+          <w:rFonts w:cs="Arial"/>
+          <w:b/>
+          <w:sz w:val="32"/>
+          <w:szCs w:val="32"/>
+        </w:rPr>
+      </w:pPr>
+      <w:r>
+        <w:rPr>
+          <w:rFonts w:cs="Arial"/>
+          <w:b/>
+          <w:sz w:val="32"/>
+          <w:szCs w:val="32"/>
+        </w:rPr>
+        <w:lastRenderedPageBreak/>
         <w:t>Quality Management Plan</w:t>
       </w:r>
     </w:p>
     <w:p>
       <w:pPr>
-        <w:spacing w:after="0"/>
+        <w:spacing w:after="120"/>
+        <w:ind w:left="360" w:firstLine="360"/>
+        <w:rPr>
+          <w:rFonts w:cs="Arial"/>
+          <w:sz w:val="28"/>
+          <w:szCs w:val="28"/>
+        </w:rPr>
+      </w:pPr>
+      <w:r>
+        <w:rPr>
+          <w:rFonts w:cs="Arial"/>
+          <w:sz w:val="28"/>
+          <w:szCs w:val="28"/>
+        </w:rPr>
+        <w:t>Insert here……….</w:t>
+      </w:r>
+    </w:p>
+    <w:p>
+      <w:pPr>
+        <w:spacing w:after="120"/>
         <w:ind w:left="360"/>
         <w:rPr>
           <w:rFonts w:cs="Arial"/>
@@ -7024,62 +7330,118 @@
     </w:p>
     <w:p>
       <w:pPr>
-        <w:spacing w:after="0"/>
+        <w:spacing w:after="120"/>
         <w:ind w:left="360"/>
         <w:rPr>
           <w:rFonts w:cs="Arial"/>
-          <w:sz w:val="28"/>
-          <w:szCs w:val="28"/>
-        </w:rPr>
-      </w:pPr>
-      <w:r>
-        <w:rPr>
-          <w:rFonts w:cs="Arial"/>
-          <w:sz w:val="28"/>
-          <w:szCs w:val="28"/>
+          <w:b/>
+          <w:sz w:val="32"/>
+          <w:szCs w:val="32"/>
+        </w:rPr>
+      </w:pPr>
+      <w:r>
+        <w:rPr>
+          <w:rFonts w:cs="Arial"/>
+          <w:b/>
+          <w:sz w:val="32"/>
+          <w:szCs w:val="32"/>
         </w:rPr>
         <w:t>Change Control Management Plan</w:t>
       </w:r>
     </w:p>
     <w:p>
       <w:pPr>
-        <w:spacing w:after="0"/>
-        <w:rPr>
-          <w:rFonts w:cs="Arial"/>
-          <w:sz w:val="28"/>
-          <w:szCs w:val="28"/>
-        </w:rPr>
-      </w:pPr>
-    </w:p>
-    <w:p>
-      <w:pPr>
-        <w:rPr>
-          <w:b/>
-        </w:rPr>
-      </w:pPr>
-      <w:r>
-        <w:rPr>
-          <w:b/>
-        </w:rPr>
-        <w:t>Human Resources Plan:</w:t>
-      </w:r>
-    </w:p>
-    <w:p>
-      <w:pPr>
-        <w:rPr>
-          <w:i/>
-        </w:rPr>
-      </w:pPr>
-      <w:r>
-        <w:rPr>
-          <w:i/>
-        </w:rPr>
-        <w:t>Introduction</w:t>
-      </w:r>
-    </w:p>
-    <w:p>
-      <w:r>
-        <w:t>Each member will be assigned roles and responsibilities that will be demonstrated throughout the course of the project. Some of these roles and responsibilities will include:</w:t>
+        <w:spacing w:after="120"/>
+        <w:ind w:left="360" w:firstLine="360"/>
+        <w:rPr>
+          <w:rFonts w:cs="Arial"/>
+          <w:sz w:val="28"/>
+          <w:szCs w:val="28"/>
+        </w:rPr>
+      </w:pPr>
+      <w:r>
+        <w:rPr>
+          <w:rFonts w:cs="Arial"/>
+          <w:sz w:val="28"/>
+          <w:szCs w:val="28"/>
+        </w:rPr>
+        <w:t>Insert here……….</w:t>
+      </w:r>
+    </w:p>
+    <w:p>
+      <w:pPr>
+        <w:spacing w:after="120"/>
+        <w:ind w:left="360"/>
+        <w:rPr>
+          <w:rFonts w:cs="Arial"/>
+          <w:sz w:val="28"/>
+          <w:szCs w:val="28"/>
+        </w:rPr>
+      </w:pPr>
+    </w:p>
+    <w:p>
+      <w:pPr>
+        <w:spacing w:after="120"/>
+        <w:ind w:left="360"/>
+        <w:rPr>
+          <w:b/>
+          <w:sz w:val="32"/>
+          <w:szCs w:val="32"/>
+        </w:rPr>
+      </w:pPr>
+      <w:r>
+        <w:rPr>
+          <w:b/>
+          <w:sz w:val="32"/>
+          <w:szCs w:val="32"/>
+        </w:rPr>
+        <w:t>Human Resources Plan</w:t>
+      </w:r>
+    </w:p>
+    <w:p>
+      <w:pPr>
+        <w:spacing w:after="120"/>
+        <w:ind w:left="720"/>
+        <w:jc w:val="both"/>
+        <w:rPr>
+          <w:sz w:val="28"/>
+          <w:szCs w:val="28"/>
+        </w:rPr>
+      </w:pPr>
+      <w:r>
+        <w:rPr>
+          <w:sz w:val="28"/>
+          <w:szCs w:val="28"/>
+        </w:rPr>
+        <w:t xml:space="preserve">Each member will be assigned roles and responsibilities that will be demonstrated throughout the course of the project. </w:t>
+      </w:r>
+      <w:r>
+        <w:rPr>
+          <w:sz w:val="28"/>
+          <w:szCs w:val="28"/>
+        </w:rPr>
+        <w:t xml:space="preserve"> </w:t>
+      </w:r>
+      <w:r>
+        <w:rPr>
+          <w:sz w:val="28"/>
+          <w:szCs w:val="28"/>
+        </w:rPr>
+        <w:t xml:space="preserve">Some of these </w:t>
+      </w:r>
+      <w:r>
+        <w:rPr>
+          <w:sz w:val="28"/>
+          <w:szCs w:val="28"/>
+        </w:rPr>
+        <w:t xml:space="preserve">roles and responsibilities </w:t>
+      </w:r>
+      <w:r>
+        <w:rPr>
+          <w:sz w:val="28"/>
+          <w:szCs w:val="28"/>
+        </w:rPr>
+        <w:t>include:</w:t>
       </w:r>
     </w:p>
     <w:p>
@@ -7087,11 +7449,31 @@
         <w:pStyle w:val="ListParagraph"/>
         <w:numPr>
           <w:ilvl w:val="0"/>
-          <w:numId w:val="3"/>
+          <w:numId w:val="4"/>
         </w:numPr>
-      </w:pPr>
-      <w:r>
-        <w:t>Team Leader/Project Manager: Responsible for facilitating team discussion, coordinating meetings, assigning team tasks, organizing documentation, and coming up with the project plan and activities</w:t>
+        <w:spacing w:after="120"/>
+        <w:ind w:left="1080" w:hanging="270"/>
+        <w:contextualSpacing w:val="0"/>
+        <w:jc w:val="both"/>
+        <w:rPr>
+          <w:sz w:val="28"/>
+          <w:szCs w:val="28"/>
+        </w:rPr>
+      </w:pPr>
+      <w:r>
+        <w:rPr>
+          <w:b/>
+          <w:sz w:val="28"/>
+          <w:szCs w:val="28"/>
+        </w:rPr>
+        <w:t>Team Leader/Project Manager</w:t>
+      </w:r>
+      <w:r>
+        <w:rPr>
+          <w:sz w:val="28"/>
+          <w:szCs w:val="28"/>
+        </w:rPr>
+        <w:t>: Responsible for facilitating team discussion, coordinating meetings, assigning team tasks, organizing documentation, and coming up with the project plan and activities</w:t>
       </w:r>
     </w:p>
     <w:p>
@@ -7099,11 +7481,31 @@
         <w:pStyle w:val="ListParagraph"/>
         <w:numPr>
           <w:ilvl w:val="0"/>
-          <w:numId w:val="3"/>
+          <w:numId w:val="4"/>
         </w:numPr>
-      </w:pPr>
-      <w:r>
-        <w:t>Client-side Developer: Develops the site from the user interface perspective</w:t>
+        <w:spacing w:after="120"/>
+        <w:ind w:left="1080" w:hanging="270"/>
+        <w:contextualSpacing w:val="0"/>
+        <w:jc w:val="both"/>
+        <w:rPr>
+          <w:sz w:val="28"/>
+          <w:szCs w:val="28"/>
+        </w:rPr>
+      </w:pPr>
+      <w:r>
+        <w:rPr>
+          <w:b/>
+          <w:sz w:val="28"/>
+          <w:szCs w:val="28"/>
+        </w:rPr>
+        <w:t>Client-side Developer</w:t>
+      </w:r>
+      <w:r>
+        <w:rPr>
+          <w:sz w:val="28"/>
+          <w:szCs w:val="28"/>
+        </w:rPr>
+        <w:t>: Develops the site from the user interface perspective</w:t>
       </w:r>
     </w:p>
     <w:p>
@@ -7111,11 +7513,31 @@
         <w:pStyle w:val="ListParagraph"/>
         <w:numPr>
           <w:ilvl w:val="0"/>
-          <w:numId w:val="3"/>
+          <w:numId w:val="4"/>
         </w:numPr>
-      </w:pPr>
-      <w:r>
-        <w:t>Server-side Developer: Develops the site form the server-side perspective</w:t>
+        <w:spacing w:after="120"/>
+        <w:ind w:left="1080" w:hanging="270"/>
+        <w:contextualSpacing w:val="0"/>
+        <w:jc w:val="both"/>
+        <w:rPr>
+          <w:sz w:val="28"/>
+          <w:szCs w:val="28"/>
+        </w:rPr>
+      </w:pPr>
+      <w:r>
+        <w:rPr>
+          <w:b/>
+          <w:sz w:val="28"/>
+          <w:szCs w:val="28"/>
+        </w:rPr>
+        <w:t>Server-side Developer</w:t>
+      </w:r>
+      <w:r>
+        <w:rPr>
+          <w:sz w:val="28"/>
+          <w:szCs w:val="28"/>
+        </w:rPr>
+        <w:t>: Develops the site form the server-side perspective</w:t>
       </w:r>
     </w:p>
     <w:p>
@@ -7123,11 +7545,31 @@
         <w:pStyle w:val="ListParagraph"/>
         <w:numPr>
           <w:ilvl w:val="0"/>
-          <w:numId w:val="3"/>
+          <w:numId w:val="4"/>
         </w:numPr>
-      </w:pPr>
-      <w:r>
-        <w:t>Database Manager: Identifies useful and unnecessary databases, ensures data storage is up to par, reviews data integrity</w:t>
+        <w:spacing w:after="120"/>
+        <w:ind w:left="1080" w:hanging="270"/>
+        <w:contextualSpacing w:val="0"/>
+        <w:jc w:val="both"/>
+        <w:rPr>
+          <w:sz w:val="28"/>
+          <w:szCs w:val="28"/>
+        </w:rPr>
+      </w:pPr>
+      <w:r>
+        <w:rPr>
+          <w:b/>
+          <w:sz w:val="28"/>
+          <w:szCs w:val="28"/>
+        </w:rPr>
+        <w:t>Database Manager</w:t>
+      </w:r>
+      <w:r>
+        <w:rPr>
+          <w:sz w:val="28"/>
+          <w:szCs w:val="28"/>
+        </w:rPr>
+        <w:t>: Identifies useful and unnecessary databases, ensures data storage is up to par, reviews data integrity</w:t>
       </w:r>
     </w:p>
     <w:p>
@@ -7135,11 +7577,31 @@
         <w:pStyle w:val="ListParagraph"/>
         <w:numPr>
           <w:ilvl w:val="0"/>
-          <w:numId w:val="3"/>
+          <w:numId w:val="4"/>
         </w:numPr>
-      </w:pPr>
-      <w:r>
-        <w:t xml:space="preserve">UI/UX Design Manager: In charge of the overall design, look, and feel of the site </w:t>
+        <w:spacing w:after="120"/>
+        <w:ind w:left="1080" w:hanging="270"/>
+        <w:contextualSpacing w:val="0"/>
+        <w:jc w:val="both"/>
+        <w:rPr>
+          <w:sz w:val="28"/>
+          <w:szCs w:val="28"/>
+        </w:rPr>
+      </w:pPr>
+      <w:r>
+        <w:rPr>
+          <w:b/>
+          <w:sz w:val="28"/>
+          <w:szCs w:val="28"/>
+        </w:rPr>
+        <w:t>UI/UX Design Manager</w:t>
+      </w:r>
+      <w:r>
+        <w:rPr>
+          <w:sz w:val="28"/>
+          <w:szCs w:val="28"/>
+        </w:rPr>
+        <w:t xml:space="preserve">: In charge of the overall design, look, and feel of the site </w:t>
       </w:r>
     </w:p>
     <w:p>
@@ -7147,16 +7609,31 @@
         <w:pStyle w:val="ListParagraph"/>
         <w:numPr>
           <w:ilvl w:val="0"/>
-          <w:numId w:val="3"/>
+          <w:numId w:val="4"/>
         </w:numPr>
-      </w:pPr>
-      <w:r>
-        <w:t>Test Manager: Ensures that t</w:t>
-      </w:r>
-      <w:bookmarkStart w:id="0" w:name="_GoBack"/>
-      <w:bookmarkEnd w:id="0"/>
-      <w:r>
-        <w:t>he appropriate test cases are created based off of the development, ensures that the appropriate approvals are in place before moving to production, monitors test execution</w:t>
+        <w:spacing w:after="120"/>
+        <w:ind w:left="1080" w:hanging="270"/>
+        <w:contextualSpacing w:val="0"/>
+        <w:jc w:val="both"/>
+        <w:rPr>
+          <w:sz w:val="28"/>
+          <w:szCs w:val="28"/>
+        </w:rPr>
+      </w:pPr>
+      <w:r>
+        <w:rPr>
+          <w:b/>
+          <w:sz w:val="28"/>
+          <w:szCs w:val="28"/>
+        </w:rPr>
+        <w:t>Test Manager</w:t>
+      </w:r>
+      <w:r>
+        <w:rPr>
+          <w:sz w:val="28"/>
+          <w:szCs w:val="28"/>
+        </w:rPr>
+        <w:t>: Ensures that the appropriate test cases are created based off of the development, ensures that the appropriate approvals are in place before moving to production, monitors test execution</w:t>
       </w:r>
     </w:p>
     <w:p>
@@ -7164,66 +7641,31 @@
         <w:pStyle w:val="ListParagraph"/>
         <w:numPr>
           <w:ilvl w:val="0"/>
-          <w:numId w:val="3"/>
+          <w:numId w:val="4"/>
         </w:numPr>
-      </w:pPr>
-      <w:r>
-        <w:t>Business Analyst/Requirements Manager: Gathers requirements, maintains relationship with business stakeholder and is receptive to feedback and input</w:t>
-      </w:r>
-    </w:p>
-    <w:p/>
-    <w:p>
-      <w:pPr>
-        <w:spacing w:after="0"/>
-        <w:ind w:left="360"/>
-        <w:rPr>
-          <w:rFonts w:cs="Arial"/>
-          <w:sz w:val="28"/>
-          <w:szCs w:val="28"/>
-        </w:rPr>
-      </w:pPr>
-    </w:p>
-    <w:p>
-      <w:pPr>
-        <w:spacing w:after="0"/>
-        <w:ind w:left="360"/>
-        <w:rPr>
-          <w:rFonts w:cs="Arial"/>
-          <w:b/>
-          <w:sz w:val="28"/>
-          <w:szCs w:val="28"/>
-        </w:rPr>
-      </w:pPr>
-    </w:p>
-    <w:p>
-      <w:pPr>
-        <w:spacing w:after="0"/>
-        <w:ind w:left="360"/>
-        <w:rPr>
-          <w:rFonts w:cs="Arial"/>
-          <w:b/>
-          <w:sz w:val="28"/>
-          <w:szCs w:val="28"/>
-        </w:rPr>
-      </w:pPr>
-    </w:p>
-    <w:p>
-      <w:pPr>
-        <w:rPr>
-          <w:rFonts w:cs="Arial"/>
-          <w:b/>
-          <w:sz w:val="28"/>
-          <w:szCs w:val="28"/>
-        </w:rPr>
-      </w:pPr>
-      <w:r>
-        <w:rPr>
-          <w:rFonts w:cs="Arial"/>
-          <w:b/>
-          <w:sz w:val="28"/>
-          <w:szCs w:val="28"/>
-        </w:rPr>
-        <w:br w:type="page"/>
+        <w:spacing w:after="120"/>
+        <w:ind w:left="1080" w:hanging="270"/>
+        <w:contextualSpacing w:val="0"/>
+        <w:jc w:val="both"/>
+        <w:rPr>
+          <w:sz w:val="28"/>
+          <w:szCs w:val="28"/>
+        </w:rPr>
+      </w:pPr>
+      <w:r>
+        <w:rPr>
+          <w:b/>
+          <w:sz w:val="28"/>
+          <w:szCs w:val="28"/>
+        </w:rPr>
+        <w:t>Business Analyst/Requirements Manager</w:t>
+      </w:r>
+      <w:r>
+        <w:rPr>
+          <w:sz w:val="28"/>
+          <w:szCs w:val="28"/>
+        </w:rPr>
+        <w:t>: Gathers requirements, maintains relationship with business stakeholder and is receptive to feedback and input</w:t>
       </w:r>
     </w:p>
     <w:p>
@@ -7253,21 +7695,42 @@
         <w:ind w:left="360"/>
         <w:rPr>
           <w:rFonts w:cs="Arial"/>
-          <w:sz w:val="28"/>
-          <w:szCs w:val="28"/>
-        </w:rPr>
-      </w:pPr>
-      <w:r>
-        <w:rPr>
-          <w:rFonts w:cs="Arial"/>
-          <w:sz w:val="28"/>
-          <w:szCs w:val="28"/>
+          <w:b/>
+          <w:sz w:val="32"/>
+          <w:szCs w:val="32"/>
+        </w:rPr>
+      </w:pPr>
+      <w:r>
+        <w:rPr>
+          <w:rFonts w:cs="Arial"/>
+          <w:b/>
+          <w:sz w:val="32"/>
+          <w:szCs w:val="32"/>
         </w:rPr>
         <w:t>Overview</w:t>
       </w:r>
     </w:p>
     <w:p>
       <w:pPr>
+        <w:spacing w:after="120"/>
+        <w:ind w:left="360" w:firstLine="360"/>
+        <w:rPr>
+          <w:rFonts w:cs="Arial"/>
+          <w:sz w:val="28"/>
+          <w:szCs w:val="28"/>
+        </w:rPr>
+      </w:pPr>
+      <w:r>
+        <w:rPr>
+          <w:rFonts w:cs="Arial"/>
+          <w:sz w:val="28"/>
+          <w:szCs w:val="28"/>
+        </w:rPr>
+        <w:t>Insert here……….</w:t>
+      </w:r>
+    </w:p>
+    <w:p>
+      <w:pPr>
         <w:spacing w:after="0"/>
         <w:ind w:left="360"/>
         <w:rPr>
@@ -7283,17 +7746,38 @@
         <w:ind w:left="360"/>
         <w:rPr>
           <w:rFonts w:cs="Arial"/>
-          <w:sz w:val="28"/>
-          <w:szCs w:val="28"/>
-        </w:rPr>
-      </w:pPr>
-      <w:r>
-        <w:rPr>
-          <w:rFonts w:cs="Arial"/>
-          <w:sz w:val="28"/>
-          <w:szCs w:val="28"/>
+          <w:b/>
+          <w:sz w:val="32"/>
+          <w:szCs w:val="32"/>
+        </w:rPr>
+      </w:pPr>
+      <w:r>
+        <w:rPr>
+          <w:rFonts w:cs="Arial"/>
+          <w:b/>
+          <w:sz w:val="32"/>
+          <w:szCs w:val="32"/>
         </w:rPr>
         <w:t>Test Plan</w:t>
+      </w:r>
+    </w:p>
+    <w:p>
+      <w:pPr>
+        <w:spacing w:after="120"/>
+        <w:ind w:left="360" w:firstLine="360"/>
+        <w:rPr>
+          <w:rFonts w:cs="Arial"/>
+          <w:sz w:val="28"/>
+          <w:szCs w:val="28"/>
+        </w:rPr>
+      </w:pPr>
+      <w:r>
+        <w:rPr>
+          <w:rFonts w:cs="Arial"/>
+          <w:sz w:val="28"/>
+          <w:szCs w:val="28"/>
+        </w:rPr>
+        <w:t>Insert here……….</w:t>
       </w:r>
     </w:p>
     <w:p>
@@ -7366,29 +7850,53 @@
         <w:ind w:left="360"/>
         <w:rPr>
           <w:rFonts w:cs="Arial"/>
-          <w:sz w:val="28"/>
-          <w:szCs w:val="28"/>
-        </w:rPr>
-      </w:pPr>
-      <w:r>
-        <w:rPr>
-          <w:rFonts w:cs="Arial"/>
-          <w:sz w:val="28"/>
-          <w:szCs w:val="28"/>
+          <w:b/>
+          <w:sz w:val="32"/>
+          <w:szCs w:val="32"/>
+        </w:rPr>
+      </w:pPr>
+      <w:r>
+        <w:rPr>
+          <w:rFonts w:cs="Arial"/>
+          <w:b/>
+          <w:sz w:val="32"/>
+          <w:szCs w:val="32"/>
         </w:rPr>
         <w:t>Acceptance and Approval</w:t>
       </w:r>
     </w:p>
     <w:p>
       <w:pPr>
-        <w:spacing w:after="0"/>
-        <w:rPr>
-          <w:rFonts w:cs="Arial"/>
-          <w:b/>
-          <w:sz w:val="28"/>
-          <w:szCs w:val="28"/>
-        </w:rPr>
-      </w:pPr>
+        <w:spacing w:after="120"/>
+        <w:ind w:left="360" w:firstLine="360"/>
+        <w:rPr>
+          <w:rFonts w:cs="Arial"/>
+          <w:sz w:val="28"/>
+          <w:szCs w:val="28"/>
+        </w:rPr>
+      </w:pPr>
+      <w:r>
+        <w:rPr>
+          <w:rFonts w:cs="Arial"/>
+          <w:sz w:val="28"/>
+          <w:szCs w:val="28"/>
+        </w:rPr>
+        <w:t>Insert here……….</w:t>
+      </w:r>
+    </w:p>
+    <w:p>
+      <w:pPr>
+        <w:spacing w:after="0"/>
+        <w:ind w:left="360"/>
+        <w:rPr>
+          <w:rFonts w:cs="Arial"/>
+          <w:b/>
+          <w:sz w:val="28"/>
+          <w:szCs w:val="28"/>
+        </w:rPr>
+      </w:pPr>
+      <w:bookmarkStart w:id="0" w:name="_GoBack"/>
+      <w:bookmarkEnd w:id="0"/>
     </w:p>
     <w:p>
       <w:pPr>
@@ -7472,7 +7980,7 @@
       </w:pPr>
     </w:p>
     <w:sectPr>
-      <w:footerReference w:type="default" r:id="rId20"/>
+      <w:footerReference w:type="default" r:id="rId22"/>
       <w:pgSz w:w="12240" w:h="15840"/>
       <w:pgMar w:top="1440" w:right="1440" w:bottom="1440" w:left="1440" w:header="720" w:footer="720" w:gutter="0"/>
       <w:pgNumType w:start="1"/>
@@ -7484,7 +7992,7 @@
 </file>
 
 <file path=word/endnotes.xml><?xml version="1.0" encoding="utf-8"?>
-<w:endnotes xmlns:wpc="http://schemas.microsoft.com/office/word/2010/wordprocessingCanvas" xmlns:cx="http://schemas.microsoft.com/office/drawing/2014/chartex" xmlns:cx1="http://schemas.microsoft.com/office/drawing/2015/9/8/chartex" xmlns:cx2="http://schemas.microsoft.com/office/drawing/2015/10/21/chartex" xmlns:cx3="http://schemas.microsoft.com/office/drawing/2016/5/9/chartex" xmlns:cx4="http://schemas.microsoft.com/office/drawing/2016/5/10/chartex" xmlns:cx5="http://schemas.microsoft.com/office/drawing/2016/5/11/chartex" xmlns:mc="http://schemas.openxmlformats.org/markup-compatibility/2006" xmlns:o="urn:schemas-microsoft-com:office:office" xmlns:r="http://schemas.openxmlformats.org/officeDocument/2006/relationships" xmlns:m="http://schemas.openxmlformats.org/officeDocument/2006/math" xmlns:v="urn:schemas-microsoft-com:vml" xmlns:wp14="http://schemas.microsoft.com/office/word/2010/wordprocessingDrawing" xmlns:wp="http://schemas.openxmlformats.org/drawingml/2006/wordprocessingDrawing" xmlns:w10="urn:schemas-microsoft-com:office:word" xmlns:w="http://schemas.openxmlformats.org/wordprocessingml/2006/main" xmlns:w14="http://schemas.microsoft.com/office/word/2010/wordml" xmlns:w15="http://schemas.microsoft.com/office/word/2012/wordml" xmlns:w16se="http://schemas.microsoft.com/office/word/2015/wordml/symex" xmlns:wpg="http://schemas.microsoft.com/office/word/2010/wordprocessingGroup" xmlns:wpi="http://schemas.microsoft.com/office/word/2010/wordprocessingInk" xmlns:wne="http://schemas.microsoft.com/office/word/2006/wordml" xmlns:wps="http://schemas.microsoft.com/office/word/2010/wordprocessingShape" mc:Ignorable="w14 w15 w16se wp14">
+<w:endnotes xmlns:wpc="http://schemas.microsoft.com/office/word/2010/wordprocessingCanvas" xmlns:mc="http://schemas.openxmlformats.org/markup-compatibility/2006" xmlns:o="urn:schemas-microsoft-com:office:office" xmlns:r="http://schemas.openxmlformats.org/officeDocument/2006/relationships" xmlns:m="http://schemas.openxmlformats.org/officeDocument/2006/math" xmlns:v="urn:schemas-microsoft-com:vml" xmlns:wp14="http://schemas.microsoft.com/office/word/2010/wordprocessingDrawing" xmlns:wp="http://schemas.openxmlformats.org/drawingml/2006/wordprocessingDrawing" xmlns:w10="urn:schemas-microsoft-com:office:word" xmlns:w="http://schemas.openxmlformats.org/wordprocessingml/2006/main" xmlns:w14="http://schemas.microsoft.com/office/word/2010/wordml" xmlns:wpg="http://schemas.microsoft.com/office/word/2010/wordprocessingGroup" xmlns:wpi="http://schemas.microsoft.com/office/word/2010/wordprocessingInk" xmlns:wne="http://schemas.microsoft.com/office/word/2006/wordml" xmlns:wps="http://schemas.microsoft.com/office/word/2010/wordprocessingShape" mc:Ignorable="w14 wp14">
   <w:endnote w:type="separator" w:id="-1">
     <w:p>
       <w:pPr>
@@ -7509,7 +8017,7 @@
 </file>
 
 <file path=word/footer1.xml><?xml version="1.0" encoding="utf-8"?>
-<w:ftr xmlns:wpc="http://schemas.microsoft.com/office/word/2010/wordprocessingCanvas" xmlns:cx="http://schemas.microsoft.com/office/drawing/2014/chartex" xmlns:cx1="http://schemas.microsoft.com/office/drawing/2015/9/8/chartex" xmlns:cx2="http://schemas.microsoft.com/office/drawing/2015/10/21/chartex" xmlns:cx3="http://schemas.microsoft.com/office/drawing/2016/5/9/chartex" xmlns:cx4="http://schemas.microsoft.com/office/drawing/2016/5/10/chartex" xmlns:cx5="http://schemas.microsoft.com/office/drawing/2016/5/11/chartex" xmlns:mc="http://schemas.openxmlformats.org/markup-compatibility/2006" xmlns:o="urn:schemas-microsoft-com:office:office" xmlns:r="http://schemas.openxmlformats.org/officeDocument/2006/relationships" xmlns:m="http://schemas.openxmlformats.org/officeDocument/2006/math" xmlns:v="urn:schemas-microsoft-com:vml" xmlns:wp14="http://schemas.microsoft.com/office/word/2010/wordprocessingDrawing" xmlns:wp="http://schemas.openxmlformats.org/drawingml/2006/wordprocessingDrawing" xmlns:w10="urn:schemas-microsoft-com:office:word" xmlns:w="http://schemas.openxmlformats.org/wordprocessingml/2006/main" xmlns:w14="http://schemas.microsoft.com/office/word/2010/wordml" xmlns:w15="http://schemas.microsoft.com/office/word/2012/wordml" xmlns:w16se="http://schemas.microsoft.com/office/word/2015/wordml/symex" xmlns:wpg="http://schemas.microsoft.com/office/word/2010/wordprocessingGroup" xmlns:wpi="http://schemas.microsoft.com/office/word/2010/wordprocessingInk" xmlns:wne="http://schemas.microsoft.com/office/word/2006/wordml" xmlns:wps="http://schemas.microsoft.com/office/word/2010/wordprocessingShape" mc:Ignorable="w14 w15 w16se wp14">
+<w:ftr xmlns:wpc="http://schemas.microsoft.com/office/word/2010/wordprocessingCanvas" xmlns:mc="http://schemas.openxmlformats.org/markup-compatibility/2006" xmlns:o="urn:schemas-microsoft-com:office:office" xmlns:r="http://schemas.openxmlformats.org/officeDocument/2006/relationships" xmlns:m="http://schemas.openxmlformats.org/officeDocument/2006/math" xmlns:v="urn:schemas-microsoft-com:vml" xmlns:wp14="http://schemas.microsoft.com/office/word/2010/wordprocessingDrawing" xmlns:wp="http://schemas.openxmlformats.org/drawingml/2006/wordprocessingDrawing" xmlns:w10="urn:schemas-microsoft-com:office:word" xmlns:w="http://schemas.openxmlformats.org/wordprocessingml/2006/main" xmlns:w14="http://schemas.microsoft.com/office/word/2010/wordml" xmlns:wpg="http://schemas.microsoft.com/office/word/2010/wordprocessingGroup" xmlns:wpi="http://schemas.microsoft.com/office/word/2010/wordprocessingInk" xmlns:wne="http://schemas.microsoft.com/office/word/2006/wordml" xmlns:wps="http://schemas.microsoft.com/office/word/2010/wordprocessingShape" mc:Ignorable="w14 wp14">
   <w:p>
     <w:pPr>
       <w:pStyle w:val="Footer"/>
@@ -7525,7 +8033,7 @@
 </file>
 
 <file path=word/footer2.xml><?xml version="1.0" encoding="utf-8"?>
-<w:ftr xmlns:wpc="http://schemas.microsoft.com/office/word/2010/wordprocessingCanvas" xmlns:cx="http://schemas.microsoft.com/office/drawing/2014/chartex" xmlns:cx1="http://schemas.microsoft.com/office/drawing/2015/9/8/chartex" xmlns:cx2="http://schemas.microsoft.com/office/drawing/2015/10/21/chartex" xmlns:cx3="http://schemas.microsoft.com/office/drawing/2016/5/9/chartex" xmlns:cx4="http://schemas.microsoft.com/office/drawing/2016/5/10/chartex" xmlns:cx5="http://schemas.microsoft.com/office/drawing/2016/5/11/chartex" xmlns:mc="http://schemas.openxmlformats.org/markup-compatibility/2006" xmlns:o="urn:schemas-microsoft-com:office:office" xmlns:r="http://schemas.openxmlformats.org/officeDocument/2006/relationships" xmlns:m="http://schemas.openxmlformats.org/officeDocument/2006/math" xmlns:v="urn:schemas-microsoft-com:vml" xmlns:wp14="http://schemas.microsoft.com/office/word/2010/wordprocessingDrawing" xmlns:wp="http://schemas.openxmlformats.org/drawingml/2006/wordprocessingDrawing" xmlns:w10="urn:schemas-microsoft-com:office:word" xmlns:w="http://schemas.openxmlformats.org/wordprocessingml/2006/main" xmlns:w14="http://schemas.microsoft.com/office/word/2010/wordml" xmlns:w15="http://schemas.microsoft.com/office/word/2012/wordml" xmlns:w16se="http://schemas.microsoft.com/office/word/2015/wordml/symex" xmlns:wpg="http://schemas.microsoft.com/office/word/2010/wordprocessingGroup" xmlns:wpi="http://schemas.microsoft.com/office/word/2010/wordprocessingInk" xmlns:wne="http://schemas.microsoft.com/office/word/2006/wordml" xmlns:wps="http://schemas.microsoft.com/office/word/2010/wordprocessingShape" mc:Ignorable="w14 w15 w16se wp14">
+<w:ftr xmlns:wpc="http://schemas.microsoft.com/office/word/2010/wordprocessingCanvas" xmlns:mc="http://schemas.openxmlformats.org/markup-compatibility/2006" xmlns:o="urn:schemas-microsoft-com:office:office" xmlns:r="http://schemas.openxmlformats.org/officeDocument/2006/relationships" xmlns:m="http://schemas.openxmlformats.org/officeDocument/2006/math" xmlns:v="urn:schemas-microsoft-com:vml" xmlns:wp14="http://schemas.microsoft.com/office/word/2010/wordprocessingDrawing" xmlns:wp="http://schemas.openxmlformats.org/drawingml/2006/wordprocessingDrawing" xmlns:w10="urn:schemas-microsoft-com:office:word" xmlns:w="http://schemas.openxmlformats.org/wordprocessingml/2006/main" xmlns:w14="http://schemas.microsoft.com/office/word/2010/wordml" xmlns:wpg="http://schemas.microsoft.com/office/word/2010/wordprocessingGroup" xmlns:wpi="http://schemas.microsoft.com/office/word/2010/wordprocessingInk" xmlns:wne="http://schemas.microsoft.com/office/word/2006/wordml" xmlns:wps="http://schemas.microsoft.com/office/word/2010/wordprocessingShape" mc:Ignorable="w14 wp14">
   <w:sdt>
     <w:sdtPr>
       <w:id w:val="-1146972934"/>
@@ -7580,7 +8088,7 @@
 </file>
 
 <file path=word/footnotes.xml><?xml version="1.0" encoding="utf-8"?>
-<w:footnotes xmlns:wpc="http://schemas.microsoft.com/office/word/2010/wordprocessingCanvas" xmlns:cx="http://schemas.microsoft.com/office/drawing/2014/chartex" xmlns:cx1="http://schemas.microsoft.com/office/drawing/2015/9/8/chartex" xmlns:cx2="http://schemas.microsoft.com/office/drawing/2015/10/21/chartex" xmlns:cx3="http://schemas.microsoft.com/office/drawing/2016/5/9/chartex" xmlns:cx4="http://schemas.microsoft.com/office/drawing/2016/5/10/chartex" xmlns:cx5="http://schemas.microsoft.com/office/drawing/2016/5/11/chartex" xmlns:mc="http://schemas.openxmlformats.org/markup-compatibility/2006" xmlns:o="urn:schemas-microsoft-com:office:office" xmlns:r="http://schemas.openxmlformats.org/officeDocument/2006/relationships" xmlns:m="http://schemas.openxmlformats.org/officeDocument/2006/math" xmlns:v="urn:schemas-microsoft-com:vml" xmlns:wp14="http://schemas.microsoft.com/office/word/2010/wordprocessingDrawing" xmlns:wp="http://schemas.openxmlformats.org/drawingml/2006/wordprocessingDrawing" xmlns:w10="urn:schemas-microsoft-com:office:word" xmlns:w="http://schemas.openxmlformats.org/wordprocessingml/2006/main" xmlns:w14="http://schemas.microsoft.com/office/word/2010/wordml" xmlns:w15="http://schemas.microsoft.com/office/word/2012/wordml" xmlns:w16se="http://schemas.microsoft.com/office/word/2015/wordml/symex" xmlns:wpg="http://schemas.microsoft.com/office/word/2010/wordprocessingGroup" xmlns:wpi="http://schemas.microsoft.com/office/word/2010/wordprocessingInk" xmlns:wne="http://schemas.microsoft.com/office/word/2006/wordml" xmlns:wps="http://schemas.microsoft.com/office/word/2010/wordprocessingShape" mc:Ignorable="w14 w15 w16se wp14">
+<w:footnotes xmlns:wpc="http://schemas.microsoft.com/office/word/2010/wordprocessingCanvas" xmlns:mc="http://schemas.openxmlformats.org/markup-compatibility/2006" xmlns:o="urn:schemas-microsoft-com:office:office" xmlns:r="http://schemas.openxmlformats.org/officeDocument/2006/relationships" xmlns:m="http://schemas.openxmlformats.org/officeDocument/2006/math" xmlns:v="urn:schemas-microsoft-com:vml" xmlns:wp14="http://schemas.microsoft.com/office/word/2010/wordprocessingDrawing" xmlns:wp="http://schemas.openxmlformats.org/drawingml/2006/wordprocessingDrawing" xmlns:w10="urn:schemas-microsoft-com:office:word" xmlns:w="http://schemas.openxmlformats.org/wordprocessingml/2006/main" xmlns:w14="http://schemas.microsoft.com/office/word/2010/wordml" xmlns:wpg="http://schemas.microsoft.com/office/word/2010/wordprocessingGroup" xmlns:wpi="http://schemas.microsoft.com/office/word/2010/wordprocessingInk" xmlns:wne="http://schemas.microsoft.com/office/word/2006/wordml" xmlns:wps="http://schemas.microsoft.com/office/word/2010/wordprocessingShape" mc:Ignorable="w14 wp14">
   <w:footnote w:type="separator" w:id="-1">
     <w:p>
       <w:pPr>
@@ -7605,8 +8113,8 @@
 </file>
 
 <file path=word/numbering.xml><?xml version="1.0" encoding="utf-8"?>
-<w:numbering xmlns:wpc="http://schemas.microsoft.com/office/word/2010/wordprocessingCanvas" xmlns:cx="http://schemas.microsoft.com/office/drawing/2014/chartex" xmlns:cx1="http://schemas.microsoft.com/office/drawing/2015/9/8/chartex" xmlns:cx2="http://schemas.microsoft.com/office/drawing/2015/10/21/chartex" xmlns:cx3="http://schemas.microsoft.com/office/drawing/2016/5/9/chartex" xmlns:cx4="http://schemas.microsoft.com/office/drawing/2016/5/10/chartex" xmlns:cx5="http://schemas.microsoft.com/office/drawing/2016/5/11/chartex" xmlns:mc="http://schemas.openxmlformats.org/markup-compatibility/2006" xmlns:o="urn:schemas-microsoft-com:office:office" xmlns:r="http://schemas.openxmlformats.org/officeDocument/2006/relationships" xmlns:m="http://schemas.openxmlformats.org/officeDocument/2006/math" xmlns:v="urn:schemas-microsoft-com:vml" xmlns:wp14="http://schemas.microsoft.com/office/word/2010/wordprocessingDrawing" xmlns:wp="http://schemas.openxmlformats.org/drawingml/2006/wordprocessingDrawing" xmlns:w10="urn:schemas-microsoft-com:office:word" xmlns:w="http://schemas.openxmlformats.org/wordprocessingml/2006/main" xmlns:w14="http://schemas.microsoft.com/office/word/2010/wordml" xmlns:w15="http://schemas.microsoft.com/office/word/2012/wordml" xmlns:w16se="http://schemas.microsoft.com/office/word/2015/wordml/symex" xmlns:wpg="http://schemas.microsoft.com/office/word/2010/wordprocessingGroup" xmlns:wpi="http://schemas.microsoft.com/office/word/2010/wordprocessingInk" xmlns:wne="http://schemas.microsoft.com/office/word/2006/wordml" xmlns:wps="http://schemas.microsoft.com/office/word/2010/wordprocessingShape" mc:Ignorable="w14 w15 w16se wp14">
-  <w:abstractNum w:abstractNumId="0" w15:restartNumberingAfterBreak="0">
+<w:numbering xmlns:wpc="http://schemas.microsoft.com/office/word/2010/wordprocessingCanvas" xmlns:mc="http://schemas.openxmlformats.org/markup-compatibility/2006" xmlns:o="urn:schemas-microsoft-com:office:office" xmlns:r="http://schemas.openxmlformats.org/officeDocument/2006/relationships" xmlns:m="http://schemas.openxmlformats.org/officeDocument/2006/math" xmlns:v="urn:schemas-microsoft-com:vml" xmlns:wp14="http://schemas.microsoft.com/office/word/2010/wordprocessingDrawing" xmlns:wp="http://schemas.openxmlformats.org/drawingml/2006/wordprocessingDrawing" xmlns:w10="urn:schemas-microsoft-com:office:word" xmlns:w="http://schemas.openxmlformats.org/wordprocessingml/2006/main" xmlns:w14="http://schemas.microsoft.com/office/word/2010/wordml" xmlns:wpg="http://schemas.microsoft.com/office/word/2010/wordprocessingGroup" xmlns:wpi="http://schemas.microsoft.com/office/word/2010/wordprocessingInk" xmlns:wne="http://schemas.microsoft.com/office/word/2006/wordml" xmlns:wps="http://schemas.microsoft.com/office/word/2010/wordprocessingShape" mc:Ignorable="w14 wp14">
+  <w:abstractNum w:abstractNumId="0">
     <w:nsid w:val="07917F47"/>
     <w:multiLevelType w:val="hybridMultilevel"/>
     <w:tmpl w:val="1C987DF8"/>
@@ -7719,17 +8227,17 @@
       </w:rPr>
     </w:lvl>
   </w:abstractNum>
-  <w:abstractNum w:abstractNumId="1" w15:restartNumberingAfterBreak="0">
-    <w:nsid w:val="4B606071"/>
+  <w:abstractNum w:abstractNumId="1">
+    <w:nsid w:val="48B04FC4"/>
     <w:multiLevelType w:val="hybridMultilevel"/>
-    <w:tmpl w:val="5A562904"/>
+    <w:tmpl w:val="C958C862"/>
     <w:lvl w:ilvl="0" w:tplc="04090001">
       <w:start w:val="1"/>
       <w:numFmt w:val="bullet"/>
       <w:lvlText w:val=""/>
       <w:lvlJc w:val="left"/>
       <w:pPr>
-        <w:ind w:left="1170" w:hanging="360"/>
+        <w:ind w:left="1440" w:hanging="360"/>
       </w:pPr>
       <w:rPr>
         <w:rFonts w:ascii="Symbol" w:hAnsi="Symbol" w:hint="default"/>
@@ -7741,7 +8249,7 @@
       <w:lvlText w:val="o"/>
       <w:lvlJc w:val="left"/>
       <w:pPr>
-        <w:ind w:left="1890" w:hanging="360"/>
+        <w:ind w:left="2160" w:hanging="360"/>
       </w:pPr>
       <w:rPr>
         <w:rFonts w:ascii="Courier New" w:hAnsi="Courier New" w:cs="Courier New" w:hint="default"/>
@@ -7753,7 +8261,7 @@
       <w:lvlText w:val=""/>
       <w:lvlJc w:val="left"/>
       <w:pPr>
-        <w:ind w:left="2610" w:hanging="360"/>
+        <w:ind w:left="2880" w:hanging="360"/>
       </w:pPr>
       <w:rPr>
         <w:rFonts w:ascii="Wingdings" w:hAnsi="Wingdings" w:hint="default"/>
@@ -7765,7 +8273,7 @@
       <w:lvlText w:val=""/>
       <w:lvlJc w:val="left"/>
       <w:pPr>
-        <w:ind w:left="3330" w:hanging="360"/>
+        <w:ind w:left="3600" w:hanging="360"/>
       </w:pPr>
       <w:rPr>
         <w:rFonts w:ascii="Symbol" w:hAnsi="Symbol" w:hint="default"/>
@@ -7777,7 +8285,7 @@
       <w:lvlText w:val="o"/>
       <w:lvlJc w:val="left"/>
       <w:pPr>
-        <w:ind w:left="4050" w:hanging="360"/>
+        <w:ind w:left="4320" w:hanging="360"/>
       </w:pPr>
       <w:rPr>
         <w:rFonts w:ascii="Courier New" w:hAnsi="Courier New" w:cs="Courier New" w:hint="default"/>
@@ -7789,7 +8297,7 @@
       <w:lvlText w:val=""/>
       <w:lvlJc w:val="left"/>
       <w:pPr>
-        <w:ind w:left="4770" w:hanging="360"/>
+        <w:ind w:left="5040" w:hanging="360"/>
       </w:pPr>
       <w:rPr>
         <w:rFonts w:ascii="Wingdings" w:hAnsi="Wingdings" w:hint="default"/>
@@ -7801,7 +8309,7 @@
       <w:lvlText w:val=""/>
       <w:lvlJc w:val="left"/>
       <w:pPr>
-        <w:ind w:left="5490" w:hanging="360"/>
+        <w:ind w:left="5760" w:hanging="360"/>
       </w:pPr>
       <w:rPr>
         <w:rFonts w:ascii="Symbol" w:hAnsi="Symbol" w:hint="default"/>
@@ -7813,7 +8321,7 @@
       <w:lvlText w:val="o"/>
       <w:lvlJc w:val="left"/>
       <w:pPr>
-        <w:ind w:left="6210" w:hanging="360"/>
+        <w:ind w:left="6480" w:hanging="360"/>
       </w:pPr>
       <w:rPr>
         <w:rFonts w:ascii="Courier New" w:hAnsi="Courier New" w:cs="Courier New" w:hint="default"/>
@@ -7825,14 +8333,127 @@
       <w:lvlText w:val=""/>
       <w:lvlJc w:val="left"/>
       <w:pPr>
-        <w:ind w:left="6930" w:hanging="360"/>
+        <w:ind w:left="7200" w:hanging="360"/>
       </w:pPr>
       <w:rPr>
         <w:rFonts w:ascii="Wingdings" w:hAnsi="Wingdings" w:hint="default"/>
       </w:rPr>
     </w:lvl>
   </w:abstractNum>
-  <w:abstractNum w:abstractNumId="2" w15:restartNumberingAfterBreak="0">
+  <w:abstractNum w:abstractNumId="2">
+    <w:nsid w:val="4B606071"/>
+    <w:multiLevelType w:val="hybridMultilevel"/>
+    <w:tmpl w:val="5A562904"/>
+    <w:lvl w:ilvl="0" w:tplc="04090001">
+      <w:start w:val="1"/>
+      <w:numFmt w:val="bullet"/>
+      <w:lvlText w:val=""/>
+      <w:lvlJc w:val="left"/>
+      <w:pPr>
+        <w:ind w:left="1170" w:hanging="360"/>
+      </w:pPr>
+      <w:rPr>
+        <w:rFonts w:ascii="Symbol" w:hAnsi="Symbol" w:hint="default"/>
+      </w:rPr>
+    </w:lvl>
+    <w:lvl w:ilvl="1" w:tplc="04090003" w:tentative="1">
+      <w:start w:val="1"/>
+      <w:numFmt w:val="bullet"/>
+      <w:lvlText w:val="o"/>
+      <w:lvlJc w:val="left"/>
+      <w:pPr>
+        <w:ind w:left="1890" w:hanging="360"/>
+      </w:pPr>
+      <w:rPr>
+        <w:rFonts w:ascii="Courier New" w:hAnsi="Courier New" w:cs="Courier New" w:hint="default"/>
+      </w:rPr>
+    </w:lvl>
+    <w:lvl w:ilvl="2" w:tplc="04090005" w:tentative="1">
+      <w:start w:val="1"/>
+      <w:numFmt w:val="bullet"/>
+      <w:lvlText w:val=""/>
+      <w:lvlJc w:val="left"/>
+      <w:pPr>
+        <w:ind w:left="2610" w:hanging="360"/>
+      </w:pPr>
+      <w:rPr>
+        <w:rFonts w:ascii="Wingdings" w:hAnsi="Wingdings" w:hint="default"/>
+      </w:rPr>
+    </w:lvl>
+    <w:lvl w:ilvl="3" w:tplc="04090001" w:tentative="1">
+      <w:start w:val="1"/>
+      <w:numFmt w:val="bullet"/>
+      <w:lvlText w:val=""/>
+      <w:lvlJc w:val="left"/>
+      <w:pPr>
+        <w:ind w:left="3330" w:hanging="360"/>
+      </w:pPr>
+      <w:rPr>
+        <w:rFonts w:ascii="Symbol" w:hAnsi="Symbol" w:hint="default"/>
+      </w:rPr>
+    </w:lvl>
+    <w:lvl w:ilvl="4" w:tplc="04090003" w:tentative="1">
+      <w:start w:val="1"/>
+      <w:numFmt w:val="bullet"/>
+      <w:lvlText w:val="o"/>
+      <w:lvlJc w:val="left"/>
+      <w:pPr>
+        <w:ind w:left="4050" w:hanging="360"/>
+      </w:pPr>
+      <w:rPr>
+        <w:rFonts w:ascii="Courier New" w:hAnsi="Courier New" w:cs="Courier New" w:hint="default"/>
+      </w:rPr>
+    </w:lvl>
+    <w:lvl w:ilvl="5" w:tplc="04090005" w:tentative="1">
+      <w:start w:val="1"/>
+      <w:numFmt w:val="bullet"/>
+      <w:lvlText w:val=""/>
+      <w:lvlJc w:val="left"/>
+      <w:pPr>
+        <w:ind w:left="4770" w:hanging="360"/>
+      </w:pPr>
+      <w:rPr>
+        <w:rFonts w:ascii="Wingdings" w:hAnsi="Wingdings" w:hint="default"/>
+      </w:rPr>
+    </w:lvl>
+    <w:lvl w:ilvl="6" w:tplc="04090001" w:tentative="1">
+      <w:start w:val="1"/>
+      <w:numFmt w:val="bullet"/>
+      <w:lvlText w:val=""/>
+      <w:lvlJc w:val="left"/>
+      <w:pPr>
+        <w:ind w:left="5490" w:hanging="360"/>
+      </w:pPr>
+      <w:rPr>
+        <w:rFonts w:ascii="Symbol" w:hAnsi="Symbol" w:hint="default"/>
+      </w:rPr>
+    </w:lvl>
+    <w:lvl w:ilvl="7" w:tplc="04090003" w:tentative="1">
+      <w:start w:val="1"/>
+      <w:numFmt w:val="bullet"/>
+      <w:lvlText w:val="o"/>
+      <w:lvlJc w:val="left"/>
+      <w:pPr>
+        <w:ind w:left="6210" w:hanging="360"/>
+      </w:pPr>
+      <w:rPr>
+        <w:rFonts w:ascii="Courier New" w:hAnsi="Courier New" w:cs="Courier New" w:hint="default"/>
+      </w:rPr>
+    </w:lvl>
+    <w:lvl w:ilvl="8" w:tplc="04090005" w:tentative="1">
+      <w:start w:val="1"/>
+      <w:numFmt w:val="bullet"/>
+      <w:lvlText w:val=""/>
+      <w:lvlJc w:val="left"/>
+      <w:pPr>
+        <w:ind w:left="6930" w:hanging="360"/>
+      </w:pPr>
+      <w:rPr>
+        <w:rFonts w:ascii="Wingdings" w:hAnsi="Wingdings" w:hint="default"/>
+      </w:rPr>
+    </w:lvl>
+  </w:abstractNum>
+  <w:abstractNum w:abstractNumId="3">
     <w:nsid w:val="670E5E2E"/>
     <w:multiLevelType w:val="hybridMultilevel"/>
     <w:tmpl w:val="9FEA530E"/>
@@ -7922,19 +8543,22 @@
     </w:lvl>
   </w:abstractNum>
   <w:num w:numId="1">
-    <w:abstractNumId w:val="1"/>
+    <w:abstractNumId w:val="2"/>
   </w:num>
   <w:num w:numId="2">
-    <w:abstractNumId w:val="2"/>
+    <w:abstractNumId w:val="3"/>
   </w:num>
   <w:num w:numId="3">
     <w:abstractNumId w:val="0"/>
+  </w:num>
+  <w:num w:numId="4">
+    <w:abstractNumId w:val="1"/>
   </w:num>
 </w:numbering>
 </file>
 
 <file path=word/styles.xml><?xml version="1.0" encoding="utf-8"?>
-<w:styles xmlns:mc="http://schemas.openxmlformats.org/markup-compatibility/2006" xmlns:r="http://schemas.openxmlformats.org/officeDocument/2006/relationships" xmlns:w="http://schemas.openxmlformats.org/wordprocessingml/2006/main" xmlns:w14="http://schemas.microsoft.com/office/word/2010/wordml" xmlns:w15="http://schemas.microsoft.com/office/word/2012/wordml" xmlns:w16se="http://schemas.microsoft.com/office/word/2015/wordml/symex" mc:Ignorable="w14 w15 w16se">
+<w:styles xmlns:mc="http://schemas.openxmlformats.org/markup-compatibility/2006" xmlns:r="http://schemas.openxmlformats.org/officeDocument/2006/relationships" xmlns:w="http://schemas.openxmlformats.org/wordprocessingml/2006/main" xmlns:w14="http://schemas.microsoft.com/office/word/2010/wordml" mc:Ignorable="w14">
   <w:docDefaults>
     <w:rPrDefault>
       <w:rPr>
@@ -7950,381 +8574,584 @@
       </w:pPr>
     </w:pPrDefault>
   </w:docDefaults>
-  <w:latentStyles w:defLockedState="0" w:defUIPriority="99" w:defSemiHidden="0" w:defUnhideWhenUsed="0" w:defQFormat="0" w:count="374">
-    <w:lsdException w:name="Normal" w:uiPriority="0" w:qFormat="1"/>
-    <w:lsdException w:name="heading 1" w:uiPriority="9" w:qFormat="1"/>
-    <w:lsdException w:name="heading 2" w:semiHidden="1" w:uiPriority="9" w:unhideWhenUsed="1" w:qFormat="1"/>
-    <w:lsdException w:name="heading 3" w:semiHidden="1" w:uiPriority="9" w:unhideWhenUsed="1" w:qFormat="1"/>
-    <w:lsdException w:name="heading 4" w:semiHidden="1" w:uiPriority="9" w:unhideWhenUsed="1" w:qFormat="1"/>
-    <w:lsdException w:name="heading 5" w:semiHidden="1" w:uiPriority="9" w:unhideWhenUsed="1" w:qFormat="1"/>
-    <w:lsdException w:name="heading 6" w:semiHidden="1" w:uiPriority="9" w:unhideWhenUsed="1" w:qFormat="1"/>
-    <w:lsdException w:name="heading 7" w:semiHidden="1" w:uiPriority="9" w:unhideWhenUsed="1" w:qFormat="1"/>
-    <w:lsdException w:name="heading 8" w:semiHidden="1" w:uiPriority="9" w:unhideWhenUsed="1" w:qFormat="1"/>
-    <w:lsdException w:name="heading 9" w:semiHidden="1" w:uiPriority="9" w:unhideWhenUsed="1" w:qFormat="1"/>
-    <w:lsdException w:name="index 1" w:semiHidden="1" w:unhideWhenUsed="1"/>
-    <w:lsdException w:name="index 2" w:semiHidden="1" w:unhideWhenUsed="1"/>
-    <w:lsdException w:name="index 3" w:semiHidden="1" w:unhideWhenUsed="1"/>
-    <w:lsdException w:name="index 4" w:semiHidden="1" w:unhideWhenUsed="1"/>
-    <w:lsdException w:name="index 5" w:semiHidden="1" w:unhideWhenUsed="1"/>
-    <w:lsdException w:name="index 6" w:semiHidden="1" w:unhideWhenUsed="1"/>
-    <w:lsdException w:name="index 7" w:semiHidden="1" w:unhideWhenUsed="1"/>
-    <w:lsdException w:name="index 8" w:semiHidden="1" w:unhideWhenUsed="1"/>
-    <w:lsdException w:name="index 9" w:semiHidden="1" w:unhideWhenUsed="1"/>
-    <w:lsdException w:name="toc 1" w:semiHidden="1" w:uiPriority="39" w:unhideWhenUsed="1"/>
-    <w:lsdException w:name="toc 2" w:semiHidden="1" w:uiPriority="39" w:unhideWhenUsed="1"/>
-    <w:lsdException w:name="toc 3" w:semiHidden="1" w:uiPriority="39" w:unhideWhenUsed="1"/>
-    <w:lsdException w:name="toc 4" w:semiHidden="1" w:uiPriority="39" w:unhideWhenUsed="1"/>
-    <w:lsdException w:name="toc 5" w:semiHidden="1" w:uiPriority="39" w:unhideWhenUsed="1"/>
-    <w:lsdException w:name="toc 6" w:semiHidden="1" w:uiPriority="39" w:unhideWhenUsed="1"/>
-    <w:lsdException w:name="toc 7" w:semiHidden="1" w:uiPriority="39" w:unhideWhenUsed="1"/>
-    <w:lsdException w:name="toc 8" w:semiHidden="1" w:uiPriority="39" w:unhideWhenUsed="1"/>
-    <w:lsdException w:name="toc 9" w:semiHidden="1" w:uiPriority="39" w:unhideWhenUsed="1"/>
-    <w:lsdException w:name="Normal Indent" w:semiHidden="1" w:unhideWhenUsed="1"/>
-    <w:lsdException w:name="footnote text" w:semiHidden="1" w:unhideWhenUsed="1"/>
-    <w:lsdException w:name="annotation text" w:semiHidden="1" w:unhideWhenUsed="1"/>
-    <w:lsdException w:name="header" w:semiHidden="1" w:unhideWhenUsed="1"/>
-    <w:lsdException w:name="footer" w:semiHidden="1" w:unhideWhenUsed="1"/>
-    <w:lsdException w:name="index heading" w:semiHidden="1" w:unhideWhenUsed="1"/>
-    <w:lsdException w:name="caption" w:semiHidden="1" w:uiPriority="35" w:unhideWhenUsed="1" w:qFormat="1"/>
-    <w:lsdException w:name="table of figures" w:semiHidden="1" w:unhideWhenUsed="1"/>
-    <w:lsdException w:name="envelope address" w:semiHidden="1" w:unhideWhenUsed="1"/>
-    <w:lsdException w:name="envelope return" w:semiHidden="1" w:unhideWhenUsed="1"/>
-    <w:lsdException w:name="footnote reference" w:semiHidden="1" w:unhideWhenUsed="1"/>
-    <w:lsdException w:name="annotation reference" w:semiHidden="1" w:unhideWhenUsed="1"/>
-    <w:lsdException w:name="line number" w:semiHidden="1" w:unhideWhenUsed="1"/>
-    <w:lsdException w:name="page number" w:semiHidden="1" w:unhideWhenUsed="1"/>
-    <w:lsdException w:name="endnote reference" w:semiHidden="1" w:unhideWhenUsed="1"/>
-    <w:lsdException w:name="endnote text" w:semiHidden="1" w:unhideWhenUsed="1"/>
-    <w:lsdException w:name="table of authorities" w:semiHidden="1" w:unhideWhenUsed="1"/>
-    <w:lsdException w:name="macro" w:semiHidden="1" w:unhideWhenUsed="1"/>
-    <w:lsdException w:name="toa heading" w:semiHidden="1" w:unhideWhenUsed="1"/>
-    <w:lsdException w:name="List" w:semiHidden="1" w:unhideWhenUsed="1"/>
-    <w:lsdException w:name="List Bullet" w:semiHidden="1" w:unhideWhenUsed="1"/>
-    <w:lsdException w:name="List Number" w:semiHidden="1" w:unhideWhenUsed="1"/>
-    <w:lsdException w:name="List 2" w:semiHidden="1" w:unhideWhenUsed="1"/>
-    <w:lsdException w:name="List 3" w:semiHidden="1" w:unhideWhenUsed="1"/>
-    <w:lsdException w:name="List 4" w:semiHidden="1" w:unhideWhenUsed="1"/>
-    <w:lsdException w:name="List 5" w:semiHidden="1" w:unhideWhenUsed="1"/>
-    <w:lsdException w:name="List Bullet 2" w:semiHidden="1" w:unhideWhenUsed="1"/>
-    <w:lsdException w:name="List Bullet 3" w:semiHidden="1" w:unhideWhenUsed="1"/>
-    <w:lsdException w:name="List Bullet 4" w:semiHidden="1" w:unhideWhenUsed="1"/>
-    <w:lsdException w:name="List Bullet 5" w:semiHidden="1" w:unhideWhenUsed="1"/>
-    <w:lsdException w:name="List Number 2" w:semiHidden="1" w:unhideWhenUsed="1"/>
-    <w:lsdException w:name="List Number 3" w:semiHidden="1" w:unhideWhenUsed="1"/>
-    <w:lsdException w:name="List Number 4" w:semiHidden="1" w:unhideWhenUsed="1"/>
-    <w:lsdException w:name="List Number 5" w:semiHidden="1" w:unhideWhenUsed="1"/>
-    <w:lsdException w:name="Title" w:uiPriority="10" w:qFormat="1"/>
-    <w:lsdException w:name="Closing" w:semiHidden="1" w:unhideWhenUsed="1"/>
-    <w:lsdException w:name="Signature" w:semiHidden="1" w:unhideWhenUsed="1"/>
-    <w:lsdException w:name="Default Paragraph Font" w:semiHidden="1" w:uiPriority="1" w:unhideWhenUsed="1"/>
-    <w:lsdException w:name="Body Text" w:semiHidden="1" w:unhideWhenUsed="1"/>
-    <w:lsdException w:name="Body Text Indent" w:semiHidden="1" w:unhideWhenUsed="1"/>
-    <w:lsdException w:name="List Continue" w:semiHidden="1" w:unhideWhenUsed="1"/>
-    <w:lsdException w:name="List Continue 2" w:semiHidden="1" w:unhideWhenUsed="1"/>
-    <w:lsdException w:name="List Continue 3" w:semiHidden="1" w:unhideWhenUsed="1"/>
-    <w:lsdException w:name="List Continue 4" w:semiHidden="1" w:unhideWhenUsed="1"/>
-    <w:lsdException w:name="List Continue 5" w:semiHidden="1" w:unhideWhenUsed="1"/>
-    <w:lsdException w:name="Message Header" w:semiHidden="1" w:unhideWhenUsed="1"/>
-    <w:lsdException w:name="Subtitle" w:uiPriority="11" w:qFormat="1"/>
-    <w:lsdException w:name="Salutation" w:semiHidden="1" w:unhideWhenUsed="1"/>
-    <w:lsdException w:name="Date" w:semiHidden="1" w:unhideWhenUsed="1"/>
-    <w:lsdException w:name="Body Text First Indent" w:semiHidden="1" w:unhideWhenUsed="1"/>
-    <w:lsdException w:name="Body Text First Indent 2" w:semiHidden="1" w:unhideWhenUsed="1"/>
-    <w:lsdException w:name="Note Heading" w:semiHidden="1" w:unhideWhenUsed="1"/>
-    <w:lsdException w:name="Body Text 2" w:semiHidden="1" w:unhideWhenUsed="1"/>
-    <w:lsdException w:name="Body Text 3" w:semiHidden="1" w:unhideWhenUsed="1"/>
-    <w:lsdException w:name="Body Text Indent 2" w:semiHidden="1" w:unhideWhenUsed="1"/>
-    <w:lsdException w:name="Body Text Indent 3" w:semiHidden="1" w:unhideWhenUsed="1"/>
-    <w:lsdException w:name="Block Text" w:semiHidden="1" w:unhideWhenUsed="1"/>
-    <w:lsdException w:name="Hyperlink" w:semiHidden="1" w:unhideWhenUsed="1"/>
-    <w:lsdException w:name="FollowedHyperlink" w:semiHidden="1" w:unhideWhenUsed="1"/>
-    <w:lsdException w:name="Strong" w:uiPriority="22" w:qFormat="1"/>
-    <w:lsdException w:name="Emphasis" w:uiPriority="20" w:qFormat="1"/>
-    <w:lsdException w:name="Document Map" w:semiHidden="1" w:unhideWhenUsed="1"/>
-    <w:lsdException w:name="Plain Text" w:semiHidden="1" w:unhideWhenUsed="1"/>
-    <w:lsdException w:name="E-mail Signature" w:semiHidden="1" w:unhideWhenUsed="1"/>
-    <w:lsdException w:name="HTML Top of Form" w:semiHidden="1" w:unhideWhenUsed="1"/>
-    <w:lsdException w:name="HTML Bottom of Form" w:semiHidden="1" w:unhideWhenUsed="1"/>
-    <w:lsdException w:name="Normal (Web)" w:semiHidden="1" w:unhideWhenUsed="1"/>
-    <w:lsdException w:name="HTML Acronym" w:semiHidden="1" w:unhideWhenUsed="1"/>
-    <w:lsdException w:name="HTML Address" w:semiHidden="1" w:unhideWhenUsed="1"/>
-    <w:lsdException w:name="HTML Cite" w:semiHidden="1" w:unhideWhenUsed="1"/>
-    <w:lsdException w:name="HTML Code" w:semiHidden="1" w:unhideWhenUsed="1"/>
-    <w:lsdException w:name="HTML Definition" w:semiHidden="1" w:unhideWhenUsed="1"/>
-    <w:lsdException w:name="HTML Keyboard" w:semiHidden="1" w:unhideWhenUsed="1"/>
-    <w:lsdException w:name="HTML Preformatted" w:semiHidden="1" w:unhideWhenUsed="1"/>
-    <w:lsdException w:name="HTML Sample" w:semiHidden="1" w:unhideWhenUsed="1"/>
-    <w:lsdException w:name="HTML Typewriter" w:semiHidden="1" w:unhideWhenUsed="1"/>
-    <w:lsdException w:name="HTML Variable" w:semiHidden="1" w:unhideWhenUsed="1"/>
-    <w:lsdException w:name="Normal Table" w:semiHidden="1" w:unhideWhenUsed="1"/>
-    <w:lsdException w:name="annotation subject" w:semiHidden="1" w:unhideWhenUsed="1"/>
-    <w:lsdException w:name="No List" w:semiHidden="1" w:unhideWhenUsed="1"/>
-    <w:lsdException w:name="Outline List 1" w:semiHidden="1" w:unhideWhenUsed="1"/>
-    <w:lsdException w:name="Outline List 2" w:semiHidden="1" w:unhideWhenUsed="1"/>
-    <w:lsdException w:name="Outline List 3" w:semiHidden="1" w:unhideWhenUsed="1"/>
-    <w:lsdException w:name="Table Simple 1" w:semiHidden="1" w:unhideWhenUsed="1"/>
-    <w:lsdException w:name="Table Simple 2" w:semiHidden="1" w:unhideWhenUsed="1"/>
-    <w:lsdException w:name="Table Simple 3" w:semiHidden="1" w:unhideWhenUsed="1"/>
-    <w:lsdException w:name="Table Classic 1" w:semiHidden="1" w:unhideWhenUsed="1"/>
-    <w:lsdException w:name="Table Classic 2" w:semiHidden="1" w:unhideWhenUsed="1"/>
-    <w:lsdException w:name="Table Classic 3" w:semiHidden="1" w:unhideWhenUsed="1"/>
-    <w:lsdException w:name="Table Classic 4" w:semiHidden="1" w:unhideWhenUsed="1"/>
-    <w:lsdException w:name="Table Colorful 1" w:semiHidden="1" w:unhideWhenUsed="1"/>
-    <w:lsdException w:name="Table Colorful 2" w:semiHidden="1" w:unhideWhenUsed="1"/>
-    <w:lsdException w:name="Table Colorful 3" w:semiHidden="1" w:unhideWhenUsed="1"/>
-    <w:lsdException w:name="Table Columns 1" w:semiHidden="1" w:unhideWhenUsed="1"/>
-    <w:lsdException w:name="Table Columns 2" w:semiHidden="1" w:unhideWhenUsed="1"/>
-    <w:lsdException w:name="Table Columns 3" w:semiHidden="1" w:unhideWhenUsed="1"/>
-    <w:lsdException w:name="Table Columns 4" w:semiHidden="1" w:unhideWhenUsed="1"/>
-    <w:lsdException w:name="Table Columns 5" w:semiHidden="1" w:unhideWhenUsed="1"/>
-    <w:lsdException w:name="Table Grid 1" w:semiHidden="1" w:unhideWhenUsed="1"/>
-    <w:lsdException w:name="Table Grid 2" w:semiHidden="1" w:unhideWhenUsed="1"/>
-    <w:lsdException w:name="Table Grid 3" w:semiHidden="1" w:unhideWhenUsed="1"/>
-    <w:lsdException w:name="Table Grid 4" w:semiHidden="1" w:unhideWhenUsed="1"/>
-    <w:lsdException w:name="Table Grid 5" w:semiHidden="1" w:unhideWhenUsed="1"/>
-    <w:lsdException w:name="Table Grid 6" w:semiHidden="1" w:unhideWhenUsed="1"/>
-    <w:lsdException w:name="Table Grid 7" w:semiHidden="1" w:unhideWhenUsed="1"/>
-    <w:lsdException w:name="Table Grid 8" w:semiHidden="1" w:unhideWhenUsed="1"/>
-    <w:lsdException w:name="Table List 1" w:semiHidden="1" w:unhideWhenUsed="1"/>
-    <w:lsdException w:name="Table List 2" w:semiHidden="1" w:unhideWhenUsed="1"/>
-    <w:lsdException w:name="Table List 3" w:semiHidden="1" w:unhideWhenUsed="1"/>
-    <w:lsdException w:name="Table List 4" w:semiHidden="1" w:unhideWhenUsed="1"/>
-    <w:lsdException w:name="Table List 5" w:semiHidden="1" w:unhideWhenUsed="1"/>
-    <w:lsdException w:name="Table List 6" w:semiHidden="1" w:unhideWhenUsed="1"/>
-    <w:lsdException w:name="Table List 7" w:semiHidden="1" w:unhideWhenUsed="1"/>
-    <w:lsdException w:name="Table List 8" w:semiHidden="1" w:unhideWhenUsed="1"/>
-    <w:lsdException w:name="Table 3D effects 1" w:semiHidden="1" w:unhideWhenUsed="1"/>
-    <w:lsdException w:name="Table 3D effects 2" w:semiHidden="1" w:unhideWhenUsed="1"/>
-    <w:lsdException w:name="Table 3D effects 3" w:semiHidden="1" w:unhideWhenUsed="1"/>
-    <w:lsdException w:name="Table Contemporary" w:semiHidden="1" w:unhideWhenUsed="1"/>
-    <w:lsdException w:name="Table Elegant" w:semiHidden="1" w:unhideWhenUsed="1"/>
-    <w:lsdException w:name="Table Professional" w:semiHidden="1" w:unhideWhenUsed="1"/>
-    <w:lsdException w:name="Table Subtle 1" w:semiHidden="1" w:unhideWhenUsed="1"/>
-    <w:lsdException w:name="Table Subtle 2" w:semiHidden="1" w:unhideWhenUsed="1"/>
-    <w:lsdException w:name="Table Web 1" w:semiHidden="1" w:unhideWhenUsed="1"/>
-    <w:lsdException w:name="Table Web 2" w:semiHidden="1" w:unhideWhenUsed="1"/>
-    <w:lsdException w:name="Table Web 3" w:semiHidden="1" w:unhideWhenUsed="1"/>
-    <w:lsdException w:name="Balloon Text" w:semiHidden="1" w:unhideWhenUsed="1"/>
-    <w:lsdException w:name="Table Grid" w:uiPriority="59"/>
-    <w:lsdException w:name="Table Theme" w:semiHidden="1" w:unhideWhenUsed="1"/>
-    <w:lsdException w:name="Placeholder Text" w:semiHidden="1"/>
-    <w:lsdException w:name="No Spacing" w:uiPriority="1" w:qFormat="1"/>
-    <w:lsdException w:name="Light Shading" w:uiPriority="60"/>
-    <w:lsdException w:name="Light List" w:uiPriority="61"/>
-    <w:lsdException w:name="Light Grid" w:uiPriority="62"/>
-    <w:lsdException w:name="Medium Shading 1" w:uiPriority="63"/>
-    <w:lsdException w:name="Medium Shading 2" w:uiPriority="64"/>
-    <w:lsdException w:name="Medium List 1" w:uiPriority="65"/>
-    <w:lsdException w:name="Medium List 2" w:uiPriority="66"/>
-    <w:lsdException w:name="Medium Grid 1" w:uiPriority="67"/>
-    <w:lsdException w:name="Medium Grid 2" w:uiPriority="68"/>
-    <w:lsdException w:name="Medium Grid 3" w:uiPriority="69"/>
-    <w:lsdException w:name="Dark List" w:uiPriority="70"/>
-    <w:lsdException w:name="Colorful Shading" w:uiPriority="71"/>
-    <w:lsdException w:name="Colorful List" w:uiPriority="72"/>
-    <w:lsdException w:name="Colorful Grid" w:uiPriority="73"/>
-    <w:lsdException w:name="Light Shading Accent 1" w:uiPriority="60"/>
-    <w:lsdException w:name="Light List Accent 1" w:uiPriority="61"/>
-    <w:lsdException w:name="Light Grid Accent 1" w:uiPriority="62"/>
-    <w:lsdException w:name="Medium Shading 1 Accent 1" w:uiPriority="63"/>
-    <w:lsdException w:name="Medium Shading 2 Accent 1" w:uiPriority="64"/>
-    <w:lsdException w:name="Medium List 1 Accent 1" w:uiPriority="65"/>
-    <w:lsdException w:name="Revision" w:semiHidden="1"/>
-    <w:lsdException w:name="List Paragraph" w:uiPriority="34" w:qFormat="1"/>
-    <w:lsdException w:name="Quote" w:uiPriority="29" w:qFormat="1"/>
-    <w:lsdException w:name="Intense Quote" w:uiPriority="30" w:qFormat="1"/>
-    <w:lsdException w:name="Medium List 2 Accent 1" w:uiPriority="66"/>
-    <w:lsdException w:name="Medium Grid 1 Accent 1" w:uiPriority="67"/>
-    <w:lsdException w:name="Medium Grid 2 Accent 1" w:uiPriority="68"/>
-    <w:lsdException w:name="Medium Grid 3 Accent 1" w:uiPriority="69"/>
-    <w:lsdException w:name="Dark List Accent 1" w:uiPriority="70"/>
-    <w:lsdException w:name="Colorful Shading Accent 1" w:uiPriority="71"/>
-    <w:lsdException w:name="Colorful List Accent 1" w:uiPriority="72"/>
-    <w:lsdException w:name="Colorful Grid Accent 1" w:uiPriority="73"/>
-    <w:lsdException w:name="Light Shading Accent 2" w:uiPriority="60"/>
-    <w:lsdException w:name="Light List Accent 2" w:uiPriority="61"/>
-    <w:lsdException w:name="Light Grid Accent 2" w:uiPriority="62"/>
-    <w:lsdException w:name="Medium Shading 1 Accent 2" w:uiPriority="63"/>
-    <w:lsdException w:name="Medium Shading 2 Accent 2" w:uiPriority="64"/>
-    <w:lsdException w:name="Medium List 1 Accent 2" w:uiPriority="65"/>
-    <w:lsdException w:name="Medium List 2 Accent 2" w:uiPriority="66"/>
-    <w:lsdException w:name="Medium Grid 1 Accent 2" w:uiPriority="67"/>
-    <w:lsdException w:name="Medium Grid 2 Accent 2" w:uiPriority="68"/>
-    <w:lsdException w:name="Medium Grid 3 Accent 2" w:uiPriority="69"/>
-    <w:lsdException w:name="Dark List Accent 2" w:uiPriority="70"/>
-    <w:lsdException w:name="Colorful Shading Accent 2" w:uiPriority="71"/>
-    <w:lsdException w:name="Colorful List Accent 2" w:uiPriority="72"/>
-    <w:lsdException w:name="Colorful Grid Accent 2" w:uiPriority="73"/>
-    <w:lsdException w:name="Light Shading Accent 3" w:uiPriority="60"/>
-    <w:lsdException w:name="Light List Accent 3" w:uiPriority="61"/>
-    <w:lsdException w:name="Light Grid Accent 3" w:uiPriority="62"/>
-    <w:lsdException w:name="Medium Shading 1 Accent 3" w:uiPriority="63"/>
-    <w:lsdException w:name="Medium Shading 2 Accent 3" w:uiPriority="64"/>
-    <w:lsdException w:name="Medium List 1 Accent 3" w:uiPriority="65"/>
-    <w:lsdException w:name="Medium List 2 Accent 3" w:uiPriority="66"/>
-    <w:lsdException w:name="Medium Grid 1 Accent 3" w:uiPriority="67"/>
-    <w:lsdException w:name="Medium Grid 2 Accent 3" w:uiPriority="68"/>
-    <w:lsdException w:name="Medium Grid 3 Accent 3" w:uiPriority="69"/>
-    <w:lsdException w:name="Dark List Accent 3" w:uiPriority="70"/>
-    <w:lsdException w:name="Colorful Shading Accent 3" w:uiPriority="71"/>
-    <w:lsdException w:name="Colorful List Accent 3" w:uiPriority="72"/>
-    <w:lsdException w:name="Colorful Grid Accent 3" w:uiPriority="73"/>
-    <w:lsdException w:name="Light Shading Accent 4" w:uiPriority="60"/>
-    <w:lsdException w:name="Light List Accent 4" w:uiPriority="61"/>
-    <w:lsdException w:name="Light Grid Accent 4" w:uiPriority="62"/>
-    <w:lsdException w:name="Medium Shading 1 Accent 4" w:uiPriority="63"/>
-    <w:lsdException w:name="Medium Shading 2 Accent 4" w:uiPriority="64"/>
-    <w:lsdException w:name="Medium List 1 Accent 4" w:uiPriority="65"/>
-    <w:lsdException w:name="Medium List 2 Accent 4" w:uiPriority="66"/>
-    <w:lsdException w:name="Medium Grid 1 Accent 4" w:uiPriority="67"/>
-    <w:lsdException w:name="Medium Grid 2 Accent 4" w:uiPriority="68"/>
-    <w:lsdException w:name="Medium Grid 3 Accent 4" w:uiPriority="69"/>
-    <w:lsdException w:name="Dark List Accent 4" w:uiPriority="70"/>
-    <w:lsdException w:name="Colorful Shading Accent 4" w:uiPriority="71"/>
-    <w:lsdException w:name="Colorful List Accent 4" w:uiPriority="72"/>
-    <w:lsdException w:name="Colorful Grid Accent 4" w:uiPriority="73"/>
-    <w:lsdException w:name="Light Shading Accent 5" w:uiPriority="60"/>
-    <w:lsdException w:name="Light List Accent 5" w:uiPriority="61"/>
-    <w:lsdException w:name="Light Grid Accent 5" w:uiPriority="62"/>
-    <w:lsdException w:name="Medium Shading 1 Accent 5" w:uiPriority="63"/>
-    <w:lsdException w:name="Medium Shading 2 Accent 5" w:uiPriority="64"/>
-    <w:lsdException w:name="Medium List 1 Accent 5" w:uiPriority="65"/>
-    <w:lsdException w:name="Medium List 2 Accent 5" w:uiPriority="66"/>
-    <w:lsdException w:name="Medium Grid 1 Accent 5" w:uiPriority="67"/>
-    <w:lsdException w:name="Medium Grid 2 Accent 5" w:uiPriority="68"/>
-    <w:lsdException w:name="Medium Grid 3 Accent 5" w:uiPriority="69"/>
-    <w:lsdException w:name="Dark List Accent 5" w:uiPriority="70"/>
-    <w:lsdException w:name="Colorful Shading Accent 5" w:uiPriority="71"/>
-    <w:lsdException w:name="Colorful List Accent 5" w:uiPriority="72"/>
-    <w:lsdException w:name="Colorful Grid Accent 5" w:uiPriority="73"/>
-    <w:lsdException w:name="Light Shading Accent 6" w:uiPriority="60"/>
-    <w:lsdException w:name="Light List Accent 6" w:uiPriority="61"/>
-    <w:lsdException w:name="Light Grid Accent 6" w:uiPriority="62"/>
-    <w:lsdException w:name="Medium Shading 1 Accent 6" w:uiPriority="63"/>
-    <w:lsdException w:name="Medium Shading 2 Accent 6" w:uiPriority="64"/>
-    <w:lsdException w:name="Medium List 1 Accent 6" w:uiPriority="65"/>
-    <w:lsdException w:name="Medium List 2 Accent 6" w:uiPriority="66"/>
-    <w:lsdException w:name="Medium Grid 1 Accent 6" w:uiPriority="67"/>
-    <w:lsdException w:name="Medium Grid 2 Accent 6" w:uiPriority="68"/>
-    <w:lsdException w:name="Medium Grid 3 Accent 6" w:uiPriority="69"/>
-    <w:lsdException w:name="Dark List Accent 6" w:uiPriority="70"/>
-    <w:lsdException w:name="Colorful Shading Accent 6" w:uiPriority="71"/>
-    <w:lsdException w:name="Colorful List Accent 6" w:uiPriority="72"/>
-    <w:lsdException w:name="Colorful Grid Accent 6" w:uiPriority="73"/>
-    <w:lsdException w:name="Subtle Emphasis" w:uiPriority="19" w:qFormat="1"/>
-    <w:lsdException w:name="Intense Emphasis" w:uiPriority="21" w:qFormat="1"/>
-    <w:lsdException w:name="Subtle Reference" w:uiPriority="31" w:qFormat="1"/>
-    <w:lsdException w:name="Intense Reference" w:uiPriority="32" w:qFormat="1"/>
-    <w:lsdException w:name="Book Title" w:uiPriority="33" w:qFormat="1"/>
-    <w:lsdException w:name="Bibliography" w:semiHidden="1" w:uiPriority="37" w:unhideWhenUsed="1"/>
-    <w:lsdException w:name="TOC Heading" w:semiHidden="1" w:uiPriority="39" w:unhideWhenUsed="1" w:qFormat="1"/>
-    <w:lsdException w:name="Plain Table 1" w:uiPriority="41"/>
-    <w:lsdException w:name="Plain Table 2" w:uiPriority="42"/>
-    <w:lsdException w:name="Plain Table 3" w:uiPriority="43"/>
-    <w:lsdException w:name="Plain Table 4" w:uiPriority="44"/>
-    <w:lsdException w:name="Plain Table 5" w:uiPriority="45"/>
-    <w:lsdException w:name="Grid Table Light" w:uiPriority="40"/>
-    <w:lsdException w:name="Grid Table 1 Light" w:uiPriority="46"/>
-    <w:lsdException w:name="Grid Table 2" w:uiPriority="47"/>
-    <w:lsdException w:name="Grid Table 3" w:uiPriority="48"/>
-    <w:lsdException w:name="Grid Table 4" w:uiPriority="49"/>
-    <w:lsdException w:name="Grid Table 5 Dark" w:uiPriority="50"/>
-    <w:lsdException w:name="Grid Table 6 Colorful" w:uiPriority="51"/>
-    <w:lsdException w:name="Grid Table 7 Colorful" w:uiPriority="52"/>
-    <w:lsdException w:name="Grid Table 1 Light Accent 1" w:uiPriority="46"/>
-    <w:lsdException w:name="Grid Table 2 Accent 1" w:uiPriority="47"/>
-    <w:lsdException w:name="Grid Table 3 Accent 1" w:uiPriority="48"/>
-    <w:lsdException w:name="Grid Table 4 Accent 1" w:uiPriority="49"/>
-    <w:lsdException w:name="Grid Table 5 Dark Accent 1" w:uiPriority="50"/>
-    <w:lsdException w:name="Grid Table 6 Colorful Accent 1" w:uiPriority="51"/>
-    <w:lsdException w:name="Grid Table 7 Colorful Accent 1" w:uiPriority="52"/>
-    <w:lsdException w:name="Grid Table 1 Light Accent 2" w:uiPriority="46"/>
-    <w:lsdException w:name="Grid Table 2 Accent 2" w:uiPriority="47"/>
-    <w:lsdException w:name="Grid Table 3 Accent 2" w:uiPriority="48"/>
-    <w:lsdException w:name="Grid Table 4 Accent 2" w:uiPriority="49"/>
-    <w:lsdException w:name="Grid Table 5 Dark Accent 2" w:uiPriority="50"/>
-    <w:lsdException w:name="Grid Table 6 Colorful Accent 2" w:uiPriority="51"/>
-    <w:lsdException w:name="Grid Table 7 Colorful Accent 2" w:uiPriority="52"/>
-    <w:lsdException w:name="Grid Table 1 Light Accent 3" w:uiPriority="46"/>
-    <w:lsdException w:name="Grid Table 2 Accent 3" w:uiPriority="47"/>
-    <w:lsdException w:name="Grid Table 3 Accent 3" w:uiPriority="48"/>
-    <w:lsdException w:name="Grid Table 4 Accent 3" w:uiPriority="49"/>
-    <w:lsdException w:name="Grid Table 5 Dark Accent 3" w:uiPriority="50"/>
-    <w:lsdException w:name="Grid Table 6 Colorful Accent 3" w:uiPriority="51"/>
-    <w:lsdException w:name="Grid Table 7 Colorful Accent 3" w:uiPriority="52"/>
-    <w:lsdException w:name="Grid Table 1 Light Accent 4" w:uiPriority="46"/>
-    <w:lsdException w:name="Grid Table 2 Accent 4" w:uiPriority="47"/>
-    <w:lsdException w:name="Grid Table 3 Accent 4" w:uiPriority="48"/>
-    <w:lsdException w:name="Grid Table 4 Accent 4" w:uiPriority="49"/>
-    <w:lsdException w:name="Grid Table 5 Dark Accent 4" w:uiPriority="50"/>
-    <w:lsdException w:name="Grid Table 6 Colorful Accent 4" w:uiPriority="51"/>
-    <w:lsdException w:name="Grid Table 7 Colorful Accent 4" w:uiPriority="52"/>
-    <w:lsdException w:name="Grid Table 1 Light Accent 5" w:uiPriority="46"/>
-    <w:lsdException w:name="Grid Table 2 Accent 5" w:uiPriority="47"/>
-    <w:lsdException w:name="Grid Table 3 Accent 5" w:uiPriority="48"/>
-    <w:lsdException w:name="Grid Table 4 Accent 5" w:uiPriority="49"/>
-    <w:lsdException w:name="Grid Table 5 Dark Accent 5" w:uiPriority="50"/>
-    <w:lsdException w:name="Grid Table 6 Colorful Accent 5" w:uiPriority="51"/>
-    <w:lsdException w:name="Grid Table 7 Colorful Accent 5" w:uiPriority="52"/>
-    <w:lsdException w:name="Grid Table 1 Light Accent 6" w:uiPriority="46"/>
-    <w:lsdException w:name="Grid Table 2 Accent 6" w:uiPriority="47"/>
-    <w:lsdException w:name="Grid Table 3 Accent 6" w:uiPriority="48"/>
-    <w:lsdException w:name="Grid Table 4 Accent 6" w:uiPriority="49"/>
-    <w:lsdException w:name="Grid Table 5 Dark Accent 6" w:uiPriority="50"/>
-    <w:lsdException w:name="Grid Table 6 Colorful Accent 6" w:uiPriority="51"/>
-    <w:lsdException w:name="Grid Table 7 Colorful Accent 6" w:uiPriority="52"/>
-    <w:lsdException w:name="List Table 1 Light" w:uiPriority="46"/>
-    <w:lsdException w:name="List Table 2" w:uiPriority="47"/>
-    <w:lsdException w:name="List Table 3" w:uiPriority="48"/>
-    <w:lsdException w:name="List Table 4" w:uiPriority="49"/>
-    <w:lsdException w:name="List Table 5 Dark" w:uiPriority="50"/>
-    <w:lsdException w:name="List Table 6 Colorful" w:uiPriority="51"/>
-    <w:lsdException w:name="List Table 7 Colorful" w:uiPriority="52"/>
-    <w:lsdException w:name="List Table 1 Light Accent 1" w:uiPriority="46"/>
-    <w:lsdException w:name="List Table 2 Accent 1" w:uiPriority="47"/>
-    <w:lsdException w:name="List Table 3 Accent 1" w:uiPriority="48"/>
-    <w:lsdException w:name="List Table 4 Accent 1" w:uiPriority="49"/>
-    <w:lsdException w:name="List Table 5 Dark Accent 1" w:uiPriority="50"/>
-    <w:lsdException w:name="List Table 6 Colorful Accent 1" w:uiPriority="51"/>
-    <w:lsdException w:name="List Table 7 Colorful Accent 1" w:uiPriority="52"/>
-    <w:lsdException w:name="List Table 1 Light Accent 2" w:uiPriority="46"/>
-    <w:lsdException w:name="List Table 2 Accent 2" w:uiPriority="47"/>
-    <w:lsdException w:name="List Table 3 Accent 2" w:uiPriority="48"/>
-    <w:lsdException w:name="List Table 4 Accent 2" w:uiPriority="49"/>
-    <w:lsdException w:name="List Table 5 Dark Accent 2" w:uiPriority="50"/>
-    <w:lsdException w:name="List Table 6 Colorful Accent 2" w:uiPriority="51"/>
-    <w:lsdException w:name="List Table 7 Colorful Accent 2" w:uiPriority="52"/>
-    <w:lsdException w:name="List Table 1 Light Accent 3" w:uiPriority="46"/>
-    <w:lsdException w:name="List Table 2 Accent 3" w:uiPriority="47"/>
-    <w:lsdException w:name="List Table 3 Accent 3" w:uiPriority="48"/>
-    <w:lsdException w:name="List Table 4 Accent 3" w:uiPriority="49"/>
-    <w:lsdException w:name="List Table 5 Dark Accent 3" w:uiPriority="50"/>
-    <w:lsdException w:name="List Table 6 Colorful Accent 3" w:uiPriority="51"/>
-    <w:lsdException w:name="List Table 7 Colorful Accent 3" w:uiPriority="52"/>
-    <w:lsdException w:name="List Table 1 Light Accent 4" w:uiPriority="46"/>
-    <w:lsdException w:name="List Table 2 Accent 4" w:uiPriority="47"/>
-    <w:lsdException w:name="List Table 3 Accent 4" w:uiPriority="48"/>
-    <w:lsdException w:name="List Table 4 Accent 4" w:uiPriority="49"/>
-    <w:lsdException w:name="List Table 5 Dark Accent 4" w:uiPriority="50"/>
-    <w:lsdException w:name="List Table 6 Colorful Accent 4" w:uiPriority="51"/>
-    <w:lsdException w:name="List Table 7 Colorful Accent 4" w:uiPriority="52"/>
-    <w:lsdException w:name="List Table 1 Light Accent 5" w:uiPriority="46"/>
-    <w:lsdException w:name="List Table 2 Accent 5" w:uiPriority="47"/>
-    <w:lsdException w:name="List Table 3 Accent 5" w:uiPriority="48"/>
-    <w:lsdException w:name="List Table 4 Accent 5" w:uiPriority="49"/>
-    <w:lsdException w:name="List Table 5 Dark Accent 5" w:uiPriority="50"/>
-    <w:lsdException w:name="List Table 6 Colorful Accent 5" w:uiPriority="51"/>
-    <w:lsdException w:name="List Table 7 Colorful Accent 5" w:uiPriority="52"/>
-    <w:lsdException w:name="List Table 1 Light Accent 6" w:uiPriority="46"/>
-    <w:lsdException w:name="List Table 2 Accent 6" w:uiPriority="47"/>
-    <w:lsdException w:name="List Table 3 Accent 6" w:uiPriority="48"/>
-    <w:lsdException w:name="List Table 4 Accent 6" w:uiPriority="49"/>
-    <w:lsdException w:name="List Table 5 Dark Accent 6" w:uiPriority="50"/>
-    <w:lsdException w:name="List Table 6 Colorful Accent 6" w:uiPriority="51"/>
-    <w:lsdException w:name="List Table 7 Colorful Accent 6" w:uiPriority="52"/>
-    <w:lsdException w:name="Mention" w:semiHidden="1" w:unhideWhenUsed="1"/>
-    <w:lsdException w:name="Smart Hyperlink" w:semiHidden="1" w:unhideWhenUsed="1"/>
-    <w:lsdException w:name="Hashtag" w:semiHidden="1" w:unhideWhenUsed="1"/>
+  <w:latentStyles w:defLockedState="0" w:defUIPriority="99" w:defSemiHidden="1" w:defUnhideWhenUsed="1" w:defQFormat="0" w:count="267">
+    <w:lsdException w:name="Normal" w:semiHidden="0" w:uiPriority="0" w:unhideWhenUsed="0" w:qFormat="1"/>
+    <w:lsdException w:name="heading 1" w:semiHidden="0" w:uiPriority="9" w:unhideWhenUsed="0" w:qFormat="1"/>
+    <w:lsdException w:name="heading 2" w:uiPriority="9" w:qFormat="1"/>
+    <w:lsdException w:name="heading 3" w:uiPriority="9" w:qFormat="1"/>
+    <w:lsdException w:name="heading 4" w:uiPriority="9" w:qFormat="1"/>
+    <w:lsdException w:name="heading 5" w:uiPriority="9" w:qFormat="1"/>
+    <w:lsdException w:name="heading 6" w:uiPriority="9" w:qFormat="1"/>
+    <w:lsdException w:name="heading 7" w:uiPriority="9" w:qFormat="1"/>
+    <w:lsdException w:name="heading 8" w:uiPriority="9" w:qFormat="1"/>
+    <w:lsdException w:name="heading 9" w:uiPriority="9" w:qFormat="1"/>
+    <w:lsdException w:name="toc 1" w:uiPriority="39"/>
+    <w:lsdException w:name="toc 2" w:uiPriority="39"/>
+    <w:lsdException w:name="toc 3" w:uiPriority="39"/>
+    <w:lsdException w:name="toc 4" w:uiPriority="39"/>
+    <w:lsdException w:name="toc 5" w:uiPriority="39"/>
+    <w:lsdException w:name="toc 6" w:uiPriority="39"/>
+    <w:lsdException w:name="toc 7" w:uiPriority="39"/>
+    <w:lsdException w:name="toc 8" w:uiPriority="39"/>
+    <w:lsdException w:name="toc 9" w:uiPriority="39"/>
+    <w:lsdException w:name="caption" w:uiPriority="35" w:qFormat="1"/>
+    <w:lsdException w:name="Title" w:semiHidden="0" w:uiPriority="10" w:unhideWhenUsed="0" w:qFormat="1"/>
+    <w:lsdException w:name="Default Paragraph Font" w:uiPriority="1"/>
+    <w:lsdException w:name="Subtitle" w:semiHidden="0" w:uiPriority="11" w:unhideWhenUsed="0" w:qFormat="1"/>
+    <w:lsdException w:name="Strong" w:semiHidden="0" w:uiPriority="22" w:unhideWhenUsed="0" w:qFormat="1"/>
+    <w:lsdException w:name="Emphasis" w:semiHidden="0" w:uiPriority="20" w:unhideWhenUsed="0" w:qFormat="1"/>
+    <w:lsdException w:name="Table Grid" w:semiHidden="0" w:uiPriority="59" w:unhideWhenUsed="0"/>
+    <w:lsdException w:name="Placeholder Text" w:unhideWhenUsed="0"/>
+    <w:lsdException w:name="No Spacing" w:semiHidden="0" w:uiPriority="1" w:unhideWhenUsed="0" w:qFormat="1"/>
+    <w:lsdException w:name="Light Shading" w:semiHidden="0" w:uiPriority="60" w:unhideWhenUsed="0"/>
+    <w:lsdException w:name="Light List" w:semiHidden="0" w:uiPriority="61" w:unhideWhenUsed="0"/>
+    <w:lsdException w:name="Light Grid" w:semiHidden="0" w:uiPriority="62" w:unhideWhenUsed="0"/>
+    <w:lsdException w:name="Medium Shading 1" w:semiHidden="0" w:uiPriority="63" w:unhideWhenUsed="0"/>
+    <w:lsdException w:name="Medium Shading 2" w:semiHidden="0" w:uiPriority="64" w:unhideWhenUsed="0"/>
+    <w:lsdException w:name="Medium List 1" w:semiHidden="0" w:uiPriority="65" w:unhideWhenUsed="0"/>
+    <w:lsdException w:name="Medium List 2" w:semiHidden="0" w:uiPriority="66" w:unhideWhenUsed="0"/>
+    <w:lsdException w:name="Medium Grid 1" w:semiHidden="0" w:uiPriority="67" w:unhideWhenUsed="0"/>
+    <w:lsdException w:name="Medium Grid 2" w:semiHidden="0" w:uiPriority="68" w:unhideWhenUsed="0"/>
+    <w:lsdException w:name="Medium Grid 3" w:semiHidden="0" w:uiPriority="69" w:unhideWhenUsed="0"/>
+    <w:lsdException w:name="Dark List" w:semiHidden="0" w:uiPriority="70" w:unhideWhenUsed="0"/>
+    <w:lsdException w:name="Colorful Shading" w:semiHidden="0" w:uiPriority="71" w:unhideWhenUsed="0"/>
+    <w:lsdException w:name="Colorful List" w:semiHidden="0" w:uiPriority="72" w:unhideWhenUsed="0"/>
+    <w:lsdException w:name="Colorful Grid" w:semiHidden="0" w:uiPriority="73" w:unhideWhenUsed="0"/>
+    <w:lsdException w:name="Light Shading Accent 1" w:semiHidden="0" w:uiPriority="60" w:unhideWhenUsed="0"/>
+    <w:lsdException w:name="Light List Accent 1" w:semiHidden="0" w:uiPriority="61" w:unhideWhenUsed="0"/>
+    <w:lsdException w:name="Light Grid Accent 1" w:semiHidden="0" w:uiPriority="62" w:unhideWhenUsed="0"/>
+    <w:lsdException w:name="Medium Shading 1 Accent 1" w:semiHidden="0" w:uiPriority="63" w:unhideWhenUsed="0"/>
+    <w:lsdException w:name="Medium Shading 2 Accent 1" w:semiHidden="0" w:uiPriority="64" w:unhideWhenUsed="0"/>
+    <w:lsdException w:name="Medium List 1 Accent 1" w:semiHidden="0" w:uiPriority="65" w:unhideWhenUsed="0"/>
+    <w:lsdException w:name="Revision" w:unhideWhenUsed="0"/>
+    <w:lsdException w:name="List Paragraph" w:semiHidden="0" w:uiPriority="34" w:unhideWhenUsed="0" w:qFormat="1"/>
+    <w:lsdException w:name="Quote" w:semiHidden="0" w:uiPriority="29" w:unhideWhenUsed="0" w:qFormat="1"/>
+    <w:lsdException w:name="Intense Quote" w:semiHidden="0" w:uiPriority="30" w:unhideWhenUsed="0" w:qFormat="1"/>
+    <w:lsdException w:name="Medium List 2 Accent 1" w:semiHidden="0" w:uiPriority="66" w:unhideWhenUsed="0"/>
+    <w:lsdException w:name="Medium Grid 1 Accent 1" w:semiHidden="0" w:uiPriority="67" w:unhideWhenUsed="0"/>
+    <w:lsdException w:name="Medium Grid 2 Accent 1" w:semiHidden="0" w:uiPriority="68" w:unhideWhenUsed="0"/>
+    <w:lsdException w:name="Medium Grid 3 Accent 1" w:semiHidden="0" w:uiPriority="69" w:unhideWhenUsed="0"/>
+    <w:lsdException w:name="Dark List Accent 1" w:semiHidden="0" w:uiPriority="70" w:unhideWhenUsed="0"/>
+    <w:lsdException w:name="Colorful Shading Accent 1" w:semiHidden="0" w:uiPriority="71" w:unhideWhenUsed="0"/>
+    <w:lsdException w:name="Colorful List Accent 1" w:semiHidden="0" w:uiPriority="72" w:unhideWhenUsed="0"/>
+    <w:lsdException w:name="Colorful Grid Accent 1" w:semiHidden="0" w:uiPriority="73" w:unhideWhenUsed="0"/>
+    <w:lsdException w:name="Light Shading Accent 2" w:semiHidden="0" w:uiPriority="60" w:unhideWhenUsed="0"/>
+    <w:lsdException w:name="Light List Accent 2" w:semiHidden="0" w:uiPriority="61" w:unhideWhenUsed="0"/>
+    <w:lsdException w:name="Light Grid Accent 2" w:semiHidden="0" w:uiPriority="62" w:unhideWhenUsed="0"/>
+    <w:lsdException w:name="Medium Shading 1 Accent 2" w:semiHidden="0" w:uiPriority="63" w:unhideWhenUsed="0"/>
+    <w:lsdException w:name="Medium Shading 2 Accent 2" w:semiHidden="0" w:uiPriority="64" w:unhideWhenUsed="0"/>
+    <w:lsdException w:name="Medium List 1 Accent 2" w:semiHidden="0" w:uiPriority="65" w:unhideWhenUsed="0"/>
+    <w:lsdException w:name="Medium List 2 Accent 2" w:semiHidden="0" w:uiPriority="66" w:unhideWhenUsed="0"/>
+    <w:lsdException w:name="Medium Grid 1 Accent 2" w:semiHidden="0" w:uiPriority="67" w:unhideWhenUsed="0"/>
+    <w:lsdException w:name="Medium Grid 2 Accent 2" w:semiHidden="0" w:uiPriority="68" w:unhideWhenUsed="0"/>
+    <w:lsdException w:name="Medium Grid 3 Accent 2" w:semiHidden="0" w:uiPriority="69" w:unhideWhenUsed="0"/>
+    <w:lsdException w:name="Dark List Accent 2" w:semiHidden="0" w:uiPriority="70" w:unhideWhenUsed="0"/>
+    <w:lsdException w:name="Colorful Shading Accent 2" w:semiHidden="0" w:uiPriority="71" w:unhideWhenUsed="0"/>
+    <w:lsdException w:name="Colorful List Accent 2" w:semiHidden="0" w:uiPriority="72" w:unhideWhenUsed="0"/>
+    <w:lsdException w:name="Colorful Grid Accent 2" w:semiHidden="0" w:uiPriority="73" w:unhideWhenUsed="0"/>
+    <w:lsdException w:name="Light Shading Accent 3" w:semiHidden="0" w:uiPriority="60" w:unhideWhenUsed="0"/>
+    <w:lsdException w:name="Light List Accent 3" w:semiHidden="0" w:uiPriority="61" w:unhideWhenUsed="0"/>
+    <w:lsdException w:name="Light Grid Accent 3" w:semiHidden="0" w:uiPriority="62" w:unhideWhenUsed="0"/>
+    <w:lsdException w:name="Medium Shading 1 Accent 3" w:semiHidden="0" w:uiPriority="63" w:unhideWhenUsed="0"/>
+    <w:lsdException w:name="Medium Shading 2 Accent 3" w:semiHidden="0" w:uiPriority="64" w:unhideWhenUsed="0"/>
+    <w:lsdException w:name="Medium List 1 Accent 3" w:semiHidden="0" w:uiPriority="65" w:unhideWhenUsed="0"/>
+    <w:lsdException w:name="Medium List 2 Accent 3" w:semiHidden="0" w:uiPriority="66" w:unhideWhenUsed="0"/>
+    <w:lsdException w:name="Medium Grid 1 Accent 3" w:semiHidden="0" w:uiPriority="67" w:unhideWhenUsed="0"/>
+    <w:lsdException w:name="Medium Grid 2 Accent 3" w:semiHidden="0" w:uiPriority="68" w:unhideWhenUsed="0"/>
+    <w:lsdException w:name="Medium Grid 3 Accent 3" w:semiHidden="0" w:uiPriority="69" w:unhideWhenUsed="0"/>
+    <w:lsdException w:name="Dark List Accent 3" w:semiHidden="0" w:uiPriority="70" w:unhideWhenUsed="0"/>
+    <w:lsdException w:name="Colorful Shading Accent 3" w:semiHidden="0" w:uiPriority="71" w:unhideWhenUsed="0"/>
+    <w:lsdException w:name="Colorful List Accent 3" w:semiHidden="0" w:uiPriority="72" w:unhideWhenUsed="0"/>
+    <w:lsdException w:name="Colorful Grid Accent 3" w:semiHidden="0" w:uiPriority="73" w:unhideWhenUsed="0"/>
+    <w:lsdException w:name="Light Shading Accent 4" w:semiHidden="0" w:uiPriority="60" w:unhideWhenUsed="0"/>
+    <w:lsdException w:name="Light List Accent 4" w:semiHidden="0" w:uiPriority="61" w:unhideWhenUsed="0"/>
+    <w:lsdException w:name="Light Grid Accent 4" w:semiHidden="0" w:uiPriority="62" w:unhideWhenUsed="0"/>
+    <w:lsdException w:name="Medium Shading 1 Accent 4" w:semiHidden="0" w:uiPriority="63" w:unhideWhenUsed="0"/>
+    <w:lsdException w:name="Medium Shading 2 Accent 4" w:semiHidden="0" w:uiPriority="64" w:unhideWhenUsed="0"/>
+    <w:lsdException w:name="Medium List 1 Accent 4" w:semiHidden="0" w:uiPriority="65" w:unhideWhenUsed="0"/>
+    <w:lsdException w:name="Medium List 2 Accent 4" w:semiHidden="0" w:uiPriority="66" w:unhideWhenUsed="0"/>
+    <w:lsdException w:name="Medium Grid 1 Accent 4" w:semiHidden="0" w:uiPriority="67" w:unhideWhenUsed="0"/>
+    <w:lsdException w:name="Medium Grid 2 Accent 4" w:semiHidden="0" w:uiPriority="68" w:unhideWhenUsed="0"/>
+    <w:lsdException w:name="Medium Grid 3 Accent 4" w:semiHidden="0" w:uiPriority="69" w:unhideWhenUsed="0"/>
+    <w:lsdException w:name="Dark List Accent 4" w:semiHidden="0" w:uiPriority="70" w:unhideWhenUsed="0"/>
+    <w:lsdException w:name="Colorful Shading Accent 4" w:semiHidden="0" w:uiPriority="71" w:unhideWhenUsed="0"/>
+    <w:lsdException w:name="Colorful List Accent 4" w:semiHidden="0" w:uiPriority="72" w:unhideWhenUsed="0"/>
+    <w:lsdException w:name="Colorful Grid Accent 4" w:semiHidden="0" w:uiPriority="73" w:unhideWhenUsed="0"/>
+    <w:lsdException w:name="Light Shading Accent 5" w:semiHidden="0" w:uiPriority="60" w:unhideWhenUsed="0"/>
+    <w:lsdException w:name="Light List Accent 5" w:semiHidden="0" w:uiPriority="61" w:unhideWhenUsed="0"/>
+    <w:lsdException w:name="Light Grid Accent 5" w:semiHidden="0" w:uiPriority="62" w:unhideWhenUsed="0"/>
+    <w:lsdException w:name="Medium Shading 1 Accent 5" w:semiHidden="0" w:uiPriority="63" w:unhideWhenUsed="0"/>
+    <w:lsdException w:name="Medium Shading 2 Accent 5" w:semiHidden="0" w:uiPriority="64" w:unhideWhenUsed="0"/>
+    <w:lsdException w:name="Medium List 1 Accent 5" w:semiHidden="0" w:uiPriority="65" w:unhideWhenUsed="0"/>
+    <w:lsdException w:name="Medium List 2 Accent 5" w:semiHidden="0" w:uiPriority="66" w:unhideWhenUsed="0"/>
+    <w:lsdException w:name="Medium Grid 1 Accent 5" w:semiHidden="0" w:uiPriority="67" w:unhideWhenUsed="0"/>
+    <w:lsdException w:name="Medium Grid 2 Accent 5" w:semiHidden="0" w:uiPriority="68" w:unhideWhenUsed="0"/>
+    <w:lsdException w:name="Medium Grid 3 Accent 5" w:semiHidden="0" w:uiPriority="69" w:unhideWhenUsed="0"/>
+    <w:lsdException w:name="Dark List Accent 5" w:semiHidden="0" w:uiPriority="70" w:unhideWhenUsed="0"/>
+    <w:lsdException w:name="Colorful Shading Accent 5" w:semiHidden="0" w:uiPriority="71" w:unhideWhenUsed="0"/>
+    <w:lsdException w:name="Colorful List Accent 5" w:semiHidden="0" w:uiPriority="72" w:unhideWhenUsed="0"/>
+    <w:lsdException w:name="Colorful Grid Accent 5" w:semiHidden="0" w:uiPriority="73" w:unhideWhenUsed="0"/>
+    <w:lsdException w:name="Light Shading Accent 6" w:semiHidden="0" w:uiPriority="60" w:unhideWhenUsed="0"/>
+    <w:lsdException w:name="Light List Accent 6" w:semiHidden="0" w:uiPriority="61" w:unhideWhenUsed="0"/>
+    <w:lsdException w:name="Light Grid Accent 6" w:semiHidden="0" w:uiPriority="62" w:unhideWhenUsed="0"/>
+    <w:lsdException w:name="Medium Shading 1 Accent 6" w:semiHidden="0" w:uiPriority="63" w:unhideWhenUsed="0"/>
+    <w:lsdException w:name="Medium Shading 2 Accent 6" w:semiHidden="0" w:uiPriority="64" w:unhideWhenUsed="0"/>
+    <w:lsdException w:name="Medium List 1 Accent 6" w:semiHidden="0" w:uiPriority="65" w:unhideWhenUsed="0"/>
+    <w:lsdException w:name="Medium List 2 Accent 6" w:semiHidden="0" w:uiPriority="66" w:unhideWhenUsed="0"/>
+    <w:lsdException w:name="Medium Grid 1 Accent 6" w:semiHidden="0" w:uiPriority="67" w:unhideWhenUsed="0"/>
+    <w:lsdException w:name="Medium Grid 2 Accent 6" w:semiHidden="0" w:uiPriority="68" w:unhideWhenUsed="0"/>
+    <w:lsdException w:name="Medium Grid 3 Accent 6" w:semiHidden="0" w:uiPriority="69" w:unhideWhenUsed="0"/>
+    <w:lsdException w:name="Dark List Accent 6" w:semiHidden="0" w:uiPriority="70" w:unhideWhenUsed="0"/>
+    <w:lsdException w:name="Colorful Shading Accent 6" w:semiHidden="0" w:uiPriority="71" w:unhideWhenUsed="0"/>
+    <w:lsdException w:name="Colorful List Accent 6" w:semiHidden="0" w:uiPriority="72" w:unhideWhenUsed="0"/>
+    <w:lsdException w:name="Colorful Grid Accent 6" w:semiHidden="0" w:uiPriority="73" w:unhideWhenUsed="0"/>
+    <w:lsdException w:name="Subtle Emphasis" w:semiHidden="0" w:uiPriority="19" w:unhideWhenUsed="0" w:qFormat="1"/>
+    <w:lsdException w:name="Intense Emphasis" w:semiHidden="0" w:uiPriority="21" w:unhideWhenUsed="0" w:qFormat="1"/>
+    <w:lsdException w:name="Subtle Reference" w:semiHidden="0" w:uiPriority="31" w:unhideWhenUsed="0" w:qFormat="1"/>
+    <w:lsdException w:name="Intense Reference" w:semiHidden="0" w:uiPriority="32" w:unhideWhenUsed="0" w:qFormat="1"/>
+    <w:lsdException w:name="Book Title" w:semiHidden="0" w:uiPriority="33" w:unhideWhenUsed="0" w:qFormat="1"/>
+    <w:lsdException w:name="Bibliography" w:uiPriority="37"/>
+    <w:lsdException w:name="TOC Heading" w:uiPriority="39" w:qFormat="1"/>
+  </w:latentStyles>
+  <w:style w:type="paragraph" w:default="1" w:styleId="Normal">
+    <w:name w:val="Normal"/>
+    <w:qFormat/>
+  </w:style>
+  <w:style w:type="character" w:default="1" w:styleId="DefaultParagraphFont">
+    <w:name w:val="Default Paragraph Font"/>
+    <w:uiPriority w:val="1"/>
+    <w:semiHidden/>
+    <w:unhideWhenUsed/>
+  </w:style>
+  <w:style w:type="table" w:default="1" w:styleId="TableNormal">
+    <w:name w:val="Normal Table"/>
+    <w:uiPriority w:val="99"/>
+    <w:semiHidden/>
+    <w:unhideWhenUsed/>
+    <w:tblPr>
+      <w:tblInd w:w="0" w:type="dxa"/>
+      <w:tblCellMar>
+        <w:top w:w="0" w:type="dxa"/>
+        <w:left w:w="108" w:type="dxa"/>
+        <w:bottom w:w="0" w:type="dxa"/>
+        <w:right w:w="108" w:type="dxa"/>
+      </w:tblCellMar>
+    </w:tblPr>
+  </w:style>
+  <w:style w:type="numbering" w:default="1" w:styleId="NoList">
+    <w:name w:val="No List"/>
+    <w:uiPriority w:val="99"/>
+    <w:semiHidden/>
+    <w:unhideWhenUsed/>
+  </w:style>
+  <w:style w:type="paragraph" w:styleId="BalloonText">
+    <w:name w:val="Balloon Text"/>
+    <w:basedOn w:val="Normal"/>
+    <w:link w:val="BalloonTextChar"/>
+    <w:uiPriority w:val="99"/>
+    <w:semiHidden/>
+    <w:unhideWhenUsed/>
+    <w:rsid w:val="008B3E79"/>
+    <w:pPr>
+      <w:spacing w:after="0" w:line="240" w:lineRule="auto"/>
+    </w:pPr>
+    <w:rPr>
+      <w:rFonts w:ascii="Tahoma" w:hAnsi="Tahoma" w:cs="Tahoma"/>
+      <w:sz w:val="16"/>
+      <w:szCs w:val="16"/>
+    </w:rPr>
+  </w:style>
+  <w:style w:type="character" w:customStyle="1" w:styleId="BalloonTextChar">
+    <w:name w:val="Balloon Text Char"/>
+    <w:basedOn w:val="DefaultParagraphFont"/>
+    <w:link w:val="BalloonText"/>
+    <w:uiPriority w:val="99"/>
+    <w:semiHidden/>
+    <w:rsid w:val="008B3E79"/>
+    <w:rPr>
+      <w:rFonts w:ascii="Tahoma" w:hAnsi="Tahoma" w:cs="Tahoma"/>
+      <w:sz w:val="16"/>
+      <w:szCs w:val="16"/>
+    </w:rPr>
+  </w:style>
+  <w:style w:type="paragraph" w:styleId="Header">
+    <w:name w:val="header"/>
+    <w:basedOn w:val="Normal"/>
+    <w:link w:val="HeaderChar"/>
+    <w:uiPriority w:val="99"/>
+    <w:unhideWhenUsed/>
+    <w:rsid w:val="00160380"/>
+    <w:pPr>
+      <w:tabs>
+        <w:tab w:val="center" w:pos="4680"/>
+        <w:tab w:val="right" w:pos="9360"/>
+      </w:tabs>
+      <w:spacing w:after="0" w:line="240" w:lineRule="auto"/>
+    </w:pPr>
+  </w:style>
+  <w:style w:type="character" w:customStyle="1" w:styleId="HeaderChar">
+    <w:name w:val="Header Char"/>
+    <w:basedOn w:val="DefaultParagraphFont"/>
+    <w:link w:val="Header"/>
+    <w:uiPriority w:val="99"/>
+    <w:rsid w:val="00160380"/>
+  </w:style>
+  <w:style w:type="paragraph" w:styleId="Footer">
+    <w:name w:val="footer"/>
+    <w:basedOn w:val="Normal"/>
+    <w:link w:val="FooterChar"/>
+    <w:uiPriority w:val="99"/>
+    <w:unhideWhenUsed/>
+    <w:rsid w:val="00160380"/>
+    <w:pPr>
+      <w:tabs>
+        <w:tab w:val="center" w:pos="4680"/>
+        <w:tab w:val="right" w:pos="9360"/>
+      </w:tabs>
+      <w:spacing w:after="0" w:line="240" w:lineRule="auto"/>
+    </w:pPr>
+  </w:style>
+  <w:style w:type="character" w:customStyle="1" w:styleId="FooterChar">
+    <w:name w:val="Footer Char"/>
+    <w:basedOn w:val="DefaultParagraphFont"/>
+    <w:link w:val="Footer"/>
+    <w:uiPriority w:val="99"/>
+    <w:rsid w:val="00160380"/>
+  </w:style>
+  <w:style w:type="paragraph" w:styleId="ListParagraph">
+    <w:name w:val="List Paragraph"/>
+    <w:basedOn w:val="Normal"/>
+    <w:uiPriority w:val="34"/>
+    <w:qFormat/>
+    <w:rsid w:val="00A92668"/>
+    <w:pPr>
+      <w:ind w:left="720"/>
+      <w:contextualSpacing/>
+    </w:pPr>
+  </w:style>
+  <w:style w:type="table" w:styleId="MediumGrid3-Accent1">
+    <w:name w:val="Medium Grid 3 Accent 1"/>
+    <w:basedOn w:val="TableNormal"/>
+    <w:uiPriority w:val="69"/>
+    <w:rsid w:val="00531C01"/>
+    <w:pPr>
+      <w:spacing w:after="0" w:line="240" w:lineRule="auto"/>
+    </w:pPr>
+    <w:tblPr>
+      <w:tblStyleRowBandSize w:val="1"/>
+      <w:tblStyleColBandSize w:val="1"/>
+      <w:tblBorders>
+        <w:top w:val="single" w:sz="8" w:space="0" w:color="FFFFFF" w:themeColor="background1"/>
+        <w:left w:val="single" w:sz="8" w:space="0" w:color="FFFFFF" w:themeColor="background1"/>
+        <w:bottom w:val="single" w:sz="8" w:space="0" w:color="FFFFFF" w:themeColor="background1"/>
+        <w:right w:val="single" w:sz="8" w:space="0" w:color="FFFFFF" w:themeColor="background1"/>
+        <w:insideH w:val="single" w:sz="6" w:space="0" w:color="FFFFFF" w:themeColor="background1"/>
+        <w:insideV w:val="single" w:sz="6" w:space="0" w:color="FFFFFF" w:themeColor="background1"/>
+      </w:tblBorders>
+    </w:tblPr>
+    <w:tcPr>
+      <w:shd w:val="clear" w:color="auto" w:fill="D3DFEE" w:themeFill="accent1" w:themeFillTint="3F"/>
+    </w:tcPr>
+    <w:tblStylePr w:type="firstRow">
+      <w:rPr>
+        <w:b/>
+        <w:bCs/>
+        <w:i w:val="0"/>
+        <w:iCs w:val="0"/>
+        <w:color w:val="FFFFFF" w:themeColor="background1"/>
+      </w:rPr>
+      <w:tblPr/>
+      <w:tcPr>
+        <w:tcBorders>
+          <w:top w:val="single" w:sz="8" w:space="0" w:color="FFFFFF" w:themeColor="background1"/>
+          <w:left w:val="single" w:sz="8" w:space="0" w:color="FFFFFF" w:themeColor="background1"/>
+          <w:bottom w:val="single" w:sz="24" w:space="0" w:color="FFFFFF" w:themeColor="background1"/>
+          <w:right w:val="single" w:sz="8" w:space="0" w:color="FFFFFF" w:themeColor="background1"/>
+          <w:insideH w:val="nil"/>
+          <w:insideV w:val="single" w:sz="8" w:space="0" w:color="FFFFFF" w:themeColor="background1"/>
+        </w:tcBorders>
+        <w:shd w:val="clear" w:color="auto" w:fill="4F81BD" w:themeFill="accent1"/>
+      </w:tcPr>
+    </w:tblStylePr>
+    <w:tblStylePr w:type="lastRow">
+      <w:rPr>
+        <w:b/>
+        <w:bCs/>
+        <w:i w:val="0"/>
+        <w:iCs w:val="0"/>
+        <w:color w:val="FFFFFF" w:themeColor="background1"/>
+      </w:rPr>
+      <w:tblPr/>
+      <w:tcPr>
+        <w:tcBorders>
+          <w:top w:val="single" w:sz="24" w:space="0" w:color="FFFFFF" w:themeColor="background1"/>
+          <w:left w:val="single" w:sz="8" w:space="0" w:color="FFFFFF" w:themeColor="background1"/>
+          <w:bottom w:val="single" w:sz="8" w:space="0" w:color="FFFFFF" w:themeColor="background1"/>
+          <w:right w:val="single" w:sz="8" w:space="0" w:color="FFFFFF" w:themeColor="background1"/>
+          <w:insideH w:val="nil"/>
+          <w:insideV w:val="single" w:sz="8" w:space="0" w:color="FFFFFF" w:themeColor="background1"/>
+        </w:tcBorders>
+        <w:shd w:val="clear" w:color="auto" w:fill="4F81BD" w:themeFill="accent1"/>
+      </w:tcPr>
+    </w:tblStylePr>
+    <w:tblStylePr w:type="firstCol">
+      <w:rPr>
+        <w:b/>
+        <w:bCs/>
+        <w:i w:val="0"/>
+        <w:iCs w:val="0"/>
+        <w:color w:val="FFFFFF" w:themeColor="background1"/>
+      </w:rPr>
+      <w:tblPr/>
+      <w:tcPr>
+        <w:tcBorders>
+          <w:left w:val="single" w:sz="8" w:space="0" w:color="FFFFFF" w:themeColor="background1"/>
+          <w:right w:val="single" w:sz="24" w:space="0" w:color="FFFFFF" w:themeColor="background1"/>
+          <w:insideH w:val="nil"/>
+          <w:insideV w:val="nil"/>
+        </w:tcBorders>
+        <w:shd w:val="clear" w:color="auto" w:fill="4F81BD" w:themeFill="accent1"/>
+      </w:tcPr>
+    </w:tblStylePr>
+    <w:tblStylePr w:type="lastCol">
+      <w:rPr>
+        <w:b/>
+        <w:bCs/>
+        <w:i w:val="0"/>
+        <w:iCs w:val="0"/>
+        <w:color w:val="FFFFFF" w:themeColor="background1"/>
+      </w:rPr>
+      <w:tblPr/>
+      <w:tcPr>
+        <w:tcBorders>
+          <w:top w:val="nil"/>
+          <w:left w:val="single" w:sz="24" w:space="0" w:color="FFFFFF" w:themeColor="background1"/>
+          <w:bottom w:val="nil"/>
+          <w:right w:val="nil"/>
+          <w:insideH w:val="nil"/>
+          <w:insideV w:val="nil"/>
+        </w:tcBorders>
+        <w:shd w:val="clear" w:color="auto" w:fill="4F81BD" w:themeFill="accent1"/>
+      </w:tcPr>
+    </w:tblStylePr>
+    <w:tblStylePr w:type="band1Vert">
+      <w:tblPr/>
+      <w:tcPr>
+        <w:tcBorders>
+          <w:top w:val="single" w:sz="8" w:space="0" w:color="FFFFFF" w:themeColor="background1"/>
+          <w:left w:val="single" w:sz="8" w:space="0" w:color="FFFFFF" w:themeColor="background1"/>
+          <w:bottom w:val="single" w:sz="8" w:space="0" w:color="FFFFFF" w:themeColor="background1"/>
+          <w:right w:val="single" w:sz="8" w:space="0" w:color="FFFFFF" w:themeColor="background1"/>
+          <w:insideH w:val="nil"/>
+          <w:insideV w:val="nil"/>
+        </w:tcBorders>
+        <w:shd w:val="clear" w:color="auto" w:fill="A7BFDE" w:themeFill="accent1" w:themeFillTint="7F"/>
+      </w:tcPr>
+    </w:tblStylePr>
+    <w:tblStylePr w:type="band1Horz">
+      <w:tblPr/>
+      <w:tcPr>
+        <w:tcBorders>
+          <w:top w:val="single" w:sz="8" w:space="0" w:color="FFFFFF" w:themeColor="background1"/>
+          <w:left w:val="single" w:sz="8" w:space="0" w:color="FFFFFF" w:themeColor="background1"/>
+          <w:bottom w:val="single" w:sz="8" w:space="0" w:color="FFFFFF" w:themeColor="background1"/>
+          <w:right w:val="single" w:sz="8" w:space="0" w:color="FFFFFF" w:themeColor="background1"/>
+          <w:insideH w:val="single" w:sz="8" w:space="0" w:color="FFFFFF" w:themeColor="background1"/>
+          <w:insideV w:val="single" w:sz="8" w:space="0" w:color="FFFFFF" w:themeColor="background1"/>
+        </w:tcBorders>
+        <w:shd w:val="clear" w:color="auto" w:fill="A7BFDE" w:themeFill="accent1" w:themeFillTint="7F"/>
+      </w:tcPr>
+    </w:tblStylePr>
+  </w:style>
+  <w:style w:type="table" w:styleId="TableGrid">
+    <w:name w:val="Table Grid"/>
+    <w:basedOn w:val="TableNormal"/>
+    <w:uiPriority w:val="59"/>
+    <w:rsid w:val="00E44B72"/>
+    <w:pPr>
+      <w:spacing w:after="0" w:line="240" w:lineRule="auto"/>
+    </w:pPr>
+    <w:tblPr>
+      <w:tblBorders>
+        <w:top w:val="single" w:sz="4" w:space="0" w:color="auto"/>
+        <w:left w:val="single" w:sz="4" w:space="0" w:color="auto"/>
+        <w:bottom w:val="single" w:sz="4" w:space="0" w:color="auto"/>
+        <w:right w:val="single" w:sz="4" w:space="0" w:color="auto"/>
+        <w:insideH w:val="single" w:sz="4" w:space="0" w:color="auto"/>
+        <w:insideV w:val="single" w:sz="4" w:space="0" w:color="auto"/>
+      </w:tblBorders>
+    </w:tblPr>
+  </w:style>
+  <w:style w:type="character" w:styleId="Hyperlink">
+    <w:name w:val="Hyperlink"/>
+    <w:basedOn w:val="DefaultParagraphFont"/>
+    <w:uiPriority w:val="99"/>
+    <w:semiHidden/>
+    <w:unhideWhenUsed/>
+    <w:rsid w:val="00C42519"/>
+    <w:rPr>
+      <w:color w:val="0000FF" w:themeColor="hyperlink"/>
+      <w:u w:val="single"/>
+    </w:rPr>
+  </w:style>
+</w:styles>
+</file>
+
+<file path=word/stylesWithEffects.xml><?xml version="1.0" encoding="utf-8"?>
+<w:styles xmlns:wpc="http://schemas.microsoft.com/office/word/2010/wordprocessingCanvas" xmlns:mc="http://schemas.openxmlformats.org/markup-compatibility/2006" xmlns:o="urn:schemas-microsoft-com:office:office" xmlns:r="http://schemas.openxmlformats.org/officeDocument/2006/relationships" xmlns:m="http://schemas.openxmlformats.org/officeDocument/2006/math" xmlns:v="urn:schemas-microsoft-com:vml" xmlns:wp14="http://schemas.microsoft.com/office/word/2010/wordprocessingDrawing" xmlns:wp="http://schemas.openxmlformats.org/drawingml/2006/wordprocessingDrawing" xmlns:w10="urn:schemas-microsoft-com:office:word" xmlns:w="http://schemas.openxmlformats.org/wordprocessingml/2006/main" xmlns:w14="http://schemas.microsoft.com/office/word/2010/wordml" xmlns:wpg="http://schemas.microsoft.com/office/word/2010/wordprocessingGroup" xmlns:wpi="http://schemas.microsoft.com/office/word/2010/wordprocessingInk" xmlns:wne="http://schemas.microsoft.com/office/word/2006/wordml" xmlns:wps="http://schemas.microsoft.com/office/word/2010/wordprocessingShape" mc:Ignorable="w14 wp14">
+  <w:docDefaults>
+    <w:rPrDefault>
+      <w:rPr>
+        <w:rFonts w:asciiTheme="minorHAnsi" w:eastAsiaTheme="minorHAnsi" w:hAnsiTheme="minorHAnsi" w:cstheme="minorBidi"/>
+        <w:sz w:val="22"/>
+        <w:szCs w:val="22"/>
+        <w:lang w:val="en-US" w:eastAsia="en-US" w:bidi="ar-SA"/>
+      </w:rPr>
+    </w:rPrDefault>
+    <w:pPrDefault>
+      <w:pPr>
+        <w:spacing w:after="200" w:line="276" w:lineRule="auto"/>
+      </w:pPr>
+    </w:pPrDefault>
+  </w:docDefaults>
+  <w:latentStyles w:defLockedState="0" w:defUIPriority="99" w:defSemiHidden="1" w:defUnhideWhenUsed="1" w:defQFormat="0" w:count="267">
+    <w:lsdException w:name="Normal" w:semiHidden="0" w:uiPriority="0" w:unhideWhenUsed="0" w:qFormat="1"/>
+    <w:lsdException w:name="heading 1" w:semiHidden="0" w:uiPriority="9" w:unhideWhenUsed="0" w:qFormat="1"/>
+    <w:lsdException w:name="heading 2" w:uiPriority="9" w:qFormat="1"/>
+    <w:lsdException w:name="heading 3" w:uiPriority="9" w:qFormat="1"/>
+    <w:lsdException w:name="heading 4" w:uiPriority="9" w:qFormat="1"/>
+    <w:lsdException w:name="heading 5" w:uiPriority="9" w:qFormat="1"/>
+    <w:lsdException w:name="heading 6" w:uiPriority="9" w:qFormat="1"/>
+    <w:lsdException w:name="heading 7" w:uiPriority="9" w:qFormat="1"/>
+    <w:lsdException w:name="heading 8" w:uiPriority="9" w:qFormat="1"/>
+    <w:lsdException w:name="heading 9" w:uiPriority="9" w:qFormat="1"/>
+    <w:lsdException w:name="toc 1" w:uiPriority="39"/>
+    <w:lsdException w:name="toc 2" w:uiPriority="39"/>
+    <w:lsdException w:name="toc 3" w:uiPriority="39"/>
+    <w:lsdException w:name="toc 4" w:uiPriority="39"/>
+    <w:lsdException w:name="toc 5" w:uiPriority="39"/>
+    <w:lsdException w:name="toc 6" w:uiPriority="39"/>
+    <w:lsdException w:name="toc 7" w:uiPriority="39"/>
+    <w:lsdException w:name="toc 8" w:uiPriority="39"/>
+    <w:lsdException w:name="toc 9" w:uiPriority="39"/>
+    <w:lsdException w:name="caption" w:uiPriority="35" w:qFormat="1"/>
+    <w:lsdException w:name="Title" w:semiHidden="0" w:uiPriority="10" w:unhideWhenUsed="0" w:qFormat="1"/>
+    <w:lsdException w:name="Default Paragraph Font" w:uiPriority="1"/>
+    <w:lsdException w:name="Subtitle" w:semiHidden="0" w:uiPriority="11" w:unhideWhenUsed="0" w:qFormat="1"/>
+    <w:lsdException w:name="Strong" w:semiHidden="0" w:uiPriority="22" w:unhideWhenUsed="0" w:qFormat="1"/>
+    <w:lsdException w:name="Emphasis" w:semiHidden="0" w:uiPriority="20" w:unhideWhenUsed="0" w:qFormat="1"/>
+    <w:lsdException w:name="Table Grid" w:semiHidden="0" w:uiPriority="59" w:unhideWhenUsed="0"/>
+    <w:lsdException w:name="Placeholder Text" w:unhideWhenUsed="0"/>
+    <w:lsdException w:name="No Spacing" w:semiHidden="0" w:uiPriority="1" w:unhideWhenUsed="0" w:qFormat="1"/>
+    <w:lsdException w:name="Light Shading" w:semiHidden="0" w:uiPriority="60" w:unhideWhenUsed="0"/>
+    <w:lsdException w:name="Light List" w:semiHidden="0" w:uiPriority="61" w:unhideWhenUsed="0"/>
+    <w:lsdException w:name="Light Grid" w:semiHidden="0" w:uiPriority="62" w:unhideWhenUsed="0"/>
+    <w:lsdException w:name="Medium Shading 1" w:semiHidden="0" w:uiPriority="63" w:unhideWhenUsed="0"/>
+    <w:lsdException w:name="Medium Shading 2" w:semiHidden="0" w:uiPriority="64" w:unhideWhenUsed="0"/>
+    <w:lsdException w:name="Medium List 1" w:semiHidden="0" w:uiPriority="65" w:unhideWhenUsed="0"/>
+    <w:lsdException w:name="Medium List 2" w:semiHidden="0" w:uiPriority="66" w:unhideWhenUsed="0"/>
+    <w:lsdException w:name="Medium Grid 1" w:semiHidden="0" w:uiPriority="67" w:unhideWhenUsed="0"/>
+    <w:lsdException w:name="Medium Grid 2" w:semiHidden="0" w:uiPriority="68" w:unhideWhenUsed="0"/>
+    <w:lsdException w:name="Medium Grid 3" w:semiHidden="0" w:uiPriority="69" w:unhideWhenUsed="0"/>
+    <w:lsdException w:name="Dark List" w:semiHidden="0" w:uiPriority="70" w:unhideWhenUsed="0"/>
+    <w:lsdException w:name="Colorful Shading" w:semiHidden="0" w:uiPriority="71" w:unhideWhenUsed="0"/>
+    <w:lsdException w:name="Colorful List" w:semiHidden="0" w:uiPriority="72" w:unhideWhenUsed="0"/>
+    <w:lsdException w:name="Colorful Grid" w:semiHidden="0" w:uiPriority="73" w:unhideWhenUsed="0"/>
+    <w:lsdException w:name="Light Shading Accent 1" w:semiHidden="0" w:uiPriority="60" w:unhideWhenUsed="0"/>
+    <w:lsdException w:name="Light List Accent 1" w:semiHidden="0" w:uiPriority="61" w:unhideWhenUsed="0"/>
+    <w:lsdException w:name="Light Grid Accent 1" w:semiHidden="0" w:uiPriority="62" w:unhideWhenUsed="0"/>
+    <w:lsdException w:name="Medium Shading 1 Accent 1" w:semiHidden="0" w:uiPriority="63" w:unhideWhenUsed="0"/>
+    <w:lsdException w:name="Medium Shading 2 Accent 1" w:semiHidden="0" w:uiPriority="64" w:unhideWhenUsed="0"/>
+    <w:lsdException w:name="Medium List 1 Accent 1" w:semiHidden="0" w:uiPriority="65" w:unhideWhenUsed="0"/>
+    <w:lsdException w:name="Revision" w:unhideWhenUsed="0"/>
+    <w:lsdException w:name="List Paragraph" w:semiHidden="0" w:uiPriority="34" w:unhideWhenUsed="0" w:qFormat="1"/>
+    <w:lsdException w:name="Quote" w:semiHidden="0" w:uiPriority="29" w:unhideWhenUsed="0" w:qFormat="1"/>
+    <w:lsdException w:name="Intense Quote" w:semiHidden="0" w:uiPriority="30" w:unhideWhenUsed="0" w:qFormat="1"/>
+    <w:lsdException w:name="Medium List 2 Accent 1" w:semiHidden="0" w:uiPriority="66" w:unhideWhenUsed="0"/>
+    <w:lsdException w:name="Medium Grid 1 Accent 1" w:semiHidden="0" w:uiPriority="67" w:unhideWhenUsed="0"/>
+    <w:lsdException w:name="Medium Grid 2 Accent 1" w:semiHidden="0" w:uiPriority="68" w:unhideWhenUsed="0"/>
+    <w:lsdException w:name="Medium Grid 3 Accent 1" w:semiHidden="0" w:uiPriority="69" w:unhideWhenUsed="0"/>
+    <w:lsdException w:name="Dark List Accent 1" w:semiHidden="0" w:uiPriority="70" w:unhideWhenUsed="0"/>
+    <w:lsdException w:name="Colorful Shading Accent 1" w:semiHidden="0" w:uiPriority="71" w:unhideWhenUsed="0"/>
+    <w:lsdException w:name="Colorful List Accent 1" w:semiHidden="0" w:uiPriority="72" w:unhideWhenUsed="0"/>
+    <w:lsdException w:name="Colorful Grid Accent 1" w:semiHidden="0" w:uiPriority="73" w:unhideWhenUsed="0"/>
+    <w:lsdException w:name="Light Shading Accent 2" w:semiHidden="0" w:uiPriority="60" w:unhideWhenUsed="0"/>
+    <w:lsdException w:name="Light List Accent 2" w:semiHidden="0" w:uiPriority="61" w:unhideWhenUsed="0"/>
+    <w:lsdException w:name="Light Grid Accent 2" w:semiHidden="0" w:uiPriority="62" w:unhideWhenUsed="0"/>
+    <w:lsdException w:name="Medium Shading 1 Accent 2" w:semiHidden="0" w:uiPriority="63" w:unhideWhenUsed="0"/>
+    <w:lsdException w:name="Medium Shading 2 Accent 2" w:semiHidden="0" w:uiPriority="64" w:unhideWhenUsed="0"/>
+    <w:lsdException w:name="Medium List 1 Accent 2" w:semiHidden="0" w:uiPriority="65" w:unhideWhenUsed="0"/>
+    <w:lsdException w:name="Medium List 2 Accent 2" w:semiHidden="0" w:uiPriority="66" w:unhideWhenUsed="0"/>
+    <w:lsdException w:name="Medium Grid 1 Accent 2" w:semiHidden="0" w:uiPriority="67" w:unhideWhenUsed="0"/>
+    <w:lsdException w:name="Medium Grid 2 Accent 2" w:semiHidden="0" w:uiPriority="68" w:unhideWhenUsed="0"/>
+    <w:lsdException w:name="Medium Grid 3 Accent 2" w:semiHidden="0" w:uiPriority="69" w:unhideWhenUsed="0"/>
+    <w:lsdException w:name="Dark List Accent 2" w:semiHidden="0" w:uiPriority="70" w:unhideWhenUsed="0"/>
+    <w:lsdException w:name="Colorful Shading Accent 2" w:semiHidden="0" w:uiPriority="71" w:unhideWhenUsed="0"/>
+    <w:lsdException w:name="Colorful List Accent 2" w:semiHidden="0" w:uiPriority="72" w:unhideWhenUsed="0"/>
+    <w:lsdException w:name="Colorful Grid Accent 2" w:semiHidden="0" w:uiPriority="73" w:unhideWhenUsed="0"/>
+    <w:lsdException w:name="Light Shading Accent 3" w:semiHidden="0" w:uiPriority="60" w:unhideWhenUsed="0"/>
+    <w:lsdException w:name="Light List Accent 3" w:semiHidden="0" w:uiPriority="61" w:unhideWhenUsed="0"/>
+    <w:lsdException w:name="Light Grid Accent 3" w:semiHidden="0" w:uiPriority="62" w:unhideWhenUsed="0"/>
+    <w:lsdException w:name="Medium Shading 1 Accent 3" w:semiHidden="0" w:uiPriority="63" w:unhideWhenUsed="0"/>
+    <w:lsdException w:name="Medium Shading 2 Accent 3" w:semiHidden="0" w:uiPriority="64" w:unhideWhenUsed="0"/>
+    <w:lsdException w:name="Medium List 1 Accent 3" w:semiHidden="0" w:uiPriority="65" w:unhideWhenUsed="0"/>
+    <w:lsdException w:name="Medium List 2 Accent 3" w:semiHidden="0" w:uiPriority="66" w:unhideWhenUsed="0"/>
+    <w:lsdException w:name="Medium Grid 1 Accent 3" w:semiHidden="0" w:uiPriority="67" w:unhideWhenUsed="0"/>
+    <w:lsdException w:name="Medium Grid 2 Accent 3" w:semiHidden="0" w:uiPriority="68" w:unhideWhenUsed="0"/>
+    <w:lsdException w:name="Medium Grid 3 Accent 3" w:semiHidden="0" w:uiPriority="69" w:unhideWhenUsed="0"/>
+    <w:lsdException w:name="Dark List Accent 3" w:semiHidden="0" w:uiPriority="70" w:unhideWhenUsed="0"/>
+    <w:lsdException w:name="Colorful Shading Accent 3" w:semiHidden="0" w:uiPriority="71" w:unhideWhenUsed="0"/>
+    <w:lsdException w:name="Colorful List Accent 3" w:semiHidden="0" w:uiPriority="72" w:unhideWhenUsed="0"/>
+    <w:lsdException w:name="Colorful Grid Accent 3" w:semiHidden="0" w:uiPriority="73" w:unhideWhenUsed="0"/>
+    <w:lsdException w:name="Light Shading Accent 4" w:semiHidden="0" w:uiPriority="60" w:unhideWhenUsed="0"/>
+    <w:lsdException w:name="Light List Accent 4" w:semiHidden="0" w:uiPriority="61" w:unhideWhenUsed="0"/>
+    <w:lsdException w:name="Light Grid Accent 4" w:semiHidden="0" w:uiPriority="62" w:unhideWhenUsed="0"/>
+    <w:lsdException w:name="Medium Shading 1 Accent 4" w:semiHidden="0" w:uiPriority="63" w:unhideWhenUsed="0"/>
+    <w:lsdException w:name="Medium Shading 2 Accent 4" w:semiHidden="0" w:uiPriority="64" w:unhideWhenUsed="0"/>
+    <w:lsdException w:name="Medium List 1 Accent 4" w:semiHidden="0" w:uiPriority="65" w:unhideWhenUsed="0"/>
+    <w:lsdException w:name="Medium List 2 Accent 4" w:semiHidden="0" w:uiPriority="66" w:unhideWhenUsed="0"/>
+    <w:lsdException w:name="Medium Grid 1 Accent 4" w:semiHidden="0" w:uiPriority="67" w:unhideWhenUsed="0"/>
+    <w:lsdException w:name="Medium Grid 2 Accent 4" w:semiHidden="0" w:uiPriority="68" w:unhideWhenUsed="0"/>
+    <w:lsdException w:name="Medium Grid 3 Accent 4" w:semiHidden="0" w:uiPriority="69" w:unhideWhenUsed="0"/>
+    <w:lsdException w:name="Dark List Accent 4" w:semiHidden="0" w:uiPriority="70" w:unhideWhenUsed="0"/>
+    <w:lsdException w:name="Colorful Shading Accent 4" w:semiHidden="0" w:uiPriority="71" w:unhideWhenUsed="0"/>
+    <w:lsdException w:name="Colorful List Accent 4" w:semiHidden="0" w:uiPriority="72" w:unhideWhenUsed="0"/>
+    <w:lsdException w:name="Colorful Grid Accent 4" w:semiHidden="0" w:uiPriority="73" w:unhideWhenUsed="0"/>
+    <w:lsdException w:name="Light Shading Accent 5" w:semiHidden="0" w:uiPriority="60" w:unhideWhenUsed="0"/>
+    <w:lsdException w:name="Light List Accent 5" w:semiHidden="0" w:uiPriority="61" w:unhideWhenUsed="0"/>
+    <w:lsdException w:name="Light Grid Accent 5" w:semiHidden="0" w:uiPriority="62" w:unhideWhenUsed="0"/>
+    <w:lsdException w:name="Medium Shading 1 Accent 5" w:semiHidden="0" w:uiPriority="63" w:unhideWhenUsed="0"/>
+    <w:lsdException w:name="Medium Shading 2 Accent 5" w:semiHidden="0" w:uiPriority="64" w:unhideWhenUsed="0"/>
+    <w:lsdException w:name="Medium List 1 Accent 5" w:semiHidden="0" w:uiPriority="65" w:unhideWhenUsed="0"/>
+    <w:lsdException w:name="Medium List 2 Accent 5" w:semiHidden="0" w:uiPriority="66" w:unhideWhenUsed="0"/>
+    <w:lsdException w:name="Medium Grid 1 Accent 5" w:semiHidden="0" w:uiPriority="67" w:unhideWhenUsed="0"/>
+    <w:lsdException w:name="Medium Grid 2 Accent 5" w:semiHidden="0" w:uiPriority="68" w:unhideWhenUsed="0"/>
+    <w:lsdException w:name="Medium Grid 3 Accent 5" w:semiHidden="0" w:uiPriority="69" w:unhideWhenUsed="0"/>
+    <w:lsdException w:name="Dark List Accent 5" w:semiHidden="0" w:uiPriority="70" w:unhideWhenUsed="0"/>
+    <w:lsdException w:name="Colorful Shading Accent 5" w:semiHidden="0" w:uiPriority="71" w:unhideWhenUsed="0"/>
+    <w:lsdException w:name="Colorful List Accent 5" w:semiHidden="0" w:uiPriority="72" w:unhideWhenUsed="0"/>
+    <w:lsdException w:name="Colorful Grid Accent 5" w:semiHidden="0" w:uiPriority="73" w:unhideWhenUsed="0"/>
+    <w:lsdException w:name="Light Shading Accent 6" w:semiHidden="0" w:uiPriority="60" w:unhideWhenUsed="0"/>
+    <w:lsdException w:name="Light List Accent 6" w:semiHidden="0" w:uiPriority="61" w:unhideWhenUsed="0"/>
+    <w:lsdException w:name="Light Grid Accent 6" w:semiHidden="0" w:uiPriority="62" w:unhideWhenUsed="0"/>
+    <w:lsdException w:name="Medium Shading 1 Accent 6" w:semiHidden="0" w:uiPriority="63" w:unhideWhenUsed="0"/>
+    <w:lsdException w:name="Medium Shading 2 Accent 6" w:semiHidden="0" w:uiPriority="64" w:unhideWhenUsed="0"/>
+    <w:lsdException w:name="Medium List 1 Accent 6" w:semiHidden="0" w:uiPriority="65" w:unhideWhenUsed="0"/>
+    <w:lsdException w:name="Medium List 2 Accent 6" w:semiHidden="0" w:uiPriority="66" w:unhideWhenUsed="0"/>
+    <w:lsdException w:name="Medium Grid 1 Accent 6" w:semiHidden="0" w:uiPriority="67" w:unhideWhenUsed="0"/>
+    <w:lsdException w:name="Medium Grid 2 Accent 6" w:semiHidden="0" w:uiPriority="68" w:unhideWhenUsed="0"/>
+    <w:lsdException w:name="Medium Grid 3 Accent 6" w:semiHidden="0" w:uiPriority="69" w:unhideWhenUsed="0"/>
+    <w:lsdException w:name="Dark List Accent 6" w:semiHidden="0" w:uiPriority="70" w:unhideWhenUsed="0"/>
+    <w:lsdException w:name="Colorful Shading Accent 6" w:semiHidden="0" w:uiPriority="71" w:unhideWhenUsed="0"/>
+    <w:lsdException w:name="Colorful List Accent 6" w:semiHidden="0" w:uiPriority="72" w:unhideWhenUsed="0"/>
+    <w:lsdException w:name="Colorful Grid Accent 6" w:semiHidden="0" w:uiPriority="73" w:unhideWhenUsed="0"/>
+    <w:lsdException w:name="Subtle Emphasis" w:semiHidden="0" w:uiPriority="19" w:unhideWhenUsed="0" w:qFormat="1"/>
+    <w:lsdException w:name="Intense Emphasis" w:semiHidden="0" w:uiPriority="21" w:unhideWhenUsed="0" w:qFormat="1"/>
+    <w:lsdException w:name="Subtle Reference" w:semiHidden="0" w:uiPriority="31" w:unhideWhenUsed="0" w:qFormat="1"/>
+    <w:lsdException w:name="Intense Reference" w:semiHidden="0" w:uiPriority="32" w:unhideWhenUsed="0" w:qFormat="1"/>
+    <w:lsdException w:name="Book Title" w:semiHidden="0" w:uiPriority="33" w:unhideWhenUsed="0" w:qFormat="1"/>
+    <w:lsdException w:name="Bibliography" w:uiPriority="37"/>
+    <w:lsdException w:name="TOC Heading" w:uiPriority="39" w:qFormat="1"/>
   </w:latentStyles>
   <w:style w:type="paragraph" w:default="1" w:styleId="Normal">
     <w:name w:val="Normal"/>

</xml_diff>

<commit_message>
Added Assumptions & Closure
</commit_message>
<xml_diff>
--- a/Smithgall Woods Project Charter.docx
+++ b/Smithgall Woods Project Charter.docx
@@ -1,6 +1,6 @@
 
 <file path=word/document.xml><?xml version="1.0" encoding="utf-8"?>
-<w:document xmlns:wpc="http://schemas.microsoft.com/office/word/2010/wordprocessingCanvas" xmlns:mc="http://schemas.openxmlformats.org/markup-compatibility/2006" xmlns:o="urn:schemas-microsoft-com:office:office" xmlns:r="http://schemas.openxmlformats.org/officeDocument/2006/relationships" xmlns:m="http://schemas.openxmlformats.org/officeDocument/2006/math" xmlns:v="urn:schemas-microsoft-com:vml" xmlns:wp14="http://schemas.microsoft.com/office/word/2010/wordprocessingDrawing" xmlns:wp="http://schemas.openxmlformats.org/drawingml/2006/wordprocessingDrawing" xmlns:w10="urn:schemas-microsoft-com:office:word" xmlns:w="http://schemas.openxmlformats.org/wordprocessingml/2006/main" xmlns:w14="http://schemas.microsoft.com/office/word/2010/wordml" xmlns:wpg="http://schemas.microsoft.com/office/word/2010/wordprocessingGroup" xmlns:wpi="http://schemas.microsoft.com/office/word/2010/wordprocessingInk" xmlns:wne="http://schemas.microsoft.com/office/word/2006/wordml" xmlns:wps="http://schemas.microsoft.com/office/word/2010/wordprocessingShape" mc:Ignorable="w14 wp14">
+<w:document xmlns:wpc="http://schemas.microsoft.com/office/word/2010/wordprocessingCanvas" xmlns:cx="http://schemas.microsoft.com/office/drawing/2014/chartex" xmlns:cx1="http://schemas.microsoft.com/office/drawing/2015/9/8/chartex" xmlns:cx2="http://schemas.microsoft.com/office/drawing/2015/10/21/chartex" xmlns:cx3="http://schemas.microsoft.com/office/drawing/2016/5/9/chartex" xmlns:cx4="http://schemas.microsoft.com/office/drawing/2016/5/10/chartex" xmlns:cx5="http://schemas.microsoft.com/office/drawing/2016/5/11/chartex" xmlns:mc="http://schemas.openxmlformats.org/markup-compatibility/2006" xmlns:o="urn:schemas-microsoft-com:office:office" xmlns:r="http://schemas.openxmlformats.org/officeDocument/2006/relationships" xmlns:m="http://schemas.openxmlformats.org/officeDocument/2006/math" xmlns:v="urn:schemas-microsoft-com:vml" xmlns:wp14="http://schemas.microsoft.com/office/word/2010/wordprocessingDrawing" xmlns:wp="http://schemas.openxmlformats.org/drawingml/2006/wordprocessingDrawing" xmlns:w10="urn:schemas-microsoft-com:office:word" xmlns:w="http://schemas.openxmlformats.org/wordprocessingml/2006/main" xmlns:w14="http://schemas.microsoft.com/office/word/2010/wordml" xmlns:w15="http://schemas.microsoft.com/office/word/2012/wordml" xmlns:w16se="http://schemas.microsoft.com/office/word/2015/wordml/symex" xmlns:wpg="http://schemas.microsoft.com/office/word/2010/wordprocessingGroup" xmlns:wpi="http://schemas.microsoft.com/office/word/2010/wordprocessingInk" xmlns:wne="http://schemas.microsoft.com/office/word/2006/wordml" xmlns:wps="http://schemas.microsoft.com/office/word/2010/wordprocessingShape" mc:Ignorable="w14 w15 w16se wp14">
   <w:body>
     <w:p>
       <w:pPr>
@@ -65,7 +65,7 @@
                     </pic:cNvPicPr>
                   </pic:nvPicPr>
                   <pic:blipFill>
-                    <a:blip r:embed="rId8">
+                    <a:blip r:embed="rId7">
                       <a:extLst>
                         <a:ext uri="{28A0092B-C50C-407E-A947-70E740481C1C}">
                           <a14:useLocalDpi xmlns:a14="http://schemas.microsoft.com/office/drawing/2010/main" val="0"/>
@@ -423,7 +423,7 @@
                     </pic:cNvPicPr>
                   </pic:nvPicPr>
                   <pic:blipFill>
-                    <a:blip r:embed="rId9">
+                    <a:blip r:embed="rId8">
                       <a:extLst>
                         <a:ext uri="{28A0092B-C50C-407E-A947-70E740481C1C}">
                           <a14:useLocalDpi xmlns:a14="http://schemas.microsoft.com/office/drawing/2010/main" val="0"/>
@@ -1235,8 +1235,6 @@
         </w:rPr>
         <w:t>16</w:t>
       </w:r>
-      <w:bookmarkStart w:id="0" w:name="_GoBack"/>
-      <w:bookmarkEnd w:id="0"/>
       <w:r>
         <w:rPr>
           <w:rFonts w:cs="Arial"/>
@@ -1607,7 +1605,7 @@
           <w:szCs w:val="40"/>
         </w:rPr>
         <w:sectPr>
-          <w:footerReference w:type="default" r:id="rId10"/>
+          <w:footerReference w:type="default" r:id="rId9"/>
           <w:pgSz w:w="12240" w:h="15840"/>
           <w:pgMar w:top="1440" w:right="1440" w:bottom="1440" w:left="1440" w:header="720" w:footer="720" w:gutter="0"/>
           <w:pgNumType w:start="1"/>
@@ -5343,7 +5341,7 @@
                     </pic:cNvPicPr>
                   </pic:nvPicPr>
                   <pic:blipFill>
-                    <a:blip r:embed="rId11">
+                    <a:blip r:embed="rId10">
                       <a:extLst>
                         <a:ext uri="{28A0092B-C50C-407E-A947-70E740481C1C}">
                           <a14:useLocalDpi xmlns:a14="http://schemas.microsoft.com/office/drawing/2010/main" val="0"/>
@@ -5548,7 +5546,7 @@
                     </pic:cNvPicPr>
                   </pic:nvPicPr>
                   <pic:blipFill>
-                    <a:blip r:embed="rId12">
+                    <a:blip r:embed="rId11">
                       <a:extLst>
                         <a:ext uri="{28A0092B-C50C-407E-A947-70E740481C1C}">
                           <a14:useLocalDpi xmlns:a14="http://schemas.microsoft.com/office/drawing/2010/main" val="0"/>
@@ -5720,7 +5718,7 @@
                     <pic:cNvPicPr/>
                   </pic:nvPicPr>
                   <pic:blipFill>
-                    <a:blip r:embed="rId13">
+                    <a:blip r:embed="rId12">
                       <a:extLst>
                         <a:ext uri="{28A0092B-C50C-407E-A947-70E740481C1C}">
                           <a14:useLocalDpi xmlns:a14="http://schemas.microsoft.com/office/drawing/2010/main" val="0"/>
@@ -5843,7 +5841,7 @@
                     <pic:cNvPicPr/>
                   </pic:nvPicPr>
                   <pic:blipFill rotWithShape="1">
-                    <a:blip r:embed="rId14"/>
+                    <a:blip r:embed="rId13"/>
                     <a:srcRect l="9149" t="11739" r="18309" b="5074"/>
                     <a:stretch/>
                   </pic:blipFill>
@@ -6004,7 +6002,7 @@
                     </pic:cNvPicPr>
                   </pic:nvPicPr>
                   <pic:blipFill>
-                    <a:blip r:embed="rId15">
+                    <a:blip r:embed="rId14">
                       <a:extLst>
                         <a:ext uri="{28A0092B-C50C-407E-A947-70E740481C1C}">
                           <a14:useLocalDpi xmlns:a14="http://schemas.microsoft.com/office/drawing/2010/main" val="0"/>
@@ -6330,7 +6328,7 @@
                     </pic:cNvPicPr>
                   </pic:nvPicPr>
                   <pic:blipFill>
-                    <a:blip r:embed="rId16">
+                    <a:blip r:embed="rId15">
                       <a:extLst>
                         <a:ext uri="{28A0092B-C50C-407E-A947-70E740481C1C}">
                           <a14:useLocalDpi xmlns:a14="http://schemas.microsoft.com/office/drawing/2010/main" val="0"/>
@@ -6641,21 +6639,340 @@
     </w:p>
     <w:p>
       <w:pPr>
-        <w:spacing w:after="120"/>
-        <w:ind w:left="360" w:firstLine="360"/>
-        <w:rPr>
-          <w:rFonts w:cs="Arial"/>
-          <w:sz w:val="28"/>
-          <w:szCs w:val="28"/>
-        </w:rPr>
-      </w:pPr>
-      <w:r>
-        <w:rPr>
-          <w:rFonts w:cs="Arial"/>
-          <w:sz w:val="28"/>
-          <w:szCs w:val="28"/>
-        </w:rPr>
-        <w:t>Insert here……….</w:t>
+        <w:pStyle w:val="Default"/>
+        <w:numPr>
+          <w:ilvl w:val="0"/>
+          <w:numId w:val="6"/>
+        </w:numPr>
+        <w:spacing w:after="104" w:line="276" w:lineRule="auto"/>
+        <w:ind w:left="360"/>
+        <w:jc w:val="both"/>
+        <w:rPr>
+          <w:rFonts w:ascii="Roboto Medium" w:hAnsi="Roboto Medium" w:cs="Roboto Medium"/>
+          <w:color w:val="353334"/>
+          <w:sz w:val="26"/>
+          <w:szCs w:val="26"/>
+        </w:rPr>
+      </w:pPr>
+      <w:r>
+        <w:rPr>
+          <w:rFonts w:ascii="Roboto Medium" w:hAnsi="Roboto Medium" w:cs="Roboto Medium"/>
+          <w:color w:val="353334"/>
+          <w:sz w:val="26"/>
+          <w:szCs w:val="26"/>
+        </w:rPr>
+        <w:t xml:space="preserve">The team </w:t>
+      </w:r>
+      <w:r>
+        <w:rPr>
+          <w:rFonts w:ascii="Roboto Medium" w:hAnsi="Roboto Medium" w:cs="Roboto Medium"/>
+          <w:color w:val="353334"/>
+          <w:sz w:val="26"/>
+          <w:szCs w:val="26"/>
+        </w:rPr>
+        <w:t>will ensure that the client</w:t>
+      </w:r>
+      <w:r>
+        <w:rPr>
+          <w:rFonts w:ascii="Roboto Medium" w:hAnsi="Roboto Medium" w:cs="Roboto Medium"/>
+          <w:color w:val="353334"/>
+          <w:sz w:val="26"/>
+          <w:szCs w:val="26"/>
+        </w:rPr>
+        <w:t xml:space="preserve"> sign</w:t>
+      </w:r>
+      <w:r>
+        <w:rPr>
+          <w:rFonts w:ascii="Roboto Medium" w:hAnsi="Roboto Medium" w:cs="Roboto Medium"/>
+          <w:color w:val="353334"/>
+          <w:sz w:val="26"/>
+          <w:szCs w:val="26"/>
+        </w:rPr>
+        <w:t>s</w:t>
+      </w:r>
+      <w:r>
+        <w:rPr>
+          <w:rFonts w:ascii="Roboto Medium" w:hAnsi="Roboto Medium" w:cs="Roboto Medium"/>
+          <w:color w:val="353334"/>
+          <w:sz w:val="26"/>
+          <w:szCs w:val="26"/>
+        </w:rPr>
+        <w:t xml:space="preserve"> off on all content and basic functionality. </w:t>
+      </w:r>
+    </w:p>
+    <w:p>
+      <w:pPr>
+        <w:pStyle w:val="Default"/>
+        <w:numPr>
+          <w:ilvl w:val="0"/>
+          <w:numId w:val="6"/>
+        </w:numPr>
+        <w:spacing w:after="104" w:line="276" w:lineRule="auto"/>
+        <w:ind w:left="360"/>
+        <w:jc w:val="both"/>
+        <w:rPr>
+          <w:rFonts w:ascii="Roboto Medium" w:hAnsi="Roboto Medium" w:cs="Roboto Medium"/>
+          <w:color w:val="353334"/>
+          <w:sz w:val="26"/>
+          <w:szCs w:val="26"/>
+        </w:rPr>
+      </w:pPr>
+      <w:r>
+        <w:rPr>
+          <w:rFonts w:ascii="Roboto Medium" w:hAnsi="Roboto Medium" w:cs="Roboto Medium"/>
+          <w:color w:val="353334"/>
+          <w:sz w:val="26"/>
+          <w:szCs w:val="26"/>
+        </w:rPr>
+        <w:t>Group members will work together as a team, communicating using Slack and posting all documents and code to GitHub.</w:t>
+      </w:r>
+    </w:p>
+    <w:p>
+      <w:pPr>
+        <w:pStyle w:val="Default"/>
+        <w:numPr>
+          <w:ilvl w:val="0"/>
+          <w:numId w:val="6"/>
+        </w:numPr>
+        <w:spacing w:after="104" w:line="276" w:lineRule="auto"/>
+        <w:ind w:left="360"/>
+        <w:jc w:val="both"/>
+        <w:rPr>
+          <w:rFonts w:ascii="Roboto Medium" w:hAnsi="Roboto Medium" w:cs="Roboto Medium"/>
+          <w:color w:val="353334"/>
+          <w:sz w:val="26"/>
+          <w:szCs w:val="26"/>
+        </w:rPr>
+      </w:pPr>
+      <w:r>
+        <w:rPr>
+          <w:rFonts w:ascii="Roboto Medium" w:hAnsi="Roboto Medium" w:cs="Roboto Medium"/>
+          <w:color w:val="353334"/>
+          <w:sz w:val="26"/>
+          <w:szCs w:val="26"/>
+        </w:rPr>
+        <w:t xml:space="preserve">Team members will respond to emails within 24 hours. </w:t>
+      </w:r>
+    </w:p>
+    <w:p>
+      <w:pPr>
+        <w:pStyle w:val="Default"/>
+        <w:numPr>
+          <w:ilvl w:val="0"/>
+          <w:numId w:val="6"/>
+        </w:numPr>
+        <w:spacing w:after="104" w:line="276" w:lineRule="auto"/>
+        <w:ind w:left="360"/>
+        <w:jc w:val="both"/>
+        <w:rPr>
+          <w:rFonts w:ascii="Roboto Medium" w:hAnsi="Roboto Medium" w:cs="Roboto Medium"/>
+          <w:color w:val="353334"/>
+          <w:sz w:val="26"/>
+          <w:szCs w:val="26"/>
+        </w:rPr>
+      </w:pPr>
+      <w:r>
+        <w:rPr>
+          <w:rFonts w:ascii="Roboto Medium" w:hAnsi="Roboto Medium" w:cs="Roboto Medium"/>
+          <w:color w:val="353334"/>
+          <w:sz w:val="26"/>
+          <w:szCs w:val="26"/>
+        </w:rPr>
+        <w:t xml:space="preserve">All team members will stay current on the status of the project. </w:t>
+      </w:r>
+    </w:p>
+    <w:p>
+      <w:pPr>
+        <w:pStyle w:val="Default"/>
+        <w:numPr>
+          <w:ilvl w:val="0"/>
+          <w:numId w:val="6"/>
+        </w:numPr>
+        <w:spacing w:after="104" w:line="276" w:lineRule="auto"/>
+        <w:ind w:left="360"/>
+        <w:jc w:val="both"/>
+        <w:rPr>
+          <w:rFonts w:ascii="Roboto Medium" w:hAnsi="Roboto Medium" w:cs="Roboto Medium"/>
+          <w:color w:val="353334"/>
+          <w:sz w:val="26"/>
+          <w:szCs w:val="26"/>
+        </w:rPr>
+      </w:pPr>
+      <w:r>
+        <w:rPr>
+          <w:rFonts w:ascii="Roboto Medium" w:hAnsi="Roboto Medium" w:cs="Roboto Medium"/>
+          <w:color w:val="353334"/>
+          <w:sz w:val="26"/>
+          <w:szCs w:val="26"/>
+        </w:rPr>
+        <w:t xml:space="preserve">The group will meet online, once a week, on an agreed upon schedule. If a meeting has to be canceled, the team will have a rescheduled meeting at an agreed upon time. </w:t>
+      </w:r>
+    </w:p>
+    <w:p>
+      <w:pPr>
+        <w:pStyle w:val="Default"/>
+        <w:numPr>
+          <w:ilvl w:val="0"/>
+          <w:numId w:val="6"/>
+        </w:numPr>
+        <w:spacing w:after="104" w:line="276" w:lineRule="auto"/>
+        <w:ind w:left="360"/>
+        <w:jc w:val="both"/>
+        <w:rPr>
+          <w:rFonts w:ascii="Roboto Medium" w:hAnsi="Roboto Medium" w:cs="Roboto Medium"/>
+          <w:color w:val="353334"/>
+          <w:sz w:val="26"/>
+          <w:szCs w:val="26"/>
+        </w:rPr>
+      </w:pPr>
+      <w:r>
+        <w:rPr>
+          <w:rFonts w:ascii="Roboto Medium" w:hAnsi="Roboto Medium" w:cs="Roboto Medium"/>
+          <w:color w:val="353334"/>
+          <w:sz w:val="26"/>
+          <w:szCs w:val="26"/>
+        </w:rPr>
+        <w:t xml:space="preserve">Team members will share their personal technical skills with the group. </w:t>
+      </w:r>
+    </w:p>
+    <w:p>
+      <w:pPr>
+        <w:pStyle w:val="Default"/>
+        <w:numPr>
+          <w:ilvl w:val="0"/>
+          <w:numId w:val="6"/>
+        </w:numPr>
+        <w:spacing w:after="104" w:line="276" w:lineRule="auto"/>
+        <w:ind w:left="360"/>
+        <w:jc w:val="both"/>
+        <w:rPr>
+          <w:rFonts w:ascii="Roboto Medium" w:hAnsi="Roboto Medium" w:cs="Roboto Medium"/>
+          <w:color w:val="353334"/>
+          <w:sz w:val="26"/>
+          <w:szCs w:val="26"/>
+        </w:rPr>
+      </w:pPr>
+      <w:r>
+        <w:rPr>
+          <w:rFonts w:ascii="Roboto Medium" w:hAnsi="Roboto Medium" w:cs="Roboto Medium"/>
+          <w:color w:val="353334"/>
+          <w:sz w:val="26"/>
+          <w:szCs w:val="26"/>
+        </w:rPr>
+        <w:t xml:space="preserve">As new technologies arise in this project, team members will take the initiative to learn these new skills. </w:t>
+      </w:r>
+    </w:p>
+    <w:p>
+      <w:pPr>
+        <w:pStyle w:val="Default"/>
+        <w:numPr>
+          <w:ilvl w:val="0"/>
+          <w:numId w:val="6"/>
+        </w:numPr>
+        <w:spacing w:after="104" w:line="276" w:lineRule="auto"/>
+        <w:ind w:left="360"/>
+        <w:jc w:val="both"/>
+        <w:rPr>
+          <w:rFonts w:ascii="Roboto Medium" w:hAnsi="Roboto Medium" w:cs="Roboto Medium"/>
+          <w:color w:val="353334"/>
+          <w:sz w:val="26"/>
+          <w:szCs w:val="26"/>
+        </w:rPr>
+      </w:pPr>
+      <w:r>
+        <w:rPr>
+          <w:rFonts w:ascii="Roboto Medium" w:hAnsi="Roboto Medium" w:cs="Roboto Medium"/>
+          <w:color w:val="353334"/>
+          <w:sz w:val="26"/>
+          <w:szCs w:val="26"/>
+        </w:rPr>
+        <w:t xml:space="preserve">The team members will share the workload, taking the initiative to take on new tasks. </w:t>
+      </w:r>
+    </w:p>
+    <w:p>
+      <w:pPr>
+        <w:pStyle w:val="Default"/>
+        <w:spacing w:after="104" w:line="276" w:lineRule="auto"/>
+        <w:ind w:left="360"/>
+        <w:jc w:val="both"/>
+        <w:rPr>
+          <w:rFonts w:ascii="Roboto Medium" w:hAnsi="Roboto Medium" w:cs="Roboto Medium"/>
+          <w:color w:val="353334"/>
+          <w:sz w:val="26"/>
+          <w:szCs w:val="26"/>
+        </w:rPr>
+      </w:pPr>
+      <w:r>
+        <w:rPr>
+          <w:rFonts w:ascii="Roboto Medium" w:hAnsi="Roboto Medium" w:cs="Roboto Medium"/>
+          <w:color w:val="353334"/>
+          <w:sz w:val="26"/>
+          <w:szCs w:val="26"/>
+        </w:rPr>
+        <w:t xml:space="preserve">Since all members of the team have full-time jobs, it is imperative that the team members adjust their schedules to do the work required for this project. </w:t>
+      </w:r>
+    </w:p>
+    <w:p>
+      <w:pPr>
+        <w:pStyle w:val="Default"/>
+        <w:numPr>
+          <w:ilvl w:val="0"/>
+          <w:numId w:val="6"/>
+        </w:numPr>
+        <w:spacing w:after="104" w:line="276" w:lineRule="auto"/>
+        <w:ind w:left="360"/>
+        <w:jc w:val="both"/>
+        <w:rPr>
+          <w:rFonts w:ascii="Roboto Medium" w:hAnsi="Roboto Medium" w:cs="Roboto Medium"/>
+          <w:color w:val="353334"/>
+          <w:sz w:val="26"/>
+          <w:szCs w:val="26"/>
+        </w:rPr>
+      </w:pPr>
+      <w:r>
+        <w:rPr>
+          <w:rFonts w:ascii="Roboto Medium" w:hAnsi="Roboto Medium" w:cs="Roboto Medium"/>
+          <w:color w:val="353334"/>
+          <w:sz w:val="26"/>
+          <w:szCs w:val="26"/>
+        </w:rPr>
+        <w:t>This project will be comp</w:t>
+      </w:r>
+      <w:r>
+        <w:rPr>
+          <w:rFonts w:ascii="Roboto Medium" w:hAnsi="Roboto Medium" w:cs="Roboto Medium"/>
+          <w:color w:val="353334"/>
+          <w:sz w:val="26"/>
+          <w:szCs w:val="26"/>
+        </w:rPr>
+        <w:t>leted to the best of the member</w:t>
+      </w:r>
+      <w:r>
+        <w:rPr>
+          <w:rFonts w:ascii="Roboto Medium" w:hAnsi="Roboto Medium" w:cs="Roboto Medium"/>
+          <w:color w:val="353334"/>
+          <w:sz w:val="26"/>
+          <w:szCs w:val="26"/>
+        </w:rPr>
+        <w:t>s</w:t>
+      </w:r>
+      <w:r>
+        <w:rPr>
+          <w:rFonts w:ascii="Roboto Medium" w:hAnsi="Roboto Medium" w:cs="Roboto Medium"/>
+          <w:color w:val="353334"/>
+          <w:sz w:val="26"/>
+          <w:szCs w:val="26"/>
+        </w:rPr>
+        <w:t>’</w:t>
+      </w:r>
+      <w:r>
+        <w:rPr>
+          <w:rFonts w:ascii="Roboto Medium" w:hAnsi="Roboto Medium" w:cs="Roboto Medium"/>
+          <w:color w:val="353334"/>
+          <w:sz w:val="26"/>
+          <w:szCs w:val="26"/>
+        </w:rPr>
+        <w:t xml:space="preserve"> work, skills, and knowledge. </w:t>
       </w:r>
     </w:p>
     <w:p>
@@ -6692,33 +7009,268 @@
     </w:p>
     <w:p>
       <w:pPr>
-        <w:spacing w:after="120"/>
-        <w:ind w:left="360" w:firstLine="360"/>
-        <w:rPr>
-          <w:rFonts w:cs="Arial"/>
-          <w:sz w:val="28"/>
-          <w:szCs w:val="28"/>
-        </w:rPr>
-      </w:pPr>
-      <w:r>
-        <w:rPr>
-          <w:rFonts w:cs="Arial"/>
-          <w:sz w:val="28"/>
-          <w:szCs w:val="28"/>
-        </w:rPr>
-        <w:t>Insert here……….</w:t>
-      </w:r>
-    </w:p>
-    <w:p>
-      <w:pPr>
-        <w:spacing w:after="0"/>
-        <w:rPr>
-          <w:rFonts w:cs="Arial"/>
-          <w:b/>
-          <w:sz w:val="28"/>
-          <w:szCs w:val="28"/>
-        </w:rPr>
-      </w:pPr>
+        <w:pStyle w:val="Default"/>
+        <w:numPr>
+          <w:ilvl w:val="0"/>
+          <w:numId w:val="7"/>
+        </w:numPr>
+        <w:spacing w:after="104" w:line="276" w:lineRule="auto"/>
+        <w:ind w:left="360"/>
+        <w:jc w:val="both"/>
+        <w:rPr>
+          <w:rFonts w:ascii="Roboto Medium" w:hAnsi="Roboto Medium" w:cs="Roboto Medium"/>
+          <w:color w:val="353334"/>
+          <w:sz w:val="26"/>
+          <w:szCs w:val="26"/>
+        </w:rPr>
+      </w:pPr>
+      <w:r>
+        <w:rPr>
+          <w:rFonts w:ascii="Roboto Medium" w:hAnsi="Roboto Medium" w:cs="Roboto Medium"/>
+          <w:color w:val="353334"/>
+          <w:sz w:val="26"/>
+          <w:szCs w:val="26"/>
+        </w:rPr>
+        <w:t>The client will respond to all communication with the project team within 48 hours.</w:t>
+      </w:r>
+    </w:p>
+    <w:p>
+      <w:pPr>
+        <w:pStyle w:val="Default"/>
+        <w:numPr>
+          <w:ilvl w:val="0"/>
+          <w:numId w:val="7"/>
+        </w:numPr>
+        <w:spacing w:after="104" w:line="276" w:lineRule="auto"/>
+        <w:ind w:left="360"/>
+        <w:jc w:val="both"/>
+        <w:rPr>
+          <w:rFonts w:ascii="Roboto Medium" w:hAnsi="Roboto Medium" w:cs="Roboto Medium"/>
+          <w:color w:val="353334"/>
+          <w:sz w:val="26"/>
+          <w:szCs w:val="26"/>
+        </w:rPr>
+      </w:pPr>
+      <w:r>
+        <w:rPr>
+          <w:rFonts w:ascii="Roboto Medium" w:hAnsi="Roboto Medium" w:cs="Roboto Medium"/>
+          <w:color w:val="353334"/>
+          <w:sz w:val="26"/>
+          <w:szCs w:val="26"/>
+        </w:rPr>
+        <w:t>The client will provide high-quality digital images if at all possible.</w:t>
+      </w:r>
+    </w:p>
+    <w:p>
+      <w:pPr>
+        <w:numPr>
+          <w:ilvl w:val="0"/>
+          <w:numId w:val="8"/>
+        </w:numPr>
+        <w:autoSpaceDE w:val="0"/>
+        <w:autoSpaceDN w:val="0"/>
+        <w:adjustRightInd w:val="0"/>
+        <w:spacing w:after="104"/>
+        <w:ind w:left="360"/>
+        <w:jc w:val="both"/>
+        <w:rPr>
+          <w:rFonts w:ascii="Roboto Medium" w:hAnsi="Roboto Medium" w:cs="Roboto Medium"/>
+          <w:color w:val="353334"/>
+          <w:sz w:val="26"/>
+          <w:szCs w:val="26"/>
+        </w:rPr>
+      </w:pPr>
+      <w:r>
+        <w:rPr>
+          <w:rFonts w:ascii="Roboto Medium" w:hAnsi="Roboto Medium" w:cs="Roboto Medium"/>
+          <w:color w:val="353334"/>
+          <w:sz w:val="26"/>
+          <w:szCs w:val="26"/>
+        </w:rPr>
+        <w:t xml:space="preserve">The client will bring up any questions or concerns to the group in a timely manner. </w:t>
+      </w:r>
+    </w:p>
+    <w:p>
+      <w:pPr>
+        <w:numPr>
+          <w:ilvl w:val="0"/>
+          <w:numId w:val="8"/>
+        </w:numPr>
+        <w:autoSpaceDE w:val="0"/>
+        <w:autoSpaceDN w:val="0"/>
+        <w:adjustRightInd w:val="0"/>
+        <w:spacing w:after="104"/>
+        <w:ind w:left="360"/>
+        <w:jc w:val="both"/>
+        <w:rPr>
+          <w:rFonts w:ascii="Roboto Medium" w:hAnsi="Roboto Medium" w:cs="Roboto Medium"/>
+          <w:color w:val="353334"/>
+          <w:sz w:val="26"/>
+          <w:szCs w:val="26"/>
+        </w:rPr>
+      </w:pPr>
+      <w:r>
+        <w:rPr>
+          <w:rFonts w:ascii="Roboto Medium" w:hAnsi="Roboto Medium" w:cs="Roboto Medium"/>
+          <w:color w:val="353334"/>
+          <w:sz w:val="26"/>
+          <w:szCs w:val="26"/>
+        </w:rPr>
+        <w:t>The client will maintain the site after it has been implemented into production.</w:t>
+      </w:r>
+    </w:p>
+    <w:p>
+      <w:pPr>
+        <w:numPr>
+          <w:ilvl w:val="0"/>
+          <w:numId w:val="8"/>
+        </w:numPr>
+        <w:autoSpaceDE w:val="0"/>
+        <w:autoSpaceDN w:val="0"/>
+        <w:adjustRightInd w:val="0"/>
+        <w:spacing w:after="0"/>
+        <w:ind w:left="360"/>
+        <w:jc w:val="both"/>
+        <w:rPr>
+          <w:rFonts w:ascii="Roboto Medium" w:hAnsi="Roboto Medium" w:cs="Roboto Medium"/>
+          <w:color w:val="353334"/>
+          <w:sz w:val="26"/>
+          <w:szCs w:val="26"/>
+        </w:rPr>
+      </w:pPr>
+      <w:r>
+        <w:rPr>
+          <w:rFonts w:ascii="Roboto Medium" w:hAnsi="Roboto Medium" w:cs="Roboto Medium"/>
+          <w:color w:val="353334"/>
+          <w:sz w:val="26"/>
+          <w:szCs w:val="26"/>
+        </w:rPr>
+        <w:t>There will be no new features once the ones in this document have been approved.</w:t>
+      </w:r>
+    </w:p>
+    <w:p>
+      <w:pPr>
+        <w:numPr>
+          <w:ilvl w:val="0"/>
+          <w:numId w:val="8"/>
+        </w:numPr>
+        <w:autoSpaceDE w:val="0"/>
+        <w:autoSpaceDN w:val="0"/>
+        <w:adjustRightInd w:val="0"/>
+        <w:spacing w:after="0"/>
+        <w:ind w:left="360"/>
+        <w:jc w:val="both"/>
+        <w:rPr>
+          <w:rFonts w:ascii="Roboto Medium" w:hAnsi="Roboto Medium" w:cs="Roboto Medium"/>
+          <w:color w:val="353334"/>
+          <w:sz w:val="26"/>
+          <w:szCs w:val="26"/>
+        </w:rPr>
+      </w:pPr>
+      <w:bookmarkStart w:id="0" w:name="_GoBack"/>
+      <w:bookmarkEnd w:id="0"/>
+    </w:p>
+    <w:p>
+      <w:pPr>
+        <w:spacing w:after="0"/>
+        <w:ind w:left="360"/>
+        <w:rPr>
+          <w:rFonts w:cs="Arial"/>
+          <w:b/>
+          <w:sz w:val="32"/>
+          <w:szCs w:val="32"/>
+        </w:rPr>
+      </w:pPr>
+      <w:r>
+        <w:rPr>
+          <w:rFonts w:cs="Arial"/>
+          <w:b/>
+          <w:sz w:val="32"/>
+          <w:szCs w:val="32"/>
+        </w:rPr>
+        <w:lastRenderedPageBreak/>
+        <w:t>Risks</w:t>
+      </w:r>
+    </w:p>
+    <w:p>
+      <w:pPr>
+        <w:numPr>
+          <w:ilvl w:val="0"/>
+          <w:numId w:val="9"/>
+        </w:numPr>
+        <w:autoSpaceDE w:val="0"/>
+        <w:autoSpaceDN w:val="0"/>
+        <w:adjustRightInd w:val="0"/>
+        <w:spacing w:after="104"/>
+        <w:ind w:left="360"/>
+        <w:jc w:val="both"/>
+        <w:rPr>
+          <w:rFonts w:ascii="Roboto Medium" w:hAnsi="Roboto Medium" w:cs="Roboto Medium"/>
+          <w:color w:val="353334"/>
+          <w:sz w:val="26"/>
+          <w:szCs w:val="26"/>
+        </w:rPr>
+      </w:pPr>
+      <w:r>
+        <w:rPr>
+          <w:rFonts w:ascii="Roboto Medium" w:hAnsi="Roboto Medium" w:cs="Roboto Medium"/>
+          <w:color w:val="353334"/>
+          <w:sz w:val="26"/>
+          <w:szCs w:val="26"/>
+        </w:rPr>
+        <w:t xml:space="preserve">Failure will result in the Friends of Smithgall Woods continuing to have an insecure and difficult to maintain website. </w:t>
+      </w:r>
+    </w:p>
+    <w:p>
+      <w:pPr>
+        <w:numPr>
+          <w:ilvl w:val="0"/>
+          <w:numId w:val="9"/>
+        </w:numPr>
+        <w:autoSpaceDE w:val="0"/>
+        <w:autoSpaceDN w:val="0"/>
+        <w:adjustRightInd w:val="0"/>
+        <w:spacing w:after="104"/>
+        <w:ind w:left="360"/>
+        <w:jc w:val="both"/>
+        <w:rPr>
+          <w:rFonts w:ascii="Roboto Medium" w:hAnsi="Roboto Medium" w:cs="Roboto Medium"/>
+          <w:color w:val="353334"/>
+          <w:sz w:val="26"/>
+          <w:szCs w:val="26"/>
+        </w:rPr>
+      </w:pPr>
+      <w:r>
+        <w:rPr>
+          <w:rFonts w:ascii="Roboto Medium" w:hAnsi="Roboto Medium" w:cs="Roboto Medium"/>
+          <w:color w:val="353334"/>
+          <w:sz w:val="26"/>
+          <w:szCs w:val="26"/>
+        </w:rPr>
+        <w:t>One or more of the team members will not be able to work on the project.</w:t>
+      </w:r>
+    </w:p>
+    <w:p>
+      <w:pPr>
+        <w:spacing w:after="0"/>
+        <w:ind w:left="360"/>
+        <w:jc w:val="both"/>
+        <w:rPr>
+          <w:rFonts w:cs="Arial"/>
+          <w:b/>
+          <w:sz w:val="28"/>
+          <w:szCs w:val="28"/>
+        </w:rPr>
+      </w:pPr>
+      <w:r>
+        <w:rPr>
+          <w:rFonts w:ascii="Roboto Medium" w:hAnsi="Roboto Medium" w:cs="Roboto Medium"/>
+          <w:color w:val="353334"/>
+          <w:sz w:val="26"/>
+          <w:szCs w:val="26"/>
+        </w:rPr>
+        <w:t>Scope creep may occur.</w:t>
+      </w:r>
     </w:p>
     <w:p>
       <w:pPr>
@@ -6943,7 +7495,7 @@
         </w:rPr>
         <w:t xml:space="preserve">Jennifer Lazo:  </w:t>
       </w:r>
-      <w:hyperlink r:id="rId17" w:history="1">
+      <w:hyperlink r:id="rId16" w:history="1">
         <w:r>
           <w:rPr>
             <w:rStyle w:val="Hyperlink"/>
@@ -6976,7 +7528,7 @@
         </w:rPr>
         <w:t xml:space="preserve">Eliseo Santos: </w:t>
       </w:r>
-      <w:hyperlink r:id="rId18" w:history="1">
+      <w:hyperlink r:id="rId17" w:history="1">
         <w:r>
           <w:rPr>
             <w:rStyle w:val="Hyperlink"/>
@@ -7009,7 +7561,7 @@
         </w:rPr>
         <w:t xml:space="preserve">Clark Williams: </w:t>
       </w:r>
-      <w:hyperlink r:id="rId19" w:history="1">
+      <w:hyperlink r:id="rId18" w:history="1">
         <w:r>
           <w:rPr>
             <w:rStyle w:val="Hyperlink"/>
@@ -7042,7 +7594,7 @@
         </w:rPr>
         <w:t xml:space="preserve">Andrea Castresana: </w:t>
       </w:r>
-      <w:hyperlink r:id="rId20" w:history="1">
+      <w:hyperlink r:id="rId19" w:history="1">
         <w:r>
           <w:rPr>
             <w:rStyle w:val="Hyperlink"/>
@@ -7075,7 +7627,7 @@
         </w:rPr>
         <w:t xml:space="preserve">Alexander Couch: </w:t>
       </w:r>
-      <w:hyperlink r:id="rId21" w:history="1">
+      <w:hyperlink r:id="rId20" w:history="1">
         <w:r>
           <w:rPr>
             <w:rStyle w:val="Hyperlink"/>
@@ -8074,6 +8626,116 @@
     </w:p>
     <w:p>
       <w:pPr>
+        <w:autoSpaceDE w:val="0"/>
+        <w:autoSpaceDN w:val="0"/>
+        <w:adjustRightInd w:val="0"/>
+        <w:spacing w:after="100"/>
+        <w:jc w:val="both"/>
+        <w:rPr>
+          <w:rFonts w:ascii="Roboto Medium" w:hAnsi="Roboto Medium" w:cs="Roboto Medium"/>
+          <w:color w:val="353334"/>
+          <w:sz w:val="26"/>
+          <w:szCs w:val="26"/>
+        </w:rPr>
+      </w:pPr>
+      <w:r>
+        <w:rPr>
+          <w:rFonts w:ascii="Roboto Medium" w:hAnsi="Roboto Medium" w:cs="Roboto Medium"/>
+          <w:color w:val="353334"/>
+          <w:sz w:val="26"/>
+          <w:szCs w:val="26"/>
+        </w:rPr>
+        <w:t>The final product will be delivered to t</w:t>
+      </w:r>
+      <w:r>
+        <w:rPr>
+          <w:rFonts w:ascii="Roboto Medium" w:hAnsi="Roboto Medium" w:cs="Roboto Medium"/>
+          <w:color w:val="353334"/>
+          <w:sz w:val="26"/>
+          <w:szCs w:val="26"/>
+        </w:rPr>
+        <w:t>he Project Sponsor, Art Pease</w:t>
+      </w:r>
+      <w:r>
+        <w:rPr>
+          <w:rFonts w:ascii="Roboto Medium" w:hAnsi="Roboto Medium" w:cs="Roboto Medium"/>
+          <w:color w:val="353334"/>
+          <w:sz w:val="26"/>
+          <w:szCs w:val="26"/>
+        </w:rPr>
+        <w:t xml:space="preserve">, </w:t>
+      </w:r>
+      <w:r>
+        <w:rPr>
+          <w:rFonts w:ascii="Roboto Medium" w:hAnsi="Roboto Medium" w:cs="Roboto Medium"/>
+          <w:color w:val="353334"/>
+          <w:sz w:val="26"/>
+          <w:szCs w:val="26"/>
+        </w:rPr>
+        <w:t>on April ??, 2018</w:t>
+      </w:r>
+      <w:r>
+        <w:rPr>
+          <w:rFonts w:ascii="Roboto Medium" w:hAnsi="Roboto Medium" w:cs="Roboto Medium"/>
+          <w:color w:val="353334"/>
+          <w:sz w:val="26"/>
+          <w:szCs w:val="26"/>
+        </w:rPr>
+        <w:t xml:space="preserve">. The Project Sponsor will also be provided information on accessing the site, the </w:t>
+      </w:r>
+      <w:r>
+        <w:rPr>
+          <w:rFonts w:ascii="Roboto Medium" w:hAnsi="Roboto Medium" w:cs="Roboto Medium"/>
+          <w:color w:val="353334"/>
+          <w:sz w:val="26"/>
+          <w:szCs w:val="26"/>
+        </w:rPr>
+        <w:t>database, source code, HTML/CSS/JavaScript</w:t>
+      </w:r>
+      <w:r>
+        <w:rPr>
+          <w:rFonts w:ascii="Roboto Medium" w:hAnsi="Roboto Medium" w:cs="Roboto Medium"/>
+          <w:color w:val="353334"/>
+          <w:sz w:val="26"/>
+          <w:szCs w:val="26"/>
+        </w:rPr>
+        <w:t xml:space="preserve"> files, </w:t>
+      </w:r>
+      <w:r>
+        <w:rPr>
+          <w:rFonts w:ascii="Roboto Medium" w:hAnsi="Roboto Medium" w:cs="Roboto Medium"/>
+          <w:color w:val="353334"/>
+          <w:sz w:val="26"/>
+          <w:szCs w:val="26"/>
+        </w:rPr>
+        <w:t xml:space="preserve">and </w:t>
+      </w:r>
+      <w:r>
+        <w:rPr>
+          <w:rFonts w:ascii="Roboto Medium" w:hAnsi="Roboto Medium" w:cs="Roboto Medium"/>
+          <w:color w:val="353334"/>
+          <w:sz w:val="26"/>
+          <w:szCs w:val="26"/>
+        </w:rPr>
+        <w:t xml:space="preserve">images, as well as the technical and client documentation. At project handoff, the client will be responsible for maintenance of the final website. </w:t>
+      </w:r>
+    </w:p>
+    <w:p>
+      <w:pPr>
+        <w:autoSpaceDE w:val="0"/>
+        <w:autoSpaceDN w:val="0"/>
+        <w:adjustRightInd w:val="0"/>
+        <w:spacing w:after="100" w:line="261" w:lineRule="atLeast"/>
+        <w:rPr>
+          <w:rFonts w:ascii="Roboto Medium" w:hAnsi="Roboto Medium" w:cs="Roboto Medium"/>
+          <w:color w:val="353334"/>
+          <w:sz w:val="26"/>
+          <w:szCs w:val="26"/>
+        </w:rPr>
+      </w:pPr>
+    </w:p>
+    <w:p>
+      <w:pPr>
         <w:spacing w:after="0"/>
         <w:ind w:left="360"/>
         <w:rPr>
@@ -8095,27 +8757,495 @@
     </w:p>
     <w:p>
       <w:pPr>
-        <w:spacing w:after="120"/>
-        <w:ind w:left="360" w:firstLine="360"/>
-        <w:rPr>
-          <w:rFonts w:cs="Arial"/>
-          <w:sz w:val="28"/>
-          <w:szCs w:val="28"/>
-        </w:rPr>
-      </w:pPr>
-      <w:r>
-        <w:rPr>
-          <w:rFonts w:cs="Arial"/>
-          <w:sz w:val="28"/>
-          <w:szCs w:val="28"/>
-        </w:rPr>
-        <w:t>Insert here……….</w:t>
-      </w:r>
-    </w:p>
-    <w:p>
-      <w:pPr>
         <w:spacing w:after="0"/>
         <w:ind w:left="360"/>
+        <w:jc w:val="both"/>
+        <w:rPr>
+          <w:rFonts w:ascii="Roboto Medium" w:hAnsi="Roboto Medium" w:cs="Roboto Medium"/>
+          <w:color w:val="353334"/>
+          <w:sz w:val="26"/>
+          <w:szCs w:val="26"/>
+        </w:rPr>
+      </w:pPr>
+      <w:r>
+        <w:rPr>
+          <w:rFonts w:ascii="Roboto Medium" w:hAnsi="Roboto Medium" w:cs="Roboto Medium"/>
+          <w:color w:val="353334"/>
+          <w:sz w:val="26"/>
+          <w:szCs w:val="26"/>
+        </w:rPr>
+        <w:t>By signing this document, the following stakeholders and developers have agreed to do their part to follow the guidelines of this proje</w:t>
+      </w:r>
+      <w:r>
+        <w:rPr>
+          <w:rFonts w:ascii="Roboto Medium" w:hAnsi="Roboto Medium" w:cs="Roboto Medium"/>
+          <w:color w:val="353334"/>
+          <w:sz w:val="26"/>
+          <w:szCs w:val="26"/>
+        </w:rPr>
+        <w:t>ct charter and to ensure a high-</w:t>
+      </w:r>
+      <w:r>
+        <w:rPr>
+          <w:rFonts w:ascii="Roboto Medium" w:hAnsi="Roboto Medium" w:cs="Roboto Medium"/>
+          <w:color w:val="353334"/>
+          <w:sz w:val="26"/>
+          <w:szCs w:val="26"/>
+        </w:rPr>
+        <w:t>quality product is delivered within the specified timeframe.</w:t>
+      </w:r>
+    </w:p>
+    <w:p>
+      <w:pPr>
+        <w:spacing w:after="0"/>
+        <w:ind w:left="360"/>
+        <w:rPr>
+          <w:rFonts w:ascii="Roboto Medium" w:hAnsi="Roboto Medium" w:cs="Roboto Medium"/>
+          <w:color w:val="353334"/>
+          <w:sz w:val="26"/>
+          <w:szCs w:val="26"/>
+        </w:rPr>
+      </w:pPr>
+    </w:p>
+    <w:p>
+      <w:pPr>
+        <w:autoSpaceDE w:val="0"/>
+        <w:autoSpaceDN w:val="0"/>
+        <w:adjustRightInd w:val="0"/>
+        <w:spacing w:after="100" w:line="261" w:lineRule="atLeast"/>
+        <w:rPr>
+          <w:rFonts w:ascii="Roboto Medium" w:hAnsi="Roboto Medium" w:cs="Roboto Medium"/>
+          <w:color w:val="353334"/>
+          <w:sz w:val="26"/>
+          <w:szCs w:val="26"/>
+        </w:rPr>
+      </w:pPr>
+      <w:r>
+        <w:rPr>
+          <w:rFonts w:ascii="Roboto Medium" w:hAnsi="Roboto Medium" w:cs="Roboto Medium"/>
+          <w:color w:val="353334"/>
+          <w:sz w:val="26"/>
+          <w:szCs w:val="26"/>
+        </w:rPr>
+        <w:t xml:space="preserve">STAKEHOLDERS </w:t>
+      </w:r>
+    </w:p>
+    <w:p>
+      <w:pPr>
+        <w:autoSpaceDE w:val="0"/>
+        <w:autoSpaceDN w:val="0"/>
+        <w:adjustRightInd w:val="0"/>
+        <w:spacing w:after="100" w:line="261" w:lineRule="atLeast"/>
+        <w:ind w:left="180"/>
+        <w:rPr>
+          <w:rFonts w:ascii="Roboto" w:hAnsi="Roboto" w:cs="Roboto"/>
+          <w:color w:val="000000"/>
+          <w:sz w:val="26"/>
+          <w:szCs w:val="26"/>
+        </w:rPr>
+      </w:pPr>
+      <w:r>
+        <w:rPr>
+          <w:rFonts w:ascii="Roboto Medium" w:hAnsi="Roboto Medium" w:cs="Roboto Medium"/>
+          <w:color w:val="353334"/>
+          <w:sz w:val="26"/>
+          <w:szCs w:val="26"/>
+        </w:rPr>
+        <w:t>President</w:t>
+      </w:r>
+      <w:r>
+        <w:rPr>
+          <w:rFonts w:ascii="Roboto Medium" w:hAnsi="Roboto Medium" w:cs="Roboto Medium"/>
+          <w:color w:val="353334"/>
+          <w:sz w:val="26"/>
+          <w:szCs w:val="26"/>
+        </w:rPr>
+        <w:t xml:space="preserve">, </w:t>
+      </w:r>
+      <w:r>
+        <w:rPr>
+          <w:rFonts w:ascii="Roboto Medium" w:hAnsi="Roboto Medium" w:cs="Roboto Medium"/>
+          <w:color w:val="353334"/>
+          <w:sz w:val="26"/>
+          <w:szCs w:val="26"/>
+        </w:rPr>
+        <w:t>Friends of Smithgall Woods,</w:t>
+      </w:r>
+      <w:r>
+        <w:rPr>
+          <w:rFonts w:ascii="Roboto Medium" w:hAnsi="Roboto Medium" w:cs="Roboto Medium"/>
+          <w:color w:val="353334"/>
+          <w:sz w:val="26"/>
+          <w:szCs w:val="26"/>
+        </w:rPr>
+        <w:t xml:space="preserve"> </w:t>
+      </w:r>
+      <w:r>
+        <w:rPr>
+          <w:rFonts w:ascii="Roboto Medium" w:hAnsi="Roboto Medium" w:cs="Roboto Medium"/>
+          <w:color w:val="353334"/>
+          <w:sz w:val="26"/>
+          <w:szCs w:val="26"/>
+        </w:rPr>
+        <w:t>Art Pease</w:t>
+      </w:r>
+      <w:r>
+        <w:rPr>
+          <w:rFonts w:ascii="Roboto" w:hAnsi="Roboto" w:cs="Roboto"/>
+          <w:color w:val="000000"/>
+          <w:sz w:val="26"/>
+          <w:szCs w:val="26"/>
+        </w:rPr>
+        <w:t xml:space="preserve">: </w:t>
+      </w:r>
+    </w:p>
+    <w:p>
+      <w:pPr>
+        <w:autoSpaceDE w:val="0"/>
+        <w:autoSpaceDN w:val="0"/>
+        <w:adjustRightInd w:val="0"/>
+        <w:spacing w:after="100" w:line="261" w:lineRule="atLeast"/>
+        <w:ind w:left="180"/>
+        <w:rPr>
+          <w:rFonts w:ascii="Roboto Thin" w:hAnsi="Roboto Thin" w:cs="Roboto Thin"/>
+          <w:color w:val="BCBEC0"/>
+          <w:sz w:val="26"/>
+          <w:szCs w:val="26"/>
+        </w:rPr>
+      </w:pPr>
+      <w:r>
+        <w:rPr>
+          <w:rFonts w:ascii="Roboto Thin" w:hAnsi="Roboto Thin" w:cs="Roboto Thin"/>
+          <w:color w:val="BCBEC0"/>
+          <w:sz w:val="26"/>
+          <w:szCs w:val="26"/>
+        </w:rPr>
+        <w:t>_________________________________________________</w:t>
+      </w:r>
+      <w:r>
+        <w:rPr>
+          <w:rFonts w:ascii="Roboto Thin" w:hAnsi="Roboto Thin" w:cs="Roboto Thin"/>
+          <w:color w:val="BCBEC0"/>
+          <w:sz w:val="26"/>
+          <w:szCs w:val="26"/>
+        </w:rPr>
+        <w:t>______________</w:t>
+      </w:r>
+    </w:p>
+    <w:p>
+      <w:pPr>
+        <w:autoSpaceDE w:val="0"/>
+        <w:autoSpaceDN w:val="0"/>
+        <w:adjustRightInd w:val="0"/>
+        <w:spacing w:after="100" w:line="261" w:lineRule="atLeast"/>
+        <w:ind w:left="180"/>
+        <w:rPr>
+          <w:rFonts w:ascii="Roboto Thin" w:hAnsi="Roboto Thin" w:cs="Roboto Thin"/>
+          <w:color w:val="BCBEC0"/>
+          <w:sz w:val="26"/>
+          <w:szCs w:val="26"/>
+        </w:rPr>
+      </w:pPr>
+      <w:r>
+        <w:rPr>
+          <w:rFonts w:ascii="Roboto Thin" w:hAnsi="Roboto Thin" w:cs="Roboto Thin"/>
+          <w:color w:val="BCBEC0"/>
+          <w:sz w:val="26"/>
+          <w:szCs w:val="26"/>
+        </w:rPr>
+        <w:t xml:space="preserve"> </w:t>
+      </w:r>
+    </w:p>
+    <w:p>
+      <w:pPr>
+        <w:autoSpaceDE w:val="0"/>
+        <w:autoSpaceDN w:val="0"/>
+        <w:adjustRightInd w:val="0"/>
+        <w:spacing w:after="100" w:line="261" w:lineRule="atLeast"/>
+        <w:rPr>
+          <w:rFonts w:ascii="Roboto Medium" w:hAnsi="Roboto Medium" w:cs="Roboto Medium"/>
+          <w:color w:val="353334"/>
+          <w:sz w:val="26"/>
+          <w:szCs w:val="26"/>
+        </w:rPr>
+      </w:pPr>
+      <w:r>
+        <w:rPr>
+          <w:rFonts w:ascii="Roboto Medium" w:hAnsi="Roboto Medium" w:cs="Roboto Medium"/>
+          <w:color w:val="353334"/>
+          <w:sz w:val="26"/>
+          <w:szCs w:val="26"/>
+        </w:rPr>
+        <w:t xml:space="preserve">PROJECT TEAM MEMBERS </w:t>
+      </w:r>
+    </w:p>
+    <w:p>
+      <w:pPr>
+        <w:autoSpaceDE w:val="0"/>
+        <w:autoSpaceDN w:val="0"/>
+        <w:adjustRightInd w:val="0"/>
+        <w:spacing w:after="100" w:line="261" w:lineRule="atLeast"/>
+        <w:ind w:left="180"/>
+        <w:rPr>
+          <w:rFonts w:ascii="Roboto Thin" w:hAnsi="Roboto Thin" w:cs="Roboto Thin"/>
+          <w:color w:val="BCBEC0"/>
+          <w:sz w:val="26"/>
+          <w:szCs w:val="26"/>
+        </w:rPr>
+      </w:pPr>
+      <w:r>
+        <w:rPr>
+          <w:rFonts w:ascii="Roboto Medium" w:hAnsi="Roboto Medium" w:cs="Roboto Medium"/>
+          <w:color w:val="353334"/>
+          <w:sz w:val="26"/>
+          <w:szCs w:val="26"/>
+        </w:rPr>
+        <w:t>Andrea Castresana</w:t>
+      </w:r>
+      <w:r>
+        <w:rPr>
+          <w:rFonts w:ascii="Roboto Medium" w:hAnsi="Roboto Medium" w:cs="Roboto Medium"/>
+          <w:color w:val="353334"/>
+          <w:sz w:val="26"/>
+          <w:szCs w:val="26"/>
+        </w:rPr>
+        <w:t xml:space="preserve">: </w:t>
+      </w:r>
+      <w:r>
+        <w:rPr>
+          <w:rFonts w:ascii="Roboto Thin" w:hAnsi="Roboto Thin" w:cs="Roboto Thin"/>
+          <w:color w:val="BCBEC0"/>
+          <w:sz w:val="26"/>
+          <w:szCs w:val="26"/>
+        </w:rPr>
+        <w:t>________________</w:t>
+      </w:r>
+      <w:r>
+        <w:rPr>
+          <w:rFonts w:ascii="Roboto Thin" w:hAnsi="Roboto Thin" w:cs="Roboto Thin"/>
+          <w:color w:val="BCBEC0"/>
+          <w:sz w:val="26"/>
+          <w:szCs w:val="26"/>
+        </w:rPr>
+        <w:t>______________________________</w:t>
+      </w:r>
+      <w:r>
+        <w:rPr>
+          <w:rFonts w:ascii="Roboto Thin" w:hAnsi="Roboto Thin" w:cs="Roboto Thin"/>
+          <w:color w:val="BCBEC0"/>
+          <w:sz w:val="26"/>
+          <w:szCs w:val="26"/>
+        </w:rPr>
+        <w:t xml:space="preserve"> </w:t>
+      </w:r>
+    </w:p>
+    <w:p>
+      <w:pPr>
+        <w:autoSpaceDE w:val="0"/>
+        <w:autoSpaceDN w:val="0"/>
+        <w:adjustRightInd w:val="0"/>
+        <w:spacing w:after="100" w:line="261" w:lineRule="atLeast"/>
+        <w:ind w:left="180"/>
+        <w:rPr>
+          <w:rFonts w:ascii="Roboto Thin" w:hAnsi="Roboto Thin" w:cs="Roboto Thin"/>
+          <w:color w:val="BCBEC0"/>
+          <w:sz w:val="26"/>
+          <w:szCs w:val="26"/>
+        </w:rPr>
+      </w:pPr>
+      <w:r>
+        <w:rPr>
+          <w:rFonts w:ascii="Roboto Medium" w:hAnsi="Roboto Medium" w:cs="Roboto Medium"/>
+          <w:color w:val="353334"/>
+          <w:sz w:val="26"/>
+          <w:szCs w:val="26"/>
+        </w:rPr>
+        <w:t>Alexander Couch</w:t>
+      </w:r>
+      <w:r>
+        <w:rPr>
+          <w:rFonts w:ascii="Roboto Medium" w:hAnsi="Roboto Medium" w:cs="Roboto Medium"/>
+          <w:color w:val="353334"/>
+          <w:sz w:val="26"/>
+          <w:szCs w:val="26"/>
+        </w:rPr>
+        <w:t xml:space="preserve">: </w:t>
+      </w:r>
+      <w:r>
+        <w:rPr>
+          <w:rFonts w:ascii="Roboto Thin" w:hAnsi="Roboto Thin" w:cs="Roboto Thin"/>
+          <w:color w:val="BCBEC0"/>
+          <w:sz w:val="26"/>
+          <w:szCs w:val="26"/>
+        </w:rPr>
+        <w:t>__________________________</w:t>
+      </w:r>
+      <w:r>
+        <w:rPr>
+          <w:rFonts w:ascii="Roboto Thin" w:hAnsi="Roboto Thin" w:cs="Roboto Thin"/>
+          <w:color w:val="BCBEC0"/>
+          <w:sz w:val="26"/>
+          <w:szCs w:val="26"/>
+        </w:rPr>
+        <w:t>______________________</w:t>
+      </w:r>
+    </w:p>
+    <w:p>
+      <w:pPr>
+        <w:autoSpaceDE w:val="0"/>
+        <w:autoSpaceDN w:val="0"/>
+        <w:adjustRightInd w:val="0"/>
+        <w:spacing w:after="100" w:line="261" w:lineRule="atLeast"/>
+        <w:ind w:left="180"/>
+        <w:rPr>
+          <w:rFonts w:ascii="Roboto Thin" w:hAnsi="Roboto Thin" w:cs="Roboto Thin"/>
+          <w:color w:val="BCBEC0"/>
+          <w:sz w:val="26"/>
+          <w:szCs w:val="26"/>
+        </w:rPr>
+      </w:pPr>
+      <w:r>
+        <w:rPr>
+          <w:rFonts w:ascii="Roboto Medium" w:hAnsi="Roboto Medium" w:cs="Roboto Medium"/>
+          <w:color w:val="353334"/>
+          <w:sz w:val="26"/>
+          <w:szCs w:val="26"/>
+        </w:rPr>
+        <w:t>Jennifer Lazo</w:t>
+      </w:r>
+      <w:r>
+        <w:rPr>
+          <w:rFonts w:ascii="Roboto Medium" w:hAnsi="Roboto Medium" w:cs="Roboto Medium"/>
+          <w:color w:val="353334"/>
+          <w:sz w:val="26"/>
+          <w:szCs w:val="26"/>
+        </w:rPr>
+        <w:t xml:space="preserve">: </w:t>
+      </w:r>
+      <w:r>
+        <w:rPr>
+          <w:rFonts w:ascii="Roboto Thin" w:hAnsi="Roboto Thin" w:cs="Roboto Thin"/>
+          <w:color w:val="BCBEC0"/>
+          <w:sz w:val="26"/>
+          <w:szCs w:val="26"/>
+        </w:rPr>
+        <w:t>_____________________</w:t>
+      </w:r>
+      <w:r>
+        <w:rPr>
+          <w:rFonts w:ascii="Roboto Thin" w:hAnsi="Roboto Thin" w:cs="Roboto Thin"/>
+          <w:color w:val="BCBEC0"/>
+          <w:sz w:val="26"/>
+          <w:szCs w:val="26"/>
+        </w:rPr>
+        <w:t>______________________________</w:t>
+      </w:r>
+    </w:p>
+    <w:p>
+      <w:pPr>
+        <w:autoSpaceDE w:val="0"/>
+        <w:autoSpaceDN w:val="0"/>
+        <w:adjustRightInd w:val="0"/>
+        <w:spacing w:after="100" w:line="261" w:lineRule="atLeast"/>
+        <w:ind w:left="180"/>
+        <w:rPr>
+          <w:rFonts w:ascii="Roboto Thin" w:hAnsi="Roboto Thin" w:cs="Roboto Thin"/>
+          <w:color w:val="BCBEC0"/>
+          <w:sz w:val="26"/>
+          <w:szCs w:val="26"/>
+        </w:rPr>
+      </w:pPr>
+      <w:r>
+        <w:rPr>
+          <w:rFonts w:ascii="Roboto Medium" w:hAnsi="Roboto Medium" w:cs="Roboto Medium"/>
+          <w:color w:val="353334"/>
+          <w:sz w:val="26"/>
+          <w:szCs w:val="26"/>
+        </w:rPr>
+        <w:t>Eliseo Santos</w:t>
+      </w:r>
+      <w:r>
+        <w:rPr>
+          <w:rFonts w:ascii="Roboto Medium" w:hAnsi="Roboto Medium" w:cs="Roboto Medium"/>
+          <w:color w:val="353334"/>
+          <w:sz w:val="26"/>
+          <w:szCs w:val="26"/>
+        </w:rPr>
+        <w:t xml:space="preserve">: </w:t>
+      </w:r>
+      <w:r>
+        <w:rPr>
+          <w:rFonts w:ascii="Roboto Thin" w:hAnsi="Roboto Thin" w:cs="Roboto Thin"/>
+          <w:color w:val="BCBEC0"/>
+          <w:sz w:val="26"/>
+          <w:szCs w:val="26"/>
+        </w:rPr>
+        <w:t>__________________________________________</w:t>
+      </w:r>
+      <w:r>
+        <w:rPr>
+          <w:rFonts w:ascii="Roboto Thin" w:hAnsi="Roboto Thin" w:cs="Roboto Thin"/>
+          <w:color w:val="BCBEC0"/>
+          <w:sz w:val="26"/>
+          <w:szCs w:val="26"/>
+        </w:rPr>
+        <w:t>_________</w:t>
+      </w:r>
+    </w:p>
+    <w:p>
+      <w:pPr>
+        <w:autoSpaceDE w:val="0"/>
+        <w:autoSpaceDN w:val="0"/>
+        <w:adjustRightInd w:val="0"/>
+        <w:spacing w:after="100" w:line="261" w:lineRule="atLeast"/>
+        <w:ind w:left="180"/>
+        <w:rPr>
+          <w:rFonts w:ascii="Roboto Thin" w:hAnsi="Roboto Thin" w:cs="Roboto Thin"/>
+          <w:color w:val="BCBEC0"/>
+          <w:sz w:val="26"/>
+          <w:szCs w:val="26"/>
+        </w:rPr>
+      </w:pPr>
+      <w:r>
+        <w:rPr>
+          <w:rFonts w:ascii="Roboto Medium" w:hAnsi="Roboto Medium" w:cs="Roboto Medium"/>
+          <w:color w:val="353334"/>
+          <w:sz w:val="26"/>
+          <w:szCs w:val="26"/>
+        </w:rPr>
+        <w:t>Clark Williams</w:t>
+      </w:r>
+      <w:r>
+        <w:rPr>
+          <w:rFonts w:ascii="Roboto Medium" w:hAnsi="Roboto Medium" w:cs="Roboto Medium"/>
+          <w:color w:val="353334"/>
+          <w:sz w:val="26"/>
+          <w:szCs w:val="26"/>
+        </w:rPr>
+        <w:t xml:space="preserve">: </w:t>
+      </w:r>
+      <w:r>
+        <w:rPr>
+          <w:rFonts w:ascii="Roboto Thin" w:hAnsi="Roboto Thin" w:cs="Roboto Thin"/>
+          <w:color w:val="BCBEC0"/>
+          <w:sz w:val="26"/>
+          <w:szCs w:val="26"/>
+        </w:rPr>
+        <w:t>__________________________________________</w:t>
+      </w:r>
+      <w:r>
+        <w:rPr>
+          <w:rFonts w:ascii="Roboto Thin" w:hAnsi="Roboto Thin" w:cs="Roboto Thin"/>
+          <w:color w:val="BCBEC0"/>
+          <w:sz w:val="26"/>
+          <w:szCs w:val="26"/>
+        </w:rPr>
+        <w:t>_________</w:t>
+      </w:r>
+    </w:p>
+    <w:p>
+      <w:pPr>
+        <w:spacing w:after="0"/>
         <w:rPr>
           <w:rFonts w:cs="Arial"/>
           <w:b/>
@@ -8206,7 +9336,7 @@
       </w:pPr>
     </w:p>
     <w:sectPr>
-      <w:footerReference w:type="default" r:id="rId22"/>
+      <w:footerReference w:type="default" r:id="rId21"/>
       <w:pgSz w:w="12240" w:h="15840"/>
       <w:pgMar w:top="1440" w:right="1440" w:bottom="1440" w:left="1440" w:header="720" w:footer="720" w:gutter="0"/>
       <w:pgNumType w:start="1"/>
@@ -8218,7 +9348,7 @@
 </file>
 
 <file path=word/endnotes.xml><?xml version="1.0" encoding="utf-8"?>
-<w:endnotes xmlns:wpc="http://schemas.microsoft.com/office/word/2010/wordprocessingCanvas" xmlns:mc="http://schemas.openxmlformats.org/markup-compatibility/2006" xmlns:o="urn:schemas-microsoft-com:office:office" xmlns:r="http://schemas.openxmlformats.org/officeDocument/2006/relationships" xmlns:m="http://schemas.openxmlformats.org/officeDocument/2006/math" xmlns:v="urn:schemas-microsoft-com:vml" xmlns:wp14="http://schemas.microsoft.com/office/word/2010/wordprocessingDrawing" xmlns:wp="http://schemas.openxmlformats.org/drawingml/2006/wordprocessingDrawing" xmlns:w10="urn:schemas-microsoft-com:office:word" xmlns:w="http://schemas.openxmlformats.org/wordprocessingml/2006/main" xmlns:w14="http://schemas.microsoft.com/office/word/2010/wordml" xmlns:wpg="http://schemas.microsoft.com/office/word/2010/wordprocessingGroup" xmlns:wpi="http://schemas.microsoft.com/office/word/2010/wordprocessingInk" xmlns:wne="http://schemas.microsoft.com/office/word/2006/wordml" xmlns:wps="http://schemas.microsoft.com/office/word/2010/wordprocessingShape" mc:Ignorable="w14 wp14">
+<w:endnotes xmlns:wpc="http://schemas.microsoft.com/office/word/2010/wordprocessingCanvas" xmlns:cx="http://schemas.microsoft.com/office/drawing/2014/chartex" xmlns:cx1="http://schemas.microsoft.com/office/drawing/2015/9/8/chartex" xmlns:cx2="http://schemas.microsoft.com/office/drawing/2015/10/21/chartex" xmlns:cx3="http://schemas.microsoft.com/office/drawing/2016/5/9/chartex" xmlns:cx4="http://schemas.microsoft.com/office/drawing/2016/5/10/chartex" xmlns:cx5="http://schemas.microsoft.com/office/drawing/2016/5/11/chartex" xmlns:mc="http://schemas.openxmlformats.org/markup-compatibility/2006" xmlns:o="urn:schemas-microsoft-com:office:office" xmlns:r="http://schemas.openxmlformats.org/officeDocument/2006/relationships" xmlns:m="http://schemas.openxmlformats.org/officeDocument/2006/math" xmlns:v="urn:schemas-microsoft-com:vml" xmlns:wp14="http://schemas.microsoft.com/office/word/2010/wordprocessingDrawing" xmlns:wp="http://schemas.openxmlformats.org/drawingml/2006/wordprocessingDrawing" xmlns:w10="urn:schemas-microsoft-com:office:word" xmlns:w="http://schemas.openxmlformats.org/wordprocessingml/2006/main" xmlns:w14="http://schemas.microsoft.com/office/word/2010/wordml" xmlns:w15="http://schemas.microsoft.com/office/word/2012/wordml" xmlns:w16se="http://schemas.microsoft.com/office/word/2015/wordml/symex" xmlns:wpg="http://schemas.microsoft.com/office/word/2010/wordprocessingGroup" xmlns:wpi="http://schemas.microsoft.com/office/word/2010/wordprocessingInk" xmlns:wne="http://schemas.microsoft.com/office/word/2006/wordml" xmlns:wps="http://schemas.microsoft.com/office/word/2010/wordprocessingShape" mc:Ignorable="w14 w15 w16se wp14">
   <w:endnote w:type="separator" w:id="-1">
     <w:p>
       <w:pPr>
@@ -8243,7 +9373,7 @@
 </file>
 
 <file path=word/footer1.xml><?xml version="1.0" encoding="utf-8"?>
-<w:ftr xmlns:wpc="http://schemas.microsoft.com/office/word/2010/wordprocessingCanvas" xmlns:mc="http://schemas.openxmlformats.org/markup-compatibility/2006" xmlns:o="urn:schemas-microsoft-com:office:office" xmlns:r="http://schemas.openxmlformats.org/officeDocument/2006/relationships" xmlns:m="http://schemas.openxmlformats.org/officeDocument/2006/math" xmlns:v="urn:schemas-microsoft-com:vml" xmlns:wp14="http://schemas.microsoft.com/office/word/2010/wordprocessingDrawing" xmlns:wp="http://schemas.openxmlformats.org/drawingml/2006/wordprocessingDrawing" xmlns:w10="urn:schemas-microsoft-com:office:word" xmlns:w="http://schemas.openxmlformats.org/wordprocessingml/2006/main" xmlns:w14="http://schemas.microsoft.com/office/word/2010/wordml" xmlns:wpg="http://schemas.microsoft.com/office/word/2010/wordprocessingGroup" xmlns:wpi="http://schemas.microsoft.com/office/word/2010/wordprocessingInk" xmlns:wne="http://schemas.microsoft.com/office/word/2006/wordml" xmlns:wps="http://schemas.microsoft.com/office/word/2010/wordprocessingShape" mc:Ignorable="w14 wp14">
+<w:ftr xmlns:wpc="http://schemas.microsoft.com/office/word/2010/wordprocessingCanvas" xmlns:cx="http://schemas.microsoft.com/office/drawing/2014/chartex" xmlns:cx1="http://schemas.microsoft.com/office/drawing/2015/9/8/chartex" xmlns:cx2="http://schemas.microsoft.com/office/drawing/2015/10/21/chartex" xmlns:cx3="http://schemas.microsoft.com/office/drawing/2016/5/9/chartex" xmlns:cx4="http://schemas.microsoft.com/office/drawing/2016/5/10/chartex" xmlns:cx5="http://schemas.microsoft.com/office/drawing/2016/5/11/chartex" xmlns:mc="http://schemas.openxmlformats.org/markup-compatibility/2006" xmlns:o="urn:schemas-microsoft-com:office:office" xmlns:r="http://schemas.openxmlformats.org/officeDocument/2006/relationships" xmlns:m="http://schemas.openxmlformats.org/officeDocument/2006/math" xmlns:v="urn:schemas-microsoft-com:vml" xmlns:wp14="http://schemas.microsoft.com/office/word/2010/wordprocessingDrawing" xmlns:wp="http://schemas.openxmlformats.org/drawingml/2006/wordprocessingDrawing" xmlns:w10="urn:schemas-microsoft-com:office:word" xmlns:w="http://schemas.openxmlformats.org/wordprocessingml/2006/main" xmlns:w14="http://schemas.microsoft.com/office/word/2010/wordml" xmlns:w15="http://schemas.microsoft.com/office/word/2012/wordml" xmlns:w16se="http://schemas.microsoft.com/office/word/2015/wordml/symex" xmlns:wpg="http://schemas.microsoft.com/office/word/2010/wordprocessingGroup" xmlns:wpi="http://schemas.microsoft.com/office/word/2010/wordprocessingInk" xmlns:wne="http://schemas.microsoft.com/office/word/2006/wordml" xmlns:wps="http://schemas.microsoft.com/office/word/2010/wordprocessingShape" mc:Ignorable="w14 w15 w16se wp14">
   <w:p>
     <w:pPr>
       <w:pStyle w:val="Footer"/>
@@ -8259,7 +9389,7 @@
 </file>
 
 <file path=word/footer2.xml><?xml version="1.0" encoding="utf-8"?>
-<w:ftr xmlns:wpc="http://schemas.microsoft.com/office/word/2010/wordprocessingCanvas" xmlns:mc="http://schemas.openxmlformats.org/markup-compatibility/2006" xmlns:o="urn:schemas-microsoft-com:office:office" xmlns:r="http://schemas.openxmlformats.org/officeDocument/2006/relationships" xmlns:m="http://schemas.openxmlformats.org/officeDocument/2006/math" xmlns:v="urn:schemas-microsoft-com:vml" xmlns:wp14="http://schemas.microsoft.com/office/word/2010/wordprocessingDrawing" xmlns:wp="http://schemas.openxmlformats.org/drawingml/2006/wordprocessingDrawing" xmlns:w10="urn:schemas-microsoft-com:office:word" xmlns:w="http://schemas.openxmlformats.org/wordprocessingml/2006/main" xmlns:w14="http://schemas.microsoft.com/office/word/2010/wordml" xmlns:wpg="http://schemas.microsoft.com/office/word/2010/wordprocessingGroup" xmlns:wpi="http://schemas.microsoft.com/office/word/2010/wordprocessingInk" xmlns:wne="http://schemas.microsoft.com/office/word/2006/wordml" xmlns:wps="http://schemas.microsoft.com/office/word/2010/wordprocessingShape" mc:Ignorable="w14 wp14">
+<w:ftr xmlns:wpc="http://schemas.microsoft.com/office/word/2010/wordprocessingCanvas" xmlns:cx="http://schemas.microsoft.com/office/drawing/2014/chartex" xmlns:cx1="http://schemas.microsoft.com/office/drawing/2015/9/8/chartex" xmlns:cx2="http://schemas.microsoft.com/office/drawing/2015/10/21/chartex" xmlns:cx3="http://schemas.microsoft.com/office/drawing/2016/5/9/chartex" xmlns:cx4="http://schemas.microsoft.com/office/drawing/2016/5/10/chartex" xmlns:cx5="http://schemas.microsoft.com/office/drawing/2016/5/11/chartex" xmlns:mc="http://schemas.openxmlformats.org/markup-compatibility/2006" xmlns:o="urn:schemas-microsoft-com:office:office" xmlns:r="http://schemas.openxmlformats.org/officeDocument/2006/relationships" xmlns:m="http://schemas.openxmlformats.org/officeDocument/2006/math" xmlns:v="urn:schemas-microsoft-com:vml" xmlns:wp14="http://schemas.microsoft.com/office/word/2010/wordprocessingDrawing" xmlns:wp="http://schemas.openxmlformats.org/drawingml/2006/wordprocessingDrawing" xmlns:w10="urn:schemas-microsoft-com:office:word" xmlns:w="http://schemas.openxmlformats.org/wordprocessingml/2006/main" xmlns:w14="http://schemas.microsoft.com/office/word/2010/wordml" xmlns:w15="http://schemas.microsoft.com/office/word/2012/wordml" xmlns:w16se="http://schemas.microsoft.com/office/word/2015/wordml/symex" xmlns:wpg="http://schemas.microsoft.com/office/word/2010/wordprocessingGroup" xmlns:wpi="http://schemas.microsoft.com/office/word/2010/wordprocessingInk" xmlns:wne="http://schemas.microsoft.com/office/word/2006/wordml" xmlns:wps="http://schemas.microsoft.com/office/word/2010/wordprocessingShape" mc:Ignorable="w14 w15 w16se wp14">
   <w:sdt>
     <w:sdtPr>
       <w:id w:val="-1146972934"/>
@@ -8291,7 +9421,7 @@
           <w:rPr>
             <w:noProof/>
           </w:rPr>
-          <w:t>1</w:t>
+          <w:t>16</w:t>
         </w:r>
         <w:r>
           <w:rPr>
@@ -8314,7 +9444,7 @@
 </file>
 
 <file path=word/footnotes.xml><?xml version="1.0" encoding="utf-8"?>
-<w:footnotes xmlns:wpc="http://schemas.microsoft.com/office/word/2010/wordprocessingCanvas" xmlns:mc="http://schemas.openxmlformats.org/markup-compatibility/2006" xmlns:o="urn:schemas-microsoft-com:office:office" xmlns:r="http://schemas.openxmlformats.org/officeDocument/2006/relationships" xmlns:m="http://schemas.openxmlformats.org/officeDocument/2006/math" xmlns:v="urn:schemas-microsoft-com:vml" xmlns:wp14="http://schemas.microsoft.com/office/word/2010/wordprocessingDrawing" xmlns:wp="http://schemas.openxmlformats.org/drawingml/2006/wordprocessingDrawing" xmlns:w10="urn:schemas-microsoft-com:office:word" xmlns:w="http://schemas.openxmlformats.org/wordprocessingml/2006/main" xmlns:w14="http://schemas.microsoft.com/office/word/2010/wordml" xmlns:wpg="http://schemas.microsoft.com/office/word/2010/wordprocessingGroup" xmlns:wpi="http://schemas.microsoft.com/office/word/2010/wordprocessingInk" xmlns:wne="http://schemas.microsoft.com/office/word/2006/wordml" xmlns:wps="http://schemas.microsoft.com/office/word/2010/wordprocessingShape" mc:Ignorable="w14 wp14">
+<w:footnotes xmlns:wpc="http://schemas.microsoft.com/office/word/2010/wordprocessingCanvas" xmlns:cx="http://schemas.microsoft.com/office/drawing/2014/chartex" xmlns:cx1="http://schemas.microsoft.com/office/drawing/2015/9/8/chartex" xmlns:cx2="http://schemas.microsoft.com/office/drawing/2015/10/21/chartex" xmlns:cx3="http://schemas.microsoft.com/office/drawing/2016/5/9/chartex" xmlns:cx4="http://schemas.microsoft.com/office/drawing/2016/5/10/chartex" xmlns:cx5="http://schemas.microsoft.com/office/drawing/2016/5/11/chartex" xmlns:mc="http://schemas.openxmlformats.org/markup-compatibility/2006" xmlns:o="urn:schemas-microsoft-com:office:office" xmlns:r="http://schemas.openxmlformats.org/officeDocument/2006/relationships" xmlns:m="http://schemas.openxmlformats.org/officeDocument/2006/math" xmlns:v="urn:schemas-microsoft-com:vml" xmlns:wp14="http://schemas.microsoft.com/office/word/2010/wordprocessingDrawing" xmlns:wp="http://schemas.openxmlformats.org/drawingml/2006/wordprocessingDrawing" xmlns:w10="urn:schemas-microsoft-com:office:word" xmlns:w="http://schemas.openxmlformats.org/wordprocessingml/2006/main" xmlns:w14="http://schemas.microsoft.com/office/word/2010/wordml" xmlns:w15="http://schemas.microsoft.com/office/word/2012/wordml" xmlns:w16se="http://schemas.microsoft.com/office/word/2015/wordml/symex" xmlns:wpg="http://schemas.microsoft.com/office/word/2010/wordprocessingGroup" xmlns:wpi="http://schemas.microsoft.com/office/word/2010/wordprocessingInk" xmlns:wne="http://schemas.microsoft.com/office/word/2006/wordml" xmlns:wps="http://schemas.microsoft.com/office/word/2010/wordprocessingShape" mc:Ignorable="w14 w15 w16se wp14">
   <w:footnote w:type="separator" w:id="-1">
     <w:p>
       <w:pPr>
@@ -8339,8 +9469,161 @@
 </file>
 
 <file path=word/numbering.xml><?xml version="1.0" encoding="utf-8"?>
-<w:numbering xmlns:wpc="http://schemas.microsoft.com/office/word/2010/wordprocessingCanvas" xmlns:mc="http://schemas.openxmlformats.org/markup-compatibility/2006" xmlns:o="urn:schemas-microsoft-com:office:office" xmlns:r="http://schemas.openxmlformats.org/officeDocument/2006/relationships" xmlns:m="http://schemas.openxmlformats.org/officeDocument/2006/math" xmlns:v="urn:schemas-microsoft-com:vml" xmlns:wp14="http://schemas.microsoft.com/office/word/2010/wordprocessingDrawing" xmlns:wp="http://schemas.openxmlformats.org/drawingml/2006/wordprocessingDrawing" xmlns:w10="urn:schemas-microsoft-com:office:word" xmlns:w="http://schemas.openxmlformats.org/wordprocessingml/2006/main" xmlns:w14="http://schemas.microsoft.com/office/word/2010/wordml" xmlns:wpg="http://schemas.microsoft.com/office/word/2010/wordprocessingGroup" xmlns:wpi="http://schemas.microsoft.com/office/word/2010/wordprocessingInk" xmlns:wne="http://schemas.microsoft.com/office/word/2006/wordml" xmlns:wps="http://schemas.microsoft.com/office/word/2010/wordprocessingShape" mc:Ignorable="w14 wp14">
-  <w:abstractNum w:abstractNumId="0">
+<w:numbering xmlns:wpc="http://schemas.microsoft.com/office/word/2010/wordprocessingCanvas" xmlns:cx="http://schemas.microsoft.com/office/drawing/2014/chartex" xmlns:cx1="http://schemas.microsoft.com/office/drawing/2015/9/8/chartex" xmlns:cx2="http://schemas.microsoft.com/office/drawing/2015/10/21/chartex" xmlns:cx3="http://schemas.microsoft.com/office/drawing/2016/5/9/chartex" xmlns:cx4="http://schemas.microsoft.com/office/drawing/2016/5/10/chartex" xmlns:cx5="http://schemas.microsoft.com/office/drawing/2016/5/11/chartex" xmlns:mc="http://schemas.openxmlformats.org/markup-compatibility/2006" xmlns:o="urn:schemas-microsoft-com:office:office" xmlns:r="http://schemas.openxmlformats.org/officeDocument/2006/relationships" xmlns:m="http://schemas.openxmlformats.org/officeDocument/2006/math" xmlns:v="urn:schemas-microsoft-com:vml" xmlns:wp14="http://schemas.microsoft.com/office/word/2010/wordprocessingDrawing" xmlns:wp="http://schemas.openxmlformats.org/drawingml/2006/wordprocessingDrawing" xmlns:w10="urn:schemas-microsoft-com:office:word" xmlns:w="http://schemas.openxmlformats.org/wordprocessingml/2006/main" xmlns:w14="http://schemas.microsoft.com/office/word/2010/wordml" xmlns:w15="http://schemas.microsoft.com/office/word/2012/wordml" xmlns:w16se="http://schemas.microsoft.com/office/word/2015/wordml/symex" xmlns:wpg="http://schemas.microsoft.com/office/word/2010/wordprocessingGroup" xmlns:wpi="http://schemas.microsoft.com/office/word/2010/wordprocessingInk" xmlns:wne="http://schemas.microsoft.com/office/word/2006/wordml" xmlns:wps="http://schemas.microsoft.com/office/word/2010/wordprocessingShape" mc:Ignorable="w14 w15 w16se wp14">
+  <w:abstractNum w:abstractNumId="0" w15:restartNumberingAfterBreak="0">
+    <w:nsid w:val="8821E2C0"/>
+    <w:multiLevelType w:val="hybridMultilevel"/>
+    <w:tmpl w:val="29FB94BA"/>
+    <w:lvl w:ilvl="0" w:tplc="FFFFFFFF">
+      <w:start w:val="1"/>
+      <w:numFmt w:val="decimal"/>
+      <w:lvlText w:val=""/>
+      <w:lvlJc w:val="left"/>
+    </w:lvl>
+    <w:lvl w:ilvl="1" w:tplc="FFFFFFFF">
+      <w:numFmt w:val="decimal"/>
+      <w:lvlText w:val=""/>
+      <w:lvlJc w:val="left"/>
+    </w:lvl>
+    <w:lvl w:ilvl="2" w:tplc="FFFFFFFF">
+      <w:numFmt w:val="decimal"/>
+      <w:lvlText w:val=""/>
+      <w:lvlJc w:val="left"/>
+    </w:lvl>
+    <w:lvl w:ilvl="3" w:tplc="FFFFFFFF">
+      <w:numFmt w:val="decimal"/>
+      <w:lvlText w:val=""/>
+      <w:lvlJc w:val="left"/>
+    </w:lvl>
+    <w:lvl w:ilvl="4" w:tplc="FFFFFFFF">
+      <w:numFmt w:val="decimal"/>
+      <w:lvlText w:val=""/>
+      <w:lvlJc w:val="left"/>
+    </w:lvl>
+    <w:lvl w:ilvl="5" w:tplc="FFFFFFFF">
+      <w:numFmt w:val="decimal"/>
+      <w:lvlText w:val=""/>
+      <w:lvlJc w:val="left"/>
+    </w:lvl>
+    <w:lvl w:ilvl="6" w:tplc="FFFFFFFF">
+      <w:numFmt w:val="decimal"/>
+      <w:lvlText w:val=""/>
+      <w:lvlJc w:val="left"/>
+    </w:lvl>
+    <w:lvl w:ilvl="7" w:tplc="FFFFFFFF">
+      <w:numFmt w:val="decimal"/>
+      <w:lvlText w:val=""/>
+      <w:lvlJc w:val="left"/>
+    </w:lvl>
+    <w:lvl w:ilvl="8" w:tplc="FFFFFFFF">
+      <w:numFmt w:val="decimal"/>
+      <w:lvlText w:val=""/>
+      <w:lvlJc w:val="left"/>
+    </w:lvl>
+  </w:abstractNum>
+  <w:abstractNum w:abstractNumId="1" w15:restartNumberingAfterBreak="0">
+    <w:nsid w:val="A7CC939C"/>
+    <w:multiLevelType w:val="hybridMultilevel"/>
+    <w:tmpl w:val="FDCFD10B"/>
+    <w:lvl w:ilvl="0" w:tplc="FFFFFFFF">
+      <w:start w:val="1"/>
+      <w:numFmt w:val="decimal"/>
+      <w:lvlText w:val=""/>
+      <w:lvlJc w:val="left"/>
+    </w:lvl>
+    <w:lvl w:ilvl="1" w:tplc="FFFFFFFF">
+      <w:numFmt w:val="decimal"/>
+      <w:lvlText w:val=""/>
+      <w:lvlJc w:val="left"/>
+    </w:lvl>
+    <w:lvl w:ilvl="2" w:tplc="FFFFFFFF">
+      <w:numFmt w:val="decimal"/>
+      <w:lvlText w:val=""/>
+      <w:lvlJc w:val="left"/>
+    </w:lvl>
+    <w:lvl w:ilvl="3" w:tplc="FFFFFFFF">
+      <w:numFmt w:val="decimal"/>
+      <w:lvlText w:val=""/>
+      <w:lvlJc w:val="left"/>
+    </w:lvl>
+    <w:lvl w:ilvl="4" w:tplc="FFFFFFFF">
+      <w:numFmt w:val="decimal"/>
+      <w:lvlText w:val=""/>
+      <w:lvlJc w:val="left"/>
+    </w:lvl>
+    <w:lvl w:ilvl="5" w:tplc="FFFFFFFF">
+      <w:numFmt w:val="decimal"/>
+      <w:lvlText w:val=""/>
+      <w:lvlJc w:val="left"/>
+    </w:lvl>
+    <w:lvl w:ilvl="6" w:tplc="FFFFFFFF">
+      <w:numFmt w:val="decimal"/>
+      <w:lvlText w:val=""/>
+      <w:lvlJc w:val="left"/>
+    </w:lvl>
+    <w:lvl w:ilvl="7" w:tplc="FFFFFFFF">
+      <w:numFmt w:val="decimal"/>
+      <w:lvlText w:val=""/>
+      <w:lvlJc w:val="left"/>
+    </w:lvl>
+    <w:lvl w:ilvl="8" w:tplc="FFFFFFFF">
+      <w:numFmt w:val="decimal"/>
+      <w:lvlText w:val=""/>
+      <w:lvlJc w:val="left"/>
+    </w:lvl>
+  </w:abstractNum>
+  <w:abstractNum w:abstractNumId="2" w15:restartNumberingAfterBreak="0">
+    <w:nsid w:val="ACD6B5FC"/>
+    <w:multiLevelType w:val="hybridMultilevel"/>
+    <w:tmpl w:val="1F33F3BC"/>
+    <w:lvl w:ilvl="0" w:tplc="FFFFFFFF">
+      <w:start w:val="1"/>
+      <w:numFmt w:val="decimal"/>
+      <w:lvlText w:val=""/>
+      <w:lvlJc w:val="left"/>
+    </w:lvl>
+    <w:lvl w:ilvl="1" w:tplc="FFFFFFFF">
+      <w:numFmt w:val="decimal"/>
+      <w:lvlText w:val=""/>
+      <w:lvlJc w:val="left"/>
+    </w:lvl>
+    <w:lvl w:ilvl="2" w:tplc="FFFFFFFF">
+      <w:numFmt w:val="decimal"/>
+      <w:lvlText w:val=""/>
+      <w:lvlJc w:val="left"/>
+    </w:lvl>
+    <w:lvl w:ilvl="3" w:tplc="FFFFFFFF">
+      <w:numFmt w:val="decimal"/>
+      <w:lvlText w:val=""/>
+      <w:lvlJc w:val="left"/>
+    </w:lvl>
+    <w:lvl w:ilvl="4" w:tplc="FFFFFFFF">
+      <w:numFmt w:val="decimal"/>
+      <w:lvlText w:val=""/>
+      <w:lvlJc w:val="left"/>
+    </w:lvl>
+    <w:lvl w:ilvl="5" w:tplc="FFFFFFFF">
+      <w:numFmt w:val="decimal"/>
+      <w:lvlText w:val=""/>
+      <w:lvlJc w:val="left"/>
+    </w:lvl>
+    <w:lvl w:ilvl="6" w:tplc="FFFFFFFF">
+      <w:numFmt w:val="decimal"/>
+      <w:lvlText w:val=""/>
+      <w:lvlJc w:val="left"/>
+    </w:lvl>
+    <w:lvl w:ilvl="7" w:tplc="FFFFFFFF">
+      <w:numFmt w:val="decimal"/>
+      <w:lvlText w:val=""/>
+      <w:lvlJc w:val="left"/>
+    </w:lvl>
+    <w:lvl w:ilvl="8" w:tplc="FFFFFFFF">
+      <w:numFmt w:val="decimal"/>
+      <w:lvlText w:val=""/>
+      <w:lvlJc w:val="left"/>
+    </w:lvl>
+  </w:abstractNum>
+  <w:abstractNum w:abstractNumId="3" w15:restartNumberingAfterBreak="0">
     <w:nsid w:val="07917F47"/>
     <w:multiLevelType w:val="hybridMultilevel"/>
     <w:tmpl w:val="1C987DF8"/>
@@ -8453,7 +9736,7 @@
       </w:rPr>
     </w:lvl>
   </w:abstractNum>
-  <w:abstractNum w:abstractNumId="1">
+  <w:abstractNum w:abstractNumId="4" w15:restartNumberingAfterBreak="0">
     <w:nsid w:val="48B04FC4"/>
     <w:multiLevelType w:val="hybridMultilevel"/>
     <w:tmpl w:val="C958C862"/>
@@ -8566,7 +9849,7 @@
       </w:rPr>
     </w:lvl>
   </w:abstractNum>
-  <w:abstractNum w:abstractNumId="2">
+  <w:abstractNum w:abstractNumId="5" w15:restartNumberingAfterBreak="0">
     <w:nsid w:val="4B606071"/>
     <w:multiLevelType w:val="hybridMultilevel"/>
     <w:tmpl w:val="5A562904"/>
@@ -8679,7 +9962,58 @@
       </w:rPr>
     </w:lvl>
   </w:abstractNum>
-  <w:abstractNum w:abstractNumId="3">
+  <w:abstractNum w:abstractNumId="6" w15:restartNumberingAfterBreak="0">
+    <w:nsid w:val="5460D0BD"/>
+    <w:multiLevelType w:val="hybridMultilevel"/>
+    <w:tmpl w:val="12E679CF"/>
+    <w:lvl w:ilvl="0" w:tplc="FFFFFFFF">
+      <w:start w:val="1"/>
+      <w:numFmt w:val="decimal"/>
+      <w:lvlText w:val=""/>
+      <w:lvlJc w:val="left"/>
+    </w:lvl>
+    <w:lvl w:ilvl="1" w:tplc="FFFFFFFF">
+      <w:numFmt w:val="decimal"/>
+      <w:lvlText w:val=""/>
+      <w:lvlJc w:val="left"/>
+    </w:lvl>
+    <w:lvl w:ilvl="2" w:tplc="FFFFFFFF">
+      <w:numFmt w:val="decimal"/>
+      <w:lvlText w:val=""/>
+      <w:lvlJc w:val="left"/>
+    </w:lvl>
+    <w:lvl w:ilvl="3" w:tplc="FFFFFFFF">
+      <w:numFmt w:val="decimal"/>
+      <w:lvlText w:val=""/>
+      <w:lvlJc w:val="left"/>
+    </w:lvl>
+    <w:lvl w:ilvl="4" w:tplc="FFFFFFFF">
+      <w:numFmt w:val="decimal"/>
+      <w:lvlText w:val=""/>
+      <w:lvlJc w:val="left"/>
+    </w:lvl>
+    <w:lvl w:ilvl="5" w:tplc="FFFFFFFF">
+      <w:numFmt w:val="decimal"/>
+      <w:lvlText w:val=""/>
+      <w:lvlJc w:val="left"/>
+    </w:lvl>
+    <w:lvl w:ilvl="6" w:tplc="FFFFFFFF">
+      <w:numFmt w:val="decimal"/>
+      <w:lvlText w:val=""/>
+      <w:lvlJc w:val="left"/>
+    </w:lvl>
+    <w:lvl w:ilvl="7" w:tplc="FFFFFFFF">
+      <w:numFmt w:val="decimal"/>
+      <w:lvlText w:val=""/>
+      <w:lvlJc w:val="left"/>
+    </w:lvl>
+    <w:lvl w:ilvl="8" w:tplc="FFFFFFFF">
+      <w:numFmt w:val="decimal"/>
+      <w:lvlText w:val=""/>
+      <w:lvlJc w:val="left"/>
+    </w:lvl>
+  </w:abstractNum>
+  <w:abstractNum w:abstractNumId="7" w15:restartNumberingAfterBreak="0">
     <w:nsid w:val="670E5E2E"/>
     <w:multiLevelType w:val="hybridMultilevel"/>
     <w:tmpl w:val="9FEA530E"/>
@@ -8768,7 +10102,7 @@
       </w:pPr>
     </w:lvl>
   </w:abstractNum>
-  <w:abstractNum w:abstractNumId="4">
+  <w:abstractNum w:abstractNumId="8" w15:restartNumberingAfterBreak="0">
     <w:nsid w:val="71C30F4E"/>
     <w:multiLevelType w:val="hybridMultilevel"/>
     <w:tmpl w:val="92A07B10"/>
@@ -8882,34 +10216,37 @@
     </w:lvl>
   </w:abstractNum>
   <w:num w:numId="1">
+    <w:abstractNumId w:val="5"/>
+  </w:num>
+  <w:num w:numId="2">
+    <w:abstractNumId w:val="7"/>
+  </w:num>
+  <w:num w:numId="3">
+    <w:abstractNumId w:val="3"/>
+  </w:num>
+  <w:num w:numId="4">
+    <w:abstractNumId w:val="4"/>
+  </w:num>
+  <w:num w:numId="5">
+    <w:abstractNumId w:val="8"/>
+  </w:num>
+  <w:num w:numId="6">
+    <w:abstractNumId w:val="6"/>
+  </w:num>
+  <w:num w:numId="7">
     <w:abstractNumId w:val="2"/>
   </w:num>
-  <w:num w:numId="2">
-    <w:abstractNumId w:val="3"/>
-  </w:num>
-  <w:num w:numId="3">
+  <w:num w:numId="8">
     <w:abstractNumId w:val="0"/>
   </w:num>
-  <w:num w:numId="4">
+  <w:num w:numId="9">
     <w:abstractNumId w:val="1"/>
-  </w:num>
-  <w:num w:numId="5">
-    <w:abstractNumId w:val="4"/>
-    <w:lvlOverride w:ilvl="0"/>
-    <w:lvlOverride w:ilvl="1"/>
-    <w:lvlOverride w:ilvl="2"/>
-    <w:lvlOverride w:ilvl="3"/>
-    <w:lvlOverride w:ilvl="4"/>
-    <w:lvlOverride w:ilvl="5"/>
-    <w:lvlOverride w:ilvl="6"/>
-    <w:lvlOverride w:ilvl="7"/>
-    <w:lvlOverride w:ilvl="8"/>
   </w:num>
 </w:numbering>
 </file>
 
 <file path=word/styles.xml><?xml version="1.0" encoding="utf-8"?>
-<w:styles xmlns:mc="http://schemas.openxmlformats.org/markup-compatibility/2006" xmlns:r="http://schemas.openxmlformats.org/officeDocument/2006/relationships" xmlns:w="http://schemas.openxmlformats.org/wordprocessingml/2006/main" xmlns:w14="http://schemas.microsoft.com/office/word/2010/wordml" mc:Ignorable="w14">
+<w:styles xmlns:mc="http://schemas.openxmlformats.org/markup-compatibility/2006" xmlns:r="http://schemas.openxmlformats.org/officeDocument/2006/relationships" xmlns:w="http://schemas.openxmlformats.org/wordprocessingml/2006/main" xmlns:w14="http://schemas.microsoft.com/office/word/2010/wordml" xmlns:w15="http://schemas.microsoft.com/office/word/2012/wordml" xmlns:w16se="http://schemas.microsoft.com/office/word/2015/wordml/symex" mc:Ignorable="w14 w15 w16se">
   <w:docDefaults>
     <w:rPrDefault>
       <w:rPr>
@@ -8925,144 +10262,381 @@
       </w:pPr>
     </w:pPrDefault>
   </w:docDefaults>
-  <w:latentStyles w:defLockedState="0" w:defUIPriority="99" w:defSemiHidden="1" w:defUnhideWhenUsed="1" w:defQFormat="0" w:count="267">
-    <w:lsdException w:name="Normal" w:semiHidden="0" w:uiPriority="0" w:unhideWhenUsed="0" w:qFormat="1"/>
-    <w:lsdException w:name="heading 1" w:semiHidden="0" w:uiPriority="9" w:unhideWhenUsed="0" w:qFormat="1"/>
-    <w:lsdException w:name="heading 2" w:uiPriority="9" w:qFormat="1"/>
-    <w:lsdException w:name="heading 3" w:uiPriority="9" w:qFormat="1"/>
-    <w:lsdException w:name="heading 4" w:uiPriority="9" w:qFormat="1"/>
-    <w:lsdException w:name="heading 5" w:uiPriority="9" w:qFormat="1"/>
-    <w:lsdException w:name="heading 6" w:uiPriority="9" w:qFormat="1"/>
-    <w:lsdException w:name="heading 7" w:uiPriority="9" w:qFormat="1"/>
-    <w:lsdException w:name="heading 8" w:uiPriority="9" w:qFormat="1"/>
-    <w:lsdException w:name="heading 9" w:uiPriority="9" w:qFormat="1"/>
-    <w:lsdException w:name="toc 1" w:uiPriority="39"/>
-    <w:lsdException w:name="toc 2" w:uiPriority="39"/>
-    <w:lsdException w:name="toc 3" w:uiPriority="39"/>
-    <w:lsdException w:name="toc 4" w:uiPriority="39"/>
-    <w:lsdException w:name="toc 5" w:uiPriority="39"/>
-    <w:lsdException w:name="toc 6" w:uiPriority="39"/>
-    <w:lsdException w:name="toc 7" w:uiPriority="39"/>
-    <w:lsdException w:name="toc 8" w:uiPriority="39"/>
-    <w:lsdException w:name="toc 9" w:uiPriority="39"/>
-    <w:lsdException w:name="caption" w:uiPriority="35" w:qFormat="1"/>
-    <w:lsdException w:name="Title" w:semiHidden="0" w:uiPriority="10" w:unhideWhenUsed="0" w:qFormat="1"/>
-    <w:lsdException w:name="Default Paragraph Font" w:uiPriority="1"/>
-    <w:lsdException w:name="Subtitle" w:semiHidden="0" w:uiPriority="11" w:unhideWhenUsed="0" w:qFormat="1"/>
-    <w:lsdException w:name="Strong" w:semiHidden="0" w:uiPriority="22" w:unhideWhenUsed="0" w:qFormat="1"/>
-    <w:lsdException w:name="Emphasis" w:semiHidden="0" w:uiPriority="20" w:unhideWhenUsed="0" w:qFormat="1"/>
-    <w:lsdException w:name="Table Grid" w:semiHidden="0" w:uiPriority="59" w:unhideWhenUsed="0"/>
-    <w:lsdException w:name="Placeholder Text" w:unhideWhenUsed="0"/>
-    <w:lsdException w:name="No Spacing" w:semiHidden="0" w:uiPriority="1" w:unhideWhenUsed="0" w:qFormat="1"/>
-    <w:lsdException w:name="Light Shading" w:semiHidden="0" w:uiPriority="60" w:unhideWhenUsed="0"/>
-    <w:lsdException w:name="Light List" w:semiHidden="0" w:uiPriority="61" w:unhideWhenUsed="0"/>
-    <w:lsdException w:name="Light Grid" w:semiHidden="0" w:uiPriority="62" w:unhideWhenUsed="0"/>
-    <w:lsdException w:name="Medium Shading 1" w:semiHidden="0" w:uiPriority="63" w:unhideWhenUsed="0"/>
-    <w:lsdException w:name="Medium Shading 2" w:semiHidden="0" w:uiPriority="64" w:unhideWhenUsed="0"/>
-    <w:lsdException w:name="Medium List 1" w:semiHidden="0" w:uiPriority="65" w:unhideWhenUsed="0"/>
-    <w:lsdException w:name="Medium List 2" w:semiHidden="0" w:uiPriority="66" w:unhideWhenUsed="0"/>
-    <w:lsdException w:name="Medium Grid 1" w:semiHidden="0" w:uiPriority="67" w:unhideWhenUsed="0"/>
-    <w:lsdException w:name="Medium Grid 2" w:semiHidden="0" w:uiPriority="68" w:unhideWhenUsed="0"/>
-    <w:lsdException w:name="Medium Grid 3" w:semiHidden="0" w:uiPriority="69" w:unhideWhenUsed="0"/>
-    <w:lsdException w:name="Dark List" w:semiHidden="0" w:uiPriority="70" w:unhideWhenUsed="0"/>
-    <w:lsdException w:name="Colorful Shading" w:semiHidden="0" w:uiPriority="71" w:unhideWhenUsed="0"/>
-    <w:lsdException w:name="Colorful List" w:semiHidden="0" w:uiPriority="72" w:unhideWhenUsed="0"/>
-    <w:lsdException w:name="Colorful Grid" w:semiHidden="0" w:uiPriority="73" w:unhideWhenUsed="0"/>
-    <w:lsdException w:name="Light Shading Accent 1" w:semiHidden="0" w:uiPriority="60" w:unhideWhenUsed="0"/>
-    <w:lsdException w:name="Light List Accent 1" w:semiHidden="0" w:uiPriority="61" w:unhideWhenUsed="0"/>
-    <w:lsdException w:name="Light Grid Accent 1" w:semiHidden="0" w:uiPriority="62" w:unhideWhenUsed="0"/>
-    <w:lsdException w:name="Medium Shading 1 Accent 1" w:semiHidden="0" w:uiPriority="63" w:unhideWhenUsed="0"/>
-    <w:lsdException w:name="Medium Shading 2 Accent 1" w:semiHidden="0" w:uiPriority="64" w:unhideWhenUsed="0"/>
-    <w:lsdException w:name="Medium List 1 Accent 1" w:semiHidden="0" w:uiPriority="65" w:unhideWhenUsed="0"/>
-    <w:lsdException w:name="Revision" w:unhideWhenUsed="0"/>
-    <w:lsdException w:name="List Paragraph" w:semiHidden="0" w:uiPriority="34" w:unhideWhenUsed="0" w:qFormat="1"/>
-    <w:lsdException w:name="Quote" w:semiHidden="0" w:uiPriority="29" w:unhideWhenUsed="0" w:qFormat="1"/>
-    <w:lsdException w:name="Intense Quote" w:semiHidden="0" w:uiPriority="30" w:unhideWhenUsed="0" w:qFormat="1"/>
-    <w:lsdException w:name="Medium List 2 Accent 1" w:semiHidden="0" w:uiPriority="66" w:unhideWhenUsed="0"/>
-    <w:lsdException w:name="Medium Grid 1 Accent 1" w:semiHidden="0" w:uiPriority="67" w:unhideWhenUsed="0"/>
-    <w:lsdException w:name="Medium Grid 2 Accent 1" w:semiHidden="0" w:uiPriority="68" w:unhideWhenUsed="0"/>
-    <w:lsdException w:name="Medium Grid 3 Accent 1" w:semiHidden="0" w:uiPriority="69" w:unhideWhenUsed="0"/>
-    <w:lsdException w:name="Dark List Accent 1" w:semiHidden="0" w:uiPriority="70" w:unhideWhenUsed="0"/>
-    <w:lsdException w:name="Colorful Shading Accent 1" w:semiHidden="0" w:uiPriority="71" w:unhideWhenUsed="0"/>
-    <w:lsdException w:name="Colorful List Accent 1" w:semiHidden="0" w:uiPriority="72" w:unhideWhenUsed="0"/>
-    <w:lsdException w:name="Colorful Grid Accent 1" w:semiHidden="0" w:uiPriority="73" w:unhideWhenUsed="0"/>
-    <w:lsdException w:name="Light Shading Accent 2" w:semiHidden="0" w:uiPriority="60" w:unhideWhenUsed="0"/>
-    <w:lsdException w:name="Light List Accent 2" w:semiHidden="0" w:uiPriority="61" w:unhideWhenUsed="0"/>
-    <w:lsdException w:name="Light Grid Accent 2" w:semiHidden="0" w:uiPriority="62" w:unhideWhenUsed="0"/>
-    <w:lsdException w:name="Medium Shading 1 Accent 2" w:semiHidden="0" w:uiPriority="63" w:unhideWhenUsed="0"/>
-    <w:lsdException w:name="Medium Shading 2 Accent 2" w:semiHidden="0" w:uiPriority="64" w:unhideWhenUsed="0"/>
-    <w:lsdException w:name="Medium List 1 Accent 2" w:semiHidden="0" w:uiPriority="65" w:unhideWhenUsed="0"/>
-    <w:lsdException w:name="Medium List 2 Accent 2" w:semiHidden="0" w:uiPriority="66" w:unhideWhenUsed="0"/>
-    <w:lsdException w:name="Medium Grid 1 Accent 2" w:semiHidden="0" w:uiPriority="67" w:unhideWhenUsed="0"/>
-    <w:lsdException w:name="Medium Grid 2 Accent 2" w:semiHidden="0" w:uiPriority="68" w:unhideWhenUsed="0"/>
-    <w:lsdException w:name="Medium Grid 3 Accent 2" w:semiHidden="0" w:uiPriority="69" w:unhideWhenUsed="0"/>
-    <w:lsdException w:name="Dark List Accent 2" w:semiHidden="0" w:uiPriority="70" w:unhideWhenUsed="0"/>
-    <w:lsdException w:name="Colorful Shading Accent 2" w:semiHidden="0" w:uiPriority="71" w:unhideWhenUsed="0"/>
-    <w:lsdException w:name="Colorful List Accent 2" w:semiHidden="0" w:uiPriority="72" w:unhideWhenUsed="0"/>
-    <w:lsdException w:name="Colorful Grid Accent 2" w:semiHidden="0" w:uiPriority="73" w:unhideWhenUsed="0"/>
-    <w:lsdException w:name="Light Shading Accent 3" w:semiHidden="0" w:uiPriority="60" w:unhideWhenUsed="0"/>
-    <w:lsdException w:name="Light List Accent 3" w:semiHidden="0" w:uiPriority="61" w:unhideWhenUsed="0"/>
-    <w:lsdException w:name="Light Grid Accent 3" w:semiHidden="0" w:uiPriority="62" w:unhideWhenUsed="0"/>
-    <w:lsdException w:name="Medium Shading 1 Accent 3" w:semiHidden="0" w:uiPriority="63" w:unhideWhenUsed="0"/>
-    <w:lsdException w:name="Medium Shading 2 Accent 3" w:semiHidden="0" w:uiPriority="64" w:unhideWhenUsed="0"/>
-    <w:lsdException w:name="Medium List 1 Accent 3" w:semiHidden="0" w:uiPriority="65" w:unhideWhenUsed="0"/>
-    <w:lsdException w:name="Medium List 2 Accent 3" w:semiHidden="0" w:uiPriority="66" w:unhideWhenUsed="0"/>
-    <w:lsdException w:name="Medium Grid 1 Accent 3" w:semiHidden="0" w:uiPriority="67" w:unhideWhenUsed="0"/>
-    <w:lsdException w:name="Medium Grid 2 Accent 3" w:semiHidden="0" w:uiPriority="68" w:unhideWhenUsed="0"/>
-    <w:lsdException w:name="Medium Grid 3 Accent 3" w:semiHidden="0" w:uiPriority="69" w:unhideWhenUsed="0"/>
-    <w:lsdException w:name="Dark List Accent 3" w:semiHidden="0" w:uiPriority="70" w:unhideWhenUsed="0"/>
-    <w:lsdException w:name="Colorful Shading Accent 3" w:semiHidden="0" w:uiPriority="71" w:unhideWhenUsed="0"/>
-    <w:lsdException w:name="Colorful List Accent 3" w:semiHidden="0" w:uiPriority="72" w:unhideWhenUsed="0"/>
-    <w:lsdException w:name="Colorful Grid Accent 3" w:semiHidden="0" w:uiPriority="73" w:unhideWhenUsed="0"/>
-    <w:lsdException w:name="Light Shading Accent 4" w:semiHidden="0" w:uiPriority="60" w:unhideWhenUsed="0"/>
-    <w:lsdException w:name="Light List Accent 4" w:semiHidden="0" w:uiPriority="61" w:unhideWhenUsed="0"/>
-    <w:lsdException w:name="Light Grid Accent 4" w:semiHidden="0" w:uiPriority="62" w:unhideWhenUsed="0"/>
-    <w:lsdException w:name="Medium Shading 1 Accent 4" w:semiHidden="0" w:uiPriority="63" w:unhideWhenUsed="0"/>
-    <w:lsdException w:name="Medium Shading 2 Accent 4" w:semiHidden="0" w:uiPriority="64" w:unhideWhenUsed="0"/>
-    <w:lsdException w:name="Medium List 1 Accent 4" w:semiHidden="0" w:uiPriority="65" w:unhideWhenUsed="0"/>
-    <w:lsdException w:name="Medium List 2 Accent 4" w:semiHidden="0" w:uiPriority="66" w:unhideWhenUsed="0"/>
-    <w:lsdException w:name="Medium Grid 1 Accent 4" w:semiHidden="0" w:uiPriority="67" w:unhideWhenUsed="0"/>
-    <w:lsdException w:name="Medium Grid 2 Accent 4" w:semiHidden="0" w:uiPriority="68" w:unhideWhenUsed="0"/>
-    <w:lsdException w:name="Medium Grid 3 Accent 4" w:semiHidden="0" w:uiPriority="69" w:unhideWhenUsed="0"/>
-    <w:lsdException w:name="Dark List Accent 4" w:semiHidden="0" w:uiPriority="70" w:unhideWhenUsed="0"/>
-    <w:lsdException w:name="Colorful Shading Accent 4" w:semiHidden="0" w:uiPriority="71" w:unhideWhenUsed="0"/>
-    <w:lsdException w:name="Colorful List Accent 4" w:semiHidden="0" w:uiPriority="72" w:unhideWhenUsed="0"/>
-    <w:lsdException w:name="Colorful Grid Accent 4" w:semiHidden="0" w:uiPriority="73" w:unhideWhenUsed="0"/>
-    <w:lsdException w:name="Light Shading Accent 5" w:semiHidden="0" w:uiPriority="60" w:unhideWhenUsed="0"/>
-    <w:lsdException w:name="Light List Accent 5" w:semiHidden="0" w:uiPriority="61" w:unhideWhenUsed="0"/>
-    <w:lsdException w:name="Light Grid Accent 5" w:semiHidden="0" w:uiPriority="62" w:unhideWhenUsed="0"/>
-    <w:lsdException w:name="Medium Shading 1 Accent 5" w:semiHidden="0" w:uiPriority="63" w:unhideWhenUsed="0"/>
-    <w:lsdException w:name="Medium Shading 2 Accent 5" w:semiHidden="0" w:uiPriority="64" w:unhideWhenUsed="0"/>
-    <w:lsdException w:name="Medium List 1 Accent 5" w:semiHidden="0" w:uiPriority="65" w:unhideWhenUsed="0"/>
-    <w:lsdException w:name="Medium List 2 Accent 5" w:semiHidden="0" w:uiPriority="66" w:unhideWhenUsed="0"/>
-    <w:lsdException w:name="Medium Grid 1 Accent 5" w:semiHidden="0" w:uiPriority="67" w:unhideWhenUsed="0"/>
-    <w:lsdException w:name="Medium Grid 2 Accent 5" w:semiHidden="0" w:uiPriority="68" w:unhideWhenUsed="0"/>
-    <w:lsdException w:name="Medium Grid 3 Accent 5" w:semiHidden="0" w:uiPriority="69" w:unhideWhenUsed="0"/>
-    <w:lsdException w:name="Dark List Accent 5" w:semiHidden="0" w:uiPriority="70" w:unhideWhenUsed="0"/>
-    <w:lsdException w:name="Colorful Shading Accent 5" w:semiHidden="0" w:uiPriority="71" w:unhideWhenUsed="0"/>
-    <w:lsdException w:name="Colorful List Accent 5" w:semiHidden="0" w:uiPriority="72" w:unhideWhenUsed="0"/>
-    <w:lsdException w:name="Colorful Grid Accent 5" w:semiHidden="0" w:uiPriority="73" w:unhideWhenUsed="0"/>
-    <w:lsdException w:name="Light Shading Accent 6" w:semiHidden="0" w:uiPriority="60" w:unhideWhenUsed="0"/>
-    <w:lsdException w:name="Light List Accent 6" w:semiHidden="0" w:uiPriority="61" w:unhideWhenUsed="0"/>
-    <w:lsdException w:name="Light Grid Accent 6" w:semiHidden="0" w:uiPriority="62" w:unhideWhenUsed="0"/>
-    <w:lsdException w:name="Medium Shading 1 Accent 6" w:semiHidden="0" w:uiPriority="63" w:unhideWhenUsed="0"/>
-    <w:lsdException w:name="Medium Shading 2 Accent 6" w:semiHidden="0" w:uiPriority="64" w:unhideWhenUsed="0"/>
-    <w:lsdException w:name="Medium List 1 Accent 6" w:semiHidden="0" w:uiPriority="65" w:unhideWhenUsed="0"/>
-    <w:lsdException w:name="Medium List 2 Accent 6" w:semiHidden="0" w:uiPriority="66" w:unhideWhenUsed="0"/>
-    <w:lsdException w:name="Medium Grid 1 Accent 6" w:semiHidden="0" w:uiPriority="67" w:unhideWhenUsed="0"/>
-    <w:lsdException w:name="Medium Grid 2 Accent 6" w:semiHidden="0" w:uiPriority="68" w:unhideWhenUsed="0"/>
-    <w:lsdException w:name="Medium Grid 3 Accent 6" w:semiHidden="0" w:uiPriority="69" w:unhideWhenUsed="0"/>
-    <w:lsdException w:name="Dark List Accent 6" w:semiHidden="0" w:uiPriority="70" w:unhideWhenUsed="0"/>
-    <w:lsdException w:name="Colorful Shading Accent 6" w:semiHidden="0" w:uiPriority="71" w:unhideWhenUsed="0"/>
-    <w:lsdException w:name="Colorful List Accent 6" w:semiHidden="0" w:uiPriority="72" w:unhideWhenUsed="0"/>
-    <w:lsdException w:name="Colorful Grid Accent 6" w:semiHidden="0" w:uiPriority="73" w:unhideWhenUsed="0"/>
-    <w:lsdException w:name="Subtle Emphasis" w:semiHidden="0" w:uiPriority="19" w:unhideWhenUsed="0" w:qFormat="1"/>
-    <w:lsdException w:name="Intense Emphasis" w:semiHidden="0" w:uiPriority="21" w:unhideWhenUsed="0" w:qFormat="1"/>
-    <w:lsdException w:name="Subtle Reference" w:semiHidden="0" w:uiPriority="31" w:unhideWhenUsed="0" w:qFormat="1"/>
-    <w:lsdException w:name="Intense Reference" w:semiHidden="0" w:uiPriority="32" w:unhideWhenUsed="0" w:qFormat="1"/>
-    <w:lsdException w:name="Book Title" w:semiHidden="0" w:uiPriority="33" w:unhideWhenUsed="0" w:qFormat="1"/>
-    <w:lsdException w:name="Bibliography" w:uiPriority="37"/>
-    <w:lsdException w:name="TOC Heading" w:uiPriority="39" w:qFormat="1"/>
+  <w:latentStyles w:defLockedState="0" w:defUIPriority="99" w:defSemiHidden="0" w:defUnhideWhenUsed="0" w:defQFormat="0" w:count="374">
+    <w:lsdException w:name="Normal" w:uiPriority="0" w:qFormat="1"/>
+    <w:lsdException w:name="heading 1" w:uiPriority="9" w:qFormat="1"/>
+    <w:lsdException w:name="heading 2" w:semiHidden="1" w:uiPriority="9" w:unhideWhenUsed="1" w:qFormat="1"/>
+    <w:lsdException w:name="heading 3" w:semiHidden="1" w:uiPriority="9" w:unhideWhenUsed="1" w:qFormat="1"/>
+    <w:lsdException w:name="heading 4" w:semiHidden="1" w:uiPriority="9" w:unhideWhenUsed="1" w:qFormat="1"/>
+    <w:lsdException w:name="heading 5" w:semiHidden="1" w:uiPriority="9" w:unhideWhenUsed="1" w:qFormat="1"/>
+    <w:lsdException w:name="heading 6" w:semiHidden="1" w:uiPriority="9" w:unhideWhenUsed="1" w:qFormat="1"/>
+    <w:lsdException w:name="heading 7" w:semiHidden="1" w:uiPriority="9" w:unhideWhenUsed="1" w:qFormat="1"/>
+    <w:lsdException w:name="heading 8" w:semiHidden="1" w:uiPriority="9" w:unhideWhenUsed="1" w:qFormat="1"/>
+    <w:lsdException w:name="heading 9" w:semiHidden="1" w:uiPriority="9" w:unhideWhenUsed="1" w:qFormat="1"/>
+    <w:lsdException w:name="index 1" w:semiHidden="1" w:unhideWhenUsed="1"/>
+    <w:lsdException w:name="index 2" w:semiHidden="1" w:unhideWhenUsed="1"/>
+    <w:lsdException w:name="index 3" w:semiHidden="1" w:unhideWhenUsed="1"/>
+    <w:lsdException w:name="index 4" w:semiHidden="1" w:unhideWhenUsed="1"/>
+    <w:lsdException w:name="index 5" w:semiHidden="1" w:unhideWhenUsed="1"/>
+    <w:lsdException w:name="index 6" w:semiHidden="1" w:unhideWhenUsed="1"/>
+    <w:lsdException w:name="index 7" w:semiHidden="1" w:unhideWhenUsed="1"/>
+    <w:lsdException w:name="index 8" w:semiHidden="1" w:unhideWhenUsed="1"/>
+    <w:lsdException w:name="index 9" w:semiHidden="1" w:unhideWhenUsed="1"/>
+    <w:lsdException w:name="toc 1" w:semiHidden="1" w:uiPriority="39" w:unhideWhenUsed="1"/>
+    <w:lsdException w:name="toc 2" w:semiHidden="1" w:uiPriority="39" w:unhideWhenUsed="1"/>
+    <w:lsdException w:name="toc 3" w:semiHidden="1" w:uiPriority="39" w:unhideWhenUsed="1"/>
+    <w:lsdException w:name="toc 4" w:semiHidden="1" w:uiPriority="39" w:unhideWhenUsed="1"/>
+    <w:lsdException w:name="toc 5" w:semiHidden="1" w:uiPriority="39" w:unhideWhenUsed="1"/>
+    <w:lsdException w:name="toc 6" w:semiHidden="1" w:uiPriority="39" w:unhideWhenUsed="1"/>
+    <w:lsdException w:name="toc 7" w:semiHidden="1" w:uiPriority="39" w:unhideWhenUsed="1"/>
+    <w:lsdException w:name="toc 8" w:semiHidden="1" w:uiPriority="39" w:unhideWhenUsed="1"/>
+    <w:lsdException w:name="toc 9" w:semiHidden="1" w:uiPriority="39" w:unhideWhenUsed="1"/>
+    <w:lsdException w:name="Normal Indent" w:semiHidden="1" w:unhideWhenUsed="1"/>
+    <w:lsdException w:name="footnote text" w:semiHidden="1" w:unhideWhenUsed="1"/>
+    <w:lsdException w:name="annotation text" w:semiHidden="1" w:unhideWhenUsed="1"/>
+    <w:lsdException w:name="header" w:semiHidden="1" w:unhideWhenUsed="1"/>
+    <w:lsdException w:name="footer" w:semiHidden="1" w:unhideWhenUsed="1"/>
+    <w:lsdException w:name="index heading" w:semiHidden="1" w:unhideWhenUsed="1"/>
+    <w:lsdException w:name="caption" w:semiHidden="1" w:uiPriority="35" w:unhideWhenUsed="1" w:qFormat="1"/>
+    <w:lsdException w:name="table of figures" w:semiHidden="1" w:unhideWhenUsed="1"/>
+    <w:lsdException w:name="envelope address" w:semiHidden="1" w:unhideWhenUsed="1"/>
+    <w:lsdException w:name="envelope return" w:semiHidden="1" w:unhideWhenUsed="1"/>
+    <w:lsdException w:name="footnote reference" w:semiHidden="1" w:unhideWhenUsed="1"/>
+    <w:lsdException w:name="annotation reference" w:semiHidden="1" w:unhideWhenUsed="1"/>
+    <w:lsdException w:name="line number" w:semiHidden="1" w:unhideWhenUsed="1"/>
+    <w:lsdException w:name="page number" w:semiHidden="1" w:unhideWhenUsed="1"/>
+    <w:lsdException w:name="endnote reference" w:semiHidden="1" w:unhideWhenUsed="1"/>
+    <w:lsdException w:name="endnote text" w:semiHidden="1" w:unhideWhenUsed="1"/>
+    <w:lsdException w:name="table of authorities" w:semiHidden="1" w:unhideWhenUsed="1"/>
+    <w:lsdException w:name="macro" w:semiHidden="1" w:unhideWhenUsed="1"/>
+    <w:lsdException w:name="toa heading" w:semiHidden="1" w:unhideWhenUsed="1"/>
+    <w:lsdException w:name="List" w:semiHidden="1" w:unhideWhenUsed="1"/>
+    <w:lsdException w:name="List Bullet" w:semiHidden="1" w:unhideWhenUsed="1"/>
+    <w:lsdException w:name="List Number" w:semiHidden="1" w:unhideWhenUsed="1"/>
+    <w:lsdException w:name="List 2" w:semiHidden="1" w:unhideWhenUsed="1"/>
+    <w:lsdException w:name="List 3" w:semiHidden="1" w:unhideWhenUsed="1"/>
+    <w:lsdException w:name="List 4" w:semiHidden="1" w:unhideWhenUsed="1"/>
+    <w:lsdException w:name="List 5" w:semiHidden="1" w:unhideWhenUsed="1"/>
+    <w:lsdException w:name="List Bullet 2" w:semiHidden="1" w:unhideWhenUsed="1"/>
+    <w:lsdException w:name="List Bullet 3" w:semiHidden="1" w:unhideWhenUsed="1"/>
+    <w:lsdException w:name="List Bullet 4" w:semiHidden="1" w:unhideWhenUsed="1"/>
+    <w:lsdException w:name="List Bullet 5" w:semiHidden="1" w:unhideWhenUsed="1"/>
+    <w:lsdException w:name="List Number 2" w:semiHidden="1" w:unhideWhenUsed="1"/>
+    <w:lsdException w:name="List Number 3" w:semiHidden="1" w:unhideWhenUsed="1"/>
+    <w:lsdException w:name="List Number 4" w:semiHidden="1" w:unhideWhenUsed="1"/>
+    <w:lsdException w:name="List Number 5" w:semiHidden="1" w:unhideWhenUsed="1"/>
+    <w:lsdException w:name="Title" w:uiPriority="10" w:qFormat="1"/>
+    <w:lsdException w:name="Closing" w:semiHidden="1" w:unhideWhenUsed="1"/>
+    <w:lsdException w:name="Signature" w:semiHidden="1" w:unhideWhenUsed="1"/>
+    <w:lsdException w:name="Default Paragraph Font" w:semiHidden="1" w:uiPriority="1" w:unhideWhenUsed="1"/>
+    <w:lsdException w:name="Body Text" w:semiHidden="1" w:unhideWhenUsed="1"/>
+    <w:lsdException w:name="Body Text Indent" w:semiHidden="1" w:unhideWhenUsed="1"/>
+    <w:lsdException w:name="List Continue" w:semiHidden="1" w:unhideWhenUsed="1"/>
+    <w:lsdException w:name="List Continue 2" w:semiHidden="1" w:unhideWhenUsed="1"/>
+    <w:lsdException w:name="List Continue 3" w:semiHidden="1" w:unhideWhenUsed="1"/>
+    <w:lsdException w:name="List Continue 4" w:semiHidden="1" w:unhideWhenUsed="1"/>
+    <w:lsdException w:name="List Continue 5" w:semiHidden="1" w:unhideWhenUsed="1"/>
+    <w:lsdException w:name="Message Header" w:semiHidden="1" w:unhideWhenUsed="1"/>
+    <w:lsdException w:name="Subtitle" w:uiPriority="11" w:qFormat="1"/>
+    <w:lsdException w:name="Salutation" w:semiHidden="1" w:unhideWhenUsed="1"/>
+    <w:lsdException w:name="Date" w:semiHidden="1" w:unhideWhenUsed="1"/>
+    <w:lsdException w:name="Body Text First Indent" w:semiHidden="1" w:unhideWhenUsed="1"/>
+    <w:lsdException w:name="Body Text First Indent 2" w:semiHidden="1" w:unhideWhenUsed="1"/>
+    <w:lsdException w:name="Note Heading" w:semiHidden="1" w:unhideWhenUsed="1"/>
+    <w:lsdException w:name="Body Text 2" w:semiHidden="1" w:unhideWhenUsed="1"/>
+    <w:lsdException w:name="Body Text 3" w:semiHidden="1" w:unhideWhenUsed="1"/>
+    <w:lsdException w:name="Body Text Indent 2" w:semiHidden="1" w:unhideWhenUsed="1"/>
+    <w:lsdException w:name="Body Text Indent 3" w:semiHidden="1" w:unhideWhenUsed="1"/>
+    <w:lsdException w:name="Block Text" w:semiHidden="1" w:unhideWhenUsed="1"/>
+    <w:lsdException w:name="Hyperlink" w:semiHidden="1" w:unhideWhenUsed="1"/>
+    <w:lsdException w:name="FollowedHyperlink" w:semiHidden="1" w:unhideWhenUsed="1"/>
+    <w:lsdException w:name="Strong" w:uiPriority="22" w:qFormat="1"/>
+    <w:lsdException w:name="Emphasis" w:uiPriority="20" w:qFormat="1"/>
+    <w:lsdException w:name="Document Map" w:semiHidden="1" w:unhideWhenUsed="1"/>
+    <w:lsdException w:name="Plain Text" w:semiHidden="1" w:unhideWhenUsed="1"/>
+    <w:lsdException w:name="E-mail Signature" w:semiHidden="1" w:unhideWhenUsed="1"/>
+    <w:lsdException w:name="HTML Top of Form" w:semiHidden="1" w:unhideWhenUsed="1"/>
+    <w:lsdException w:name="HTML Bottom of Form" w:semiHidden="1" w:unhideWhenUsed="1"/>
+    <w:lsdException w:name="Normal (Web)" w:semiHidden="1" w:unhideWhenUsed="1"/>
+    <w:lsdException w:name="HTML Acronym" w:semiHidden="1" w:unhideWhenUsed="1"/>
+    <w:lsdException w:name="HTML Address" w:semiHidden="1" w:unhideWhenUsed="1"/>
+    <w:lsdException w:name="HTML Cite" w:semiHidden="1" w:unhideWhenUsed="1"/>
+    <w:lsdException w:name="HTML Code" w:semiHidden="1" w:unhideWhenUsed="1"/>
+    <w:lsdException w:name="HTML Definition" w:semiHidden="1" w:unhideWhenUsed="1"/>
+    <w:lsdException w:name="HTML Keyboard" w:semiHidden="1" w:unhideWhenUsed="1"/>
+    <w:lsdException w:name="HTML Preformatted" w:semiHidden="1" w:unhideWhenUsed="1"/>
+    <w:lsdException w:name="HTML Sample" w:semiHidden="1" w:unhideWhenUsed="1"/>
+    <w:lsdException w:name="HTML Typewriter" w:semiHidden="1" w:unhideWhenUsed="1"/>
+    <w:lsdException w:name="HTML Variable" w:semiHidden="1" w:unhideWhenUsed="1"/>
+    <w:lsdException w:name="Normal Table" w:semiHidden="1" w:unhideWhenUsed="1"/>
+    <w:lsdException w:name="annotation subject" w:semiHidden="1" w:unhideWhenUsed="1"/>
+    <w:lsdException w:name="No List" w:semiHidden="1" w:unhideWhenUsed="1"/>
+    <w:lsdException w:name="Outline List 1" w:semiHidden="1" w:unhideWhenUsed="1"/>
+    <w:lsdException w:name="Outline List 2" w:semiHidden="1" w:unhideWhenUsed="1"/>
+    <w:lsdException w:name="Outline List 3" w:semiHidden="1" w:unhideWhenUsed="1"/>
+    <w:lsdException w:name="Table Simple 1" w:semiHidden="1" w:unhideWhenUsed="1"/>
+    <w:lsdException w:name="Table Simple 2" w:semiHidden="1" w:unhideWhenUsed="1"/>
+    <w:lsdException w:name="Table Simple 3" w:semiHidden="1" w:unhideWhenUsed="1"/>
+    <w:lsdException w:name="Table Classic 1" w:semiHidden="1" w:unhideWhenUsed="1"/>
+    <w:lsdException w:name="Table Classic 2" w:semiHidden="1" w:unhideWhenUsed="1"/>
+    <w:lsdException w:name="Table Classic 3" w:semiHidden="1" w:unhideWhenUsed="1"/>
+    <w:lsdException w:name="Table Classic 4" w:semiHidden="1" w:unhideWhenUsed="1"/>
+    <w:lsdException w:name="Table Colorful 1" w:semiHidden="1" w:unhideWhenUsed="1"/>
+    <w:lsdException w:name="Table Colorful 2" w:semiHidden="1" w:unhideWhenUsed="1"/>
+    <w:lsdException w:name="Table Colorful 3" w:semiHidden="1" w:unhideWhenUsed="1"/>
+    <w:lsdException w:name="Table Columns 1" w:semiHidden="1" w:unhideWhenUsed="1"/>
+    <w:lsdException w:name="Table Columns 2" w:semiHidden="1" w:unhideWhenUsed="1"/>
+    <w:lsdException w:name="Table Columns 3" w:semiHidden="1" w:unhideWhenUsed="1"/>
+    <w:lsdException w:name="Table Columns 4" w:semiHidden="1" w:unhideWhenUsed="1"/>
+    <w:lsdException w:name="Table Columns 5" w:semiHidden="1" w:unhideWhenUsed="1"/>
+    <w:lsdException w:name="Table Grid 1" w:semiHidden="1" w:unhideWhenUsed="1"/>
+    <w:lsdException w:name="Table Grid 2" w:semiHidden="1" w:unhideWhenUsed="1"/>
+    <w:lsdException w:name="Table Grid 3" w:semiHidden="1" w:unhideWhenUsed="1"/>
+    <w:lsdException w:name="Table Grid 4" w:semiHidden="1" w:unhideWhenUsed="1"/>
+    <w:lsdException w:name="Table Grid 5" w:semiHidden="1" w:unhideWhenUsed="1"/>
+    <w:lsdException w:name="Table Grid 6" w:semiHidden="1" w:unhideWhenUsed="1"/>
+    <w:lsdException w:name="Table Grid 7" w:semiHidden="1" w:unhideWhenUsed="1"/>
+    <w:lsdException w:name="Table Grid 8" w:semiHidden="1" w:unhideWhenUsed="1"/>
+    <w:lsdException w:name="Table List 1" w:semiHidden="1" w:unhideWhenUsed="1"/>
+    <w:lsdException w:name="Table List 2" w:semiHidden="1" w:unhideWhenUsed="1"/>
+    <w:lsdException w:name="Table List 3" w:semiHidden="1" w:unhideWhenUsed="1"/>
+    <w:lsdException w:name="Table List 4" w:semiHidden="1" w:unhideWhenUsed="1"/>
+    <w:lsdException w:name="Table List 5" w:semiHidden="1" w:unhideWhenUsed="1"/>
+    <w:lsdException w:name="Table List 6" w:semiHidden="1" w:unhideWhenUsed="1"/>
+    <w:lsdException w:name="Table List 7" w:semiHidden="1" w:unhideWhenUsed="1"/>
+    <w:lsdException w:name="Table List 8" w:semiHidden="1" w:unhideWhenUsed="1"/>
+    <w:lsdException w:name="Table 3D effects 1" w:semiHidden="1" w:unhideWhenUsed="1"/>
+    <w:lsdException w:name="Table 3D effects 2" w:semiHidden="1" w:unhideWhenUsed="1"/>
+    <w:lsdException w:name="Table 3D effects 3" w:semiHidden="1" w:unhideWhenUsed="1"/>
+    <w:lsdException w:name="Table Contemporary" w:semiHidden="1" w:unhideWhenUsed="1"/>
+    <w:lsdException w:name="Table Elegant" w:semiHidden="1" w:unhideWhenUsed="1"/>
+    <w:lsdException w:name="Table Professional" w:semiHidden="1" w:unhideWhenUsed="1"/>
+    <w:lsdException w:name="Table Subtle 1" w:semiHidden="1" w:unhideWhenUsed="1"/>
+    <w:lsdException w:name="Table Subtle 2" w:semiHidden="1" w:unhideWhenUsed="1"/>
+    <w:lsdException w:name="Table Web 1" w:semiHidden="1" w:unhideWhenUsed="1"/>
+    <w:lsdException w:name="Table Web 2" w:semiHidden="1" w:unhideWhenUsed="1"/>
+    <w:lsdException w:name="Table Web 3" w:semiHidden="1" w:unhideWhenUsed="1"/>
+    <w:lsdException w:name="Balloon Text" w:semiHidden="1" w:unhideWhenUsed="1"/>
+    <w:lsdException w:name="Table Grid" w:semiHidden="1" w:uiPriority="59" w:unhideWhenUsed="1"/>
+    <w:lsdException w:name="Table Theme" w:semiHidden="1" w:unhideWhenUsed="1"/>
+    <w:lsdException w:name="Placeholder Text" w:semiHidden="1"/>
+    <w:lsdException w:name="No Spacing" w:uiPriority="1" w:qFormat="1"/>
+    <w:lsdException w:name="Light Shading" w:uiPriority="60"/>
+    <w:lsdException w:name="Light List" w:uiPriority="61"/>
+    <w:lsdException w:name="Light Grid" w:uiPriority="62"/>
+    <w:lsdException w:name="Medium Shading 1" w:uiPriority="63"/>
+    <w:lsdException w:name="Medium Shading 2" w:uiPriority="64"/>
+    <w:lsdException w:name="Medium List 1" w:uiPriority="65"/>
+    <w:lsdException w:name="Medium List 2" w:uiPriority="66"/>
+    <w:lsdException w:name="Medium Grid 1" w:uiPriority="67"/>
+    <w:lsdException w:name="Medium Grid 2" w:uiPriority="68"/>
+    <w:lsdException w:name="Medium Grid 3" w:uiPriority="69"/>
+    <w:lsdException w:name="Dark List" w:uiPriority="70"/>
+    <w:lsdException w:name="Colorful Shading" w:uiPriority="71"/>
+    <w:lsdException w:name="Colorful List" w:uiPriority="72"/>
+    <w:lsdException w:name="Colorful Grid" w:uiPriority="73"/>
+    <w:lsdException w:name="Light Shading Accent 1" w:uiPriority="60"/>
+    <w:lsdException w:name="Light List Accent 1" w:uiPriority="61"/>
+    <w:lsdException w:name="Light Grid Accent 1" w:uiPriority="62"/>
+    <w:lsdException w:name="Medium Shading 1 Accent 1" w:uiPriority="63"/>
+    <w:lsdException w:name="Medium Shading 2 Accent 1" w:uiPriority="64"/>
+    <w:lsdException w:name="Medium List 1 Accent 1" w:uiPriority="65"/>
+    <w:lsdException w:name="Revision" w:semiHidden="1"/>
+    <w:lsdException w:name="List Paragraph" w:uiPriority="34" w:qFormat="1"/>
+    <w:lsdException w:name="Quote" w:uiPriority="29" w:qFormat="1"/>
+    <w:lsdException w:name="Intense Quote" w:uiPriority="30" w:qFormat="1"/>
+    <w:lsdException w:name="Medium List 2 Accent 1" w:uiPriority="66"/>
+    <w:lsdException w:name="Medium Grid 1 Accent 1" w:uiPriority="67"/>
+    <w:lsdException w:name="Medium Grid 2 Accent 1" w:uiPriority="68"/>
+    <w:lsdException w:name="Medium Grid 3 Accent 1" w:uiPriority="69"/>
+    <w:lsdException w:name="Dark List Accent 1" w:uiPriority="70"/>
+    <w:lsdException w:name="Colorful Shading Accent 1" w:uiPriority="71"/>
+    <w:lsdException w:name="Colorful List Accent 1" w:uiPriority="72"/>
+    <w:lsdException w:name="Colorful Grid Accent 1" w:uiPriority="73"/>
+    <w:lsdException w:name="Light Shading Accent 2" w:uiPriority="60"/>
+    <w:lsdException w:name="Light List Accent 2" w:uiPriority="61"/>
+    <w:lsdException w:name="Light Grid Accent 2" w:uiPriority="62"/>
+    <w:lsdException w:name="Medium Shading 1 Accent 2" w:uiPriority="63"/>
+    <w:lsdException w:name="Medium Shading 2 Accent 2" w:uiPriority="64"/>
+    <w:lsdException w:name="Medium List 1 Accent 2" w:uiPriority="65"/>
+    <w:lsdException w:name="Medium List 2 Accent 2" w:uiPriority="66"/>
+    <w:lsdException w:name="Medium Grid 1 Accent 2" w:uiPriority="67"/>
+    <w:lsdException w:name="Medium Grid 2 Accent 2" w:uiPriority="68"/>
+    <w:lsdException w:name="Medium Grid 3 Accent 2" w:uiPriority="69"/>
+    <w:lsdException w:name="Dark List Accent 2" w:uiPriority="70"/>
+    <w:lsdException w:name="Colorful Shading Accent 2" w:uiPriority="71"/>
+    <w:lsdException w:name="Colorful List Accent 2" w:uiPriority="72"/>
+    <w:lsdException w:name="Colorful Grid Accent 2" w:uiPriority="73"/>
+    <w:lsdException w:name="Light Shading Accent 3" w:uiPriority="60"/>
+    <w:lsdException w:name="Light List Accent 3" w:uiPriority="61"/>
+    <w:lsdException w:name="Light Grid Accent 3" w:uiPriority="62"/>
+    <w:lsdException w:name="Medium Shading 1 Accent 3" w:uiPriority="63"/>
+    <w:lsdException w:name="Medium Shading 2 Accent 3" w:uiPriority="64"/>
+    <w:lsdException w:name="Medium List 1 Accent 3" w:uiPriority="65"/>
+    <w:lsdException w:name="Medium List 2 Accent 3" w:uiPriority="66"/>
+    <w:lsdException w:name="Medium Grid 1 Accent 3" w:uiPriority="67"/>
+    <w:lsdException w:name="Medium Grid 2 Accent 3" w:uiPriority="68"/>
+    <w:lsdException w:name="Medium Grid 3 Accent 3" w:uiPriority="69"/>
+    <w:lsdException w:name="Dark List Accent 3" w:uiPriority="70"/>
+    <w:lsdException w:name="Colorful Shading Accent 3" w:uiPriority="71"/>
+    <w:lsdException w:name="Colorful List Accent 3" w:uiPriority="72"/>
+    <w:lsdException w:name="Colorful Grid Accent 3" w:uiPriority="73"/>
+    <w:lsdException w:name="Light Shading Accent 4" w:uiPriority="60"/>
+    <w:lsdException w:name="Light List Accent 4" w:uiPriority="61"/>
+    <w:lsdException w:name="Light Grid Accent 4" w:uiPriority="62"/>
+    <w:lsdException w:name="Medium Shading 1 Accent 4" w:uiPriority="63"/>
+    <w:lsdException w:name="Medium Shading 2 Accent 4" w:uiPriority="64"/>
+    <w:lsdException w:name="Medium List 1 Accent 4" w:uiPriority="65"/>
+    <w:lsdException w:name="Medium List 2 Accent 4" w:uiPriority="66"/>
+    <w:lsdException w:name="Medium Grid 1 Accent 4" w:uiPriority="67"/>
+    <w:lsdException w:name="Medium Grid 2 Accent 4" w:uiPriority="68"/>
+    <w:lsdException w:name="Medium Grid 3 Accent 4" w:uiPriority="69"/>
+    <w:lsdException w:name="Dark List Accent 4" w:uiPriority="70"/>
+    <w:lsdException w:name="Colorful Shading Accent 4" w:uiPriority="71"/>
+    <w:lsdException w:name="Colorful List Accent 4" w:uiPriority="72"/>
+    <w:lsdException w:name="Colorful Grid Accent 4" w:uiPriority="73"/>
+    <w:lsdException w:name="Light Shading Accent 5" w:uiPriority="60"/>
+    <w:lsdException w:name="Light List Accent 5" w:uiPriority="61"/>
+    <w:lsdException w:name="Light Grid Accent 5" w:uiPriority="62"/>
+    <w:lsdException w:name="Medium Shading 1 Accent 5" w:uiPriority="63"/>
+    <w:lsdException w:name="Medium Shading 2 Accent 5" w:uiPriority="64"/>
+    <w:lsdException w:name="Medium List 1 Accent 5" w:uiPriority="65"/>
+    <w:lsdException w:name="Medium List 2 Accent 5" w:uiPriority="66"/>
+    <w:lsdException w:name="Medium Grid 1 Accent 5" w:uiPriority="67"/>
+    <w:lsdException w:name="Medium Grid 2 Accent 5" w:uiPriority="68"/>
+    <w:lsdException w:name="Medium Grid 3 Accent 5" w:uiPriority="69"/>
+    <w:lsdException w:name="Dark List Accent 5" w:uiPriority="70"/>
+    <w:lsdException w:name="Colorful Shading Accent 5" w:uiPriority="71"/>
+    <w:lsdException w:name="Colorful List Accent 5" w:uiPriority="72"/>
+    <w:lsdException w:name="Colorful Grid Accent 5" w:uiPriority="73"/>
+    <w:lsdException w:name="Light Shading Accent 6" w:uiPriority="60"/>
+    <w:lsdException w:name="Light List Accent 6" w:uiPriority="61"/>
+    <w:lsdException w:name="Light Grid Accent 6" w:uiPriority="62"/>
+    <w:lsdException w:name="Medium Shading 1 Accent 6" w:uiPriority="63"/>
+    <w:lsdException w:name="Medium Shading 2 Accent 6" w:uiPriority="64"/>
+    <w:lsdException w:name="Medium List 1 Accent 6" w:uiPriority="65"/>
+    <w:lsdException w:name="Medium List 2 Accent 6" w:uiPriority="66"/>
+    <w:lsdException w:name="Medium Grid 1 Accent 6" w:uiPriority="67"/>
+    <w:lsdException w:name="Medium Grid 2 Accent 6" w:uiPriority="68"/>
+    <w:lsdException w:name="Medium Grid 3 Accent 6" w:uiPriority="69"/>
+    <w:lsdException w:name="Dark List Accent 6" w:uiPriority="70"/>
+    <w:lsdException w:name="Colorful Shading Accent 6" w:uiPriority="71"/>
+    <w:lsdException w:name="Colorful List Accent 6" w:uiPriority="72"/>
+    <w:lsdException w:name="Colorful Grid Accent 6" w:uiPriority="73"/>
+    <w:lsdException w:name="Subtle Emphasis" w:uiPriority="19" w:qFormat="1"/>
+    <w:lsdException w:name="Intense Emphasis" w:uiPriority="21" w:qFormat="1"/>
+    <w:lsdException w:name="Subtle Reference" w:uiPriority="31" w:qFormat="1"/>
+    <w:lsdException w:name="Intense Reference" w:uiPriority="32" w:qFormat="1"/>
+    <w:lsdException w:name="Book Title" w:uiPriority="33" w:qFormat="1"/>
+    <w:lsdException w:name="Bibliography" w:semiHidden="1" w:uiPriority="37" w:unhideWhenUsed="1"/>
+    <w:lsdException w:name="TOC Heading" w:semiHidden="1" w:uiPriority="39" w:unhideWhenUsed="1" w:qFormat="1"/>
+    <w:lsdException w:name="Plain Table 1" w:uiPriority="41"/>
+    <w:lsdException w:name="Plain Table 2" w:uiPriority="42"/>
+    <w:lsdException w:name="Plain Table 3" w:uiPriority="43"/>
+    <w:lsdException w:name="Plain Table 4" w:uiPriority="44"/>
+    <w:lsdException w:name="Plain Table 5" w:uiPriority="45"/>
+    <w:lsdException w:name="Grid Table Light" w:uiPriority="40"/>
+    <w:lsdException w:name="Grid Table 1 Light" w:uiPriority="46"/>
+    <w:lsdException w:name="Grid Table 2" w:uiPriority="47"/>
+    <w:lsdException w:name="Grid Table 3" w:uiPriority="48"/>
+    <w:lsdException w:name="Grid Table 4" w:uiPriority="49"/>
+    <w:lsdException w:name="Grid Table 5 Dark" w:uiPriority="50"/>
+    <w:lsdException w:name="Grid Table 6 Colorful" w:uiPriority="51"/>
+    <w:lsdException w:name="Grid Table 7 Colorful" w:uiPriority="52"/>
+    <w:lsdException w:name="Grid Table 1 Light Accent 1" w:uiPriority="46"/>
+    <w:lsdException w:name="Grid Table 2 Accent 1" w:uiPriority="47"/>
+    <w:lsdException w:name="Grid Table 3 Accent 1" w:uiPriority="48"/>
+    <w:lsdException w:name="Grid Table 4 Accent 1" w:uiPriority="49"/>
+    <w:lsdException w:name="Grid Table 5 Dark Accent 1" w:uiPriority="50"/>
+    <w:lsdException w:name="Grid Table 6 Colorful Accent 1" w:uiPriority="51"/>
+    <w:lsdException w:name="Grid Table 7 Colorful Accent 1" w:uiPriority="52"/>
+    <w:lsdException w:name="Grid Table 1 Light Accent 2" w:uiPriority="46"/>
+    <w:lsdException w:name="Grid Table 2 Accent 2" w:uiPriority="47"/>
+    <w:lsdException w:name="Grid Table 3 Accent 2" w:uiPriority="48"/>
+    <w:lsdException w:name="Grid Table 4 Accent 2" w:uiPriority="49"/>
+    <w:lsdException w:name="Grid Table 5 Dark Accent 2" w:uiPriority="50"/>
+    <w:lsdException w:name="Grid Table 6 Colorful Accent 2" w:uiPriority="51"/>
+    <w:lsdException w:name="Grid Table 7 Colorful Accent 2" w:uiPriority="52"/>
+    <w:lsdException w:name="Grid Table 1 Light Accent 3" w:uiPriority="46"/>
+    <w:lsdException w:name="Grid Table 2 Accent 3" w:uiPriority="47"/>
+    <w:lsdException w:name="Grid Table 3 Accent 3" w:uiPriority="48"/>
+    <w:lsdException w:name="Grid Table 4 Accent 3" w:uiPriority="49"/>
+    <w:lsdException w:name="Grid Table 5 Dark Accent 3" w:uiPriority="50"/>
+    <w:lsdException w:name="Grid Table 6 Colorful Accent 3" w:uiPriority="51"/>
+    <w:lsdException w:name="Grid Table 7 Colorful Accent 3" w:uiPriority="52"/>
+    <w:lsdException w:name="Grid Table 1 Light Accent 4" w:uiPriority="46"/>
+    <w:lsdException w:name="Grid Table 2 Accent 4" w:uiPriority="47"/>
+    <w:lsdException w:name="Grid Table 3 Accent 4" w:uiPriority="48"/>
+    <w:lsdException w:name="Grid Table 4 Accent 4" w:uiPriority="49"/>
+    <w:lsdException w:name="Grid Table 5 Dark Accent 4" w:uiPriority="50"/>
+    <w:lsdException w:name="Grid Table 6 Colorful Accent 4" w:uiPriority="51"/>
+    <w:lsdException w:name="Grid Table 7 Colorful Accent 4" w:uiPriority="52"/>
+    <w:lsdException w:name="Grid Table 1 Light Accent 5" w:uiPriority="46"/>
+    <w:lsdException w:name="Grid Table 2 Accent 5" w:uiPriority="47"/>
+    <w:lsdException w:name="Grid Table 3 Accent 5" w:uiPriority="48"/>
+    <w:lsdException w:name="Grid Table 4 Accent 5" w:uiPriority="49"/>
+    <w:lsdException w:name="Grid Table 5 Dark Accent 5" w:uiPriority="50"/>
+    <w:lsdException w:name="Grid Table 6 Colorful Accent 5" w:uiPriority="51"/>
+    <w:lsdException w:name="Grid Table 7 Colorful Accent 5" w:uiPriority="52"/>
+    <w:lsdException w:name="Grid Table 1 Light Accent 6" w:uiPriority="46"/>
+    <w:lsdException w:name="Grid Table 2 Accent 6" w:uiPriority="47"/>
+    <w:lsdException w:name="Grid Table 3 Accent 6" w:uiPriority="48"/>
+    <w:lsdException w:name="Grid Table 4 Accent 6" w:uiPriority="49"/>
+    <w:lsdException w:name="Grid Table 5 Dark Accent 6" w:uiPriority="50"/>
+    <w:lsdException w:name="Grid Table 6 Colorful Accent 6" w:uiPriority="51"/>
+    <w:lsdException w:name="Grid Table 7 Colorful Accent 6" w:uiPriority="52"/>
+    <w:lsdException w:name="List Table 1 Light" w:uiPriority="46"/>
+    <w:lsdException w:name="List Table 2" w:uiPriority="47"/>
+    <w:lsdException w:name="List Table 3" w:uiPriority="48"/>
+    <w:lsdException w:name="List Table 4" w:uiPriority="49"/>
+    <w:lsdException w:name="List Table 5 Dark" w:uiPriority="50"/>
+    <w:lsdException w:name="List Table 6 Colorful" w:uiPriority="51"/>
+    <w:lsdException w:name="List Table 7 Colorful" w:uiPriority="52"/>
+    <w:lsdException w:name="List Table 1 Light Accent 1" w:uiPriority="46"/>
+    <w:lsdException w:name="List Table 2 Accent 1" w:uiPriority="47"/>
+    <w:lsdException w:name="List Table 3 Accent 1" w:uiPriority="48"/>
+    <w:lsdException w:name="List Table 4 Accent 1" w:uiPriority="49"/>
+    <w:lsdException w:name="List Table 5 Dark Accent 1" w:uiPriority="50"/>
+    <w:lsdException w:name="List Table 6 Colorful Accent 1" w:uiPriority="51"/>
+    <w:lsdException w:name="List Table 7 Colorful Accent 1" w:uiPriority="52"/>
+    <w:lsdException w:name="List Table 1 Light Accent 2" w:uiPriority="46"/>
+    <w:lsdException w:name="List Table 2 Accent 2" w:uiPriority="47"/>
+    <w:lsdException w:name="List Table 3 Accent 2" w:uiPriority="48"/>
+    <w:lsdException w:name="List Table 4 Accent 2" w:uiPriority="49"/>
+    <w:lsdException w:name="List Table 5 Dark Accent 2" w:uiPriority="50"/>
+    <w:lsdException w:name="List Table 6 Colorful Accent 2" w:uiPriority="51"/>
+    <w:lsdException w:name="List Table 7 Colorful Accent 2" w:uiPriority="52"/>
+    <w:lsdException w:name="List Table 1 Light Accent 3" w:uiPriority="46"/>
+    <w:lsdException w:name="List Table 2 Accent 3" w:uiPriority="47"/>
+    <w:lsdException w:name="List Table 3 Accent 3" w:uiPriority="48"/>
+    <w:lsdException w:name="List Table 4 Accent 3" w:uiPriority="49"/>
+    <w:lsdException w:name="List Table 5 Dark Accent 3" w:uiPriority="50"/>
+    <w:lsdException w:name="List Table 6 Colorful Accent 3" w:uiPriority="51"/>
+    <w:lsdException w:name="List Table 7 Colorful Accent 3" w:uiPriority="52"/>
+    <w:lsdException w:name="List Table 1 Light Accent 4" w:uiPriority="46"/>
+    <w:lsdException w:name="List Table 2 Accent 4" w:uiPriority="47"/>
+    <w:lsdException w:name="List Table 3 Accent 4" w:uiPriority="48"/>
+    <w:lsdException w:name="List Table 4 Accent 4" w:uiPriority="49"/>
+    <w:lsdException w:name="List Table 5 Dark Accent 4" w:uiPriority="50"/>
+    <w:lsdException w:name="List Table 6 Colorful Accent 4" w:uiPriority="51"/>
+    <w:lsdException w:name="List Table 7 Colorful Accent 4" w:uiPriority="52"/>
+    <w:lsdException w:name="List Table 1 Light Accent 5" w:uiPriority="46"/>
+    <w:lsdException w:name="List Table 2 Accent 5" w:uiPriority="47"/>
+    <w:lsdException w:name="List Table 3 Accent 5" w:uiPriority="48"/>
+    <w:lsdException w:name="List Table 4 Accent 5" w:uiPriority="49"/>
+    <w:lsdException w:name="List Table 5 Dark Accent 5" w:uiPriority="50"/>
+    <w:lsdException w:name="List Table 6 Colorful Accent 5" w:uiPriority="51"/>
+    <w:lsdException w:name="List Table 7 Colorful Accent 5" w:uiPriority="52"/>
+    <w:lsdException w:name="List Table 1 Light Accent 6" w:uiPriority="46"/>
+    <w:lsdException w:name="List Table 2 Accent 6" w:uiPriority="47"/>
+    <w:lsdException w:name="List Table 3 Accent 6" w:uiPriority="48"/>
+    <w:lsdException w:name="List Table 4 Accent 6" w:uiPriority="49"/>
+    <w:lsdException w:name="List Table 5 Dark Accent 6" w:uiPriority="50"/>
+    <w:lsdException w:name="List Table 6 Colorful Accent 6" w:uiPriority="51"/>
+    <w:lsdException w:name="List Table 7 Colorful Accent 6" w:uiPriority="52"/>
+    <w:lsdException w:name="Mention" w:semiHidden="1" w:unhideWhenUsed="1"/>
+    <w:lsdException w:name="Smart Hyperlink" w:semiHidden="1" w:unhideWhenUsed="1"/>
+    <w:lsdException w:name="Hashtag" w:semiHidden="1" w:unhideWhenUsed="1"/>
   </w:latentStyles>
   <w:style w:type="paragraph" w:default="1" w:styleId="Normal">
     <w:name w:val="Normal"/>
@@ -9345,444 +10919,20 @@
       <w:u w:val="single"/>
     </w:rPr>
   </w:style>
-</w:styles>
-</file>
-
-<file path=word/stylesWithEffects.xml><?xml version="1.0" encoding="utf-8"?>
-<w:styles xmlns:wpc="http://schemas.microsoft.com/office/word/2010/wordprocessingCanvas" xmlns:mc="http://schemas.openxmlformats.org/markup-compatibility/2006" xmlns:o="urn:schemas-microsoft-com:office:office" xmlns:r="http://schemas.openxmlformats.org/officeDocument/2006/relationships" xmlns:m="http://schemas.openxmlformats.org/officeDocument/2006/math" xmlns:v="urn:schemas-microsoft-com:vml" xmlns:wp14="http://schemas.microsoft.com/office/word/2010/wordprocessingDrawing" xmlns:wp="http://schemas.openxmlformats.org/drawingml/2006/wordprocessingDrawing" xmlns:w10="urn:schemas-microsoft-com:office:word" xmlns:w="http://schemas.openxmlformats.org/wordprocessingml/2006/main" xmlns:w14="http://schemas.microsoft.com/office/word/2010/wordml" xmlns:wpg="http://schemas.microsoft.com/office/word/2010/wordprocessingGroup" xmlns:wpi="http://schemas.microsoft.com/office/word/2010/wordprocessingInk" xmlns:wne="http://schemas.microsoft.com/office/word/2006/wordml" xmlns:wps="http://schemas.microsoft.com/office/word/2010/wordprocessingShape" mc:Ignorable="w14 wp14">
-  <w:docDefaults>
-    <w:rPrDefault>
-      <w:rPr>
-        <w:rFonts w:asciiTheme="minorHAnsi" w:eastAsiaTheme="minorHAnsi" w:hAnsiTheme="minorHAnsi" w:cstheme="minorBidi"/>
-        <w:sz w:val="22"/>
-        <w:szCs w:val="22"/>
-        <w:lang w:val="en-US" w:eastAsia="en-US" w:bidi="ar-SA"/>
-      </w:rPr>
-    </w:rPrDefault>
-    <w:pPrDefault>
-      <w:pPr>
-        <w:spacing w:after="200" w:line="276" w:lineRule="auto"/>
-      </w:pPr>
-    </w:pPrDefault>
-  </w:docDefaults>
-  <w:latentStyles w:defLockedState="0" w:defUIPriority="99" w:defSemiHidden="1" w:defUnhideWhenUsed="1" w:defQFormat="0" w:count="267">
-    <w:lsdException w:name="Normal" w:semiHidden="0" w:uiPriority="0" w:unhideWhenUsed="0" w:qFormat="1"/>
-    <w:lsdException w:name="heading 1" w:semiHidden="0" w:uiPriority="9" w:unhideWhenUsed="0" w:qFormat="1"/>
-    <w:lsdException w:name="heading 2" w:uiPriority="9" w:qFormat="1"/>
-    <w:lsdException w:name="heading 3" w:uiPriority="9" w:qFormat="1"/>
-    <w:lsdException w:name="heading 4" w:uiPriority="9" w:qFormat="1"/>
-    <w:lsdException w:name="heading 5" w:uiPriority="9" w:qFormat="1"/>
-    <w:lsdException w:name="heading 6" w:uiPriority="9" w:qFormat="1"/>
-    <w:lsdException w:name="heading 7" w:uiPriority="9" w:qFormat="1"/>
-    <w:lsdException w:name="heading 8" w:uiPriority="9" w:qFormat="1"/>
-    <w:lsdException w:name="heading 9" w:uiPriority="9" w:qFormat="1"/>
-    <w:lsdException w:name="toc 1" w:uiPriority="39"/>
-    <w:lsdException w:name="toc 2" w:uiPriority="39"/>
-    <w:lsdException w:name="toc 3" w:uiPriority="39"/>
-    <w:lsdException w:name="toc 4" w:uiPriority="39"/>
-    <w:lsdException w:name="toc 5" w:uiPriority="39"/>
-    <w:lsdException w:name="toc 6" w:uiPriority="39"/>
-    <w:lsdException w:name="toc 7" w:uiPriority="39"/>
-    <w:lsdException w:name="toc 8" w:uiPriority="39"/>
-    <w:lsdException w:name="toc 9" w:uiPriority="39"/>
-    <w:lsdException w:name="caption" w:uiPriority="35" w:qFormat="1"/>
-    <w:lsdException w:name="Title" w:semiHidden="0" w:uiPriority="10" w:unhideWhenUsed="0" w:qFormat="1"/>
-    <w:lsdException w:name="Default Paragraph Font" w:uiPriority="1"/>
-    <w:lsdException w:name="Subtitle" w:semiHidden="0" w:uiPriority="11" w:unhideWhenUsed="0" w:qFormat="1"/>
-    <w:lsdException w:name="Strong" w:semiHidden="0" w:uiPriority="22" w:unhideWhenUsed="0" w:qFormat="1"/>
-    <w:lsdException w:name="Emphasis" w:semiHidden="0" w:uiPriority="20" w:unhideWhenUsed="0" w:qFormat="1"/>
-    <w:lsdException w:name="Table Grid" w:semiHidden="0" w:uiPriority="59" w:unhideWhenUsed="0"/>
-    <w:lsdException w:name="Placeholder Text" w:unhideWhenUsed="0"/>
-    <w:lsdException w:name="No Spacing" w:semiHidden="0" w:uiPriority="1" w:unhideWhenUsed="0" w:qFormat="1"/>
-    <w:lsdException w:name="Light Shading" w:semiHidden="0" w:uiPriority="60" w:unhideWhenUsed="0"/>
-    <w:lsdException w:name="Light List" w:semiHidden="0" w:uiPriority="61" w:unhideWhenUsed="0"/>
-    <w:lsdException w:name="Light Grid" w:semiHidden="0" w:uiPriority="62" w:unhideWhenUsed="0"/>
-    <w:lsdException w:name="Medium Shading 1" w:semiHidden="0" w:uiPriority="63" w:unhideWhenUsed="0"/>
-    <w:lsdException w:name="Medium Shading 2" w:semiHidden="0" w:uiPriority="64" w:unhideWhenUsed="0"/>
-    <w:lsdException w:name="Medium List 1" w:semiHidden="0" w:uiPriority="65" w:unhideWhenUsed="0"/>
-    <w:lsdException w:name="Medium List 2" w:semiHidden="0" w:uiPriority="66" w:unhideWhenUsed="0"/>
-    <w:lsdException w:name="Medium Grid 1" w:semiHidden="0" w:uiPriority="67" w:unhideWhenUsed="0"/>
-    <w:lsdException w:name="Medium Grid 2" w:semiHidden="0" w:uiPriority="68" w:unhideWhenUsed="0"/>
-    <w:lsdException w:name="Medium Grid 3" w:semiHidden="0" w:uiPriority="69" w:unhideWhenUsed="0"/>
-    <w:lsdException w:name="Dark List" w:semiHidden="0" w:uiPriority="70" w:unhideWhenUsed="0"/>
-    <w:lsdException w:name="Colorful Shading" w:semiHidden="0" w:uiPriority="71" w:unhideWhenUsed="0"/>
-    <w:lsdException w:name="Colorful List" w:semiHidden="0" w:uiPriority="72" w:unhideWhenUsed="0"/>
-    <w:lsdException w:name="Colorful Grid" w:semiHidden="0" w:uiPriority="73" w:unhideWhenUsed="0"/>
-    <w:lsdException w:name="Light Shading Accent 1" w:semiHidden="0" w:uiPriority="60" w:unhideWhenUsed="0"/>
-    <w:lsdException w:name="Light List Accent 1" w:semiHidden="0" w:uiPriority="61" w:unhideWhenUsed="0"/>
-    <w:lsdException w:name="Light Grid Accent 1" w:semiHidden="0" w:uiPriority="62" w:unhideWhenUsed="0"/>
-    <w:lsdException w:name="Medium Shading 1 Accent 1" w:semiHidden="0" w:uiPriority="63" w:unhideWhenUsed="0"/>
-    <w:lsdException w:name="Medium Shading 2 Accent 1" w:semiHidden="0" w:uiPriority="64" w:unhideWhenUsed="0"/>
-    <w:lsdException w:name="Medium List 1 Accent 1" w:semiHidden="0" w:uiPriority="65" w:unhideWhenUsed="0"/>
-    <w:lsdException w:name="Revision" w:unhideWhenUsed="0"/>
-    <w:lsdException w:name="List Paragraph" w:semiHidden="0" w:uiPriority="34" w:unhideWhenUsed="0" w:qFormat="1"/>
-    <w:lsdException w:name="Quote" w:semiHidden="0" w:uiPriority="29" w:unhideWhenUsed="0" w:qFormat="1"/>
-    <w:lsdException w:name="Intense Quote" w:semiHidden="0" w:uiPriority="30" w:unhideWhenUsed="0" w:qFormat="1"/>
-    <w:lsdException w:name="Medium List 2 Accent 1" w:semiHidden="0" w:uiPriority="66" w:unhideWhenUsed="0"/>
-    <w:lsdException w:name="Medium Grid 1 Accent 1" w:semiHidden="0" w:uiPriority="67" w:unhideWhenUsed="0"/>
-    <w:lsdException w:name="Medium Grid 2 Accent 1" w:semiHidden="0" w:uiPriority="68" w:unhideWhenUsed="0"/>
-    <w:lsdException w:name="Medium Grid 3 Accent 1" w:semiHidden="0" w:uiPriority="69" w:unhideWhenUsed="0"/>
-    <w:lsdException w:name="Dark List Accent 1" w:semiHidden="0" w:uiPriority="70" w:unhideWhenUsed="0"/>
-    <w:lsdException w:name="Colorful Shading Accent 1" w:semiHidden="0" w:uiPriority="71" w:unhideWhenUsed="0"/>
-    <w:lsdException w:name="Colorful List Accent 1" w:semiHidden="0" w:uiPriority="72" w:unhideWhenUsed="0"/>
-    <w:lsdException w:name="Colorful Grid Accent 1" w:semiHidden="0" w:uiPriority="73" w:unhideWhenUsed="0"/>
-    <w:lsdException w:name="Light Shading Accent 2" w:semiHidden="0" w:uiPriority="60" w:unhideWhenUsed="0"/>
-    <w:lsdException w:name="Light List Accent 2" w:semiHidden="0" w:uiPriority="61" w:unhideWhenUsed="0"/>
-    <w:lsdException w:name="Light Grid Accent 2" w:semiHidden="0" w:uiPriority="62" w:unhideWhenUsed="0"/>
-    <w:lsdException w:name="Medium Shading 1 Accent 2" w:semiHidden="0" w:uiPriority="63" w:unhideWhenUsed="0"/>
-    <w:lsdException w:name="Medium Shading 2 Accent 2" w:semiHidden="0" w:uiPriority="64" w:unhideWhenUsed="0"/>
-    <w:lsdException w:name="Medium List 1 Accent 2" w:semiHidden="0" w:uiPriority="65" w:unhideWhenUsed="0"/>
-    <w:lsdException w:name="Medium List 2 Accent 2" w:semiHidden="0" w:uiPriority="66" w:unhideWhenUsed="0"/>
-    <w:lsdException w:name="Medium Grid 1 Accent 2" w:semiHidden="0" w:uiPriority="67" w:unhideWhenUsed="0"/>
-    <w:lsdException w:name="Medium Grid 2 Accent 2" w:semiHidden="0" w:uiPriority="68" w:unhideWhenUsed="0"/>
-    <w:lsdException w:name="Medium Grid 3 Accent 2" w:semiHidden="0" w:uiPriority="69" w:unhideWhenUsed="0"/>
-    <w:lsdException w:name="Dark List Accent 2" w:semiHidden="0" w:uiPriority="70" w:unhideWhenUsed="0"/>
-    <w:lsdException w:name="Colorful Shading Accent 2" w:semiHidden="0" w:uiPriority="71" w:unhideWhenUsed="0"/>
-    <w:lsdException w:name="Colorful List Accent 2" w:semiHidden="0" w:uiPriority="72" w:unhideWhenUsed="0"/>
-    <w:lsdException w:name="Colorful Grid Accent 2" w:semiHidden="0" w:uiPriority="73" w:unhideWhenUsed="0"/>
-    <w:lsdException w:name="Light Shading Accent 3" w:semiHidden="0" w:uiPriority="60" w:unhideWhenUsed="0"/>
-    <w:lsdException w:name="Light List Accent 3" w:semiHidden="0" w:uiPriority="61" w:unhideWhenUsed="0"/>
-    <w:lsdException w:name="Light Grid Accent 3" w:semiHidden="0" w:uiPriority="62" w:unhideWhenUsed="0"/>
-    <w:lsdException w:name="Medium Shading 1 Accent 3" w:semiHidden="0" w:uiPriority="63" w:unhideWhenUsed="0"/>
-    <w:lsdException w:name="Medium Shading 2 Accent 3" w:semiHidden="0" w:uiPriority="64" w:unhideWhenUsed="0"/>
-    <w:lsdException w:name="Medium List 1 Accent 3" w:semiHidden="0" w:uiPriority="65" w:unhideWhenUsed="0"/>
-    <w:lsdException w:name="Medium List 2 Accent 3" w:semiHidden="0" w:uiPriority="66" w:unhideWhenUsed="0"/>
-    <w:lsdException w:name="Medium Grid 1 Accent 3" w:semiHidden="0" w:uiPriority="67" w:unhideWhenUsed="0"/>
-    <w:lsdException w:name="Medium Grid 2 Accent 3" w:semiHidden="0" w:uiPriority="68" w:unhideWhenUsed="0"/>
-    <w:lsdException w:name="Medium Grid 3 Accent 3" w:semiHidden="0" w:uiPriority="69" w:unhideWhenUsed="0"/>
-    <w:lsdException w:name="Dark List Accent 3" w:semiHidden="0" w:uiPriority="70" w:unhideWhenUsed="0"/>
-    <w:lsdException w:name="Colorful Shading Accent 3" w:semiHidden="0" w:uiPriority="71" w:unhideWhenUsed="0"/>
-    <w:lsdException w:name="Colorful List Accent 3" w:semiHidden="0" w:uiPriority="72" w:unhideWhenUsed="0"/>
-    <w:lsdException w:name="Colorful Grid Accent 3" w:semiHidden="0" w:uiPriority="73" w:unhideWhenUsed="0"/>
-    <w:lsdException w:name="Light Shading Accent 4" w:semiHidden="0" w:uiPriority="60" w:unhideWhenUsed="0"/>
-    <w:lsdException w:name="Light List Accent 4" w:semiHidden="0" w:uiPriority="61" w:unhideWhenUsed="0"/>
-    <w:lsdException w:name="Light Grid Accent 4" w:semiHidden="0" w:uiPriority="62" w:unhideWhenUsed="0"/>
-    <w:lsdException w:name="Medium Shading 1 Accent 4" w:semiHidden="0" w:uiPriority="63" w:unhideWhenUsed="0"/>
-    <w:lsdException w:name="Medium Shading 2 Accent 4" w:semiHidden="0" w:uiPriority="64" w:unhideWhenUsed="0"/>
-    <w:lsdException w:name="Medium List 1 Accent 4" w:semiHidden="0" w:uiPriority="65" w:unhideWhenUsed="0"/>
-    <w:lsdException w:name="Medium List 2 Accent 4" w:semiHidden="0" w:uiPriority="66" w:unhideWhenUsed="0"/>
-    <w:lsdException w:name="Medium Grid 1 Accent 4" w:semiHidden="0" w:uiPriority="67" w:unhideWhenUsed="0"/>
-    <w:lsdException w:name="Medium Grid 2 Accent 4" w:semiHidden="0" w:uiPriority="68" w:unhideWhenUsed="0"/>
-    <w:lsdException w:name="Medium Grid 3 Accent 4" w:semiHidden="0" w:uiPriority="69" w:unhideWhenUsed="0"/>
-    <w:lsdException w:name="Dark List Accent 4" w:semiHidden="0" w:uiPriority="70" w:unhideWhenUsed="0"/>
-    <w:lsdException w:name="Colorful Shading Accent 4" w:semiHidden="0" w:uiPriority="71" w:unhideWhenUsed="0"/>
-    <w:lsdException w:name="Colorful List Accent 4" w:semiHidden="0" w:uiPriority="72" w:unhideWhenUsed="0"/>
-    <w:lsdException w:name="Colorful Grid Accent 4" w:semiHidden="0" w:uiPriority="73" w:unhideWhenUsed="0"/>
-    <w:lsdException w:name="Light Shading Accent 5" w:semiHidden="0" w:uiPriority="60" w:unhideWhenUsed="0"/>
-    <w:lsdException w:name="Light List Accent 5" w:semiHidden="0" w:uiPriority="61" w:unhideWhenUsed="0"/>
-    <w:lsdException w:name="Light Grid Accent 5" w:semiHidden="0" w:uiPriority="62" w:unhideWhenUsed="0"/>
-    <w:lsdException w:name="Medium Shading 1 Accent 5" w:semiHidden="0" w:uiPriority="63" w:unhideWhenUsed="0"/>
-    <w:lsdException w:name="Medium Shading 2 Accent 5" w:semiHidden="0" w:uiPriority="64" w:unhideWhenUsed="0"/>
-    <w:lsdException w:name="Medium List 1 Accent 5" w:semiHidden="0" w:uiPriority="65" w:unhideWhenUsed="0"/>
-    <w:lsdException w:name="Medium List 2 Accent 5" w:semiHidden="0" w:uiPriority="66" w:unhideWhenUsed="0"/>
-    <w:lsdException w:name="Medium Grid 1 Accent 5" w:semiHidden="0" w:uiPriority="67" w:unhideWhenUsed="0"/>
-    <w:lsdException w:name="Medium Grid 2 Accent 5" w:semiHidden="0" w:uiPriority="68" w:unhideWhenUsed="0"/>
-    <w:lsdException w:name="Medium Grid 3 Accent 5" w:semiHidden="0" w:uiPriority="69" w:unhideWhenUsed="0"/>
-    <w:lsdException w:name="Dark List Accent 5" w:semiHidden="0" w:uiPriority="70" w:unhideWhenUsed="0"/>
-    <w:lsdException w:name="Colorful Shading Accent 5" w:semiHidden="0" w:uiPriority="71" w:unhideWhenUsed="0"/>
-    <w:lsdException w:name="Colorful List Accent 5" w:semiHidden="0" w:uiPriority="72" w:unhideWhenUsed="0"/>
-    <w:lsdException w:name="Colorful Grid Accent 5" w:semiHidden="0" w:uiPriority="73" w:unhideWhenUsed="0"/>
-    <w:lsdException w:name="Light Shading Accent 6" w:semiHidden="0" w:uiPriority="60" w:unhideWhenUsed="0"/>
-    <w:lsdException w:name="Light List Accent 6" w:semiHidden="0" w:uiPriority="61" w:unhideWhenUsed="0"/>
-    <w:lsdException w:name="Light Grid Accent 6" w:semiHidden="0" w:uiPriority="62" w:unhideWhenUsed="0"/>
-    <w:lsdException w:name="Medium Shading 1 Accent 6" w:semiHidden="0" w:uiPriority="63" w:unhideWhenUsed="0"/>
-    <w:lsdException w:name="Medium Shading 2 Accent 6" w:semiHidden="0" w:uiPriority="64" w:unhideWhenUsed="0"/>
-    <w:lsdException w:name="Medium List 1 Accent 6" w:semiHidden="0" w:uiPriority="65" w:unhideWhenUsed="0"/>
-    <w:lsdException w:name="Medium List 2 Accent 6" w:semiHidden="0" w:uiPriority="66" w:unhideWhenUsed="0"/>
-    <w:lsdException w:name="Medium Grid 1 Accent 6" w:semiHidden="0" w:uiPriority="67" w:unhideWhenUsed="0"/>
-    <w:lsdException w:name="Medium Grid 2 Accent 6" w:semiHidden="0" w:uiPriority="68" w:unhideWhenUsed="0"/>
-    <w:lsdException w:name="Medium Grid 3 Accent 6" w:semiHidden="0" w:uiPriority="69" w:unhideWhenUsed="0"/>
-    <w:lsdException w:name="Dark List Accent 6" w:semiHidden="0" w:uiPriority="70" w:unhideWhenUsed="0"/>
-    <w:lsdException w:name="Colorful Shading Accent 6" w:semiHidden="0" w:uiPriority="71" w:unhideWhenUsed="0"/>
-    <w:lsdException w:name="Colorful List Accent 6" w:semiHidden="0" w:uiPriority="72" w:unhideWhenUsed="0"/>
-    <w:lsdException w:name="Colorful Grid Accent 6" w:semiHidden="0" w:uiPriority="73" w:unhideWhenUsed="0"/>
-    <w:lsdException w:name="Subtle Emphasis" w:semiHidden="0" w:uiPriority="19" w:unhideWhenUsed="0" w:qFormat="1"/>
-    <w:lsdException w:name="Intense Emphasis" w:semiHidden="0" w:uiPriority="21" w:unhideWhenUsed="0" w:qFormat="1"/>
-    <w:lsdException w:name="Subtle Reference" w:semiHidden="0" w:uiPriority="31" w:unhideWhenUsed="0" w:qFormat="1"/>
-    <w:lsdException w:name="Intense Reference" w:semiHidden="0" w:uiPriority="32" w:unhideWhenUsed="0" w:qFormat="1"/>
-    <w:lsdException w:name="Book Title" w:semiHidden="0" w:uiPriority="33" w:unhideWhenUsed="0" w:qFormat="1"/>
-    <w:lsdException w:name="Bibliography" w:uiPriority="37"/>
-    <w:lsdException w:name="TOC Heading" w:uiPriority="39" w:qFormat="1"/>
-  </w:latentStyles>
-  <w:style w:type="paragraph" w:default="1" w:styleId="Normal">
-    <w:name w:val="Normal"/>
-    <w:qFormat/>
-  </w:style>
-  <w:style w:type="character" w:default="1" w:styleId="DefaultParagraphFont">
-    <w:name w:val="Default Paragraph Font"/>
-    <w:uiPriority w:val="1"/>
-    <w:semiHidden/>
-    <w:unhideWhenUsed/>
-  </w:style>
-  <w:style w:type="table" w:default="1" w:styleId="TableNormal">
-    <w:name w:val="Normal Table"/>
-    <w:uiPriority w:val="99"/>
-    <w:semiHidden/>
-    <w:unhideWhenUsed/>
-    <w:tblPr>
-      <w:tblInd w:w="0" w:type="dxa"/>
-      <w:tblCellMar>
-        <w:top w:w="0" w:type="dxa"/>
-        <w:left w:w="108" w:type="dxa"/>
-        <w:bottom w:w="0" w:type="dxa"/>
-        <w:right w:w="108" w:type="dxa"/>
-      </w:tblCellMar>
-    </w:tblPr>
-  </w:style>
-  <w:style w:type="numbering" w:default="1" w:styleId="NoList">
-    <w:name w:val="No List"/>
-    <w:uiPriority w:val="99"/>
-    <w:semiHidden/>
-    <w:unhideWhenUsed/>
-  </w:style>
-  <w:style w:type="paragraph" w:styleId="BalloonText">
-    <w:name w:val="Balloon Text"/>
-    <w:basedOn w:val="Normal"/>
-    <w:link w:val="BalloonTextChar"/>
-    <w:uiPriority w:val="99"/>
-    <w:semiHidden/>
-    <w:unhideWhenUsed/>
-    <w:rsid w:val="008B3E79"/>
+  <w:style w:type="paragraph" w:customStyle="1" w:styleId="Default">
+    <w:name w:val="Default"/>
+    <w:rsid w:val="0037108D"/>
     <w:pPr>
+      <w:autoSpaceDE w:val="0"/>
+      <w:autoSpaceDN w:val="0"/>
+      <w:adjustRightInd w:val="0"/>
       <w:spacing w:after="0" w:line="240" w:lineRule="auto"/>
     </w:pPr>
     <w:rPr>
-      <w:rFonts w:ascii="Tahoma" w:hAnsi="Tahoma" w:cs="Tahoma"/>
-      <w:sz w:val="16"/>
-      <w:szCs w:val="16"/>
-    </w:rPr>
-  </w:style>
-  <w:style w:type="character" w:customStyle="1" w:styleId="BalloonTextChar">
-    <w:name w:val="Balloon Text Char"/>
-    <w:basedOn w:val="DefaultParagraphFont"/>
-    <w:link w:val="BalloonText"/>
-    <w:uiPriority w:val="99"/>
-    <w:semiHidden/>
-    <w:rsid w:val="008B3E79"/>
-    <w:rPr>
-      <w:rFonts w:ascii="Tahoma" w:hAnsi="Tahoma" w:cs="Tahoma"/>
-      <w:sz w:val="16"/>
-      <w:szCs w:val="16"/>
-    </w:rPr>
-  </w:style>
-  <w:style w:type="paragraph" w:styleId="Header">
-    <w:name w:val="header"/>
-    <w:basedOn w:val="Normal"/>
-    <w:link w:val="HeaderChar"/>
-    <w:uiPriority w:val="99"/>
-    <w:unhideWhenUsed/>
-    <w:rsid w:val="00160380"/>
-    <w:pPr>
-      <w:tabs>
-        <w:tab w:val="center" w:pos="4680"/>
-        <w:tab w:val="right" w:pos="9360"/>
-      </w:tabs>
-      <w:spacing w:after="0" w:line="240" w:lineRule="auto"/>
-    </w:pPr>
-  </w:style>
-  <w:style w:type="character" w:customStyle="1" w:styleId="HeaderChar">
-    <w:name w:val="Header Char"/>
-    <w:basedOn w:val="DefaultParagraphFont"/>
-    <w:link w:val="Header"/>
-    <w:uiPriority w:val="99"/>
-    <w:rsid w:val="00160380"/>
-  </w:style>
-  <w:style w:type="paragraph" w:styleId="Footer">
-    <w:name w:val="footer"/>
-    <w:basedOn w:val="Normal"/>
-    <w:link w:val="FooterChar"/>
-    <w:uiPriority w:val="99"/>
-    <w:unhideWhenUsed/>
-    <w:rsid w:val="00160380"/>
-    <w:pPr>
-      <w:tabs>
-        <w:tab w:val="center" w:pos="4680"/>
-        <w:tab w:val="right" w:pos="9360"/>
-      </w:tabs>
-      <w:spacing w:after="0" w:line="240" w:lineRule="auto"/>
-    </w:pPr>
-  </w:style>
-  <w:style w:type="character" w:customStyle="1" w:styleId="FooterChar">
-    <w:name w:val="Footer Char"/>
-    <w:basedOn w:val="DefaultParagraphFont"/>
-    <w:link w:val="Footer"/>
-    <w:uiPriority w:val="99"/>
-    <w:rsid w:val="00160380"/>
-  </w:style>
-  <w:style w:type="paragraph" w:styleId="ListParagraph">
-    <w:name w:val="List Paragraph"/>
-    <w:basedOn w:val="Normal"/>
-    <w:uiPriority w:val="34"/>
-    <w:qFormat/>
-    <w:rsid w:val="00A92668"/>
-    <w:pPr>
-      <w:ind w:left="720"/>
-      <w:contextualSpacing/>
-    </w:pPr>
-  </w:style>
-  <w:style w:type="table" w:styleId="MediumGrid3-Accent1">
-    <w:name w:val="Medium Grid 3 Accent 1"/>
-    <w:basedOn w:val="TableNormal"/>
-    <w:uiPriority w:val="69"/>
-    <w:rsid w:val="00531C01"/>
-    <w:pPr>
-      <w:spacing w:after="0" w:line="240" w:lineRule="auto"/>
-    </w:pPr>
-    <w:tblPr>
-      <w:tblStyleRowBandSize w:val="1"/>
-      <w:tblStyleColBandSize w:val="1"/>
-      <w:tblBorders>
-        <w:top w:val="single" w:sz="8" w:space="0" w:color="FFFFFF" w:themeColor="background1"/>
-        <w:left w:val="single" w:sz="8" w:space="0" w:color="FFFFFF" w:themeColor="background1"/>
-        <w:bottom w:val="single" w:sz="8" w:space="0" w:color="FFFFFF" w:themeColor="background1"/>
-        <w:right w:val="single" w:sz="8" w:space="0" w:color="FFFFFF" w:themeColor="background1"/>
-        <w:insideH w:val="single" w:sz="6" w:space="0" w:color="FFFFFF" w:themeColor="background1"/>
-        <w:insideV w:val="single" w:sz="6" w:space="0" w:color="FFFFFF" w:themeColor="background1"/>
-      </w:tblBorders>
-    </w:tblPr>
-    <w:tcPr>
-      <w:shd w:val="clear" w:color="auto" w:fill="D3DFEE" w:themeFill="accent1" w:themeFillTint="3F"/>
-    </w:tcPr>
-    <w:tblStylePr w:type="firstRow">
-      <w:rPr>
-        <w:b/>
-        <w:bCs/>
-        <w:i w:val="0"/>
-        <w:iCs w:val="0"/>
-        <w:color w:val="FFFFFF" w:themeColor="background1"/>
-      </w:rPr>
-      <w:tblPr/>
-      <w:tcPr>
-        <w:tcBorders>
-          <w:top w:val="single" w:sz="8" w:space="0" w:color="FFFFFF" w:themeColor="background1"/>
-          <w:left w:val="single" w:sz="8" w:space="0" w:color="FFFFFF" w:themeColor="background1"/>
-          <w:bottom w:val="single" w:sz="24" w:space="0" w:color="FFFFFF" w:themeColor="background1"/>
-          <w:right w:val="single" w:sz="8" w:space="0" w:color="FFFFFF" w:themeColor="background1"/>
-          <w:insideH w:val="nil"/>
-          <w:insideV w:val="single" w:sz="8" w:space="0" w:color="FFFFFF" w:themeColor="background1"/>
-        </w:tcBorders>
-        <w:shd w:val="clear" w:color="auto" w:fill="4F81BD" w:themeFill="accent1"/>
-      </w:tcPr>
-    </w:tblStylePr>
-    <w:tblStylePr w:type="lastRow">
-      <w:rPr>
-        <w:b/>
-        <w:bCs/>
-        <w:i w:val="0"/>
-        <w:iCs w:val="0"/>
-        <w:color w:val="FFFFFF" w:themeColor="background1"/>
-      </w:rPr>
-      <w:tblPr/>
-      <w:tcPr>
-        <w:tcBorders>
-          <w:top w:val="single" w:sz="24" w:space="0" w:color="FFFFFF" w:themeColor="background1"/>
-          <w:left w:val="single" w:sz="8" w:space="0" w:color="FFFFFF" w:themeColor="background1"/>
-          <w:bottom w:val="single" w:sz="8" w:space="0" w:color="FFFFFF" w:themeColor="background1"/>
-          <w:right w:val="single" w:sz="8" w:space="0" w:color="FFFFFF" w:themeColor="background1"/>
-          <w:insideH w:val="nil"/>
-          <w:insideV w:val="single" w:sz="8" w:space="0" w:color="FFFFFF" w:themeColor="background1"/>
-        </w:tcBorders>
-        <w:shd w:val="clear" w:color="auto" w:fill="4F81BD" w:themeFill="accent1"/>
-      </w:tcPr>
-    </w:tblStylePr>
-    <w:tblStylePr w:type="firstCol">
-      <w:rPr>
-        <w:b/>
-        <w:bCs/>
-        <w:i w:val="0"/>
-        <w:iCs w:val="0"/>
-        <w:color w:val="FFFFFF" w:themeColor="background1"/>
-      </w:rPr>
-      <w:tblPr/>
-      <w:tcPr>
-        <w:tcBorders>
-          <w:left w:val="single" w:sz="8" w:space="0" w:color="FFFFFF" w:themeColor="background1"/>
-          <w:right w:val="single" w:sz="24" w:space="0" w:color="FFFFFF" w:themeColor="background1"/>
-          <w:insideH w:val="nil"/>
-          <w:insideV w:val="nil"/>
-        </w:tcBorders>
-        <w:shd w:val="clear" w:color="auto" w:fill="4F81BD" w:themeFill="accent1"/>
-      </w:tcPr>
-    </w:tblStylePr>
-    <w:tblStylePr w:type="lastCol">
-      <w:rPr>
-        <w:b/>
-        <w:bCs/>
-        <w:i w:val="0"/>
-        <w:iCs w:val="0"/>
-        <w:color w:val="FFFFFF" w:themeColor="background1"/>
-      </w:rPr>
-      <w:tblPr/>
-      <w:tcPr>
-        <w:tcBorders>
-          <w:top w:val="nil"/>
-          <w:left w:val="single" w:sz="24" w:space="0" w:color="FFFFFF" w:themeColor="background1"/>
-          <w:bottom w:val="nil"/>
-          <w:right w:val="nil"/>
-          <w:insideH w:val="nil"/>
-          <w:insideV w:val="nil"/>
-        </w:tcBorders>
-        <w:shd w:val="clear" w:color="auto" w:fill="4F81BD" w:themeFill="accent1"/>
-      </w:tcPr>
-    </w:tblStylePr>
-    <w:tblStylePr w:type="band1Vert">
-      <w:tblPr/>
-      <w:tcPr>
-        <w:tcBorders>
-          <w:top w:val="single" w:sz="8" w:space="0" w:color="FFFFFF" w:themeColor="background1"/>
-          <w:left w:val="single" w:sz="8" w:space="0" w:color="FFFFFF" w:themeColor="background1"/>
-          <w:bottom w:val="single" w:sz="8" w:space="0" w:color="FFFFFF" w:themeColor="background1"/>
-          <w:right w:val="single" w:sz="8" w:space="0" w:color="FFFFFF" w:themeColor="background1"/>
-          <w:insideH w:val="nil"/>
-          <w:insideV w:val="nil"/>
-        </w:tcBorders>
-        <w:shd w:val="clear" w:color="auto" w:fill="A7BFDE" w:themeFill="accent1" w:themeFillTint="7F"/>
-      </w:tcPr>
-    </w:tblStylePr>
-    <w:tblStylePr w:type="band1Horz">
-      <w:tblPr/>
-      <w:tcPr>
-        <w:tcBorders>
-          <w:top w:val="single" w:sz="8" w:space="0" w:color="FFFFFF" w:themeColor="background1"/>
-          <w:left w:val="single" w:sz="8" w:space="0" w:color="FFFFFF" w:themeColor="background1"/>
-          <w:bottom w:val="single" w:sz="8" w:space="0" w:color="FFFFFF" w:themeColor="background1"/>
-          <w:right w:val="single" w:sz="8" w:space="0" w:color="FFFFFF" w:themeColor="background1"/>
-          <w:insideH w:val="single" w:sz="8" w:space="0" w:color="FFFFFF" w:themeColor="background1"/>
-          <w:insideV w:val="single" w:sz="8" w:space="0" w:color="FFFFFF" w:themeColor="background1"/>
-        </w:tcBorders>
-        <w:shd w:val="clear" w:color="auto" w:fill="A7BFDE" w:themeFill="accent1" w:themeFillTint="7F"/>
-      </w:tcPr>
-    </w:tblStylePr>
-  </w:style>
-  <w:style w:type="table" w:styleId="TableGrid">
-    <w:name w:val="Table Grid"/>
-    <w:basedOn w:val="TableNormal"/>
-    <w:uiPriority w:val="59"/>
-    <w:rsid w:val="00E44B72"/>
-    <w:pPr>
-      <w:spacing w:after="0" w:line="240" w:lineRule="auto"/>
-    </w:pPr>
-    <w:tblPr>
-      <w:tblBorders>
-        <w:top w:val="single" w:sz="4" w:space="0" w:color="auto"/>
-        <w:left w:val="single" w:sz="4" w:space="0" w:color="auto"/>
-        <w:bottom w:val="single" w:sz="4" w:space="0" w:color="auto"/>
-        <w:right w:val="single" w:sz="4" w:space="0" w:color="auto"/>
-        <w:insideH w:val="single" w:sz="4" w:space="0" w:color="auto"/>
-        <w:insideV w:val="single" w:sz="4" w:space="0" w:color="auto"/>
-      </w:tblBorders>
-    </w:tblPr>
-  </w:style>
-  <w:style w:type="character" w:styleId="Hyperlink">
-    <w:name w:val="Hyperlink"/>
-    <w:basedOn w:val="DefaultParagraphFont"/>
-    <w:uiPriority w:val="99"/>
-    <w:semiHidden/>
-    <w:unhideWhenUsed/>
-    <w:rsid w:val="00C42519"/>
-    <w:rPr>
-      <w:color w:val="0000FF" w:themeColor="hyperlink"/>
-      <w:u w:val="single"/>
+      <w:rFonts w:ascii="Roboto" w:hAnsi="Roboto" w:cs="Roboto"/>
+      <w:color w:val="000000"/>
+      <w:sz w:val="24"/>
+      <w:szCs w:val="24"/>
     </w:rPr>
   </w:style>
 </w:styles>

</xml_diff>

<commit_message>
Added Pease's Requirements to the Project Charter-Andrea
Added Pease's Requirements to the Project Charter
</commit_message>
<xml_diff>
--- a/Smithgall Woods Project Charter.docx
+++ b/Smithgall Woods Project Charter.docx
@@ -3706,23 +3706,7 @@
                 <w:sz w:val="24"/>
                 <w:szCs w:val="24"/>
               </w:rPr>
-              <w:t>Website Pages (</w:t>
-            </w:r>
-            <w:r>
-              <w:rPr>
-                <w:rFonts w:cs="Arial"/>
-                <w:sz w:val="24"/>
-                <w:szCs w:val="24"/>
-              </w:rPr>
-              <w:t>S</w:t>
-            </w:r>
-            <w:r>
-              <w:rPr>
-                <w:rFonts w:cs="Arial"/>
-                <w:sz w:val="24"/>
-                <w:szCs w:val="24"/>
-              </w:rPr>
-              <w:t>ite navigation &amp; content presentation)</w:t>
+              <w:t>Website Pages (Site navigation &amp; content presentation)</w:t>
             </w:r>
           </w:p>
         </w:tc>
@@ -3780,6 +3764,158 @@
       </w:tr>
       <w:tr>
         <w:trPr>
+          <w:trHeight w:val="1110"/>
+        </w:trPr>
+        <w:tc>
+          <w:tcPr>
+            <w:cnfStyle w:val="001000000000" w:firstRow="0" w:lastRow="0" w:firstColumn="1" w:lastColumn="0" w:oddVBand="0" w:evenVBand="0" w:oddHBand="0" w:evenHBand="0" w:firstRowFirstColumn="0" w:firstRowLastColumn="0" w:lastRowFirstColumn="0" w:lastRowLastColumn="0"/>
+            <w:tcW w:w="1667" w:type="pct"/>
+            <w:vMerge/>
+            <w:vAlign w:val="center"/>
+          </w:tcPr>
+          <w:p>
+            <w:pPr>
+              <w:rPr>
+                <w:rFonts w:cs="Arial"/>
+                <w:sz w:val="24"/>
+                <w:szCs w:val="24"/>
+              </w:rPr>
+            </w:pPr>
+          </w:p>
+        </w:tc>
+        <w:tc>
+          <w:tcPr>
+            <w:tcW w:w="2619" w:type="pct"/>
+            <w:vAlign w:val="center"/>
+          </w:tcPr>
+          <w:p>
+            <w:pPr>
+              <w:cnfStyle w:val="000000000000" w:firstRow="0" w:lastRow="0" w:firstColumn="0" w:lastColumn="0" w:oddVBand="0" w:evenVBand="0" w:oddHBand="0" w:evenHBand="0" w:firstRowFirstColumn="0" w:firstRowLastColumn="0" w:lastRowFirstColumn="0" w:lastRowLastColumn="0"/>
+              <w:rPr>
+                <w:rFonts w:cs="Arial"/>
+              </w:rPr>
+            </w:pPr>
+            <w:r>
+              <w:rPr>
+                <w:rFonts w:cs="Arial"/>
+              </w:rPr>
+              <w:t>Malicious weblinks and malware shall be removed from each site page</w:t>
+            </w:r>
+          </w:p>
+        </w:tc>
+        <w:tc>
+          <w:tcPr>
+            <w:tcW w:w="714" w:type="pct"/>
+            <w:vAlign w:val="center"/>
+          </w:tcPr>
+          <w:p>
+            <w:pPr>
+              <w:jc w:val="center"/>
+              <w:cnfStyle w:val="000000000000" w:firstRow="0" w:lastRow="0" w:firstColumn="0" w:lastColumn="0" w:oddVBand="0" w:evenVBand="0" w:oddHBand="0" w:evenHBand="0" w:firstRowFirstColumn="0" w:firstRowLastColumn="0" w:lastRowFirstColumn="0" w:lastRowLastColumn="0"/>
+              <w:rPr>
+                <w:rFonts w:eastAsia="Arial" w:cs="Arial"/>
+                <w:color w:val="000000"/>
+                <w:sz w:val="24"/>
+                <w:szCs w:val="24"/>
+                <w:lang w:val="en"/>
+              </w:rPr>
+            </w:pPr>
+            <w:r>
+              <w:rPr>
+                <w:rFonts w:eastAsia="Arial" w:cs="Arial"/>
+                <w:color w:val="000000"/>
+                <w:sz w:val="24"/>
+                <w:szCs w:val="24"/>
+                <w:lang w:val="en"/>
+              </w:rPr>
+              <w:t>High</w:t>
+            </w:r>
+          </w:p>
+        </w:tc>
+      </w:tr>
+      <w:tr>
+        <w:trPr>
+          <w:cnfStyle w:val="000000100000" w:firstRow="0" w:lastRow="0" w:firstColumn="0" w:lastColumn="0" w:oddVBand="0" w:evenVBand="0" w:oddHBand="1" w:evenHBand="0" w:firstRowFirstColumn="0" w:firstRowLastColumn="0" w:lastRowFirstColumn="0" w:lastRowLastColumn="0"/>
+          <w:trHeight w:val="1105"/>
+        </w:trPr>
+        <w:tc>
+          <w:tcPr>
+            <w:cnfStyle w:val="001000000000" w:firstRow="0" w:lastRow="0" w:firstColumn="1" w:lastColumn="0" w:oddVBand="0" w:evenVBand="0" w:oddHBand="0" w:evenHBand="0" w:firstRowFirstColumn="0" w:firstRowLastColumn="0" w:lastRowFirstColumn="0" w:lastRowLastColumn="0"/>
+            <w:tcW w:w="1667" w:type="pct"/>
+            <w:vMerge/>
+            <w:vAlign w:val="center"/>
+          </w:tcPr>
+          <w:p>
+            <w:pPr>
+              <w:rPr>
+                <w:rFonts w:eastAsia="Arial" w:cs="Arial"/>
+                <w:lang w:val="en"/>
+              </w:rPr>
+            </w:pPr>
+          </w:p>
+        </w:tc>
+        <w:tc>
+          <w:tcPr>
+            <w:tcW w:w="2619" w:type="pct"/>
+            <w:vAlign w:val="center"/>
+          </w:tcPr>
+          <w:p>
+            <w:pPr>
+              <w:cnfStyle w:val="000000100000" w:firstRow="0" w:lastRow="0" w:firstColumn="0" w:lastColumn="0" w:oddVBand="0" w:evenVBand="0" w:oddHBand="1" w:evenHBand="0" w:firstRowFirstColumn="0" w:firstRowLastColumn="0" w:lastRowFirstColumn="0" w:lastRowLastColumn="0"/>
+              <w:rPr>
+                <w:rFonts w:eastAsia="Arial" w:cs="Arial"/>
+                <w:color w:val="000000"/>
+                <w:lang w:val="en"/>
+              </w:rPr>
+            </w:pPr>
+            <w:r>
+              <w:rPr>
+                <w:rFonts w:cs="Arial"/>
+              </w:rPr>
+              <w:t>Smithgall Woods website content of each page shall be arranged in a way to improve its appearance and make it interesting to existing users and future visitors to the site.</w:t>
+            </w:r>
+            <w:r>
+              <w:rPr>
+                <w:rFonts w:cs="Arial"/>
+              </w:rPr>
+              <w:t xml:space="preserve"> Text and pictures are a particular concern to the stakeholder</w:t>
+            </w:r>
+          </w:p>
+        </w:tc>
+        <w:tc>
+          <w:tcPr>
+            <w:tcW w:w="714" w:type="pct"/>
+            <w:vAlign w:val="center"/>
+          </w:tcPr>
+          <w:p>
+            <w:pPr>
+              <w:jc w:val="center"/>
+              <w:cnfStyle w:val="000000100000" w:firstRow="0" w:lastRow="0" w:firstColumn="0" w:lastColumn="0" w:oddVBand="0" w:evenVBand="0" w:oddHBand="1" w:evenHBand="0" w:firstRowFirstColumn="0" w:firstRowLastColumn="0" w:lastRowFirstColumn="0" w:lastRowLastColumn="0"/>
+              <w:rPr>
+                <w:rFonts w:eastAsia="Arial" w:cs="Arial"/>
+                <w:b/>
+                <w:color w:val="000000"/>
+                <w:sz w:val="24"/>
+                <w:szCs w:val="24"/>
+                <w:lang w:val="en"/>
+              </w:rPr>
+            </w:pPr>
+            <w:r>
+              <w:rPr>
+                <w:rFonts w:eastAsia="Arial" w:cs="Arial"/>
+                <w:b/>
+                <w:color w:val="000000"/>
+                <w:sz w:val="24"/>
+                <w:szCs w:val="24"/>
+                <w:lang w:val="en"/>
+              </w:rPr>
+              <w:t>High</w:t>
+            </w:r>
+          </w:p>
+        </w:tc>
+      </w:tr>
+      <w:tr>
+        <w:trPr>
           <w:trHeight w:val="1105"/>
         </w:trPr>
         <w:tc>
@@ -3807,16 +3943,14 @@
             <w:pPr>
               <w:cnfStyle w:val="000000000000" w:firstRow="0" w:lastRow="0" w:firstColumn="0" w:lastColumn="0" w:oddVBand="0" w:evenVBand="0" w:oddHBand="0" w:evenHBand="0" w:firstRowFirstColumn="0" w:firstRowLastColumn="0" w:lastRowFirstColumn="0" w:lastRowLastColumn="0"/>
               <w:rPr>
-                <w:rFonts w:eastAsia="Arial" w:cs="Arial"/>
-                <w:color w:val="000000"/>
-                <w:lang w:val="en"/>
+                <w:rFonts w:cs="Arial"/>
               </w:rPr>
             </w:pPr>
             <w:r>
               <w:rPr>
                 <w:rFonts w:cs="Arial"/>
               </w:rPr>
-              <w:t>Smithgall Woods website content of each page shall be arranged in a way to improve its appearance and make it interesting to existing users and future visitors to the site.</w:t>
+              <w:t xml:space="preserve">Site shall display an additional web page that provides information about their “All Access” trail </w:t>
             </w:r>
           </w:p>
         </w:tc>
@@ -3842,6 +3976,160 @@
               <w:rPr>
                 <w:rFonts w:eastAsia="Arial" w:cs="Arial"/>
                 <w:b/>
+                <w:color w:val="000000"/>
+                <w:sz w:val="24"/>
+                <w:szCs w:val="24"/>
+                <w:lang w:val="en"/>
+              </w:rPr>
+              <w:t>High</w:t>
+            </w:r>
+            <w:bookmarkStart w:id="0" w:name="_GoBack"/>
+            <w:bookmarkEnd w:id="0"/>
+          </w:p>
+        </w:tc>
+      </w:tr>
+      <w:tr>
+        <w:trPr>
+          <w:cnfStyle w:val="000000100000" w:firstRow="0" w:lastRow="0" w:firstColumn="0" w:lastColumn="0" w:oddVBand="0" w:evenVBand="0" w:oddHBand="1" w:evenHBand="0" w:firstRowFirstColumn="0" w:firstRowLastColumn="0" w:lastRowFirstColumn="0" w:lastRowLastColumn="0"/>
+          <w:trHeight w:val="1150"/>
+        </w:trPr>
+        <w:tc>
+          <w:tcPr>
+            <w:cnfStyle w:val="001000000000" w:firstRow="0" w:lastRow="0" w:firstColumn="1" w:lastColumn="0" w:oddVBand="0" w:evenVBand="0" w:oddHBand="0" w:evenHBand="0" w:firstRowFirstColumn="0" w:firstRowLastColumn="0" w:lastRowFirstColumn="0" w:lastRowLastColumn="0"/>
+            <w:tcW w:w="1667" w:type="pct"/>
+            <w:vMerge w:val="restart"/>
+            <w:vAlign w:val="center"/>
+          </w:tcPr>
+          <w:p>
+            <w:pPr>
+              <w:rPr>
+                <w:rFonts w:cs="Arial"/>
+                <w:sz w:val="24"/>
+                <w:szCs w:val="24"/>
+              </w:rPr>
+            </w:pPr>
+            <w:r>
+              <w:rPr>
+                <w:rFonts w:cs="Arial"/>
+                <w:sz w:val="24"/>
+                <w:szCs w:val="24"/>
+              </w:rPr>
+              <w:t>Website Construct</w:t>
+            </w:r>
+          </w:p>
+        </w:tc>
+        <w:tc>
+          <w:tcPr>
+            <w:tcW w:w="2619" w:type="pct"/>
+            <w:vAlign w:val="center"/>
+          </w:tcPr>
+          <w:p>
+            <w:pPr>
+              <w:cnfStyle w:val="000000100000" w:firstRow="0" w:lastRow="0" w:firstColumn="0" w:lastColumn="0" w:oddVBand="0" w:evenVBand="0" w:oddHBand="1" w:evenHBand="0" w:firstRowFirstColumn="0" w:firstRowLastColumn="0" w:lastRowFirstColumn="0" w:lastRowLastColumn="0"/>
+              <w:rPr>
+                <w:rFonts w:cs="Arial"/>
+              </w:rPr>
+            </w:pPr>
+            <w:r>
+              <w:rPr>
+                <w:rFonts w:cs="Arial"/>
+              </w:rPr>
+              <w:t>The website shall be rebuilt using Java and Javascript platforms in a way that doesn’t prevent designated representative from maintain and update the site. The majority of representatives will have limited knowledge in these programming languages</w:t>
+            </w:r>
+          </w:p>
+        </w:tc>
+        <w:tc>
+          <w:tcPr>
+            <w:tcW w:w="714" w:type="pct"/>
+            <w:vAlign w:val="center"/>
+          </w:tcPr>
+          <w:p>
+            <w:pPr>
+              <w:jc w:val="center"/>
+              <w:cnfStyle w:val="000000100000" w:firstRow="0" w:lastRow="0" w:firstColumn="0" w:lastColumn="0" w:oddVBand="0" w:evenVBand="0" w:oddHBand="1" w:evenHBand="0" w:firstRowFirstColumn="0" w:firstRowLastColumn="0" w:lastRowFirstColumn="0" w:lastRowLastColumn="0"/>
+              <w:rPr>
+                <w:rFonts w:eastAsia="Arial" w:cs="Arial"/>
+                <w:color w:val="000000"/>
+                <w:sz w:val="24"/>
+                <w:szCs w:val="24"/>
+                <w:lang w:val="en"/>
+              </w:rPr>
+            </w:pPr>
+            <w:r>
+              <w:rPr>
+                <w:rFonts w:eastAsia="Arial" w:cs="Arial"/>
+                <w:color w:val="000000"/>
+                <w:sz w:val="24"/>
+                <w:szCs w:val="24"/>
+                <w:lang w:val="en"/>
+              </w:rPr>
+              <w:t>High</w:t>
+            </w:r>
+          </w:p>
+        </w:tc>
+      </w:tr>
+      <w:tr>
+        <w:trPr>
+          <w:trHeight w:val="1150"/>
+        </w:trPr>
+        <w:tc>
+          <w:tcPr>
+            <w:cnfStyle w:val="001000000000" w:firstRow="0" w:lastRow="0" w:firstColumn="1" w:lastColumn="0" w:oddVBand="0" w:evenVBand="0" w:oddHBand="0" w:evenHBand="0" w:firstRowFirstColumn="0" w:firstRowLastColumn="0" w:lastRowFirstColumn="0" w:lastRowLastColumn="0"/>
+            <w:tcW w:w="1667" w:type="pct"/>
+            <w:vMerge/>
+            <w:vAlign w:val="center"/>
+          </w:tcPr>
+          <w:p>
+            <w:pPr>
+              <w:jc w:val="center"/>
+              <w:rPr>
+                <w:rFonts w:cs="Arial"/>
+                <w:sz w:val="24"/>
+                <w:szCs w:val="24"/>
+              </w:rPr>
+            </w:pPr>
+          </w:p>
+        </w:tc>
+        <w:tc>
+          <w:tcPr>
+            <w:tcW w:w="2619" w:type="pct"/>
+            <w:vAlign w:val="center"/>
+          </w:tcPr>
+          <w:p>
+            <w:pPr>
+              <w:cnfStyle w:val="000000000000" w:firstRow="0" w:lastRow="0" w:firstColumn="0" w:lastColumn="0" w:oddVBand="0" w:evenVBand="0" w:oddHBand="0" w:evenHBand="0" w:firstRowFirstColumn="0" w:firstRowLastColumn="0" w:lastRowFirstColumn="0" w:lastRowLastColumn="0"/>
+              <w:rPr>
+                <w:rFonts w:cs="Arial"/>
+              </w:rPr>
+            </w:pPr>
+            <w:r>
+              <w:rPr>
+                <w:rFonts w:cs="Arial"/>
+              </w:rPr>
+              <w:t>Instructions and training sessions will be provided in “real world English” to representatives so they know how to address any issues and how to maintain the site</w:t>
+            </w:r>
+          </w:p>
+        </w:tc>
+        <w:tc>
+          <w:tcPr>
+            <w:tcW w:w="714" w:type="pct"/>
+            <w:vAlign w:val="center"/>
+          </w:tcPr>
+          <w:p>
+            <w:pPr>
+              <w:jc w:val="center"/>
+              <w:cnfStyle w:val="000000000000" w:firstRow="0" w:lastRow="0" w:firstColumn="0" w:lastColumn="0" w:oddVBand="0" w:evenVBand="0" w:oddHBand="0" w:evenHBand="0" w:firstRowFirstColumn="0" w:firstRowLastColumn="0" w:lastRowFirstColumn="0" w:lastRowLastColumn="0"/>
+              <w:rPr>
+                <w:rFonts w:eastAsia="Arial" w:cs="Arial"/>
+                <w:color w:val="000000"/>
+                <w:sz w:val="24"/>
+                <w:szCs w:val="24"/>
+                <w:lang w:val="en"/>
+              </w:rPr>
+            </w:pPr>
+            <w:r>
+              <w:rPr>
+                <w:rFonts w:eastAsia="Arial" w:cs="Arial"/>
                 <w:color w:val="000000"/>
                 <w:sz w:val="24"/>
                 <w:szCs w:val="24"/>
@@ -4038,6 +4326,7 @@
                 <w:sz w:val="24"/>
                 <w:szCs w:val="24"/>
               </w:rPr>
+              <w:lastRenderedPageBreak/>
               <w:t>Cottage Accommodations Page</w:t>
             </w:r>
           </w:p>
@@ -4346,6 +4635,80 @@
       <w:tr>
         <w:trPr>
           <w:cnfStyle w:val="000000100000" w:firstRow="0" w:lastRow="0" w:firstColumn="0" w:lastColumn="0" w:oddVBand="0" w:evenVBand="0" w:oddHBand="1" w:evenHBand="0" w:firstRowFirstColumn="0" w:firstRowLastColumn="0" w:lastRowFirstColumn="0" w:lastRowLastColumn="0"/>
+          <w:trHeight w:val="880"/>
+        </w:trPr>
+        <w:tc>
+          <w:tcPr>
+            <w:cnfStyle w:val="001000000000" w:firstRow="0" w:lastRow="0" w:firstColumn="1" w:lastColumn="0" w:oddVBand="0" w:evenVBand="0" w:oddHBand="0" w:evenHBand="0" w:firstRowFirstColumn="0" w:firstRowLastColumn="0" w:lastRowFirstColumn="0" w:lastRowLastColumn="0"/>
+            <w:tcW w:w="1667" w:type="pct"/>
+            <w:vMerge/>
+            <w:vAlign w:val="center"/>
+          </w:tcPr>
+          <w:p>
+            <w:pPr>
+              <w:rPr>
+                <w:rFonts w:eastAsia="Arial" w:cs="Arial"/>
+                <w:sz w:val="24"/>
+                <w:szCs w:val="24"/>
+                <w:lang w:val="en"/>
+              </w:rPr>
+            </w:pPr>
+          </w:p>
+        </w:tc>
+        <w:tc>
+          <w:tcPr>
+            <w:tcW w:w="2619" w:type="pct"/>
+            <w:vAlign w:val="center"/>
+          </w:tcPr>
+          <w:p>
+            <w:pPr>
+              <w:cnfStyle w:val="000000100000" w:firstRow="0" w:lastRow="0" w:firstColumn="0" w:lastColumn="0" w:oddVBand="0" w:evenVBand="0" w:oddHBand="1" w:evenHBand="0" w:firstRowFirstColumn="0" w:firstRowLastColumn="0" w:lastRowFirstColumn="0" w:lastRowLastColumn="0"/>
+              <w:rPr>
+                <w:rFonts w:cs="Arial"/>
+              </w:rPr>
+            </w:pPr>
+            <w:r>
+              <w:rPr>
+                <w:rFonts w:cs="Arial"/>
+              </w:rPr>
+              <w:t>Total volunteer hours for different park systems, such as Hardman Farm, must be tracked</w:t>
+            </w:r>
+          </w:p>
+        </w:tc>
+        <w:tc>
+          <w:tcPr>
+            <w:tcW w:w="714" w:type="pct"/>
+            <w:vAlign w:val="center"/>
+          </w:tcPr>
+          <w:p>
+            <w:pPr>
+              <w:jc w:val="center"/>
+              <w:cnfStyle w:val="000000100000" w:firstRow="0" w:lastRow="0" w:firstColumn="0" w:lastColumn="0" w:oddVBand="0" w:evenVBand="0" w:oddHBand="1" w:evenHBand="0" w:firstRowFirstColumn="0" w:firstRowLastColumn="0" w:lastRowFirstColumn="0" w:lastRowLastColumn="0"/>
+              <w:rPr>
+                <w:rFonts w:eastAsia="Arial" w:cs="Arial"/>
+                <w:b/>
+                <w:color w:val="000000"/>
+                <w:sz w:val="24"/>
+                <w:szCs w:val="24"/>
+                <w:lang w:val="en"/>
+              </w:rPr>
+            </w:pPr>
+            <w:r>
+              <w:rPr>
+                <w:rFonts w:eastAsia="Arial" w:cs="Arial"/>
+                <w:b/>
+                <w:color w:val="000000"/>
+                <w:sz w:val="24"/>
+                <w:szCs w:val="24"/>
+                <w:lang w:val="en"/>
+              </w:rPr>
+              <w:t>High</w:t>
+            </w:r>
+          </w:p>
+        </w:tc>
+      </w:tr>
+      <w:tr>
+        <w:trPr>
           <w:trHeight w:val="835"/>
         </w:trPr>
         <w:tc>
@@ -4381,7 +4744,7 @@
           </w:tcPr>
           <w:p>
             <w:pPr>
-              <w:cnfStyle w:val="000000100000" w:firstRow="0" w:lastRow="0" w:firstColumn="0" w:lastColumn="0" w:oddVBand="0" w:evenVBand="0" w:oddHBand="1" w:evenHBand="0" w:firstRowFirstColumn="0" w:firstRowLastColumn="0" w:lastRowFirstColumn="0" w:lastRowLastColumn="0"/>
+              <w:cnfStyle w:val="000000000000" w:firstRow="0" w:lastRow="0" w:firstColumn="0" w:lastColumn="0" w:oddVBand="0" w:evenVBand="0" w:oddHBand="0" w:evenHBand="0" w:firstRowFirstColumn="0" w:firstRowLastColumn="0" w:lastRowFirstColumn="0" w:lastRowLastColumn="0"/>
               <w:rPr>
                 <w:rFonts w:eastAsia="Arial" w:cs="Arial"/>
                 <w:color w:val="000000"/>
@@ -4399,6 +4762,77 @@
                 <w:rFonts w:cs="Arial"/>
               </w:rPr>
               <w:t>.</w:t>
+            </w:r>
+          </w:p>
+        </w:tc>
+        <w:tc>
+          <w:tcPr>
+            <w:tcW w:w="714" w:type="pct"/>
+            <w:vAlign w:val="center"/>
+          </w:tcPr>
+          <w:p>
+            <w:pPr>
+              <w:jc w:val="center"/>
+              <w:cnfStyle w:val="000000000000" w:firstRow="0" w:lastRow="0" w:firstColumn="0" w:lastColumn="0" w:oddVBand="0" w:evenVBand="0" w:oddHBand="0" w:evenHBand="0" w:firstRowFirstColumn="0" w:firstRowLastColumn="0" w:lastRowFirstColumn="0" w:lastRowLastColumn="0"/>
+              <w:rPr>
+                <w:rFonts w:eastAsia="Arial" w:cs="Arial"/>
+                <w:color w:val="000000"/>
+                <w:sz w:val="24"/>
+                <w:szCs w:val="24"/>
+                <w:lang w:val="en"/>
+              </w:rPr>
+            </w:pPr>
+            <w:r>
+              <w:rPr>
+                <w:rFonts w:eastAsia="Arial" w:cs="Arial"/>
+                <w:color w:val="000000"/>
+                <w:sz w:val="24"/>
+                <w:szCs w:val="24"/>
+                <w:lang w:val="en"/>
+              </w:rPr>
+              <w:t>Low</w:t>
+            </w:r>
+          </w:p>
+        </w:tc>
+      </w:tr>
+      <w:tr>
+        <w:trPr>
+          <w:cnfStyle w:val="000000100000" w:firstRow="0" w:lastRow="0" w:firstColumn="0" w:lastColumn="0" w:oddVBand="0" w:evenVBand="0" w:oddHBand="1" w:evenHBand="0" w:firstRowFirstColumn="0" w:firstRowLastColumn="0" w:lastRowFirstColumn="0" w:lastRowLastColumn="0"/>
+        </w:trPr>
+        <w:tc>
+          <w:tcPr>
+            <w:cnfStyle w:val="001000000000" w:firstRow="0" w:lastRow="0" w:firstColumn="1" w:lastColumn="0" w:oddVBand="0" w:evenVBand="0" w:oddHBand="0" w:evenHBand="0" w:firstRowFirstColumn="0" w:firstRowLastColumn="0" w:lastRowFirstColumn="0" w:lastRowLastColumn="0"/>
+            <w:tcW w:w="1667" w:type="pct"/>
+            <w:vMerge/>
+          </w:tcPr>
+          <w:p>
+            <w:pPr>
+              <w:rPr>
+                <w:rFonts w:eastAsia="Arial" w:cs="Arial"/>
+                <w:color w:val="000000"/>
+                <w:lang w:val="en"/>
+              </w:rPr>
+            </w:pPr>
+          </w:p>
+        </w:tc>
+        <w:tc>
+          <w:tcPr>
+            <w:tcW w:w="2619" w:type="pct"/>
+          </w:tcPr>
+          <w:p>
+            <w:pPr>
+              <w:cnfStyle w:val="000000100000" w:firstRow="0" w:lastRow="0" w:firstColumn="0" w:lastColumn="0" w:oddVBand="0" w:evenVBand="0" w:oddHBand="1" w:evenHBand="0" w:firstRowFirstColumn="0" w:firstRowLastColumn="0" w:lastRowFirstColumn="0" w:lastRowLastColumn="0"/>
+              <w:rPr>
+                <w:rFonts w:eastAsia="Arial" w:cs="Arial"/>
+                <w:color w:val="000000"/>
+                <w:lang w:val="en"/>
+              </w:rPr>
+            </w:pPr>
+            <w:r>
+              <w:rPr>
+                <w:rFonts w:cs="Arial"/>
+              </w:rPr>
+              <w:t>Smithgall Woods application shall be capable of setting up user access to Report Generator for designated individuals only.</w:t>
             </w:r>
           </w:p>
         </w:tc>
@@ -4432,74 +4866,6 @@
           </w:p>
         </w:tc>
       </w:tr>
-      <w:tr>
-        <w:tc>
-          <w:tcPr>
-            <w:cnfStyle w:val="001000000000" w:firstRow="0" w:lastRow="0" w:firstColumn="1" w:lastColumn="0" w:oddVBand="0" w:evenVBand="0" w:oddHBand="0" w:evenHBand="0" w:firstRowFirstColumn="0" w:firstRowLastColumn="0" w:lastRowFirstColumn="0" w:lastRowLastColumn="0"/>
-            <w:tcW w:w="1667" w:type="pct"/>
-            <w:vMerge/>
-          </w:tcPr>
-          <w:p>
-            <w:pPr>
-              <w:rPr>
-                <w:rFonts w:eastAsia="Arial" w:cs="Arial"/>
-                <w:color w:val="000000"/>
-                <w:lang w:val="en"/>
-              </w:rPr>
-            </w:pPr>
-          </w:p>
-        </w:tc>
-        <w:tc>
-          <w:tcPr>
-            <w:tcW w:w="2619" w:type="pct"/>
-          </w:tcPr>
-          <w:p>
-            <w:pPr>
-              <w:cnfStyle w:val="000000000000" w:firstRow="0" w:lastRow="0" w:firstColumn="0" w:lastColumn="0" w:oddVBand="0" w:evenVBand="0" w:oddHBand="0" w:evenHBand="0" w:firstRowFirstColumn="0" w:firstRowLastColumn="0" w:lastRowFirstColumn="0" w:lastRowLastColumn="0"/>
-              <w:rPr>
-                <w:rFonts w:eastAsia="Arial" w:cs="Arial"/>
-                <w:color w:val="000000"/>
-                <w:lang w:val="en"/>
-              </w:rPr>
-            </w:pPr>
-            <w:r>
-              <w:rPr>
-                <w:rFonts w:cs="Arial"/>
-              </w:rPr>
-              <w:t>Smithgall Woods application shall be capable of setting up user access to Report Generator for designated individuals only.</w:t>
-            </w:r>
-          </w:p>
-        </w:tc>
-        <w:tc>
-          <w:tcPr>
-            <w:tcW w:w="714" w:type="pct"/>
-            <w:vAlign w:val="center"/>
-          </w:tcPr>
-          <w:p>
-            <w:pPr>
-              <w:jc w:val="center"/>
-              <w:cnfStyle w:val="000000000000" w:firstRow="0" w:lastRow="0" w:firstColumn="0" w:lastColumn="0" w:oddVBand="0" w:evenVBand="0" w:oddHBand="0" w:evenHBand="0" w:firstRowFirstColumn="0" w:firstRowLastColumn="0" w:lastRowFirstColumn="0" w:lastRowLastColumn="0"/>
-              <w:rPr>
-                <w:rFonts w:eastAsia="Arial" w:cs="Arial"/>
-                <w:color w:val="000000"/>
-                <w:sz w:val="24"/>
-                <w:szCs w:val="24"/>
-                <w:lang w:val="en"/>
-              </w:rPr>
-            </w:pPr>
-            <w:r>
-              <w:rPr>
-                <w:rFonts w:eastAsia="Arial" w:cs="Arial"/>
-                <w:color w:val="000000"/>
-                <w:sz w:val="24"/>
-                <w:szCs w:val="24"/>
-                <w:lang w:val="en"/>
-              </w:rPr>
-              <w:t>Low</w:t>
-            </w:r>
-          </w:p>
-        </w:tc>
-      </w:tr>
     </w:tbl>
     <w:p>
       <w:pPr>
@@ -4521,7 +4887,6 @@
           <w:sz w:val="40"/>
           <w:szCs w:val="40"/>
         </w:rPr>
-        <w:lastRenderedPageBreak/>
         <w:t xml:space="preserve">System Requirements </w:t>
       </w:r>
       <w:r>
@@ -4670,6 +5035,7 @@
           <w:sz w:val="28"/>
           <w:szCs w:val="28"/>
         </w:rPr>
+        <w:lastRenderedPageBreak/>
         <w:t>The Cottage Accommodation Page shall link directly to the relevant state park lodging reservations page.  All hyper</w:t>
       </w:r>
       <w:r>
@@ -7151,12 +7517,7 @@
         </w:numPr>
       </w:pPr>
       <w:r>
-        <w:t>Test Manager: Ensures that t</w:t>
-      </w:r>
-      <w:bookmarkStart w:id="0" w:name="_GoBack"/>
-      <w:bookmarkEnd w:id="0"/>
-      <w:r>
-        <w:t>he appropriate test cases are created based off of the development, ensures that the appropriate approvals are in place before moving to production, monitors test execution</w:t>
+        <w:t>Test Manager: Ensures that the appropriate test cases are created based off of the development, ensures that the appropriate approvals are in place before moving to production, monitors test execution</w:t>
       </w:r>
     </w:p>
     <w:p>
@@ -7557,7 +7918,7 @@
           <w:rPr>
             <w:noProof/>
           </w:rPr>
-          <w:t>19</w:t>
+          <w:t>4</w:t>
         </w:r>
         <w:r>
           <w:rPr>

</xml_diff>

<commit_message>
Posted most recent Project Charter
</commit_message>
<xml_diff>
--- a/Smithgall Woods Project Charter.docx
+++ b/Smithgall Woods Project Charter.docx
@@ -2658,7 +2658,7 @@
           <w:sz w:val="28"/>
           <w:szCs w:val="28"/>
         </w:rPr>
-        <w:t xml:space="preserve"> 12</w:t>
+        <w:t xml:space="preserve"> twelve</w:t>
       </w:r>
       <w:r>
         <w:rPr>
@@ -3099,7 +3099,23 @@
           <w:sz w:val="28"/>
           <w:szCs w:val="28"/>
         </w:rPr>
-        <w:t>The team will develop documentations with sufficient details that include instructions for maintaining and updating the site.</w:t>
+        <w:t xml:space="preserve">The </w:t>
+      </w:r>
+      <w:r>
+        <w:rPr>
+          <w:rFonts w:cs="Arial"/>
+          <w:sz w:val="28"/>
+          <w:szCs w:val="28"/>
+        </w:rPr>
+        <w:t>team will develop documentation</w:t>
+      </w:r>
+      <w:r>
+        <w:rPr>
+          <w:rFonts w:cs="Arial"/>
+          <w:sz w:val="28"/>
+          <w:szCs w:val="28"/>
+        </w:rPr>
+        <w:t xml:space="preserve"> with sufficient details that include instructions for maintaining and updating the site.</w:t>
       </w:r>
     </w:p>
     <w:p>
@@ -4009,8 +4025,6 @@
               </w:rPr>
               <w:t>web</w:t>
             </w:r>
-            <w:bookmarkStart w:id="0" w:name="_GoBack"/>
-            <w:bookmarkEnd w:id="0"/>
             <w:r>
               <w:rPr>
                 <w:rFonts w:cs="Arial"/>
@@ -5485,16 +5499,6 @@
     </w:p>
     <w:p>
       <w:pPr>
-        <w:pBdr>
-          <w:top w:val="nil"/>
-          <w:left w:val="nil"/>
-          <w:bottom w:val="nil"/>
-          <w:right w:val="nil"/>
-          <w:between w:val="nil"/>
-        </w:pBdr>
-        <w:spacing w:after="0"/>
-        <w:ind w:left="360"/>
-        <w:jc w:val="both"/>
         <w:rPr>
           <w:rFonts w:eastAsia="Arial" w:cs="Arial"/>
           <w:color w:val="000000"/>
@@ -5503,6 +5507,16 @@
           <w:lang w:val="en"/>
         </w:rPr>
       </w:pPr>
+      <w:r>
+        <w:rPr>
+          <w:rFonts w:eastAsia="Arial" w:cs="Arial"/>
+          <w:color w:val="000000"/>
+          <w:sz w:val="20"/>
+          <w:szCs w:val="20"/>
+          <w:lang w:val="en"/>
+        </w:rPr>
+        <w:br w:type="page"/>
+      </w:r>
     </w:p>
     <w:p>
       <w:pPr>
@@ -5521,6 +5535,7 @@
           <w:sz w:val="40"/>
           <w:szCs w:val="40"/>
         </w:rPr>
+        <w:lastRenderedPageBreak/>
         <w:t xml:space="preserve">System Requirements </w:t>
       </w:r>
       <w:r>
@@ -10746,7 +10761,27 @@
           <w:sz w:val="28"/>
           <w:szCs w:val="28"/>
         </w:rPr>
-        <w:t xml:space="preserve"> information on accessing the site, the database, source code, HTML/CSS/JavaScript files, and images, as well as the technical and client documentation. </w:t>
+        <w:t xml:space="preserve"> information on accessing the site, the database, source code, HTML/CSS/JavaScript files, and images, as well as the technical and client </w:t>
+      </w:r>
+      <w:bookmarkStart w:id="0" w:name="_GoBack"/>
+      <w:r>
+        <w:rPr>
+          <w:rFonts w:cs="Roboto Medium"/>
+          <w:color w:val="353334"/>
+          <w:sz w:val="28"/>
+          <w:szCs w:val="28"/>
+        </w:rPr>
+        <w:t>documentation</w:t>
+      </w:r>
+      <w:bookmarkEnd w:id="0"/>
+      <w:r>
+        <w:rPr>
+          <w:rFonts w:cs="Roboto Medium"/>
+          <w:color w:val="353334"/>
+          <w:sz w:val="28"/>
+          <w:szCs w:val="28"/>
+        </w:rPr>
+        <w:t xml:space="preserve">. </w:t>
       </w:r>
       <w:r>
         <w:rPr>
@@ -11391,7 +11426,7 @@
           <w:rPr>
             <w:noProof/>
           </w:rPr>
-          <w:t>4</w:t>
+          <w:t>3</w:t>
         </w:r>
         <w:r>
           <w:rPr>

</xml_diff>

<commit_message>
Updated SGW Project Charter 5Nov17
Needs team review to finalize
</commit_message>
<xml_diff>
--- a/Smithgall Woods Project Charter.docx
+++ b/Smithgall Woods Project Charter.docx
@@ -10008,63 +10008,57 @@
           <w:sz w:val="28"/>
           <w:szCs w:val="28"/>
         </w:rPr>
-        <w:t xml:space="preserve"> account and inputs volunteer hours.  Admin or a designated representative with admin access logs in to retrieve volunteer data from database, approves them and rec</w:t>
-      </w:r>
-      <w:r>
-        <w:rPr>
-          <w:rFonts w:cs="Arial"/>
-          <w:sz w:val="28"/>
-          <w:szCs w:val="28"/>
-        </w:rPr>
-        <w:t xml:space="preserve">ords approval in the </w:t>
-      </w:r>
-      <w:r>
-        <w:rPr>
-          <w:rFonts w:cs="Arial"/>
-          <w:sz w:val="28"/>
-          <w:szCs w:val="28"/>
-        </w:rPr>
-        <w:t>“</w:t>
-      </w:r>
-      <w:r>
-        <w:rPr>
-          <w:rFonts w:cs="Arial"/>
-          <w:sz w:val="28"/>
-          <w:szCs w:val="28"/>
-        </w:rPr>
-        <w:t>volunteer</w:t>
-      </w:r>
-      <w:r>
-        <w:rPr>
-          <w:rFonts w:cs="Arial"/>
-          <w:sz w:val="28"/>
-          <w:szCs w:val="28"/>
-        </w:rPr>
-        <w:t>H</w:t>
-      </w:r>
-      <w:r>
-        <w:rPr>
-          <w:rFonts w:cs="Arial"/>
-          <w:sz w:val="28"/>
-          <w:szCs w:val="28"/>
-        </w:rPr>
-        <w:t>ours</w:t>
-      </w:r>
-      <w:r>
-        <w:rPr>
-          <w:rFonts w:cs="Arial"/>
-          <w:sz w:val="28"/>
-          <w:szCs w:val="28"/>
-        </w:rPr>
-        <w:t>”</w:t>
-      </w:r>
-      <w:r>
-        <w:rPr>
-          <w:rFonts w:cs="Arial"/>
-          <w:sz w:val="28"/>
-          <w:szCs w:val="28"/>
-        </w:rPr>
-        <w:t xml:space="preserve"> table.</w:t>
+        <w:t xml:space="preserve"> account and inputs volunteer hours.  </w:t>
+      </w:r>
+      <w:r>
+        <w:rPr>
+          <w:rFonts w:cs="Arial"/>
+          <w:sz w:val="28"/>
+          <w:szCs w:val="28"/>
+        </w:rPr>
+        <w:t xml:space="preserve">An </w:t>
+      </w:r>
+      <w:r>
+        <w:rPr>
+          <w:rFonts w:cs="Arial"/>
+          <w:sz w:val="28"/>
+          <w:szCs w:val="28"/>
+        </w:rPr>
+        <w:t>Admin</w:t>
+      </w:r>
+      <w:r>
+        <w:rPr>
+          <w:rFonts w:cs="Arial"/>
+          <w:sz w:val="28"/>
+          <w:szCs w:val="28"/>
+        </w:rPr>
+        <w:t>istrator</w:t>
+      </w:r>
+      <w:bookmarkStart w:id="0" w:name="_GoBack"/>
+      <w:bookmarkEnd w:id="0"/>
+      <w:r>
+        <w:rPr>
+          <w:rFonts w:cs="Arial"/>
+          <w:sz w:val="28"/>
+          <w:szCs w:val="28"/>
+        </w:rPr>
+        <w:t xml:space="preserve"> or a designated representative with admin access logs in to </w:t>
+      </w:r>
+      <w:r>
+        <w:rPr>
+          <w:rFonts w:cs="Arial"/>
+          <w:sz w:val="28"/>
+          <w:szCs w:val="28"/>
+        </w:rPr>
+        <w:t>create, edit and delete member profile and inputs volunteer data/hours</w:t>
+      </w:r>
+      <w:r>
+        <w:rPr>
+          <w:rFonts w:cs="Arial"/>
+          <w:sz w:val="28"/>
+          <w:szCs w:val="28"/>
+        </w:rPr>
+        <w:t>.</w:t>
       </w:r>
     </w:p>
     <w:p>
@@ -16103,17 +16097,7 @@
           <w:sz w:val="28"/>
           <w:szCs w:val="28"/>
         </w:rPr>
-        <w:t>database, source code, HTML/CSS/JavaScript files, and i</w:t>
-      </w:r>
-      <w:bookmarkStart w:id="0" w:name="_GoBack"/>
-      <w:bookmarkEnd w:id="0"/>
-      <w:r>
-        <w:rPr>
-          <w:rFonts w:cs="Roboto Medium"/>
-          <w:sz w:val="28"/>
-          <w:szCs w:val="28"/>
-        </w:rPr>
-        <w:t xml:space="preserve">mages, as well as the technical and client documentation. </w:t>
+        <w:t xml:space="preserve">database, source code, HTML/CSS/JavaScript files, and images, as well as the technical and client documentation. </w:t>
       </w:r>
       <w:r>
         <w:rPr>
@@ -16894,7 +16878,7 @@
           <w:sz w:val="26"/>
           <w:szCs w:val="26"/>
         </w:rPr>
-        <w:t xml:space="preserve"> the goals, tasks, objectives, and</w:t>
+        <w:t xml:space="preserve"> the goals, tasks, objectives, and deliverables for the project. In-Scope contains items which the project team </w:t>
       </w:r>
       <w:r>
         <w:rPr>
@@ -16902,7 +16886,7 @@
           <w:sz w:val="26"/>
           <w:szCs w:val="26"/>
         </w:rPr>
-        <w:t xml:space="preserve"> </w:t>
+        <w:t>will include by the completion</w:t>
       </w:r>
       <w:r>
         <w:rPr>
@@ -16910,7 +16894,7 @@
           <w:sz w:val="26"/>
           <w:szCs w:val="26"/>
         </w:rPr>
-        <w:t>deliverables for the project. In-Scope</w:t>
+        <w:t xml:space="preserve"> of the project</w:t>
       </w:r>
       <w:r>
         <w:rPr>
@@ -16918,7 +16902,7 @@
           <w:sz w:val="26"/>
           <w:szCs w:val="26"/>
         </w:rPr>
-        <w:t xml:space="preserve"> </w:t>
+        <w:t>.</w:t>
       </w:r>
       <w:r>
         <w:rPr>
@@ -16926,7 +16910,7 @@
           <w:sz w:val="26"/>
           <w:szCs w:val="26"/>
         </w:rPr>
-        <w:t>contains items which the project team</w:t>
+        <w:t xml:space="preserve"> </w:t>
       </w:r>
       <w:r>
         <w:rPr>
@@ -16942,7 +16926,7 @@
           <w:sz w:val="26"/>
           <w:szCs w:val="26"/>
         </w:rPr>
-        <w:t>will include by the completion</w:t>
+        <w:t xml:space="preserve">Out-of-Scope includes items which will not be included </w:t>
       </w:r>
       <w:r>
         <w:rPr>
@@ -16950,7 +16934,7 @@
           <w:sz w:val="26"/>
           <w:szCs w:val="26"/>
         </w:rPr>
-        <w:t xml:space="preserve"> of the project</w:t>
+        <w:t>nor will be added to future iterations of this project</w:t>
       </w:r>
       <w:r>
         <w:rPr>
@@ -16960,21 +16944,24 @@
         </w:rPr>
         <w:t>.</w:t>
       </w:r>
-      <w:r>
+    </w:p>
+    <w:p>
+      <w:pPr>
+        <w:spacing w:after="120"/>
         <w:rPr>
           <w:rFonts w:cs="Arial"/>
           <w:sz w:val="26"/>
           <w:szCs w:val="26"/>
         </w:rPr>
-        <w:t xml:space="preserve"> </w:t>
-      </w:r>
-      <w:r>
-        <w:rPr>
-          <w:rFonts w:cs="Arial"/>
+      </w:pPr>
+      <w:r>
+        <w:rPr>
+          <w:rFonts w:cs="Arial"/>
+          <w:b/>
           <w:sz w:val="26"/>
           <w:szCs w:val="26"/>
         </w:rPr>
-        <w:t xml:space="preserve"> </w:t>
+        <w:t>Quality Management Plan</w:t>
       </w:r>
       <w:r>
         <w:rPr>
@@ -16982,7 +16969,7 @@
           <w:sz w:val="26"/>
           <w:szCs w:val="26"/>
         </w:rPr>
-        <w:t>Out-of-Scope includes items which</w:t>
+        <w:t xml:space="preserve"> – d</w:t>
       </w:r>
       <w:r>
         <w:rPr>
@@ -16990,7 +16977,7 @@
           <w:sz w:val="26"/>
           <w:szCs w:val="26"/>
         </w:rPr>
-        <w:t xml:space="preserve"> </w:t>
+        <w:t xml:space="preserve">efines the </w:t>
       </w:r>
       <w:r>
         <w:rPr>
@@ -16998,7 +16985,7 @@
           <w:sz w:val="26"/>
           <w:szCs w:val="26"/>
         </w:rPr>
-        <w:t xml:space="preserve">will not be included </w:t>
+        <w:t>quality policies, procedures, and principles of the creation, development, and finalization of the product</w:t>
       </w:r>
       <w:r>
         <w:rPr>
@@ -17006,34 +16993,34 @@
           <w:sz w:val="26"/>
           <w:szCs w:val="26"/>
         </w:rPr>
-        <w:t>nor will be added to future iterations of this project</w:t>
-      </w:r>
-      <w:r>
+        <w:t>.</w:t>
+      </w:r>
+    </w:p>
+    <w:p>
+      <w:pPr>
+        <w:spacing w:after="120"/>
         <w:rPr>
           <w:rFonts w:cs="Arial"/>
           <w:sz w:val="26"/>
           <w:szCs w:val="26"/>
         </w:rPr>
-        <w:t>.</w:t>
-      </w:r>
-    </w:p>
-    <w:p>
-      <w:pPr>
-        <w:spacing w:after="120"/>
-        <w:rPr>
-          <w:rFonts w:cs="Arial"/>
+      </w:pPr>
+      <w:r>
+        <w:rPr>
+          <w:rFonts w:cs="Arial"/>
+          <w:b/>
           <w:sz w:val="26"/>
           <w:szCs w:val="26"/>
         </w:rPr>
-      </w:pPr>
-      <w:r>
-        <w:rPr>
-          <w:rFonts w:cs="Arial"/>
-          <w:b/>
+        <w:t>Risks</w:t>
+      </w:r>
+      <w:r>
+        <w:rPr>
+          <w:rFonts w:cs="Arial"/>
           <w:sz w:val="26"/>
           <w:szCs w:val="26"/>
         </w:rPr>
-        <w:t>Quality Management Plan</w:t>
+        <w:t xml:space="preserve"> </w:t>
       </w:r>
       <w:r>
         <w:rPr>
@@ -17041,7 +17028,7 @@
           <w:sz w:val="26"/>
           <w:szCs w:val="26"/>
         </w:rPr>
-        <w:t xml:space="preserve"> – d</w:t>
+        <w:t>–</w:t>
       </w:r>
       <w:r>
         <w:rPr>
@@ -17049,7 +17036,7 @@
           <w:sz w:val="26"/>
           <w:szCs w:val="26"/>
         </w:rPr>
-        <w:t xml:space="preserve">efines the </w:t>
+        <w:t xml:space="preserve"> </w:t>
       </w:r>
       <w:r>
         <w:rPr>
@@ -17057,7 +17044,7 @@
           <w:sz w:val="26"/>
           <w:szCs w:val="26"/>
         </w:rPr>
-        <w:t>quality policies, procedures, and principles of the creation, development, and finalization of the product</w:t>
+        <w:t>a</w:t>
       </w:r>
       <w:r>
         <w:rPr>
@@ -17065,42 +17052,42 @@
           <w:sz w:val="26"/>
           <w:szCs w:val="26"/>
         </w:rPr>
-        <w:t>.</w:t>
-      </w:r>
-    </w:p>
-    <w:p>
-      <w:pPr>
-        <w:spacing w:after="120"/>
+        <w:t>n outlin</w:t>
+      </w:r>
+      <w:r>
         <w:rPr>
           <w:rFonts w:cs="Arial"/>
           <w:sz w:val="26"/>
           <w:szCs w:val="26"/>
         </w:rPr>
-      </w:pPr>
-      <w:r>
-        <w:rPr>
-          <w:rFonts w:cs="Arial"/>
-          <w:b/>
+        <w:t>e of possible</w:t>
+      </w:r>
+      <w:r>
+        <w:rPr>
+          <w:rFonts w:cs="Arial"/>
           <w:sz w:val="26"/>
           <w:szCs w:val="26"/>
         </w:rPr>
-        <w:t>Risks</w:t>
-      </w:r>
-      <w:r>
+        <w:t xml:space="preserve"> ways the project could fail.</w:t>
+      </w:r>
+    </w:p>
+    <w:p>
+      <w:pPr>
+        <w:spacing w:after="120"/>
         <w:rPr>
           <w:rFonts w:cs="Arial"/>
           <w:sz w:val="26"/>
           <w:szCs w:val="26"/>
         </w:rPr>
-        <w:t xml:space="preserve"> </w:t>
-      </w:r>
-      <w:r>
-        <w:rPr>
-          <w:rFonts w:cs="Arial"/>
+      </w:pPr>
+      <w:r>
+        <w:rPr>
+          <w:rFonts w:cs="Arial"/>
+          <w:b/>
           <w:sz w:val="26"/>
           <w:szCs w:val="26"/>
         </w:rPr>
-        <w:t>–</w:t>
+        <w:t>Scope Management Plan</w:t>
       </w:r>
       <w:r>
         <w:rPr>
@@ -17108,7 +17095,7 @@
           <w:sz w:val="26"/>
           <w:szCs w:val="26"/>
         </w:rPr>
-        <w:t xml:space="preserve"> </w:t>
+        <w:t xml:space="preserve"> – describes the scope of the project and the process for evaluating changes in the scope of the project</w:t>
       </w:r>
       <w:r>
         <w:rPr>
@@ -17116,23 +17103,26 @@
           <w:sz w:val="26"/>
           <w:szCs w:val="26"/>
         </w:rPr>
-        <w:t>a</w:t>
-      </w:r>
-      <w:r>
+        <w:t>.</w:t>
+      </w:r>
+    </w:p>
+    <w:p>
+      <w:pPr>
+        <w:spacing w:after="120"/>
         <w:rPr>
           <w:rFonts w:cs="Arial"/>
           <w:sz w:val="26"/>
           <w:szCs w:val="26"/>
         </w:rPr>
-        <w:t>n outlin</w:t>
-      </w:r>
-      <w:r>
-        <w:rPr>
-          <w:rFonts w:cs="Arial"/>
+      </w:pPr>
+      <w:r>
+        <w:rPr>
+          <w:rFonts w:cs="Arial"/>
+          <w:b/>
           <w:sz w:val="26"/>
           <w:szCs w:val="26"/>
         </w:rPr>
-        <w:t>e of possible</w:t>
+        <w:t>Stakeholders</w:t>
       </w:r>
       <w:r>
         <w:rPr>
@@ -17140,7 +17130,7 @@
           <w:sz w:val="26"/>
           <w:szCs w:val="26"/>
         </w:rPr>
-        <w:t xml:space="preserve"> ways the project </w:t>
+        <w:t xml:space="preserve"> – individuals who are </w:t>
       </w:r>
       <w:r>
         <w:rPr>
@@ -17148,7 +17138,7 @@
           <w:sz w:val="26"/>
           <w:szCs w:val="26"/>
         </w:rPr>
-        <w:t>could fail.</w:t>
+        <w:t>affected by the execution and completion of the project and who may influence the end result of the project and deliverables.</w:t>
       </w:r>
     </w:p>
     <w:p>
@@ -17167,7 +17157,7 @@
           <w:sz w:val="26"/>
           <w:szCs w:val="26"/>
         </w:rPr>
-        <w:t>Scope Management Plan</w:t>
+        <w:t>System Requirements</w:t>
       </w:r>
       <w:r>
         <w:rPr>
@@ -17175,7 +17165,7 @@
           <w:sz w:val="26"/>
           <w:szCs w:val="26"/>
         </w:rPr>
-        <w:t xml:space="preserve"> – describes the scope of the project and the process for evaluating changes in the scope of the project</w:t>
+        <w:t xml:space="preserve"> </w:t>
       </w:r>
       <w:r>
         <w:rPr>
@@ -17183,7 +17173,7 @@
           <w:sz w:val="26"/>
           <w:szCs w:val="26"/>
         </w:rPr>
-        <w:t>.</w:t>
+        <w:t>– describes the functional and non-functional aspects of the project requirements that lead to successful completion of the project.</w:t>
       </w:r>
     </w:p>
     <w:p>
@@ -17202,7 +17192,7 @@
           <w:sz w:val="26"/>
           <w:szCs w:val="26"/>
         </w:rPr>
-        <w:t>Stakeholders</w:t>
+        <w:t>Team Members</w:t>
       </w:r>
       <w:r>
         <w:rPr>
@@ -17210,7 +17200,7 @@
           <w:sz w:val="26"/>
           <w:szCs w:val="26"/>
         </w:rPr>
-        <w:t xml:space="preserve"> – individuals who are </w:t>
+        <w:t xml:space="preserve"> –</w:t>
       </w:r>
       <w:r>
         <w:rPr>
@@ -17218,7 +17208,7 @@
           <w:sz w:val="26"/>
           <w:szCs w:val="26"/>
         </w:rPr>
-        <w:t>affected by the</w:t>
+        <w:t xml:space="preserve"> are individuals </w:t>
       </w:r>
       <w:r>
         <w:rPr>
@@ -17226,7 +17216,7 @@
           <w:sz w:val="26"/>
           <w:szCs w:val="26"/>
         </w:rPr>
-        <w:t xml:space="preserve"> </w:t>
+        <w:t>in</w:t>
       </w:r>
       <w:r>
         <w:rPr>
@@ -17234,7 +17224,7 @@
           <w:sz w:val="26"/>
           <w:szCs w:val="26"/>
         </w:rPr>
-        <w:t>execution and completion of the project</w:t>
+        <w:t xml:space="preserve"> the group</w:t>
       </w:r>
       <w:r>
         <w:rPr>
@@ -17242,7 +17232,7 @@
           <w:sz w:val="26"/>
           <w:szCs w:val="26"/>
         </w:rPr>
-        <w:t xml:space="preserve"> </w:t>
+        <w:t xml:space="preserve"> that are</w:t>
       </w:r>
       <w:r>
         <w:rPr>
@@ -17250,141 +17240,7 @@
           <w:sz w:val="26"/>
           <w:szCs w:val="26"/>
         </w:rPr>
-        <w:t>and who may influence the end result of</w:t>
-      </w:r>
-      <w:r>
-        <w:rPr>
-          <w:rFonts w:cs="Arial"/>
-          <w:sz w:val="26"/>
-          <w:szCs w:val="26"/>
-        </w:rPr>
-        <w:t xml:space="preserve"> </w:t>
-      </w:r>
-      <w:r>
-        <w:rPr>
-          <w:rFonts w:cs="Arial"/>
-          <w:sz w:val="26"/>
-          <w:szCs w:val="26"/>
-        </w:rPr>
-        <w:t>the project and deliverables.</w:t>
-      </w:r>
-    </w:p>
-    <w:p>
-      <w:pPr>
-        <w:spacing w:after="120"/>
-        <w:rPr>
-          <w:rFonts w:cs="Arial"/>
-          <w:sz w:val="26"/>
-          <w:szCs w:val="26"/>
-        </w:rPr>
-      </w:pPr>
-      <w:r>
-        <w:rPr>
-          <w:rFonts w:cs="Arial"/>
-          <w:b/>
-          <w:sz w:val="26"/>
-          <w:szCs w:val="26"/>
-        </w:rPr>
-        <w:t>System Requirements</w:t>
-      </w:r>
-      <w:r>
-        <w:rPr>
-          <w:rFonts w:cs="Arial"/>
-          <w:sz w:val="26"/>
-          <w:szCs w:val="26"/>
-        </w:rPr>
-        <w:t xml:space="preserve"> </w:t>
-      </w:r>
-      <w:r>
-        <w:rPr>
-          <w:rFonts w:cs="Arial"/>
-          <w:sz w:val="26"/>
-          <w:szCs w:val="26"/>
-        </w:rPr>
-        <w:t>– describes the functional and non-functional aspects of the project requirements that lead to successful completion of the project.</w:t>
-      </w:r>
-    </w:p>
-    <w:p>
-      <w:pPr>
-        <w:spacing w:after="120"/>
-        <w:rPr>
-          <w:rFonts w:cs="Arial"/>
-          <w:sz w:val="26"/>
-          <w:szCs w:val="26"/>
-        </w:rPr>
-      </w:pPr>
-      <w:r>
-        <w:rPr>
-          <w:rFonts w:cs="Arial"/>
-          <w:b/>
-          <w:sz w:val="26"/>
-          <w:szCs w:val="26"/>
-        </w:rPr>
-        <w:t>Team Members</w:t>
-      </w:r>
-      <w:r>
-        <w:rPr>
-          <w:rFonts w:cs="Arial"/>
-          <w:sz w:val="26"/>
-          <w:szCs w:val="26"/>
-        </w:rPr>
-        <w:t xml:space="preserve"> –</w:t>
-      </w:r>
-      <w:r>
-        <w:rPr>
-          <w:rFonts w:cs="Arial"/>
-          <w:sz w:val="26"/>
-          <w:szCs w:val="26"/>
-        </w:rPr>
-        <w:t xml:space="preserve"> are individuals </w:t>
-      </w:r>
-      <w:r>
-        <w:rPr>
-          <w:rFonts w:cs="Arial"/>
-          <w:sz w:val="26"/>
-          <w:szCs w:val="26"/>
-        </w:rPr>
-        <w:t>in</w:t>
-      </w:r>
-      <w:r>
-        <w:rPr>
-          <w:rFonts w:cs="Arial"/>
-          <w:sz w:val="26"/>
-          <w:szCs w:val="26"/>
-        </w:rPr>
-        <w:t xml:space="preserve"> the group</w:t>
-      </w:r>
-      <w:r>
-        <w:rPr>
-          <w:rFonts w:cs="Arial"/>
-          <w:sz w:val="26"/>
-          <w:szCs w:val="26"/>
-        </w:rPr>
-        <w:t xml:space="preserve"> that are</w:t>
-      </w:r>
-      <w:r>
-        <w:rPr>
-          <w:rFonts w:cs="Arial"/>
-          <w:sz w:val="26"/>
-          <w:szCs w:val="26"/>
-        </w:rPr>
-        <w:t xml:space="preserve"> actively</w:t>
-      </w:r>
-      <w:r>
-        <w:rPr>
-          <w:rFonts w:cs="Arial"/>
-          <w:sz w:val="26"/>
-          <w:szCs w:val="26"/>
-        </w:rPr>
-        <w:t xml:space="preserve"> </w:t>
-      </w:r>
-      <w:r>
-        <w:rPr>
-          <w:rFonts w:cs="Arial"/>
-          <w:sz w:val="26"/>
-          <w:szCs w:val="26"/>
-        </w:rPr>
-        <w:t>working on the project.</w:t>
+        <w:t xml:space="preserve"> actively working on the project.</w:t>
       </w:r>
     </w:p>
     <w:p>
@@ -17715,6 +17571,7 @@
         <w:docPartUnique/>
       </w:docPartObj>
     </w:sdtPr>
+    <w:sdtEndPr/>
     <w:sdtContent>
       <w:p>
         <w:pPr>
@@ -17737,7 +17594,7 @@
           <w:rPr>
             <w:noProof/>
           </w:rPr>
-          <w:t>24</w:t>
+          <w:t>14</w:t>
         </w:r>
         <w:r>
           <w:rPr>

</xml_diff>

<commit_message>
Updated SGW Project Charter 7Nov17
Needs Team Review to finalize
</commit_message>
<xml_diff>
--- a/Smithgall Woods Project Charter.docx
+++ b/Smithgall Woods Project Charter.docx
@@ -2496,7 +2496,23 @@
           <w:sz w:val="28"/>
           <w:szCs w:val="28"/>
         </w:rPr>
-        <w:t>site should have the capab</w:t>
+        <w:t xml:space="preserve">site </w:t>
+      </w:r>
+      <w:r>
+        <w:rPr>
+          <w:rFonts w:cs="Arial"/>
+          <w:sz w:val="28"/>
+          <w:szCs w:val="28"/>
+        </w:rPr>
+        <w:t>needs</w:t>
+      </w:r>
+      <w:r>
+        <w:rPr>
+          <w:rFonts w:cs="Arial"/>
+          <w:sz w:val="28"/>
+          <w:szCs w:val="28"/>
+        </w:rPr>
+        <w:t xml:space="preserve"> the capab</w:t>
       </w:r>
       <w:r>
         <w:rPr>
@@ -8537,7 +8553,39 @@
                 <w:sz w:val="24"/>
                 <w:szCs w:val="24"/>
               </w:rPr>
-              <w:t>I can become a Friends Chapter member.</w:t>
+              <w:t xml:space="preserve">I can </w:t>
+            </w:r>
+            <w:r>
+              <w:rPr>
+                <w:rFonts w:cs="Arial"/>
+                <w:sz w:val="24"/>
+                <w:szCs w:val="24"/>
+              </w:rPr>
+              <w:t>log in my volunteer hours data</w:t>
+            </w:r>
+            <w:r>
+              <w:rPr>
+                <w:rFonts w:cs="Arial"/>
+                <w:sz w:val="24"/>
+                <w:szCs w:val="24"/>
+              </w:rPr>
+              <w:t xml:space="preserve"> a</w:t>
+            </w:r>
+            <w:r>
+              <w:rPr>
+                <w:rFonts w:cs="Arial"/>
+                <w:sz w:val="24"/>
+                <w:szCs w:val="24"/>
+              </w:rPr>
+              <w:t>s a</w:t>
+            </w:r>
+            <w:r>
+              <w:rPr>
+                <w:rFonts w:cs="Arial"/>
+                <w:sz w:val="24"/>
+                <w:szCs w:val="24"/>
+              </w:rPr>
+              <w:t xml:space="preserve"> Friends Chapter member.</w:t>
             </w:r>
           </w:p>
         </w:tc>
@@ -8678,7 +8726,23 @@
                 <w:sz w:val="24"/>
                 <w:szCs w:val="24"/>
               </w:rPr>
-              <w:t>SGW can match me with park activities that I’m interested in.</w:t>
+              <w:t xml:space="preserve">SGW can </w:t>
+            </w:r>
+            <w:r>
+              <w:rPr>
+                <w:rFonts w:cs="Arial"/>
+                <w:sz w:val="24"/>
+                <w:szCs w:val="24"/>
+              </w:rPr>
+              <w:t>notify me of</w:t>
+            </w:r>
+            <w:r>
+              <w:rPr>
+                <w:rFonts w:cs="Arial"/>
+                <w:sz w:val="24"/>
+                <w:szCs w:val="24"/>
+              </w:rPr>
+              <w:t xml:space="preserve"> park activities that I’m interested in.</w:t>
             </w:r>
           </w:p>
         </w:tc>
@@ -8819,7 +8883,25 @@
                 <w:sz w:val="24"/>
                 <w:szCs w:val="24"/>
               </w:rPr>
-              <w:t>I can reference them on future school or job applications.</w:t>
+              <w:t>I can</w:t>
+            </w:r>
+            <w:r>
+              <w:rPr>
+                <w:rFonts w:cs="Arial"/>
+                <w:sz w:val="24"/>
+                <w:szCs w:val="24"/>
+              </w:rPr>
+              <w:t xml:space="preserve"> easily inquire of my total volunteer hours to date</w:t>
+            </w:r>
+            <w:bookmarkStart w:id="0" w:name="_GoBack"/>
+            <w:bookmarkEnd w:id="0"/>
+            <w:r>
+              <w:rPr>
+                <w:rFonts w:cs="Arial"/>
+                <w:sz w:val="24"/>
+                <w:szCs w:val="24"/>
+              </w:rPr>
+              <w:t>.</w:t>
             </w:r>
           </w:p>
         </w:tc>
@@ -9407,7 +9489,23 @@
                 <w:sz w:val="24"/>
                 <w:szCs w:val="24"/>
               </w:rPr>
-              <w:t>I can keep the SGW website current and provide site visitors a better user experience.</w:t>
+              <w:t>I can keep the SGW website curr</w:t>
+            </w:r>
+            <w:r>
+              <w:rPr>
+                <w:rFonts w:cs="Arial"/>
+                <w:sz w:val="24"/>
+                <w:szCs w:val="24"/>
+              </w:rPr>
+              <w:t xml:space="preserve">ent and provide site visitors </w:t>
+            </w:r>
+            <w:r>
+              <w:rPr>
+                <w:rFonts w:cs="Arial"/>
+                <w:sz w:val="24"/>
+                <w:szCs w:val="24"/>
+              </w:rPr>
+              <w:t>better user experience.</w:t>
             </w:r>
           </w:p>
         </w:tc>
@@ -10034,8 +10132,6 @@
         </w:rPr>
         <w:t>istrator</w:t>
       </w:r>
-      <w:bookmarkStart w:id="0" w:name="_GoBack"/>
-      <w:bookmarkEnd w:id="0"/>
       <w:r>
         <w:rPr>
           <w:rFonts w:cs="Arial"/>
@@ -10050,7 +10146,39 @@
           <w:sz w:val="28"/>
           <w:szCs w:val="28"/>
         </w:rPr>
-        <w:t>create, edit and delete member profile and inputs volunteer data/hours</w:t>
+        <w:t xml:space="preserve">create, edit and delete </w:t>
+      </w:r>
+      <w:r>
+        <w:rPr>
+          <w:rFonts w:cs="Arial"/>
+          <w:sz w:val="28"/>
+          <w:szCs w:val="28"/>
+        </w:rPr>
+        <w:t xml:space="preserve">admin and </w:t>
+      </w:r>
+      <w:r>
+        <w:rPr>
+          <w:rFonts w:cs="Arial"/>
+          <w:sz w:val="28"/>
+          <w:szCs w:val="28"/>
+        </w:rPr>
+        <w:t>member profile</w:t>
+      </w:r>
+      <w:r>
+        <w:rPr>
+          <w:rFonts w:cs="Arial"/>
+          <w:sz w:val="28"/>
+          <w:szCs w:val="28"/>
+        </w:rPr>
+        <w:t>s</w:t>
+      </w:r>
+      <w:r>
+        <w:rPr>
+          <w:rFonts w:cs="Arial"/>
+          <w:sz w:val="28"/>
+          <w:szCs w:val="28"/>
+        </w:rPr>
+        <w:t xml:space="preserve"> and inputs volunteer data/hours</w:t>
       </w:r>
       <w:r>
         <w:rPr>
@@ -12411,7 +12539,23 @@
           <w:sz w:val="28"/>
           <w:szCs w:val="28"/>
         </w:rPr>
-        <w:t>cost table below for comparison.</w:t>
+        <w:t>cost table</w:t>
+      </w:r>
+      <w:r>
+        <w:rPr>
+          <w:rFonts w:cs="Arial"/>
+          <w:sz w:val="28"/>
+          <w:szCs w:val="28"/>
+        </w:rPr>
+        <w:t>s</w:t>
+      </w:r>
+      <w:r>
+        <w:rPr>
+          <w:rFonts w:cs="Arial"/>
+          <w:sz w:val="28"/>
+          <w:szCs w:val="28"/>
+        </w:rPr>
+        <w:t xml:space="preserve"> below for comparison.</w:t>
       </w:r>
     </w:p>
     <w:p>
@@ -17594,7 +17738,7 @@
           <w:rPr>
             <w:noProof/>
           </w:rPr>
-          <w:t>14</w:t>
+          <w:t>11</w:t>
         </w:r>
         <w:r>
           <w:rPr>

</xml_diff>

<commit_message>
Updated SGW Project Charter 7Dec17
Added "Volunteer Hours and Reports applications" on pages 2, 3, 24 & 25
</commit_message>
<xml_diff>
--- a/Smithgall Woods Project Charter.docx
+++ b/Smithgall Woods Project Charter.docx
@@ -2417,6 +2417,14 @@
           <w:sz w:val="28"/>
           <w:szCs w:val="28"/>
         </w:rPr>
+        <w:t xml:space="preserve">Mr. </w:t>
+      </w:r>
+      <w:r>
+        <w:rPr>
+          <w:rFonts w:cs="Arial"/>
+          <w:sz w:val="28"/>
+          <w:szCs w:val="28"/>
+        </w:rPr>
         <w:t>Curtis Hixon</w:t>
       </w:r>
     </w:p>
@@ -2436,6 +2444,14 @@
           <w:sz w:val="28"/>
           <w:szCs w:val="28"/>
         </w:rPr>
+        <w:t xml:space="preserve">Ms. </w:t>
+      </w:r>
+      <w:r>
+        <w:rPr>
+          <w:rFonts w:cs="Arial"/>
+          <w:sz w:val="28"/>
+          <w:szCs w:val="28"/>
+        </w:rPr>
         <w:t xml:space="preserve">Barb Blaine </w:t>
       </w:r>
     </w:p>
@@ -2455,6 +2471,14 @@
           <w:sz w:val="28"/>
           <w:szCs w:val="28"/>
         </w:rPr>
+        <w:t xml:space="preserve">Mr. </w:t>
+      </w:r>
+      <w:r>
+        <w:rPr>
+          <w:rFonts w:cs="Arial"/>
+          <w:sz w:val="28"/>
+          <w:szCs w:val="28"/>
+        </w:rPr>
         <w:t xml:space="preserve">Dan Albertus </w:t>
       </w:r>
     </w:p>
@@ -2474,6 +2498,14 @@
           <w:sz w:val="28"/>
           <w:szCs w:val="28"/>
         </w:rPr>
+        <w:t xml:space="preserve">Ms. </w:t>
+      </w:r>
+      <w:r>
+        <w:rPr>
+          <w:rFonts w:cs="Arial"/>
+          <w:sz w:val="28"/>
+          <w:szCs w:val="28"/>
+        </w:rPr>
         <w:t xml:space="preserve">Valarie Dye </w:t>
       </w:r>
     </w:p>
@@ -2487,6 +2519,14 @@
           <w:szCs w:val="28"/>
         </w:rPr>
       </w:pPr>
+      <w:r>
+        <w:rPr>
+          <w:rFonts w:cs="Arial"/>
+          <w:sz w:val="28"/>
+          <w:szCs w:val="28"/>
+        </w:rPr>
+        <w:t xml:space="preserve">Mr. </w:t>
+      </w:r>
       <w:r>
         <w:rPr>
           <w:rFonts w:cs="Arial"/>
@@ -2765,6 +2805,38 @@
           <w:sz w:val="28"/>
           <w:szCs w:val="28"/>
         </w:rPr>
+        <w:t xml:space="preserve"> and </w:t>
+      </w:r>
+      <w:r>
+        <w:rPr>
+          <w:rFonts w:cs="Arial"/>
+          <w:sz w:val="28"/>
+          <w:szCs w:val="28"/>
+        </w:rPr>
+        <w:t>app</w:t>
+      </w:r>
+      <w:r>
+        <w:rPr>
+          <w:rFonts w:cs="Arial"/>
+          <w:sz w:val="28"/>
+          <w:szCs w:val="28"/>
+        </w:rPr>
+        <w:t>lications</w:t>
+      </w:r>
+      <w:r>
+        <w:rPr>
+          <w:rFonts w:cs="Arial"/>
+          <w:sz w:val="28"/>
+          <w:szCs w:val="28"/>
+        </w:rPr>
+        <w:t>,</w:t>
+      </w:r>
+      <w:r>
+        <w:rPr>
+          <w:rFonts w:cs="Arial"/>
+          <w:sz w:val="28"/>
+          <w:szCs w:val="28"/>
+        </w:rPr>
         <w:t xml:space="preserve"> and maintaining its site security</w:t>
       </w:r>
       <w:r>
@@ -3330,7 +3402,55 @@
           <w:sz w:val="28"/>
           <w:szCs w:val="28"/>
         </w:rPr>
-        <w:t xml:space="preserve"> website.  </w:t>
+        <w:t xml:space="preserve"> website</w:t>
+      </w:r>
+      <w:r>
+        <w:rPr>
+          <w:rFonts w:cs="Arial"/>
+          <w:sz w:val="28"/>
+          <w:szCs w:val="28"/>
+        </w:rPr>
+        <w:t>,</w:t>
+      </w:r>
+      <w:r>
+        <w:rPr>
+          <w:rFonts w:cs="Arial"/>
+          <w:sz w:val="28"/>
+          <w:szCs w:val="28"/>
+        </w:rPr>
+        <w:t xml:space="preserve"> Volunteer</w:t>
+      </w:r>
+      <w:r>
+        <w:rPr>
+          <w:rFonts w:cs="Arial"/>
+          <w:sz w:val="28"/>
+          <w:szCs w:val="28"/>
+        </w:rPr>
+        <w:t xml:space="preserve"> Hours and Reports</w:t>
+      </w:r>
+      <w:r>
+        <w:rPr>
+          <w:rFonts w:cs="Arial"/>
+          <w:sz w:val="28"/>
+          <w:szCs w:val="28"/>
+        </w:rPr>
+        <w:t xml:space="preserve"> app</w:t>
+      </w:r>
+      <w:r>
+        <w:rPr>
+          <w:rFonts w:cs="Arial"/>
+          <w:sz w:val="28"/>
+          <w:szCs w:val="28"/>
+        </w:rPr>
+        <w:t>lications</w:t>
+      </w:r>
+      <w:r>
+        <w:rPr>
+          <w:rFonts w:cs="Arial"/>
+          <w:sz w:val="28"/>
+          <w:szCs w:val="28"/>
+        </w:rPr>
+        <w:t xml:space="preserve">.  </w:t>
       </w:r>
       <w:r>
         <w:rPr>
@@ -3402,7 +3522,31 @@
           <w:sz w:val="28"/>
           <w:szCs w:val="28"/>
         </w:rPr>
-        <w:t xml:space="preserve">nteer Hours Log Page with </w:t>
+        <w:t xml:space="preserve">nteer </w:t>
+      </w:r>
+      <w:r>
+        <w:rPr>
+          <w:rFonts w:cs="Arial"/>
+          <w:sz w:val="28"/>
+          <w:szCs w:val="28"/>
+        </w:rPr>
+        <w:t>app</w:t>
+      </w:r>
+      <w:r>
+        <w:rPr>
+          <w:rFonts w:cs="Arial"/>
+          <w:sz w:val="28"/>
+          <w:szCs w:val="28"/>
+        </w:rPr>
+        <w:t>s</w:t>
+      </w:r>
+      <w:r>
+        <w:rPr>
+          <w:rFonts w:cs="Arial"/>
+          <w:sz w:val="28"/>
+          <w:szCs w:val="28"/>
+        </w:rPr>
+        <w:t xml:space="preserve"> with </w:t>
       </w:r>
       <w:r>
         <w:rPr>
@@ -3559,7 +3703,39 @@
           <w:szCs w:val="28"/>
         </w:rPr>
         <w:lastRenderedPageBreak/>
-        <w:t>plan.  While the team is focusing its efforts in rebuilding the website, it will continue to assist in maintaining the security of the site on a need basis.</w:t>
+        <w:t>plan.  While the team is focusing its e</w:t>
+      </w:r>
+      <w:r>
+        <w:rPr>
+          <w:rFonts w:cs="Arial"/>
+          <w:sz w:val="28"/>
+          <w:szCs w:val="28"/>
+        </w:rPr>
+        <w:t>fforts in rebuilding the site and apps</w:t>
+      </w:r>
+      <w:r>
+        <w:rPr>
+          <w:rFonts w:cs="Arial"/>
+          <w:sz w:val="28"/>
+          <w:szCs w:val="28"/>
+        </w:rPr>
+        <w:t>, it will continue to assist in maintaining the security of the site</w:t>
+      </w:r>
+      <w:r>
+        <w:rPr>
+          <w:rFonts w:cs="Arial"/>
+          <w:sz w:val="28"/>
+          <w:szCs w:val="28"/>
+        </w:rPr>
+        <w:t xml:space="preserve"> and apps</w:t>
+      </w:r>
+      <w:r>
+        <w:rPr>
+          <w:rFonts w:cs="Arial"/>
+          <w:sz w:val="28"/>
+          <w:szCs w:val="28"/>
+        </w:rPr>
+        <w:t xml:space="preserve"> on a need basis.</w:t>
       </w:r>
       <w:r>
         <w:rPr>
@@ -3639,7 +3815,17 @@
           <w:sz w:val="28"/>
           <w:szCs w:val="28"/>
         </w:rPr>
-        <w:t xml:space="preserve"> users and future visitors to the site.</w:t>
+        <w:t xml:space="preserve"> users and future visitors to the site</w:t>
+      </w:r>
+      <w:bookmarkStart w:id="0" w:name="_GoBack"/>
+      <w:bookmarkEnd w:id="0"/>
+      <w:r>
+        <w:rPr>
+          <w:rFonts w:cs="Arial"/>
+          <w:sz w:val="28"/>
+          <w:szCs w:val="28"/>
+        </w:rPr>
+        <w:t>.</w:t>
       </w:r>
     </w:p>
     <w:p>
@@ -3689,15 +3875,23 @@
           <w:sz w:val="28"/>
           <w:szCs w:val="28"/>
         </w:rPr>
-        <w:t>A</w:t>
-      </w:r>
-      <w:r>
-        <w:rPr>
-          <w:rFonts w:cs="Arial"/>
-          <w:sz w:val="28"/>
-          <w:szCs w:val="28"/>
-        </w:rPr>
-        <w:t xml:space="preserve"> Volunteer Reports App</w:t>
+        <w:t>The Volunteer Reports a</w:t>
+      </w:r>
+      <w:r>
+        <w:rPr>
+          <w:rFonts w:cs="Arial"/>
+          <w:sz w:val="28"/>
+          <w:szCs w:val="28"/>
+        </w:rPr>
+        <w:t>pp</w:t>
+      </w:r>
+      <w:r>
+        <w:rPr>
+          <w:rFonts w:cs="Arial"/>
+          <w:sz w:val="28"/>
+          <w:szCs w:val="28"/>
+        </w:rPr>
+        <w:t>lication</w:t>
       </w:r>
       <w:r>
         <w:rPr>
@@ -3721,7 +3915,15 @@
           <w:sz w:val="28"/>
           <w:szCs w:val="28"/>
         </w:rPr>
-        <w:t xml:space="preserve"> will be developed</w:t>
+        <w:t xml:space="preserve"> will be </w:t>
+      </w:r>
+      <w:r>
+        <w:rPr>
+          <w:rFonts w:cs="Arial"/>
+          <w:sz w:val="28"/>
+          <w:szCs w:val="28"/>
+        </w:rPr>
+        <w:t>rebuilt</w:t>
       </w:r>
       <w:r>
         <w:rPr>
@@ -3737,7 +3939,15 @@
           <w:sz w:val="28"/>
           <w:szCs w:val="28"/>
         </w:rPr>
-        <w:t xml:space="preserve"> Volunteer Hours Log Page</w:t>
+        <w:t xml:space="preserve"> Volunteer Hours</w:t>
+      </w:r>
+      <w:r>
+        <w:rPr>
+          <w:rFonts w:cs="Arial"/>
+          <w:sz w:val="28"/>
+          <w:szCs w:val="28"/>
+        </w:rPr>
+        <w:t xml:space="preserve"> application</w:t>
       </w:r>
       <w:r>
         <w:rPr>
@@ -3786,15 +3996,39 @@
           <w:sz w:val="28"/>
           <w:szCs w:val="28"/>
         </w:rPr>
-        <w:t xml:space="preserve">Hours Log </w:t>
-      </w:r>
-      <w:r>
-        <w:rPr>
-          <w:rFonts w:cs="Arial"/>
-          <w:sz w:val="28"/>
-          <w:szCs w:val="28"/>
-        </w:rPr>
-        <w:t>Page will be formatted f</w:t>
+        <w:t xml:space="preserve">Hours </w:t>
+      </w:r>
+      <w:r>
+        <w:rPr>
+          <w:rFonts w:cs="Arial"/>
+          <w:sz w:val="28"/>
+          <w:szCs w:val="28"/>
+        </w:rPr>
+        <w:t>a</w:t>
+      </w:r>
+      <w:r>
+        <w:rPr>
+          <w:rFonts w:cs="Arial"/>
+          <w:sz w:val="28"/>
+          <w:szCs w:val="28"/>
+        </w:rPr>
+        <w:t>pp</w:t>
+      </w:r>
+      <w:r>
+        <w:rPr>
+          <w:rFonts w:cs="Arial"/>
+          <w:sz w:val="28"/>
+          <w:szCs w:val="28"/>
+        </w:rPr>
+        <w:t>lication</w:t>
+      </w:r>
+      <w:r>
+        <w:rPr>
+          <w:rFonts w:cs="Arial"/>
+          <w:sz w:val="28"/>
+          <w:szCs w:val="28"/>
+        </w:rPr>
+        <w:t xml:space="preserve"> will be formatted f</w:t>
       </w:r>
       <w:r>
         <w:rPr>
@@ -3900,6 +4134,14 @@
           <w:sz w:val="28"/>
           <w:szCs w:val="28"/>
         </w:rPr>
+        <w:t>s</w:t>
+      </w:r>
+      <w:r>
+        <w:rPr>
+          <w:rFonts w:cs="Arial"/>
+          <w:sz w:val="28"/>
+          <w:szCs w:val="28"/>
+        </w:rPr>
         <w:t>.</w:t>
       </w:r>
     </w:p>
@@ -4318,7 +4560,23 @@
           <w:sz w:val="28"/>
           <w:szCs w:val="28"/>
         </w:rPr>
-        <w:t xml:space="preserve"> and app after they’ve</w:t>
+        <w:t xml:space="preserve"> and app</w:t>
+      </w:r>
+      <w:r>
+        <w:rPr>
+          <w:rFonts w:cs="Arial"/>
+          <w:sz w:val="28"/>
+          <w:szCs w:val="28"/>
+        </w:rPr>
+        <w:t>s</w:t>
+      </w:r>
+      <w:r>
+        <w:rPr>
+          <w:rFonts w:cs="Arial"/>
+          <w:sz w:val="28"/>
+          <w:szCs w:val="28"/>
+        </w:rPr>
+        <w:t xml:space="preserve"> after they’ve</w:t>
       </w:r>
       <w:r>
         <w:rPr>
@@ -4451,7 +4709,27 @@
           <w:szCs w:val="28"/>
           <w:lang w:val="en"/>
         </w:rPr>
-        <w:t>SGW website, t</w:t>
+        <w:t>SGW website</w:t>
+      </w:r>
+      <w:r>
+        <w:rPr>
+          <w:rFonts w:eastAsia="Arial" w:cs="Arial"/>
+          <w:color w:val="000000"/>
+          <w:sz w:val="28"/>
+          <w:szCs w:val="28"/>
+          <w:lang w:val="en"/>
+        </w:rPr>
+        <w:t xml:space="preserve"> and applications</w:t>
+      </w:r>
+      <w:r>
+        <w:rPr>
+          <w:rFonts w:eastAsia="Arial" w:cs="Arial"/>
+          <w:color w:val="000000"/>
+          <w:sz w:val="28"/>
+          <w:szCs w:val="28"/>
+          <w:lang w:val="en"/>
+        </w:rPr>
+        <w:t>, t</w:t>
       </w:r>
       <w:r>
         <w:rPr>
@@ -16682,7 +16960,15 @@
           <w:sz w:val="28"/>
           <w:szCs w:val="28"/>
         </w:rPr>
-        <w:t xml:space="preserve"> 1and1.com with a monthly subscription fee.</w:t>
+        <w:t xml:space="preserve"> 1&amp;</w:t>
+      </w:r>
+      <w:r>
+        <w:rPr>
+          <w:rFonts w:cs="Arial"/>
+          <w:sz w:val="28"/>
+          <w:szCs w:val="28"/>
+        </w:rPr>
+        <w:t>1.com with a monthly subscription fee.</w:t>
       </w:r>
       <w:r>
         <w:rPr>
@@ -16698,7 +16984,23 @@
           <w:sz w:val="28"/>
           <w:szCs w:val="28"/>
         </w:rPr>
-        <w:t xml:space="preserve">The cost of Web Hosting with WordPress.com runs from $4 to $24 per month.  With 1and1.com, the cost can be as much as $14.99 per month after the first 12 months.  See </w:t>
+        <w:t>The cost of Web Hosting with WordPress.com runs from</w:t>
+      </w:r>
+      <w:r>
+        <w:rPr>
+          <w:rFonts w:cs="Arial"/>
+          <w:sz w:val="28"/>
+          <w:szCs w:val="28"/>
+        </w:rPr>
+        <w:t xml:space="preserve"> $4 to $24 per month.  With 1&amp;</w:t>
+      </w:r>
+      <w:r>
+        <w:rPr>
+          <w:rFonts w:cs="Arial"/>
+          <w:sz w:val="28"/>
+          <w:szCs w:val="28"/>
+        </w:rPr>
+        <w:t xml:space="preserve">1.com, the cost can be as much as $14.99 per month after the first 12 months.  See </w:t>
       </w:r>
       <w:r>
         <w:rPr>
@@ -16973,7 +17275,7 @@
         <w:jc w:val="both"/>
         <w:rPr>
           <w:rFonts w:asciiTheme="minorHAnsi" w:hAnsiTheme="minorHAnsi" w:cs="Roboto Medium"/>
-          <w:color w:val="353334"/>
+          <w:color w:val="000000" w:themeColor="text1"/>
           <w:sz w:val="28"/>
           <w:szCs w:val="28"/>
         </w:rPr>
@@ -16981,7 +17283,7 @@
       <w:r>
         <w:rPr>
           <w:rFonts w:asciiTheme="minorHAnsi" w:hAnsiTheme="minorHAnsi" w:cs="Roboto Medium"/>
-          <w:color w:val="353334"/>
+          <w:color w:val="000000" w:themeColor="text1"/>
           <w:sz w:val="28"/>
           <w:szCs w:val="28"/>
         </w:rPr>
@@ -16990,7 +17292,7 @@
       <w:r>
         <w:rPr>
           <w:rFonts w:asciiTheme="minorHAnsi" w:hAnsiTheme="minorHAnsi" w:cs="Roboto Medium"/>
-          <w:color w:val="353334"/>
+          <w:color w:val="000000" w:themeColor="text1"/>
           <w:sz w:val="28"/>
           <w:szCs w:val="28"/>
         </w:rPr>
@@ -16999,7 +17301,7 @@
       <w:r>
         <w:rPr>
           <w:rFonts w:asciiTheme="minorHAnsi" w:hAnsiTheme="minorHAnsi" w:cs="Roboto Medium"/>
-          <w:color w:val="353334"/>
+          <w:color w:val="000000" w:themeColor="text1"/>
           <w:sz w:val="28"/>
           <w:szCs w:val="28"/>
         </w:rPr>
@@ -17008,7 +17310,7 @@
       <w:r>
         <w:rPr>
           <w:rFonts w:asciiTheme="minorHAnsi" w:hAnsiTheme="minorHAnsi" w:cs="Roboto Medium"/>
-          <w:color w:val="353334"/>
+          <w:color w:val="000000" w:themeColor="text1"/>
           <w:sz w:val="28"/>
           <w:szCs w:val="28"/>
         </w:rPr>
@@ -17017,7 +17319,7 @@
       <w:r>
         <w:rPr>
           <w:rFonts w:asciiTheme="minorHAnsi" w:hAnsiTheme="minorHAnsi" w:cs="Roboto Medium"/>
-          <w:color w:val="353334"/>
+          <w:color w:val="000000" w:themeColor="text1"/>
           <w:sz w:val="28"/>
           <w:szCs w:val="28"/>
         </w:rPr>
@@ -17026,7 +17328,7 @@
       <w:r>
         <w:rPr>
           <w:rFonts w:asciiTheme="minorHAnsi" w:hAnsiTheme="minorHAnsi" w:cs="Roboto Medium"/>
-          <w:color w:val="353334"/>
+          <w:color w:val="000000" w:themeColor="text1"/>
           <w:sz w:val="28"/>
           <w:szCs w:val="28"/>
         </w:rPr>
@@ -17045,7 +17347,7 @@
         <w:jc w:val="both"/>
         <w:rPr>
           <w:rFonts w:asciiTheme="minorHAnsi" w:hAnsiTheme="minorHAnsi" w:cs="Roboto Medium"/>
-          <w:color w:val="353334"/>
+          <w:color w:val="000000" w:themeColor="text1"/>
           <w:sz w:val="28"/>
           <w:szCs w:val="28"/>
         </w:rPr>
@@ -17053,7 +17355,7 @@
       <w:r>
         <w:rPr>
           <w:rFonts w:asciiTheme="minorHAnsi" w:hAnsiTheme="minorHAnsi" w:cs="Roboto Medium"/>
-          <w:color w:val="353334"/>
+          <w:color w:val="000000" w:themeColor="text1"/>
           <w:sz w:val="28"/>
           <w:szCs w:val="28"/>
         </w:rPr>
@@ -17062,7 +17364,7 @@
       <w:r>
         <w:rPr>
           <w:rFonts w:asciiTheme="minorHAnsi" w:hAnsiTheme="minorHAnsi" w:cs="Roboto Medium"/>
-          <w:color w:val="353334"/>
+          <w:color w:val="000000" w:themeColor="text1"/>
           <w:sz w:val="28"/>
           <w:szCs w:val="28"/>
         </w:rPr>
@@ -17081,7 +17383,7 @@
         <w:jc w:val="both"/>
         <w:rPr>
           <w:rFonts w:asciiTheme="minorHAnsi" w:hAnsiTheme="minorHAnsi" w:cs="Roboto Medium"/>
-          <w:color w:val="353334"/>
+          <w:color w:val="000000" w:themeColor="text1"/>
           <w:sz w:val="28"/>
           <w:szCs w:val="28"/>
         </w:rPr>
@@ -17089,7 +17391,7 @@
       <w:r>
         <w:rPr>
           <w:rFonts w:asciiTheme="minorHAnsi" w:hAnsiTheme="minorHAnsi" w:cs="Roboto Medium"/>
-          <w:color w:val="353334"/>
+          <w:color w:val="000000" w:themeColor="text1"/>
           <w:sz w:val="28"/>
           <w:szCs w:val="28"/>
         </w:rPr>
@@ -17098,7 +17400,7 @@
       <w:r>
         <w:rPr>
           <w:rFonts w:asciiTheme="minorHAnsi" w:hAnsiTheme="minorHAnsi" w:cs="Roboto Medium"/>
-          <w:color w:val="353334"/>
+          <w:color w:val="000000" w:themeColor="text1"/>
           <w:sz w:val="28"/>
           <w:szCs w:val="28"/>
         </w:rPr>
@@ -17107,7 +17409,7 @@
       <w:r>
         <w:rPr>
           <w:rFonts w:asciiTheme="minorHAnsi" w:hAnsiTheme="minorHAnsi" w:cs="Roboto Medium"/>
-          <w:color w:val="353334"/>
+          <w:color w:val="000000" w:themeColor="text1"/>
           <w:sz w:val="28"/>
           <w:szCs w:val="28"/>
         </w:rPr>
@@ -17126,7 +17428,7 @@
         <w:jc w:val="both"/>
         <w:rPr>
           <w:rFonts w:asciiTheme="minorHAnsi" w:hAnsiTheme="minorHAnsi" w:cs="Roboto Medium"/>
-          <w:color w:val="353334"/>
+          <w:color w:val="000000" w:themeColor="text1"/>
           <w:sz w:val="28"/>
           <w:szCs w:val="28"/>
         </w:rPr>
@@ -17134,7 +17436,7 @@
       <w:r>
         <w:rPr>
           <w:rFonts w:asciiTheme="minorHAnsi" w:hAnsiTheme="minorHAnsi" w:cs="Roboto Medium"/>
-          <w:color w:val="353334"/>
+          <w:color w:val="000000" w:themeColor="text1"/>
           <w:sz w:val="28"/>
           <w:szCs w:val="28"/>
         </w:rPr>
@@ -17143,7 +17445,7 @@
       <w:r>
         <w:rPr>
           <w:rFonts w:asciiTheme="minorHAnsi" w:hAnsiTheme="minorHAnsi" w:cs="Roboto Medium"/>
-          <w:color w:val="353334"/>
+          <w:color w:val="000000" w:themeColor="text1"/>
           <w:sz w:val="28"/>
           <w:szCs w:val="28"/>
         </w:rPr>
@@ -17162,7 +17464,7 @@
         <w:jc w:val="both"/>
         <w:rPr>
           <w:rFonts w:asciiTheme="minorHAnsi" w:hAnsiTheme="minorHAnsi" w:cs="Roboto Medium"/>
-          <w:color w:val="353334"/>
+          <w:color w:val="000000" w:themeColor="text1"/>
           <w:sz w:val="28"/>
           <w:szCs w:val="28"/>
         </w:rPr>
@@ -17170,7 +17472,7 @@
       <w:r>
         <w:rPr>
           <w:rFonts w:asciiTheme="minorHAnsi" w:hAnsiTheme="minorHAnsi" w:cs="Roboto Medium"/>
-          <w:color w:val="353334"/>
+          <w:color w:val="000000" w:themeColor="text1"/>
           <w:sz w:val="28"/>
           <w:szCs w:val="28"/>
         </w:rPr>
@@ -17179,7 +17481,7 @@
       <w:r>
         <w:rPr>
           <w:rFonts w:asciiTheme="minorHAnsi" w:hAnsiTheme="minorHAnsi" w:cs="Roboto Medium"/>
-          <w:color w:val="353334"/>
+          <w:color w:val="000000" w:themeColor="text1"/>
           <w:sz w:val="28"/>
           <w:szCs w:val="28"/>
         </w:rPr>
@@ -17198,7 +17500,7 @@
         <w:jc w:val="both"/>
         <w:rPr>
           <w:rFonts w:asciiTheme="minorHAnsi" w:hAnsiTheme="minorHAnsi" w:cs="Roboto Medium"/>
-          <w:color w:val="353334"/>
+          <w:color w:val="000000" w:themeColor="text1"/>
           <w:sz w:val="28"/>
           <w:szCs w:val="28"/>
         </w:rPr>
@@ -17206,7 +17508,7 @@
       <w:r>
         <w:rPr>
           <w:rFonts w:asciiTheme="minorHAnsi" w:hAnsiTheme="minorHAnsi" w:cs="Roboto Medium"/>
-          <w:color w:val="353334"/>
+          <w:color w:val="000000" w:themeColor="text1"/>
           <w:sz w:val="28"/>
           <w:szCs w:val="28"/>
         </w:rPr>
@@ -17215,7 +17517,7 @@
       <w:r>
         <w:rPr>
           <w:rFonts w:asciiTheme="minorHAnsi" w:hAnsiTheme="minorHAnsi" w:cs="Roboto Medium"/>
-          <w:color w:val="353334"/>
+          <w:color w:val="000000" w:themeColor="text1"/>
           <w:sz w:val="28"/>
           <w:szCs w:val="28"/>
         </w:rPr>
@@ -17234,7 +17536,7 @@
         <w:jc w:val="both"/>
         <w:rPr>
           <w:rFonts w:asciiTheme="minorHAnsi" w:hAnsiTheme="minorHAnsi" w:cs="Roboto Medium"/>
-          <w:color w:val="353334"/>
+          <w:color w:val="000000" w:themeColor="text1"/>
           <w:sz w:val="28"/>
           <w:szCs w:val="28"/>
         </w:rPr>
@@ -17242,7 +17544,7 @@
       <w:r>
         <w:rPr>
           <w:rFonts w:asciiTheme="minorHAnsi" w:hAnsiTheme="minorHAnsi" w:cs="Roboto Medium"/>
-          <w:color w:val="353334"/>
+          <w:color w:val="000000" w:themeColor="text1"/>
           <w:sz w:val="28"/>
           <w:szCs w:val="28"/>
         </w:rPr>
@@ -17251,7 +17553,7 @@
       <w:r>
         <w:rPr>
           <w:rFonts w:asciiTheme="minorHAnsi" w:hAnsiTheme="minorHAnsi" w:cs="Roboto Medium"/>
-          <w:color w:val="353334"/>
+          <w:color w:val="000000" w:themeColor="text1"/>
           <w:sz w:val="28"/>
           <w:szCs w:val="28"/>
         </w:rPr>
@@ -17270,7 +17572,7 @@
         <w:jc w:val="both"/>
         <w:rPr>
           <w:rFonts w:asciiTheme="minorHAnsi" w:hAnsiTheme="minorHAnsi" w:cs="Roboto Medium"/>
-          <w:color w:val="353334"/>
+          <w:color w:val="000000" w:themeColor="text1"/>
           <w:sz w:val="28"/>
           <w:szCs w:val="28"/>
         </w:rPr>
@@ -17278,7 +17580,7 @@
       <w:r>
         <w:rPr>
           <w:rFonts w:asciiTheme="minorHAnsi" w:hAnsiTheme="minorHAnsi" w:cs="Roboto Medium"/>
-          <w:color w:val="353334"/>
+          <w:color w:val="000000" w:themeColor="text1"/>
           <w:sz w:val="28"/>
           <w:szCs w:val="28"/>
         </w:rPr>
@@ -17287,7 +17589,7 @@
       <w:r>
         <w:rPr>
           <w:rFonts w:asciiTheme="minorHAnsi" w:hAnsiTheme="minorHAnsi" w:cs="Roboto Medium"/>
-          <w:color w:val="353334"/>
+          <w:color w:val="000000" w:themeColor="text1"/>
           <w:sz w:val="28"/>
           <w:szCs w:val="28"/>
         </w:rPr>
@@ -17306,7 +17608,7 @@
         <w:jc w:val="both"/>
         <w:rPr>
           <w:rFonts w:asciiTheme="minorHAnsi" w:hAnsiTheme="minorHAnsi" w:cs="Roboto Medium"/>
-          <w:color w:val="353334"/>
+          <w:color w:val="000000" w:themeColor="text1"/>
           <w:sz w:val="28"/>
           <w:szCs w:val="28"/>
         </w:rPr>
@@ -17314,7 +17616,7 @@
       <w:r>
         <w:rPr>
           <w:rFonts w:asciiTheme="minorHAnsi" w:hAnsiTheme="minorHAnsi" w:cs="Roboto Medium"/>
-          <w:color w:val="353334"/>
+          <w:color w:val="000000" w:themeColor="text1"/>
           <w:sz w:val="28"/>
           <w:szCs w:val="28"/>
         </w:rPr>
@@ -17323,7 +17625,7 @@
       <w:r>
         <w:rPr>
           <w:rFonts w:asciiTheme="minorHAnsi" w:hAnsiTheme="minorHAnsi" w:cs="Roboto Medium"/>
-          <w:color w:val="353334"/>
+          <w:color w:val="000000" w:themeColor="text1"/>
           <w:sz w:val="28"/>
           <w:szCs w:val="28"/>
         </w:rPr>
@@ -17342,7 +17644,7 @@
         <w:jc w:val="both"/>
         <w:rPr>
           <w:rFonts w:asciiTheme="minorHAnsi" w:hAnsiTheme="minorHAnsi" w:cs="Roboto Medium"/>
-          <w:color w:val="353334"/>
+          <w:color w:val="000000" w:themeColor="text1"/>
           <w:sz w:val="28"/>
           <w:szCs w:val="28"/>
         </w:rPr>
@@ -17350,7 +17652,7 @@
       <w:r>
         <w:rPr>
           <w:rFonts w:asciiTheme="minorHAnsi" w:hAnsiTheme="minorHAnsi" w:cs="Roboto Medium"/>
-          <w:color w:val="353334"/>
+          <w:color w:val="000000" w:themeColor="text1"/>
           <w:sz w:val="28"/>
           <w:szCs w:val="28"/>
         </w:rPr>
@@ -17359,7 +17661,7 @@
       <w:r>
         <w:rPr>
           <w:rFonts w:asciiTheme="minorHAnsi" w:hAnsiTheme="minorHAnsi" w:cs="Roboto Medium"/>
-          <w:color w:val="353334"/>
+          <w:color w:val="000000" w:themeColor="text1"/>
           <w:sz w:val="28"/>
           <w:szCs w:val="28"/>
         </w:rPr>
@@ -17419,7 +17721,7 @@
         <w:jc w:val="both"/>
         <w:rPr>
           <w:rFonts w:asciiTheme="minorHAnsi" w:hAnsiTheme="minorHAnsi" w:cs="Roboto Medium"/>
-          <w:color w:val="353334"/>
+          <w:color w:val="000000" w:themeColor="text1"/>
           <w:sz w:val="28"/>
           <w:szCs w:val="28"/>
         </w:rPr>
@@ -17427,7 +17729,7 @@
       <w:r>
         <w:rPr>
           <w:rFonts w:asciiTheme="minorHAnsi" w:hAnsiTheme="minorHAnsi" w:cs="Roboto Medium"/>
-          <w:color w:val="353334"/>
+          <w:color w:val="000000" w:themeColor="text1"/>
           <w:sz w:val="28"/>
           <w:szCs w:val="28"/>
         </w:rPr>
@@ -17436,7 +17738,7 @@
       <w:r>
         <w:rPr>
           <w:rFonts w:asciiTheme="minorHAnsi" w:hAnsiTheme="minorHAnsi" w:cs="Roboto Medium"/>
-          <w:color w:val="353334"/>
+          <w:color w:val="000000" w:themeColor="text1"/>
           <w:sz w:val="28"/>
           <w:szCs w:val="28"/>
         </w:rPr>
@@ -17455,7 +17757,7 @@
         <w:jc w:val="both"/>
         <w:rPr>
           <w:rFonts w:asciiTheme="minorHAnsi" w:hAnsiTheme="minorHAnsi" w:cs="Roboto Medium"/>
-          <w:color w:val="353334"/>
+          <w:color w:val="000000" w:themeColor="text1"/>
           <w:sz w:val="28"/>
           <w:szCs w:val="28"/>
         </w:rPr>
@@ -17463,7 +17765,7 @@
       <w:r>
         <w:rPr>
           <w:rFonts w:asciiTheme="minorHAnsi" w:hAnsiTheme="minorHAnsi" w:cs="Roboto Medium"/>
-          <w:color w:val="353334"/>
+          <w:color w:val="000000" w:themeColor="text1"/>
           <w:sz w:val="28"/>
           <w:szCs w:val="28"/>
         </w:rPr>
@@ -17472,7 +17774,7 @@
       <w:r>
         <w:rPr>
           <w:rFonts w:asciiTheme="minorHAnsi" w:hAnsiTheme="minorHAnsi" w:cs="Roboto Medium"/>
-          <w:color w:val="353334"/>
+          <w:color w:val="000000" w:themeColor="text1"/>
           <w:sz w:val="28"/>
           <w:szCs w:val="28"/>
         </w:rPr>
@@ -17495,7 +17797,7 @@
         <w:jc w:val="both"/>
         <w:rPr>
           <w:rFonts w:cs="Roboto Medium"/>
-          <w:color w:val="353334"/>
+          <w:color w:val="000000" w:themeColor="text1"/>
           <w:sz w:val="28"/>
           <w:szCs w:val="28"/>
         </w:rPr>
@@ -17503,7 +17805,7 @@
       <w:r>
         <w:rPr>
           <w:rFonts w:cs="Roboto Medium"/>
-          <w:color w:val="353334"/>
+          <w:color w:val="000000" w:themeColor="text1"/>
           <w:sz w:val="28"/>
           <w:szCs w:val="28"/>
         </w:rPr>
@@ -17512,7 +17814,7 @@
       <w:r>
         <w:rPr>
           <w:rFonts w:cs="Roboto Medium"/>
-          <w:color w:val="353334"/>
+          <w:color w:val="000000" w:themeColor="text1"/>
           <w:sz w:val="28"/>
           <w:szCs w:val="28"/>
         </w:rPr>
@@ -17535,7 +17837,7 @@
         <w:jc w:val="both"/>
         <w:rPr>
           <w:rFonts w:cs="Roboto Medium"/>
-          <w:color w:val="353334"/>
+          <w:color w:val="000000" w:themeColor="text1"/>
           <w:sz w:val="28"/>
           <w:szCs w:val="28"/>
         </w:rPr>
@@ -17543,7 +17845,7 @@
       <w:r>
         <w:rPr>
           <w:rFonts w:cs="Roboto Medium"/>
-          <w:color w:val="353334"/>
+          <w:color w:val="000000" w:themeColor="text1"/>
           <w:sz w:val="28"/>
           <w:szCs w:val="28"/>
         </w:rPr>
@@ -17552,7 +17854,7 @@
       <w:r>
         <w:rPr>
           <w:rFonts w:cs="Roboto Medium"/>
-          <w:color w:val="353334"/>
+          <w:color w:val="000000" w:themeColor="text1"/>
           <w:sz w:val="28"/>
           <w:szCs w:val="28"/>
         </w:rPr>
@@ -17561,7 +17863,7 @@
       <w:r>
         <w:rPr>
           <w:rFonts w:cs="Roboto Medium"/>
-          <w:color w:val="353334"/>
+          <w:color w:val="000000" w:themeColor="text1"/>
           <w:sz w:val="28"/>
           <w:szCs w:val="28"/>
         </w:rPr>
@@ -17570,7 +17872,7 @@
       <w:r>
         <w:rPr>
           <w:rFonts w:cs="Roboto Medium"/>
-          <w:color w:val="353334"/>
+          <w:color w:val="000000" w:themeColor="text1"/>
           <w:sz w:val="28"/>
           <w:szCs w:val="28"/>
         </w:rPr>
@@ -17593,7 +17895,6 @@
         <w:jc w:val="both"/>
         <w:rPr>
           <w:rFonts w:cs="Roboto Medium"/>
-          <w:color w:val="353334"/>
           <w:sz w:val="28"/>
           <w:szCs w:val="28"/>
         </w:rPr>
@@ -17601,7 +17902,6 @@
       <w:r>
         <w:rPr>
           <w:rFonts w:cs="Roboto Medium"/>
-          <w:color w:val="353334"/>
           <w:sz w:val="28"/>
           <w:szCs w:val="28"/>
         </w:rPr>
@@ -17611,7 +17911,6 @@
       <w:r>
         <w:rPr>
           <w:rFonts w:cs="Roboto Medium"/>
-          <w:color w:val="353334"/>
           <w:sz w:val="28"/>
           <w:szCs w:val="28"/>
         </w:rPr>
@@ -17620,7 +17919,6 @@
       <w:r>
         <w:rPr>
           <w:rFonts w:cs="Roboto Medium"/>
-          <w:color w:val="353334"/>
           <w:sz w:val="28"/>
           <w:szCs w:val="28"/>
         </w:rPr>
@@ -17680,7 +17978,7 @@
         <w:jc w:val="both"/>
         <w:rPr>
           <w:rFonts w:cs="Roboto Medium"/>
-          <w:color w:val="353334"/>
+          <w:color w:val="000000" w:themeColor="text1"/>
           <w:sz w:val="28"/>
           <w:szCs w:val="28"/>
         </w:rPr>
@@ -17688,7 +17986,7 @@
       <w:r>
         <w:rPr>
           <w:rFonts w:cs="Roboto Medium"/>
-          <w:color w:val="353334"/>
+          <w:color w:val="000000" w:themeColor="text1"/>
           <w:sz w:val="28"/>
           <w:szCs w:val="28"/>
         </w:rPr>
@@ -17697,7 +17995,7 @@
       <w:r>
         <w:rPr>
           <w:rFonts w:cs="Roboto Medium"/>
-          <w:color w:val="353334"/>
+          <w:color w:val="000000" w:themeColor="text1"/>
           <w:sz w:val="28"/>
           <w:szCs w:val="28"/>
         </w:rPr>
@@ -17706,7 +18004,7 @@
       <w:r>
         <w:rPr>
           <w:rFonts w:cs="Roboto Medium"/>
-          <w:color w:val="353334"/>
+          <w:color w:val="000000" w:themeColor="text1"/>
           <w:sz w:val="28"/>
           <w:szCs w:val="28"/>
         </w:rPr>
@@ -17715,7 +18013,7 @@
       <w:r>
         <w:rPr>
           <w:rFonts w:cs="Roboto Medium"/>
-          <w:color w:val="353334"/>
+          <w:color w:val="000000" w:themeColor="text1"/>
           <w:sz w:val="28"/>
           <w:szCs w:val="28"/>
         </w:rPr>
@@ -17724,7 +18022,7 @@
       <w:r>
         <w:rPr>
           <w:rFonts w:cs="Roboto Medium"/>
-          <w:color w:val="353334"/>
+          <w:color w:val="000000" w:themeColor="text1"/>
           <w:sz w:val="28"/>
           <w:szCs w:val="28"/>
         </w:rPr>
@@ -17733,7 +18031,7 @@
       <w:r>
         <w:rPr>
           <w:rFonts w:cs="Roboto Medium"/>
-          <w:color w:val="353334"/>
+          <w:color w:val="000000" w:themeColor="text1"/>
           <w:sz w:val="28"/>
           <w:szCs w:val="28"/>
         </w:rPr>
@@ -17742,7 +18040,7 @@
       <w:r>
         <w:rPr>
           <w:rFonts w:cs="Roboto Medium"/>
-          <w:color w:val="353334"/>
+          <w:color w:val="000000" w:themeColor="text1"/>
           <w:sz w:val="28"/>
           <w:szCs w:val="28"/>
         </w:rPr>
@@ -17765,7 +18063,7 @@
         <w:jc w:val="both"/>
         <w:rPr>
           <w:rFonts w:cs="Roboto Medium"/>
-          <w:color w:val="353334"/>
+          <w:color w:val="000000" w:themeColor="text1"/>
           <w:sz w:val="28"/>
           <w:szCs w:val="28"/>
         </w:rPr>
@@ -17773,7 +18071,7 @@
       <w:r>
         <w:rPr>
           <w:rFonts w:cs="Roboto Medium"/>
-          <w:color w:val="353334"/>
+          <w:color w:val="000000" w:themeColor="text1"/>
           <w:sz w:val="28"/>
           <w:szCs w:val="28"/>
         </w:rPr>
@@ -17782,7 +18080,7 @@
       <w:r>
         <w:rPr>
           <w:rFonts w:cs="Roboto Medium"/>
-          <w:color w:val="353334"/>
+          <w:color w:val="000000" w:themeColor="text1"/>
           <w:sz w:val="28"/>
           <w:szCs w:val="28"/>
         </w:rPr>
@@ -17791,7 +18089,7 @@
       <w:r>
         <w:rPr>
           <w:rFonts w:cs="Roboto Medium"/>
-          <w:color w:val="353334"/>
+          <w:color w:val="000000" w:themeColor="text1"/>
           <w:sz w:val="28"/>
           <w:szCs w:val="28"/>
         </w:rPr>
@@ -17800,7 +18098,7 @@
       <w:r>
         <w:rPr>
           <w:rFonts w:cs="Roboto Medium"/>
-          <w:color w:val="353334"/>
+          <w:color w:val="000000" w:themeColor="text1"/>
           <w:sz w:val="28"/>
           <w:szCs w:val="28"/>
         </w:rPr>
@@ -17821,6 +18119,7 @@
         <w:rPr>
           <w:rFonts w:cs="Arial"/>
           <w:b/>
+          <w:color w:val="000000" w:themeColor="text1"/>
           <w:sz w:val="28"/>
           <w:szCs w:val="28"/>
         </w:rPr>
@@ -17828,7 +18127,7 @@
       <w:r>
         <w:rPr>
           <w:rFonts w:cs="Roboto Medium"/>
-          <w:color w:val="353334"/>
+          <w:color w:val="000000" w:themeColor="text1"/>
           <w:sz w:val="28"/>
           <w:szCs w:val="28"/>
         </w:rPr>
@@ -19821,6 +20120,13 @@
           <w:sz w:val="28"/>
           <w:szCs w:val="28"/>
         </w:rPr>
+        <w:t>s</w:t>
+      </w:r>
+      <w:r>
+        <w:rPr>
+          <w:sz w:val="28"/>
+          <w:szCs w:val="28"/>
+        </w:rPr>
         <w:t xml:space="preserve"> from the user interface perspective</w:t>
       </w:r>
     </w:p>
@@ -19867,6 +20173,13 @@
           <w:sz w:val="28"/>
           <w:szCs w:val="28"/>
         </w:rPr>
+        <w:t>s</w:t>
+      </w:r>
+      <w:r>
+        <w:rPr>
+          <w:sz w:val="28"/>
+          <w:szCs w:val="28"/>
+        </w:rPr>
         <w:t xml:space="preserve"> f</w:t>
       </w:r>
       <w:r>
@@ -19989,6 +20302,13 @@
         </w:rPr>
         <w:t>and app</w:t>
       </w:r>
+      <w:r>
+        <w:rPr>
+          <w:sz w:val="28"/>
+          <w:szCs w:val="28"/>
+        </w:rPr>
+        <w:t>s</w:t>
+      </w:r>
     </w:p>
     <w:p>
       <w:pPr>
@@ -20229,7 +20549,7 @@
           <w:sz w:val="28"/>
           <w:szCs w:val="28"/>
         </w:rPr>
-        <w:t xml:space="preserve"> and Volunteer Reports App</w:t>
+        <w:t>,</w:t>
       </w:r>
       <w:r>
         <w:rPr>
@@ -20237,6 +20557,54 @@
           <w:sz w:val="28"/>
           <w:szCs w:val="28"/>
         </w:rPr>
+        <w:t xml:space="preserve"> Volunteer</w:t>
+      </w:r>
+      <w:r>
+        <w:rPr>
+          <w:rFonts w:ascii="Calibri" w:eastAsia="Calibri" w:hAnsi="Calibri" w:cs="Arial"/>
+          <w:sz w:val="28"/>
+          <w:szCs w:val="28"/>
+        </w:rPr>
+        <w:t xml:space="preserve"> Hours and Reports</w:t>
+      </w:r>
+      <w:r>
+        <w:rPr>
+          <w:rFonts w:ascii="Calibri" w:eastAsia="Calibri" w:hAnsi="Calibri" w:cs="Arial"/>
+          <w:sz w:val="28"/>
+          <w:szCs w:val="28"/>
+        </w:rPr>
+        <w:t xml:space="preserve"> </w:t>
+      </w:r>
+      <w:r>
+        <w:rPr>
+          <w:rFonts w:ascii="Calibri" w:eastAsia="Calibri" w:hAnsi="Calibri" w:cs="Arial"/>
+          <w:sz w:val="28"/>
+          <w:szCs w:val="28"/>
+        </w:rPr>
+        <w:t>a</w:t>
+      </w:r>
+      <w:r>
+        <w:rPr>
+          <w:rFonts w:ascii="Calibri" w:eastAsia="Calibri" w:hAnsi="Calibri" w:cs="Arial"/>
+          <w:sz w:val="28"/>
+          <w:szCs w:val="28"/>
+        </w:rPr>
+        <w:t>pp</w:t>
+      </w:r>
+      <w:r>
+        <w:rPr>
+          <w:rFonts w:ascii="Calibri" w:eastAsia="Calibri" w:hAnsi="Calibri" w:cs="Arial"/>
+          <w:sz w:val="28"/>
+          <w:szCs w:val="28"/>
+        </w:rPr>
+        <w:t>lications</w:t>
+      </w:r>
+      <w:r>
+        <w:rPr>
+          <w:rFonts w:ascii="Calibri" w:eastAsia="Calibri" w:hAnsi="Calibri" w:cs="Arial"/>
+          <w:sz w:val="28"/>
+          <w:szCs w:val="28"/>
+        </w:rPr>
         <w:t xml:space="preserve">.  </w:t>
       </w:r>
       <w:r>
@@ -20341,7 +20709,7 @@
           <w:sz w:val="28"/>
           <w:szCs w:val="28"/>
         </w:rPr>
-        <w:t>.  Additionally, the</w:t>
+        <w:t>.  T</w:t>
       </w:r>
       <w:r>
         <w:rPr>
@@ -20349,6 +20717,14 @@
           <w:sz w:val="28"/>
           <w:szCs w:val="28"/>
         </w:rPr>
+        <w:t>he</w:t>
+      </w:r>
+      <w:r>
+        <w:rPr>
+          <w:rFonts w:ascii="Calibri" w:eastAsia="Calibri" w:hAnsi="Calibri" w:cs="Arial"/>
+          <w:sz w:val="28"/>
+          <w:szCs w:val="28"/>
+        </w:rPr>
         <w:t xml:space="preserve"> </w:t>
       </w:r>
       <w:r>
@@ -20357,7 +20733,7 @@
           <w:sz w:val="28"/>
           <w:szCs w:val="28"/>
         </w:rPr>
-        <w:t xml:space="preserve">site has </w:t>
+        <w:t xml:space="preserve">Volunteer Hours </w:t>
       </w:r>
       <w:r>
         <w:rPr>
@@ -20365,6 +20741,22 @@
           <w:sz w:val="28"/>
           <w:szCs w:val="28"/>
         </w:rPr>
+        <w:t>app</w:t>
+      </w:r>
+      <w:r>
+        <w:rPr>
+          <w:rFonts w:ascii="Calibri" w:eastAsia="Calibri" w:hAnsi="Calibri" w:cs="Arial"/>
+          <w:sz w:val="28"/>
+          <w:szCs w:val="28"/>
+        </w:rPr>
+        <w:t xml:space="preserve"> has </w:t>
+      </w:r>
+      <w:r>
+        <w:rPr>
+          <w:rFonts w:ascii="Calibri" w:eastAsia="Calibri" w:hAnsi="Calibri" w:cs="Arial"/>
+          <w:sz w:val="28"/>
+          <w:szCs w:val="28"/>
+        </w:rPr>
         <w:t>capabilit</w:t>
       </w:r>
       <w:r>
@@ -20381,7 +20773,7 @@
           <w:sz w:val="28"/>
           <w:szCs w:val="28"/>
         </w:rPr>
-        <w:t xml:space="preserve"> to create user accounts for Friends Chapter members and log volunteer hours data.</w:t>
+        <w:t xml:space="preserve"> to create user accounts for Friends Chapter</w:t>
       </w:r>
       <w:r>
         <w:rPr>
@@ -20389,6 +20781,22 @@
           <w:sz w:val="28"/>
           <w:szCs w:val="28"/>
         </w:rPr>
+        <w:t xml:space="preserve"> members and log volunteer hours</w:t>
+      </w:r>
+      <w:r>
+        <w:rPr>
+          <w:rFonts w:ascii="Calibri" w:eastAsia="Calibri" w:hAnsi="Calibri" w:cs="Arial"/>
+          <w:sz w:val="28"/>
+          <w:szCs w:val="28"/>
+        </w:rPr>
+        <w:t>.</w:t>
+      </w:r>
+      <w:r>
+        <w:rPr>
+          <w:rFonts w:ascii="Calibri" w:eastAsia="Calibri" w:hAnsi="Calibri" w:cs="Arial"/>
+          <w:sz w:val="28"/>
+          <w:szCs w:val="28"/>
+        </w:rPr>
         <w:t xml:space="preserve">  </w:t>
       </w:r>
       <w:r>
@@ -20397,7 +20805,7 @@
           <w:sz w:val="28"/>
           <w:szCs w:val="28"/>
         </w:rPr>
-        <w:t>Also, t</w:t>
+        <w:t>T</w:t>
       </w:r>
       <w:r>
         <w:rPr>
@@ -20405,7 +20813,23 @@
           <w:sz w:val="28"/>
           <w:szCs w:val="28"/>
         </w:rPr>
-        <w:t>he app</w:t>
+        <w:t xml:space="preserve">he </w:t>
+      </w:r>
+      <w:r>
+        <w:rPr>
+          <w:rFonts w:ascii="Calibri" w:eastAsia="Calibri" w:hAnsi="Calibri" w:cs="Arial"/>
+          <w:sz w:val="28"/>
+          <w:szCs w:val="28"/>
+        </w:rPr>
+        <w:t xml:space="preserve">Reports </w:t>
+      </w:r>
+      <w:r>
+        <w:rPr>
+          <w:rFonts w:ascii="Calibri" w:eastAsia="Calibri" w:hAnsi="Calibri" w:cs="Arial"/>
+          <w:sz w:val="28"/>
+          <w:szCs w:val="28"/>
+        </w:rPr>
+        <w:t>app</w:t>
       </w:r>
       <w:r>
         <w:rPr>
@@ -20506,6 +20930,14 @@
           <w:sz w:val="28"/>
           <w:szCs w:val="28"/>
         </w:rPr>
+        <w:t>s</w:t>
+      </w:r>
+      <w:r>
+        <w:rPr>
+          <w:rFonts w:ascii="Calibri" w:eastAsia="Calibri" w:hAnsi="Calibri" w:cs="Arial"/>
+          <w:sz w:val="28"/>
+          <w:szCs w:val="28"/>
+        </w:rPr>
         <w:t xml:space="preserve"> works according to the specifications.  The project is using an incremental development approach with multiple iterations until the site</w:t>
       </w:r>
       <w:r>
@@ -20522,6 +20954,14 @@
           <w:sz w:val="28"/>
           <w:szCs w:val="28"/>
         </w:rPr>
+        <w:t>s</w:t>
+      </w:r>
+      <w:r>
+        <w:rPr>
+          <w:rFonts w:ascii="Calibri" w:eastAsia="Calibri" w:hAnsi="Calibri" w:cs="Arial"/>
+          <w:sz w:val="28"/>
+          <w:szCs w:val="28"/>
+        </w:rPr>
         <w:t xml:space="preserve"> </w:t>
       </w:r>
       <w:r>
@@ -20555,6 +20995,14 @@
           <w:szCs w:val="28"/>
         </w:rPr>
         <w:t xml:space="preserve"> app</w:t>
+      </w:r>
+      <w:r>
+        <w:rPr>
+          <w:rFonts w:ascii="Calibri" w:eastAsia="Calibri" w:hAnsi="Calibri" w:cs="Arial"/>
+          <w:sz w:val="28"/>
+          <w:szCs w:val="28"/>
+        </w:rPr>
+        <w:t>s</w:t>
       </w:r>
       <w:r>
         <w:rPr>
@@ -21081,6 +21529,14 @@
           <w:sz w:val="28"/>
           <w:szCs w:val="28"/>
         </w:rPr>
+        <w:t>lications</w:t>
+      </w:r>
+      <w:r>
+        <w:rPr>
+          <w:rFonts w:cs="Roboto Medium"/>
+          <w:sz w:val="28"/>
+          <w:szCs w:val="28"/>
+        </w:rPr>
         <w:t xml:space="preserve"> with necessary documentation</w:t>
       </w:r>
       <w:r>
@@ -21228,7 +21684,7 @@
           <w:sz w:val="28"/>
           <w:szCs w:val="28"/>
         </w:rPr>
-        <w:t xml:space="preserve"> app,</w:t>
+        <w:t xml:space="preserve"> app</w:t>
       </w:r>
       <w:r>
         <w:rPr>
@@ -21236,6 +21692,22 @@
           <w:sz w:val="28"/>
           <w:szCs w:val="28"/>
         </w:rPr>
+        <w:t>s</w:t>
+      </w:r>
+      <w:r>
+        <w:rPr>
+          <w:rFonts w:cs="Roboto Medium"/>
+          <w:sz w:val="28"/>
+          <w:szCs w:val="28"/>
+        </w:rPr>
+        <w:t>,</w:t>
+      </w:r>
+      <w:r>
+        <w:rPr>
+          <w:rFonts w:cs="Roboto Medium"/>
+          <w:sz w:val="28"/>
+          <w:szCs w:val="28"/>
+        </w:rPr>
         <w:t xml:space="preserve"> </w:t>
       </w:r>
       <w:r>
@@ -21269,6 +21741,14 @@
           <w:szCs w:val="28"/>
         </w:rPr>
         <w:t xml:space="preserve"> and app</w:t>
+      </w:r>
+      <w:r>
+        <w:rPr>
+          <w:rFonts w:cs="Roboto Medium"/>
+          <w:sz w:val="28"/>
+          <w:szCs w:val="28"/>
+        </w:rPr>
+        <w:t>s</w:t>
       </w:r>
       <w:r>
         <w:rPr>
@@ -21602,8 +22082,6 @@
         </w:rPr>
         <w:t>, UGA MBT</w:t>
       </w:r>
-      <w:bookmarkStart w:id="0" w:name="_GoBack"/>
-      <w:bookmarkEnd w:id="0"/>
     </w:p>
     <w:p>
       <w:pPr>
@@ -23192,7 +23670,7 @@
           <w:rPr>
             <w:noProof/>
           </w:rPr>
-          <w:t>25</w:t>
+          <w:t>3</w:t>
         </w:r>
         <w:r>
           <w:rPr>
@@ -31326,406 +31804,406 @@
     </dgm:pt>
   </dgm:ptLst>
   <dgm:cxnLst>
+    <dgm:cxn modelId="{1CC1D6CF-9B08-4AF4-ABE8-8F3574AEE0E8}" type="presOf" srcId="{9212E598-9C44-43E3-A9F6-848C3F7B98C6}" destId="{62F83636-57B9-481E-B7D7-8B7EBC51A031}" srcOrd="1" destOrd="0" presId="urn:microsoft.com/office/officeart/2005/8/layout/orgChart1"/>
     <dgm:cxn modelId="{016013A9-4DB3-4A92-A3FF-346A8DD93180}" srcId="{402192EA-635B-4E5A-BC30-CBA091CCA687}" destId="{412D8D73-F653-4132-AF48-FE332EE4AF61}" srcOrd="2" destOrd="0" parTransId="{0F3850D7-801C-4B55-B4EE-9750549084FF}" sibTransId="{EFC177A6-1831-46A1-945C-32C74CF2CF26}"/>
-    <dgm:cxn modelId="{F18F34E6-7566-45F5-BD09-459BC3759A86}" type="presOf" srcId="{C4DD8EDD-E995-4C25-AFF8-F83A3553FAF9}" destId="{234957EB-CEAB-4D64-9578-75C67240B327}" srcOrd="0" destOrd="0" presId="urn:microsoft.com/office/officeart/2005/8/layout/orgChart1"/>
     <dgm:cxn modelId="{0577416B-B4C3-4654-8F13-8D8E24A33E34}" srcId="{0274927B-4160-4899-AF19-9671AA211A2B}" destId="{2FD0ACBE-A9EE-439B-BDD7-7D04768F5ECB}" srcOrd="7" destOrd="0" parTransId="{115D3D74-8A9E-46A5-8E17-2DD64D5CC212}" sibTransId="{47B2DB87-A5FE-4B74-B4D7-E946093551B1}"/>
-    <dgm:cxn modelId="{1A238535-5C92-416D-99E7-1448920D332E}" type="presOf" srcId="{832D0428-C81C-4895-8335-E8EDA9233ED3}" destId="{149078CD-1B5B-412D-A0CE-202071623540}" srcOrd="1" destOrd="0" presId="urn:microsoft.com/office/officeart/2005/8/layout/orgChart1"/>
-    <dgm:cxn modelId="{0FDDC0F3-79FE-4B69-8DBB-7E4306222FC1}" type="presOf" srcId="{02E8AF3B-DB86-4F9A-8D46-27D7319E4BB8}" destId="{54823B34-9DA0-498C-B771-985D797ABA89}" srcOrd="1" destOrd="0" presId="urn:microsoft.com/office/officeart/2005/8/layout/orgChart1"/>
+    <dgm:cxn modelId="{DEF2BD6D-C407-4549-A909-9459E84FB067}" type="presOf" srcId="{BC73FEC3-7BE4-4F76-A05A-FAEB1EC6BC05}" destId="{1256D7E3-FC8E-4DD7-B64E-2DF45B28EE68}" srcOrd="0" destOrd="0" presId="urn:microsoft.com/office/officeart/2005/8/layout/orgChart1"/>
+    <dgm:cxn modelId="{C2D3BEB7-CCD8-4979-AF1B-EE9FEDB8A1E4}" type="presOf" srcId="{3741E197-C607-4BAC-A29B-066FB2751C91}" destId="{4304F539-04CE-41DE-AB0A-040F37901232}" srcOrd="0" destOrd="0" presId="urn:microsoft.com/office/officeart/2005/8/layout/orgChart1"/>
+    <dgm:cxn modelId="{0A42AB0E-8588-4537-BACF-EBC22D21D43B}" type="presOf" srcId="{99D9C4F3-84D0-4398-BA5C-83FCBD76B890}" destId="{17805C60-C0CE-46BF-BA01-F8C5D9F70B79}" srcOrd="1" destOrd="0" presId="urn:microsoft.com/office/officeart/2005/8/layout/orgChart1"/>
     <dgm:cxn modelId="{597EA3C6-690C-4F99-ADC8-91DFADD01181}" srcId="{CF25F756-588F-4C1B-9591-BB613EE272CB}" destId="{CF2D02B9-0D4C-438A-9A09-36265FCD126F}" srcOrd="3" destOrd="0" parTransId="{4576AD9C-8D01-4FF0-8AC4-65179B9664FE}" sibTransId="{FA63D66A-DDD5-4F5D-B3BF-62E3A3C4FC88}"/>
     <dgm:cxn modelId="{3054077A-94E7-4869-B8D3-3D9AA04F5C7F}" srcId="{2FD0ACBE-A9EE-439B-BDD7-7D04768F5ECB}" destId="{1FD30924-7ED0-4217-A609-81C912422B24}" srcOrd="1" destOrd="0" parTransId="{6667787B-8278-48F1-A8AA-4BBEBED29AC7}" sibTransId="{020A0A2D-B354-4262-9D66-D305EF074DEE}"/>
-    <dgm:cxn modelId="{FDDD4FF4-1FF5-4B03-8C0E-0DB4870A7D42}" type="presOf" srcId="{402192EA-635B-4E5A-BC30-CBA091CCA687}" destId="{53F64DE1-C267-4768-9640-9F5FECF761EF}" srcOrd="0" destOrd="0" presId="urn:microsoft.com/office/officeart/2005/8/layout/orgChart1"/>
-    <dgm:cxn modelId="{1D64C348-6A56-447A-B1D5-63E362FF818D}" type="presOf" srcId="{A326D562-FC53-441D-9269-0AED7029A99A}" destId="{CFFDF423-B662-42D5-91DA-0A745D4CA88E}" srcOrd="0" destOrd="0" presId="urn:microsoft.com/office/officeart/2005/8/layout/orgChart1"/>
     <dgm:cxn modelId="{7DD2DEBE-FD31-42D9-853D-A07CDDFC492A}" srcId="{54F52B91-96F3-4A93-8C51-4A8BFBEDFA33}" destId="{A326D562-FC53-441D-9269-0AED7029A99A}" srcOrd="2" destOrd="0" parTransId="{B9B43DA7-88E6-405B-80FE-1DEC167B1B1B}" sibTransId="{E384CD7F-CCD7-4EBB-B2D8-242295143101}"/>
-    <dgm:cxn modelId="{BBE0E506-AD3A-43A4-A43C-2CA3638D5534}" type="presOf" srcId="{04A842A6-3D2B-45FE-B6D1-65F0829EE722}" destId="{03285AB4-389B-4A8E-A739-E4FB594C24BF}" srcOrd="1" destOrd="0" presId="urn:microsoft.com/office/officeart/2005/8/layout/orgChart1"/>
-    <dgm:cxn modelId="{3DF82983-3DCE-4112-ABBB-9F117AE8BFDE}" type="presOf" srcId="{BA44C836-44DF-4853-AFD4-C5FBD868FEDE}" destId="{AC413AD4-05E8-4882-B724-048726377750}" srcOrd="0" destOrd="0" presId="urn:microsoft.com/office/officeart/2005/8/layout/orgChart1"/>
-    <dgm:cxn modelId="{3A5B3369-8F36-41C5-8339-2020FC7967C2}" type="presOf" srcId="{37682145-075D-4526-BE74-A2FD14772674}" destId="{3C43E7A2-C899-4FF3-A54E-8B1DADF7F1D8}" srcOrd="0" destOrd="0" presId="urn:microsoft.com/office/officeart/2005/8/layout/orgChart1"/>
-    <dgm:cxn modelId="{9CB476A1-16B8-472A-8276-34C40DEABEFC}" type="presOf" srcId="{72681D1D-992C-46E4-9A0C-549E18C36AF4}" destId="{AC81D29A-1E8E-4858-9F79-82979B5F5404}" srcOrd="0" destOrd="0" presId="urn:microsoft.com/office/officeart/2005/8/layout/orgChart1"/>
+    <dgm:cxn modelId="{77680847-F3A6-4FDB-B89C-5C5A03EFAAC3}" type="presOf" srcId="{CF2D02B9-0D4C-438A-9A09-36265FCD126F}" destId="{D5DB1BF8-7727-41DB-8711-7758CBC1CD9E}" srcOrd="1" destOrd="0" presId="urn:microsoft.com/office/officeart/2005/8/layout/orgChart1"/>
+    <dgm:cxn modelId="{EC4281EF-6871-4A5D-8B1E-5EE968EF79DC}" type="presOf" srcId="{1FD30924-7ED0-4217-A609-81C912422B24}" destId="{70DD15F4-9873-4C92-A83A-F5A2BD26FFD0}" srcOrd="1" destOrd="0" presId="urn:microsoft.com/office/officeart/2005/8/layout/orgChart1"/>
+    <dgm:cxn modelId="{E25A4DAA-8AB6-404D-9265-7F482C22E262}" type="presOf" srcId="{04A842A6-3D2B-45FE-B6D1-65F0829EE722}" destId="{641A9226-B231-4E8E-9C55-F68651D94D4E}" srcOrd="0" destOrd="0" presId="urn:microsoft.com/office/officeart/2005/8/layout/orgChart1"/>
+    <dgm:cxn modelId="{6F8A07B4-2730-4EA0-A454-9CC3C0645CAB}" type="presOf" srcId="{6D36762B-FB57-4DEA-90CD-3F097F4D25CC}" destId="{D9ED388C-CEBD-4853-9A3E-C27037FF2C56}" srcOrd="1" destOrd="0" presId="urn:microsoft.com/office/officeart/2005/8/layout/orgChart1"/>
     <dgm:cxn modelId="{E5408A45-9A01-47D5-B725-662A37C3340C}" srcId="{CF25F756-588F-4C1B-9591-BB613EE272CB}" destId="{99D9C4F3-84D0-4398-BA5C-83FCBD76B890}" srcOrd="2" destOrd="0" parTransId="{3A25750F-ADFB-4D21-B8B6-684EEA04E5D7}" sibTransId="{F42F600E-F4EB-47EA-A759-12F2ADD0ABF2}"/>
     <dgm:cxn modelId="{721B8B6A-B60A-4FC9-B228-A79D3958DB03}" srcId="{3045B1B2-DC0A-4607-ACC9-6EA0209878F6}" destId="{0C48992A-DA9E-416D-B351-F6CF3917497B}" srcOrd="1" destOrd="0" parTransId="{7C6E53BB-7621-4B9E-B8AB-2A5789109803}" sibTransId="{BEFB7897-8604-43A3-978F-CBD7C072936F}"/>
-    <dgm:cxn modelId="{1ED20F86-D416-4E88-8C57-7B8662EDE900}" type="presOf" srcId="{F7A70203-5488-40A0-9132-52AF0CCC0865}" destId="{0AD1E2AE-974D-4F7C-AFCD-74206E1B3B56}" srcOrd="0" destOrd="0" presId="urn:microsoft.com/office/officeart/2005/8/layout/orgChart1"/>
+    <dgm:cxn modelId="{A4044172-721E-4BDA-A49E-041BF3AF0842}" type="presOf" srcId="{6558A57C-4982-4A47-B2B2-8AABE7345991}" destId="{0845B1E8-7FE0-46CA-B690-B70A34907BDB}" srcOrd="0" destOrd="0" presId="urn:microsoft.com/office/officeart/2005/8/layout/orgChart1"/>
     <dgm:cxn modelId="{42B09E8C-E277-4CE8-BD53-7BE557AE411F}" srcId="{402192EA-635B-4E5A-BC30-CBA091CCA687}" destId="{1E3ABECC-8D21-4FCF-8F22-4047954C6620}" srcOrd="1" destOrd="0" parTransId="{04BB0C87-6F2D-4619-8302-191948EC74A6}" sibTransId="{1D40B57F-B1D3-4540-9467-5C23E68DD271}"/>
-    <dgm:cxn modelId="{7F1B6ECA-75E8-4944-9E0D-DCA9C2ECFB9A}" type="presOf" srcId="{0C48992A-DA9E-416D-B351-F6CF3917497B}" destId="{ADD27B8D-46D3-4588-BB73-49AC77C35FF6}" srcOrd="0" destOrd="0" presId="urn:microsoft.com/office/officeart/2005/8/layout/orgChart1"/>
-    <dgm:cxn modelId="{DD82A5F9-2D0E-4FA4-83FF-0E41FABA4FA3}" type="presOf" srcId="{EB3B4FD7-4B93-4B6A-85DA-411D4E46D809}" destId="{BF212140-F00B-41BB-95FA-AB60DEA3AD26}" srcOrd="0" destOrd="0" presId="urn:microsoft.com/office/officeart/2005/8/layout/orgChart1"/>
-    <dgm:cxn modelId="{308576B3-0192-483B-B0D2-F78C9508D241}" type="presOf" srcId="{115D3D74-8A9E-46A5-8E17-2DD64D5CC212}" destId="{6FFED9C4-696B-4ABA-A003-AB2F5D1066AB}" srcOrd="0" destOrd="0" presId="urn:microsoft.com/office/officeart/2005/8/layout/orgChart1"/>
-    <dgm:cxn modelId="{948B4799-715B-4A42-8A00-5FE8BCB4268A}" type="presOf" srcId="{99D9C4F3-84D0-4398-BA5C-83FCBD76B890}" destId="{17805C60-C0CE-46BF-BA01-F8C5D9F70B79}" srcOrd="1" destOrd="0" presId="urn:microsoft.com/office/officeart/2005/8/layout/orgChart1"/>
-    <dgm:cxn modelId="{B75DA50C-03D7-4C95-8921-4257B9BE959E}" type="presOf" srcId="{0274927B-4160-4899-AF19-9671AA211A2B}" destId="{25FA3ADB-37ED-43D8-B4C9-DE7BAE16907E}" srcOrd="0" destOrd="0" presId="urn:microsoft.com/office/officeart/2005/8/layout/orgChart1"/>
-    <dgm:cxn modelId="{F98A9401-AEFB-4657-985E-67E4144D9579}" type="presOf" srcId="{C88AE6E3-0700-4F24-88F8-01A94F1EFDD0}" destId="{20D19837-0E96-49A9-A9CC-3C434CEB5CA5}" srcOrd="1" destOrd="0" presId="urn:microsoft.com/office/officeart/2005/8/layout/orgChart1"/>
-    <dgm:cxn modelId="{6B02CBD1-D6C6-4E4F-AAE6-D2F0520ACE49}" type="presOf" srcId="{A7E6D440-D1BC-47AB-A4BC-6364938D11FE}" destId="{88E42A67-50A6-46C1-A655-A67481AF8CF9}" srcOrd="0" destOrd="0" presId="urn:microsoft.com/office/officeart/2005/8/layout/orgChart1"/>
-    <dgm:cxn modelId="{B5A95C7A-E81B-4716-87D5-1686FBCD2CA1}" type="presOf" srcId="{99D9C4F3-84D0-4398-BA5C-83FCBD76B890}" destId="{C4B0F77B-E2E0-457D-812E-29E9BE3E4085}" srcOrd="0" destOrd="0" presId="urn:microsoft.com/office/officeart/2005/8/layout/orgChart1"/>
-    <dgm:cxn modelId="{C178CD83-3BB4-4F4F-99CE-F695F4D700ED}" type="presOf" srcId="{402192EA-635B-4E5A-BC30-CBA091CCA687}" destId="{831B417E-D813-4576-8428-B6F99D5216F6}" srcOrd="1" destOrd="0" presId="urn:microsoft.com/office/officeart/2005/8/layout/orgChart1"/>
-    <dgm:cxn modelId="{784510C2-3B58-4A1D-97EF-AA9FBC62C284}" type="presOf" srcId="{FC3BE7C2-CAF1-4079-9560-5489769EFC27}" destId="{C33C7A6C-C6C4-41AC-8DE1-8DDEFEB60920}" srcOrd="0" destOrd="0" presId="urn:microsoft.com/office/officeart/2005/8/layout/orgChart1"/>
-    <dgm:cxn modelId="{1130D93B-91EC-4021-AEAB-B2AB3443F1B1}" type="presOf" srcId="{AA3915FE-4491-42CC-A1AF-70CBC148FF59}" destId="{E9FA3E35-E17C-402A-9F06-8A140AF13D6A}" srcOrd="0" destOrd="0" presId="urn:microsoft.com/office/officeart/2005/8/layout/orgChart1"/>
+    <dgm:cxn modelId="{FED645F4-79DA-4035-8FC6-C8014EA693DA}" type="presOf" srcId="{B9B43DA7-88E6-405B-80FE-1DEC167B1B1B}" destId="{013CEFBA-B0C8-4E53-B75F-CB4965CD6E21}" srcOrd="0" destOrd="0" presId="urn:microsoft.com/office/officeart/2005/8/layout/orgChart1"/>
+    <dgm:cxn modelId="{F01EDEEA-7EAA-4F92-8ED2-19C83B8737C6}" type="presOf" srcId="{54F52B91-96F3-4A93-8C51-4A8BFBEDFA33}" destId="{951AA7AC-1C1A-47BB-A6DA-7AE5C0C55E85}" srcOrd="0" destOrd="0" presId="urn:microsoft.com/office/officeart/2005/8/layout/orgChart1"/>
+    <dgm:cxn modelId="{F0D697D9-251D-4491-ADA9-56DC6CFD5D01}" type="presOf" srcId="{882C9CBD-8965-4D73-98D7-54F437501BE5}" destId="{8AAA2FD4-9B65-444C-904F-66481EA57F57}" srcOrd="0" destOrd="0" presId="urn:microsoft.com/office/officeart/2005/8/layout/orgChart1"/>
+    <dgm:cxn modelId="{E9EF23C5-A342-4ADC-A476-AFB9638CF12B}" type="presOf" srcId="{BA44C836-44DF-4853-AFD4-C5FBD868FEDE}" destId="{AC413AD4-05E8-4882-B724-048726377750}" srcOrd="0" destOrd="0" presId="urn:microsoft.com/office/officeart/2005/8/layout/orgChart1"/>
+    <dgm:cxn modelId="{5932015A-3BC6-40AA-8FD3-1CC3FC5014D2}" type="presOf" srcId="{F6903CF6-6A4F-4541-A359-24FE5D01E33B}" destId="{FD7D4D9F-8B82-4134-A440-E709162FB101}" srcOrd="0" destOrd="0" presId="urn:microsoft.com/office/officeart/2005/8/layout/orgChart1"/>
+    <dgm:cxn modelId="{78832A4A-3521-4845-A820-9C63B5F02E4D}" type="presOf" srcId="{99D9C4F3-84D0-4398-BA5C-83FCBD76B890}" destId="{C4B0F77B-E2E0-457D-812E-29E9BE3E4085}" srcOrd="0" destOrd="0" presId="urn:microsoft.com/office/officeart/2005/8/layout/orgChart1"/>
     <dgm:cxn modelId="{470E3917-08F0-42CB-912C-B34C1DCEB9F2}" srcId="{B5CEA2D4-A899-4C2C-BA30-79C7F0302244}" destId="{EB3B4FD7-4B93-4B6A-85DA-411D4E46D809}" srcOrd="6" destOrd="0" parTransId="{FD513F68-9504-4F45-8DCD-794B58A4EE29}" sibTransId="{6D02A1A6-8951-4138-A89A-B2061701541A}"/>
-    <dgm:cxn modelId="{BED8D35F-165A-43D1-B327-12FECC82B422}" type="presOf" srcId="{6D36762B-FB57-4DEA-90CD-3F097F4D25CC}" destId="{92C0FB43-53F4-4321-BEF9-66199300F0E8}" srcOrd="0" destOrd="0" presId="urn:microsoft.com/office/officeart/2005/8/layout/orgChart1"/>
-    <dgm:cxn modelId="{5AC21F3E-2F7E-4870-8237-74EDC0838C00}" type="presOf" srcId="{9212E598-9C44-43E3-A9F6-848C3F7B98C6}" destId="{62F83636-57B9-481E-B7D7-8B7EBC51A031}" srcOrd="1" destOrd="0" presId="urn:microsoft.com/office/officeart/2005/8/layout/orgChart1"/>
-    <dgm:cxn modelId="{EE04B691-9AC2-45FA-9BF3-8BBA7F438DD4}" type="presOf" srcId="{B9B43DA7-88E6-405B-80FE-1DEC167B1B1B}" destId="{013CEFBA-B0C8-4E53-B75F-CB4965CD6E21}" srcOrd="0" destOrd="0" presId="urn:microsoft.com/office/officeart/2005/8/layout/orgChart1"/>
-    <dgm:cxn modelId="{C93D1223-1101-46C1-B753-A905F8199EE0}" type="presOf" srcId="{CF2D02B9-0D4C-438A-9A09-36265FCD126F}" destId="{D5DB1BF8-7727-41DB-8711-7758CBC1CD9E}" srcOrd="1" destOrd="0" presId="urn:microsoft.com/office/officeart/2005/8/layout/orgChart1"/>
-    <dgm:cxn modelId="{09654CC6-3BA7-4014-8DE4-12D3E222F581}" type="presOf" srcId="{B5CEA2D4-A899-4C2C-BA30-79C7F0302244}" destId="{2B0A4C06-23E2-4C10-ACD4-A1381D5956C7}" srcOrd="1" destOrd="0" presId="urn:microsoft.com/office/officeart/2005/8/layout/orgChart1"/>
-    <dgm:cxn modelId="{75CD5F29-D276-47DB-A7C8-972F9DF44A5A}" type="presOf" srcId="{DDFB70BB-5443-40C0-B689-C60571A5518C}" destId="{99A7B5F4-03C8-4B46-A613-6DFFD2A72B9A}" srcOrd="0" destOrd="0" presId="urn:microsoft.com/office/officeart/2005/8/layout/orgChart1"/>
-    <dgm:cxn modelId="{73BB3A6F-5F4F-43AB-892B-84E71FF80EFD}" type="presOf" srcId="{1E3ABECC-8D21-4FCF-8F22-4047954C6620}" destId="{D27660A4-8C22-4AA8-8F93-D6A250C1942F}" srcOrd="1" destOrd="0" presId="urn:microsoft.com/office/officeart/2005/8/layout/orgChart1"/>
-    <dgm:cxn modelId="{EB3C33AD-578B-4037-A044-C9EC481A72F3}" type="presOf" srcId="{BA44C836-44DF-4853-AFD4-C5FBD868FEDE}" destId="{798AF196-C9E6-4068-8D9C-E6C02EBD0190}" srcOrd="1" destOrd="0" presId="urn:microsoft.com/office/officeart/2005/8/layout/orgChart1"/>
-    <dgm:cxn modelId="{C2C5980E-D378-4637-A327-2F4B8DEEC63B}" type="presOf" srcId="{CF2D02B9-0D4C-438A-9A09-36265FCD126F}" destId="{DC286486-1041-4CF2-B1D9-ED9F8D4CAF4B}" srcOrd="0" destOrd="0" presId="urn:microsoft.com/office/officeart/2005/8/layout/orgChart1"/>
-    <dgm:cxn modelId="{9CFB43FF-AFE8-453B-9E98-ED09DD4E89B9}" type="presOf" srcId="{2FD0ACBE-A9EE-439B-BDD7-7D04768F5ECB}" destId="{7BD2452F-63BA-4404-A09F-0848D6551F58}" srcOrd="0" destOrd="0" presId="urn:microsoft.com/office/officeart/2005/8/layout/orgChart1"/>
-    <dgm:cxn modelId="{42F70ED7-FE1A-49BF-BF6E-36D8C2937031}" type="presOf" srcId="{3045B1B2-DC0A-4607-ACC9-6EA0209878F6}" destId="{A3596C5C-D5BF-4D1F-99EE-77880EC19FC8}" srcOrd="0" destOrd="0" presId="urn:microsoft.com/office/officeart/2005/8/layout/orgChart1"/>
-    <dgm:cxn modelId="{BE97C5E5-2198-4420-9272-F273883636EA}" type="presOf" srcId="{CF25F756-588F-4C1B-9591-BB613EE272CB}" destId="{DB6D70D1-1334-4D38-846C-FFDB7A9BF7E5}" srcOrd="0" destOrd="0" presId="urn:microsoft.com/office/officeart/2005/8/layout/orgChart1"/>
+    <dgm:cxn modelId="{1A3F1E7E-AC70-46E2-B907-A97F04897828}" type="presOf" srcId="{FD513F68-9504-4F45-8DCD-794B58A4EE29}" destId="{5C2972FE-C97E-42B6-9A79-1CF8DC5B6AE4}" srcOrd="0" destOrd="0" presId="urn:microsoft.com/office/officeart/2005/8/layout/orgChart1"/>
+    <dgm:cxn modelId="{7BC35EC5-49BF-429F-A56D-D5182F7D7FA5}" type="presOf" srcId="{206FA317-2A95-4AFD-B801-ED2E3F52304B}" destId="{57F61604-BE15-4362-B346-71D638A88099}" srcOrd="1" destOrd="0" presId="urn:microsoft.com/office/officeart/2005/8/layout/orgChart1"/>
+    <dgm:cxn modelId="{AD831FC4-83DB-4E86-BC20-B54EAEC4841F}" type="presOf" srcId="{A9751E97-5308-409A-BD37-D117ED6BF809}" destId="{4F17F90F-8BD4-4804-A10D-0E0D98F92923}" srcOrd="1" destOrd="0" presId="urn:microsoft.com/office/officeart/2005/8/layout/orgChart1"/>
+    <dgm:cxn modelId="{D661A0C6-1A2B-41CE-B91E-3C452E0C521B}" type="presOf" srcId="{1707DDAA-FF7D-469D-B0BB-E186BF94AAE6}" destId="{3596B5AD-F16B-4ED3-96AA-D3FE4FDF760F}" srcOrd="1" destOrd="0" presId="urn:microsoft.com/office/officeart/2005/8/layout/orgChart1"/>
+    <dgm:cxn modelId="{BEC783EE-63F5-49DD-8D2E-3CA2A601A24D}" type="presOf" srcId="{72681D1D-992C-46E4-9A0C-549E18C36AF4}" destId="{AC81D29A-1E8E-4858-9F79-82979B5F5404}" srcOrd="0" destOrd="0" presId="urn:microsoft.com/office/officeart/2005/8/layout/orgChart1"/>
+    <dgm:cxn modelId="{BA0BBDEE-1D2A-498A-BAEB-EE7722CA021B}" type="presOf" srcId="{A6569C1B-F779-4BE0-969E-A2AFB0425B84}" destId="{58FCFA12-57FF-4DDE-AA78-FD5F24D44BE5}" srcOrd="0" destOrd="0" presId="urn:microsoft.com/office/officeart/2005/8/layout/orgChart1"/>
+    <dgm:cxn modelId="{66400508-3616-4F7B-91FE-A25D23E8BD4B}" type="presOf" srcId="{463DAE48-7CE6-4E11-AAB1-77194570CA13}" destId="{613C03D6-7054-4B73-96F2-78EDD8671AF2}" srcOrd="0" destOrd="0" presId="urn:microsoft.com/office/officeart/2005/8/layout/orgChart1"/>
     <dgm:cxn modelId="{98F07B5B-75D3-49F7-94A0-F7D9A2F6451E}" srcId="{54F52B91-96F3-4A93-8C51-4A8BFBEDFA33}" destId="{BA44C836-44DF-4853-AFD4-C5FBD868FEDE}" srcOrd="1" destOrd="0" parTransId="{BC73FEC3-7BE4-4F76-A05A-FAEB1EC6BC05}" sibTransId="{6ADE4D33-09B9-4239-A019-D8A168ED53FD}"/>
     <dgm:cxn modelId="{8FA63312-87F1-41CF-BC5D-7FAD2845B45B}" srcId="{54F52B91-96F3-4A93-8C51-4A8BFBEDFA33}" destId="{F841F772-F263-44DB-AF9F-DD29A8A41A82}" srcOrd="4" destOrd="0" parTransId="{A6569C1B-F779-4BE0-969E-A2AFB0425B84}" sibTransId="{7ACBF141-9D50-4E5D-AF94-B41447F98FD8}"/>
-    <dgm:cxn modelId="{3147D4B1-1DE1-4501-89B9-4AD4D896BA91}" type="presOf" srcId="{54F52B91-96F3-4A93-8C51-4A8BFBEDFA33}" destId="{951AA7AC-1C1A-47BB-A6DA-7AE5C0C55E85}" srcOrd="0" destOrd="0" presId="urn:microsoft.com/office/officeart/2005/8/layout/orgChart1"/>
-    <dgm:cxn modelId="{ACAD6131-C6E7-4FA3-B49A-F1FDFACC1D46}" type="presOf" srcId="{7EE8E44F-0C3A-4679-96F1-03029899B8F6}" destId="{4BD3313B-B6CB-42FE-90CB-13EA1BBA4C78}" srcOrd="0" destOrd="0" presId="urn:microsoft.com/office/officeart/2005/8/layout/orgChart1"/>
-    <dgm:cxn modelId="{970EC9B3-DCFC-43CF-9439-C028070E1749}" type="presOf" srcId="{58F003E5-0E8F-43B2-BD78-8704859781FC}" destId="{D94F6F4E-3CAA-4D71-98C2-5B11B32EE224}" srcOrd="0" destOrd="0" presId="urn:microsoft.com/office/officeart/2005/8/layout/orgChart1"/>
-    <dgm:cxn modelId="{C8342440-18CF-4F51-A360-90CB81B91711}" type="presOf" srcId="{412D8D73-F653-4132-AF48-FE332EE4AF61}" destId="{C78F9AFE-E8E1-46DE-9FB8-48A10E9F107A}" srcOrd="1" destOrd="0" presId="urn:microsoft.com/office/officeart/2005/8/layout/orgChart1"/>
+    <dgm:cxn modelId="{05E309BA-9AC9-4763-B015-4F3DC9710272}" type="presOf" srcId="{9511AE43-BA7F-49B2-BA3B-266CB9B06C28}" destId="{539C9AB9-A71B-47D2-BAFA-A26EF16D35E9}" srcOrd="0" destOrd="0" presId="urn:microsoft.com/office/officeart/2005/8/layout/orgChart1"/>
+    <dgm:cxn modelId="{85B14377-A04F-404C-AFA8-6BEE8E2CFD23}" type="presOf" srcId="{C7416EEA-DB93-48CB-9F21-97C8588E35DD}" destId="{A2F494B7-1FD7-47D3-91A2-9B488590CB64}" srcOrd="0" destOrd="0" presId="urn:microsoft.com/office/officeart/2005/8/layout/orgChart1"/>
+    <dgm:cxn modelId="{B4D7454F-4D98-401F-83E7-BE140C45DFC3}" type="presOf" srcId="{04BB0C87-6F2D-4619-8302-191948EC74A6}" destId="{D3CE8887-ABBE-448D-AE41-463E6DCE7983}" srcOrd="0" destOrd="0" presId="urn:microsoft.com/office/officeart/2005/8/layout/orgChart1"/>
+    <dgm:cxn modelId="{78560F39-C6CD-4E2B-A57D-6F4EB82A1578}" type="presOf" srcId="{1707DDAA-FF7D-469D-B0BB-E186BF94AAE6}" destId="{9C2D6E1B-1D6A-40AE-936F-284B7321FF42}" srcOrd="0" destOrd="0" presId="urn:microsoft.com/office/officeart/2005/8/layout/orgChart1"/>
     <dgm:cxn modelId="{04BD9444-96F5-4F9F-96D6-6E5D8150702D}" srcId="{3045B1B2-DC0A-4607-ACC9-6EA0209878F6}" destId="{3741E197-C607-4BAC-A29B-066FB2751C91}" srcOrd="3" destOrd="0" parTransId="{13F23037-5BD1-4678-8671-2EBB7A37F8AB}" sibTransId="{74813959-29CD-4409-BACF-AE9B76174F0E}"/>
     <dgm:cxn modelId="{0283F55E-E9EF-483C-A91C-656CC9944F9F}" srcId="{0274927B-4160-4899-AF19-9671AA211A2B}" destId="{B5CEA2D4-A899-4C2C-BA30-79C7F0302244}" srcOrd="4" destOrd="0" parTransId="{8B86F944-694A-43B9-BD2C-86002A138388}" sibTransId="{8B06C467-0364-4F8F-862D-C3FE609451FC}"/>
-    <dgm:cxn modelId="{8DB2EE55-2AB5-498C-B351-864694C91AFE}" type="presOf" srcId="{1FD30924-7ED0-4217-A609-81C912422B24}" destId="{4A45F6A9-2CEE-4778-B464-5ADE39FD2424}" srcOrd="0" destOrd="0" presId="urn:microsoft.com/office/officeart/2005/8/layout/orgChart1"/>
+    <dgm:cxn modelId="{D83389D3-ED23-4FF1-A471-2063F51A67C9}" type="presOf" srcId="{F7A70203-5488-40A0-9132-52AF0CCC0865}" destId="{0AD1E2AE-974D-4F7C-AFCD-74206E1B3B56}" srcOrd="0" destOrd="0" presId="urn:microsoft.com/office/officeart/2005/8/layout/orgChart1"/>
+    <dgm:cxn modelId="{58E0D33D-DB7F-446C-9C54-9452EC89587C}" type="presOf" srcId="{70C0C7BE-A049-472C-960B-F3918754FB25}" destId="{0A62653C-0DF8-4EDF-A01B-23209F9F26F9}" srcOrd="0" destOrd="0" presId="urn:microsoft.com/office/officeart/2005/8/layout/orgChart1"/>
     <dgm:cxn modelId="{C913FD22-4830-479B-8D0B-C63B9BEF77E3}" srcId="{0274927B-4160-4899-AF19-9671AA211A2B}" destId="{402192EA-635B-4E5A-BC30-CBA091CCA687}" srcOrd="8" destOrd="0" parTransId="{58F003E5-0E8F-43B2-BD78-8704859781FC}" sibTransId="{6DD285F6-212B-4270-B8AA-A5F40C494517}"/>
-    <dgm:cxn modelId="{48F8173A-9B35-4FAD-9780-7EFD86471DCC}" type="presOf" srcId="{9511AE43-BA7F-49B2-BA3B-266CB9B06C28}" destId="{539C9AB9-A71B-47D2-BAFA-A26EF16D35E9}" srcOrd="0" destOrd="0" presId="urn:microsoft.com/office/officeart/2005/8/layout/orgChart1"/>
-    <dgm:cxn modelId="{1FA60429-4C6C-4D24-BDD9-D6EE27A274BE}" type="presOf" srcId="{02E8AF3B-DB86-4F9A-8D46-27D7319E4BB8}" destId="{0A9A1E76-FE42-4D99-8E38-8C153C3BEC71}" srcOrd="0" destOrd="0" presId="urn:microsoft.com/office/officeart/2005/8/layout/orgChart1"/>
-    <dgm:cxn modelId="{722A25C3-9751-4BD7-BFA0-CCC6631DA049}" type="presOf" srcId="{6558A57C-4982-4A47-B2B2-8AABE7345991}" destId="{0845B1E8-7FE0-46CA-B690-B70A34907BDB}" srcOrd="0" destOrd="0" presId="urn:microsoft.com/office/officeart/2005/8/layout/orgChart1"/>
-    <dgm:cxn modelId="{5383E10D-FFD7-4739-A012-C3A0D3588552}" type="presOf" srcId="{49114A9B-D2E0-4713-9DBF-1B7318FD9E27}" destId="{E3166F7C-DF17-441D-9FD5-AE90B21D5054}" srcOrd="0" destOrd="0" presId="urn:microsoft.com/office/officeart/2005/8/layout/orgChart1"/>
-    <dgm:cxn modelId="{BB8C56CD-94E7-4E2A-9211-E0A69B2DB3AC}" type="presOf" srcId="{A3998B0F-A5C6-48FE-B0BC-BF0B7E2B7081}" destId="{76159509-0BB5-44D0-976C-3983E2A2D266}" srcOrd="0" destOrd="0" presId="urn:microsoft.com/office/officeart/2005/8/layout/orgChart1"/>
-    <dgm:cxn modelId="{D406D8E8-3628-4B26-9278-41ABA890B6EB}" type="presOf" srcId="{206FA317-2A95-4AFD-B801-ED2E3F52304B}" destId="{57F61604-BE15-4362-B346-71D638A88099}" srcOrd="1" destOrd="0" presId="urn:microsoft.com/office/officeart/2005/8/layout/orgChart1"/>
-    <dgm:cxn modelId="{D180BAEB-1BE5-4F59-A2C2-F9D0FE1AFB41}" type="presOf" srcId="{882C9CBD-8965-4D73-98D7-54F437501BE5}" destId="{8AAA2FD4-9B65-444C-904F-66481EA57F57}" srcOrd="0" destOrd="0" presId="urn:microsoft.com/office/officeart/2005/8/layout/orgChart1"/>
+    <dgm:cxn modelId="{C246AA91-E071-4DD8-8E49-69F27AD5F124}" type="presOf" srcId="{DDFB70BB-5443-40C0-B689-C60571A5518C}" destId="{99A7B5F4-03C8-4B46-A613-6DFFD2A72B9A}" srcOrd="0" destOrd="0" presId="urn:microsoft.com/office/officeart/2005/8/layout/orgChart1"/>
+    <dgm:cxn modelId="{01E02662-4066-41AE-9FE0-67A3DE4FD580}" type="presOf" srcId="{6D36762B-FB57-4DEA-90CD-3F097F4D25CC}" destId="{92C0FB43-53F4-4321-BEF9-66199300F0E8}" srcOrd="0" destOrd="0" presId="urn:microsoft.com/office/officeart/2005/8/layout/orgChart1"/>
+    <dgm:cxn modelId="{D4CF1ED2-2308-4E88-B71A-6C81F2684D40}" type="presOf" srcId="{FC3BE7C2-CAF1-4079-9560-5489769EFC27}" destId="{C33C7A6C-C6C4-41AC-8DE1-8DDEFEB60920}" srcOrd="0" destOrd="0" presId="urn:microsoft.com/office/officeart/2005/8/layout/orgChart1"/>
     <dgm:cxn modelId="{C008063F-1F1E-4934-8A59-A7B4187AD825}" srcId="{B5CEA2D4-A899-4C2C-BA30-79C7F0302244}" destId="{206FA317-2A95-4AFD-B801-ED2E3F52304B}" srcOrd="2" destOrd="0" parTransId="{463DAE48-7CE6-4E11-AAB1-77194570CA13}" sibTransId="{D951AF62-7ECE-4764-8F28-FC9C836D48FD}"/>
-    <dgm:cxn modelId="{10DC477E-0FB0-45A4-801D-50D6B07EB015}" type="presOf" srcId="{FDC9F48B-2A97-42BB-A94D-14DD284B616A}" destId="{604E9955-A4D8-4EF3-AB62-04F2B6924221}" srcOrd="1" destOrd="0" presId="urn:microsoft.com/office/officeart/2005/8/layout/orgChart1"/>
     <dgm:cxn modelId="{FD50899F-F26F-4C11-83D7-40684D29EC93}" srcId="{B5CEA2D4-A899-4C2C-BA30-79C7F0302244}" destId="{6D36762B-FB57-4DEA-90CD-3F097F4D25CC}" srcOrd="5" destOrd="0" parTransId="{F3C2A341-069D-4991-8990-61DFFDB62E32}" sibTransId="{AED57AF9-10F1-4CD6-9667-9BB1699AF639}"/>
-    <dgm:cxn modelId="{9707FA04-148B-4401-996E-E29C57488B47}" type="presOf" srcId="{B76B37EA-7611-4BE2-8A94-945B0806F9F6}" destId="{4936C0EE-735B-4022-A21D-F437E8C8FB2C}" srcOrd="0" destOrd="0" presId="urn:microsoft.com/office/officeart/2005/8/layout/orgChart1"/>
-    <dgm:cxn modelId="{F9E71AD0-E3DF-4D0C-8EB5-880AC046A16E}" type="presOf" srcId="{54F52B91-96F3-4A93-8C51-4A8BFBEDFA33}" destId="{C2459311-6B3C-4BB4-94D4-CB66B518FA25}" srcOrd="1" destOrd="0" presId="urn:microsoft.com/office/officeart/2005/8/layout/orgChart1"/>
-    <dgm:cxn modelId="{8D2DD6C6-EA2D-4C49-982A-72E59E1564B9}" type="presOf" srcId="{F6903CF6-6A4F-4541-A359-24FE5D01E33B}" destId="{FD7D4D9F-8B82-4134-A440-E709162FB101}" srcOrd="0" destOrd="0" presId="urn:microsoft.com/office/officeart/2005/8/layout/orgChart1"/>
-    <dgm:cxn modelId="{1081CBC0-49F3-4E72-8690-23C80204E9DD}" type="presOf" srcId="{4AC75C96-6CDF-4654-8237-F7788401C076}" destId="{F6AF1D9D-BBE8-4B97-95BF-FA0015EF42D6}" srcOrd="0" destOrd="0" presId="urn:microsoft.com/office/officeart/2005/8/layout/orgChart1"/>
+    <dgm:cxn modelId="{8067134D-0126-4756-9994-28962FEC11F6}" type="presOf" srcId="{9212E598-9C44-43E3-A9F6-848C3F7B98C6}" destId="{629D144A-42A8-455E-BD11-F11473E53343}" srcOrd="0" destOrd="0" presId="urn:microsoft.com/office/officeart/2005/8/layout/orgChart1"/>
+    <dgm:cxn modelId="{0E66FA2A-6620-49E8-A468-CAB81BE0D4A0}" type="presOf" srcId="{3741E197-C607-4BAC-A29B-066FB2751C91}" destId="{C0E743B2-38B4-4FFD-8B35-ADA7FA1431B1}" srcOrd="1" destOrd="0" presId="urn:microsoft.com/office/officeart/2005/8/layout/orgChart1"/>
+    <dgm:cxn modelId="{FCCD81B2-8CCC-4615-BA15-0EEEDD7A70CB}" type="presOf" srcId="{7EE8E44F-0C3A-4679-96F1-03029899B8F6}" destId="{4BD3313B-B6CB-42FE-90CB-13EA1BBA4C78}" srcOrd="0" destOrd="0" presId="urn:microsoft.com/office/officeart/2005/8/layout/orgChart1"/>
     <dgm:cxn modelId="{9D58EBE9-B38C-439F-A03D-5FEF45F8D98B}" srcId="{3045B1B2-DC0A-4607-ACC9-6EA0209878F6}" destId="{1707DDAA-FF7D-469D-B0BB-E186BF94AAE6}" srcOrd="4" destOrd="0" parTransId="{70C0C7BE-A049-472C-960B-F3918754FB25}" sibTransId="{C3A86372-A69D-4D81-BEFE-2C5701038283}"/>
-    <dgm:cxn modelId="{99E634A7-6A03-4C11-9D9B-18692383BC6F}" type="presOf" srcId="{F3C2A341-069D-4991-8990-61DFFDB62E32}" destId="{41D8D129-29D8-4385-B786-894926FEDC42}" srcOrd="0" destOrd="0" presId="urn:microsoft.com/office/officeart/2005/8/layout/orgChart1"/>
-    <dgm:cxn modelId="{79EF58F3-7E0B-4A0B-8BC1-3F63AF4FBDF4}" type="presOf" srcId="{0F3850D7-801C-4B55-B4EE-9750549084FF}" destId="{08B4D769-2DB8-4026-BE5A-65BB0EFF9F14}" srcOrd="0" destOrd="0" presId="urn:microsoft.com/office/officeart/2005/8/layout/orgChart1"/>
+    <dgm:cxn modelId="{BD87DC49-FC3D-4719-9FA5-951C174E6B8C}" type="presOf" srcId="{3F86936B-1FD6-48A0-A250-2B1EB4CB5592}" destId="{E522034E-B4F4-45A6-9472-9FE4651F335F}" srcOrd="1" destOrd="0" presId="urn:microsoft.com/office/officeart/2005/8/layout/orgChart1"/>
+    <dgm:cxn modelId="{9F5C6772-D8BE-4B20-9595-D2D9B613D1DF}" type="presOf" srcId="{AA3915FE-4491-42CC-A1AF-70CBC148FF59}" destId="{E9FA3E35-E17C-402A-9F06-8A140AF13D6A}" srcOrd="0" destOrd="0" presId="urn:microsoft.com/office/officeart/2005/8/layout/orgChart1"/>
+    <dgm:cxn modelId="{E0D72F52-E238-405C-B5A2-F00C5B62A655}" type="presOf" srcId="{3045B1B2-DC0A-4607-ACC9-6EA0209878F6}" destId="{B6A114D4-4B75-4F1E-A379-E402CD10E6C4}" srcOrd="1" destOrd="0" presId="urn:microsoft.com/office/officeart/2005/8/layout/orgChart1"/>
     <dgm:cxn modelId="{8483C8D2-1419-4A30-9BD1-5286CA25BFEE}" srcId="{0274927B-4160-4899-AF19-9671AA211A2B}" destId="{02E8AF3B-DB86-4F9A-8D46-27D7319E4BB8}" srcOrd="9" destOrd="0" parTransId="{8017E421-4010-47DD-B3A2-150D7F01784C}" sibTransId="{4CCAA9F6-7FF4-460F-8B35-21E70EA635D7}"/>
-    <dgm:cxn modelId="{D3326434-FA3B-4197-B930-780CB16D756C}" type="presOf" srcId="{1B000D60-51F0-4F7C-BE26-B6213BFA4932}" destId="{ACAD718D-61C1-406A-BAF6-C6FC780B3F8C}" srcOrd="0" destOrd="0" presId="urn:microsoft.com/office/officeart/2005/8/layout/orgChart1"/>
-    <dgm:cxn modelId="{FDE6F44E-4887-4590-9F5A-27983C3E7CB1}" type="presOf" srcId="{EB3B4FD7-4B93-4B6A-85DA-411D4E46D809}" destId="{586BD3CC-D024-49AE-98A9-57447680C793}" srcOrd="1" destOrd="0" presId="urn:microsoft.com/office/officeart/2005/8/layout/orgChart1"/>
-    <dgm:cxn modelId="{E9964372-F068-44A6-9602-F9D565EBDD20}" type="presOf" srcId="{5320F88E-D563-4578-9D4B-CD929B72BF81}" destId="{1F31A3CC-47E9-4C73-8E01-7B95861616D0}" srcOrd="0" destOrd="0" presId="urn:microsoft.com/office/officeart/2005/8/layout/orgChart1"/>
-    <dgm:cxn modelId="{262DA7B4-21C0-47C7-92CF-22BB9A2C1F92}" type="presOf" srcId="{254F2FB9-B8B1-45E2-A82F-4EBBA8D47F7E}" destId="{AE0DAA20-8A17-469F-A2AE-7E1D1148B1A8}" srcOrd="0" destOrd="0" presId="urn:microsoft.com/office/officeart/2005/8/layout/orgChart1"/>
-    <dgm:cxn modelId="{09B80AAA-1397-438E-99FF-FB41EF25034A}" type="presOf" srcId="{BD1DDD68-A030-4E56-A78C-C045A20D5260}" destId="{BBD8B560-3529-4560-B4F4-2FF262593363}" srcOrd="0" destOrd="0" presId="urn:microsoft.com/office/officeart/2005/8/layout/orgChart1"/>
-    <dgm:cxn modelId="{62B6696A-8660-40F4-94ED-A9ED92DB2FFA}" type="presOf" srcId="{FD513F68-9504-4F45-8DCD-794B58A4EE29}" destId="{5C2972FE-C97E-42B6-9A79-1CF8DC5B6AE4}" srcOrd="0" destOrd="0" presId="urn:microsoft.com/office/officeart/2005/8/layout/orgChart1"/>
+    <dgm:cxn modelId="{4C6482BB-EAF9-4404-BEBA-3E83DA57C459}" type="presOf" srcId="{C4DD8EDD-E995-4C25-AFF8-F83A3553FAF9}" destId="{5D30D3E5-3448-4B85-9084-9844DD694E7F}" srcOrd="1" destOrd="0" presId="urn:microsoft.com/office/officeart/2005/8/layout/orgChart1"/>
+    <dgm:cxn modelId="{D656EB56-BFD0-4138-AE62-A8960D2B9421}" type="presOf" srcId="{EF945DD0-6504-45B1-B65D-422FF7CEE416}" destId="{FAA0A73B-BE57-4EBF-BC6E-02688DD94992}" srcOrd="0" destOrd="0" presId="urn:microsoft.com/office/officeart/2005/8/layout/orgChart1"/>
+    <dgm:cxn modelId="{033F7CBE-6011-480F-86E6-F82722FF5DE9}" type="presOf" srcId="{0F3850D7-801C-4B55-B4EE-9750549084FF}" destId="{08B4D769-2DB8-4026-BE5A-65BB0EFF9F14}" srcOrd="0" destOrd="0" presId="urn:microsoft.com/office/officeart/2005/8/layout/orgChart1"/>
+    <dgm:cxn modelId="{A488971B-14B2-4417-B001-E97F291E8F0C}" type="presOf" srcId="{7C6E53BB-7621-4B9E-B8AB-2A5789109803}" destId="{90856F93-6928-4F29-A715-1CCE16DEB8CE}" srcOrd="0" destOrd="0" presId="urn:microsoft.com/office/officeart/2005/8/layout/orgChart1"/>
+    <dgm:cxn modelId="{2608FAAA-8983-4F15-BEF2-BA8E899F18CE}" type="presOf" srcId="{0C48992A-DA9E-416D-B351-F6CF3917497B}" destId="{ADD27B8D-46D3-4588-BB73-49AC77C35FF6}" srcOrd="0" destOrd="0" presId="urn:microsoft.com/office/officeart/2005/8/layout/orgChart1"/>
+    <dgm:cxn modelId="{934E18BE-5884-4B66-8A94-0AFA21332F9E}" type="presOf" srcId="{0274927B-4160-4899-AF19-9671AA211A2B}" destId="{AE5434BE-0902-49D1-B577-6595F8254C60}" srcOrd="1" destOrd="0" presId="urn:microsoft.com/office/officeart/2005/8/layout/orgChart1"/>
+    <dgm:cxn modelId="{141DC43B-EF37-48D4-8C31-45291045BBAD}" type="presOf" srcId="{02E8AF3B-DB86-4F9A-8D46-27D7319E4BB8}" destId="{54823B34-9DA0-498C-B771-985D797ABA89}" srcOrd="1" destOrd="0" presId="urn:microsoft.com/office/officeart/2005/8/layout/orgChart1"/>
+    <dgm:cxn modelId="{8217D68C-02F5-4B03-B736-7149DCE56F8B}" type="presOf" srcId="{2FD0ACBE-A9EE-439B-BDD7-7D04768F5ECB}" destId="{A135AE1E-C7DE-4D38-BF64-3DB4EBB55480}" srcOrd="1" destOrd="0" presId="urn:microsoft.com/office/officeart/2005/8/layout/orgChart1"/>
+    <dgm:cxn modelId="{37B0B6D0-4A0A-49E8-9287-644C56F90025}" type="presOf" srcId="{8B86F944-694A-43B9-BD2C-86002A138388}" destId="{97C1ADA8-C573-433C-A903-2B5AF2D11025}" srcOrd="0" destOrd="0" presId="urn:microsoft.com/office/officeart/2005/8/layout/orgChart1"/>
+    <dgm:cxn modelId="{B4118270-6FC0-4DCE-82A6-83D1FBA3BE2E}" type="presOf" srcId="{0C48992A-DA9E-416D-B351-F6CF3917497B}" destId="{B8EF8860-201E-4A47-880F-FE1C62264548}" srcOrd="1" destOrd="0" presId="urn:microsoft.com/office/officeart/2005/8/layout/orgChart1"/>
+    <dgm:cxn modelId="{94691C2D-6945-4F47-A6B1-CFA48EA89E52}" type="presOf" srcId="{2FD0ACBE-A9EE-439B-BDD7-7D04768F5ECB}" destId="{7BD2452F-63BA-4404-A09F-0848D6551F58}" srcOrd="0" destOrd="0" presId="urn:microsoft.com/office/officeart/2005/8/layout/orgChart1"/>
     <dgm:cxn modelId="{99306810-C422-4A11-B504-A746C310C603}" srcId="{CF25F756-588F-4C1B-9591-BB613EE272CB}" destId="{0274927B-4160-4899-AF19-9671AA211A2B}" srcOrd="0" destOrd="0" parTransId="{2AED433D-0597-4258-B441-18772D8834FD}" sibTransId="{A88DCB20-EF2C-4111-AE84-9D6560A02F3F}"/>
-    <dgm:cxn modelId="{8675B152-9E82-42E3-91CB-65D54E57D82B}" type="presOf" srcId="{0274927B-4160-4899-AF19-9671AA211A2B}" destId="{AE5434BE-0902-49D1-B577-6595F8254C60}" srcOrd="1" destOrd="0" presId="urn:microsoft.com/office/officeart/2005/8/layout/orgChart1"/>
-    <dgm:cxn modelId="{A68D75F0-07AA-46C9-8B29-612A6EAA4722}" type="presOf" srcId="{5C8EBEB2-45CA-4875-B2C1-3A80FFD2AC67}" destId="{37209606-A253-48BC-A588-886B49BABBD1}" srcOrd="0" destOrd="0" presId="urn:microsoft.com/office/officeart/2005/8/layout/orgChart1"/>
-    <dgm:cxn modelId="{311FEB4D-10CF-45E9-BF4C-BF5B5F9DD342}" type="presOf" srcId="{B5CEA2D4-A899-4C2C-BA30-79C7F0302244}" destId="{E6677268-D00C-4D1B-A6D9-295F28778097}" srcOrd="0" destOrd="0" presId="urn:microsoft.com/office/officeart/2005/8/layout/orgChart1"/>
+    <dgm:cxn modelId="{A399BB7E-E1B1-4FC5-B9AD-E918E1E99A3C}" type="presOf" srcId="{254F2FB9-B8B1-45E2-A82F-4EBBA8D47F7E}" destId="{6320A880-F80E-4CF8-8C28-17D03A432C6C}" srcOrd="1" destOrd="0" presId="urn:microsoft.com/office/officeart/2005/8/layout/orgChart1"/>
+    <dgm:cxn modelId="{F3148B29-8C4B-4E40-8A99-F907AFC6B41B}" type="presOf" srcId="{C88AE6E3-0700-4F24-88F8-01A94F1EFDD0}" destId="{1D844913-ECD1-4382-9097-101154A0FCC7}" srcOrd="0" destOrd="0" presId="urn:microsoft.com/office/officeart/2005/8/layout/orgChart1"/>
+    <dgm:cxn modelId="{EA27929E-E95C-4F33-B5BE-0D6484296C6E}" type="presOf" srcId="{A3998B0F-A5C6-48FE-B0BC-BF0B7E2B7081}" destId="{76159509-0BB5-44D0-976C-3983E2A2D266}" srcOrd="0" destOrd="0" presId="urn:microsoft.com/office/officeart/2005/8/layout/orgChart1"/>
+    <dgm:cxn modelId="{7460079F-0019-473F-9D04-694CCCB68BD0}" type="presOf" srcId="{6667787B-8278-48F1-A8AA-4BBEBED29AC7}" destId="{24DB76FC-FDBB-4AED-BE5A-4E4AE56E9F1D}" srcOrd="0" destOrd="0" presId="urn:microsoft.com/office/officeart/2005/8/layout/orgChart1"/>
+    <dgm:cxn modelId="{38DA9EB7-976B-4963-A401-FE5917BDB459}" type="presOf" srcId="{0514F8A1-4B60-46B1-9B43-60C5F0627DF1}" destId="{6FC30F81-EB7F-4DFC-9AA5-C2A37B459F04}" srcOrd="1" destOrd="0" presId="urn:microsoft.com/office/officeart/2005/8/layout/orgChart1"/>
+    <dgm:cxn modelId="{41C95784-E0A9-4644-AAB5-27A5CD239E1A}" type="presOf" srcId="{37682145-075D-4526-BE74-A2FD14772674}" destId="{3C43E7A2-C899-4FF3-A54E-8B1DADF7F1D8}" srcOrd="0" destOrd="0" presId="urn:microsoft.com/office/officeart/2005/8/layout/orgChart1"/>
+    <dgm:cxn modelId="{8F19EEF0-B840-4CA4-B4A2-B3111F6445E2}" type="presOf" srcId="{49114A9B-D2E0-4713-9DBF-1B7318FD9E27}" destId="{D5BAEF3F-BD35-4D7E-A4FF-F30965920AFA}" srcOrd="1" destOrd="0" presId="urn:microsoft.com/office/officeart/2005/8/layout/orgChart1"/>
     <dgm:cxn modelId="{D407C968-7B37-4AC5-BAE5-53670733AE77}" srcId="{0274927B-4160-4899-AF19-9671AA211A2B}" destId="{3045B1B2-DC0A-4607-ACC9-6EA0209878F6}" srcOrd="6" destOrd="0" parTransId="{FC3BE7C2-CAF1-4079-9560-5489769EFC27}" sibTransId="{7575C62C-8AC3-4892-8DE6-501D67B8487C}"/>
-    <dgm:cxn modelId="{8615B65A-FED8-4881-AF23-CCC8F323D9F1}" type="presOf" srcId="{BC73FEC3-7BE4-4F76-A05A-FAEB1EC6BC05}" destId="{1256D7E3-FC8E-4DD7-B64E-2DF45B28EE68}" srcOrd="0" destOrd="0" presId="urn:microsoft.com/office/officeart/2005/8/layout/orgChart1"/>
+    <dgm:cxn modelId="{B133BE57-7CC2-4643-949F-E24884798190}" type="presOf" srcId="{8017E421-4010-47DD-B3A2-150D7F01784C}" destId="{E897A794-E666-4DCD-89D5-3E766B270427}" srcOrd="0" destOrd="0" presId="urn:microsoft.com/office/officeart/2005/8/layout/orgChart1"/>
+    <dgm:cxn modelId="{9DDCD874-FF4D-4265-B609-2E9967D126AF}" type="presOf" srcId="{A326D562-FC53-441D-9269-0AED7029A99A}" destId="{E6CB73C8-18AD-4E4D-AE69-1F66714D57E7}" srcOrd="1" destOrd="0" presId="urn:microsoft.com/office/officeart/2005/8/layout/orgChart1"/>
+    <dgm:cxn modelId="{AB93A154-E823-4213-8F4D-EDBDA262A963}" type="presOf" srcId="{02E8AF3B-DB86-4F9A-8D46-27D7319E4BB8}" destId="{0A9A1E76-FE42-4D99-8E38-8C153C3BEC71}" srcOrd="0" destOrd="0" presId="urn:microsoft.com/office/officeart/2005/8/layout/orgChart1"/>
     <dgm:cxn modelId="{7954354A-A23E-42B6-840A-962221585393}" srcId="{CF25F756-588F-4C1B-9591-BB613EE272CB}" destId="{C4DD8EDD-E995-4C25-AFF8-F83A3553FAF9}" srcOrd="1" destOrd="0" parTransId="{0E88CAD0-4595-4D4B-A0AC-4CD7353C555C}" sibTransId="{A1AE32C3-045C-49F6-8F2E-1508D00C4D8D}"/>
     <dgm:cxn modelId="{50C39D5E-B2DD-4EA9-8E77-53C6403BC397}" srcId="{0274927B-4160-4899-AF19-9671AA211A2B}" destId="{A7E6D440-D1BC-47AB-A4BC-6364938D11FE}" srcOrd="5" destOrd="0" parTransId="{5320F88E-D563-4578-9D4B-CD929B72BF81}" sibTransId="{A0C8DCC6-70B8-48E5-B8E0-C03E56731BB9}"/>
-    <dgm:cxn modelId="{12CA0856-E9B1-4F91-8D9C-D148748D695B}" type="presOf" srcId="{7C6E53BB-7621-4B9E-B8AB-2A5789109803}" destId="{90856F93-6928-4F29-A715-1CCE16DEB8CE}" srcOrd="0" destOrd="0" presId="urn:microsoft.com/office/officeart/2005/8/layout/orgChart1"/>
+    <dgm:cxn modelId="{5A09D3C0-ED30-455C-992A-BA07D75FD48F}" type="presOf" srcId="{A7E6D440-D1BC-47AB-A4BC-6364938D11FE}" destId="{4408F1D1-8DD2-418C-ABAE-49A9C1656FFB}" srcOrd="1" destOrd="0" presId="urn:microsoft.com/office/officeart/2005/8/layout/orgChart1"/>
+    <dgm:cxn modelId="{49E15FCE-8D30-4794-8462-C1BFCEB83095}" type="presOf" srcId="{402192EA-635B-4E5A-BC30-CBA091CCA687}" destId="{53F64DE1-C267-4768-9640-9F5FECF761EF}" srcOrd="0" destOrd="0" presId="urn:microsoft.com/office/officeart/2005/8/layout/orgChart1"/>
+    <dgm:cxn modelId="{360291AE-A7E5-4573-80DE-A6489004195B}" type="presOf" srcId="{832D0428-C81C-4895-8335-E8EDA9233ED3}" destId="{E5E7503A-7612-4B0C-A329-AB0202849CA8}" srcOrd="0" destOrd="0" presId="urn:microsoft.com/office/officeart/2005/8/layout/orgChart1"/>
+    <dgm:cxn modelId="{AC125726-1502-445F-835B-F0D31AEF430F}" type="presOf" srcId="{832D0428-C81C-4895-8335-E8EDA9233ED3}" destId="{149078CD-1B5B-412D-A0CE-202071623540}" srcOrd="1" destOrd="0" presId="urn:microsoft.com/office/officeart/2005/8/layout/orgChart1"/>
     <dgm:cxn modelId="{DCDE5DE1-6C54-49B6-829A-7D27B87A3D18}" srcId="{402192EA-635B-4E5A-BC30-CBA091CCA687}" destId="{0514F8A1-4B60-46B1-9B43-60C5F0627DF1}" srcOrd="0" destOrd="0" parTransId="{6558A57C-4982-4A47-B2B2-8AABE7345991}" sibTransId="{5B3A3CB9-257B-4EAE-AA31-FB1004E25F63}"/>
-    <dgm:cxn modelId="{9F55C22F-58F8-4754-AC05-52AC05A8ACDE}" type="presOf" srcId="{04BB0C87-6F2D-4619-8302-191948EC74A6}" destId="{D3CE8887-ABBE-448D-AE41-463E6DCE7983}" srcOrd="0" destOrd="0" presId="urn:microsoft.com/office/officeart/2005/8/layout/orgChart1"/>
-    <dgm:cxn modelId="{222355AA-6B7F-43CA-B41C-3915F295F82D}" type="presOf" srcId="{206FA317-2A95-4AFD-B801-ED2E3F52304B}" destId="{5EE94A07-DE5A-4F7A-A8DD-16D552E2D98E}" srcOrd="0" destOrd="0" presId="urn:microsoft.com/office/officeart/2005/8/layout/orgChart1"/>
-    <dgm:cxn modelId="{142155D9-BA10-496E-9564-110D53302E75}" type="presOf" srcId="{A7E6D440-D1BC-47AB-A4BC-6364938D11FE}" destId="{4408F1D1-8DD2-418C-ABAE-49A9C1656FFB}" srcOrd="1" destOrd="0" presId="urn:microsoft.com/office/officeart/2005/8/layout/orgChart1"/>
-    <dgm:cxn modelId="{645F1EE6-01D7-4962-A082-9E147C1CA402}" type="presOf" srcId="{EF945DD0-6504-45B1-B65D-422FF7CEE416}" destId="{FAA0A73B-BE57-4EBF-BC6E-02688DD94992}" srcOrd="0" destOrd="0" presId="urn:microsoft.com/office/officeart/2005/8/layout/orgChart1"/>
-    <dgm:cxn modelId="{D97F89D0-0313-4866-BCDC-5DBAC7C0ABB7}" type="presOf" srcId="{1FD30924-7ED0-4217-A609-81C912422B24}" destId="{70DD15F4-9873-4C92-A83A-F5A2BD26FFD0}" srcOrd="1" destOrd="0" presId="urn:microsoft.com/office/officeart/2005/8/layout/orgChart1"/>
-    <dgm:cxn modelId="{4513D24A-FF6D-41CC-AAB6-437AA57E1C34}" type="presOf" srcId="{F841F772-F263-44DB-AF9F-DD29A8A41A82}" destId="{2F56B4D2-400A-48F1-9F86-328A9D96FD6A}" srcOrd="0" destOrd="0" presId="urn:microsoft.com/office/officeart/2005/8/layout/orgChart1"/>
-    <dgm:cxn modelId="{AD1AD751-A9AC-4CA0-80C9-0A00DB9879D7}" type="presOf" srcId="{3F86936B-1FD6-48A0-A250-2B1EB4CB5592}" destId="{95757365-1776-4A05-B177-ECC651A46341}" srcOrd="0" destOrd="0" presId="urn:microsoft.com/office/officeart/2005/8/layout/orgChart1"/>
-    <dgm:cxn modelId="{85110B88-0143-46DB-985D-7728CA59EE4D}" type="presOf" srcId="{8017E421-4010-47DD-B3A2-150D7F01784C}" destId="{E897A794-E666-4DCD-89D5-3E766B270427}" srcOrd="0" destOrd="0" presId="urn:microsoft.com/office/officeart/2005/8/layout/orgChart1"/>
-    <dgm:cxn modelId="{551E6ADC-AB94-45E3-B14C-C3D59D477004}" type="presOf" srcId="{832D0428-C81C-4895-8335-E8EDA9233ED3}" destId="{E5E7503A-7612-4B0C-A329-AB0202849CA8}" srcOrd="0" destOrd="0" presId="urn:microsoft.com/office/officeart/2005/8/layout/orgChart1"/>
+    <dgm:cxn modelId="{F9F1ABBD-1711-4857-89F7-6081948C7975}" type="presOf" srcId="{B76B37EA-7611-4BE2-8A94-945B0806F9F6}" destId="{4936C0EE-735B-4022-A21D-F437E8C8FB2C}" srcOrd="0" destOrd="0" presId="urn:microsoft.com/office/officeart/2005/8/layout/orgChart1"/>
+    <dgm:cxn modelId="{145DD96E-03BC-4988-A549-C82D921F784E}" type="presOf" srcId="{37682145-075D-4526-BE74-A2FD14772674}" destId="{F2328742-AD42-44F6-93EE-FB64E22017C9}" srcOrd="1" destOrd="0" presId="urn:microsoft.com/office/officeart/2005/8/layout/orgChart1"/>
+    <dgm:cxn modelId="{DD171851-DABA-480E-B1D4-FB420767AD49}" type="presOf" srcId="{FDC9F48B-2A97-42BB-A94D-14DD284B616A}" destId="{96A2D62A-7231-40B0-A064-11231D9FBD36}" srcOrd="0" destOrd="0" presId="urn:microsoft.com/office/officeart/2005/8/layout/orgChart1"/>
+    <dgm:cxn modelId="{F26D770E-E7E8-4228-AF27-92A8E263CAC0}" type="presOf" srcId="{EB3B4FD7-4B93-4B6A-85DA-411D4E46D809}" destId="{586BD3CC-D024-49AE-98A9-57447680C793}" srcOrd="1" destOrd="0" presId="urn:microsoft.com/office/officeart/2005/8/layout/orgChart1"/>
+    <dgm:cxn modelId="{0A1E771A-7D98-41F4-9CA8-203D82FDC9BF}" type="presOf" srcId="{B5CEA2D4-A899-4C2C-BA30-79C7F0302244}" destId="{2B0A4C06-23E2-4C10-ACD4-A1381D5956C7}" srcOrd="1" destOrd="0" presId="urn:microsoft.com/office/officeart/2005/8/layout/orgChart1"/>
+    <dgm:cxn modelId="{6A00C61C-CBAD-4E2B-8869-A355157807AB}" type="presOf" srcId="{BD1DDD68-A030-4E56-A78C-C045A20D5260}" destId="{16A9F9D7-3787-4714-911F-99186952F738}" srcOrd="1" destOrd="0" presId="urn:microsoft.com/office/officeart/2005/8/layout/orgChart1"/>
+    <dgm:cxn modelId="{827BDEC7-CF0E-4E2E-A92A-293BBF75F48A}" type="presOf" srcId="{5C8EBEB2-45CA-4875-B2C1-3A80FFD2AC67}" destId="{37209606-A253-48BC-A588-886B49BABBD1}" srcOrd="0" destOrd="0" presId="urn:microsoft.com/office/officeart/2005/8/layout/orgChart1"/>
+    <dgm:cxn modelId="{359B9E60-3976-4D7E-B0FD-D33D9E722AA2}" type="presOf" srcId="{F841F772-F263-44DB-AF9F-DD29A8A41A82}" destId="{2F56B4D2-400A-48F1-9F86-328A9D96FD6A}" srcOrd="0" destOrd="0" presId="urn:microsoft.com/office/officeart/2005/8/layout/orgChart1"/>
     <dgm:cxn modelId="{AAA020C6-E2F1-4FCD-97BC-637EFFB70E8B}" srcId="{B5CEA2D4-A899-4C2C-BA30-79C7F0302244}" destId="{A9751E97-5308-409A-BD37-D117ED6BF809}" srcOrd="1" destOrd="0" parTransId="{B76B37EA-7611-4BE2-8A94-945B0806F9F6}" sibTransId="{9222EC89-35DE-4ED9-8619-5ACD4F38A454}"/>
-    <dgm:cxn modelId="{C30956C6-8150-4291-A112-CBB062269B72}" type="presOf" srcId="{1707DDAA-FF7D-469D-B0BB-E186BF94AAE6}" destId="{3596B5AD-F16B-4ED3-96AA-D3FE4FDF760F}" srcOrd="1" destOrd="0" presId="urn:microsoft.com/office/officeart/2005/8/layout/orgChart1"/>
-    <dgm:cxn modelId="{4257B486-5E9D-431E-8E74-30EA2F441BD1}" type="presOf" srcId="{1E3ABECC-8D21-4FCF-8F22-4047954C6620}" destId="{F0432EA2-E586-4C57-9E74-B7DC627F4296}" srcOrd="0" destOrd="0" presId="urn:microsoft.com/office/officeart/2005/8/layout/orgChart1"/>
-    <dgm:cxn modelId="{B7CB40AF-1E97-46D8-8745-E8EB131801C6}" type="presOf" srcId="{9212E598-9C44-43E3-A9F6-848C3F7B98C6}" destId="{629D144A-42A8-455E-BD11-F11473E53343}" srcOrd="0" destOrd="0" presId="urn:microsoft.com/office/officeart/2005/8/layout/orgChart1"/>
-    <dgm:cxn modelId="{CEA59BE0-9340-4BBF-959E-A0D49B6A2B7F}" type="presOf" srcId="{49114A9B-D2E0-4713-9DBF-1B7318FD9E27}" destId="{D5BAEF3F-BD35-4D7E-A4FF-F30965920AFA}" srcOrd="1" destOrd="0" presId="urn:microsoft.com/office/officeart/2005/8/layout/orgChart1"/>
-    <dgm:cxn modelId="{2C7C9108-3433-441B-8E71-219DAD003D25}" type="presOf" srcId="{6D36762B-FB57-4DEA-90CD-3F097F4D25CC}" destId="{D9ED388C-CEBD-4853-9A3E-C27037FF2C56}" srcOrd="1" destOrd="0" presId="urn:microsoft.com/office/officeart/2005/8/layout/orgChart1"/>
+    <dgm:cxn modelId="{F27000B4-2E18-4F5D-B52D-9DFA7CE10804}" type="presOf" srcId="{FDC9F48B-2A97-42BB-A94D-14DD284B616A}" destId="{604E9955-A4D8-4EF3-AB62-04F2B6924221}" srcOrd="1" destOrd="0" presId="urn:microsoft.com/office/officeart/2005/8/layout/orgChart1"/>
+    <dgm:cxn modelId="{F4EA89AE-517C-4C62-A1DF-1FC92DAA87BC}" type="presOf" srcId="{F841F772-F263-44DB-AF9F-DD29A8A41A82}" destId="{EAAC0396-F5F9-4F12-82E3-06CCEE8D8411}" srcOrd="1" destOrd="0" presId="urn:microsoft.com/office/officeart/2005/8/layout/orgChart1"/>
+    <dgm:cxn modelId="{88261B23-5664-4AE8-8849-31E23258FC33}" type="presOf" srcId="{F3C2A341-069D-4991-8990-61DFFDB62E32}" destId="{41D8D129-29D8-4385-B786-894926FEDC42}" srcOrd="0" destOrd="0" presId="urn:microsoft.com/office/officeart/2005/8/layout/orgChart1"/>
+    <dgm:cxn modelId="{29250D42-28FC-42E9-B7BB-D03A1A1CE70B}" type="presOf" srcId="{13F23037-5BD1-4678-8671-2EBB7A37F8AB}" destId="{4E5E3395-7D78-4F0F-8BA4-0CA66D4382A3}" srcOrd="0" destOrd="0" presId="urn:microsoft.com/office/officeart/2005/8/layout/orgChart1"/>
+    <dgm:cxn modelId="{BB6345A9-8867-4D40-B147-2CB52DB312C7}" type="presOf" srcId="{A7E6D440-D1BC-47AB-A4BC-6364938D11FE}" destId="{88E42A67-50A6-46C1-A655-A67481AF8CF9}" srcOrd="0" destOrd="0" presId="urn:microsoft.com/office/officeart/2005/8/layout/orgChart1"/>
+    <dgm:cxn modelId="{67E0720C-6AA7-459C-BAC2-1D31F5AA439B}" type="presOf" srcId="{412D8D73-F653-4132-AF48-FE332EE4AF61}" destId="{FEE3C8F0-336B-4489-B1F3-DF952E1353C6}" srcOrd="0" destOrd="0" presId="urn:microsoft.com/office/officeart/2005/8/layout/orgChart1"/>
+    <dgm:cxn modelId="{95056F41-C4FF-4208-862D-D68E76414B64}" type="presOf" srcId="{0274927B-4160-4899-AF19-9671AA211A2B}" destId="{25FA3ADB-37ED-43D8-B4C9-DE7BAE16907E}" srcOrd="0" destOrd="0" presId="urn:microsoft.com/office/officeart/2005/8/layout/orgChart1"/>
+    <dgm:cxn modelId="{3AA90421-BB8C-4021-A0E9-4C9DE2304225}" type="presOf" srcId="{115D3D74-8A9E-46A5-8E17-2DD64D5CC212}" destId="{6FFED9C4-696B-4ABA-A003-AB2F5D1066AB}" srcOrd="0" destOrd="0" presId="urn:microsoft.com/office/officeart/2005/8/layout/orgChart1"/>
     <dgm:cxn modelId="{CC6C2AB1-69AD-4C55-944B-2488ABAC2C31}" srcId="{54F52B91-96F3-4A93-8C51-4A8BFBEDFA33}" destId="{9212E598-9C44-43E3-A9F6-848C3F7B98C6}" srcOrd="0" destOrd="0" parTransId="{A3998B0F-A5C6-48FE-B0BC-BF0B7E2B7081}" sibTransId="{8F01BDFD-242D-4425-AA2F-94FB37A1DABF}"/>
-    <dgm:cxn modelId="{8F009DCF-0549-4103-ABAB-7068B2CE524A}" type="presOf" srcId="{BD1DDD68-A030-4E56-A78C-C045A20D5260}" destId="{16A9F9D7-3787-4714-911F-99186952F738}" srcOrd="1" destOrd="0" presId="urn:microsoft.com/office/officeart/2005/8/layout/orgChart1"/>
-    <dgm:cxn modelId="{FE2766CA-0EBA-4C8B-AFFF-19160C1E456A}" type="presOf" srcId="{3741E197-C607-4BAC-A29B-066FB2751C91}" destId="{4304F539-04CE-41DE-AB0A-040F37901232}" srcOrd="0" destOrd="0" presId="urn:microsoft.com/office/officeart/2005/8/layout/orgChart1"/>
-    <dgm:cxn modelId="{C21C7D5C-BAC6-4297-9A89-6D2821594DD9}" type="presOf" srcId="{3741E197-C607-4BAC-A29B-066FB2751C91}" destId="{C0E743B2-38B4-4FFD-8B35-ADA7FA1431B1}" srcOrd="1" destOrd="0" presId="urn:microsoft.com/office/officeart/2005/8/layout/orgChart1"/>
-    <dgm:cxn modelId="{998D604D-9CD9-4877-87B1-20B2167232A4}" type="presOf" srcId="{A6569C1B-F779-4BE0-969E-A2AFB0425B84}" destId="{58FCFA12-57FF-4DDE-AA78-FD5F24D44BE5}" srcOrd="0" destOrd="0" presId="urn:microsoft.com/office/officeart/2005/8/layout/orgChart1"/>
-    <dgm:cxn modelId="{AFD17986-EB2A-4451-960A-1815F50D2C2D}" type="presOf" srcId="{1707DDAA-FF7D-469D-B0BB-E186BF94AAE6}" destId="{9C2D6E1B-1D6A-40AE-936F-284B7321FF42}" srcOrd="0" destOrd="0" presId="urn:microsoft.com/office/officeart/2005/8/layout/orgChart1"/>
-    <dgm:cxn modelId="{EEAF239F-0DB0-42B4-BD6E-DB8F8028CC03}" type="presOf" srcId="{5C8EBEB2-45CA-4875-B2C1-3A80FFD2AC67}" destId="{08D8DD80-F8DB-42D4-8B5F-8F3E6B33839A}" srcOrd="1" destOrd="0" presId="urn:microsoft.com/office/officeart/2005/8/layout/orgChart1"/>
-    <dgm:cxn modelId="{24609C32-BDF9-42D5-ADEA-787DB076905B}" type="presOf" srcId="{37682145-075D-4526-BE74-A2FD14772674}" destId="{F2328742-AD42-44F6-93EE-FB64E22017C9}" srcOrd="1" destOrd="0" presId="urn:microsoft.com/office/officeart/2005/8/layout/orgChart1"/>
-    <dgm:cxn modelId="{DB72D5A2-3C30-4267-8011-7CC4B8961B37}" type="presOf" srcId="{FDC9F48B-2A97-42BB-A94D-14DD284B616A}" destId="{96A2D62A-7231-40B0-A064-11231D9FBD36}" srcOrd="0" destOrd="0" presId="urn:microsoft.com/office/officeart/2005/8/layout/orgChart1"/>
-    <dgm:cxn modelId="{E05565F0-8C12-437F-8DED-3782A2021320}" type="presOf" srcId="{6667787B-8278-48F1-A8AA-4BBEBED29AC7}" destId="{24DB76FC-FDBB-4AED-BE5A-4E4AE56E9F1D}" srcOrd="0" destOrd="0" presId="urn:microsoft.com/office/officeart/2005/8/layout/orgChart1"/>
+    <dgm:cxn modelId="{1E29D5F7-67D9-42F5-B2D8-BE410D6B629F}" type="presOf" srcId="{5320F88E-D563-4578-9D4B-CD929B72BF81}" destId="{1F31A3CC-47E9-4C73-8E01-7B95861616D0}" srcOrd="0" destOrd="0" presId="urn:microsoft.com/office/officeart/2005/8/layout/orgChart1"/>
+    <dgm:cxn modelId="{7BB8CA09-62F5-4683-BFC0-CEEE21ACD575}" type="presOf" srcId="{402192EA-635B-4E5A-BC30-CBA091CCA687}" destId="{831B417E-D813-4576-8428-B6F99D5216F6}" srcOrd="1" destOrd="0" presId="urn:microsoft.com/office/officeart/2005/8/layout/orgChart1"/>
+    <dgm:cxn modelId="{5655AD27-202A-45DE-9471-79E9AC898D00}" type="presOf" srcId="{1E3ABECC-8D21-4FCF-8F22-4047954C6620}" destId="{F0432EA2-E586-4C57-9E74-B7DC627F4296}" srcOrd="0" destOrd="0" presId="urn:microsoft.com/office/officeart/2005/8/layout/orgChart1"/>
     <dgm:cxn modelId="{D2ABC662-1AF9-4909-B9FD-0244068A5D15}" srcId="{0274927B-4160-4899-AF19-9671AA211A2B}" destId="{FDC9F48B-2A97-42BB-A94D-14DD284B616A}" srcOrd="0" destOrd="0" parTransId="{EF945DD0-6504-45B1-B65D-422FF7CEE416}" sibTransId="{DFBEF7FD-6A4D-43F9-AEF4-4EB26978CE13}"/>
-    <dgm:cxn modelId="{5CA77424-7F7B-4071-80FC-10612968698E}" type="presOf" srcId="{3045B1B2-DC0A-4607-ACC9-6EA0209878F6}" destId="{B6A114D4-4B75-4F1E-A379-E402CD10E6C4}" srcOrd="1" destOrd="0" presId="urn:microsoft.com/office/officeart/2005/8/layout/orgChart1"/>
+    <dgm:cxn modelId="{B91BB0EE-2BEF-4E00-BD77-3015658830A1}" type="presOf" srcId="{206FA317-2A95-4AFD-B801-ED2E3F52304B}" destId="{5EE94A07-DE5A-4F7A-A8DD-16D552E2D98E}" srcOrd="0" destOrd="0" presId="urn:microsoft.com/office/officeart/2005/8/layout/orgChart1"/>
     <dgm:cxn modelId="{36BDA124-864F-43FE-B765-FA109A9C0381}" srcId="{3045B1B2-DC0A-4607-ACC9-6EA0209878F6}" destId="{5C8EBEB2-45CA-4875-B2C1-3A80FFD2AC67}" srcOrd="0" destOrd="0" parTransId="{AA3915FE-4491-42CC-A1AF-70CBC148FF59}" sibTransId="{87CF262D-40B1-4CCD-A406-357431074C01}"/>
-    <dgm:cxn modelId="{C993AC57-0B4C-4631-A426-FA48BA8DDD84}" type="presOf" srcId="{A9751E97-5308-409A-BD37-D117ED6BF809}" destId="{4F17F90F-8BD4-4804-A10D-0E0D98F92923}" srcOrd="1" destOrd="0" presId="urn:microsoft.com/office/officeart/2005/8/layout/orgChart1"/>
-    <dgm:cxn modelId="{1295FBD0-29E9-4937-9589-C1DBB2890C84}" type="presOf" srcId="{70C0C7BE-A049-472C-960B-F3918754FB25}" destId="{0A62653C-0DF8-4EDF-A01B-23209F9F26F9}" srcOrd="0" destOrd="0" presId="urn:microsoft.com/office/officeart/2005/8/layout/orgChart1"/>
-    <dgm:cxn modelId="{C55F4DFD-7A38-4565-A2B1-23C66E3CCCF8}" type="presOf" srcId="{C4DD8EDD-E995-4C25-AFF8-F83A3553FAF9}" destId="{5D30D3E5-3448-4B85-9084-9844DD694E7F}" srcOrd="1" destOrd="0" presId="urn:microsoft.com/office/officeart/2005/8/layout/orgChart1"/>
-    <dgm:cxn modelId="{6DCC5B15-91D3-4305-B5BE-AB449EB0A0EA}" type="presOf" srcId="{E51BC5A4-9C0D-4258-B89D-D0AE1ABE08D8}" destId="{50B91C8F-9633-4F9D-970A-524716897861}" srcOrd="0" destOrd="0" presId="urn:microsoft.com/office/officeart/2005/8/layout/orgChart1"/>
-    <dgm:cxn modelId="{CD167F51-000D-4EF4-8364-CFDC27C50725}" type="presOf" srcId="{A326D562-FC53-441D-9269-0AED7029A99A}" destId="{E6CB73C8-18AD-4E4D-AE69-1F66714D57E7}" srcOrd="1" destOrd="0" presId="urn:microsoft.com/office/officeart/2005/8/layout/orgChart1"/>
-    <dgm:cxn modelId="{EF1B30FC-425B-44F2-AC88-BE9A3AD8A3F0}" type="presOf" srcId="{F841F772-F263-44DB-AF9F-DD29A8A41A82}" destId="{EAAC0396-F5F9-4F12-82E3-06CCEE8D8411}" srcOrd="1" destOrd="0" presId="urn:microsoft.com/office/officeart/2005/8/layout/orgChart1"/>
+    <dgm:cxn modelId="{24E4C05C-9040-40FF-B718-83C8C2EFD47E}" type="presOf" srcId="{1E3ABECC-8D21-4FCF-8F22-4047954C6620}" destId="{D27660A4-8C22-4AA8-8F93-D6A250C1942F}" srcOrd="1" destOrd="0" presId="urn:microsoft.com/office/officeart/2005/8/layout/orgChart1"/>
+    <dgm:cxn modelId="{C853A5B6-3FF3-4392-A217-94BBDB1C588E}" type="presOf" srcId="{5C8EBEB2-45CA-4875-B2C1-3A80FFD2AC67}" destId="{08D8DD80-F8DB-42D4-8B5F-8F3E6B33839A}" srcOrd="1" destOrd="0" presId="urn:microsoft.com/office/officeart/2005/8/layout/orgChart1"/>
+    <dgm:cxn modelId="{FE392E75-4BC0-497F-B3A4-E81ECD10A31A}" type="presOf" srcId="{0514F8A1-4B60-46B1-9B43-60C5F0627DF1}" destId="{8A46CCD3-1595-4057-9247-6F1A420CF6FC}" srcOrd="0" destOrd="0" presId="urn:microsoft.com/office/officeart/2005/8/layout/orgChart1"/>
+    <dgm:cxn modelId="{60AB3A43-80C6-4C9D-B8BE-632CD7901F17}" type="presOf" srcId="{E51BC5A4-9C0D-4258-B89D-D0AE1ABE08D8}" destId="{50B91C8F-9633-4F9D-970A-524716897861}" srcOrd="0" destOrd="0" presId="urn:microsoft.com/office/officeart/2005/8/layout/orgChart1"/>
+    <dgm:cxn modelId="{A80F322C-C71D-444F-B024-7B64239D7ED2}" type="presOf" srcId="{A326D562-FC53-441D-9269-0AED7029A99A}" destId="{CFFDF423-B662-42D5-91DA-0A745D4CA88E}" srcOrd="0" destOrd="0" presId="urn:microsoft.com/office/officeart/2005/8/layout/orgChart1"/>
+    <dgm:cxn modelId="{8613392D-5826-44E7-BF25-FB5F7AFA126A}" type="presOf" srcId="{3045B1B2-DC0A-4607-ACC9-6EA0209878F6}" destId="{A3596C5C-D5BF-4D1F-99EE-77880EC19FC8}" srcOrd="0" destOrd="0" presId="urn:microsoft.com/office/officeart/2005/8/layout/orgChart1"/>
     <dgm:cxn modelId="{38EEAE5E-BE61-432A-AD98-11B56DFE10F7}" srcId="{3045B1B2-DC0A-4607-ACC9-6EA0209878F6}" destId="{3F86936B-1FD6-48A0-A250-2B1EB4CB5592}" srcOrd="2" destOrd="0" parTransId="{882C9CBD-8965-4D73-98D7-54F437501BE5}" sibTransId="{D879D27F-8D76-420C-B068-F16896F28251}"/>
     <dgm:cxn modelId="{85026290-96D5-4D0F-9075-6ECB10EE9BFA}" srcId="{B5CEA2D4-A899-4C2C-BA30-79C7F0302244}" destId="{49114A9B-D2E0-4713-9DBF-1B7318FD9E27}" srcOrd="4" destOrd="0" parTransId="{9511AE43-BA7F-49B2-BA3B-266CB9B06C28}" sibTransId="{E3FE093F-97A4-4DFF-8A60-A5C2CF1AA222}"/>
     <dgm:cxn modelId="{6599F7E2-3E16-4051-8CA2-C2423E791985}" srcId="{B5CEA2D4-A899-4C2C-BA30-79C7F0302244}" destId="{04A842A6-3D2B-45FE-B6D1-65F0829EE722}" srcOrd="3" destOrd="0" parTransId="{F6903CF6-6A4F-4541-A359-24FE5D01E33B}" sibTransId="{B14EF6FE-A1CE-4C76-A341-23F4013BAF2C}"/>
-    <dgm:cxn modelId="{C16DD37C-9884-4916-BAD6-5C132946B03E}" type="presOf" srcId="{8B86F944-694A-43B9-BD2C-86002A138388}" destId="{97C1ADA8-C573-433C-A903-2B5AF2D11025}" srcOrd="0" destOrd="0" presId="urn:microsoft.com/office/officeart/2005/8/layout/orgChart1"/>
+    <dgm:cxn modelId="{945F8D58-7402-466A-AB84-04530D893FBB}" type="presOf" srcId="{1B000D60-51F0-4F7C-BE26-B6213BFA4932}" destId="{ACAD718D-61C1-406A-BAF6-C6FC780B3F8C}" srcOrd="0" destOrd="0" presId="urn:microsoft.com/office/officeart/2005/8/layout/orgChart1"/>
+    <dgm:cxn modelId="{51B678E1-D9C8-48C5-B682-8F4D1A42636B}" type="presOf" srcId="{54F52B91-96F3-4A93-8C51-4A8BFBEDFA33}" destId="{C2459311-6B3C-4BB4-94D4-CB66B518FA25}" srcOrd="1" destOrd="0" presId="urn:microsoft.com/office/officeart/2005/8/layout/orgChart1"/>
     <dgm:cxn modelId="{E5F2F7F3-DE38-4F3B-9FD9-E04636928AB0}" srcId="{0274927B-4160-4899-AF19-9671AA211A2B}" destId="{C88AE6E3-0700-4F24-88F8-01A94F1EFDD0}" srcOrd="2" destOrd="0" parTransId="{F7A70203-5488-40A0-9132-52AF0CCC0865}" sibTransId="{78980ABB-0FED-49B9-BE6C-FAFA6324EC58}"/>
-    <dgm:cxn modelId="{3DBEA719-34A5-4EDD-91C4-E284D7F23CAD}" type="presOf" srcId="{04A842A6-3D2B-45FE-B6D1-65F0829EE722}" destId="{641A9226-B231-4E8E-9C55-F68651D94D4E}" srcOrd="0" destOrd="0" presId="urn:microsoft.com/office/officeart/2005/8/layout/orgChart1"/>
-    <dgm:cxn modelId="{A3793DCC-F5AD-4FD6-9E29-7AAD9967B005}" type="presOf" srcId="{C7416EEA-DB93-48CB-9F21-97C8588E35DD}" destId="{A2F494B7-1FD7-47D3-91A2-9B488590CB64}" srcOrd="0" destOrd="0" presId="urn:microsoft.com/office/officeart/2005/8/layout/orgChart1"/>
+    <dgm:cxn modelId="{7305BAD9-ADC5-4AB8-9153-4CBC05C980C9}" type="presOf" srcId="{CF2D02B9-0D4C-438A-9A09-36265FCD126F}" destId="{DC286486-1041-4CF2-B1D9-ED9F8D4CAF4B}" srcOrd="0" destOrd="0" presId="urn:microsoft.com/office/officeart/2005/8/layout/orgChart1"/>
     <dgm:cxn modelId="{419E7F53-7DD8-4D1F-90D9-CDE59C63B3CF}" srcId="{0274927B-4160-4899-AF19-9671AA211A2B}" destId="{832D0428-C81C-4895-8335-E8EDA9233ED3}" srcOrd="1" destOrd="0" parTransId="{E51BC5A4-9C0D-4258-B89D-D0AE1ABE08D8}" sibTransId="{F6B1AA2B-235E-4C17-88CA-E0378EFC754E}"/>
-    <dgm:cxn modelId="{B9D06F31-40F8-4128-A7DC-90D3347A0AD7}" type="presOf" srcId="{A9751E97-5308-409A-BD37-D117ED6BF809}" destId="{15F2BC78-D50C-4AAD-8B4C-69F04EAC3A17}" srcOrd="0" destOrd="0" presId="urn:microsoft.com/office/officeart/2005/8/layout/orgChart1"/>
+    <dgm:cxn modelId="{32AEA849-88B1-45E7-8C7A-88A8120F97F0}" type="presOf" srcId="{C4DD8EDD-E995-4C25-AFF8-F83A3553FAF9}" destId="{234957EB-CEAB-4D64-9578-75C67240B327}" srcOrd="0" destOrd="0" presId="urn:microsoft.com/office/officeart/2005/8/layout/orgChart1"/>
     <dgm:cxn modelId="{1F78DAA5-930D-4A06-9D7C-F711202F05E2}" srcId="{2FD0ACBE-A9EE-439B-BDD7-7D04768F5ECB}" destId="{254F2FB9-B8B1-45E2-A82F-4EBBA8D47F7E}" srcOrd="2" destOrd="0" parTransId="{7EE8E44F-0C3A-4679-96F1-03029899B8F6}" sibTransId="{0F138ECC-36AB-47A5-86BF-E34CB11279B0}"/>
+    <dgm:cxn modelId="{AD8E3562-C5A7-4D46-A8D0-B38BCA2EE08A}" type="presOf" srcId="{412D8D73-F653-4132-AF48-FE332EE4AF61}" destId="{C78F9AFE-E8E1-46DE-9FB8-48A10E9F107A}" srcOrd="1" destOrd="0" presId="urn:microsoft.com/office/officeart/2005/8/layout/orgChart1"/>
+    <dgm:cxn modelId="{0D2B5AD7-F14A-4148-83A8-742B05F6273B}" type="presOf" srcId="{DDFB70BB-5443-40C0-B689-C60571A5518C}" destId="{3DBEEB83-7DEB-44CB-AC9D-62897A2D4C10}" srcOrd="1" destOrd="0" presId="urn:microsoft.com/office/officeart/2005/8/layout/orgChart1"/>
+    <dgm:cxn modelId="{CA221A28-82E6-40E0-B430-58E5FBD1F43D}" type="presOf" srcId="{3F86936B-1FD6-48A0-A250-2B1EB4CB5592}" destId="{95757365-1776-4A05-B177-ECC651A46341}" srcOrd="0" destOrd="0" presId="urn:microsoft.com/office/officeart/2005/8/layout/orgChart1"/>
+    <dgm:cxn modelId="{8CA62072-CC4E-45B6-AF59-C5FA1E690BCD}" type="presOf" srcId="{CF25F756-588F-4C1B-9591-BB613EE272CB}" destId="{DB6D70D1-1334-4D38-846C-FFDB7A9BF7E5}" srcOrd="0" destOrd="0" presId="urn:microsoft.com/office/officeart/2005/8/layout/orgChart1"/>
+    <dgm:cxn modelId="{0AD63591-D3FB-4333-A696-65F615602963}" type="presOf" srcId="{04A842A6-3D2B-45FE-B6D1-65F0829EE722}" destId="{03285AB4-389B-4A8E-A739-E4FB594C24BF}" srcOrd="1" destOrd="0" presId="urn:microsoft.com/office/officeart/2005/8/layout/orgChart1"/>
     <dgm:cxn modelId="{B920FDA4-A114-4410-B52A-4B8C6F900B9D}" srcId="{54F52B91-96F3-4A93-8C51-4A8BFBEDFA33}" destId="{37682145-075D-4526-BE74-A2FD14772674}" srcOrd="3" destOrd="0" parTransId="{C7416EEA-DB93-48CB-9F21-97C8588E35DD}" sibTransId="{070BD383-E262-4C90-83CA-403E164C32E9}"/>
-    <dgm:cxn modelId="{B37D8C1F-662E-4DDB-8205-979AF457E9EA}" type="presOf" srcId="{C88AE6E3-0700-4F24-88F8-01A94F1EFDD0}" destId="{1D844913-ECD1-4382-9097-101154A0FCC7}" srcOrd="0" destOrd="0" presId="urn:microsoft.com/office/officeart/2005/8/layout/orgChart1"/>
-    <dgm:cxn modelId="{56946798-53FC-419E-A45D-21D02B105C08}" type="presOf" srcId="{13F23037-5BD1-4678-8671-2EBB7A37F8AB}" destId="{4E5E3395-7D78-4F0F-8BA4-0CA66D4382A3}" srcOrd="0" destOrd="0" presId="urn:microsoft.com/office/officeart/2005/8/layout/orgChart1"/>
-    <dgm:cxn modelId="{1ED3FD0B-2489-4A73-81F6-8B17EF135AB4}" type="presOf" srcId="{2FD0ACBE-A9EE-439B-BDD7-7D04768F5ECB}" destId="{A135AE1E-C7DE-4D38-BF64-3DB4EBB55480}" srcOrd="1" destOrd="0" presId="urn:microsoft.com/office/officeart/2005/8/layout/orgChart1"/>
-    <dgm:cxn modelId="{BBF49A31-DE56-498A-B9BE-1E0568F07D23}" type="presOf" srcId="{463DAE48-7CE6-4E11-AAB1-77194570CA13}" destId="{613C03D6-7054-4B73-96F2-78EDD8671AF2}" srcOrd="0" destOrd="0" presId="urn:microsoft.com/office/officeart/2005/8/layout/orgChart1"/>
-    <dgm:cxn modelId="{7D3F2607-1BFB-40D4-95B9-DF238E70BAEB}" type="presOf" srcId="{0514F8A1-4B60-46B1-9B43-60C5F0627DF1}" destId="{8A46CCD3-1595-4057-9247-6F1A420CF6FC}" srcOrd="0" destOrd="0" presId="urn:microsoft.com/office/officeart/2005/8/layout/orgChart1"/>
-    <dgm:cxn modelId="{F55EBB2C-6760-4A47-8069-6819B455A752}" type="presOf" srcId="{412D8D73-F653-4132-AF48-FE332EE4AF61}" destId="{FEE3C8F0-336B-4489-B1F3-DF952E1353C6}" srcOrd="0" destOrd="0" presId="urn:microsoft.com/office/officeart/2005/8/layout/orgChart1"/>
-    <dgm:cxn modelId="{C4AE77C5-00D9-4E37-9798-10B96FE90BB0}" type="presOf" srcId="{0514F8A1-4B60-46B1-9B43-60C5F0627DF1}" destId="{6FC30F81-EB7F-4DFC-9AA5-C2A37B459F04}" srcOrd="1" destOrd="0" presId="urn:microsoft.com/office/officeart/2005/8/layout/orgChart1"/>
-    <dgm:cxn modelId="{B8B3E1DC-8949-4E15-8DCF-37FC223DC38E}" type="presOf" srcId="{3F86936B-1FD6-48A0-A250-2B1EB4CB5592}" destId="{E522034E-B4F4-45A6-9472-9FE4651F335F}" srcOrd="1" destOrd="0" presId="urn:microsoft.com/office/officeart/2005/8/layout/orgChart1"/>
+    <dgm:cxn modelId="{21753532-1874-43DC-B29F-D59BF21CD42C}" type="presOf" srcId="{C88AE6E3-0700-4F24-88F8-01A94F1EFDD0}" destId="{20D19837-0E96-49A9-A9CC-3C434CEB5CA5}" srcOrd="1" destOrd="0" presId="urn:microsoft.com/office/officeart/2005/8/layout/orgChart1"/>
+    <dgm:cxn modelId="{C8B31800-1EB9-40AB-9CC7-F79673BFE0C6}" type="presOf" srcId="{4AC75C96-6CDF-4654-8237-F7788401C076}" destId="{F6AF1D9D-BBE8-4B97-95BF-FA0015EF42D6}" srcOrd="0" destOrd="0" presId="urn:microsoft.com/office/officeart/2005/8/layout/orgChart1"/>
+    <dgm:cxn modelId="{05870F11-6B02-4711-8B64-1E6B78B0AF39}" type="presOf" srcId="{BD1DDD68-A030-4E56-A78C-C045A20D5260}" destId="{BBD8B560-3529-4560-B4F4-2FF262593363}" srcOrd="0" destOrd="0" presId="urn:microsoft.com/office/officeart/2005/8/layout/orgChart1"/>
+    <dgm:cxn modelId="{FB89B638-494D-45B8-B276-B90FA9D0E574}" type="presOf" srcId="{A9751E97-5308-409A-BD37-D117ED6BF809}" destId="{15F2BC78-D50C-4AAD-8B4C-69F04EAC3A17}" srcOrd="0" destOrd="0" presId="urn:microsoft.com/office/officeart/2005/8/layout/orgChart1"/>
     <dgm:cxn modelId="{7F517A2A-0306-48E3-A919-C246FF2DC6B0}" srcId="{B5CEA2D4-A899-4C2C-BA30-79C7F0302244}" destId="{DDFB70BB-5443-40C0-B689-C60571A5518C}" srcOrd="0" destOrd="0" parTransId="{72681D1D-992C-46E4-9A0C-549E18C36AF4}" sibTransId="{462D0B24-89DF-49EA-B7D4-AC77E4A14273}"/>
-    <dgm:cxn modelId="{5B203B40-3809-440A-BF34-0DC5EDCB23DE}" type="presOf" srcId="{DDFB70BB-5443-40C0-B689-C60571A5518C}" destId="{3DBEEB83-7DEB-44CB-AC9D-62897A2D4C10}" srcOrd="1" destOrd="0" presId="urn:microsoft.com/office/officeart/2005/8/layout/orgChart1"/>
+    <dgm:cxn modelId="{A766303B-625F-4B87-A970-074985BE20AE}" type="presOf" srcId="{254F2FB9-B8B1-45E2-A82F-4EBBA8D47F7E}" destId="{AE0DAA20-8A17-469F-A2AE-7E1D1148B1A8}" srcOrd="0" destOrd="0" presId="urn:microsoft.com/office/officeart/2005/8/layout/orgChart1"/>
+    <dgm:cxn modelId="{385F2EEF-8676-4234-B4A5-939C4331D336}" type="presOf" srcId="{49114A9B-D2E0-4713-9DBF-1B7318FD9E27}" destId="{E3166F7C-DF17-441D-9FD5-AE90B21D5054}" srcOrd="0" destOrd="0" presId="urn:microsoft.com/office/officeart/2005/8/layout/orgChart1"/>
+    <dgm:cxn modelId="{9256CFAC-1770-42EC-9608-23103BBE920F}" type="presOf" srcId="{58F003E5-0E8F-43B2-BD78-8704859781FC}" destId="{D94F6F4E-3CAA-4D71-98C2-5B11B32EE224}" srcOrd="0" destOrd="0" presId="urn:microsoft.com/office/officeart/2005/8/layout/orgChart1"/>
     <dgm:cxn modelId="{5CAC690D-9F55-4BE9-B588-1627A79DA2EE}" srcId="{2FD0ACBE-A9EE-439B-BDD7-7D04768F5ECB}" destId="{BD1DDD68-A030-4E56-A78C-C045A20D5260}" srcOrd="0" destOrd="0" parTransId="{4AC75C96-6CDF-4654-8237-F7788401C076}" sibTransId="{2A6CE0CF-4746-4229-9777-1B3C17C91DE0}"/>
+    <dgm:cxn modelId="{3E179C6B-03C3-450E-99D3-9F1BC845D051}" type="presOf" srcId="{1FD30924-7ED0-4217-A609-81C912422B24}" destId="{4A45F6A9-2CEE-4778-B464-5ADE39FD2424}" srcOrd="0" destOrd="0" presId="urn:microsoft.com/office/officeart/2005/8/layout/orgChart1"/>
+    <dgm:cxn modelId="{67F5E686-087F-4B94-A69F-3D6991674D8E}" type="presOf" srcId="{BA44C836-44DF-4853-AFD4-C5FBD868FEDE}" destId="{798AF196-C9E6-4068-8D9C-E6C02EBD0190}" srcOrd="1" destOrd="0" presId="urn:microsoft.com/office/officeart/2005/8/layout/orgChart1"/>
     <dgm:cxn modelId="{7589C0EA-F1D2-480F-B5E5-C964736EEE91}" srcId="{0274927B-4160-4899-AF19-9671AA211A2B}" destId="{54F52B91-96F3-4A93-8C51-4A8BFBEDFA33}" srcOrd="3" destOrd="0" parTransId="{1B000D60-51F0-4F7C-BE26-B6213BFA4932}" sibTransId="{336023B5-0FCD-49A8-BFE0-A6F3DC26439F}"/>
-    <dgm:cxn modelId="{5994C430-008D-4FA2-B7B2-C0ED6BCD1223}" type="presOf" srcId="{0C48992A-DA9E-416D-B351-F6CF3917497B}" destId="{B8EF8860-201E-4A47-880F-FE1C62264548}" srcOrd="1" destOrd="0" presId="urn:microsoft.com/office/officeart/2005/8/layout/orgChart1"/>
-    <dgm:cxn modelId="{C5945237-6E02-4DBC-BE7C-F25369C0727A}" type="presOf" srcId="{254F2FB9-B8B1-45E2-A82F-4EBBA8D47F7E}" destId="{6320A880-F80E-4CF8-8C28-17D03A432C6C}" srcOrd="1" destOrd="0" presId="urn:microsoft.com/office/officeart/2005/8/layout/orgChart1"/>
-    <dgm:cxn modelId="{66858FE7-AE8D-45D0-95B6-646B8DB97BC3}" type="presParOf" srcId="{DB6D70D1-1334-4D38-846C-FFDB7A9BF7E5}" destId="{9414EEE7-8A55-4F1D-B7B2-55144D1993C0}" srcOrd="0" destOrd="0" presId="urn:microsoft.com/office/officeart/2005/8/layout/orgChart1"/>
-    <dgm:cxn modelId="{63445398-0D74-4658-9625-8D6C2E14DC7E}" type="presParOf" srcId="{9414EEE7-8A55-4F1D-B7B2-55144D1993C0}" destId="{E6340D80-BCAD-4D87-A180-8BD23DDCC608}" srcOrd="0" destOrd="0" presId="urn:microsoft.com/office/officeart/2005/8/layout/orgChart1"/>
-    <dgm:cxn modelId="{A872219A-0C8C-4C06-9BB1-189D5FBC67F8}" type="presParOf" srcId="{E6340D80-BCAD-4D87-A180-8BD23DDCC608}" destId="{25FA3ADB-37ED-43D8-B4C9-DE7BAE16907E}" srcOrd="0" destOrd="0" presId="urn:microsoft.com/office/officeart/2005/8/layout/orgChart1"/>
-    <dgm:cxn modelId="{D83EFE23-5EF5-4256-A576-18ECBA55B799}" type="presParOf" srcId="{E6340D80-BCAD-4D87-A180-8BD23DDCC608}" destId="{AE5434BE-0902-49D1-B577-6595F8254C60}" srcOrd="1" destOrd="0" presId="urn:microsoft.com/office/officeart/2005/8/layout/orgChart1"/>
-    <dgm:cxn modelId="{7AFD18D3-B1E7-46AD-B832-6B4A3C1D7C3A}" type="presParOf" srcId="{9414EEE7-8A55-4F1D-B7B2-55144D1993C0}" destId="{0F70076E-522F-4981-BBB3-3A92AF6FA175}" srcOrd="1" destOrd="0" presId="urn:microsoft.com/office/officeart/2005/8/layout/orgChart1"/>
-    <dgm:cxn modelId="{8E2FF882-6644-4054-A901-67435E999027}" type="presParOf" srcId="{0F70076E-522F-4981-BBB3-3A92AF6FA175}" destId="{0AD1E2AE-974D-4F7C-AFCD-74206E1B3B56}" srcOrd="0" destOrd="0" presId="urn:microsoft.com/office/officeart/2005/8/layout/orgChart1"/>
-    <dgm:cxn modelId="{55669A43-2B06-427F-B270-C12A8E4109BE}" type="presParOf" srcId="{0F70076E-522F-4981-BBB3-3A92AF6FA175}" destId="{944AA1CB-2BD6-4C98-A710-AC27A7E24C99}" srcOrd="1" destOrd="0" presId="urn:microsoft.com/office/officeart/2005/8/layout/orgChart1"/>
-    <dgm:cxn modelId="{599FA616-6550-437E-8DD7-21F04A64ADC3}" type="presParOf" srcId="{944AA1CB-2BD6-4C98-A710-AC27A7E24C99}" destId="{E554C541-6BD3-4261-891B-874D9EA4EAE1}" srcOrd="0" destOrd="0" presId="urn:microsoft.com/office/officeart/2005/8/layout/orgChart1"/>
-    <dgm:cxn modelId="{D2FDAFB7-2C0D-4C06-987F-29A959572D08}" type="presParOf" srcId="{E554C541-6BD3-4261-891B-874D9EA4EAE1}" destId="{1D844913-ECD1-4382-9097-101154A0FCC7}" srcOrd="0" destOrd="0" presId="urn:microsoft.com/office/officeart/2005/8/layout/orgChart1"/>
-    <dgm:cxn modelId="{B44DC950-C092-4619-A98B-B57AB9C1EA06}" type="presParOf" srcId="{E554C541-6BD3-4261-891B-874D9EA4EAE1}" destId="{20D19837-0E96-49A9-A9CC-3C434CEB5CA5}" srcOrd="1" destOrd="0" presId="urn:microsoft.com/office/officeart/2005/8/layout/orgChart1"/>
-    <dgm:cxn modelId="{66C50422-C85C-42B8-B15F-F4E47B8D4F1E}" type="presParOf" srcId="{944AA1CB-2BD6-4C98-A710-AC27A7E24C99}" destId="{D3B35D3A-8783-4C24-A621-D163BA14394A}" srcOrd="1" destOrd="0" presId="urn:microsoft.com/office/officeart/2005/8/layout/orgChart1"/>
-    <dgm:cxn modelId="{94F07E68-59B3-4B69-A4C8-90382A7A6D52}" type="presParOf" srcId="{944AA1CB-2BD6-4C98-A710-AC27A7E24C99}" destId="{03144C84-F428-4117-90CF-C68031B77E94}" srcOrd="2" destOrd="0" presId="urn:microsoft.com/office/officeart/2005/8/layout/orgChart1"/>
-    <dgm:cxn modelId="{5D37EB33-3BCD-482A-B02D-D6536659DC64}" type="presParOf" srcId="{0F70076E-522F-4981-BBB3-3A92AF6FA175}" destId="{ACAD718D-61C1-406A-BAF6-C6FC780B3F8C}" srcOrd="2" destOrd="0" presId="urn:microsoft.com/office/officeart/2005/8/layout/orgChart1"/>
-    <dgm:cxn modelId="{E806EB95-AAB1-4104-8011-DFBF34DB0295}" type="presParOf" srcId="{0F70076E-522F-4981-BBB3-3A92AF6FA175}" destId="{0979B790-F5A0-484F-9C19-9DCD80B1A17B}" srcOrd="3" destOrd="0" presId="urn:microsoft.com/office/officeart/2005/8/layout/orgChart1"/>
-    <dgm:cxn modelId="{1A337555-DB62-4216-BBD8-633A5838FF13}" type="presParOf" srcId="{0979B790-F5A0-484F-9C19-9DCD80B1A17B}" destId="{B212352C-DBBA-419B-B817-9CCE3F4C9632}" srcOrd="0" destOrd="0" presId="urn:microsoft.com/office/officeart/2005/8/layout/orgChart1"/>
-    <dgm:cxn modelId="{8F8AD83D-C49E-4C0C-BA5E-2B93A098869E}" type="presParOf" srcId="{B212352C-DBBA-419B-B817-9CCE3F4C9632}" destId="{951AA7AC-1C1A-47BB-A6DA-7AE5C0C55E85}" srcOrd="0" destOrd="0" presId="urn:microsoft.com/office/officeart/2005/8/layout/orgChart1"/>
-    <dgm:cxn modelId="{218A600F-7833-4A00-ACD6-30C5FC0559D7}" type="presParOf" srcId="{B212352C-DBBA-419B-B817-9CCE3F4C9632}" destId="{C2459311-6B3C-4BB4-94D4-CB66B518FA25}" srcOrd="1" destOrd="0" presId="urn:microsoft.com/office/officeart/2005/8/layout/orgChart1"/>
-    <dgm:cxn modelId="{38259EE1-FDAE-4037-AEBB-0435E48CB067}" type="presParOf" srcId="{0979B790-F5A0-484F-9C19-9DCD80B1A17B}" destId="{24135237-AA95-40CC-8D55-7379D530F205}" srcOrd="1" destOrd="0" presId="urn:microsoft.com/office/officeart/2005/8/layout/orgChart1"/>
-    <dgm:cxn modelId="{98CB4C35-0CC4-4D91-BAA4-0CE7DA6836EE}" type="presParOf" srcId="{24135237-AA95-40CC-8D55-7379D530F205}" destId="{76159509-0BB5-44D0-976C-3983E2A2D266}" srcOrd="0" destOrd="0" presId="urn:microsoft.com/office/officeart/2005/8/layout/orgChart1"/>
-    <dgm:cxn modelId="{B1C599D5-4CC3-4A51-A1EA-47D50ED2A231}" type="presParOf" srcId="{24135237-AA95-40CC-8D55-7379D530F205}" destId="{0B83BE98-5973-462B-B494-38CC7DCD4B2A}" srcOrd="1" destOrd="0" presId="urn:microsoft.com/office/officeart/2005/8/layout/orgChart1"/>
-    <dgm:cxn modelId="{C265C29B-C0EB-4433-932D-5C9BD13513CE}" type="presParOf" srcId="{0B83BE98-5973-462B-B494-38CC7DCD4B2A}" destId="{3BB0E7B9-B16E-4BA5-B0C8-F9B5CA4403A9}" srcOrd="0" destOrd="0" presId="urn:microsoft.com/office/officeart/2005/8/layout/orgChart1"/>
-    <dgm:cxn modelId="{B52B640C-F6C2-49DC-A25E-2AE3584BB4F2}" type="presParOf" srcId="{3BB0E7B9-B16E-4BA5-B0C8-F9B5CA4403A9}" destId="{629D144A-42A8-455E-BD11-F11473E53343}" srcOrd="0" destOrd="0" presId="urn:microsoft.com/office/officeart/2005/8/layout/orgChart1"/>
-    <dgm:cxn modelId="{4404D365-949A-4A8A-B13D-FB51FD62E556}" type="presParOf" srcId="{3BB0E7B9-B16E-4BA5-B0C8-F9B5CA4403A9}" destId="{62F83636-57B9-481E-B7D7-8B7EBC51A031}" srcOrd="1" destOrd="0" presId="urn:microsoft.com/office/officeart/2005/8/layout/orgChart1"/>
-    <dgm:cxn modelId="{AEAE8B28-C713-484C-808B-9155E39C25BF}" type="presParOf" srcId="{0B83BE98-5973-462B-B494-38CC7DCD4B2A}" destId="{6D4AABB9-F199-4012-8DB4-0E35EDD2F2EE}" srcOrd="1" destOrd="0" presId="urn:microsoft.com/office/officeart/2005/8/layout/orgChart1"/>
-    <dgm:cxn modelId="{2A672CF3-01B8-464F-B026-72F537CB3684}" type="presParOf" srcId="{0B83BE98-5973-462B-B494-38CC7DCD4B2A}" destId="{A17094F6-7321-45AF-A9E9-763CEED9A98C}" srcOrd="2" destOrd="0" presId="urn:microsoft.com/office/officeart/2005/8/layout/orgChart1"/>
-    <dgm:cxn modelId="{D009B3B1-7A56-4A9F-8D4D-37B7B0945885}" type="presParOf" srcId="{24135237-AA95-40CC-8D55-7379D530F205}" destId="{1256D7E3-FC8E-4DD7-B64E-2DF45B28EE68}" srcOrd="2" destOrd="0" presId="urn:microsoft.com/office/officeart/2005/8/layout/orgChart1"/>
-    <dgm:cxn modelId="{9EF79C0D-3EBC-4F91-AFB5-41E4C8BB9D02}" type="presParOf" srcId="{24135237-AA95-40CC-8D55-7379D530F205}" destId="{A911BC02-EC84-46DF-9265-BCA3A46E8485}" srcOrd="3" destOrd="0" presId="urn:microsoft.com/office/officeart/2005/8/layout/orgChart1"/>
-    <dgm:cxn modelId="{49EDE46E-619D-460B-9DCB-AB2E8C9191B9}" type="presParOf" srcId="{A911BC02-EC84-46DF-9265-BCA3A46E8485}" destId="{848E46FE-0B1A-4527-B803-084CB693B761}" srcOrd="0" destOrd="0" presId="urn:microsoft.com/office/officeart/2005/8/layout/orgChart1"/>
-    <dgm:cxn modelId="{7B2C5622-DFC3-474C-A975-D463B3438345}" type="presParOf" srcId="{848E46FE-0B1A-4527-B803-084CB693B761}" destId="{AC413AD4-05E8-4882-B724-048726377750}" srcOrd="0" destOrd="0" presId="urn:microsoft.com/office/officeart/2005/8/layout/orgChart1"/>
-    <dgm:cxn modelId="{AE2084BC-2D83-4900-8656-5CC6CC7CA504}" type="presParOf" srcId="{848E46FE-0B1A-4527-B803-084CB693B761}" destId="{798AF196-C9E6-4068-8D9C-E6C02EBD0190}" srcOrd="1" destOrd="0" presId="urn:microsoft.com/office/officeart/2005/8/layout/orgChart1"/>
-    <dgm:cxn modelId="{31F10D69-C4FE-495F-800B-D0B78F381627}" type="presParOf" srcId="{A911BC02-EC84-46DF-9265-BCA3A46E8485}" destId="{FB1414F1-87DF-4193-9AFD-D188549BF35C}" srcOrd="1" destOrd="0" presId="urn:microsoft.com/office/officeart/2005/8/layout/orgChart1"/>
-    <dgm:cxn modelId="{BC5FA4D6-08FA-458D-BE33-3897305FC7CA}" type="presParOf" srcId="{A911BC02-EC84-46DF-9265-BCA3A46E8485}" destId="{56F7BEE1-0801-4561-A1A8-74A17C4AC6D4}" srcOrd="2" destOrd="0" presId="urn:microsoft.com/office/officeart/2005/8/layout/orgChart1"/>
-    <dgm:cxn modelId="{053696E7-2866-444E-9CB5-C2061296D888}" type="presParOf" srcId="{24135237-AA95-40CC-8D55-7379D530F205}" destId="{013CEFBA-B0C8-4E53-B75F-CB4965CD6E21}" srcOrd="4" destOrd="0" presId="urn:microsoft.com/office/officeart/2005/8/layout/orgChart1"/>
-    <dgm:cxn modelId="{CCC65B08-21DD-4D51-87AD-504983F7EC5E}" type="presParOf" srcId="{24135237-AA95-40CC-8D55-7379D530F205}" destId="{DCBBF33B-52CF-46CC-A0B2-E8977D2187BE}" srcOrd="5" destOrd="0" presId="urn:microsoft.com/office/officeart/2005/8/layout/orgChart1"/>
-    <dgm:cxn modelId="{7AC0F14B-5E37-49A0-A870-98DE7202DF4B}" type="presParOf" srcId="{DCBBF33B-52CF-46CC-A0B2-E8977D2187BE}" destId="{984C26F1-BB40-48EB-9CE4-DA51A85B5C97}" srcOrd="0" destOrd="0" presId="urn:microsoft.com/office/officeart/2005/8/layout/orgChart1"/>
-    <dgm:cxn modelId="{E397D7B6-8268-4761-A25D-440AFA9252D2}" type="presParOf" srcId="{984C26F1-BB40-48EB-9CE4-DA51A85B5C97}" destId="{CFFDF423-B662-42D5-91DA-0A745D4CA88E}" srcOrd="0" destOrd="0" presId="urn:microsoft.com/office/officeart/2005/8/layout/orgChart1"/>
-    <dgm:cxn modelId="{2A4B5537-0483-486E-A0D3-AA173648F82D}" type="presParOf" srcId="{984C26F1-BB40-48EB-9CE4-DA51A85B5C97}" destId="{E6CB73C8-18AD-4E4D-AE69-1F66714D57E7}" srcOrd="1" destOrd="0" presId="urn:microsoft.com/office/officeart/2005/8/layout/orgChart1"/>
-    <dgm:cxn modelId="{9072B6C0-28D6-4964-AE7F-F52463519C1D}" type="presParOf" srcId="{DCBBF33B-52CF-46CC-A0B2-E8977D2187BE}" destId="{059BADB8-6F32-456D-AABB-4F3ADBA8BDCA}" srcOrd="1" destOrd="0" presId="urn:microsoft.com/office/officeart/2005/8/layout/orgChart1"/>
-    <dgm:cxn modelId="{8633CE58-ADB5-4E33-841A-B535E8E9411F}" type="presParOf" srcId="{DCBBF33B-52CF-46CC-A0B2-E8977D2187BE}" destId="{43F8D388-FCB0-4EE3-8A4B-79922C2C8E21}" srcOrd="2" destOrd="0" presId="urn:microsoft.com/office/officeart/2005/8/layout/orgChart1"/>
-    <dgm:cxn modelId="{0E70A39D-EBBD-4D36-8990-438FD5BDB0D9}" type="presParOf" srcId="{24135237-AA95-40CC-8D55-7379D530F205}" destId="{A2F494B7-1FD7-47D3-91A2-9B488590CB64}" srcOrd="6" destOrd="0" presId="urn:microsoft.com/office/officeart/2005/8/layout/orgChart1"/>
-    <dgm:cxn modelId="{39020FCD-9EF7-4A6B-9D8A-518EFEEEC72B}" type="presParOf" srcId="{24135237-AA95-40CC-8D55-7379D530F205}" destId="{942D12D0-7286-4578-A52A-ED57C25A6EA8}" srcOrd="7" destOrd="0" presId="urn:microsoft.com/office/officeart/2005/8/layout/orgChart1"/>
-    <dgm:cxn modelId="{5780BD00-AB71-460C-9530-21D22DE5B349}" type="presParOf" srcId="{942D12D0-7286-4578-A52A-ED57C25A6EA8}" destId="{4C12FC07-08D8-4152-9B70-86828C12CE3C}" srcOrd="0" destOrd="0" presId="urn:microsoft.com/office/officeart/2005/8/layout/orgChart1"/>
-    <dgm:cxn modelId="{B3466A5B-0314-4A66-A0B5-3E144B244970}" type="presParOf" srcId="{4C12FC07-08D8-4152-9B70-86828C12CE3C}" destId="{3C43E7A2-C899-4FF3-A54E-8B1DADF7F1D8}" srcOrd="0" destOrd="0" presId="urn:microsoft.com/office/officeart/2005/8/layout/orgChart1"/>
-    <dgm:cxn modelId="{AFB71325-1392-48C3-8AD6-CB28F6E5B41E}" type="presParOf" srcId="{4C12FC07-08D8-4152-9B70-86828C12CE3C}" destId="{F2328742-AD42-44F6-93EE-FB64E22017C9}" srcOrd="1" destOrd="0" presId="urn:microsoft.com/office/officeart/2005/8/layout/orgChart1"/>
-    <dgm:cxn modelId="{DAC1D067-DE6F-4B5D-A2F0-089E0577854A}" type="presParOf" srcId="{942D12D0-7286-4578-A52A-ED57C25A6EA8}" destId="{3E7CB4C0-EF69-4571-BE9E-9E7D8D715E0F}" srcOrd="1" destOrd="0" presId="urn:microsoft.com/office/officeart/2005/8/layout/orgChart1"/>
-    <dgm:cxn modelId="{9BE439C4-62DB-418A-A08A-7A03EC0FB96D}" type="presParOf" srcId="{942D12D0-7286-4578-A52A-ED57C25A6EA8}" destId="{48C4B87E-BBAC-4F79-8E6A-65259ACA1AAE}" srcOrd="2" destOrd="0" presId="urn:microsoft.com/office/officeart/2005/8/layout/orgChart1"/>
-    <dgm:cxn modelId="{862B0BA7-FFCB-43A1-9764-944D9A7A5AF3}" type="presParOf" srcId="{24135237-AA95-40CC-8D55-7379D530F205}" destId="{58FCFA12-57FF-4DDE-AA78-FD5F24D44BE5}" srcOrd="8" destOrd="0" presId="urn:microsoft.com/office/officeart/2005/8/layout/orgChart1"/>
-    <dgm:cxn modelId="{7C847EE3-C124-44AD-A4FD-960583AACDA0}" type="presParOf" srcId="{24135237-AA95-40CC-8D55-7379D530F205}" destId="{72474307-32C2-4117-8E3D-EE0ECD80D53D}" srcOrd="9" destOrd="0" presId="urn:microsoft.com/office/officeart/2005/8/layout/orgChart1"/>
-    <dgm:cxn modelId="{59184212-AF74-4D59-881D-E6EE8DEAA04D}" type="presParOf" srcId="{72474307-32C2-4117-8E3D-EE0ECD80D53D}" destId="{2FB2C3AB-7758-4FF5-8545-55FF77F10D3D}" srcOrd="0" destOrd="0" presId="urn:microsoft.com/office/officeart/2005/8/layout/orgChart1"/>
-    <dgm:cxn modelId="{EB6BAAFE-611C-408C-B7F6-75099493A320}" type="presParOf" srcId="{2FB2C3AB-7758-4FF5-8545-55FF77F10D3D}" destId="{2F56B4D2-400A-48F1-9F86-328A9D96FD6A}" srcOrd="0" destOrd="0" presId="urn:microsoft.com/office/officeart/2005/8/layout/orgChart1"/>
-    <dgm:cxn modelId="{3E88C07A-EF1E-4AF9-8D09-DC4AF1048DAF}" type="presParOf" srcId="{2FB2C3AB-7758-4FF5-8545-55FF77F10D3D}" destId="{EAAC0396-F5F9-4F12-82E3-06CCEE8D8411}" srcOrd="1" destOrd="0" presId="urn:microsoft.com/office/officeart/2005/8/layout/orgChart1"/>
-    <dgm:cxn modelId="{1C75245A-9372-46B8-86F9-72BA56F38329}" type="presParOf" srcId="{72474307-32C2-4117-8E3D-EE0ECD80D53D}" destId="{0D61F103-8929-4F11-9E60-27D82E013DEF}" srcOrd="1" destOrd="0" presId="urn:microsoft.com/office/officeart/2005/8/layout/orgChart1"/>
-    <dgm:cxn modelId="{8E62B081-ECD6-4D7B-90FB-84B7AE9E8893}" type="presParOf" srcId="{72474307-32C2-4117-8E3D-EE0ECD80D53D}" destId="{3F26119D-54AC-41DA-AE56-F972BE7B6A6A}" srcOrd="2" destOrd="0" presId="urn:microsoft.com/office/officeart/2005/8/layout/orgChart1"/>
-    <dgm:cxn modelId="{3C807B80-4AD3-46A5-B0E2-9077A3EB1C43}" type="presParOf" srcId="{0979B790-F5A0-484F-9C19-9DCD80B1A17B}" destId="{BD6A3BA6-9041-4D9C-958C-9D129F5A8170}" srcOrd="2" destOrd="0" presId="urn:microsoft.com/office/officeart/2005/8/layout/orgChart1"/>
-    <dgm:cxn modelId="{CD9FF58F-1398-4DDE-BD78-43C044715B64}" type="presParOf" srcId="{0F70076E-522F-4981-BBB3-3A92AF6FA175}" destId="{97C1ADA8-C573-433C-A903-2B5AF2D11025}" srcOrd="4" destOrd="0" presId="urn:microsoft.com/office/officeart/2005/8/layout/orgChart1"/>
-    <dgm:cxn modelId="{438B17F0-37FE-4DDE-A716-6916CDED9936}" type="presParOf" srcId="{0F70076E-522F-4981-BBB3-3A92AF6FA175}" destId="{8C0D7482-2972-4DA2-B023-40CFC2A60796}" srcOrd="5" destOrd="0" presId="urn:microsoft.com/office/officeart/2005/8/layout/orgChart1"/>
-    <dgm:cxn modelId="{8CC93948-F8CC-4BB1-B71B-22F8063EB1AC}" type="presParOf" srcId="{8C0D7482-2972-4DA2-B023-40CFC2A60796}" destId="{4A015B71-FF6D-4FAA-A716-C83012191BDD}" srcOrd="0" destOrd="0" presId="urn:microsoft.com/office/officeart/2005/8/layout/orgChart1"/>
-    <dgm:cxn modelId="{9D421F93-0931-4DBC-AFD2-4124DAD5D1EA}" type="presParOf" srcId="{4A015B71-FF6D-4FAA-A716-C83012191BDD}" destId="{E6677268-D00C-4D1B-A6D9-295F28778097}" srcOrd="0" destOrd="0" presId="urn:microsoft.com/office/officeart/2005/8/layout/orgChart1"/>
-    <dgm:cxn modelId="{C5ED355A-0A4E-4DF5-B50F-7EEA3DD4F00E}" type="presParOf" srcId="{4A015B71-FF6D-4FAA-A716-C83012191BDD}" destId="{2B0A4C06-23E2-4C10-ACD4-A1381D5956C7}" srcOrd="1" destOrd="0" presId="urn:microsoft.com/office/officeart/2005/8/layout/orgChart1"/>
-    <dgm:cxn modelId="{E2BB29BF-9804-4993-B987-2B7D73D381CB}" type="presParOf" srcId="{8C0D7482-2972-4DA2-B023-40CFC2A60796}" destId="{D5A05807-EFB5-48D0-B488-8CD82056E20D}" srcOrd="1" destOrd="0" presId="urn:microsoft.com/office/officeart/2005/8/layout/orgChart1"/>
-    <dgm:cxn modelId="{2AC379E9-D4E1-4878-91E9-0DE1576DFE1B}" type="presParOf" srcId="{D5A05807-EFB5-48D0-B488-8CD82056E20D}" destId="{AC81D29A-1E8E-4858-9F79-82979B5F5404}" srcOrd="0" destOrd="0" presId="urn:microsoft.com/office/officeart/2005/8/layout/orgChart1"/>
-    <dgm:cxn modelId="{29BB3B38-DD19-4D2F-9FB1-8759CF46C181}" type="presParOf" srcId="{D5A05807-EFB5-48D0-B488-8CD82056E20D}" destId="{652DFB5C-3273-4EC7-8848-D514B4FB3C7E}" srcOrd="1" destOrd="0" presId="urn:microsoft.com/office/officeart/2005/8/layout/orgChart1"/>
-    <dgm:cxn modelId="{6DD15112-9B88-44AC-93F6-40C293D7C494}" type="presParOf" srcId="{652DFB5C-3273-4EC7-8848-D514B4FB3C7E}" destId="{C5039793-C0C4-431B-9489-EB9CBFBB1E93}" srcOrd="0" destOrd="0" presId="urn:microsoft.com/office/officeart/2005/8/layout/orgChart1"/>
-    <dgm:cxn modelId="{F5FA9C6A-57B1-4B4F-99C9-A44A4A2F7184}" type="presParOf" srcId="{C5039793-C0C4-431B-9489-EB9CBFBB1E93}" destId="{99A7B5F4-03C8-4B46-A613-6DFFD2A72B9A}" srcOrd="0" destOrd="0" presId="urn:microsoft.com/office/officeart/2005/8/layout/orgChart1"/>
-    <dgm:cxn modelId="{24237D06-434A-44D7-A51E-D1EED37EBE1A}" type="presParOf" srcId="{C5039793-C0C4-431B-9489-EB9CBFBB1E93}" destId="{3DBEEB83-7DEB-44CB-AC9D-62897A2D4C10}" srcOrd="1" destOrd="0" presId="urn:microsoft.com/office/officeart/2005/8/layout/orgChart1"/>
-    <dgm:cxn modelId="{31800C86-B2F8-47DB-8853-12C0D45E2B32}" type="presParOf" srcId="{652DFB5C-3273-4EC7-8848-D514B4FB3C7E}" destId="{F99B00C9-81B9-4BA5-A39E-BA82F9C24175}" srcOrd="1" destOrd="0" presId="urn:microsoft.com/office/officeart/2005/8/layout/orgChart1"/>
-    <dgm:cxn modelId="{1141CA69-5584-4A1F-A138-E0E702903989}" type="presParOf" srcId="{652DFB5C-3273-4EC7-8848-D514B4FB3C7E}" destId="{CC932E70-E909-4F55-A8F6-09CEFCBF91DD}" srcOrd="2" destOrd="0" presId="urn:microsoft.com/office/officeart/2005/8/layout/orgChart1"/>
-    <dgm:cxn modelId="{7C446788-5F27-450C-A8FB-0A460A83DF49}" type="presParOf" srcId="{D5A05807-EFB5-48D0-B488-8CD82056E20D}" destId="{4936C0EE-735B-4022-A21D-F437E8C8FB2C}" srcOrd="2" destOrd="0" presId="urn:microsoft.com/office/officeart/2005/8/layout/orgChart1"/>
-    <dgm:cxn modelId="{24BA432E-DB70-47AA-86EB-2F1F4E7F9265}" type="presParOf" srcId="{D5A05807-EFB5-48D0-B488-8CD82056E20D}" destId="{608E8B0C-6362-4D15-909F-248DA487C2BF}" srcOrd="3" destOrd="0" presId="urn:microsoft.com/office/officeart/2005/8/layout/orgChart1"/>
-    <dgm:cxn modelId="{92A4A65E-43F1-41E1-A41E-F496832047E0}" type="presParOf" srcId="{608E8B0C-6362-4D15-909F-248DA487C2BF}" destId="{8D8984DA-558F-47D2-A944-909EE8F084F5}" srcOrd="0" destOrd="0" presId="urn:microsoft.com/office/officeart/2005/8/layout/orgChart1"/>
-    <dgm:cxn modelId="{6233F86B-61FC-4204-91C8-9494D1EF9E6A}" type="presParOf" srcId="{8D8984DA-558F-47D2-A944-909EE8F084F5}" destId="{15F2BC78-D50C-4AAD-8B4C-69F04EAC3A17}" srcOrd="0" destOrd="0" presId="urn:microsoft.com/office/officeart/2005/8/layout/orgChart1"/>
-    <dgm:cxn modelId="{7EF202EB-56BD-470B-A076-D6DA5A1FB3E5}" type="presParOf" srcId="{8D8984DA-558F-47D2-A944-909EE8F084F5}" destId="{4F17F90F-8BD4-4804-A10D-0E0D98F92923}" srcOrd="1" destOrd="0" presId="urn:microsoft.com/office/officeart/2005/8/layout/orgChart1"/>
-    <dgm:cxn modelId="{0FB9519D-6863-46EC-AB78-C3D3D6BEE064}" type="presParOf" srcId="{608E8B0C-6362-4D15-909F-248DA487C2BF}" destId="{085F421D-D2A3-4832-8D90-1E627F07F0CE}" srcOrd="1" destOrd="0" presId="urn:microsoft.com/office/officeart/2005/8/layout/orgChart1"/>
-    <dgm:cxn modelId="{26477948-328C-4E00-B9EC-E095E84FB59C}" type="presParOf" srcId="{608E8B0C-6362-4D15-909F-248DA487C2BF}" destId="{7E23741C-69CE-4B29-8C85-1E7293C3B5F4}" srcOrd="2" destOrd="0" presId="urn:microsoft.com/office/officeart/2005/8/layout/orgChart1"/>
-    <dgm:cxn modelId="{1713940D-94C4-4A84-8CE2-027FAA984D66}" type="presParOf" srcId="{D5A05807-EFB5-48D0-B488-8CD82056E20D}" destId="{613C03D6-7054-4B73-96F2-78EDD8671AF2}" srcOrd="4" destOrd="0" presId="urn:microsoft.com/office/officeart/2005/8/layout/orgChart1"/>
-    <dgm:cxn modelId="{CF762287-D401-4CFA-9FF3-2C304ABE5D1F}" type="presParOf" srcId="{D5A05807-EFB5-48D0-B488-8CD82056E20D}" destId="{FAF718D9-CE6F-4E63-BA1F-23100B0595C4}" srcOrd="5" destOrd="0" presId="urn:microsoft.com/office/officeart/2005/8/layout/orgChart1"/>
-    <dgm:cxn modelId="{D27C7B6D-5567-43E7-ACCE-D040488028F4}" type="presParOf" srcId="{FAF718D9-CE6F-4E63-BA1F-23100B0595C4}" destId="{17C91B4C-F0E4-4024-A0F5-14512A7F497C}" srcOrd="0" destOrd="0" presId="urn:microsoft.com/office/officeart/2005/8/layout/orgChart1"/>
-    <dgm:cxn modelId="{C85E87AB-7B07-4E70-BED5-D3D031F25E82}" type="presParOf" srcId="{17C91B4C-F0E4-4024-A0F5-14512A7F497C}" destId="{5EE94A07-DE5A-4F7A-A8DD-16D552E2D98E}" srcOrd="0" destOrd="0" presId="urn:microsoft.com/office/officeart/2005/8/layout/orgChart1"/>
-    <dgm:cxn modelId="{0E0B1900-DDE9-4464-B6A7-D840878AE909}" type="presParOf" srcId="{17C91B4C-F0E4-4024-A0F5-14512A7F497C}" destId="{57F61604-BE15-4362-B346-71D638A88099}" srcOrd="1" destOrd="0" presId="urn:microsoft.com/office/officeart/2005/8/layout/orgChart1"/>
-    <dgm:cxn modelId="{240396F1-1F8F-44A3-A1F6-3DD8F395C16B}" type="presParOf" srcId="{FAF718D9-CE6F-4E63-BA1F-23100B0595C4}" destId="{959171F2-E871-47B5-97FB-8A6260020CC0}" srcOrd="1" destOrd="0" presId="urn:microsoft.com/office/officeart/2005/8/layout/orgChart1"/>
-    <dgm:cxn modelId="{ED793C07-DCBE-4B09-A343-82904D3DA189}" type="presParOf" srcId="{FAF718D9-CE6F-4E63-BA1F-23100B0595C4}" destId="{F80890A4-215C-4D2A-B4C8-B399A6109114}" srcOrd="2" destOrd="0" presId="urn:microsoft.com/office/officeart/2005/8/layout/orgChart1"/>
-    <dgm:cxn modelId="{CE906F58-2341-4697-9C78-5FE67D76CCD6}" type="presParOf" srcId="{D5A05807-EFB5-48D0-B488-8CD82056E20D}" destId="{FD7D4D9F-8B82-4134-A440-E709162FB101}" srcOrd="6" destOrd="0" presId="urn:microsoft.com/office/officeart/2005/8/layout/orgChart1"/>
-    <dgm:cxn modelId="{7C53B825-EC98-472C-B507-B46B0F06F593}" type="presParOf" srcId="{D5A05807-EFB5-48D0-B488-8CD82056E20D}" destId="{5E4A1D37-BFD2-4AEA-A2E8-770F037C952F}" srcOrd="7" destOrd="0" presId="urn:microsoft.com/office/officeart/2005/8/layout/orgChart1"/>
-    <dgm:cxn modelId="{91BD3C10-FC13-4933-81F9-8CE888D7E537}" type="presParOf" srcId="{5E4A1D37-BFD2-4AEA-A2E8-770F037C952F}" destId="{51BD2DFE-02EC-4DB1-A7F1-186D7E5AA6AC}" srcOrd="0" destOrd="0" presId="urn:microsoft.com/office/officeart/2005/8/layout/orgChart1"/>
-    <dgm:cxn modelId="{93FAEC44-C824-4491-9093-611B39CEAC09}" type="presParOf" srcId="{51BD2DFE-02EC-4DB1-A7F1-186D7E5AA6AC}" destId="{641A9226-B231-4E8E-9C55-F68651D94D4E}" srcOrd="0" destOrd="0" presId="urn:microsoft.com/office/officeart/2005/8/layout/orgChart1"/>
-    <dgm:cxn modelId="{FFE52F76-1ADD-448A-A1AF-B6629E066BFC}" type="presParOf" srcId="{51BD2DFE-02EC-4DB1-A7F1-186D7E5AA6AC}" destId="{03285AB4-389B-4A8E-A739-E4FB594C24BF}" srcOrd="1" destOrd="0" presId="urn:microsoft.com/office/officeart/2005/8/layout/orgChart1"/>
-    <dgm:cxn modelId="{9DAF54D9-0F55-47B9-825C-2799BABBE8AB}" type="presParOf" srcId="{5E4A1D37-BFD2-4AEA-A2E8-770F037C952F}" destId="{E334A79F-86F5-4B5C-B6C7-03E88BFA55C9}" srcOrd="1" destOrd="0" presId="urn:microsoft.com/office/officeart/2005/8/layout/orgChart1"/>
-    <dgm:cxn modelId="{4C3AB87C-5910-4946-B405-03B9305CC8D4}" type="presParOf" srcId="{5E4A1D37-BFD2-4AEA-A2E8-770F037C952F}" destId="{085F2607-B90B-46C0-86AE-FC22EF661656}" srcOrd="2" destOrd="0" presId="urn:microsoft.com/office/officeart/2005/8/layout/orgChart1"/>
-    <dgm:cxn modelId="{E706BDE7-2E60-4F97-9CD1-F929E194308C}" type="presParOf" srcId="{D5A05807-EFB5-48D0-B488-8CD82056E20D}" destId="{539C9AB9-A71B-47D2-BAFA-A26EF16D35E9}" srcOrd="8" destOrd="0" presId="urn:microsoft.com/office/officeart/2005/8/layout/orgChart1"/>
-    <dgm:cxn modelId="{8AECD45F-EDCE-430C-A9F6-996EC7843160}" type="presParOf" srcId="{D5A05807-EFB5-48D0-B488-8CD82056E20D}" destId="{00A21371-1360-4E0E-A0CF-64B2CA81844B}" srcOrd="9" destOrd="0" presId="urn:microsoft.com/office/officeart/2005/8/layout/orgChart1"/>
-    <dgm:cxn modelId="{65347401-4FB5-4F95-A601-5543A4B9913E}" type="presParOf" srcId="{00A21371-1360-4E0E-A0CF-64B2CA81844B}" destId="{5D620067-97CA-4684-AA9A-ED49BECC6B50}" srcOrd="0" destOrd="0" presId="urn:microsoft.com/office/officeart/2005/8/layout/orgChart1"/>
-    <dgm:cxn modelId="{135FA8C4-8DB4-4D3F-A987-C973C3D6D577}" type="presParOf" srcId="{5D620067-97CA-4684-AA9A-ED49BECC6B50}" destId="{E3166F7C-DF17-441D-9FD5-AE90B21D5054}" srcOrd="0" destOrd="0" presId="urn:microsoft.com/office/officeart/2005/8/layout/orgChart1"/>
-    <dgm:cxn modelId="{C32D221C-7128-410E-ACCD-33AC178BBC5E}" type="presParOf" srcId="{5D620067-97CA-4684-AA9A-ED49BECC6B50}" destId="{D5BAEF3F-BD35-4D7E-A4FF-F30965920AFA}" srcOrd="1" destOrd="0" presId="urn:microsoft.com/office/officeart/2005/8/layout/orgChart1"/>
-    <dgm:cxn modelId="{5B915358-8C08-4FB8-91FB-47BF4F0DD1DD}" type="presParOf" srcId="{00A21371-1360-4E0E-A0CF-64B2CA81844B}" destId="{954DE4C5-A326-4E49-BC70-C56A49102543}" srcOrd="1" destOrd="0" presId="urn:microsoft.com/office/officeart/2005/8/layout/orgChart1"/>
-    <dgm:cxn modelId="{1C184817-7465-4800-A0C1-5026881CD238}" type="presParOf" srcId="{00A21371-1360-4E0E-A0CF-64B2CA81844B}" destId="{93110726-E6BB-43BB-89D2-78B96232F10A}" srcOrd="2" destOrd="0" presId="urn:microsoft.com/office/officeart/2005/8/layout/orgChart1"/>
-    <dgm:cxn modelId="{85DC6C1A-7A86-4F99-8818-135793F79737}" type="presParOf" srcId="{D5A05807-EFB5-48D0-B488-8CD82056E20D}" destId="{41D8D129-29D8-4385-B786-894926FEDC42}" srcOrd="10" destOrd="0" presId="urn:microsoft.com/office/officeart/2005/8/layout/orgChart1"/>
-    <dgm:cxn modelId="{1B7F48FC-D789-4290-B775-F772014B3C57}" type="presParOf" srcId="{D5A05807-EFB5-48D0-B488-8CD82056E20D}" destId="{56B75CC1-3BE4-4933-86A4-AD5BDB483D09}" srcOrd="11" destOrd="0" presId="urn:microsoft.com/office/officeart/2005/8/layout/orgChart1"/>
-    <dgm:cxn modelId="{0BF20891-E094-45B0-BA8C-206B4891EFD7}" type="presParOf" srcId="{56B75CC1-3BE4-4933-86A4-AD5BDB483D09}" destId="{989F04EF-9BC1-4B78-83E1-155E82FA04DB}" srcOrd="0" destOrd="0" presId="urn:microsoft.com/office/officeart/2005/8/layout/orgChart1"/>
-    <dgm:cxn modelId="{003F1895-95BC-415D-A647-933495F6D260}" type="presParOf" srcId="{989F04EF-9BC1-4B78-83E1-155E82FA04DB}" destId="{92C0FB43-53F4-4321-BEF9-66199300F0E8}" srcOrd="0" destOrd="0" presId="urn:microsoft.com/office/officeart/2005/8/layout/orgChart1"/>
-    <dgm:cxn modelId="{3F9C87C3-84E2-475B-B45D-F8F2F2C13ACB}" type="presParOf" srcId="{989F04EF-9BC1-4B78-83E1-155E82FA04DB}" destId="{D9ED388C-CEBD-4853-9A3E-C27037FF2C56}" srcOrd="1" destOrd="0" presId="urn:microsoft.com/office/officeart/2005/8/layout/orgChart1"/>
-    <dgm:cxn modelId="{D2440768-B796-4152-9350-30A477FDB155}" type="presParOf" srcId="{56B75CC1-3BE4-4933-86A4-AD5BDB483D09}" destId="{2101D05F-39FA-4E10-8C5C-A05734941020}" srcOrd="1" destOrd="0" presId="urn:microsoft.com/office/officeart/2005/8/layout/orgChart1"/>
-    <dgm:cxn modelId="{CE4EF9B2-93A7-48AA-B509-49B13D73CFC5}" type="presParOf" srcId="{56B75CC1-3BE4-4933-86A4-AD5BDB483D09}" destId="{659C28F5-4CB8-4027-B9BA-615248508F5C}" srcOrd="2" destOrd="0" presId="urn:microsoft.com/office/officeart/2005/8/layout/orgChart1"/>
-    <dgm:cxn modelId="{AF0580AD-B8AD-49AA-ACD6-7291F1A1A580}" type="presParOf" srcId="{D5A05807-EFB5-48D0-B488-8CD82056E20D}" destId="{5C2972FE-C97E-42B6-9A79-1CF8DC5B6AE4}" srcOrd="12" destOrd="0" presId="urn:microsoft.com/office/officeart/2005/8/layout/orgChart1"/>
-    <dgm:cxn modelId="{4D207DF0-ECC0-4FED-A340-69E3470C0F5E}" type="presParOf" srcId="{D5A05807-EFB5-48D0-B488-8CD82056E20D}" destId="{029DB9A8-AFD4-472F-9968-B633CD346629}" srcOrd="13" destOrd="0" presId="urn:microsoft.com/office/officeart/2005/8/layout/orgChart1"/>
-    <dgm:cxn modelId="{2C6FAE4E-DB18-49AA-AEC4-CA7913C9CD08}" type="presParOf" srcId="{029DB9A8-AFD4-472F-9968-B633CD346629}" destId="{BDBCFFDF-4FA0-4430-A44A-82B37C77E4AF}" srcOrd="0" destOrd="0" presId="urn:microsoft.com/office/officeart/2005/8/layout/orgChart1"/>
-    <dgm:cxn modelId="{B2112CE7-3F5C-4CB8-BB87-3A5381B10B75}" type="presParOf" srcId="{BDBCFFDF-4FA0-4430-A44A-82B37C77E4AF}" destId="{BF212140-F00B-41BB-95FA-AB60DEA3AD26}" srcOrd="0" destOrd="0" presId="urn:microsoft.com/office/officeart/2005/8/layout/orgChart1"/>
-    <dgm:cxn modelId="{18625266-0B96-43D6-88FD-339AA6E4A144}" type="presParOf" srcId="{BDBCFFDF-4FA0-4430-A44A-82B37C77E4AF}" destId="{586BD3CC-D024-49AE-98A9-57447680C793}" srcOrd="1" destOrd="0" presId="urn:microsoft.com/office/officeart/2005/8/layout/orgChart1"/>
-    <dgm:cxn modelId="{CF89E919-E9C0-4F62-B68D-86C5A763FE26}" type="presParOf" srcId="{029DB9A8-AFD4-472F-9968-B633CD346629}" destId="{6D4B136B-BD17-4ED1-B616-FBD7159E18F9}" srcOrd="1" destOrd="0" presId="urn:microsoft.com/office/officeart/2005/8/layout/orgChart1"/>
-    <dgm:cxn modelId="{7133BE05-A977-4C36-B45C-DC25562D871E}" type="presParOf" srcId="{029DB9A8-AFD4-472F-9968-B633CD346629}" destId="{B1ECB62F-82BA-4FB2-A8C8-FC69141DD972}" srcOrd="2" destOrd="0" presId="urn:microsoft.com/office/officeart/2005/8/layout/orgChart1"/>
-    <dgm:cxn modelId="{67BC16A0-2272-48F2-9A33-91D16910E16C}" type="presParOf" srcId="{8C0D7482-2972-4DA2-B023-40CFC2A60796}" destId="{05C65E83-A4AE-4230-99CF-08B8C80E012D}" srcOrd="2" destOrd="0" presId="urn:microsoft.com/office/officeart/2005/8/layout/orgChart1"/>
-    <dgm:cxn modelId="{CDC2FFC2-27BB-437B-B6BB-9C826161C5CF}" type="presParOf" srcId="{0F70076E-522F-4981-BBB3-3A92AF6FA175}" destId="{1F31A3CC-47E9-4C73-8E01-7B95861616D0}" srcOrd="6" destOrd="0" presId="urn:microsoft.com/office/officeart/2005/8/layout/orgChart1"/>
-    <dgm:cxn modelId="{19196CA0-B359-4F18-BAE4-DDDE5EDF3E8D}" type="presParOf" srcId="{0F70076E-522F-4981-BBB3-3A92AF6FA175}" destId="{5D0702A5-2294-407F-A843-E9F67DA31609}" srcOrd="7" destOrd="0" presId="urn:microsoft.com/office/officeart/2005/8/layout/orgChart1"/>
-    <dgm:cxn modelId="{5918295F-ADE6-44A6-94F8-D8188B54DD60}" type="presParOf" srcId="{5D0702A5-2294-407F-A843-E9F67DA31609}" destId="{494DEB7D-4C52-41CF-ABB7-B9186E98D3F4}" srcOrd="0" destOrd="0" presId="urn:microsoft.com/office/officeart/2005/8/layout/orgChart1"/>
-    <dgm:cxn modelId="{743695F6-67E2-4E61-9140-E214E8FB75CB}" type="presParOf" srcId="{494DEB7D-4C52-41CF-ABB7-B9186E98D3F4}" destId="{88E42A67-50A6-46C1-A655-A67481AF8CF9}" srcOrd="0" destOrd="0" presId="urn:microsoft.com/office/officeart/2005/8/layout/orgChart1"/>
-    <dgm:cxn modelId="{2433142C-0B17-4A96-9AE7-09AB490ADEE8}" type="presParOf" srcId="{494DEB7D-4C52-41CF-ABB7-B9186E98D3F4}" destId="{4408F1D1-8DD2-418C-ABAE-49A9C1656FFB}" srcOrd="1" destOrd="0" presId="urn:microsoft.com/office/officeart/2005/8/layout/orgChart1"/>
-    <dgm:cxn modelId="{0E1E7D9D-71BB-48CF-982C-945F6B100CF5}" type="presParOf" srcId="{5D0702A5-2294-407F-A843-E9F67DA31609}" destId="{733B18DE-382D-4FD9-937B-11CAD0E93941}" srcOrd="1" destOrd="0" presId="urn:microsoft.com/office/officeart/2005/8/layout/orgChart1"/>
-    <dgm:cxn modelId="{CA3283AF-4B63-47B1-BEF5-843AF7774B4A}" type="presParOf" srcId="{5D0702A5-2294-407F-A843-E9F67DA31609}" destId="{1D577550-0651-4C2E-A262-4BCC1F2C91C0}" srcOrd="2" destOrd="0" presId="urn:microsoft.com/office/officeart/2005/8/layout/orgChart1"/>
-    <dgm:cxn modelId="{2EB3857F-D6F5-4B58-A6BC-FECD6A2D2A78}" type="presParOf" srcId="{0F70076E-522F-4981-BBB3-3A92AF6FA175}" destId="{C33C7A6C-C6C4-41AC-8DE1-8DDEFEB60920}" srcOrd="8" destOrd="0" presId="urn:microsoft.com/office/officeart/2005/8/layout/orgChart1"/>
-    <dgm:cxn modelId="{27C05FA5-A6E6-4CEF-AB96-8ADD32D542F2}" type="presParOf" srcId="{0F70076E-522F-4981-BBB3-3A92AF6FA175}" destId="{5D513A80-7CAD-4D4B-B0AB-4A43A3DAE6F5}" srcOrd="9" destOrd="0" presId="urn:microsoft.com/office/officeart/2005/8/layout/orgChart1"/>
-    <dgm:cxn modelId="{A548D717-7B79-4CE8-8500-E4BBC0A4F46A}" type="presParOf" srcId="{5D513A80-7CAD-4D4B-B0AB-4A43A3DAE6F5}" destId="{0CB56511-5D56-4220-AAA8-E6B351624CD4}" srcOrd="0" destOrd="0" presId="urn:microsoft.com/office/officeart/2005/8/layout/orgChart1"/>
-    <dgm:cxn modelId="{58E8037F-B72A-4131-B470-5F205FA3E108}" type="presParOf" srcId="{0CB56511-5D56-4220-AAA8-E6B351624CD4}" destId="{A3596C5C-D5BF-4D1F-99EE-77880EC19FC8}" srcOrd="0" destOrd="0" presId="urn:microsoft.com/office/officeart/2005/8/layout/orgChart1"/>
-    <dgm:cxn modelId="{5B2D42A2-7B23-4885-98F6-6EE105097C1D}" type="presParOf" srcId="{0CB56511-5D56-4220-AAA8-E6B351624CD4}" destId="{B6A114D4-4B75-4F1E-A379-E402CD10E6C4}" srcOrd="1" destOrd="0" presId="urn:microsoft.com/office/officeart/2005/8/layout/orgChart1"/>
-    <dgm:cxn modelId="{E85496E6-A073-422F-A5C0-F7EE67B2C63F}" type="presParOf" srcId="{5D513A80-7CAD-4D4B-B0AB-4A43A3DAE6F5}" destId="{B553E628-A975-4BD3-A2F3-84861B4D6D9E}" srcOrd="1" destOrd="0" presId="urn:microsoft.com/office/officeart/2005/8/layout/orgChart1"/>
-    <dgm:cxn modelId="{57D63CDF-66FB-401D-B549-A0F02EC6027F}" type="presParOf" srcId="{B553E628-A975-4BD3-A2F3-84861B4D6D9E}" destId="{E9FA3E35-E17C-402A-9F06-8A140AF13D6A}" srcOrd="0" destOrd="0" presId="urn:microsoft.com/office/officeart/2005/8/layout/orgChart1"/>
-    <dgm:cxn modelId="{446092F4-4CFD-4FFA-92E6-12F584DA2B62}" type="presParOf" srcId="{B553E628-A975-4BD3-A2F3-84861B4D6D9E}" destId="{BBB7AA51-10E3-42EA-8B26-E059F852E331}" srcOrd="1" destOrd="0" presId="urn:microsoft.com/office/officeart/2005/8/layout/orgChart1"/>
-    <dgm:cxn modelId="{37430427-9808-496E-A338-F65E55007BFF}" type="presParOf" srcId="{BBB7AA51-10E3-42EA-8B26-E059F852E331}" destId="{7873E1F9-1199-4CEE-8D9D-22DD60D218C3}" srcOrd="0" destOrd="0" presId="urn:microsoft.com/office/officeart/2005/8/layout/orgChart1"/>
-    <dgm:cxn modelId="{AD266C82-62C9-4ACE-810A-B088C2517298}" type="presParOf" srcId="{7873E1F9-1199-4CEE-8D9D-22DD60D218C3}" destId="{37209606-A253-48BC-A588-886B49BABBD1}" srcOrd="0" destOrd="0" presId="urn:microsoft.com/office/officeart/2005/8/layout/orgChart1"/>
-    <dgm:cxn modelId="{F4DE00DF-7E83-442C-B278-11FFACEDEBD0}" type="presParOf" srcId="{7873E1F9-1199-4CEE-8D9D-22DD60D218C3}" destId="{08D8DD80-F8DB-42D4-8B5F-8F3E6B33839A}" srcOrd="1" destOrd="0" presId="urn:microsoft.com/office/officeart/2005/8/layout/orgChart1"/>
-    <dgm:cxn modelId="{40629F2C-385B-4F07-87A2-F6F3B04D855F}" type="presParOf" srcId="{BBB7AA51-10E3-42EA-8B26-E059F852E331}" destId="{5F733385-5AF5-4C90-8219-3DCF80FDD410}" srcOrd="1" destOrd="0" presId="urn:microsoft.com/office/officeart/2005/8/layout/orgChart1"/>
-    <dgm:cxn modelId="{0D892592-E7DC-4F1A-BEBA-516D139F8C5C}" type="presParOf" srcId="{BBB7AA51-10E3-42EA-8B26-E059F852E331}" destId="{7EBD43EB-B113-4E7B-B839-28889D8C15B3}" srcOrd="2" destOrd="0" presId="urn:microsoft.com/office/officeart/2005/8/layout/orgChart1"/>
-    <dgm:cxn modelId="{3BEE920E-8DC8-4BEC-BA7C-94DB4D19AA7D}" type="presParOf" srcId="{B553E628-A975-4BD3-A2F3-84861B4D6D9E}" destId="{90856F93-6928-4F29-A715-1CCE16DEB8CE}" srcOrd="2" destOrd="0" presId="urn:microsoft.com/office/officeart/2005/8/layout/orgChart1"/>
-    <dgm:cxn modelId="{6653D16B-9EB9-4ABF-92C2-696E9ACFB95E}" type="presParOf" srcId="{B553E628-A975-4BD3-A2F3-84861B4D6D9E}" destId="{6436DFFC-DB5F-43AF-944B-A8500EA79D89}" srcOrd="3" destOrd="0" presId="urn:microsoft.com/office/officeart/2005/8/layout/orgChart1"/>
-    <dgm:cxn modelId="{1ADE7306-2E63-4FBE-9ABB-282902FC424A}" type="presParOf" srcId="{6436DFFC-DB5F-43AF-944B-A8500EA79D89}" destId="{06B6B56B-26F1-4A18-ABBB-DE7D12578495}" srcOrd="0" destOrd="0" presId="urn:microsoft.com/office/officeart/2005/8/layout/orgChart1"/>
-    <dgm:cxn modelId="{A3C822AA-EE93-4F1B-9A33-428C79483ECA}" type="presParOf" srcId="{06B6B56B-26F1-4A18-ABBB-DE7D12578495}" destId="{ADD27B8D-46D3-4588-BB73-49AC77C35FF6}" srcOrd="0" destOrd="0" presId="urn:microsoft.com/office/officeart/2005/8/layout/orgChart1"/>
-    <dgm:cxn modelId="{10C1CF7A-1392-4335-8E6A-ABE6A65AF4FA}" type="presParOf" srcId="{06B6B56B-26F1-4A18-ABBB-DE7D12578495}" destId="{B8EF8860-201E-4A47-880F-FE1C62264548}" srcOrd="1" destOrd="0" presId="urn:microsoft.com/office/officeart/2005/8/layout/orgChart1"/>
-    <dgm:cxn modelId="{7926D680-67E8-4DFF-803D-233BF4ACD543}" type="presParOf" srcId="{6436DFFC-DB5F-43AF-944B-A8500EA79D89}" destId="{22C2C446-3698-44EA-8A84-27402E150089}" srcOrd="1" destOrd="0" presId="urn:microsoft.com/office/officeart/2005/8/layout/orgChart1"/>
-    <dgm:cxn modelId="{F62DCFD1-8DF3-4A16-A14B-CC6ADA22FF2B}" type="presParOf" srcId="{6436DFFC-DB5F-43AF-944B-A8500EA79D89}" destId="{763C1F19-DB7D-4C8C-A033-C5C8C7FDEA4B}" srcOrd="2" destOrd="0" presId="urn:microsoft.com/office/officeart/2005/8/layout/orgChart1"/>
-    <dgm:cxn modelId="{07E9066F-4360-4CB8-B1CC-D526BD577B01}" type="presParOf" srcId="{B553E628-A975-4BD3-A2F3-84861B4D6D9E}" destId="{8AAA2FD4-9B65-444C-904F-66481EA57F57}" srcOrd="4" destOrd="0" presId="urn:microsoft.com/office/officeart/2005/8/layout/orgChart1"/>
-    <dgm:cxn modelId="{429B1AC2-BE48-41B6-950E-89944604294F}" type="presParOf" srcId="{B553E628-A975-4BD3-A2F3-84861B4D6D9E}" destId="{7C1FDA1D-55AA-4551-BB92-896CFDA521A9}" srcOrd="5" destOrd="0" presId="urn:microsoft.com/office/officeart/2005/8/layout/orgChart1"/>
-    <dgm:cxn modelId="{22BF7BBE-10F6-4445-B8C4-FBDF67C6F9DB}" type="presParOf" srcId="{7C1FDA1D-55AA-4551-BB92-896CFDA521A9}" destId="{D47FDC61-E5F3-412C-A22E-40F8898C43E2}" srcOrd="0" destOrd="0" presId="urn:microsoft.com/office/officeart/2005/8/layout/orgChart1"/>
-    <dgm:cxn modelId="{795A760F-F22B-4CBE-8911-08B5CD2FEA8C}" type="presParOf" srcId="{D47FDC61-E5F3-412C-A22E-40F8898C43E2}" destId="{95757365-1776-4A05-B177-ECC651A46341}" srcOrd="0" destOrd="0" presId="urn:microsoft.com/office/officeart/2005/8/layout/orgChart1"/>
-    <dgm:cxn modelId="{5D0F3430-58EF-4194-9817-C64516FDF56C}" type="presParOf" srcId="{D47FDC61-E5F3-412C-A22E-40F8898C43E2}" destId="{E522034E-B4F4-45A6-9472-9FE4651F335F}" srcOrd="1" destOrd="0" presId="urn:microsoft.com/office/officeart/2005/8/layout/orgChart1"/>
-    <dgm:cxn modelId="{EC425D0A-1DCF-426F-87B0-78EE7AA6BF07}" type="presParOf" srcId="{7C1FDA1D-55AA-4551-BB92-896CFDA521A9}" destId="{26CE5E99-6453-4849-BB74-3464E366B986}" srcOrd="1" destOrd="0" presId="urn:microsoft.com/office/officeart/2005/8/layout/orgChart1"/>
-    <dgm:cxn modelId="{EA2D6816-D6E9-4867-952F-272E193FF5F1}" type="presParOf" srcId="{7C1FDA1D-55AA-4551-BB92-896CFDA521A9}" destId="{98613811-8BDB-4F41-8C07-CEF0BB115AFC}" srcOrd="2" destOrd="0" presId="urn:microsoft.com/office/officeart/2005/8/layout/orgChart1"/>
-    <dgm:cxn modelId="{83851E72-058B-4D96-8B42-7327E226863F}" type="presParOf" srcId="{B553E628-A975-4BD3-A2F3-84861B4D6D9E}" destId="{4E5E3395-7D78-4F0F-8BA4-0CA66D4382A3}" srcOrd="6" destOrd="0" presId="urn:microsoft.com/office/officeart/2005/8/layout/orgChart1"/>
-    <dgm:cxn modelId="{9954BFC8-91DB-4924-87E1-E6748253D5F3}" type="presParOf" srcId="{B553E628-A975-4BD3-A2F3-84861B4D6D9E}" destId="{1F784A67-4A0D-4B84-8052-896486C4E215}" srcOrd="7" destOrd="0" presId="urn:microsoft.com/office/officeart/2005/8/layout/orgChart1"/>
-    <dgm:cxn modelId="{A14C6399-F5BF-46E8-9E53-228924354C72}" type="presParOf" srcId="{1F784A67-4A0D-4B84-8052-896486C4E215}" destId="{A0DEF0D8-3C17-4B5F-94A6-FBD4EF2F5216}" srcOrd="0" destOrd="0" presId="urn:microsoft.com/office/officeart/2005/8/layout/orgChart1"/>
-    <dgm:cxn modelId="{DAA3DFEC-01EE-44BD-97D2-B035A49861A4}" type="presParOf" srcId="{A0DEF0D8-3C17-4B5F-94A6-FBD4EF2F5216}" destId="{4304F539-04CE-41DE-AB0A-040F37901232}" srcOrd="0" destOrd="0" presId="urn:microsoft.com/office/officeart/2005/8/layout/orgChart1"/>
-    <dgm:cxn modelId="{A7745640-7458-4444-954F-7D71616B678B}" type="presParOf" srcId="{A0DEF0D8-3C17-4B5F-94A6-FBD4EF2F5216}" destId="{C0E743B2-38B4-4FFD-8B35-ADA7FA1431B1}" srcOrd="1" destOrd="0" presId="urn:microsoft.com/office/officeart/2005/8/layout/orgChart1"/>
-    <dgm:cxn modelId="{23545A04-7D12-4B86-B3E3-BCD4013055C2}" type="presParOf" srcId="{1F784A67-4A0D-4B84-8052-896486C4E215}" destId="{FC49F405-2879-4CC0-9F73-D60640EE0BBC}" srcOrd="1" destOrd="0" presId="urn:microsoft.com/office/officeart/2005/8/layout/orgChart1"/>
-    <dgm:cxn modelId="{EF331032-DC2D-49BA-A0D8-FCF51BF0000F}" type="presParOf" srcId="{1F784A67-4A0D-4B84-8052-896486C4E215}" destId="{7456C37D-35F3-485A-A464-CBB0771448D8}" srcOrd="2" destOrd="0" presId="urn:microsoft.com/office/officeart/2005/8/layout/orgChart1"/>
-    <dgm:cxn modelId="{CB6E3555-57EB-444C-9DB8-FD36DDF94951}" type="presParOf" srcId="{B553E628-A975-4BD3-A2F3-84861B4D6D9E}" destId="{0A62653C-0DF8-4EDF-A01B-23209F9F26F9}" srcOrd="8" destOrd="0" presId="urn:microsoft.com/office/officeart/2005/8/layout/orgChart1"/>
-    <dgm:cxn modelId="{C59137BB-97B9-477E-8D01-1C2F72A36415}" type="presParOf" srcId="{B553E628-A975-4BD3-A2F3-84861B4D6D9E}" destId="{47C9178E-3EEA-40E0-B027-F05750A06937}" srcOrd="9" destOrd="0" presId="urn:microsoft.com/office/officeart/2005/8/layout/orgChart1"/>
-    <dgm:cxn modelId="{165C8E49-CD43-4B8E-ADA8-D587062CB8C7}" type="presParOf" srcId="{47C9178E-3EEA-40E0-B027-F05750A06937}" destId="{955E1EFA-A7A2-4F2B-9353-8FB58EA2090B}" srcOrd="0" destOrd="0" presId="urn:microsoft.com/office/officeart/2005/8/layout/orgChart1"/>
-    <dgm:cxn modelId="{9607D538-729A-4B39-B102-A0E724E028D7}" type="presParOf" srcId="{955E1EFA-A7A2-4F2B-9353-8FB58EA2090B}" destId="{9C2D6E1B-1D6A-40AE-936F-284B7321FF42}" srcOrd="0" destOrd="0" presId="urn:microsoft.com/office/officeart/2005/8/layout/orgChart1"/>
-    <dgm:cxn modelId="{2FA989E0-70AF-42E0-88FB-B3E5F48611C2}" type="presParOf" srcId="{955E1EFA-A7A2-4F2B-9353-8FB58EA2090B}" destId="{3596B5AD-F16B-4ED3-96AA-D3FE4FDF760F}" srcOrd="1" destOrd="0" presId="urn:microsoft.com/office/officeart/2005/8/layout/orgChart1"/>
-    <dgm:cxn modelId="{E5B1FBE1-D828-48B2-8F4A-E241BA547697}" type="presParOf" srcId="{47C9178E-3EEA-40E0-B027-F05750A06937}" destId="{51F537C6-91CF-4569-9353-B9FDDB8E0EFB}" srcOrd="1" destOrd="0" presId="urn:microsoft.com/office/officeart/2005/8/layout/orgChart1"/>
-    <dgm:cxn modelId="{09670958-9A86-4410-8BCF-B728E7BD1D24}" type="presParOf" srcId="{47C9178E-3EEA-40E0-B027-F05750A06937}" destId="{D71F5B4E-06A2-4606-8DFE-437ACD46F4D5}" srcOrd="2" destOrd="0" presId="urn:microsoft.com/office/officeart/2005/8/layout/orgChart1"/>
-    <dgm:cxn modelId="{E1610BF4-F9F3-4F5F-AEBC-E1AC0572EC9B}" type="presParOf" srcId="{5D513A80-7CAD-4D4B-B0AB-4A43A3DAE6F5}" destId="{E1F27DF0-6AED-4E08-865B-D4D290E65E15}" srcOrd="2" destOrd="0" presId="urn:microsoft.com/office/officeart/2005/8/layout/orgChart1"/>
-    <dgm:cxn modelId="{48E5337F-A257-4F50-AA19-FD5B92C65113}" type="presParOf" srcId="{0F70076E-522F-4981-BBB3-3A92AF6FA175}" destId="{6FFED9C4-696B-4ABA-A003-AB2F5D1066AB}" srcOrd="10" destOrd="0" presId="urn:microsoft.com/office/officeart/2005/8/layout/orgChart1"/>
-    <dgm:cxn modelId="{58E4F5BA-9A95-4DE3-9220-6142D283A80B}" type="presParOf" srcId="{0F70076E-522F-4981-BBB3-3A92AF6FA175}" destId="{CBF63633-CEAF-4686-A5A0-A1C6068CDFCF}" srcOrd="11" destOrd="0" presId="urn:microsoft.com/office/officeart/2005/8/layout/orgChart1"/>
-    <dgm:cxn modelId="{E8D4B795-A614-4D29-87D8-39C187EA2F2D}" type="presParOf" srcId="{CBF63633-CEAF-4686-A5A0-A1C6068CDFCF}" destId="{F3AFC82C-172F-4C59-916E-C0B16269B0F5}" srcOrd="0" destOrd="0" presId="urn:microsoft.com/office/officeart/2005/8/layout/orgChart1"/>
-    <dgm:cxn modelId="{DAE85626-2B23-4328-92EC-684C5EDA72F8}" type="presParOf" srcId="{F3AFC82C-172F-4C59-916E-C0B16269B0F5}" destId="{7BD2452F-63BA-4404-A09F-0848D6551F58}" srcOrd="0" destOrd="0" presId="urn:microsoft.com/office/officeart/2005/8/layout/orgChart1"/>
-    <dgm:cxn modelId="{48DE9FD0-2B41-4817-BF59-F0BA7099EAAE}" type="presParOf" srcId="{F3AFC82C-172F-4C59-916E-C0B16269B0F5}" destId="{A135AE1E-C7DE-4D38-BF64-3DB4EBB55480}" srcOrd="1" destOrd="0" presId="urn:microsoft.com/office/officeart/2005/8/layout/orgChart1"/>
-    <dgm:cxn modelId="{93726917-26F5-4597-9928-C9A0095F8BA6}" type="presParOf" srcId="{CBF63633-CEAF-4686-A5A0-A1C6068CDFCF}" destId="{99039FCB-C585-49F0-AE9C-1202B682CE33}" srcOrd="1" destOrd="0" presId="urn:microsoft.com/office/officeart/2005/8/layout/orgChart1"/>
-    <dgm:cxn modelId="{A638C7AF-7654-4255-99F9-08104AA73571}" type="presParOf" srcId="{99039FCB-C585-49F0-AE9C-1202B682CE33}" destId="{F6AF1D9D-BBE8-4B97-95BF-FA0015EF42D6}" srcOrd="0" destOrd="0" presId="urn:microsoft.com/office/officeart/2005/8/layout/orgChart1"/>
-    <dgm:cxn modelId="{C5598D0A-B77E-42DF-BABC-7F0B1BB35166}" type="presParOf" srcId="{99039FCB-C585-49F0-AE9C-1202B682CE33}" destId="{AB1BCA7E-621B-4DF3-A5AC-A1AB7D13E395}" srcOrd="1" destOrd="0" presId="urn:microsoft.com/office/officeart/2005/8/layout/orgChart1"/>
-    <dgm:cxn modelId="{3A4591FE-386C-4D95-B292-1E883899D0F2}" type="presParOf" srcId="{AB1BCA7E-621B-4DF3-A5AC-A1AB7D13E395}" destId="{6D274AE3-4638-4322-BEDB-EB3F8530387B}" srcOrd="0" destOrd="0" presId="urn:microsoft.com/office/officeart/2005/8/layout/orgChart1"/>
-    <dgm:cxn modelId="{DD5AC82A-AB4E-4AE0-A485-8D047DC1FA9F}" type="presParOf" srcId="{6D274AE3-4638-4322-BEDB-EB3F8530387B}" destId="{BBD8B560-3529-4560-B4F4-2FF262593363}" srcOrd="0" destOrd="0" presId="urn:microsoft.com/office/officeart/2005/8/layout/orgChart1"/>
-    <dgm:cxn modelId="{4A35DCDF-755A-4807-A47B-16A44D62E56D}" type="presParOf" srcId="{6D274AE3-4638-4322-BEDB-EB3F8530387B}" destId="{16A9F9D7-3787-4714-911F-99186952F738}" srcOrd="1" destOrd="0" presId="urn:microsoft.com/office/officeart/2005/8/layout/orgChart1"/>
-    <dgm:cxn modelId="{2FD03E72-9C0B-484A-B80C-81A0AE42DCA2}" type="presParOf" srcId="{AB1BCA7E-621B-4DF3-A5AC-A1AB7D13E395}" destId="{D238C898-400E-44D6-982C-2A28C09A1253}" srcOrd="1" destOrd="0" presId="urn:microsoft.com/office/officeart/2005/8/layout/orgChart1"/>
-    <dgm:cxn modelId="{C87B0836-3AEE-417D-8338-9F880206CDC3}" type="presParOf" srcId="{AB1BCA7E-621B-4DF3-A5AC-A1AB7D13E395}" destId="{AE6AA82D-B18A-4135-A179-D56DDA002428}" srcOrd="2" destOrd="0" presId="urn:microsoft.com/office/officeart/2005/8/layout/orgChart1"/>
-    <dgm:cxn modelId="{A93FF201-6B91-4C5B-8EEB-20CF6DCB80E4}" type="presParOf" srcId="{99039FCB-C585-49F0-AE9C-1202B682CE33}" destId="{24DB76FC-FDBB-4AED-BE5A-4E4AE56E9F1D}" srcOrd="2" destOrd="0" presId="urn:microsoft.com/office/officeart/2005/8/layout/orgChart1"/>
-    <dgm:cxn modelId="{235392D9-33F5-480E-A16E-6D5C36EFC75F}" type="presParOf" srcId="{99039FCB-C585-49F0-AE9C-1202B682CE33}" destId="{4AE49B0E-3D25-446A-B72F-0B42263E7350}" srcOrd="3" destOrd="0" presId="urn:microsoft.com/office/officeart/2005/8/layout/orgChart1"/>
-    <dgm:cxn modelId="{BB21D18C-1041-433A-9F59-0515D62F8307}" type="presParOf" srcId="{4AE49B0E-3D25-446A-B72F-0B42263E7350}" destId="{805FE404-BBE9-4CEB-A822-CBACB603372B}" srcOrd="0" destOrd="0" presId="urn:microsoft.com/office/officeart/2005/8/layout/orgChart1"/>
-    <dgm:cxn modelId="{080D1DFB-1C07-4D0A-8896-D16FEB321AD4}" type="presParOf" srcId="{805FE404-BBE9-4CEB-A822-CBACB603372B}" destId="{4A45F6A9-2CEE-4778-B464-5ADE39FD2424}" srcOrd="0" destOrd="0" presId="urn:microsoft.com/office/officeart/2005/8/layout/orgChart1"/>
-    <dgm:cxn modelId="{F496EFD3-708B-4074-9A00-29CDA4B3EF5B}" type="presParOf" srcId="{805FE404-BBE9-4CEB-A822-CBACB603372B}" destId="{70DD15F4-9873-4C92-A83A-F5A2BD26FFD0}" srcOrd="1" destOrd="0" presId="urn:microsoft.com/office/officeart/2005/8/layout/orgChart1"/>
-    <dgm:cxn modelId="{0658E645-09D6-4EF1-951E-4BE436B7A083}" type="presParOf" srcId="{4AE49B0E-3D25-446A-B72F-0B42263E7350}" destId="{0241E1E0-0650-44C3-84B2-87CD3DBDFEBA}" srcOrd="1" destOrd="0" presId="urn:microsoft.com/office/officeart/2005/8/layout/orgChart1"/>
-    <dgm:cxn modelId="{EECF0425-F44C-4691-8555-7C17B0DA03F7}" type="presParOf" srcId="{4AE49B0E-3D25-446A-B72F-0B42263E7350}" destId="{9C2456F0-EDC3-4496-9957-F8552B263857}" srcOrd="2" destOrd="0" presId="urn:microsoft.com/office/officeart/2005/8/layout/orgChart1"/>
-    <dgm:cxn modelId="{30C23D51-BB63-45C1-B158-1DFEE8913F44}" type="presParOf" srcId="{99039FCB-C585-49F0-AE9C-1202B682CE33}" destId="{4BD3313B-B6CB-42FE-90CB-13EA1BBA4C78}" srcOrd="4" destOrd="0" presId="urn:microsoft.com/office/officeart/2005/8/layout/orgChart1"/>
-    <dgm:cxn modelId="{0D78663A-8C78-46EE-A0C8-34F66BA0312A}" type="presParOf" srcId="{99039FCB-C585-49F0-AE9C-1202B682CE33}" destId="{978D7963-F22C-4E73-AB98-D7A91714309E}" srcOrd="5" destOrd="0" presId="urn:microsoft.com/office/officeart/2005/8/layout/orgChart1"/>
-    <dgm:cxn modelId="{5A11DF15-83F8-4995-91B1-D6EC3C791753}" type="presParOf" srcId="{978D7963-F22C-4E73-AB98-D7A91714309E}" destId="{CC2230CE-9794-4369-961F-671CFA1FF884}" srcOrd="0" destOrd="0" presId="urn:microsoft.com/office/officeart/2005/8/layout/orgChart1"/>
-    <dgm:cxn modelId="{F0CFF956-5821-48C7-849C-CC68C2F1C8AD}" type="presParOf" srcId="{CC2230CE-9794-4369-961F-671CFA1FF884}" destId="{AE0DAA20-8A17-469F-A2AE-7E1D1148B1A8}" srcOrd="0" destOrd="0" presId="urn:microsoft.com/office/officeart/2005/8/layout/orgChart1"/>
-    <dgm:cxn modelId="{952C327D-4F9E-46BC-BA87-D7F45562C7D3}" type="presParOf" srcId="{CC2230CE-9794-4369-961F-671CFA1FF884}" destId="{6320A880-F80E-4CF8-8C28-17D03A432C6C}" srcOrd="1" destOrd="0" presId="urn:microsoft.com/office/officeart/2005/8/layout/orgChart1"/>
-    <dgm:cxn modelId="{7E7DE7C2-9B12-4FCF-BBBA-4B91FDCD30C8}" type="presParOf" srcId="{978D7963-F22C-4E73-AB98-D7A91714309E}" destId="{9CCC97E9-CE7E-45AC-8F5C-BB67ABD0A82E}" srcOrd="1" destOrd="0" presId="urn:microsoft.com/office/officeart/2005/8/layout/orgChart1"/>
-    <dgm:cxn modelId="{38CCC77A-AE50-4C5C-8364-C9EF64C28A30}" type="presParOf" srcId="{978D7963-F22C-4E73-AB98-D7A91714309E}" destId="{781EB760-614E-4194-A96F-462BD0B1BF56}" srcOrd="2" destOrd="0" presId="urn:microsoft.com/office/officeart/2005/8/layout/orgChart1"/>
-    <dgm:cxn modelId="{C63DC266-8C67-4530-8D09-11F3F9B021DB}" type="presParOf" srcId="{CBF63633-CEAF-4686-A5A0-A1C6068CDFCF}" destId="{F80D34B0-0440-4265-B6BA-4A722CBB9B73}" srcOrd="2" destOrd="0" presId="urn:microsoft.com/office/officeart/2005/8/layout/orgChart1"/>
-    <dgm:cxn modelId="{94DC2483-8497-4E73-8DAC-68A7508E1E0B}" type="presParOf" srcId="{0F70076E-522F-4981-BBB3-3A92AF6FA175}" destId="{D94F6F4E-3CAA-4D71-98C2-5B11B32EE224}" srcOrd="12" destOrd="0" presId="urn:microsoft.com/office/officeart/2005/8/layout/orgChart1"/>
-    <dgm:cxn modelId="{94157308-6D4B-47FA-8BDB-088379A33495}" type="presParOf" srcId="{0F70076E-522F-4981-BBB3-3A92AF6FA175}" destId="{2F63BBCD-3D8F-4CAC-83CB-485F82FCD0A7}" srcOrd="13" destOrd="0" presId="urn:microsoft.com/office/officeart/2005/8/layout/orgChart1"/>
-    <dgm:cxn modelId="{9E4A8B66-D5A5-48DD-A289-111914E592B7}" type="presParOf" srcId="{2F63BBCD-3D8F-4CAC-83CB-485F82FCD0A7}" destId="{06D0B0BF-8FCC-405D-A036-7B14EA353F2A}" srcOrd="0" destOrd="0" presId="urn:microsoft.com/office/officeart/2005/8/layout/orgChart1"/>
-    <dgm:cxn modelId="{EF12B3A1-DDA4-44AC-AEA5-EB4B19790CB8}" type="presParOf" srcId="{06D0B0BF-8FCC-405D-A036-7B14EA353F2A}" destId="{53F64DE1-C267-4768-9640-9F5FECF761EF}" srcOrd="0" destOrd="0" presId="urn:microsoft.com/office/officeart/2005/8/layout/orgChart1"/>
-    <dgm:cxn modelId="{9CB4165D-07DF-41DC-9288-5B514408488D}" type="presParOf" srcId="{06D0B0BF-8FCC-405D-A036-7B14EA353F2A}" destId="{831B417E-D813-4576-8428-B6F99D5216F6}" srcOrd="1" destOrd="0" presId="urn:microsoft.com/office/officeart/2005/8/layout/orgChart1"/>
-    <dgm:cxn modelId="{FA327416-592C-4EF7-81E5-224571803F5C}" type="presParOf" srcId="{2F63BBCD-3D8F-4CAC-83CB-485F82FCD0A7}" destId="{CD158F6F-10B2-4C9E-AF1B-C07B94799D91}" srcOrd="1" destOrd="0" presId="urn:microsoft.com/office/officeart/2005/8/layout/orgChart1"/>
-    <dgm:cxn modelId="{25D61B94-808B-463B-A4C1-E4648774E959}" type="presParOf" srcId="{CD158F6F-10B2-4C9E-AF1B-C07B94799D91}" destId="{0845B1E8-7FE0-46CA-B690-B70A34907BDB}" srcOrd="0" destOrd="0" presId="urn:microsoft.com/office/officeart/2005/8/layout/orgChart1"/>
-    <dgm:cxn modelId="{6D04C527-DC75-44E0-B505-27FB8760C7C5}" type="presParOf" srcId="{CD158F6F-10B2-4C9E-AF1B-C07B94799D91}" destId="{B8CF2E81-34FA-48EA-A205-897AA9DF888D}" srcOrd="1" destOrd="0" presId="urn:microsoft.com/office/officeart/2005/8/layout/orgChart1"/>
-    <dgm:cxn modelId="{8B4147A0-013D-4D74-9706-F7DF63BC15A8}" type="presParOf" srcId="{B8CF2E81-34FA-48EA-A205-897AA9DF888D}" destId="{036F361F-1715-466F-ACF2-3FF3DD70E273}" srcOrd="0" destOrd="0" presId="urn:microsoft.com/office/officeart/2005/8/layout/orgChart1"/>
-    <dgm:cxn modelId="{4D830038-9031-4ABC-A823-E13C88632883}" type="presParOf" srcId="{036F361F-1715-466F-ACF2-3FF3DD70E273}" destId="{8A46CCD3-1595-4057-9247-6F1A420CF6FC}" srcOrd="0" destOrd="0" presId="urn:microsoft.com/office/officeart/2005/8/layout/orgChart1"/>
-    <dgm:cxn modelId="{E81E4B5D-570A-4331-B50A-74AB67264011}" type="presParOf" srcId="{036F361F-1715-466F-ACF2-3FF3DD70E273}" destId="{6FC30F81-EB7F-4DFC-9AA5-C2A37B459F04}" srcOrd="1" destOrd="0" presId="urn:microsoft.com/office/officeart/2005/8/layout/orgChart1"/>
-    <dgm:cxn modelId="{3B1A053D-F685-422C-843E-8E7A9869E125}" type="presParOf" srcId="{B8CF2E81-34FA-48EA-A205-897AA9DF888D}" destId="{73EA4B44-0E68-4394-9089-ED1A6FC5066B}" srcOrd="1" destOrd="0" presId="urn:microsoft.com/office/officeart/2005/8/layout/orgChart1"/>
-    <dgm:cxn modelId="{24D6C8B2-C578-429B-944F-14047BFDFCB1}" type="presParOf" srcId="{B8CF2E81-34FA-48EA-A205-897AA9DF888D}" destId="{E7A43B8C-E24C-4066-9CE5-94443DCDB162}" srcOrd="2" destOrd="0" presId="urn:microsoft.com/office/officeart/2005/8/layout/orgChart1"/>
-    <dgm:cxn modelId="{5A56A4EC-863F-4A90-97CE-0FB254039552}" type="presParOf" srcId="{CD158F6F-10B2-4C9E-AF1B-C07B94799D91}" destId="{D3CE8887-ABBE-448D-AE41-463E6DCE7983}" srcOrd="2" destOrd="0" presId="urn:microsoft.com/office/officeart/2005/8/layout/orgChart1"/>
-    <dgm:cxn modelId="{9E9D96F4-0D55-4EDA-B8F9-B81DC4345A10}" type="presParOf" srcId="{CD158F6F-10B2-4C9E-AF1B-C07B94799D91}" destId="{EFADD643-B7A1-49E6-86B1-61FFCFBA0C2A}" srcOrd="3" destOrd="0" presId="urn:microsoft.com/office/officeart/2005/8/layout/orgChart1"/>
-    <dgm:cxn modelId="{0BCAE446-1A68-4EAE-8D09-735B332CF3CF}" type="presParOf" srcId="{EFADD643-B7A1-49E6-86B1-61FFCFBA0C2A}" destId="{CA13AC6A-E63D-468D-ADDC-343C55AC567B}" srcOrd="0" destOrd="0" presId="urn:microsoft.com/office/officeart/2005/8/layout/orgChart1"/>
-    <dgm:cxn modelId="{369E6DA2-B52A-42DE-B8FB-FAAEE1D4F3A4}" type="presParOf" srcId="{CA13AC6A-E63D-468D-ADDC-343C55AC567B}" destId="{F0432EA2-E586-4C57-9E74-B7DC627F4296}" srcOrd="0" destOrd="0" presId="urn:microsoft.com/office/officeart/2005/8/layout/orgChart1"/>
-    <dgm:cxn modelId="{ED318DB9-F98C-4A3C-922E-7021B6A94470}" type="presParOf" srcId="{CA13AC6A-E63D-468D-ADDC-343C55AC567B}" destId="{D27660A4-8C22-4AA8-8F93-D6A250C1942F}" srcOrd="1" destOrd="0" presId="urn:microsoft.com/office/officeart/2005/8/layout/orgChart1"/>
-    <dgm:cxn modelId="{2AA3338B-B0A3-499C-99E3-E3520D73240F}" type="presParOf" srcId="{EFADD643-B7A1-49E6-86B1-61FFCFBA0C2A}" destId="{C98D9B85-BD5E-4A29-BBD5-D6CA4FB012F9}" srcOrd="1" destOrd="0" presId="urn:microsoft.com/office/officeart/2005/8/layout/orgChart1"/>
-    <dgm:cxn modelId="{D4DE9A4A-CC65-4C99-81AB-1F5B920307EE}" type="presParOf" srcId="{EFADD643-B7A1-49E6-86B1-61FFCFBA0C2A}" destId="{01B8753B-B5E6-4CE5-9C96-B9BA9ADF2BA2}" srcOrd="2" destOrd="0" presId="urn:microsoft.com/office/officeart/2005/8/layout/orgChart1"/>
-    <dgm:cxn modelId="{3EF68AB8-549F-4FA1-8238-647BBCCE6DBD}" type="presParOf" srcId="{CD158F6F-10B2-4C9E-AF1B-C07B94799D91}" destId="{08B4D769-2DB8-4026-BE5A-65BB0EFF9F14}" srcOrd="4" destOrd="0" presId="urn:microsoft.com/office/officeart/2005/8/layout/orgChart1"/>
-    <dgm:cxn modelId="{84F93302-FD4A-4DD3-AD48-4A67C45A9D21}" type="presParOf" srcId="{CD158F6F-10B2-4C9E-AF1B-C07B94799D91}" destId="{CFCF2D5C-0D50-4DDF-AC43-F05FE58AD953}" srcOrd="5" destOrd="0" presId="urn:microsoft.com/office/officeart/2005/8/layout/orgChart1"/>
-    <dgm:cxn modelId="{EEC5B405-20B2-4654-9A08-05AF394D8D16}" type="presParOf" srcId="{CFCF2D5C-0D50-4DDF-AC43-F05FE58AD953}" destId="{CFF51B01-D19B-4E11-A59F-1E7CEA1AE725}" srcOrd="0" destOrd="0" presId="urn:microsoft.com/office/officeart/2005/8/layout/orgChart1"/>
-    <dgm:cxn modelId="{15C2CE79-E4C6-4D5F-B9A7-68F140615C25}" type="presParOf" srcId="{CFF51B01-D19B-4E11-A59F-1E7CEA1AE725}" destId="{FEE3C8F0-336B-4489-B1F3-DF952E1353C6}" srcOrd="0" destOrd="0" presId="urn:microsoft.com/office/officeart/2005/8/layout/orgChart1"/>
-    <dgm:cxn modelId="{1A27B830-CC71-480E-9326-67B52752B9D1}" type="presParOf" srcId="{CFF51B01-D19B-4E11-A59F-1E7CEA1AE725}" destId="{C78F9AFE-E8E1-46DE-9FB8-48A10E9F107A}" srcOrd="1" destOrd="0" presId="urn:microsoft.com/office/officeart/2005/8/layout/orgChart1"/>
-    <dgm:cxn modelId="{765F6A81-CEC8-4DAF-85E8-8B390862F7EE}" type="presParOf" srcId="{CFCF2D5C-0D50-4DDF-AC43-F05FE58AD953}" destId="{2619CB67-5AF5-4F30-B1EB-774137B54EC1}" srcOrd="1" destOrd="0" presId="urn:microsoft.com/office/officeart/2005/8/layout/orgChart1"/>
-    <dgm:cxn modelId="{C9AD77EA-C6BD-42B9-81E4-9684E1D9FB7E}" type="presParOf" srcId="{CFCF2D5C-0D50-4DDF-AC43-F05FE58AD953}" destId="{7A2B42A9-214C-4B39-B889-9F16276607AA}" srcOrd="2" destOrd="0" presId="urn:microsoft.com/office/officeart/2005/8/layout/orgChart1"/>
-    <dgm:cxn modelId="{200E3C95-4B15-4E81-80A9-FF796357AB45}" type="presParOf" srcId="{2F63BBCD-3D8F-4CAC-83CB-485F82FCD0A7}" destId="{53D643AD-179A-44D4-B27F-8A46D42981DF}" srcOrd="2" destOrd="0" presId="urn:microsoft.com/office/officeart/2005/8/layout/orgChart1"/>
-    <dgm:cxn modelId="{4E756D89-76C3-4D4A-AAD6-9269384282D3}" type="presParOf" srcId="{0F70076E-522F-4981-BBB3-3A92AF6FA175}" destId="{E897A794-E666-4DCD-89D5-3E766B270427}" srcOrd="14" destOrd="0" presId="urn:microsoft.com/office/officeart/2005/8/layout/orgChart1"/>
-    <dgm:cxn modelId="{E809A50F-073D-486F-9307-AA110CEE42B3}" type="presParOf" srcId="{0F70076E-522F-4981-BBB3-3A92AF6FA175}" destId="{3A2FEFD5-F1ED-4536-BEE9-E10E554A74B2}" srcOrd="15" destOrd="0" presId="urn:microsoft.com/office/officeart/2005/8/layout/orgChart1"/>
-    <dgm:cxn modelId="{9CF5345F-BB76-40E3-AD3A-5914974370BB}" type="presParOf" srcId="{3A2FEFD5-F1ED-4536-BEE9-E10E554A74B2}" destId="{F027BF0B-8C50-46A2-89C8-C9AF1F8B7553}" srcOrd="0" destOrd="0" presId="urn:microsoft.com/office/officeart/2005/8/layout/orgChart1"/>
-    <dgm:cxn modelId="{B19EB4A6-C30C-42C8-BA88-771365F76C4A}" type="presParOf" srcId="{F027BF0B-8C50-46A2-89C8-C9AF1F8B7553}" destId="{0A9A1E76-FE42-4D99-8E38-8C153C3BEC71}" srcOrd="0" destOrd="0" presId="urn:microsoft.com/office/officeart/2005/8/layout/orgChart1"/>
-    <dgm:cxn modelId="{3361F22E-F85A-43C2-9ED0-DF7348047868}" type="presParOf" srcId="{F027BF0B-8C50-46A2-89C8-C9AF1F8B7553}" destId="{54823B34-9DA0-498C-B771-985D797ABA89}" srcOrd="1" destOrd="0" presId="urn:microsoft.com/office/officeart/2005/8/layout/orgChart1"/>
-    <dgm:cxn modelId="{35116F6D-7890-4C52-B04E-0A07BBAB6C52}" type="presParOf" srcId="{3A2FEFD5-F1ED-4536-BEE9-E10E554A74B2}" destId="{6ED0094D-D384-47D1-A3DD-C2D120BE0417}" srcOrd="1" destOrd="0" presId="urn:microsoft.com/office/officeart/2005/8/layout/orgChart1"/>
-    <dgm:cxn modelId="{7D8EF7EE-3AD0-48E2-B378-4F6643852B6A}" type="presParOf" srcId="{3A2FEFD5-F1ED-4536-BEE9-E10E554A74B2}" destId="{F3213785-4314-4A2C-AED5-1038B88C8BEC}" srcOrd="2" destOrd="0" presId="urn:microsoft.com/office/officeart/2005/8/layout/orgChart1"/>
-    <dgm:cxn modelId="{8EA2EB4C-A59A-49AC-B4E3-EA9188F8BC19}" type="presParOf" srcId="{9414EEE7-8A55-4F1D-B7B2-55144D1993C0}" destId="{1C6BA4D2-F28C-4E72-9F28-088FF98A2C33}" srcOrd="2" destOrd="0" presId="urn:microsoft.com/office/officeart/2005/8/layout/orgChart1"/>
-    <dgm:cxn modelId="{A03428C3-4CAE-459A-8316-AC86DB04223B}" type="presParOf" srcId="{1C6BA4D2-F28C-4E72-9F28-088FF98A2C33}" destId="{FAA0A73B-BE57-4EBF-BC6E-02688DD94992}" srcOrd="0" destOrd="0" presId="urn:microsoft.com/office/officeart/2005/8/layout/orgChart1"/>
-    <dgm:cxn modelId="{37AC18FC-06EC-44F7-AD81-A10101F87FCE}" type="presParOf" srcId="{1C6BA4D2-F28C-4E72-9F28-088FF98A2C33}" destId="{83AB74E6-E702-4C1C-B220-F5629BD9DFBB}" srcOrd="1" destOrd="0" presId="urn:microsoft.com/office/officeart/2005/8/layout/orgChart1"/>
-    <dgm:cxn modelId="{21DAC826-2C6F-41B6-A7B6-7802EE3E7980}" type="presParOf" srcId="{83AB74E6-E702-4C1C-B220-F5629BD9DFBB}" destId="{B0A0B2F8-DC1D-40D8-84F3-E973F0AFD2A4}" srcOrd="0" destOrd="0" presId="urn:microsoft.com/office/officeart/2005/8/layout/orgChart1"/>
-    <dgm:cxn modelId="{28A89923-AE66-4E00-AC76-56D5AF275308}" type="presParOf" srcId="{B0A0B2F8-DC1D-40D8-84F3-E973F0AFD2A4}" destId="{96A2D62A-7231-40B0-A064-11231D9FBD36}" srcOrd="0" destOrd="0" presId="urn:microsoft.com/office/officeart/2005/8/layout/orgChart1"/>
-    <dgm:cxn modelId="{6FD84D81-D118-4BBC-8F46-B0FE898EDE65}" type="presParOf" srcId="{B0A0B2F8-DC1D-40D8-84F3-E973F0AFD2A4}" destId="{604E9955-A4D8-4EF3-AB62-04F2B6924221}" srcOrd="1" destOrd="0" presId="urn:microsoft.com/office/officeart/2005/8/layout/orgChart1"/>
-    <dgm:cxn modelId="{27ECDE0A-BC47-4F56-BC2B-A649C1CE3796}" type="presParOf" srcId="{83AB74E6-E702-4C1C-B220-F5629BD9DFBB}" destId="{BED3382D-ECB2-4AC4-A267-94BF200C899C}" srcOrd="1" destOrd="0" presId="urn:microsoft.com/office/officeart/2005/8/layout/orgChart1"/>
-    <dgm:cxn modelId="{13D0238A-D548-446D-A6E0-F93DA99E6E92}" type="presParOf" srcId="{83AB74E6-E702-4C1C-B220-F5629BD9DFBB}" destId="{1B324C91-D76E-4B52-ABDE-EC18B0C5A2FE}" srcOrd="2" destOrd="0" presId="urn:microsoft.com/office/officeart/2005/8/layout/orgChart1"/>
-    <dgm:cxn modelId="{7A9283B0-F2D2-4407-A5AA-3099664FDDD2}" type="presParOf" srcId="{1C6BA4D2-F28C-4E72-9F28-088FF98A2C33}" destId="{50B91C8F-9633-4F9D-970A-524716897861}" srcOrd="2" destOrd="0" presId="urn:microsoft.com/office/officeart/2005/8/layout/orgChart1"/>
-    <dgm:cxn modelId="{4FA13658-4C5C-47CE-924D-25ED213C83A9}" type="presParOf" srcId="{1C6BA4D2-F28C-4E72-9F28-088FF98A2C33}" destId="{77F30843-CD0E-419D-9FA8-B978A698CAA8}" srcOrd="3" destOrd="0" presId="urn:microsoft.com/office/officeart/2005/8/layout/orgChart1"/>
-    <dgm:cxn modelId="{0979CE5E-BA50-424A-9532-522C818E162C}" type="presParOf" srcId="{77F30843-CD0E-419D-9FA8-B978A698CAA8}" destId="{0497B117-E244-400E-A65B-92E87F8B7F97}" srcOrd="0" destOrd="0" presId="urn:microsoft.com/office/officeart/2005/8/layout/orgChart1"/>
-    <dgm:cxn modelId="{CC3CBE70-3598-41D8-863A-A83355938FE4}" type="presParOf" srcId="{0497B117-E244-400E-A65B-92E87F8B7F97}" destId="{E5E7503A-7612-4B0C-A329-AB0202849CA8}" srcOrd="0" destOrd="0" presId="urn:microsoft.com/office/officeart/2005/8/layout/orgChart1"/>
-    <dgm:cxn modelId="{75E1AE72-962C-48A3-AE54-A5DEBF54AC6D}" type="presParOf" srcId="{0497B117-E244-400E-A65B-92E87F8B7F97}" destId="{149078CD-1B5B-412D-A0CE-202071623540}" srcOrd="1" destOrd="0" presId="urn:microsoft.com/office/officeart/2005/8/layout/orgChart1"/>
-    <dgm:cxn modelId="{C1EE1E71-0A55-4220-800C-AA1E690D3BAC}" type="presParOf" srcId="{77F30843-CD0E-419D-9FA8-B978A698CAA8}" destId="{8E8B7D85-5001-4717-BDA3-E4D9D9A000DB}" srcOrd="1" destOrd="0" presId="urn:microsoft.com/office/officeart/2005/8/layout/orgChart1"/>
-    <dgm:cxn modelId="{A98A5791-72FC-4284-AF5C-A53952D19515}" type="presParOf" srcId="{77F30843-CD0E-419D-9FA8-B978A698CAA8}" destId="{EF071D07-FA91-43BB-BD43-9E00BD381CAB}" srcOrd="2" destOrd="0" presId="urn:microsoft.com/office/officeart/2005/8/layout/orgChart1"/>
-    <dgm:cxn modelId="{7A2F5BBF-D5B9-476F-9B49-8208646E065D}" type="presParOf" srcId="{DB6D70D1-1334-4D38-846C-FFDB7A9BF7E5}" destId="{17674B7A-6587-4DC4-A9DE-CB1967A30F82}" srcOrd="1" destOrd="0" presId="urn:microsoft.com/office/officeart/2005/8/layout/orgChart1"/>
-    <dgm:cxn modelId="{03544073-1766-4CDF-A990-A24D514C0C57}" type="presParOf" srcId="{17674B7A-6587-4DC4-A9DE-CB1967A30F82}" destId="{579C5BB3-5D7A-4196-BF46-778DB623D8BB}" srcOrd="0" destOrd="0" presId="urn:microsoft.com/office/officeart/2005/8/layout/orgChart1"/>
-    <dgm:cxn modelId="{786890B2-F07E-402F-BABD-43953436F0C4}" type="presParOf" srcId="{579C5BB3-5D7A-4196-BF46-778DB623D8BB}" destId="{234957EB-CEAB-4D64-9578-75C67240B327}" srcOrd="0" destOrd="0" presId="urn:microsoft.com/office/officeart/2005/8/layout/orgChart1"/>
-    <dgm:cxn modelId="{81B04C60-0A48-43C5-BCDD-CE23C4EF809A}" type="presParOf" srcId="{579C5BB3-5D7A-4196-BF46-778DB623D8BB}" destId="{5D30D3E5-3448-4B85-9084-9844DD694E7F}" srcOrd="1" destOrd="0" presId="urn:microsoft.com/office/officeart/2005/8/layout/orgChart1"/>
-    <dgm:cxn modelId="{C9BF8E1F-BC32-4CCA-B871-0F5241356E4C}" type="presParOf" srcId="{17674B7A-6587-4DC4-A9DE-CB1967A30F82}" destId="{AD7FB035-350C-450B-9470-79E55EFBFD5A}" srcOrd="1" destOrd="0" presId="urn:microsoft.com/office/officeart/2005/8/layout/orgChart1"/>
-    <dgm:cxn modelId="{399D1C52-CBEE-4E2B-AB58-A4E8A8D0370A}" type="presParOf" srcId="{17674B7A-6587-4DC4-A9DE-CB1967A30F82}" destId="{5823C67D-8D40-456A-8292-E20407F43290}" srcOrd="2" destOrd="0" presId="urn:microsoft.com/office/officeart/2005/8/layout/orgChart1"/>
-    <dgm:cxn modelId="{E07A64E0-BFB5-4C53-AACE-24ABE638E3C5}" type="presParOf" srcId="{DB6D70D1-1334-4D38-846C-FFDB7A9BF7E5}" destId="{42383659-BD8A-4D5E-A0B4-3C54F9BC30F0}" srcOrd="2" destOrd="0" presId="urn:microsoft.com/office/officeart/2005/8/layout/orgChart1"/>
-    <dgm:cxn modelId="{6128EC47-6EC4-4BF9-980C-293F65DD5056}" type="presParOf" srcId="{42383659-BD8A-4D5E-A0B4-3C54F9BC30F0}" destId="{419B1590-31D3-4AB3-B96F-8BBD6CEACBD2}" srcOrd="0" destOrd="0" presId="urn:microsoft.com/office/officeart/2005/8/layout/orgChart1"/>
-    <dgm:cxn modelId="{6CFA1059-989A-4DB8-81A8-BB0F90488B84}" type="presParOf" srcId="{419B1590-31D3-4AB3-B96F-8BBD6CEACBD2}" destId="{C4B0F77B-E2E0-457D-812E-29E9BE3E4085}" srcOrd="0" destOrd="0" presId="urn:microsoft.com/office/officeart/2005/8/layout/orgChart1"/>
-    <dgm:cxn modelId="{B5A14D1A-85A2-44A7-98AD-2C0A96617058}" type="presParOf" srcId="{419B1590-31D3-4AB3-B96F-8BBD6CEACBD2}" destId="{17805C60-C0CE-46BF-BA01-F8C5D9F70B79}" srcOrd="1" destOrd="0" presId="urn:microsoft.com/office/officeart/2005/8/layout/orgChart1"/>
-    <dgm:cxn modelId="{BD98B4B1-B699-42F3-985E-535EF4C2B794}" type="presParOf" srcId="{42383659-BD8A-4D5E-A0B4-3C54F9BC30F0}" destId="{D3550D3A-B726-4881-859A-D1FB5A448279}" srcOrd="1" destOrd="0" presId="urn:microsoft.com/office/officeart/2005/8/layout/orgChart1"/>
-    <dgm:cxn modelId="{FB06DCF5-CF0A-487A-80C0-A2186864B342}" type="presParOf" srcId="{42383659-BD8A-4D5E-A0B4-3C54F9BC30F0}" destId="{8F72FE43-F752-4814-BE5E-E968BF300466}" srcOrd="2" destOrd="0" presId="urn:microsoft.com/office/officeart/2005/8/layout/orgChart1"/>
-    <dgm:cxn modelId="{AFEDF19D-CEEA-4D84-8736-B9F3DB496969}" type="presParOf" srcId="{DB6D70D1-1334-4D38-846C-FFDB7A9BF7E5}" destId="{F59D48A0-D306-46AE-8AF8-909D59CA2703}" srcOrd="3" destOrd="0" presId="urn:microsoft.com/office/officeart/2005/8/layout/orgChart1"/>
-    <dgm:cxn modelId="{2DD81DBE-3622-449C-8B7C-B8291E84E0E9}" type="presParOf" srcId="{F59D48A0-D306-46AE-8AF8-909D59CA2703}" destId="{2C9156BF-48DC-4A17-B7D9-2BC2C6BE0360}" srcOrd="0" destOrd="0" presId="urn:microsoft.com/office/officeart/2005/8/layout/orgChart1"/>
-    <dgm:cxn modelId="{951A8ECC-D227-46FF-BFCB-D3C2EC20B66F}" type="presParOf" srcId="{2C9156BF-48DC-4A17-B7D9-2BC2C6BE0360}" destId="{DC286486-1041-4CF2-B1D9-ED9F8D4CAF4B}" srcOrd="0" destOrd="0" presId="urn:microsoft.com/office/officeart/2005/8/layout/orgChart1"/>
-    <dgm:cxn modelId="{FD881B92-1BF0-45A1-B489-37B4F964E400}" type="presParOf" srcId="{2C9156BF-48DC-4A17-B7D9-2BC2C6BE0360}" destId="{D5DB1BF8-7727-41DB-8711-7758CBC1CD9E}" srcOrd="1" destOrd="0" presId="urn:microsoft.com/office/officeart/2005/8/layout/orgChart1"/>
-    <dgm:cxn modelId="{F46CC586-441C-4269-9A51-EB9D98FAB8D6}" type="presParOf" srcId="{F59D48A0-D306-46AE-8AF8-909D59CA2703}" destId="{0CD5EC87-2CD7-4B11-AE5D-880A11810AB4}" srcOrd="1" destOrd="0" presId="urn:microsoft.com/office/officeart/2005/8/layout/orgChart1"/>
-    <dgm:cxn modelId="{D012873F-4DE1-4C6D-A135-B560B8AEFA3A}" type="presParOf" srcId="{F59D48A0-D306-46AE-8AF8-909D59CA2703}" destId="{C415D8D2-3B06-4752-BAB6-2E3BCD9AB2C5}" srcOrd="2" destOrd="0" presId="urn:microsoft.com/office/officeart/2005/8/layout/orgChart1"/>
+    <dgm:cxn modelId="{DEA3F86C-20F9-4119-AB40-2D3DC2879A85}" type="presOf" srcId="{EB3B4FD7-4B93-4B6A-85DA-411D4E46D809}" destId="{BF212140-F00B-41BB-95FA-AB60DEA3AD26}" srcOrd="0" destOrd="0" presId="urn:microsoft.com/office/officeart/2005/8/layout/orgChart1"/>
+    <dgm:cxn modelId="{7D471AA1-E0D1-4BB9-B05D-ECDE5F035B3B}" type="presOf" srcId="{B5CEA2D4-A899-4C2C-BA30-79C7F0302244}" destId="{E6677268-D00C-4D1B-A6D9-295F28778097}" srcOrd="0" destOrd="0" presId="urn:microsoft.com/office/officeart/2005/8/layout/orgChart1"/>
+    <dgm:cxn modelId="{A89281C9-ACA6-4398-9CB5-4D7670C46D54}" type="presParOf" srcId="{DB6D70D1-1334-4D38-846C-FFDB7A9BF7E5}" destId="{9414EEE7-8A55-4F1D-B7B2-55144D1993C0}" srcOrd="0" destOrd="0" presId="urn:microsoft.com/office/officeart/2005/8/layout/orgChart1"/>
+    <dgm:cxn modelId="{BEA55DE7-5ACB-47A1-ABC7-10C60F974761}" type="presParOf" srcId="{9414EEE7-8A55-4F1D-B7B2-55144D1993C0}" destId="{E6340D80-BCAD-4D87-A180-8BD23DDCC608}" srcOrd="0" destOrd="0" presId="urn:microsoft.com/office/officeart/2005/8/layout/orgChart1"/>
+    <dgm:cxn modelId="{5BF5AF75-EC6F-4060-A3A4-1C091AE4D68F}" type="presParOf" srcId="{E6340D80-BCAD-4D87-A180-8BD23DDCC608}" destId="{25FA3ADB-37ED-43D8-B4C9-DE7BAE16907E}" srcOrd="0" destOrd="0" presId="urn:microsoft.com/office/officeart/2005/8/layout/orgChart1"/>
+    <dgm:cxn modelId="{B73B9947-6642-4BE0-9E95-A0846CD31711}" type="presParOf" srcId="{E6340D80-BCAD-4D87-A180-8BD23DDCC608}" destId="{AE5434BE-0902-49D1-B577-6595F8254C60}" srcOrd="1" destOrd="0" presId="urn:microsoft.com/office/officeart/2005/8/layout/orgChart1"/>
+    <dgm:cxn modelId="{62E9C07A-0574-472D-AEEC-644DC2ED1358}" type="presParOf" srcId="{9414EEE7-8A55-4F1D-B7B2-55144D1993C0}" destId="{0F70076E-522F-4981-BBB3-3A92AF6FA175}" srcOrd="1" destOrd="0" presId="urn:microsoft.com/office/officeart/2005/8/layout/orgChart1"/>
+    <dgm:cxn modelId="{8CEA8CF3-DFE3-4BF5-88D8-29CF03C1C8B4}" type="presParOf" srcId="{0F70076E-522F-4981-BBB3-3A92AF6FA175}" destId="{0AD1E2AE-974D-4F7C-AFCD-74206E1B3B56}" srcOrd="0" destOrd="0" presId="urn:microsoft.com/office/officeart/2005/8/layout/orgChart1"/>
+    <dgm:cxn modelId="{7554A7EB-0E49-41C7-B3DE-A548FD0C045F}" type="presParOf" srcId="{0F70076E-522F-4981-BBB3-3A92AF6FA175}" destId="{944AA1CB-2BD6-4C98-A710-AC27A7E24C99}" srcOrd="1" destOrd="0" presId="urn:microsoft.com/office/officeart/2005/8/layout/orgChart1"/>
+    <dgm:cxn modelId="{F950D166-5AF9-4106-B669-2446B69FA4A4}" type="presParOf" srcId="{944AA1CB-2BD6-4C98-A710-AC27A7E24C99}" destId="{E554C541-6BD3-4261-891B-874D9EA4EAE1}" srcOrd="0" destOrd="0" presId="urn:microsoft.com/office/officeart/2005/8/layout/orgChart1"/>
+    <dgm:cxn modelId="{7D585A07-9227-436E-AC1A-3776D3865710}" type="presParOf" srcId="{E554C541-6BD3-4261-891B-874D9EA4EAE1}" destId="{1D844913-ECD1-4382-9097-101154A0FCC7}" srcOrd="0" destOrd="0" presId="urn:microsoft.com/office/officeart/2005/8/layout/orgChart1"/>
+    <dgm:cxn modelId="{103BBAA2-034B-4754-BFED-3EBB9A462673}" type="presParOf" srcId="{E554C541-6BD3-4261-891B-874D9EA4EAE1}" destId="{20D19837-0E96-49A9-A9CC-3C434CEB5CA5}" srcOrd="1" destOrd="0" presId="urn:microsoft.com/office/officeart/2005/8/layout/orgChart1"/>
+    <dgm:cxn modelId="{2D28DDE3-91AE-46E9-AF98-040566EFB993}" type="presParOf" srcId="{944AA1CB-2BD6-4C98-A710-AC27A7E24C99}" destId="{D3B35D3A-8783-4C24-A621-D163BA14394A}" srcOrd="1" destOrd="0" presId="urn:microsoft.com/office/officeart/2005/8/layout/orgChart1"/>
+    <dgm:cxn modelId="{8F3453F6-37E7-4F4A-907D-DD24961AA836}" type="presParOf" srcId="{944AA1CB-2BD6-4C98-A710-AC27A7E24C99}" destId="{03144C84-F428-4117-90CF-C68031B77E94}" srcOrd="2" destOrd="0" presId="urn:microsoft.com/office/officeart/2005/8/layout/orgChart1"/>
+    <dgm:cxn modelId="{9E685A6A-4A3B-4234-B9AA-AD7B39F2A6BB}" type="presParOf" srcId="{0F70076E-522F-4981-BBB3-3A92AF6FA175}" destId="{ACAD718D-61C1-406A-BAF6-C6FC780B3F8C}" srcOrd="2" destOrd="0" presId="urn:microsoft.com/office/officeart/2005/8/layout/orgChart1"/>
+    <dgm:cxn modelId="{C924CB5C-DCEC-4B3D-8D6A-70818C66BA56}" type="presParOf" srcId="{0F70076E-522F-4981-BBB3-3A92AF6FA175}" destId="{0979B790-F5A0-484F-9C19-9DCD80B1A17B}" srcOrd="3" destOrd="0" presId="urn:microsoft.com/office/officeart/2005/8/layout/orgChart1"/>
+    <dgm:cxn modelId="{1DF80857-0ED6-45CE-AF22-157DB9CA0D8C}" type="presParOf" srcId="{0979B790-F5A0-484F-9C19-9DCD80B1A17B}" destId="{B212352C-DBBA-419B-B817-9CCE3F4C9632}" srcOrd="0" destOrd="0" presId="urn:microsoft.com/office/officeart/2005/8/layout/orgChart1"/>
+    <dgm:cxn modelId="{87DAABA0-3210-450A-998C-C2193B968562}" type="presParOf" srcId="{B212352C-DBBA-419B-B817-9CCE3F4C9632}" destId="{951AA7AC-1C1A-47BB-A6DA-7AE5C0C55E85}" srcOrd="0" destOrd="0" presId="urn:microsoft.com/office/officeart/2005/8/layout/orgChart1"/>
+    <dgm:cxn modelId="{B142A336-BDFD-4C34-A7F4-6F212418F3A6}" type="presParOf" srcId="{B212352C-DBBA-419B-B817-9CCE3F4C9632}" destId="{C2459311-6B3C-4BB4-94D4-CB66B518FA25}" srcOrd="1" destOrd="0" presId="urn:microsoft.com/office/officeart/2005/8/layout/orgChart1"/>
+    <dgm:cxn modelId="{FDC3A197-0F86-4C4D-A7BE-A5F6EB584935}" type="presParOf" srcId="{0979B790-F5A0-484F-9C19-9DCD80B1A17B}" destId="{24135237-AA95-40CC-8D55-7379D530F205}" srcOrd="1" destOrd="0" presId="urn:microsoft.com/office/officeart/2005/8/layout/orgChart1"/>
+    <dgm:cxn modelId="{F1FD266F-9D91-4F57-AD55-015F30190C5D}" type="presParOf" srcId="{24135237-AA95-40CC-8D55-7379D530F205}" destId="{76159509-0BB5-44D0-976C-3983E2A2D266}" srcOrd="0" destOrd="0" presId="urn:microsoft.com/office/officeart/2005/8/layout/orgChart1"/>
+    <dgm:cxn modelId="{1CE3DE08-8A17-423E-8A15-D782EF8688A5}" type="presParOf" srcId="{24135237-AA95-40CC-8D55-7379D530F205}" destId="{0B83BE98-5973-462B-B494-38CC7DCD4B2A}" srcOrd="1" destOrd="0" presId="urn:microsoft.com/office/officeart/2005/8/layout/orgChart1"/>
+    <dgm:cxn modelId="{227473DA-6D8C-48C1-B941-F16407D706DF}" type="presParOf" srcId="{0B83BE98-5973-462B-B494-38CC7DCD4B2A}" destId="{3BB0E7B9-B16E-4BA5-B0C8-F9B5CA4403A9}" srcOrd="0" destOrd="0" presId="urn:microsoft.com/office/officeart/2005/8/layout/orgChart1"/>
+    <dgm:cxn modelId="{5964FCD4-8C9D-4D27-A2E4-15427747D0E2}" type="presParOf" srcId="{3BB0E7B9-B16E-4BA5-B0C8-F9B5CA4403A9}" destId="{629D144A-42A8-455E-BD11-F11473E53343}" srcOrd="0" destOrd="0" presId="urn:microsoft.com/office/officeart/2005/8/layout/orgChart1"/>
+    <dgm:cxn modelId="{6E5AA74D-1526-4320-A1A8-A521CAA15536}" type="presParOf" srcId="{3BB0E7B9-B16E-4BA5-B0C8-F9B5CA4403A9}" destId="{62F83636-57B9-481E-B7D7-8B7EBC51A031}" srcOrd="1" destOrd="0" presId="urn:microsoft.com/office/officeart/2005/8/layout/orgChart1"/>
+    <dgm:cxn modelId="{620E0DE4-A80A-406C-9D7E-690DC70A0D70}" type="presParOf" srcId="{0B83BE98-5973-462B-B494-38CC7DCD4B2A}" destId="{6D4AABB9-F199-4012-8DB4-0E35EDD2F2EE}" srcOrd="1" destOrd="0" presId="urn:microsoft.com/office/officeart/2005/8/layout/orgChart1"/>
+    <dgm:cxn modelId="{3CACEA29-0B8F-4A62-B3E4-3AAAEF611B21}" type="presParOf" srcId="{0B83BE98-5973-462B-B494-38CC7DCD4B2A}" destId="{A17094F6-7321-45AF-A9E9-763CEED9A98C}" srcOrd="2" destOrd="0" presId="urn:microsoft.com/office/officeart/2005/8/layout/orgChart1"/>
+    <dgm:cxn modelId="{6ACC0DA7-90AA-4597-B13A-C92A438086F2}" type="presParOf" srcId="{24135237-AA95-40CC-8D55-7379D530F205}" destId="{1256D7E3-FC8E-4DD7-B64E-2DF45B28EE68}" srcOrd="2" destOrd="0" presId="urn:microsoft.com/office/officeart/2005/8/layout/orgChart1"/>
+    <dgm:cxn modelId="{3DA7BF28-D125-403D-83DB-805B8C8F8F8D}" type="presParOf" srcId="{24135237-AA95-40CC-8D55-7379D530F205}" destId="{A911BC02-EC84-46DF-9265-BCA3A46E8485}" srcOrd="3" destOrd="0" presId="urn:microsoft.com/office/officeart/2005/8/layout/orgChart1"/>
+    <dgm:cxn modelId="{07C8CEDC-B2CB-4E21-AB59-163702FBBBBC}" type="presParOf" srcId="{A911BC02-EC84-46DF-9265-BCA3A46E8485}" destId="{848E46FE-0B1A-4527-B803-084CB693B761}" srcOrd="0" destOrd="0" presId="urn:microsoft.com/office/officeart/2005/8/layout/orgChart1"/>
+    <dgm:cxn modelId="{DE8B6D87-AC3A-4462-A4B7-4B7472980D38}" type="presParOf" srcId="{848E46FE-0B1A-4527-B803-084CB693B761}" destId="{AC413AD4-05E8-4882-B724-048726377750}" srcOrd="0" destOrd="0" presId="urn:microsoft.com/office/officeart/2005/8/layout/orgChart1"/>
+    <dgm:cxn modelId="{A84B752D-A941-44CE-8111-0FC5A23D0960}" type="presParOf" srcId="{848E46FE-0B1A-4527-B803-084CB693B761}" destId="{798AF196-C9E6-4068-8D9C-E6C02EBD0190}" srcOrd="1" destOrd="0" presId="urn:microsoft.com/office/officeart/2005/8/layout/orgChart1"/>
+    <dgm:cxn modelId="{20A2E6FB-6B86-477B-AE44-DE1324F8C37C}" type="presParOf" srcId="{A911BC02-EC84-46DF-9265-BCA3A46E8485}" destId="{FB1414F1-87DF-4193-9AFD-D188549BF35C}" srcOrd="1" destOrd="0" presId="urn:microsoft.com/office/officeart/2005/8/layout/orgChart1"/>
+    <dgm:cxn modelId="{EDE9BE62-332D-453F-A7CC-E9B75C347D1B}" type="presParOf" srcId="{A911BC02-EC84-46DF-9265-BCA3A46E8485}" destId="{56F7BEE1-0801-4561-A1A8-74A17C4AC6D4}" srcOrd="2" destOrd="0" presId="urn:microsoft.com/office/officeart/2005/8/layout/orgChart1"/>
+    <dgm:cxn modelId="{FCC36C02-1904-40CA-95EF-EE2EE1D831B2}" type="presParOf" srcId="{24135237-AA95-40CC-8D55-7379D530F205}" destId="{013CEFBA-B0C8-4E53-B75F-CB4965CD6E21}" srcOrd="4" destOrd="0" presId="urn:microsoft.com/office/officeart/2005/8/layout/orgChart1"/>
+    <dgm:cxn modelId="{876AD31F-BFA9-4145-9565-2AC4BD1953F5}" type="presParOf" srcId="{24135237-AA95-40CC-8D55-7379D530F205}" destId="{DCBBF33B-52CF-46CC-A0B2-E8977D2187BE}" srcOrd="5" destOrd="0" presId="urn:microsoft.com/office/officeart/2005/8/layout/orgChart1"/>
+    <dgm:cxn modelId="{8555D256-EBCF-4CD6-B043-6A575436D450}" type="presParOf" srcId="{DCBBF33B-52CF-46CC-A0B2-E8977D2187BE}" destId="{984C26F1-BB40-48EB-9CE4-DA51A85B5C97}" srcOrd="0" destOrd="0" presId="urn:microsoft.com/office/officeart/2005/8/layout/orgChart1"/>
+    <dgm:cxn modelId="{3EBED001-73D3-4C1C-94D4-C125D410DFC5}" type="presParOf" srcId="{984C26F1-BB40-48EB-9CE4-DA51A85B5C97}" destId="{CFFDF423-B662-42D5-91DA-0A745D4CA88E}" srcOrd="0" destOrd="0" presId="urn:microsoft.com/office/officeart/2005/8/layout/orgChart1"/>
+    <dgm:cxn modelId="{307968E6-B39C-4CF4-9D26-1527EFDE5072}" type="presParOf" srcId="{984C26F1-BB40-48EB-9CE4-DA51A85B5C97}" destId="{E6CB73C8-18AD-4E4D-AE69-1F66714D57E7}" srcOrd="1" destOrd="0" presId="urn:microsoft.com/office/officeart/2005/8/layout/orgChart1"/>
+    <dgm:cxn modelId="{17133F20-3425-4C05-969C-CD8F2931D799}" type="presParOf" srcId="{DCBBF33B-52CF-46CC-A0B2-E8977D2187BE}" destId="{059BADB8-6F32-456D-AABB-4F3ADBA8BDCA}" srcOrd="1" destOrd="0" presId="urn:microsoft.com/office/officeart/2005/8/layout/orgChart1"/>
+    <dgm:cxn modelId="{7198A0D4-48F8-483D-B402-5E5FAA28B267}" type="presParOf" srcId="{DCBBF33B-52CF-46CC-A0B2-E8977D2187BE}" destId="{43F8D388-FCB0-4EE3-8A4B-79922C2C8E21}" srcOrd="2" destOrd="0" presId="urn:microsoft.com/office/officeart/2005/8/layout/orgChart1"/>
+    <dgm:cxn modelId="{11DCC7DE-2658-4ACB-8D58-B13041E0847B}" type="presParOf" srcId="{24135237-AA95-40CC-8D55-7379D530F205}" destId="{A2F494B7-1FD7-47D3-91A2-9B488590CB64}" srcOrd="6" destOrd="0" presId="urn:microsoft.com/office/officeart/2005/8/layout/orgChart1"/>
+    <dgm:cxn modelId="{4614A382-20C6-4F61-B639-F6836D8A50D6}" type="presParOf" srcId="{24135237-AA95-40CC-8D55-7379D530F205}" destId="{942D12D0-7286-4578-A52A-ED57C25A6EA8}" srcOrd="7" destOrd="0" presId="urn:microsoft.com/office/officeart/2005/8/layout/orgChart1"/>
+    <dgm:cxn modelId="{06FC7638-1C67-4DC8-A03E-DE0C8A40840E}" type="presParOf" srcId="{942D12D0-7286-4578-A52A-ED57C25A6EA8}" destId="{4C12FC07-08D8-4152-9B70-86828C12CE3C}" srcOrd="0" destOrd="0" presId="urn:microsoft.com/office/officeart/2005/8/layout/orgChart1"/>
+    <dgm:cxn modelId="{37AAE3C1-0EA7-4C73-87A3-154653EB928B}" type="presParOf" srcId="{4C12FC07-08D8-4152-9B70-86828C12CE3C}" destId="{3C43E7A2-C899-4FF3-A54E-8B1DADF7F1D8}" srcOrd="0" destOrd="0" presId="urn:microsoft.com/office/officeart/2005/8/layout/orgChart1"/>
+    <dgm:cxn modelId="{C137F5E8-8FD0-408C-9F03-E775A369F2A8}" type="presParOf" srcId="{4C12FC07-08D8-4152-9B70-86828C12CE3C}" destId="{F2328742-AD42-44F6-93EE-FB64E22017C9}" srcOrd="1" destOrd="0" presId="urn:microsoft.com/office/officeart/2005/8/layout/orgChart1"/>
+    <dgm:cxn modelId="{59924A3A-AADB-4CB3-964F-3E4CEC29165F}" type="presParOf" srcId="{942D12D0-7286-4578-A52A-ED57C25A6EA8}" destId="{3E7CB4C0-EF69-4571-BE9E-9E7D8D715E0F}" srcOrd="1" destOrd="0" presId="urn:microsoft.com/office/officeart/2005/8/layout/orgChart1"/>
+    <dgm:cxn modelId="{AE4830F6-2591-45AB-A7D3-994ACCA155AD}" type="presParOf" srcId="{942D12D0-7286-4578-A52A-ED57C25A6EA8}" destId="{48C4B87E-BBAC-4F79-8E6A-65259ACA1AAE}" srcOrd="2" destOrd="0" presId="urn:microsoft.com/office/officeart/2005/8/layout/orgChart1"/>
+    <dgm:cxn modelId="{1C64F8A0-3EA7-4974-8EB1-1D558BCA4CFE}" type="presParOf" srcId="{24135237-AA95-40CC-8D55-7379D530F205}" destId="{58FCFA12-57FF-4DDE-AA78-FD5F24D44BE5}" srcOrd="8" destOrd="0" presId="urn:microsoft.com/office/officeart/2005/8/layout/orgChart1"/>
+    <dgm:cxn modelId="{CD25A402-5ECD-4CEC-B653-A8F07A37911B}" type="presParOf" srcId="{24135237-AA95-40CC-8D55-7379D530F205}" destId="{72474307-32C2-4117-8E3D-EE0ECD80D53D}" srcOrd="9" destOrd="0" presId="urn:microsoft.com/office/officeart/2005/8/layout/orgChart1"/>
+    <dgm:cxn modelId="{EC4E581F-FF43-4B48-9CE8-FE909228ED00}" type="presParOf" srcId="{72474307-32C2-4117-8E3D-EE0ECD80D53D}" destId="{2FB2C3AB-7758-4FF5-8545-55FF77F10D3D}" srcOrd="0" destOrd="0" presId="urn:microsoft.com/office/officeart/2005/8/layout/orgChart1"/>
+    <dgm:cxn modelId="{0911A0C5-B3C0-440A-89C8-25A329350CA7}" type="presParOf" srcId="{2FB2C3AB-7758-4FF5-8545-55FF77F10D3D}" destId="{2F56B4D2-400A-48F1-9F86-328A9D96FD6A}" srcOrd="0" destOrd="0" presId="urn:microsoft.com/office/officeart/2005/8/layout/orgChart1"/>
+    <dgm:cxn modelId="{1F9EFFBA-148D-486A-B8AF-3BDE3431E73A}" type="presParOf" srcId="{2FB2C3AB-7758-4FF5-8545-55FF77F10D3D}" destId="{EAAC0396-F5F9-4F12-82E3-06CCEE8D8411}" srcOrd="1" destOrd="0" presId="urn:microsoft.com/office/officeart/2005/8/layout/orgChart1"/>
+    <dgm:cxn modelId="{86460931-F8A7-4494-B5A1-47F73A5E7B96}" type="presParOf" srcId="{72474307-32C2-4117-8E3D-EE0ECD80D53D}" destId="{0D61F103-8929-4F11-9E60-27D82E013DEF}" srcOrd="1" destOrd="0" presId="urn:microsoft.com/office/officeart/2005/8/layout/orgChart1"/>
+    <dgm:cxn modelId="{1ADC90DF-6E63-4F4A-AA6E-F5DECF1E1421}" type="presParOf" srcId="{72474307-32C2-4117-8E3D-EE0ECD80D53D}" destId="{3F26119D-54AC-41DA-AE56-F972BE7B6A6A}" srcOrd="2" destOrd="0" presId="urn:microsoft.com/office/officeart/2005/8/layout/orgChart1"/>
+    <dgm:cxn modelId="{84D8537C-6929-4A4A-8089-55C4CB889057}" type="presParOf" srcId="{0979B790-F5A0-484F-9C19-9DCD80B1A17B}" destId="{BD6A3BA6-9041-4D9C-958C-9D129F5A8170}" srcOrd="2" destOrd="0" presId="urn:microsoft.com/office/officeart/2005/8/layout/orgChart1"/>
+    <dgm:cxn modelId="{863444FE-3595-4397-9EED-27EE448469D0}" type="presParOf" srcId="{0F70076E-522F-4981-BBB3-3A92AF6FA175}" destId="{97C1ADA8-C573-433C-A903-2B5AF2D11025}" srcOrd="4" destOrd="0" presId="urn:microsoft.com/office/officeart/2005/8/layout/orgChart1"/>
+    <dgm:cxn modelId="{E4E3FF40-9689-4787-8989-D737A0D9F1C0}" type="presParOf" srcId="{0F70076E-522F-4981-BBB3-3A92AF6FA175}" destId="{8C0D7482-2972-4DA2-B023-40CFC2A60796}" srcOrd="5" destOrd="0" presId="urn:microsoft.com/office/officeart/2005/8/layout/orgChart1"/>
+    <dgm:cxn modelId="{6676F202-D2AB-4CBF-85B9-E6A678462094}" type="presParOf" srcId="{8C0D7482-2972-4DA2-B023-40CFC2A60796}" destId="{4A015B71-FF6D-4FAA-A716-C83012191BDD}" srcOrd="0" destOrd="0" presId="urn:microsoft.com/office/officeart/2005/8/layout/orgChart1"/>
+    <dgm:cxn modelId="{76BF06D9-FB5A-4E19-8714-A8433A41A305}" type="presParOf" srcId="{4A015B71-FF6D-4FAA-A716-C83012191BDD}" destId="{E6677268-D00C-4D1B-A6D9-295F28778097}" srcOrd="0" destOrd="0" presId="urn:microsoft.com/office/officeart/2005/8/layout/orgChart1"/>
+    <dgm:cxn modelId="{456D6361-A746-43D6-98D2-DCDCDAC291BE}" type="presParOf" srcId="{4A015B71-FF6D-4FAA-A716-C83012191BDD}" destId="{2B0A4C06-23E2-4C10-ACD4-A1381D5956C7}" srcOrd="1" destOrd="0" presId="urn:microsoft.com/office/officeart/2005/8/layout/orgChart1"/>
+    <dgm:cxn modelId="{DB5846CC-1BD4-4C40-B0B2-BEC93FC43AE2}" type="presParOf" srcId="{8C0D7482-2972-4DA2-B023-40CFC2A60796}" destId="{D5A05807-EFB5-48D0-B488-8CD82056E20D}" srcOrd="1" destOrd="0" presId="urn:microsoft.com/office/officeart/2005/8/layout/orgChart1"/>
+    <dgm:cxn modelId="{C0965EB1-323F-4ABA-95F8-E07BE24CF732}" type="presParOf" srcId="{D5A05807-EFB5-48D0-B488-8CD82056E20D}" destId="{AC81D29A-1E8E-4858-9F79-82979B5F5404}" srcOrd="0" destOrd="0" presId="urn:microsoft.com/office/officeart/2005/8/layout/orgChart1"/>
+    <dgm:cxn modelId="{8BF8CD00-19A1-4240-98F1-F57DF4658FF4}" type="presParOf" srcId="{D5A05807-EFB5-48D0-B488-8CD82056E20D}" destId="{652DFB5C-3273-4EC7-8848-D514B4FB3C7E}" srcOrd="1" destOrd="0" presId="urn:microsoft.com/office/officeart/2005/8/layout/orgChart1"/>
+    <dgm:cxn modelId="{D76F3416-EF0B-4E4A-8DF8-104328140ABC}" type="presParOf" srcId="{652DFB5C-3273-4EC7-8848-D514B4FB3C7E}" destId="{C5039793-C0C4-431B-9489-EB9CBFBB1E93}" srcOrd="0" destOrd="0" presId="urn:microsoft.com/office/officeart/2005/8/layout/orgChart1"/>
+    <dgm:cxn modelId="{C07BCFD4-A789-4D3C-A8BC-5853D29E2065}" type="presParOf" srcId="{C5039793-C0C4-431B-9489-EB9CBFBB1E93}" destId="{99A7B5F4-03C8-4B46-A613-6DFFD2A72B9A}" srcOrd="0" destOrd="0" presId="urn:microsoft.com/office/officeart/2005/8/layout/orgChart1"/>
+    <dgm:cxn modelId="{B856469B-080F-46C0-8504-402A9BD02FFE}" type="presParOf" srcId="{C5039793-C0C4-431B-9489-EB9CBFBB1E93}" destId="{3DBEEB83-7DEB-44CB-AC9D-62897A2D4C10}" srcOrd="1" destOrd="0" presId="urn:microsoft.com/office/officeart/2005/8/layout/orgChart1"/>
+    <dgm:cxn modelId="{4BC3B81B-D51E-47FD-BE90-292E4BECB462}" type="presParOf" srcId="{652DFB5C-3273-4EC7-8848-D514B4FB3C7E}" destId="{F99B00C9-81B9-4BA5-A39E-BA82F9C24175}" srcOrd="1" destOrd="0" presId="urn:microsoft.com/office/officeart/2005/8/layout/orgChart1"/>
+    <dgm:cxn modelId="{8EC8873B-F349-41DA-B99F-C276C174E288}" type="presParOf" srcId="{652DFB5C-3273-4EC7-8848-D514B4FB3C7E}" destId="{CC932E70-E909-4F55-A8F6-09CEFCBF91DD}" srcOrd="2" destOrd="0" presId="urn:microsoft.com/office/officeart/2005/8/layout/orgChart1"/>
+    <dgm:cxn modelId="{7FE51BCE-9094-41DD-ABDD-047F78266FC7}" type="presParOf" srcId="{D5A05807-EFB5-48D0-B488-8CD82056E20D}" destId="{4936C0EE-735B-4022-A21D-F437E8C8FB2C}" srcOrd="2" destOrd="0" presId="urn:microsoft.com/office/officeart/2005/8/layout/orgChart1"/>
+    <dgm:cxn modelId="{6412B6D4-80A2-487D-8BB4-80EEB9DDDECB}" type="presParOf" srcId="{D5A05807-EFB5-48D0-B488-8CD82056E20D}" destId="{608E8B0C-6362-4D15-909F-248DA487C2BF}" srcOrd="3" destOrd="0" presId="urn:microsoft.com/office/officeart/2005/8/layout/orgChart1"/>
+    <dgm:cxn modelId="{822E64BA-3D55-4EAA-8269-705DCBD4F6A7}" type="presParOf" srcId="{608E8B0C-6362-4D15-909F-248DA487C2BF}" destId="{8D8984DA-558F-47D2-A944-909EE8F084F5}" srcOrd="0" destOrd="0" presId="urn:microsoft.com/office/officeart/2005/8/layout/orgChart1"/>
+    <dgm:cxn modelId="{90924C21-BFDC-481E-B53C-4A1AEC5BC893}" type="presParOf" srcId="{8D8984DA-558F-47D2-A944-909EE8F084F5}" destId="{15F2BC78-D50C-4AAD-8B4C-69F04EAC3A17}" srcOrd="0" destOrd="0" presId="urn:microsoft.com/office/officeart/2005/8/layout/orgChart1"/>
+    <dgm:cxn modelId="{2B96F1DD-2E7C-4251-A505-5CCE05DFB9A0}" type="presParOf" srcId="{8D8984DA-558F-47D2-A944-909EE8F084F5}" destId="{4F17F90F-8BD4-4804-A10D-0E0D98F92923}" srcOrd="1" destOrd="0" presId="urn:microsoft.com/office/officeart/2005/8/layout/orgChart1"/>
+    <dgm:cxn modelId="{BA06DF96-9D30-4316-900C-D15A284C7023}" type="presParOf" srcId="{608E8B0C-6362-4D15-909F-248DA487C2BF}" destId="{085F421D-D2A3-4832-8D90-1E627F07F0CE}" srcOrd="1" destOrd="0" presId="urn:microsoft.com/office/officeart/2005/8/layout/orgChart1"/>
+    <dgm:cxn modelId="{E8161DEA-CD68-47F7-BB01-10324C20D687}" type="presParOf" srcId="{608E8B0C-6362-4D15-909F-248DA487C2BF}" destId="{7E23741C-69CE-4B29-8C85-1E7293C3B5F4}" srcOrd="2" destOrd="0" presId="urn:microsoft.com/office/officeart/2005/8/layout/orgChart1"/>
+    <dgm:cxn modelId="{19C0594C-72D2-4C6E-A175-7814691A4B2C}" type="presParOf" srcId="{D5A05807-EFB5-48D0-B488-8CD82056E20D}" destId="{613C03D6-7054-4B73-96F2-78EDD8671AF2}" srcOrd="4" destOrd="0" presId="urn:microsoft.com/office/officeart/2005/8/layout/orgChart1"/>
+    <dgm:cxn modelId="{8FD4CE8A-7A49-41B9-BEB5-E458FCEBDD04}" type="presParOf" srcId="{D5A05807-EFB5-48D0-B488-8CD82056E20D}" destId="{FAF718D9-CE6F-4E63-BA1F-23100B0595C4}" srcOrd="5" destOrd="0" presId="urn:microsoft.com/office/officeart/2005/8/layout/orgChart1"/>
+    <dgm:cxn modelId="{1630195A-FD06-4797-BAD6-40DBF70F5DF7}" type="presParOf" srcId="{FAF718D9-CE6F-4E63-BA1F-23100B0595C4}" destId="{17C91B4C-F0E4-4024-A0F5-14512A7F497C}" srcOrd="0" destOrd="0" presId="urn:microsoft.com/office/officeart/2005/8/layout/orgChart1"/>
+    <dgm:cxn modelId="{2ED6790E-5752-4A30-BF2F-70B8578DD863}" type="presParOf" srcId="{17C91B4C-F0E4-4024-A0F5-14512A7F497C}" destId="{5EE94A07-DE5A-4F7A-A8DD-16D552E2D98E}" srcOrd="0" destOrd="0" presId="urn:microsoft.com/office/officeart/2005/8/layout/orgChart1"/>
+    <dgm:cxn modelId="{7EF6CE8A-8534-4C2B-A045-EC5B12F8CCA0}" type="presParOf" srcId="{17C91B4C-F0E4-4024-A0F5-14512A7F497C}" destId="{57F61604-BE15-4362-B346-71D638A88099}" srcOrd="1" destOrd="0" presId="urn:microsoft.com/office/officeart/2005/8/layout/orgChart1"/>
+    <dgm:cxn modelId="{6C096C4D-293C-4F5D-80ED-968BA7E8C8F7}" type="presParOf" srcId="{FAF718D9-CE6F-4E63-BA1F-23100B0595C4}" destId="{959171F2-E871-47B5-97FB-8A6260020CC0}" srcOrd="1" destOrd="0" presId="urn:microsoft.com/office/officeart/2005/8/layout/orgChart1"/>
+    <dgm:cxn modelId="{28B095F6-C27F-462A-B2BB-81F135A70B1D}" type="presParOf" srcId="{FAF718D9-CE6F-4E63-BA1F-23100B0595C4}" destId="{F80890A4-215C-4D2A-B4C8-B399A6109114}" srcOrd="2" destOrd="0" presId="urn:microsoft.com/office/officeart/2005/8/layout/orgChart1"/>
+    <dgm:cxn modelId="{ED0CF9CD-DA1F-46E9-819D-6DC79342E79A}" type="presParOf" srcId="{D5A05807-EFB5-48D0-B488-8CD82056E20D}" destId="{FD7D4D9F-8B82-4134-A440-E709162FB101}" srcOrd="6" destOrd="0" presId="urn:microsoft.com/office/officeart/2005/8/layout/orgChart1"/>
+    <dgm:cxn modelId="{C9E99F66-4E73-4DAD-B52C-6E31F79CC1D8}" type="presParOf" srcId="{D5A05807-EFB5-48D0-B488-8CD82056E20D}" destId="{5E4A1D37-BFD2-4AEA-A2E8-770F037C952F}" srcOrd="7" destOrd="0" presId="urn:microsoft.com/office/officeart/2005/8/layout/orgChart1"/>
+    <dgm:cxn modelId="{7AB555D9-436C-4633-877D-C8DAB32AFAEA}" type="presParOf" srcId="{5E4A1D37-BFD2-4AEA-A2E8-770F037C952F}" destId="{51BD2DFE-02EC-4DB1-A7F1-186D7E5AA6AC}" srcOrd="0" destOrd="0" presId="urn:microsoft.com/office/officeart/2005/8/layout/orgChart1"/>
+    <dgm:cxn modelId="{17CF637A-0FE3-4B60-8E8F-B3CAAC2E27D6}" type="presParOf" srcId="{51BD2DFE-02EC-4DB1-A7F1-186D7E5AA6AC}" destId="{641A9226-B231-4E8E-9C55-F68651D94D4E}" srcOrd="0" destOrd="0" presId="urn:microsoft.com/office/officeart/2005/8/layout/orgChart1"/>
+    <dgm:cxn modelId="{337E8883-326D-4B5A-9AA5-4CD08EE51E7C}" type="presParOf" srcId="{51BD2DFE-02EC-4DB1-A7F1-186D7E5AA6AC}" destId="{03285AB4-389B-4A8E-A739-E4FB594C24BF}" srcOrd="1" destOrd="0" presId="urn:microsoft.com/office/officeart/2005/8/layout/orgChart1"/>
+    <dgm:cxn modelId="{F9AC45AC-18AE-4A46-82C6-A8CDC6A3FC3B}" type="presParOf" srcId="{5E4A1D37-BFD2-4AEA-A2E8-770F037C952F}" destId="{E334A79F-86F5-4B5C-B6C7-03E88BFA55C9}" srcOrd="1" destOrd="0" presId="urn:microsoft.com/office/officeart/2005/8/layout/orgChart1"/>
+    <dgm:cxn modelId="{35074C21-EC30-4DCA-92EC-235AAFF1F8EE}" type="presParOf" srcId="{5E4A1D37-BFD2-4AEA-A2E8-770F037C952F}" destId="{085F2607-B90B-46C0-86AE-FC22EF661656}" srcOrd="2" destOrd="0" presId="urn:microsoft.com/office/officeart/2005/8/layout/orgChart1"/>
+    <dgm:cxn modelId="{2D936C48-6A64-47CE-A934-09C6D0E34FDF}" type="presParOf" srcId="{D5A05807-EFB5-48D0-B488-8CD82056E20D}" destId="{539C9AB9-A71B-47D2-BAFA-A26EF16D35E9}" srcOrd="8" destOrd="0" presId="urn:microsoft.com/office/officeart/2005/8/layout/orgChart1"/>
+    <dgm:cxn modelId="{9E22B3EB-2486-43C1-8615-2D48B2C6535D}" type="presParOf" srcId="{D5A05807-EFB5-48D0-B488-8CD82056E20D}" destId="{00A21371-1360-4E0E-A0CF-64B2CA81844B}" srcOrd="9" destOrd="0" presId="urn:microsoft.com/office/officeart/2005/8/layout/orgChart1"/>
+    <dgm:cxn modelId="{796BFFFE-8F88-4EBF-9B8C-794823522EDB}" type="presParOf" srcId="{00A21371-1360-4E0E-A0CF-64B2CA81844B}" destId="{5D620067-97CA-4684-AA9A-ED49BECC6B50}" srcOrd="0" destOrd="0" presId="urn:microsoft.com/office/officeart/2005/8/layout/orgChart1"/>
+    <dgm:cxn modelId="{A438D814-262F-4CAA-9F96-452B639AFCEB}" type="presParOf" srcId="{5D620067-97CA-4684-AA9A-ED49BECC6B50}" destId="{E3166F7C-DF17-441D-9FD5-AE90B21D5054}" srcOrd="0" destOrd="0" presId="urn:microsoft.com/office/officeart/2005/8/layout/orgChart1"/>
+    <dgm:cxn modelId="{70F6E45E-D5E7-49AE-B62D-698A15E42C85}" type="presParOf" srcId="{5D620067-97CA-4684-AA9A-ED49BECC6B50}" destId="{D5BAEF3F-BD35-4D7E-A4FF-F30965920AFA}" srcOrd="1" destOrd="0" presId="urn:microsoft.com/office/officeart/2005/8/layout/orgChart1"/>
+    <dgm:cxn modelId="{7D80FEEF-43F3-4DD3-9252-D3E31BE8B652}" type="presParOf" srcId="{00A21371-1360-4E0E-A0CF-64B2CA81844B}" destId="{954DE4C5-A326-4E49-BC70-C56A49102543}" srcOrd="1" destOrd="0" presId="urn:microsoft.com/office/officeart/2005/8/layout/orgChart1"/>
+    <dgm:cxn modelId="{9D8972C0-5E79-46C8-B389-CE684A2106EE}" type="presParOf" srcId="{00A21371-1360-4E0E-A0CF-64B2CA81844B}" destId="{93110726-E6BB-43BB-89D2-78B96232F10A}" srcOrd="2" destOrd="0" presId="urn:microsoft.com/office/officeart/2005/8/layout/orgChart1"/>
+    <dgm:cxn modelId="{E352F417-D81B-4937-A1DF-82F32AE699C5}" type="presParOf" srcId="{D5A05807-EFB5-48D0-B488-8CD82056E20D}" destId="{41D8D129-29D8-4385-B786-894926FEDC42}" srcOrd="10" destOrd="0" presId="urn:microsoft.com/office/officeart/2005/8/layout/orgChart1"/>
+    <dgm:cxn modelId="{29447C93-C8FD-48D8-AFD3-7488EAA14085}" type="presParOf" srcId="{D5A05807-EFB5-48D0-B488-8CD82056E20D}" destId="{56B75CC1-3BE4-4933-86A4-AD5BDB483D09}" srcOrd="11" destOrd="0" presId="urn:microsoft.com/office/officeart/2005/8/layout/orgChart1"/>
+    <dgm:cxn modelId="{986D774A-CF9A-42D0-A280-22E8B5FE5961}" type="presParOf" srcId="{56B75CC1-3BE4-4933-86A4-AD5BDB483D09}" destId="{989F04EF-9BC1-4B78-83E1-155E82FA04DB}" srcOrd="0" destOrd="0" presId="urn:microsoft.com/office/officeart/2005/8/layout/orgChart1"/>
+    <dgm:cxn modelId="{47882F63-9003-4DB6-BD92-8419B024C225}" type="presParOf" srcId="{989F04EF-9BC1-4B78-83E1-155E82FA04DB}" destId="{92C0FB43-53F4-4321-BEF9-66199300F0E8}" srcOrd="0" destOrd="0" presId="urn:microsoft.com/office/officeart/2005/8/layout/orgChart1"/>
+    <dgm:cxn modelId="{18E1B9BE-573C-4CB4-97E6-9B37DB2F3A36}" type="presParOf" srcId="{989F04EF-9BC1-4B78-83E1-155E82FA04DB}" destId="{D9ED388C-CEBD-4853-9A3E-C27037FF2C56}" srcOrd="1" destOrd="0" presId="urn:microsoft.com/office/officeart/2005/8/layout/orgChart1"/>
+    <dgm:cxn modelId="{9DAE8C41-15B2-4A79-8EFF-11EDD71A38A8}" type="presParOf" srcId="{56B75CC1-3BE4-4933-86A4-AD5BDB483D09}" destId="{2101D05F-39FA-4E10-8C5C-A05734941020}" srcOrd="1" destOrd="0" presId="urn:microsoft.com/office/officeart/2005/8/layout/orgChart1"/>
+    <dgm:cxn modelId="{F67C7595-FE0B-4978-9654-5B61E52BDB16}" type="presParOf" srcId="{56B75CC1-3BE4-4933-86A4-AD5BDB483D09}" destId="{659C28F5-4CB8-4027-B9BA-615248508F5C}" srcOrd="2" destOrd="0" presId="urn:microsoft.com/office/officeart/2005/8/layout/orgChart1"/>
+    <dgm:cxn modelId="{B3D27CCF-01FE-4A48-A338-4A1F8122CDBF}" type="presParOf" srcId="{D5A05807-EFB5-48D0-B488-8CD82056E20D}" destId="{5C2972FE-C97E-42B6-9A79-1CF8DC5B6AE4}" srcOrd="12" destOrd="0" presId="urn:microsoft.com/office/officeart/2005/8/layout/orgChart1"/>
+    <dgm:cxn modelId="{5D905910-69A7-4FDB-A424-91A94781D211}" type="presParOf" srcId="{D5A05807-EFB5-48D0-B488-8CD82056E20D}" destId="{029DB9A8-AFD4-472F-9968-B633CD346629}" srcOrd="13" destOrd="0" presId="urn:microsoft.com/office/officeart/2005/8/layout/orgChart1"/>
+    <dgm:cxn modelId="{6CD28363-F965-46B2-988D-040209CDEFE7}" type="presParOf" srcId="{029DB9A8-AFD4-472F-9968-B633CD346629}" destId="{BDBCFFDF-4FA0-4430-A44A-82B37C77E4AF}" srcOrd="0" destOrd="0" presId="urn:microsoft.com/office/officeart/2005/8/layout/orgChart1"/>
+    <dgm:cxn modelId="{191780FF-646C-4502-ACCE-1BF81D5ECE31}" type="presParOf" srcId="{BDBCFFDF-4FA0-4430-A44A-82B37C77E4AF}" destId="{BF212140-F00B-41BB-95FA-AB60DEA3AD26}" srcOrd="0" destOrd="0" presId="urn:microsoft.com/office/officeart/2005/8/layout/orgChart1"/>
+    <dgm:cxn modelId="{DFE18972-0741-43FB-95C1-6135EAB42136}" type="presParOf" srcId="{BDBCFFDF-4FA0-4430-A44A-82B37C77E4AF}" destId="{586BD3CC-D024-49AE-98A9-57447680C793}" srcOrd="1" destOrd="0" presId="urn:microsoft.com/office/officeart/2005/8/layout/orgChart1"/>
+    <dgm:cxn modelId="{FD07FDE6-861D-4866-BA3F-BC45BB719D27}" type="presParOf" srcId="{029DB9A8-AFD4-472F-9968-B633CD346629}" destId="{6D4B136B-BD17-4ED1-B616-FBD7159E18F9}" srcOrd="1" destOrd="0" presId="urn:microsoft.com/office/officeart/2005/8/layout/orgChart1"/>
+    <dgm:cxn modelId="{3E36793E-6001-4B88-891A-2AB5E5969E7F}" type="presParOf" srcId="{029DB9A8-AFD4-472F-9968-B633CD346629}" destId="{B1ECB62F-82BA-4FB2-A8C8-FC69141DD972}" srcOrd="2" destOrd="0" presId="urn:microsoft.com/office/officeart/2005/8/layout/orgChart1"/>
+    <dgm:cxn modelId="{C4D211F2-80EB-4623-BE3E-C457FD6DE7F7}" type="presParOf" srcId="{8C0D7482-2972-4DA2-B023-40CFC2A60796}" destId="{05C65E83-A4AE-4230-99CF-08B8C80E012D}" srcOrd="2" destOrd="0" presId="urn:microsoft.com/office/officeart/2005/8/layout/orgChart1"/>
+    <dgm:cxn modelId="{7CDA95A4-6A28-4FE5-A7CC-DA5016BAEB42}" type="presParOf" srcId="{0F70076E-522F-4981-BBB3-3A92AF6FA175}" destId="{1F31A3CC-47E9-4C73-8E01-7B95861616D0}" srcOrd="6" destOrd="0" presId="urn:microsoft.com/office/officeart/2005/8/layout/orgChart1"/>
+    <dgm:cxn modelId="{7394EB3F-79F7-419F-96BD-84A3C3DC55A1}" type="presParOf" srcId="{0F70076E-522F-4981-BBB3-3A92AF6FA175}" destId="{5D0702A5-2294-407F-A843-E9F67DA31609}" srcOrd="7" destOrd="0" presId="urn:microsoft.com/office/officeart/2005/8/layout/orgChart1"/>
+    <dgm:cxn modelId="{925F783A-1A43-4D05-A3AD-4ABD942DA9E6}" type="presParOf" srcId="{5D0702A5-2294-407F-A843-E9F67DA31609}" destId="{494DEB7D-4C52-41CF-ABB7-B9186E98D3F4}" srcOrd="0" destOrd="0" presId="urn:microsoft.com/office/officeart/2005/8/layout/orgChart1"/>
+    <dgm:cxn modelId="{47734986-149A-47AF-B8E9-BDC167402050}" type="presParOf" srcId="{494DEB7D-4C52-41CF-ABB7-B9186E98D3F4}" destId="{88E42A67-50A6-46C1-A655-A67481AF8CF9}" srcOrd="0" destOrd="0" presId="urn:microsoft.com/office/officeart/2005/8/layout/orgChart1"/>
+    <dgm:cxn modelId="{8F0D220E-6A2B-4772-B760-50B720AF2631}" type="presParOf" srcId="{494DEB7D-4C52-41CF-ABB7-B9186E98D3F4}" destId="{4408F1D1-8DD2-418C-ABAE-49A9C1656FFB}" srcOrd="1" destOrd="0" presId="urn:microsoft.com/office/officeart/2005/8/layout/orgChart1"/>
+    <dgm:cxn modelId="{EC367EA2-2DBA-45EA-84E4-7ED62D25908A}" type="presParOf" srcId="{5D0702A5-2294-407F-A843-E9F67DA31609}" destId="{733B18DE-382D-4FD9-937B-11CAD0E93941}" srcOrd="1" destOrd="0" presId="urn:microsoft.com/office/officeart/2005/8/layout/orgChart1"/>
+    <dgm:cxn modelId="{BBE2AA28-B956-4540-A7FC-B2A5D08B12B8}" type="presParOf" srcId="{5D0702A5-2294-407F-A843-E9F67DA31609}" destId="{1D577550-0651-4C2E-A262-4BCC1F2C91C0}" srcOrd="2" destOrd="0" presId="urn:microsoft.com/office/officeart/2005/8/layout/orgChart1"/>
+    <dgm:cxn modelId="{9EDC9FA6-0E55-41E0-9881-5DAAD91AD15F}" type="presParOf" srcId="{0F70076E-522F-4981-BBB3-3A92AF6FA175}" destId="{C33C7A6C-C6C4-41AC-8DE1-8DDEFEB60920}" srcOrd="8" destOrd="0" presId="urn:microsoft.com/office/officeart/2005/8/layout/orgChart1"/>
+    <dgm:cxn modelId="{90264A09-4C9B-4777-B2C6-5D2D7AB611E8}" type="presParOf" srcId="{0F70076E-522F-4981-BBB3-3A92AF6FA175}" destId="{5D513A80-7CAD-4D4B-B0AB-4A43A3DAE6F5}" srcOrd="9" destOrd="0" presId="urn:microsoft.com/office/officeart/2005/8/layout/orgChart1"/>
+    <dgm:cxn modelId="{DA1AABBA-C65D-4BBF-89F0-1B281F9DD513}" type="presParOf" srcId="{5D513A80-7CAD-4D4B-B0AB-4A43A3DAE6F5}" destId="{0CB56511-5D56-4220-AAA8-E6B351624CD4}" srcOrd="0" destOrd="0" presId="urn:microsoft.com/office/officeart/2005/8/layout/orgChart1"/>
+    <dgm:cxn modelId="{25AEC4F0-BDC5-49C5-9150-CEA2910D32D0}" type="presParOf" srcId="{0CB56511-5D56-4220-AAA8-E6B351624CD4}" destId="{A3596C5C-D5BF-4D1F-99EE-77880EC19FC8}" srcOrd="0" destOrd="0" presId="urn:microsoft.com/office/officeart/2005/8/layout/orgChart1"/>
+    <dgm:cxn modelId="{78736C50-E694-405B-B874-F885123560A9}" type="presParOf" srcId="{0CB56511-5D56-4220-AAA8-E6B351624CD4}" destId="{B6A114D4-4B75-4F1E-A379-E402CD10E6C4}" srcOrd="1" destOrd="0" presId="urn:microsoft.com/office/officeart/2005/8/layout/orgChart1"/>
+    <dgm:cxn modelId="{20BDAE51-0B16-487C-BE46-F09971E48ECB}" type="presParOf" srcId="{5D513A80-7CAD-4D4B-B0AB-4A43A3DAE6F5}" destId="{B553E628-A975-4BD3-A2F3-84861B4D6D9E}" srcOrd="1" destOrd="0" presId="urn:microsoft.com/office/officeart/2005/8/layout/orgChart1"/>
+    <dgm:cxn modelId="{D357C81A-F3AF-497C-93BD-CFC8B37AF4B9}" type="presParOf" srcId="{B553E628-A975-4BD3-A2F3-84861B4D6D9E}" destId="{E9FA3E35-E17C-402A-9F06-8A140AF13D6A}" srcOrd="0" destOrd="0" presId="urn:microsoft.com/office/officeart/2005/8/layout/orgChart1"/>
+    <dgm:cxn modelId="{C0A197D7-1F88-4FE4-9D12-ABC4C9134745}" type="presParOf" srcId="{B553E628-A975-4BD3-A2F3-84861B4D6D9E}" destId="{BBB7AA51-10E3-42EA-8B26-E059F852E331}" srcOrd="1" destOrd="0" presId="urn:microsoft.com/office/officeart/2005/8/layout/orgChart1"/>
+    <dgm:cxn modelId="{9EAF1EA3-3ED3-42C4-9F21-3A8E8D8549CC}" type="presParOf" srcId="{BBB7AA51-10E3-42EA-8B26-E059F852E331}" destId="{7873E1F9-1199-4CEE-8D9D-22DD60D218C3}" srcOrd="0" destOrd="0" presId="urn:microsoft.com/office/officeart/2005/8/layout/orgChart1"/>
+    <dgm:cxn modelId="{A2493B86-5F88-4131-91EF-3F2EF4A8EE27}" type="presParOf" srcId="{7873E1F9-1199-4CEE-8D9D-22DD60D218C3}" destId="{37209606-A253-48BC-A588-886B49BABBD1}" srcOrd="0" destOrd="0" presId="urn:microsoft.com/office/officeart/2005/8/layout/orgChart1"/>
+    <dgm:cxn modelId="{78224644-7B82-4F97-8496-41654998A309}" type="presParOf" srcId="{7873E1F9-1199-4CEE-8D9D-22DD60D218C3}" destId="{08D8DD80-F8DB-42D4-8B5F-8F3E6B33839A}" srcOrd="1" destOrd="0" presId="urn:microsoft.com/office/officeart/2005/8/layout/orgChart1"/>
+    <dgm:cxn modelId="{0086BBF0-E236-4A1D-A9A9-74720ED408E2}" type="presParOf" srcId="{BBB7AA51-10E3-42EA-8B26-E059F852E331}" destId="{5F733385-5AF5-4C90-8219-3DCF80FDD410}" srcOrd="1" destOrd="0" presId="urn:microsoft.com/office/officeart/2005/8/layout/orgChart1"/>
+    <dgm:cxn modelId="{C4EC457D-07D6-4F05-8E08-32845D859D03}" type="presParOf" srcId="{BBB7AA51-10E3-42EA-8B26-E059F852E331}" destId="{7EBD43EB-B113-4E7B-B839-28889D8C15B3}" srcOrd="2" destOrd="0" presId="urn:microsoft.com/office/officeart/2005/8/layout/orgChart1"/>
+    <dgm:cxn modelId="{51F7C70A-494E-4583-BFA1-082BDCA1F652}" type="presParOf" srcId="{B553E628-A975-4BD3-A2F3-84861B4D6D9E}" destId="{90856F93-6928-4F29-A715-1CCE16DEB8CE}" srcOrd="2" destOrd="0" presId="urn:microsoft.com/office/officeart/2005/8/layout/orgChart1"/>
+    <dgm:cxn modelId="{26B7A735-0CE1-433A-BB4F-780216C17589}" type="presParOf" srcId="{B553E628-A975-4BD3-A2F3-84861B4D6D9E}" destId="{6436DFFC-DB5F-43AF-944B-A8500EA79D89}" srcOrd="3" destOrd="0" presId="urn:microsoft.com/office/officeart/2005/8/layout/orgChart1"/>
+    <dgm:cxn modelId="{3C038109-2CD0-4253-98D0-E204E7E50D6C}" type="presParOf" srcId="{6436DFFC-DB5F-43AF-944B-A8500EA79D89}" destId="{06B6B56B-26F1-4A18-ABBB-DE7D12578495}" srcOrd="0" destOrd="0" presId="urn:microsoft.com/office/officeart/2005/8/layout/orgChart1"/>
+    <dgm:cxn modelId="{09C29A56-4253-4083-AFF0-EC763B0A76F4}" type="presParOf" srcId="{06B6B56B-26F1-4A18-ABBB-DE7D12578495}" destId="{ADD27B8D-46D3-4588-BB73-49AC77C35FF6}" srcOrd="0" destOrd="0" presId="urn:microsoft.com/office/officeart/2005/8/layout/orgChart1"/>
+    <dgm:cxn modelId="{209E04AA-1327-4607-88C1-5CB462D11C57}" type="presParOf" srcId="{06B6B56B-26F1-4A18-ABBB-DE7D12578495}" destId="{B8EF8860-201E-4A47-880F-FE1C62264548}" srcOrd="1" destOrd="0" presId="urn:microsoft.com/office/officeart/2005/8/layout/orgChart1"/>
+    <dgm:cxn modelId="{7E623334-8DDF-4A67-91F0-DC7FD7E4922C}" type="presParOf" srcId="{6436DFFC-DB5F-43AF-944B-A8500EA79D89}" destId="{22C2C446-3698-44EA-8A84-27402E150089}" srcOrd="1" destOrd="0" presId="urn:microsoft.com/office/officeart/2005/8/layout/orgChart1"/>
+    <dgm:cxn modelId="{9444B271-6E45-4154-8EFC-D3EFE4599E1A}" type="presParOf" srcId="{6436DFFC-DB5F-43AF-944B-A8500EA79D89}" destId="{763C1F19-DB7D-4C8C-A033-C5C8C7FDEA4B}" srcOrd="2" destOrd="0" presId="urn:microsoft.com/office/officeart/2005/8/layout/orgChart1"/>
+    <dgm:cxn modelId="{16F92F29-DCDA-4D33-8F9A-3C5856EC434C}" type="presParOf" srcId="{B553E628-A975-4BD3-A2F3-84861B4D6D9E}" destId="{8AAA2FD4-9B65-444C-904F-66481EA57F57}" srcOrd="4" destOrd="0" presId="urn:microsoft.com/office/officeart/2005/8/layout/orgChart1"/>
+    <dgm:cxn modelId="{56DFB7F1-7EF2-4209-ABED-C1DA2C23B292}" type="presParOf" srcId="{B553E628-A975-4BD3-A2F3-84861B4D6D9E}" destId="{7C1FDA1D-55AA-4551-BB92-896CFDA521A9}" srcOrd="5" destOrd="0" presId="urn:microsoft.com/office/officeart/2005/8/layout/orgChart1"/>
+    <dgm:cxn modelId="{37E78161-E4A2-43C6-8F7A-F24582DBEC6D}" type="presParOf" srcId="{7C1FDA1D-55AA-4551-BB92-896CFDA521A9}" destId="{D47FDC61-E5F3-412C-A22E-40F8898C43E2}" srcOrd="0" destOrd="0" presId="urn:microsoft.com/office/officeart/2005/8/layout/orgChart1"/>
+    <dgm:cxn modelId="{92D7288C-A39B-4BA2-8E03-9B404FE11F5A}" type="presParOf" srcId="{D47FDC61-E5F3-412C-A22E-40F8898C43E2}" destId="{95757365-1776-4A05-B177-ECC651A46341}" srcOrd="0" destOrd="0" presId="urn:microsoft.com/office/officeart/2005/8/layout/orgChart1"/>
+    <dgm:cxn modelId="{9E3F6775-C5FF-40E0-AFCE-339C9EBD1ACC}" type="presParOf" srcId="{D47FDC61-E5F3-412C-A22E-40F8898C43E2}" destId="{E522034E-B4F4-45A6-9472-9FE4651F335F}" srcOrd="1" destOrd="0" presId="urn:microsoft.com/office/officeart/2005/8/layout/orgChart1"/>
+    <dgm:cxn modelId="{CAC6F328-BBAB-4E02-AE24-D12AABA0CE7F}" type="presParOf" srcId="{7C1FDA1D-55AA-4551-BB92-896CFDA521A9}" destId="{26CE5E99-6453-4849-BB74-3464E366B986}" srcOrd="1" destOrd="0" presId="urn:microsoft.com/office/officeart/2005/8/layout/orgChart1"/>
+    <dgm:cxn modelId="{17CA6747-A396-4BD8-85DD-B900624014DB}" type="presParOf" srcId="{7C1FDA1D-55AA-4551-BB92-896CFDA521A9}" destId="{98613811-8BDB-4F41-8C07-CEF0BB115AFC}" srcOrd="2" destOrd="0" presId="urn:microsoft.com/office/officeart/2005/8/layout/orgChart1"/>
+    <dgm:cxn modelId="{1D167210-A8F5-4878-977A-128F5315883A}" type="presParOf" srcId="{B553E628-A975-4BD3-A2F3-84861B4D6D9E}" destId="{4E5E3395-7D78-4F0F-8BA4-0CA66D4382A3}" srcOrd="6" destOrd="0" presId="urn:microsoft.com/office/officeart/2005/8/layout/orgChart1"/>
+    <dgm:cxn modelId="{12284A45-C17C-4C2B-B243-C884771BCD6E}" type="presParOf" srcId="{B553E628-A975-4BD3-A2F3-84861B4D6D9E}" destId="{1F784A67-4A0D-4B84-8052-896486C4E215}" srcOrd="7" destOrd="0" presId="urn:microsoft.com/office/officeart/2005/8/layout/orgChart1"/>
+    <dgm:cxn modelId="{EB323DED-1BEA-40A9-9541-930F4A63DD98}" type="presParOf" srcId="{1F784A67-4A0D-4B84-8052-896486C4E215}" destId="{A0DEF0D8-3C17-4B5F-94A6-FBD4EF2F5216}" srcOrd="0" destOrd="0" presId="urn:microsoft.com/office/officeart/2005/8/layout/orgChart1"/>
+    <dgm:cxn modelId="{4C9BD7D0-001A-4182-A2F8-E74914B28C57}" type="presParOf" srcId="{A0DEF0D8-3C17-4B5F-94A6-FBD4EF2F5216}" destId="{4304F539-04CE-41DE-AB0A-040F37901232}" srcOrd="0" destOrd="0" presId="urn:microsoft.com/office/officeart/2005/8/layout/orgChart1"/>
+    <dgm:cxn modelId="{2C05D7E5-4AD9-4F5F-96C0-12E0A3414269}" type="presParOf" srcId="{A0DEF0D8-3C17-4B5F-94A6-FBD4EF2F5216}" destId="{C0E743B2-38B4-4FFD-8B35-ADA7FA1431B1}" srcOrd="1" destOrd="0" presId="urn:microsoft.com/office/officeart/2005/8/layout/orgChart1"/>
+    <dgm:cxn modelId="{911F7A3D-8B5E-453A-970F-6D2AD3AA9194}" type="presParOf" srcId="{1F784A67-4A0D-4B84-8052-896486C4E215}" destId="{FC49F405-2879-4CC0-9F73-D60640EE0BBC}" srcOrd="1" destOrd="0" presId="urn:microsoft.com/office/officeart/2005/8/layout/orgChart1"/>
+    <dgm:cxn modelId="{FC091115-5CBD-478A-A092-DE99E27EDBBD}" type="presParOf" srcId="{1F784A67-4A0D-4B84-8052-896486C4E215}" destId="{7456C37D-35F3-485A-A464-CBB0771448D8}" srcOrd="2" destOrd="0" presId="urn:microsoft.com/office/officeart/2005/8/layout/orgChart1"/>
+    <dgm:cxn modelId="{FD789618-ECCA-4BBB-87E1-9F7BAA8D5592}" type="presParOf" srcId="{B553E628-A975-4BD3-A2F3-84861B4D6D9E}" destId="{0A62653C-0DF8-4EDF-A01B-23209F9F26F9}" srcOrd="8" destOrd="0" presId="urn:microsoft.com/office/officeart/2005/8/layout/orgChart1"/>
+    <dgm:cxn modelId="{2F30BE76-A6AF-4AD6-B331-A6B65AA17AE2}" type="presParOf" srcId="{B553E628-A975-4BD3-A2F3-84861B4D6D9E}" destId="{47C9178E-3EEA-40E0-B027-F05750A06937}" srcOrd="9" destOrd="0" presId="urn:microsoft.com/office/officeart/2005/8/layout/orgChart1"/>
+    <dgm:cxn modelId="{4B03ECC4-F632-4320-AD02-BC7B53373CD2}" type="presParOf" srcId="{47C9178E-3EEA-40E0-B027-F05750A06937}" destId="{955E1EFA-A7A2-4F2B-9353-8FB58EA2090B}" srcOrd="0" destOrd="0" presId="urn:microsoft.com/office/officeart/2005/8/layout/orgChart1"/>
+    <dgm:cxn modelId="{A850776C-3756-4D7D-984A-7D9E519967C9}" type="presParOf" srcId="{955E1EFA-A7A2-4F2B-9353-8FB58EA2090B}" destId="{9C2D6E1B-1D6A-40AE-936F-284B7321FF42}" srcOrd="0" destOrd="0" presId="urn:microsoft.com/office/officeart/2005/8/layout/orgChart1"/>
+    <dgm:cxn modelId="{4AB0F4D5-547A-4645-9466-1C8E0DEB77F9}" type="presParOf" srcId="{955E1EFA-A7A2-4F2B-9353-8FB58EA2090B}" destId="{3596B5AD-F16B-4ED3-96AA-D3FE4FDF760F}" srcOrd="1" destOrd="0" presId="urn:microsoft.com/office/officeart/2005/8/layout/orgChart1"/>
+    <dgm:cxn modelId="{6F4FE9A8-15D6-42E5-B58C-7B81C845A119}" type="presParOf" srcId="{47C9178E-3EEA-40E0-B027-F05750A06937}" destId="{51F537C6-91CF-4569-9353-B9FDDB8E0EFB}" srcOrd="1" destOrd="0" presId="urn:microsoft.com/office/officeart/2005/8/layout/orgChart1"/>
+    <dgm:cxn modelId="{66019837-6469-4073-9B4F-44CD260FB463}" type="presParOf" srcId="{47C9178E-3EEA-40E0-B027-F05750A06937}" destId="{D71F5B4E-06A2-4606-8DFE-437ACD46F4D5}" srcOrd="2" destOrd="0" presId="urn:microsoft.com/office/officeart/2005/8/layout/orgChart1"/>
+    <dgm:cxn modelId="{3AC7995A-457D-461D-A1AC-634910D90665}" type="presParOf" srcId="{5D513A80-7CAD-4D4B-B0AB-4A43A3DAE6F5}" destId="{E1F27DF0-6AED-4E08-865B-D4D290E65E15}" srcOrd="2" destOrd="0" presId="urn:microsoft.com/office/officeart/2005/8/layout/orgChart1"/>
+    <dgm:cxn modelId="{EC344FE9-0A8B-495F-B8C6-7DE355E70E2F}" type="presParOf" srcId="{0F70076E-522F-4981-BBB3-3A92AF6FA175}" destId="{6FFED9C4-696B-4ABA-A003-AB2F5D1066AB}" srcOrd="10" destOrd="0" presId="urn:microsoft.com/office/officeart/2005/8/layout/orgChart1"/>
+    <dgm:cxn modelId="{05387CB2-E521-488E-830B-7568F8B77CF4}" type="presParOf" srcId="{0F70076E-522F-4981-BBB3-3A92AF6FA175}" destId="{CBF63633-CEAF-4686-A5A0-A1C6068CDFCF}" srcOrd="11" destOrd="0" presId="urn:microsoft.com/office/officeart/2005/8/layout/orgChart1"/>
+    <dgm:cxn modelId="{FE5F668D-6C41-4406-AA7C-83CD4B061FA1}" type="presParOf" srcId="{CBF63633-CEAF-4686-A5A0-A1C6068CDFCF}" destId="{F3AFC82C-172F-4C59-916E-C0B16269B0F5}" srcOrd="0" destOrd="0" presId="urn:microsoft.com/office/officeart/2005/8/layout/orgChart1"/>
+    <dgm:cxn modelId="{F7D169BC-17E1-4895-9EC4-8ADD829D9F8B}" type="presParOf" srcId="{F3AFC82C-172F-4C59-916E-C0B16269B0F5}" destId="{7BD2452F-63BA-4404-A09F-0848D6551F58}" srcOrd="0" destOrd="0" presId="urn:microsoft.com/office/officeart/2005/8/layout/orgChart1"/>
+    <dgm:cxn modelId="{40270E4D-357D-4F7C-A41F-EA414D5D46C2}" type="presParOf" srcId="{F3AFC82C-172F-4C59-916E-C0B16269B0F5}" destId="{A135AE1E-C7DE-4D38-BF64-3DB4EBB55480}" srcOrd="1" destOrd="0" presId="urn:microsoft.com/office/officeart/2005/8/layout/orgChart1"/>
+    <dgm:cxn modelId="{EAA24D2F-9907-4C79-8480-33C09052AC13}" type="presParOf" srcId="{CBF63633-CEAF-4686-A5A0-A1C6068CDFCF}" destId="{99039FCB-C585-49F0-AE9C-1202B682CE33}" srcOrd="1" destOrd="0" presId="urn:microsoft.com/office/officeart/2005/8/layout/orgChart1"/>
+    <dgm:cxn modelId="{0D0B1438-1AEB-4007-8426-26533CE9F5B6}" type="presParOf" srcId="{99039FCB-C585-49F0-AE9C-1202B682CE33}" destId="{F6AF1D9D-BBE8-4B97-95BF-FA0015EF42D6}" srcOrd="0" destOrd="0" presId="urn:microsoft.com/office/officeart/2005/8/layout/orgChart1"/>
+    <dgm:cxn modelId="{AF36F336-D658-4DED-818C-5F67BDBC43AE}" type="presParOf" srcId="{99039FCB-C585-49F0-AE9C-1202B682CE33}" destId="{AB1BCA7E-621B-4DF3-A5AC-A1AB7D13E395}" srcOrd="1" destOrd="0" presId="urn:microsoft.com/office/officeart/2005/8/layout/orgChart1"/>
+    <dgm:cxn modelId="{D178EF88-0DFE-4588-9A04-41AF74D36062}" type="presParOf" srcId="{AB1BCA7E-621B-4DF3-A5AC-A1AB7D13E395}" destId="{6D274AE3-4638-4322-BEDB-EB3F8530387B}" srcOrd="0" destOrd="0" presId="urn:microsoft.com/office/officeart/2005/8/layout/orgChart1"/>
+    <dgm:cxn modelId="{4AFCC471-5299-4847-A34D-5E43E4223824}" type="presParOf" srcId="{6D274AE3-4638-4322-BEDB-EB3F8530387B}" destId="{BBD8B560-3529-4560-B4F4-2FF262593363}" srcOrd="0" destOrd="0" presId="urn:microsoft.com/office/officeart/2005/8/layout/orgChart1"/>
+    <dgm:cxn modelId="{AC3A3DB2-43B1-43B4-9E07-EF44EF5B515A}" type="presParOf" srcId="{6D274AE3-4638-4322-BEDB-EB3F8530387B}" destId="{16A9F9D7-3787-4714-911F-99186952F738}" srcOrd="1" destOrd="0" presId="urn:microsoft.com/office/officeart/2005/8/layout/orgChart1"/>
+    <dgm:cxn modelId="{A3CAC91A-B19A-47CC-8DD2-06846B4BBA22}" type="presParOf" srcId="{AB1BCA7E-621B-4DF3-A5AC-A1AB7D13E395}" destId="{D238C898-400E-44D6-982C-2A28C09A1253}" srcOrd="1" destOrd="0" presId="urn:microsoft.com/office/officeart/2005/8/layout/orgChart1"/>
+    <dgm:cxn modelId="{06FDE472-D846-4A09-9B4E-6DA3D9C82B65}" type="presParOf" srcId="{AB1BCA7E-621B-4DF3-A5AC-A1AB7D13E395}" destId="{AE6AA82D-B18A-4135-A179-D56DDA002428}" srcOrd="2" destOrd="0" presId="urn:microsoft.com/office/officeart/2005/8/layout/orgChart1"/>
+    <dgm:cxn modelId="{5A1B9715-E35C-40DA-97BA-7E362463EA93}" type="presParOf" srcId="{99039FCB-C585-49F0-AE9C-1202B682CE33}" destId="{24DB76FC-FDBB-4AED-BE5A-4E4AE56E9F1D}" srcOrd="2" destOrd="0" presId="urn:microsoft.com/office/officeart/2005/8/layout/orgChart1"/>
+    <dgm:cxn modelId="{151656E0-EB2A-4910-9A59-5732AC1BADA9}" type="presParOf" srcId="{99039FCB-C585-49F0-AE9C-1202B682CE33}" destId="{4AE49B0E-3D25-446A-B72F-0B42263E7350}" srcOrd="3" destOrd="0" presId="urn:microsoft.com/office/officeart/2005/8/layout/orgChart1"/>
+    <dgm:cxn modelId="{D1EDFD78-9D08-483B-A368-2EB6C272F198}" type="presParOf" srcId="{4AE49B0E-3D25-446A-B72F-0B42263E7350}" destId="{805FE404-BBE9-4CEB-A822-CBACB603372B}" srcOrd="0" destOrd="0" presId="urn:microsoft.com/office/officeart/2005/8/layout/orgChart1"/>
+    <dgm:cxn modelId="{E89ED4F6-6A06-471B-8F2F-8A92B7B8FE21}" type="presParOf" srcId="{805FE404-BBE9-4CEB-A822-CBACB603372B}" destId="{4A45F6A9-2CEE-4778-B464-5ADE39FD2424}" srcOrd="0" destOrd="0" presId="urn:microsoft.com/office/officeart/2005/8/layout/orgChart1"/>
+    <dgm:cxn modelId="{EC53CE6C-5706-40E6-AF1F-4B79F40C2BCB}" type="presParOf" srcId="{805FE404-BBE9-4CEB-A822-CBACB603372B}" destId="{70DD15F4-9873-4C92-A83A-F5A2BD26FFD0}" srcOrd="1" destOrd="0" presId="urn:microsoft.com/office/officeart/2005/8/layout/orgChart1"/>
+    <dgm:cxn modelId="{5B592605-5E25-47B4-8813-16CB1239672F}" type="presParOf" srcId="{4AE49B0E-3D25-446A-B72F-0B42263E7350}" destId="{0241E1E0-0650-44C3-84B2-87CD3DBDFEBA}" srcOrd="1" destOrd="0" presId="urn:microsoft.com/office/officeart/2005/8/layout/orgChart1"/>
+    <dgm:cxn modelId="{810180C4-450F-4693-BBD1-E94A9FCB5243}" type="presParOf" srcId="{4AE49B0E-3D25-446A-B72F-0B42263E7350}" destId="{9C2456F0-EDC3-4496-9957-F8552B263857}" srcOrd="2" destOrd="0" presId="urn:microsoft.com/office/officeart/2005/8/layout/orgChart1"/>
+    <dgm:cxn modelId="{E81B5F4A-E923-4236-A6CE-542FD4A3E747}" type="presParOf" srcId="{99039FCB-C585-49F0-AE9C-1202B682CE33}" destId="{4BD3313B-B6CB-42FE-90CB-13EA1BBA4C78}" srcOrd="4" destOrd="0" presId="urn:microsoft.com/office/officeart/2005/8/layout/orgChart1"/>
+    <dgm:cxn modelId="{6E73616E-633D-449D-B884-49981DDCC7EB}" type="presParOf" srcId="{99039FCB-C585-49F0-AE9C-1202B682CE33}" destId="{978D7963-F22C-4E73-AB98-D7A91714309E}" srcOrd="5" destOrd="0" presId="urn:microsoft.com/office/officeart/2005/8/layout/orgChart1"/>
+    <dgm:cxn modelId="{622836B5-D809-463F-84E3-DAF6BCAFDB0A}" type="presParOf" srcId="{978D7963-F22C-4E73-AB98-D7A91714309E}" destId="{CC2230CE-9794-4369-961F-671CFA1FF884}" srcOrd="0" destOrd="0" presId="urn:microsoft.com/office/officeart/2005/8/layout/orgChart1"/>
+    <dgm:cxn modelId="{BE7C5C22-B5BC-48C6-97CE-5900B5D1E727}" type="presParOf" srcId="{CC2230CE-9794-4369-961F-671CFA1FF884}" destId="{AE0DAA20-8A17-469F-A2AE-7E1D1148B1A8}" srcOrd="0" destOrd="0" presId="urn:microsoft.com/office/officeart/2005/8/layout/orgChart1"/>
+    <dgm:cxn modelId="{332DE40F-223C-45A7-ACB0-87A438416F15}" type="presParOf" srcId="{CC2230CE-9794-4369-961F-671CFA1FF884}" destId="{6320A880-F80E-4CF8-8C28-17D03A432C6C}" srcOrd="1" destOrd="0" presId="urn:microsoft.com/office/officeart/2005/8/layout/orgChart1"/>
+    <dgm:cxn modelId="{58EB8D6E-05FD-48D8-882E-F36FBF558CA8}" type="presParOf" srcId="{978D7963-F22C-4E73-AB98-D7A91714309E}" destId="{9CCC97E9-CE7E-45AC-8F5C-BB67ABD0A82E}" srcOrd="1" destOrd="0" presId="urn:microsoft.com/office/officeart/2005/8/layout/orgChart1"/>
+    <dgm:cxn modelId="{B3DBFCE0-492A-4943-BE60-52B0BD69645E}" type="presParOf" srcId="{978D7963-F22C-4E73-AB98-D7A91714309E}" destId="{781EB760-614E-4194-A96F-462BD0B1BF56}" srcOrd="2" destOrd="0" presId="urn:microsoft.com/office/officeart/2005/8/layout/orgChart1"/>
+    <dgm:cxn modelId="{EFECC3D4-1E0F-4C90-B9A2-8C479481DCAF}" type="presParOf" srcId="{CBF63633-CEAF-4686-A5A0-A1C6068CDFCF}" destId="{F80D34B0-0440-4265-B6BA-4A722CBB9B73}" srcOrd="2" destOrd="0" presId="urn:microsoft.com/office/officeart/2005/8/layout/orgChart1"/>
+    <dgm:cxn modelId="{1EB9A54B-F0E4-4905-8524-A46A8F1ACCC6}" type="presParOf" srcId="{0F70076E-522F-4981-BBB3-3A92AF6FA175}" destId="{D94F6F4E-3CAA-4D71-98C2-5B11B32EE224}" srcOrd="12" destOrd="0" presId="urn:microsoft.com/office/officeart/2005/8/layout/orgChart1"/>
+    <dgm:cxn modelId="{71488C94-8ECF-41DA-B904-64FD45EFAA9B}" type="presParOf" srcId="{0F70076E-522F-4981-BBB3-3A92AF6FA175}" destId="{2F63BBCD-3D8F-4CAC-83CB-485F82FCD0A7}" srcOrd="13" destOrd="0" presId="urn:microsoft.com/office/officeart/2005/8/layout/orgChart1"/>
+    <dgm:cxn modelId="{FEFA1DE2-98E8-4834-A0C1-052E7C457DB9}" type="presParOf" srcId="{2F63BBCD-3D8F-4CAC-83CB-485F82FCD0A7}" destId="{06D0B0BF-8FCC-405D-A036-7B14EA353F2A}" srcOrd="0" destOrd="0" presId="urn:microsoft.com/office/officeart/2005/8/layout/orgChart1"/>
+    <dgm:cxn modelId="{13D7717A-E077-4EC3-B925-7CB7E0390488}" type="presParOf" srcId="{06D0B0BF-8FCC-405D-A036-7B14EA353F2A}" destId="{53F64DE1-C267-4768-9640-9F5FECF761EF}" srcOrd="0" destOrd="0" presId="urn:microsoft.com/office/officeart/2005/8/layout/orgChart1"/>
+    <dgm:cxn modelId="{90913305-0CC7-4FDF-8E22-B36E2FF50801}" type="presParOf" srcId="{06D0B0BF-8FCC-405D-A036-7B14EA353F2A}" destId="{831B417E-D813-4576-8428-B6F99D5216F6}" srcOrd="1" destOrd="0" presId="urn:microsoft.com/office/officeart/2005/8/layout/orgChart1"/>
+    <dgm:cxn modelId="{384BD063-A480-4482-9315-B5D75A6D4F33}" type="presParOf" srcId="{2F63BBCD-3D8F-4CAC-83CB-485F82FCD0A7}" destId="{CD158F6F-10B2-4C9E-AF1B-C07B94799D91}" srcOrd="1" destOrd="0" presId="urn:microsoft.com/office/officeart/2005/8/layout/orgChart1"/>
+    <dgm:cxn modelId="{737AE7DB-4BE8-4A58-BA07-FB24AA208F87}" type="presParOf" srcId="{CD158F6F-10B2-4C9E-AF1B-C07B94799D91}" destId="{0845B1E8-7FE0-46CA-B690-B70A34907BDB}" srcOrd="0" destOrd="0" presId="urn:microsoft.com/office/officeart/2005/8/layout/orgChart1"/>
+    <dgm:cxn modelId="{21040445-BA14-4DA6-95BF-519800C31446}" type="presParOf" srcId="{CD158F6F-10B2-4C9E-AF1B-C07B94799D91}" destId="{B8CF2E81-34FA-48EA-A205-897AA9DF888D}" srcOrd="1" destOrd="0" presId="urn:microsoft.com/office/officeart/2005/8/layout/orgChart1"/>
+    <dgm:cxn modelId="{868C7A82-A89D-45D1-82A9-58F0D878C66F}" type="presParOf" srcId="{B8CF2E81-34FA-48EA-A205-897AA9DF888D}" destId="{036F361F-1715-466F-ACF2-3FF3DD70E273}" srcOrd="0" destOrd="0" presId="urn:microsoft.com/office/officeart/2005/8/layout/orgChart1"/>
+    <dgm:cxn modelId="{73698149-DE9C-468B-AD79-AABE73131730}" type="presParOf" srcId="{036F361F-1715-466F-ACF2-3FF3DD70E273}" destId="{8A46CCD3-1595-4057-9247-6F1A420CF6FC}" srcOrd="0" destOrd="0" presId="urn:microsoft.com/office/officeart/2005/8/layout/orgChart1"/>
+    <dgm:cxn modelId="{36A0284F-30E5-4FE8-98F4-3FF189A3D299}" type="presParOf" srcId="{036F361F-1715-466F-ACF2-3FF3DD70E273}" destId="{6FC30F81-EB7F-4DFC-9AA5-C2A37B459F04}" srcOrd="1" destOrd="0" presId="urn:microsoft.com/office/officeart/2005/8/layout/orgChart1"/>
+    <dgm:cxn modelId="{562501AE-4411-4609-B4B6-339BB438D80A}" type="presParOf" srcId="{B8CF2E81-34FA-48EA-A205-897AA9DF888D}" destId="{73EA4B44-0E68-4394-9089-ED1A6FC5066B}" srcOrd="1" destOrd="0" presId="urn:microsoft.com/office/officeart/2005/8/layout/orgChart1"/>
+    <dgm:cxn modelId="{D3A33E58-EE4A-47F4-8258-08BE51ECC0BF}" type="presParOf" srcId="{B8CF2E81-34FA-48EA-A205-897AA9DF888D}" destId="{E7A43B8C-E24C-4066-9CE5-94443DCDB162}" srcOrd="2" destOrd="0" presId="urn:microsoft.com/office/officeart/2005/8/layout/orgChart1"/>
+    <dgm:cxn modelId="{4C1F5400-C305-4E80-8F25-1FD0DE50F164}" type="presParOf" srcId="{CD158F6F-10B2-4C9E-AF1B-C07B94799D91}" destId="{D3CE8887-ABBE-448D-AE41-463E6DCE7983}" srcOrd="2" destOrd="0" presId="urn:microsoft.com/office/officeart/2005/8/layout/orgChart1"/>
+    <dgm:cxn modelId="{26D58EC7-EFBE-499F-BDB3-6B707D7F23F6}" type="presParOf" srcId="{CD158F6F-10B2-4C9E-AF1B-C07B94799D91}" destId="{EFADD643-B7A1-49E6-86B1-61FFCFBA0C2A}" srcOrd="3" destOrd="0" presId="urn:microsoft.com/office/officeart/2005/8/layout/orgChart1"/>
+    <dgm:cxn modelId="{2C5B43E1-208C-4628-ACF4-01BAB21E36C8}" type="presParOf" srcId="{EFADD643-B7A1-49E6-86B1-61FFCFBA0C2A}" destId="{CA13AC6A-E63D-468D-ADDC-343C55AC567B}" srcOrd="0" destOrd="0" presId="urn:microsoft.com/office/officeart/2005/8/layout/orgChart1"/>
+    <dgm:cxn modelId="{BAFD1413-C932-4AAD-B6A0-76A15796AA18}" type="presParOf" srcId="{CA13AC6A-E63D-468D-ADDC-343C55AC567B}" destId="{F0432EA2-E586-4C57-9E74-B7DC627F4296}" srcOrd="0" destOrd="0" presId="urn:microsoft.com/office/officeart/2005/8/layout/orgChart1"/>
+    <dgm:cxn modelId="{5C41036E-489C-47DB-A4AE-AC8DF6A9E5A2}" type="presParOf" srcId="{CA13AC6A-E63D-468D-ADDC-343C55AC567B}" destId="{D27660A4-8C22-4AA8-8F93-D6A250C1942F}" srcOrd="1" destOrd="0" presId="urn:microsoft.com/office/officeart/2005/8/layout/orgChart1"/>
+    <dgm:cxn modelId="{A5E8ABEE-3AAF-440A-8A64-5E5AF6702567}" type="presParOf" srcId="{EFADD643-B7A1-49E6-86B1-61FFCFBA0C2A}" destId="{C98D9B85-BD5E-4A29-BBD5-D6CA4FB012F9}" srcOrd="1" destOrd="0" presId="urn:microsoft.com/office/officeart/2005/8/layout/orgChart1"/>
+    <dgm:cxn modelId="{1FB386D6-829C-4D8D-8CBC-53B9E53B2D67}" type="presParOf" srcId="{EFADD643-B7A1-49E6-86B1-61FFCFBA0C2A}" destId="{01B8753B-B5E6-4CE5-9C96-B9BA9ADF2BA2}" srcOrd="2" destOrd="0" presId="urn:microsoft.com/office/officeart/2005/8/layout/orgChart1"/>
+    <dgm:cxn modelId="{D1C94340-08BC-4976-96DF-34FEF93A7791}" type="presParOf" srcId="{CD158F6F-10B2-4C9E-AF1B-C07B94799D91}" destId="{08B4D769-2DB8-4026-BE5A-65BB0EFF9F14}" srcOrd="4" destOrd="0" presId="urn:microsoft.com/office/officeart/2005/8/layout/orgChart1"/>
+    <dgm:cxn modelId="{2BFB3B0D-C2EE-4B87-B529-7F404A674E46}" type="presParOf" srcId="{CD158F6F-10B2-4C9E-AF1B-C07B94799D91}" destId="{CFCF2D5C-0D50-4DDF-AC43-F05FE58AD953}" srcOrd="5" destOrd="0" presId="urn:microsoft.com/office/officeart/2005/8/layout/orgChart1"/>
+    <dgm:cxn modelId="{685483E8-E00D-48CC-89A6-7CBB4709910E}" type="presParOf" srcId="{CFCF2D5C-0D50-4DDF-AC43-F05FE58AD953}" destId="{CFF51B01-D19B-4E11-A59F-1E7CEA1AE725}" srcOrd="0" destOrd="0" presId="urn:microsoft.com/office/officeart/2005/8/layout/orgChart1"/>
+    <dgm:cxn modelId="{C83F7B0E-201F-438C-9D0F-EACA83DA0FB2}" type="presParOf" srcId="{CFF51B01-D19B-4E11-A59F-1E7CEA1AE725}" destId="{FEE3C8F0-336B-4489-B1F3-DF952E1353C6}" srcOrd="0" destOrd="0" presId="urn:microsoft.com/office/officeart/2005/8/layout/orgChart1"/>
+    <dgm:cxn modelId="{4492421A-BEF0-4572-8C1A-815427CEFD91}" type="presParOf" srcId="{CFF51B01-D19B-4E11-A59F-1E7CEA1AE725}" destId="{C78F9AFE-E8E1-46DE-9FB8-48A10E9F107A}" srcOrd="1" destOrd="0" presId="urn:microsoft.com/office/officeart/2005/8/layout/orgChart1"/>
+    <dgm:cxn modelId="{67A43F29-8790-4C46-8665-9056C8DC3FC1}" type="presParOf" srcId="{CFCF2D5C-0D50-4DDF-AC43-F05FE58AD953}" destId="{2619CB67-5AF5-4F30-B1EB-774137B54EC1}" srcOrd="1" destOrd="0" presId="urn:microsoft.com/office/officeart/2005/8/layout/orgChart1"/>
+    <dgm:cxn modelId="{7DF51922-E19D-4F22-A240-C41E8BDF3079}" type="presParOf" srcId="{CFCF2D5C-0D50-4DDF-AC43-F05FE58AD953}" destId="{7A2B42A9-214C-4B39-B889-9F16276607AA}" srcOrd="2" destOrd="0" presId="urn:microsoft.com/office/officeart/2005/8/layout/orgChart1"/>
+    <dgm:cxn modelId="{6C6BF614-22B7-4AB4-9E65-38E327FC4384}" type="presParOf" srcId="{2F63BBCD-3D8F-4CAC-83CB-485F82FCD0A7}" destId="{53D643AD-179A-44D4-B27F-8A46D42981DF}" srcOrd="2" destOrd="0" presId="urn:microsoft.com/office/officeart/2005/8/layout/orgChart1"/>
+    <dgm:cxn modelId="{529E6EC4-23E3-40CC-9CF1-E72BCF5D0784}" type="presParOf" srcId="{0F70076E-522F-4981-BBB3-3A92AF6FA175}" destId="{E897A794-E666-4DCD-89D5-3E766B270427}" srcOrd="14" destOrd="0" presId="urn:microsoft.com/office/officeart/2005/8/layout/orgChart1"/>
+    <dgm:cxn modelId="{EA4FF519-93AA-4155-A6FF-8FC7C9983DAD}" type="presParOf" srcId="{0F70076E-522F-4981-BBB3-3A92AF6FA175}" destId="{3A2FEFD5-F1ED-4536-BEE9-E10E554A74B2}" srcOrd="15" destOrd="0" presId="urn:microsoft.com/office/officeart/2005/8/layout/orgChart1"/>
+    <dgm:cxn modelId="{C4F47D75-0F57-4894-84A3-FC2019FB66A6}" type="presParOf" srcId="{3A2FEFD5-F1ED-4536-BEE9-E10E554A74B2}" destId="{F027BF0B-8C50-46A2-89C8-C9AF1F8B7553}" srcOrd="0" destOrd="0" presId="urn:microsoft.com/office/officeart/2005/8/layout/orgChart1"/>
+    <dgm:cxn modelId="{88D94692-AA82-4323-9371-850B1986FACB}" type="presParOf" srcId="{F027BF0B-8C50-46A2-89C8-C9AF1F8B7553}" destId="{0A9A1E76-FE42-4D99-8E38-8C153C3BEC71}" srcOrd="0" destOrd="0" presId="urn:microsoft.com/office/officeart/2005/8/layout/orgChart1"/>
+    <dgm:cxn modelId="{80FB67A2-AB30-4199-9212-838556B217D7}" type="presParOf" srcId="{F027BF0B-8C50-46A2-89C8-C9AF1F8B7553}" destId="{54823B34-9DA0-498C-B771-985D797ABA89}" srcOrd="1" destOrd="0" presId="urn:microsoft.com/office/officeart/2005/8/layout/orgChart1"/>
+    <dgm:cxn modelId="{FFCB8E0D-5BFF-4058-B227-85061FC31484}" type="presParOf" srcId="{3A2FEFD5-F1ED-4536-BEE9-E10E554A74B2}" destId="{6ED0094D-D384-47D1-A3DD-C2D120BE0417}" srcOrd="1" destOrd="0" presId="urn:microsoft.com/office/officeart/2005/8/layout/orgChart1"/>
+    <dgm:cxn modelId="{FD6B287D-A908-4060-A26A-A663AF0D8363}" type="presParOf" srcId="{3A2FEFD5-F1ED-4536-BEE9-E10E554A74B2}" destId="{F3213785-4314-4A2C-AED5-1038B88C8BEC}" srcOrd="2" destOrd="0" presId="urn:microsoft.com/office/officeart/2005/8/layout/orgChart1"/>
+    <dgm:cxn modelId="{6A64AAC0-329D-4DEB-8F35-9A5DDE03A8DD}" type="presParOf" srcId="{9414EEE7-8A55-4F1D-B7B2-55144D1993C0}" destId="{1C6BA4D2-F28C-4E72-9F28-088FF98A2C33}" srcOrd="2" destOrd="0" presId="urn:microsoft.com/office/officeart/2005/8/layout/orgChart1"/>
+    <dgm:cxn modelId="{488E78D3-93B2-42FC-ABB1-1C337A59B6E9}" type="presParOf" srcId="{1C6BA4D2-F28C-4E72-9F28-088FF98A2C33}" destId="{FAA0A73B-BE57-4EBF-BC6E-02688DD94992}" srcOrd="0" destOrd="0" presId="urn:microsoft.com/office/officeart/2005/8/layout/orgChart1"/>
+    <dgm:cxn modelId="{D45813AA-5313-40C5-89AB-881D2C502E88}" type="presParOf" srcId="{1C6BA4D2-F28C-4E72-9F28-088FF98A2C33}" destId="{83AB74E6-E702-4C1C-B220-F5629BD9DFBB}" srcOrd="1" destOrd="0" presId="urn:microsoft.com/office/officeart/2005/8/layout/orgChart1"/>
+    <dgm:cxn modelId="{761F1D3F-F66B-437D-80C4-64A829D1F5B4}" type="presParOf" srcId="{83AB74E6-E702-4C1C-B220-F5629BD9DFBB}" destId="{B0A0B2F8-DC1D-40D8-84F3-E973F0AFD2A4}" srcOrd="0" destOrd="0" presId="urn:microsoft.com/office/officeart/2005/8/layout/orgChart1"/>
+    <dgm:cxn modelId="{4ADA6688-A8EB-4F4E-91A2-7935292FE9C6}" type="presParOf" srcId="{B0A0B2F8-DC1D-40D8-84F3-E973F0AFD2A4}" destId="{96A2D62A-7231-40B0-A064-11231D9FBD36}" srcOrd="0" destOrd="0" presId="urn:microsoft.com/office/officeart/2005/8/layout/orgChart1"/>
+    <dgm:cxn modelId="{B247D4C7-1743-4911-AE46-4CDEE089F649}" type="presParOf" srcId="{B0A0B2F8-DC1D-40D8-84F3-E973F0AFD2A4}" destId="{604E9955-A4D8-4EF3-AB62-04F2B6924221}" srcOrd="1" destOrd="0" presId="urn:microsoft.com/office/officeart/2005/8/layout/orgChart1"/>
+    <dgm:cxn modelId="{0A650768-A136-40CA-881D-6957C90CDD2E}" type="presParOf" srcId="{83AB74E6-E702-4C1C-B220-F5629BD9DFBB}" destId="{BED3382D-ECB2-4AC4-A267-94BF200C899C}" srcOrd="1" destOrd="0" presId="urn:microsoft.com/office/officeart/2005/8/layout/orgChart1"/>
+    <dgm:cxn modelId="{FF231FE3-673D-484E-88E0-05EDA955B468}" type="presParOf" srcId="{83AB74E6-E702-4C1C-B220-F5629BD9DFBB}" destId="{1B324C91-D76E-4B52-ABDE-EC18B0C5A2FE}" srcOrd="2" destOrd="0" presId="urn:microsoft.com/office/officeart/2005/8/layout/orgChart1"/>
+    <dgm:cxn modelId="{2A3CD11D-F434-4DA4-977D-CAA551BDB0D9}" type="presParOf" srcId="{1C6BA4D2-F28C-4E72-9F28-088FF98A2C33}" destId="{50B91C8F-9633-4F9D-970A-524716897861}" srcOrd="2" destOrd="0" presId="urn:microsoft.com/office/officeart/2005/8/layout/orgChart1"/>
+    <dgm:cxn modelId="{9771ADB1-D963-4C73-872D-9C0D4D73C992}" type="presParOf" srcId="{1C6BA4D2-F28C-4E72-9F28-088FF98A2C33}" destId="{77F30843-CD0E-419D-9FA8-B978A698CAA8}" srcOrd="3" destOrd="0" presId="urn:microsoft.com/office/officeart/2005/8/layout/orgChart1"/>
+    <dgm:cxn modelId="{727A24C6-C4FE-46CD-8FF0-C62175BA1F98}" type="presParOf" srcId="{77F30843-CD0E-419D-9FA8-B978A698CAA8}" destId="{0497B117-E244-400E-A65B-92E87F8B7F97}" srcOrd="0" destOrd="0" presId="urn:microsoft.com/office/officeart/2005/8/layout/orgChart1"/>
+    <dgm:cxn modelId="{E9823D84-77F8-4BBB-9861-5EAAA147C759}" type="presParOf" srcId="{0497B117-E244-400E-A65B-92E87F8B7F97}" destId="{E5E7503A-7612-4B0C-A329-AB0202849CA8}" srcOrd="0" destOrd="0" presId="urn:microsoft.com/office/officeart/2005/8/layout/orgChart1"/>
+    <dgm:cxn modelId="{CE1D248D-46FA-4662-9150-241176F8B97B}" type="presParOf" srcId="{0497B117-E244-400E-A65B-92E87F8B7F97}" destId="{149078CD-1B5B-412D-A0CE-202071623540}" srcOrd="1" destOrd="0" presId="urn:microsoft.com/office/officeart/2005/8/layout/orgChart1"/>
+    <dgm:cxn modelId="{023CCDC4-B93E-496C-B3C5-0F551B7C7B0C}" type="presParOf" srcId="{77F30843-CD0E-419D-9FA8-B978A698CAA8}" destId="{8E8B7D85-5001-4717-BDA3-E4D9D9A000DB}" srcOrd="1" destOrd="0" presId="urn:microsoft.com/office/officeart/2005/8/layout/orgChart1"/>
+    <dgm:cxn modelId="{EBC363CC-1087-448C-A161-E60A82005FC8}" type="presParOf" srcId="{77F30843-CD0E-419D-9FA8-B978A698CAA8}" destId="{EF071D07-FA91-43BB-BD43-9E00BD381CAB}" srcOrd="2" destOrd="0" presId="urn:microsoft.com/office/officeart/2005/8/layout/orgChart1"/>
+    <dgm:cxn modelId="{3FA5AC0E-3EF5-4460-82E3-FCC75A76F183}" type="presParOf" srcId="{DB6D70D1-1334-4D38-846C-FFDB7A9BF7E5}" destId="{17674B7A-6587-4DC4-A9DE-CB1967A30F82}" srcOrd="1" destOrd="0" presId="urn:microsoft.com/office/officeart/2005/8/layout/orgChart1"/>
+    <dgm:cxn modelId="{0C5668F6-379A-4FA4-AD24-A92ACBE02448}" type="presParOf" srcId="{17674B7A-6587-4DC4-A9DE-CB1967A30F82}" destId="{579C5BB3-5D7A-4196-BF46-778DB623D8BB}" srcOrd="0" destOrd="0" presId="urn:microsoft.com/office/officeart/2005/8/layout/orgChart1"/>
+    <dgm:cxn modelId="{7924616B-8101-4CD5-83FE-DDE311A88685}" type="presParOf" srcId="{579C5BB3-5D7A-4196-BF46-778DB623D8BB}" destId="{234957EB-CEAB-4D64-9578-75C67240B327}" srcOrd="0" destOrd="0" presId="urn:microsoft.com/office/officeart/2005/8/layout/orgChart1"/>
+    <dgm:cxn modelId="{BB30B73E-3AB0-412D-8EC7-67B13D5C873D}" type="presParOf" srcId="{579C5BB3-5D7A-4196-BF46-778DB623D8BB}" destId="{5D30D3E5-3448-4B85-9084-9844DD694E7F}" srcOrd="1" destOrd="0" presId="urn:microsoft.com/office/officeart/2005/8/layout/orgChart1"/>
+    <dgm:cxn modelId="{DA58F40F-521B-4026-A47E-09B0EA6466E2}" type="presParOf" srcId="{17674B7A-6587-4DC4-A9DE-CB1967A30F82}" destId="{AD7FB035-350C-450B-9470-79E55EFBFD5A}" srcOrd="1" destOrd="0" presId="urn:microsoft.com/office/officeart/2005/8/layout/orgChart1"/>
+    <dgm:cxn modelId="{B407D3B2-8812-4CFD-8B71-7857C5693F8C}" type="presParOf" srcId="{17674B7A-6587-4DC4-A9DE-CB1967A30F82}" destId="{5823C67D-8D40-456A-8292-E20407F43290}" srcOrd="2" destOrd="0" presId="urn:microsoft.com/office/officeart/2005/8/layout/orgChart1"/>
+    <dgm:cxn modelId="{91C09009-F269-4AF8-9D87-22C889996C1E}" type="presParOf" srcId="{DB6D70D1-1334-4D38-846C-FFDB7A9BF7E5}" destId="{42383659-BD8A-4D5E-A0B4-3C54F9BC30F0}" srcOrd="2" destOrd="0" presId="urn:microsoft.com/office/officeart/2005/8/layout/orgChart1"/>
+    <dgm:cxn modelId="{093E6A65-5026-4864-8EC9-14A24D4B2D76}" type="presParOf" srcId="{42383659-BD8A-4D5E-A0B4-3C54F9BC30F0}" destId="{419B1590-31D3-4AB3-B96F-8BBD6CEACBD2}" srcOrd="0" destOrd="0" presId="urn:microsoft.com/office/officeart/2005/8/layout/orgChart1"/>
+    <dgm:cxn modelId="{9DC018D5-C540-47E1-BA8E-D73E76AAB273}" type="presParOf" srcId="{419B1590-31D3-4AB3-B96F-8BBD6CEACBD2}" destId="{C4B0F77B-E2E0-457D-812E-29E9BE3E4085}" srcOrd="0" destOrd="0" presId="urn:microsoft.com/office/officeart/2005/8/layout/orgChart1"/>
+    <dgm:cxn modelId="{373C8192-2D58-47A1-A6F0-76BC4C622780}" type="presParOf" srcId="{419B1590-31D3-4AB3-B96F-8BBD6CEACBD2}" destId="{17805C60-C0CE-46BF-BA01-F8C5D9F70B79}" srcOrd="1" destOrd="0" presId="urn:microsoft.com/office/officeart/2005/8/layout/orgChart1"/>
+    <dgm:cxn modelId="{E9C3B5B2-E9D8-4441-BABF-2DBBC58E87E7}" type="presParOf" srcId="{42383659-BD8A-4D5E-A0B4-3C54F9BC30F0}" destId="{D3550D3A-B726-4881-859A-D1FB5A448279}" srcOrd="1" destOrd="0" presId="urn:microsoft.com/office/officeart/2005/8/layout/orgChart1"/>
+    <dgm:cxn modelId="{AE8980C5-D283-40BE-B93E-6D940A2B8CDB}" type="presParOf" srcId="{42383659-BD8A-4D5E-A0B4-3C54F9BC30F0}" destId="{8F72FE43-F752-4814-BE5E-E968BF300466}" srcOrd="2" destOrd="0" presId="urn:microsoft.com/office/officeart/2005/8/layout/orgChart1"/>
+    <dgm:cxn modelId="{E391CA78-4111-4893-BC3F-2DCE006248ED}" type="presParOf" srcId="{DB6D70D1-1334-4D38-846C-FFDB7A9BF7E5}" destId="{F59D48A0-D306-46AE-8AF8-909D59CA2703}" srcOrd="3" destOrd="0" presId="urn:microsoft.com/office/officeart/2005/8/layout/orgChart1"/>
+    <dgm:cxn modelId="{903EDCAC-44EC-43D1-A16A-50B533BFA7D5}" type="presParOf" srcId="{F59D48A0-D306-46AE-8AF8-909D59CA2703}" destId="{2C9156BF-48DC-4A17-B7D9-2BC2C6BE0360}" srcOrd="0" destOrd="0" presId="urn:microsoft.com/office/officeart/2005/8/layout/orgChart1"/>
+    <dgm:cxn modelId="{53471E09-FE1B-48FC-8F39-DD8710804A81}" type="presParOf" srcId="{2C9156BF-48DC-4A17-B7D9-2BC2C6BE0360}" destId="{DC286486-1041-4CF2-B1D9-ED9F8D4CAF4B}" srcOrd="0" destOrd="0" presId="urn:microsoft.com/office/officeart/2005/8/layout/orgChart1"/>
+    <dgm:cxn modelId="{BCEC4D43-84DD-4449-A8A3-B681B6729B59}" type="presParOf" srcId="{2C9156BF-48DC-4A17-B7D9-2BC2C6BE0360}" destId="{D5DB1BF8-7727-41DB-8711-7758CBC1CD9E}" srcOrd="1" destOrd="0" presId="urn:microsoft.com/office/officeart/2005/8/layout/orgChart1"/>
+    <dgm:cxn modelId="{7564AF7C-6324-49A4-A038-98942D62E0FF}" type="presParOf" srcId="{F59D48A0-D306-46AE-8AF8-909D59CA2703}" destId="{0CD5EC87-2CD7-4B11-AE5D-880A11810AB4}" srcOrd="1" destOrd="0" presId="urn:microsoft.com/office/officeart/2005/8/layout/orgChart1"/>
+    <dgm:cxn modelId="{86CC7585-F740-491C-8A4D-222A8757ACAD}" type="presParOf" srcId="{F59D48A0-D306-46AE-8AF8-909D59CA2703}" destId="{C415D8D2-3B06-4752-BAB6-2E3BCD9AB2C5}" srcOrd="2" destOrd="0" presId="urn:microsoft.com/office/officeart/2005/8/layout/orgChart1"/>
   </dgm:cxnLst>
   <dgm:bg/>
   <dgm:whole/>
@@ -40865,7 +41343,7 @@
 </file>
 
 <file path=customXml/itemProps1.xml><?xml version="1.0" encoding="utf-8"?>
-<ds:datastoreItem xmlns:ds="http://schemas.openxmlformats.org/officeDocument/2006/customXml" ds:itemID="{45764FB1-0C53-49FF-94DE-84AAFBB23404}">
+<ds:datastoreItem xmlns:ds="http://schemas.openxmlformats.org/officeDocument/2006/customXml" ds:itemID="{8F011740-23AD-448A-8089-66B82E9C417C}">
   <ds:schemaRefs>
     <ds:schemaRef ds:uri="http://schemas.openxmlformats.org/officeDocument/2006/bibliography"/>
   </ds:schemaRefs>

</xml_diff>

<commit_message>
Updated SGW Project Charter 12Dec17
Added the revised Volunteer Workflow
</commit_message>
<xml_diff>
--- a/Smithgall Woods Project Charter.docx
+++ b/Smithgall Woods Project Charter.docx
@@ -3815,17 +3815,7 @@
           <w:sz w:val="28"/>
           <w:szCs w:val="28"/>
         </w:rPr>
-        <w:t xml:space="preserve"> users and future visitors to the site</w:t>
-      </w:r>
-      <w:bookmarkStart w:id="0" w:name="_GoBack"/>
-      <w:bookmarkEnd w:id="0"/>
-      <w:r>
-        <w:rPr>
-          <w:rFonts w:cs="Arial"/>
-          <w:sz w:val="28"/>
-          <w:szCs w:val="28"/>
-        </w:rPr>
-        <w:t>.</w:t>
+        <w:t xml:space="preserve"> users and future visitors to the site.</w:t>
       </w:r>
     </w:p>
     <w:p>
@@ -12042,31 +12032,30 @@
       <w:r>
         <w:rPr>
           <w:rFonts w:cs="Arial"/>
-          <w:noProof/>
           <w:sz w:val="28"/>
           <w:szCs w:val="28"/>
         </w:rPr>
         <w:drawing>
-          <wp:anchor distT="0" distB="0" distL="114300" distR="114300" simplePos="0" relativeHeight="251676672" behindDoc="1" locked="0" layoutInCell="1" allowOverlap="1" wp14:anchorId="71FBF35E" wp14:editId="69B4533C">
+          <wp:anchor distT="0" distB="0" distL="114300" distR="114300" simplePos="0" relativeHeight="251708416" behindDoc="1" locked="0" layoutInCell="1" allowOverlap="1" wp14:anchorId="7372AC22" wp14:editId="11427D08">
             <wp:simplePos x="0" y="0"/>
             <wp:positionH relativeFrom="column">
-              <wp:posOffset>-142875</wp:posOffset>
+              <wp:posOffset>-133350</wp:posOffset>
             </wp:positionH>
             <wp:positionV relativeFrom="paragraph">
-              <wp:posOffset>367030</wp:posOffset>
+              <wp:posOffset>319405</wp:posOffset>
             </wp:positionV>
-            <wp:extent cx="6248400" cy="4788535"/>
+            <wp:extent cx="6305550" cy="4938395"/>
             <wp:effectExtent l="0" t="0" r="0" b="0"/>
             <wp:wrapThrough wrapText="bothSides">
               <wp:wrapPolygon edited="0">
                 <wp:start x="0" y="0"/>
-                <wp:lineTo x="0" y="21483"/>
-                <wp:lineTo x="21534" y="21483"/>
-                <wp:lineTo x="21534" y="0"/>
+                <wp:lineTo x="0" y="21497"/>
+                <wp:lineTo x="21535" y="21497"/>
+                <wp:lineTo x="21535" y="0"/>
                 <wp:lineTo x="0" y="0"/>
               </wp:wrapPolygon>
             </wp:wrapThrough>
-            <wp:docPr id="7" name="Picture 2"/>
+            <wp:docPr id="1047" name="Picture 23"/>
             <wp:cNvGraphicFramePr>
               <a:graphicFrameLocks xmlns:a="http://schemas.openxmlformats.org/drawingml/2006/main" noChangeAspect="1"/>
             </wp:cNvGraphicFramePr>
@@ -12074,7 +12063,7 @@
               <a:graphicData uri="http://schemas.openxmlformats.org/drawingml/2006/picture">
                 <pic:pic xmlns:pic="http://schemas.openxmlformats.org/drawingml/2006/picture">
                   <pic:nvPicPr>
-                    <pic:cNvPr id="1026" name="Picture 2"/>
+                    <pic:cNvPr id="1047" name="Picture 23"/>
                     <pic:cNvPicPr>
                       <a:picLocks noChangeAspect="1" noChangeArrowheads="1"/>
                     </pic:cNvPicPr>
@@ -12095,7 +12084,7 @@
                   <pic:spPr bwMode="auto">
                     <a:xfrm>
                       <a:off x="0" y="0"/>
-                      <a:ext cx="6248400" cy="4788535"/>
+                      <a:ext cx="6305550" cy="4938395"/>
                     </a:xfrm>
                     <a:prstGeom prst="rect">
                       <a:avLst/>
@@ -12159,6 +12148,8 @@
         </w:rPr>
         <w:br w:type="page"/>
       </w:r>
+      <w:bookmarkStart w:id="0" w:name="_GoBack"/>
+      <w:bookmarkEnd w:id="0"/>
     </w:p>
     <w:p>
       <w:pPr>
@@ -23670,7 +23661,7 @@
           <w:rPr>
             <w:noProof/>
           </w:rPr>
-          <w:t>3</w:t>
+          <w:t>12</w:t>
         </w:r>
         <w:r>
           <w:rPr>
@@ -25005,7 +24996,6 @@
   <w:style w:type="character" w:default="1" w:styleId="DefaultParagraphFont">
     <w:name w:val="Default Paragraph Font"/>
     <w:uiPriority w:val="1"/>
-    <w:semiHidden/>
     <w:unhideWhenUsed/>
   </w:style>
   <w:style w:type="table" w:default="1" w:styleId="TableNormal">
@@ -25584,7 +25574,6 @@
   <w:style w:type="character" w:default="1" w:styleId="DefaultParagraphFont">
     <w:name w:val="Default Paragraph Font"/>
     <w:uiPriority w:val="1"/>
-    <w:semiHidden/>
     <w:unhideWhenUsed/>
   </w:style>
   <w:style w:type="table" w:default="1" w:styleId="TableNormal">
@@ -31804,406 +31793,406 @@
     </dgm:pt>
   </dgm:ptLst>
   <dgm:cxnLst>
-    <dgm:cxn modelId="{1CC1D6CF-9B08-4AF4-ABE8-8F3574AEE0E8}" type="presOf" srcId="{9212E598-9C44-43E3-A9F6-848C3F7B98C6}" destId="{62F83636-57B9-481E-B7D7-8B7EBC51A031}" srcOrd="1" destOrd="0" presId="urn:microsoft.com/office/officeart/2005/8/layout/orgChart1"/>
+    <dgm:cxn modelId="{D224B71A-F5B2-4209-A967-C489A6D19D41}" type="presOf" srcId="{6D36762B-FB57-4DEA-90CD-3F097F4D25CC}" destId="{D9ED388C-CEBD-4853-9A3E-C27037FF2C56}" srcOrd="1" destOrd="0" presId="urn:microsoft.com/office/officeart/2005/8/layout/orgChart1"/>
     <dgm:cxn modelId="{016013A9-4DB3-4A92-A3FF-346A8DD93180}" srcId="{402192EA-635B-4E5A-BC30-CBA091CCA687}" destId="{412D8D73-F653-4132-AF48-FE332EE4AF61}" srcOrd="2" destOrd="0" parTransId="{0F3850D7-801C-4B55-B4EE-9750549084FF}" sibTransId="{EFC177A6-1831-46A1-945C-32C74CF2CF26}"/>
     <dgm:cxn modelId="{0577416B-B4C3-4654-8F13-8D8E24A33E34}" srcId="{0274927B-4160-4899-AF19-9671AA211A2B}" destId="{2FD0ACBE-A9EE-439B-BDD7-7D04768F5ECB}" srcOrd="7" destOrd="0" parTransId="{115D3D74-8A9E-46A5-8E17-2DD64D5CC212}" sibTransId="{47B2DB87-A5FE-4B74-B4D7-E946093551B1}"/>
-    <dgm:cxn modelId="{DEF2BD6D-C407-4549-A909-9459E84FB067}" type="presOf" srcId="{BC73FEC3-7BE4-4F76-A05A-FAEB1EC6BC05}" destId="{1256D7E3-FC8E-4DD7-B64E-2DF45B28EE68}" srcOrd="0" destOrd="0" presId="urn:microsoft.com/office/officeart/2005/8/layout/orgChart1"/>
-    <dgm:cxn modelId="{C2D3BEB7-CCD8-4979-AF1B-EE9FEDB8A1E4}" type="presOf" srcId="{3741E197-C607-4BAC-A29B-066FB2751C91}" destId="{4304F539-04CE-41DE-AB0A-040F37901232}" srcOrd="0" destOrd="0" presId="urn:microsoft.com/office/officeart/2005/8/layout/orgChart1"/>
-    <dgm:cxn modelId="{0A42AB0E-8588-4537-BACF-EBC22D21D43B}" type="presOf" srcId="{99D9C4F3-84D0-4398-BA5C-83FCBD76B890}" destId="{17805C60-C0CE-46BF-BA01-F8C5D9F70B79}" srcOrd="1" destOrd="0" presId="urn:microsoft.com/office/officeart/2005/8/layout/orgChart1"/>
+    <dgm:cxn modelId="{F61184D1-EFBD-44C3-8B54-D073795E7C6B}" type="presOf" srcId="{1FD30924-7ED0-4217-A609-81C912422B24}" destId="{4A45F6A9-2CEE-4778-B464-5ADE39FD2424}" srcOrd="0" destOrd="0" presId="urn:microsoft.com/office/officeart/2005/8/layout/orgChart1"/>
+    <dgm:cxn modelId="{4D73692B-9FCF-4C4F-9CC2-38A98EE04AF4}" type="presOf" srcId="{6558A57C-4982-4A47-B2B2-8AABE7345991}" destId="{0845B1E8-7FE0-46CA-B690-B70A34907BDB}" srcOrd="0" destOrd="0" presId="urn:microsoft.com/office/officeart/2005/8/layout/orgChart1"/>
+    <dgm:cxn modelId="{F7985F5D-98D5-4FC2-BF9C-FF2AB0394C0C}" type="presOf" srcId="{3741E197-C607-4BAC-A29B-066FB2751C91}" destId="{4304F539-04CE-41DE-AB0A-040F37901232}" srcOrd="0" destOrd="0" presId="urn:microsoft.com/office/officeart/2005/8/layout/orgChart1"/>
+    <dgm:cxn modelId="{0494DD6D-9F85-42D8-A945-6D3FFD698A9F}" type="presOf" srcId="{49114A9B-D2E0-4713-9DBF-1B7318FD9E27}" destId="{D5BAEF3F-BD35-4D7E-A4FF-F30965920AFA}" srcOrd="1" destOrd="0" presId="urn:microsoft.com/office/officeart/2005/8/layout/orgChart1"/>
+    <dgm:cxn modelId="{5FD7ABE4-A833-40EF-8442-1C29C00BC57E}" type="presOf" srcId="{A326D562-FC53-441D-9269-0AED7029A99A}" destId="{E6CB73C8-18AD-4E4D-AE69-1F66714D57E7}" srcOrd="1" destOrd="0" presId="urn:microsoft.com/office/officeart/2005/8/layout/orgChart1"/>
+    <dgm:cxn modelId="{3A06DC8E-BD54-4232-8461-2B9295E6A0BF}" type="presOf" srcId="{04A842A6-3D2B-45FE-B6D1-65F0829EE722}" destId="{03285AB4-389B-4A8E-A739-E4FB594C24BF}" srcOrd="1" destOrd="0" presId="urn:microsoft.com/office/officeart/2005/8/layout/orgChart1"/>
+    <dgm:cxn modelId="{740DA824-2D8D-4DF1-86FA-7FEA0FA86B2E}" type="presOf" srcId="{3045B1B2-DC0A-4607-ACC9-6EA0209878F6}" destId="{A3596C5C-D5BF-4D1F-99EE-77880EC19FC8}" srcOrd="0" destOrd="0" presId="urn:microsoft.com/office/officeart/2005/8/layout/orgChart1"/>
     <dgm:cxn modelId="{597EA3C6-690C-4F99-ADC8-91DFADD01181}" srcId="{CF25F756-588F-4C1B-9591-BB613EE272CB}" destId="{CF2D02B9-0D4C-438A-9A09-36265FCD126F}" srcOrd="3" destOrd="0" parTransId="{4576AD9C-8D01-4FF0-8AC4-65179B9664FE}" sibTransId="{FA63D66A-DDD5-4F5D-B3BF-62E3A3C4FC88}"/>
     <dgm:cxn modelId="{3054077A-94E7-4869-B8D3-3D9AA04F5C7F}" srcId="{2FD0ACBE-A9EE-439B-BDD7-7D04768F5ECB}" destId="{1FD30924-7ED0-4217-A609-81C912422B24}" srcOrd="1" destOrd="0" parTransId="{6667787B-8278-48F1-A8AA-4BBEBED29AC7}" sibTransId="{020A0A2D-B354-4262-9D66-D305EF074DEE}"/>
+    <dgm:cxn modelId="{F02E782D-10E2-4371-B536-D55341572599}" type="presOf" srcId="{8017E421-4010-47DD-B3A2-150D7F01784C}" destId="{E897A794-E666-4DCD-89D5-3E766B270427}" srcOrd="0" destOrd="0" presId="urn:microsoft.com/office/officeart/2005/8/layout/orgChart1"/>
     <dgm:cxn modelId="{7DD2DEBE-FD31-42D9-853D-A07CDDFC492A}" srcId="{54F52B91-96F3-4A93-8C51-4A8BFBEDFA33}" destId="{A326D562-FC53-441D-9269-0AED7029A99A}" srcOrd="2" destOrd="0" parTransId="{B9B43DA7-88E6-405B-80FE-1DEC167B1B1B}" sibTransId="{E384CD7F-CCD7-4EBB-B2D8-242295143101}"/>
-    <dgm:cxn modelId="{77680847-F3A6-4FDB-B89C-5C5A03EFAAC3}" type="presOf" srcId="{CF2D02B9-0D4C-438A-9A09-36265FCD126F}" destId="{D5DB1BF8-7727-41DB-8711-7758CBC1CD9E}" srcOrd="1" destOrd="0" presId="urn:microsoft.com/office/officeart/2005/8/layout/orgChart1"/>
-    <dgm:cxn modelId="{EC4281EF-6871-4A5D-8B1E-5EE968EF79DC}" type="presOf" srcId="{1FD30924-7ED0-4217-A609-81C912422B24}" destId="{70DD15F4-9873-4C92-A83A-F5A2BD26FFD0}" srcOrd="1" destOrd="0" presId="urn:microsoft.com/office/officeart/2005/8/layout/orgChart1"/>
-    <dgm:cxn modelId="{E25A4DAA-8AB6-404D-9265-7F482C22E262}" type="presOf" srcId="{04A842A6-3D2B-45FE-B6D1-65F0829EE722}" destId="{641A9226-B231-4E8E-9C55-F68651D94D4E}" srcOrd="0" destOrd="0" presId="urn:microsoft.com/office/officeart/2005/8/layout/orgChart1"/>
-    <dgm:cxn modelId="{6F8A07B4-2730-4EA0-A454-9CC3C0645CAB}" type="presOf" srcId="{6D36762B-FB57-4DEA-90CD-3F097F4D25CC}" destId="{D9ED388C-CEBD-4853-9A3E-C27037FF2C56}" srcOrd="1" destOrd="0" presId="urn:microsoft.com/office/officeart/2005/8/layout/orgChart1"/>
+    <dgm:cxn modelId="{92D85637-724C-445A-A10B-3A443B1D3CB7}" type="presOf" srcId="{4AC75C96-6CDF-4654-8237-F7788401C076}" destId="{F6AF1D9D-BBE8-4B97-95BF-FA0015EF42D6}" srcOrd="0" destOrd="0" presId="urn:microsoft.com/office/officeart/2005/8/layout/orgChart1"/>
+    <dgm:cxn modelId="{110ADEDB-BAEE-4DDF-BD28-03F44E57D7CA}" type="presOf" srcId="{6D36762B-FB57-4DEA-90CD-3F097F4D25CC}" destId="{92C0FB43-53F4-4321-BEF9-66199300F0E8}" srcOrd="0" destOrd="0" presId="urn:microsoft.com/office/officeart/2005/8/layout/orgChart1"/>
     <dgm:cxn modelId="{E5408A45-9A01-47D5-B725-662A37C3340C}" srcId="{CF25F756-588F-4C1B-9591-BB613EE272CB}" destId="{99D9C4F3-84D0-4398-BA5C-83FCBD76B890}" srcOrd="2" destOrd="0" parTransId="{3A25750F-ADFB-4D21-B8B6-684EEA04E5D7}" sibTransId="{F42F600E-F4EB-47EA-A759-12F2ADD0ABF2}"/>
+    <dgm:cxn modelId="{51D9848B-C92B-41DC-83F7-DD2C96B54F6B}" type="presOf" srcId="{04BB0C87-6F2D-4619-8302-191948EC74A6}" destId="{D3CE8887-ABBE-448D-AE41-463E6DCE7983}" srcOrd="0" destOrd="0" presId="urn:microsoft.com/office/officeart/2005/8/layout/orgChart1"/>
+    <dgm:cxn modelId="{539BB3E5-16C3-48FF-B4B3-3DA37EE7840A}" type="presOf" srcId="{9511AE43-BA7F-49B2-BA3B-266CB9B06C28}" destId="{539C9AB9-A71B-47D2-BAFA-A26EF16D35E9}" srcOrd="0" destOrd="0" presId="urn:microsoft.com/office/officeart/2005/8/layout/orgChart1"/>
     <dgm:cxn modelId="{721B8B6A-B60A-4FC9-B228-A79D3958DB03}" srcId="{3045B1B2-DC0A-4607-ACC9-6EA0209878F6}" destId="{0C48992A-DA9E-416D-B351-F6CF3917497B}" srcOrd="1" destOrd="0" parTransId="{7C6E53BB-7621-4B9E-B8AB-2A5789109803}" sibTransId="{BEFB7897-8604-43A3-978F-CBD7C072936F}"/>
-    <dgm:cxn modelId="{A4044172-721E-4BDA-A49E-041BF3AF0842}" type="presOf" srcId="{6558A57C-4982-4A47-B2B2-8AABE7345991}" destId="{0845B1E8-7FE0-46CA-B690-B70A34907BDB}" srcOrd="0" destOrd="0" presId="urn:microsoft.com/office/officeart/2005/8/layout/orgChart1"/>
+    <dgm:cxn modelId="{C69F3875-1498-457D-B363-8CFFA75A280D}" type="presOf" srcId="{70C0C7BE-A049-472C-960B-F3918754FB25}" destId="{0A62653C-0DF8-4EDF-A01B-23209F9F26F9}" srcOrd="0" destOrd="0" presId="urn:microsoft.com/office/officeart/2005/8/layout/orgChart1"/>
     <dgm:cxn modelId="{42B09E8C-E277-4CE8-BD53-7BE557AE411F}" srcId="{402192EA-635B-4E5A-BC30-CBA091CCA687}" destId="{1E3ABECC-8D21-4FCF-8F22-4047954C6620}" srcOrd="1" destOrd="0" parTransId="{04BB0C87-6F2D-4619-8302-191948EC74A6}" sibTransId="{1D40B57F-B1D3-4540-9467-5C23E68DD271}"/>
-    <dgm:cxn modelId="{FED645F4-79DA-4035-8FC6-C8014EA693DA}" type="presOf" srcId="{B9B43DA7-88E6-405B-80FE-1DEC167B1B1B}" destId="{013CEFBA-B0C8-4E53-B75F-CB4965CD6E21}" srcOrd="0" destOrd="0" presId="urn:microsoft.com/office/officeart/2005/8/layout/orgChart1"/>
-    <dgm:cxn modelId="{F01EDEEA-7EAA-4F92-8ED2-19C83B8737C6}" type="presOf" srcId="{54F52B91-96F3-4A93-8C51-4A8BFBEDFA33}" destId="{951AA7AC-1C1A-47BB-A6DA-7AE5C0C55E85}" srcOrd="0" destOrd="0" presId="urn:microsoft.com/office/officeart/2005/8/layout/orgChart1"/>
-    <dgm:cxn modelId="{F0D697D9-251D-4491-ADA9-56DC6CFD5D01}" type="presOf" srcId="{882C9CBD-8965-4D73-98D7-54F437501BE5}" destId="{8AAA2FD4-9B65-444C-904F-66481EA57F57}" srcOrd="0" destOrd="0" presId="urn:microsoft.com/office/officeart/2005/8/layout/orgChart1"/>
-    <dgm:cxn modelId="{E9EF23C5-A342-4ADC-A476-AFB9638CF12B}" type="presOf" srcId="{BA44C836-44DF-4853-AFD4-C5FBD868FEDE}" destId="{AC413AD4-05E8-4882-B724-048726377750}" srcOrd="0" destOrd="0" presId="urn:microsoft.com/office/officeart/2005/8/layout/orgChart1"/>
-    <dgm:cxn modelId="{5932015A-3BC6-40AA-8FD3-1CC3FC5014D2}" type="presOf" srcId="{F6903CF6-6A4F-4541-A359-24FE5D01E33B}" destId="{FD7D4D9F-8B82-4134-A440-E709162FB101}" srcOrd="0" destOrd="0" presId="urn:microsoft.com/office/officeart/2005/8/layout/orgChart1"/>
-    <dgm:cxn modelId="{78832A4A-3521-4845-A820-9C63B5F02E4D}" type="presOf" srcId="{99D9C4F3-84D0-4398-BA5C-83FCBD76B890}" destId="{C4B0F77B-E2E0-457D-812E-29E9BE3E4085}" srcOrd="0" destOrd="0" presId="urn:microsoft.com/office/officeart/2005/8/layout/orgChart1"/>
+    <dgm:cxn modelId="{54EB8F33-53F3-4D9F-BA96-D84304570413}" type="presOf" srcId="{EB3B4FD7-4B93-4B6A-85DA-411D4E46D809}" destId="{BF212140-F00B-41BB-95FA-AB60DEA3AD26}" srcOrd="0" destOrd="0" presId="urn:microsoft.com/office/officeart/2005/8/layout/orgChart1"/>
+    <dgm:cxn modelId="{C6C76CB0-C8F2-4457-AAE6-802EE02A032B}" type="presOf" srcId="{FD513F68-9504-4F45-8DCD-794B58A4EE29}" destId="{5C2972FE-C97E-42B6-9A79-1CF8DC5B6AE4}" srcOrd="0" destOrd="0" presId="urn:microsoft.com/office/officeart/2005/8/layout/orgChart1"/>
+    <dgm:cxn modelId="{62C7A5C6-03EF-4565-B39D-3C582BF6B273}" type="presOf" srcId="{412D8D73-F653-4132-AF48-FE332EE4AF61}" destId="{C78F9AFE-E8E1-46DE-9FB8-48A10E9F107A}" srcOrd="1" destOrd="0" presId="urn:microsoft.com/office/officeart/2005/8/layout/orgChart1"/>
+    <dgm:cxn modelId="{BC549E27-321F-4AE6-AB9A-7A20B8498920}" type="presOf" srcId="{2FD0ACBE-A9EE-439B-BDD7-7D04768F5ECB}" destId="{A135AE1E-C7DE-4D38-BF64-3DB4EBB55480}" srcOrd="1" destOrd="0" presId="urn:microsoft.com/office/officeart/2005/8/layout/orgChart1"/>
     <dgm:cxn modelId="{470E3917-08F0-42CB-912C-B34C1DCEB9F2}" srcId="{B5CEA2D4-A899-4C2C-BA30-79C7F0302244}" destId="{EB3B4FD7-4B93-4B6A-85DA-411D4E46D809}" srcOrd="6" destOrd="0" parTransId="{FD513F68-9504-4F45-8DCD-794B58A4EE29}" sibTransId="{6D02A1A6-8951-4138-A89A-B2061701541A}"/>
-    <dgm:cxn modelId="{1A3F1E7E-AC70-46E2-B907-A97F04897828}" type="presOf" srcId="{FD513F68-9504-4F45-8DCD-794B58A4EE29}" destId="{5C2972FE-C97E-42B6-9A79-1CF8DC5B6AE4}" srcOrd="0" destOrd="0" presId="urn:microsoft.com/office/officeart/2005/8/layout/orgChart1"/>
-    <dgm:cxn modelId="{7BC35EC5-49BF-429F-A56D-D5182F7D7FA5}" type="presOf" srcId="{206FA317-2A95-4AFD-B801-ED2E3F52304B}" destId="{57F61604-BE15-4362-B346-71D638A88099}" srcOrd="1" destOrd="0" presId="urn:microsoft.com/office/officeart/2005/8/layout/orgChart1"/>
-    <dgm:cxn modelId="{AD831FC4-83DB-4E86-BC20-B54EAEC4841F}" type="presOf" srcId="{A9751E97-5308-409A-BD37-D117ED6BF809}" destId="{4F17F90F-8BD4-4804-A10D-0E0D98F92923}" srcOrd="1" destOrd="0" presId="urn:microsoft.com/office/officeart/2005/8/layout/orgChart1"/>
-    <dgm:cxn modelId="{D661A0C6-1A2B-41CE-B91E-3C452E0C521B}" type="presOf" srcId="{1707DDAA-FF7D-469D-B0BB-E186BF94AAE6}" destId="{3596B5AD-F16B-4ED3-96AA-D3FE4FDF760F}" srcOrd="1" destOrd="0" presId="urn:microsoft.com/office/officeart/2005/8/layout/orgChart1"/>
-    <dgm:cxn modelId="{BEC783EE-63F5-49DD-8D2E-3CA2A601A24D}" type="presOf" srcId="{72681D1D-992C-46E4-9A0C-549E18C36AF4}" destId="{AC81D29A-1E8E-4858-9F79-82979B5F5404}" srcOrd="0" destOrd="0" presId="urn:microsoft.com/office/officeart/2005/8/layout/orgChart1"/>
-    <dgm:cxn modelId="{BA0BBDEE-1D2A-498A-BAEB-EE7722CA021B}" type="presOf" srcId="{A6569C1B-F779-4BE0-969E-A2AFB0425B84}" destId="{58FCFA12-57FF-4DDE-AA78-FD5F24D44BE5}" srcOrd="0" destOrd="0" presId="urn:microsoft.com/office/officeart/2005/8/layout/orgChart1"/>
-    <dgm:cxn modelId="{66400508-3616-4F7B-91FE-A25D23E8BD4B}" type="presOf" srcId="{463DAE48-7CE6-4E11-AAB1-77194570CA13}" destId="{613C03D6-7054-4B73-96F2-78EDD8671AF2}" srcOrd="0" destOrd="0" presId="urn:microsoft.com/office/officeart/2005/8/layout/orgChart1"/>
+    <dgm:cxn modelId="{690ED578-DC6E-482C-ACA7-C2DE57DBBD26}" type="presOf" srcId="{CF2D02B9-0D4C-438A-9A09-36265FCD126F}" destId="{D5DB1BF8-7727-41DB-8711-7758CBC1CD9E}" srcOrd="1" destOrd="0" presId="urn:microsoft.com/office/officeart/2005/8/layout/orgChart1"/>
+    <dgm:cxn modelId="{2D4D7C20-D155-43E8-BA3B-E5AF9B0B8C0B}" type="presOf" srcId="{B76B37EA-7611-4BE2-8A94-945B0806F9F6}" destId="{4936C0EE-735B-4022-A21D-F437E8C8FB2C}" srcOrd="0" destOrd="0" presId="urn:microsoft.com/office/officeart/2005/8/layout/orgChart1"/>
+    <dgm:cxn modelId="{E8FC17CF-5800-4231-AE84-0930661765BF}" type="presOf" srcId="{0514F8A1-4B60-46B1-9B43-60C5F0627DF1}" destId="{8A46CCD3-1595-4057-9247-6F1A420CF6FC}" srcOrd="0" destOrd="0" presId="urn:microsoft.com/office/officeart/2005/8/layout/orgChart1"/>
+    <dgm:cxn modelId="{DB404CE5-5C64-413B-8D7A-1738F52DF0D2}" type="presOf" srcId="{412D8D73-F653-4132-AF48-FE332EE4AF61}" destId="{FEE3C8F0-336B-4489-B1F3-DF952E1353C6}" srcOrd="0" destOrd="0" presId="urn:microsoft.com/office/officeart/2005/8/layout/orgChart1"/>
+    <dgm:cxn modelId="{ABD3F974-9022-43D1-9605-4ECAB75F0265}" type="presOf" srcId="{0C48992A-DA9E-416D-B351-F6CF3917497B}" destId="{ADD27B8D-46D3-4588-BB73-49AC77C35FF6}" srcOrd="0" destOrd="0" presId="urn:microsoft.com/office/officeart/2005/8/layout/orgChart1"/>
+    <dgm:cxn modelId="{6C301C91-1648-4291-BC2C-0F6677B41B5C}" type="presOf" srcId="{DDFB70BB-5443-40C0-B689-C60571A5518C}" destId="{99A7B5F4-03C8-4B46-A613-6DFFD2A72B9A}" srcOrd="0" destOrd="0" presId="urn:microsoft.com/office/officeart/2005/8/layout/orgChart1"/>
+    <dgm:cxn modelId="{8FA63312-87F1-41CF-BC5D-7FAD2845B45B}" srcId="{54F52B91-96F3-4A93-8C51-4A8BFBEDFA33}" destId="{F841F772-F263-44DB-AF9F-DD29A8A41A82}" srcOrd="4" destOrd="0" parTransId="{A6569C1B-F779-4BE0-969E-A2AFB0425B84}" sibTransId="{7ACBF141-9D50-4E5D-AF94-B41447F98FD8}"/>
     <dgm:cxn modelId="{98F07B5B-75D3-49F7-94A0-F7D9A2F6451E}" srcId="{54F52B91-96F3-4A93-8C51-4A8BFBEDFA33}" destId="{BA44C836-44DF-4853-AFD4-C5FBD868FEDE}" srcOrd="1" destOrd="0" parTransId="{BC73FEC3-7BE4-4F76-A05A-FAEB1EC6BC05}" sibTransId="{6ADE4D33-09B9-4239-A019-D8A168ED53FD}"/>
-    <dgm:cxn modelId="{8FA63312-87F1-41CF-BC5D-7FAD2845B45B}" srcId="{54F52B91-96F3-4A93-8C51-4A8BFBEDFA33}" destId="{F841F772-F263-44DB-AF9F-DD29A8A41A82}" srcOrd="4" destOrd="0" parTransId="{A6569C1B-F779-4BE0-969E-A2AFB0425B84}" sibTransId="{7ACBF141-9D50-4E5D-AF94-B41447F98FD8}"/>
-    <dgm:cxn modelId="{05E309BA-9AC9-4763-B015-4F3DC9710272}" type="presOf" srcId="{9511AE43-BA7F-49B2-BA3B-266CB9B06C28}" destId="{539C9AB9-A71B-47D2-BAFA-A26EF16D35E9}" srcOrd="0" destOrd="0" presId="urn:microsoft.com/office/officeart/2005/8/layout/orgChart1"/>
-    <dgm:cxn modelId="{85B14377-A04F-404C-AFA8-6BEE8E2CFD23}" type="presOf" srcId="{C7416EEA-DB93-48CB-9F21-97C8588E35DD}" destId="{A2F494B7-1FD7-47D3-91A2-9B488590CB64}" srcOrd="0" destOrd="0" presId="urn:microsoft.com/office/officeart/2005/8/layout/orgChart1"/>
-    <dgm:cxn modelId="{B4D7454F-4D98-401F-83E7-BE140C45DFC3}" type="presOf" srcId="{04BB0C87-6F2D-4619-8302-191948EC74A6}" destId="{D3CE8887-ABBE-448D-AE41-463E6DCE7983}" srcOrd="0" destOrd="0" presId="urn:microsoft.com/office/officeart/2005/8/layout/orgChart1"/>
-    <dgm:cxn modelId="{78560F39-C6CD-4E2B-A57D-6F4EB82A1578}" type="presOf" srcId="{1707DDAA-FF7D-469D-B0BB-E186BF94AAE6}" destId="{9C2D6E1B-1D6A-40AE-936F-284B7321FF42}" srcOrd="0" destOrd="0" presId="urn:microsoft.com/office/officeart/2005/8/layout/orgChart1"/>
+    <dgm:cxn modelId="{4582AC1F-CE1E-4493-BBAB-3F28FDE423F4}" type="presOf" srcId="{CF2D02B9-0D4C-438A-9A09-36265FCD126F}" destId="{DC286486-1041-4CF2-B1D9-ED9F8D4CAF4B}" srcOrd="0" destOrd="0" presId="urn:microsoft.com/office/officeart/2005/8/layout/orgChart1"/>
+    <dgm:cxn modelId="{95BDC826-E9C4-4071-80AE-8377B4CF33BF}" type="presOf" srcId="{402192EA-635B-4E5A-BC30-CBA091CCA687}" destId="{53F64DE1-C267-4768-9640-9F5FECF761EF}" srcOrd="0" destOrd="0" presId="urn:microsoft.com/office/officeart/2005/8/layout/orgChart1"/>
+    <dgm:cxn modelId="{2AF5AD54-128C-4BA3-94DE-7771A1BAA6B9}" type="presOf" srcId="{DDFB70BB-5443-40C0-B689-C60571A5518C}" destId="{3DBEEB83-7DEB-44CB-AC9D-62897A2D4C10}" srcOrd="1" destOrd="0" presId="urn:microsoft.com/office/officeart/2005/8/layout/orgChart1"/>
+    <dgm:cxn modelId="{218E4553-0A80-41E4-946F-B8C305C8F26E}" type="presOf" srcId="{9212E598-9C44-43E3-A9F6-848C3F7B98C6}" destId="{62F83636-57B9-481E-B7D7-8B7EBC51A031}" srcOrd="1" destOrd="0" presId="urn:microsoft.com/office/officeart/2005/8/layout/orgChart1"/>
+    <dgm:cxn modelId="{8ACC363F-2A9C-4AD2-97B4-612F867CF522}" type="presOf" srcId="{832D0428-C81C-4895-8335-E8EDA9233ED3}" destId="{149078CD-1B5B-412D-A0CE-202071623540}" srcOrd="1" destOrd="0" presId="urn:microsoft.com/office/officeart/2005/8/layout/orgChart1"/>
     <dgm:cxn modelId="{04BD9444-96F5-4F9F-96D6-6E5D8150702D}" srcId="{3045B1B2-DC0A-4607-ACC9-6EA0209878F6}" destId="{3741E197-C607-4BAC-A29B-066FB2751C91}" srcOrd="3" destOrd="0" parTransId="{13F23037-5BD1-4678-8671-2EBB7A37F8AB}" sibTransId="{74813959-29CD-4409-BACF-AE9B76174F0E}"/>
+    <dgm:cxn modelId="{C987011C-940C-4832-B4A1-6C0B2C3731C7}" type="presOf" srcId="{1B000D60-51F0-4F7C-BE26-B6213BFA4932}" destId="{ACAD718D-61C1-406A-BAF6-C6FC780B3F8C}" srcOrd="0" destOrd="0" presId="urn:microsoft.com/office/officeart/2005/8/layout/orgChart1"/>
     <dgm:cxn modelId="{0283F55E-E9EF-483C-A91C-656CC9944F9F}" srcId="{0274927B-4160-4899-AF19-9671AA211A2B}" destId="{B5CEA2D4-A899-4C2C-BA30-79C7F0302244}" srcOrd="4" destOrd="0" parTransId="{8B86F944-694A-43B9-BD2C-86002A138388}" sibTransId="{8B06C467-0364-4F8F-862D-C3FE609451FC}"/>
-    <dgm:cxn modelId="{D83389D3-ED23-4FF1-A471-2063F51A67C9}" type="presOf" srcId="{F7A70203-5488-40A0-9132-52AF0CCC0865}" destId="{0AD1E2AE-974D-4F7C-AFCD-74206E1B3B56}" srcOrd="0" destOrd="0" presId="urn:microsoft.com/office/officeart/2005/8/layout/orgChart1"/>
-    <dgm:cxn modelId="{58E0D33D-DB7F-446C-9C54-9452EC89587C}" type="presOf" srcId="{70C0C7BE-A049-472C-960B-F3918754FB25}" destId="{0A62653C-0DF8-4EDF-A01B-23209F9F26F9}" srcOrd="0" destOrd="0" presId="urn:microsoft.com/office/officeart/2005/8/layout/orgChart1"/>
+    <dgm:cxn modelId="{4223D145-4760-4B71-A1BA-DD2FC8DCBBEC}" type="presOf" srcId="{BC73FEC3-7BE4-4F76-A05A-FAEB1EC6BC05}" destId="{1256D7E3-FC8E-4DD7-B64E-2DF45B28EE68}" srcOrd="0" destOrd="0" presId="urn:microsoft.com/office/officeart/2005/8/layout/orgChart1"/>
     <dgm:cxn modelId="{C913FD22-4830-479B-8D0B-C63B9BEF77E3}" srcId="{0274927B-4160-4899-AF19-9671AA211A2B}" destId="{402192EA-635B-4E5A-BC30-CBA091CCA687}" srcOrd="8" destOrd="0" parTransId="{58F003E5-0E8F-43B2-BD78-8704859781FC}" sibTransId="{6DD285F6-212B-4270-B8AA-A5F40C494517}"/>
-    <dgm:cxn modelId="{C246AA91-E071-4DD8-8E49-69F27AD5F124}" type="presOf" srcId="{DDFB70BB-5443-40C0-B689-C60571A5518C}" destId="{99A7B5F4-03C8-4B46-A613-6DFFD2A72B9A}" srcOrd="0" destOrd="0" presId="urn:microsoft.com/office/officeart/2005/8/layout/orgChart1"/>
-    <dgm:cxn modelId="{01E02662-4066-41AE-9FE0-67A3DE4FD580}" type="presOf" srcId="{6D36762B-FB57-4DEA-90CD-3F097F4D25CC}" destId="{92C0FB43-53F4-4321-BEF9-66199300F0E8}" srcOrd="0" destOrd="0" presId="urn:microsoft.com/office/officeart/2005/8/layout/orgChart1"/>
-    <dgm:cxn modelId="{D4CF1ED2-2308-4E88-B71A-6C81F2684D40}" type="presOf" srcId="{FC3BE7C2-CAF1-4079-9560-5489769EFC27}" destId="{C33C7A6C-C6C4-41AC-8DE1-8DDEFEB60920}" srcOrd="0" destOrd="0" presId="urn:microsoft.com/office/officeart/2005/8/layout/orgChart1"/>
+    <dgm:cxn modelId="{AE01C4D9-9EB6-41FC-B086-16C79BE212C2}" type="presOf" srcId="{72681D1D-992C-46E4-9A0C-549E18C36AF4}" destId="{AC81D29A-1E8E-4858-9F79-82979B5F5404}" srcOrd="0" destOrd="0" presId="urn:microsoft.com/office/officeart/2005/8/layout/orgChart1"/>
+    <dgm:cxn modelId="{F45179F7-5B57-4D16-BB07-1241FF05FC6F}" type="presOf" srcId="{254F2FB9-B8B1-45E2-A82F-4EBBA8D47F7E}" destId="{6320A880-F80E-4CF8-8C28-17D03A432C6C}" srcOrd="1" destOrd="0" presId="urn:microsoft.com/office/officeart/2005/8/layout/orgChart1"/>
+    <dgm:cxn modelId="{6C60A5C2-D86B-4571-9031-846A95A43DFE}" type="presOf" srcId="{3741E197-C607-4BAC-A29B-066FB2751C91}" destId="{C0E743B2-38B4-4FFD-8B35-ADA7FA1431B1}" srcOrd="1" destOrd="0" presId="urn:microsoft.com/office/officeart/2005/8/layout/orgChart1"/>
+    <dgm:cxn modelId="{F5F7E969-CDAE-4EDB-941D-4F866010DC2F}" type="presOf" srcId="{C88AE6E3-0700-4F24-88F8-01A94F1EFDD0}" destId="{20D19837-0E96-49A9-A9CC-3C434CEB5CA5}" srcOrd="1" destOrd="0" presId="urn:microsoft.com/office/officeart/2005/8/layout/orgChart1"/>
+    <dgm:cxn modelId="{9698EB1E-3657-49D2-97B4-9B3B13DB078D}" type="presOf" srcId="{5C8EBEB2-45CA-4875-B2C1-3A80FFD2AC67}" destId="{08D8DD80-F8DB-42D4-8B5F-8F3E6B33839A}" srcOrd="1" destOrd="0" presId="urn:microsoft.com/office/officeart/2005/8/layout/orgChart1"/>
     <dgm:cxn modelId="{C008063F-1F1E-4934-8A59-A7B4187AD825}" srcId="{B5CEA2D4-A899-4C2C-BA30-79C7F0302244}" destId="{206FA317-2A95-4AFD-B801-ED2E3F52304B}" srcOrd="2" destOrd="0" parTransId="{463DAE48-7CE6-4E11-AAB1-77194570CA13}" sibTransId="{D951AF62-7ECE-4764-8F28-FC9C836D48FD}"/>
+    <dgm:cxn modelId="{93E4A6A9-392B-40EF-AB57-C6D2C30791D1}" type="presOf" srcId="{B5CEA2D4-A899-4C2C-BA30-79C7F0302244}" destId="{2B0A4C06-23E2-4C10-ACD4-A1381D5956C7}" srcOrd="1" destOrd="0" presId="urn:microsoft.com/office/officeart/2005/8/layout/orgChart1"/>
     <dgm:cxn modelId="{FD50899F-F26F-4C11-83D7-40684D29EC93}" srcId="{B5CEA2D4-A899-4C2C-BA30-79C7F0302244}" destId="{6D36762B-FB57-4DEA-90CD-3F097F4D25CC}" srcOrd="5" destOrd="0" parTransId="{F3C2A341-069D-4991-8990-61DFFDB62E32}" sibTransId="{AED57AF9-10F1-4CD6-9667-9BB1699AF639}"/>
-    <dgm:cxn modelId="{8067134D-0126-4756-9994-28962FEC11F6}" type="presOf" srcId="{9212E598-9C44-43E3-A9F6-848C3F7B98C6}" destId="{629D144A-42A8-455E-BD11-F11473E53343}" srcOrd="0" destOrd="0" presId="urn:microsoft.com/office/officeart/2005/8/layout/orgChart1"/>
-    <dgm:cxn modelId="{0E66FA2A-6620-49E8-A468-CAB81BE0D4A0}" type="presOf" srcId="{3741E197-C607-4BAC-A29B-066FB2751C91}" destId="{C0E743B2-38B4-4FFD-8B35-ADA7FA1431B1}" srcOrd="1" destOrd="0" presId="urn:microsoft.com/office/officeart/2005/8/layout/orgChart1"/>
-    <dgm:cxn modelId="{FCCD81B2-8CCC-4615-BA15-0EEEDD7A70CB}" type="presOf" srcId="{7EE8E44F-0C3A-4679-96F1-03029899B8F6}" destId="{4BD3313B-B6CB-42FE-90CB-13EA1BBA4C78}" srcOrd="0" destOrd="0" presId="urn:microsoft.com/office/officeart/2005/8/layout/orgChart1"/>
+    <dgm:cxn modelId="{BFB46111-BD2D-47B8-A7D5-82C9F354C8EE}" type="presOf" srcId="{1FD30924-7ED0-4217-A609-81C912422B24}" destId="{70DD15F4-9873-4C92-A83A-F5A2BD26FFD0}" srcOrd="1" destOrd="0" presId="urn:microsoft.com/office/officeart/2005/8/layout/orgChart1"/>
+    <dgm:cxn modelId="{01858F94-E930-4E29-9BEC-0C77195D9ECE}" type="presOf" srcId="{A9751E97-5308-409A-BD37-D117ED6BF809}" destId="{4F17F90F-8BD4-4804-A10D-0E0D98F92923}" srcOrd="1" destOrd="0" presId="urn:microsoft.com/office/officeart/2005/8/layout/orgChart1"/>
+    <dgm:cxn modelId="{35B7D434-D466-4A9C-9EB1-24F358E2AA0B}" type="presOf" srcId="{254F2FB9-B8B1-45E2-A82F-4EBBA8D47F7E}" destId="{AE0DAA20-8A17-469F-A2AE-7E1D1148B1A8}" srcOrd="0" destOrd="0" presId="urn:microsoft.com/office/officeart/2005/8/layout/orgChart1"/>
     <dgm:cxn modelId="{9D58EBE9-B38C-439F-A03D-5FEF45F8D98B}" srcId="{3045B1B2-DC0A-4607-ACC9-6EA0209878F6}" destId="{1707DDAA-FF7D-469D-B0BB-E186BF94AAE6}" srcOrd="4" destOrd="0" parTransId="{70C0C7BE-A049-472C-960B-F3918754FB25}" sibTransId="{C3A86372-A69D-4D81-BEFE-2C5701038283}"/>
-    <dgm:cxn modelId="{BD87DC49-FC3D-4719-9FA5-951C174E6B8C}" type="presOf" srcId="{3F86936B-1FD6-48A0-A250-2B1EB4CB5592}" destId="{E522034E-B4F4-45A6-9472-9FE4651F335F}" srcOrd="1" destOrd="0" presId="urn:microsoft.com/office/officeart/2005/8/layout/orgChart1"/>
-    <dgm:cxn modelId="{9F5C6772-D8BE-4B20-9595-D2D9B613D1DF}" type="presOf" srcId="{AA3915FE-4491-42CC-A1AF-70CBC148FF59}" destId="{E9FA3E35-E17C-402A-9F06-8A140AF13D6A}" srcOrd="0" destOrd="0" presId="urn:microsoft.com/office/officeart/2005/8/layout/orgChart1"/>
-    <dgm:cxn modelId="{E0D72F52-E238-405C-B5A2-F00C5B62A655}" type="presOf" srcId="{3045B1B2-DC0A-4607-ACC9-6EA0209878F6}" destId="{B6A114D4-4B75-4F1E-A379-E402CD10E6C4}" srcOrd="1" destOrd="0" presId="urn:microsoft.com/office/officeart/2005/8/layout/orgChart1"/>
     <dgm:cxn modelId="{8483C8D2-1419-4A30-9BD1-5286CA25BFEE}" srcId="{0274927B-4160-4899-AF19-9671AA211A2B}" destId="{02E8AF3B-DB86-4F9A-8D46-27D7319E4BB8}" srcOrd="9" destOrd="0" parTransId="{8017E421-4010-47DD-B3A2-150D7F01784C}" sibTransId="{4CCAA9F6-7FF4-460F-8B35-21E70EA635D7}"/>
-    <dgm:cxn modelId="{4C6482BB-EAF9-4404-BEBA-3E83DA57C459}" type="presOf" srcId="{C4DD8EDD-E995-4C25-AFF8-F83A3553FAF9}" destId="{5D30D3E5-3448-4B85-9084-9844DD694E7F}" srcOrd="1" destOrd="0" presId="urn:microsoft.com/office/officeart/2005/8/layout/orgChart1"/>
-    <dgm:cxn modelId="{D656EB56-BFD0-4138-AE62-A8960D2B9421}" type="presOf" srcId="{EF945DD0-6504-45B1-B65D-422FF7CEE416}" destId="{FAA0A73B-BE57-4EBF-BC6E-02688DD94992}" srcOrd="0" destOrd="0" presId="urn:microsoft.com/office/officeart/2005/8/layout/orgChart1"/>
-    <dgm:cxn modelId="{033F7CBE-6011-480F-86E6-F82722FF5DE9}" type="presOf" srcId="{0F3850D7-801C-4B55-B4EE-9750549084FF}" destId="{08B4D769-2DB8-4026-BE5A-65BB0EFF9F14}" srcOrd="0" destOrd="0" presId="urn:microsoft.com/office/officeart/2005/8/layout/orgChart1"/>
-    <dgm:cxn modelId="{A488971B-14B2-4417-B001-E97F291E8F0C}" type="presOf" srcId="{7C6E53BB-7621-4B9E-B8AB-2A5789109803}" destId="{90856F93-6928-4F29-A715-1CCE16DEB8CE}" srcOrd="0" destOrd="0" presId="urn:microsoft.com/office/officeart/2005/8/layout/orgChart1"/>
-    <dgm:cxn modelId="{2608FAAA-8983-4F15-BEF2-BA8E899F18CE}" type="presOf" srcId="{0C48992A-DA9E-416D-B351-F6CF3917497B}" destId="{ADD27B8D-46D3-4588-BB73-49AC77C35FF6}" srcOrd="0" destOrd="0" presId="urn:microsoft.com/office/officeart/2005/8/layout/orgChart1"/>
-    <dgm:cxn modelId="{934E18BE-5884-4B66-8A94-0AFA21332F9E}" type="presOf" srcId="{0274927B-4160-4899-AF19-9671AA211A2B}" destId="{AE5434BE-0902-49D1-B577-6595F8254C60}" srcOrd="1" destOrd="0" presId="urn:microsoft.com/office/officeart/2005/8/layout/orgChart1"/>
-    <dgm:cxn modelId="{141DC43B-EF37-48D4-8C31-45291045BBAD}" type="presOf" srcId="{02E8AF3B-DB86-4F9A-8D46-27D7319E4BB8}" destId="{54823B34-9DA0-498C-B771-985D797ABA89}" srcOrd="1" destOrd="0" presId="urn:microsoft.com/office/officeart/2005/8/layout/orgChart1"/>
-    <dgm:cxn modelId="{8217D68C-02F5-4B03-B736-7149DCE56F8B}" type="presOf" srcId="{2FD0ACBE-A9EE-439B-BDD7-7D04768F5ECB}" destId="{A135AE1E-C7DE-4D38-BF64-3DB4EBB55480}" srcOrd="1" destOrd="0" presId="urn:microsoft.com/office/officeart/2005/8/layout/orgChart1"/>
-    <dgm:cxn modelId="{37B0B6D0-4A0A-49E8-9287-644C56F90025}" type="presOf" srcId="{8B86F944-694A-43B9-BD2C-86002A138388}" destId="{97C1ADA8-C573-433C-A903-2B5AF2D11025}" srcOrd="0" destOrd="0" presId="urn:microsoft.com/office/officeart/2005/8/layout/orgChart1"/>
-    <dgm:cxn modelId="{B4118270-6FC0-4DCE-82A6-83D1FBA3BE2E}" type="presOf" srcId="{0C48992A-DA9E-416D-B351-F6CF3917497B}" destId="{B8EF8860-201E-4A47-880F-FE1C62264548}" srcOrd="1" destOrd="0" presId="urn:microsoft.com/office/officeart/2005/8/layout/orgChart1"/>
-    <dgm:cxn modelId="{94691C2D-6945-4F47-A6B1-CFA48EA89E52}" type="presOf" srcId="{2FD0ACBE-A9EE-439B-BDD7-7D04768F5ECB}" destId="{7BD2452F-63BA-4404-A09F-0848D6551F58}" srcOrd="0" destOrd="0" presId="urn:microsoft.com/office/officeart/2005/8/layout/orgChart1"/>
+    <dgm:cxn modelId="{04F8B4E0-0094-4057-8BF1-CA2D53138957}" type="presOf" srcId="{402192EA-635B-4E5A-BC30-CBA091CCA687}" destId="{831B417E-D813-4576-8428-B6F99D5216F6}" srcOrd="1" destOrd="0" presId="urn:microsoft.com/office/officeart/2005/8/layout/orgChart1"/>
+    <dgm:cxn modelId="{7B3E96FA-2DFB-4723-AC34-AE786AD7FFBE}" type="presOf" srcId="{7C6E53BB-7621-4B9E-B8AB-2A5789109803}" destId="{90856F93-6928-4F29-A715-1CCE16DEB8CE}" srcOrd="0" destOrd="0" presId="urn:microsoft.com/office/officeart/2005/8/layout/orgChart1"/>
+    <dgm:cxn modelId="{77AEF987-CEB7-4129-9555-460BC0D1B27F}" type="presOf" srcId="{13F23037-5BD1-4678-8671-2EBB7A37F8AB}" destId="{4E5E3395-7D78-4F0F-8BA4-0CA66D4382A3}" srcOrd="0" destOrd="0" presId="urn:microsoft.com/office/officeart/2005/8/layout/orgChart1"/>
+    <dgm:cxn modelId="{A7A83AB0-749A-4EE0-8B2A-810CF4E55CF3}" type="presOf" srcId="{7EE8E44F-0C3A-4679-96F1-03029899B8F6}" destId="{4BD3313B-B6CB-42FE-90CB-13EA1BBA4C78}" srcOrd="0" destOrd="0" presId="urn:microsoft.com/office/officeart/2005/8/layout/orgChart1"/>
     <dgm:cxn modelId="{99306810-C422-4A11-B504-A746C310C603}" srcId="{CF25F756-588F-4C1B-9591-BB613EE272CB}" destId="{0274927B-4160-4899-AF19-9671AA211A2B}" srcOrd="0" destOrd="0" parTransId="{2AED433D-0597-4258-B441-18772D8834FD}" sibTransId="{A88DCB20-EF2C-4111-AE84-9D6560A02F3F}"/>
-    <dgm:cxn modelId="{A399BB7E-E1B1-4FC5-B9AD-E918E1E99A3C}" type="presOf" srcId="{254F2FB9-B8B1-45E2-A82F-4EBBA8D47F7E}" destId="{6320A880-F80E-4CF8-8C28-17D03A432C6C}" srcOrd="1" destOrd="0" presId="urn:microsoft.com/office/officeart/2005/8/layout/orgChart1"/>
-    <dgm:cxn modelId="{F3148B29-8C4B-4E40-8A99-F907AFC6B41B}" type="presOf" srcId="{C88AE6E3-0700-4F24-88F8-01A94F1EFDD0}" destId="{1D844913-ECD1-4382-9097-101154A0FCC7}" srcOrd="0" destOrd="0" presId="urn:microsoft.com/office/officeart/2005/8/layout/orgChart1"/>
-    <dgm:cxn modelId="{EA27929E-E95C-4F33-B5BE-0D6484296C6E}" type="presOf" srcId="{A3998B0F-A5C6-48FE-B0BC-BF0B7E2B7081}" destId="{76159509-0BB5-44D0-976C-3983E2A2D266}" srcOrd="0" destOrd="0" presId="urn:microsoft.com/office/officeart/2005/8/layout/orgChart1"/>
-    <dgm:cxn modelId="{7460079F-0019-473F-9D04-694CCCB68BD0}" type="presOf" srcId="{6667787B-8278-48F1-A8AA-4BBEBED29AC7}" destId="{24DB76FC-FDBB-4AED-BE5A-4E4AE56E9F1D}" srcOrd="0" destOrd="0" presId="urn:microsoft.com/office/officeart/2005/8/layout/orgChart1"/>
-    <dgm:cxn modelId="{38DA9EB7-976B-4963-A401-FE5917BDB459}" type="presOf" srcId="{0514F8A1-4B60-46B1-9B43-60C5F0627DF1}" destId="{6FC30F81-EB7F-4DFC-9AA5-C2A37B459F04}" srcOrd="1" destOrd="0" presId="urn:microsoft.com/office/officeart/2005/8/layout/orgChart1"/>
-    <dgm:cxn modelId="{41C95784-E0A9-4644-AAB5-27A5CD239E1A}" type="presOf" srcId="{37682145-075D-4526-BE74-A2FD14772674}" destId="{3C43E7A2-C899-4FF3-A54E-8B1DADF7F1D8}" srcOrd="0" destOrd="0" presId="urn:microsoft.com/office/officeart/2005/8/layout/orgChart1"/>
-    <dgm:cxn modelId="{8F19EEF0-B840-4CA4-B4A2-B3111F6445E2}" type="presOf" srcId="{49114A9B-D2E0-4713-9DBF-1B7318FD9E27}" destId="{D5BAEF3F-BD35-4D7E-A4FF-F30965920AFA}" srcOrd="1" destOrd="0" presId="urn:microsoft.com/office/officeart/2005/8/layout/orgChart1"/>
+    <dgm:cxn modelId="{94B2B9D8-549D-4A14-8618-404B2AB0AF22}" type="presOf" srcId="{C7416EEA-DB93-48CB-9F21-97C8588E35DD}" destId="{A2F494B7-1FD7-47D3-91A2-9B488590CB64}" srcOrd="0" destOrd="0" presId="urn:microsoft.com/office/officeart/2005/8/layout/orgChart1"/>
+    <dgm:cxn modelId="{1A54E5D9-BF02-4E27-B1C9-6BF2C88CDE55}" type="presOf" srcId="{BA44C836-44DF-4853-AFD4-C5FBD868FEDE}" destId="{798AF196-C9E6-4068-8D9C-E6C02EBD0190}" srcOrd="1" destOrd="0" presId="urn:microsoft.com/office/officeart/2005/8/layout/orgChart1"/>
+    <dgm:cxn modelId="{465A9290-3D09-4363-873E-CF320B0D1351}" type="presOf" srcId="{99D9C4F3-84D0-4398-BA5C-83FCBD76B890}" destId="{17805C60-C0CE-46BF-BA01-F8C5D9F70B79}" srcOrd="1" destOrd="0" presId="urn:microsoft.com/office/officeart/2005/8/layout/orgChart1"/>
+    <dgm:cxn modelId="{5FB986BC-2AE6-4C45-A731-5640A187DE3D}" type="presOf" srcId="{8B86F944-694A-43B9-BD2C-86002A138388}" destId="{97C1ADA8-C573-433C-A903-2B5AF2D11025}" srcOrd="0" destOrd="0" presId="urn:microsoft.com/office/officeart/2005/8/layout/orgChart1"/>
+    <dgm:cxn modelId="{9E222081-E08F-4EA7-8EC8-6837606E9658}" type="presOf" srcId="{A7E6D440-D1BC-47AB-A4BC-6364938D11FE}" destId="{4408F1D1-8DD2-418C-ABAE-49A9C1656FFB}" srcOrd="1" destOrd="0" presId="urn:microsoft.com/office/officeart/2005/8/layout/orgChart1"/>
+    <dgm:cxn modelId="{52C1F4E9-04A8-4917-A171-B76FB25E4DF3}" type="presOf" srcId="{F841F772-F263-44DB-AF9F-DD29A8A41A82}" destId="{2F56B4D2-400A-48F1-9F86-328A9D96FD6A}" srcOrd="0" destOrd="0" presId="urn:microsoft.com/office/officeart/2005/8/layout/orgChart1"/>
     <dgm:cxn modelId="{D407C968-7B37-4AC5-BAE5-53670733AE77}" srcId="{0274927B-4160-4899-AF19-9671AA211A2B}" destId="{3045B1B2-DC0A-4607-ACC9-6EA0209878F6}" srcOrd="6" destOrd="0" parTransId="{FC3BE7C2-CAF1-4079-9560-5489769EFC27}" sibTransId="{7575C62C-8AC3-4892-8DE6-501D67B8487C}"/>
-    <dgm:cxn modelId="{B133BE57-7CC2-4643-949F-E24884798190}" type="presOf" srcId="{8017E421-4010-47DD-B3A2-150D7F01784C}" destId="{E897A794-E666-4DCD-89D5-3E766B270427}" srcOrd="0" destOrd="0" presId="urn:microsoft.com/office/officeart/2005/8/layout/orgChart1"/>
-    <dgm:cxn modelId="{9DDCD874-FF4D-4265-B609-2E9967D126AF}" type="presOf" srcId="{A326D562-FC53-441D-9269-0AED7029A99A}" destId="{E6CB73C8-18AD-4E4D-AE69-1F66714D57E7}" srcOrd="1" destOrd="0" presId="urn:microsoft.com/office/officeart/2005/8/layout/orgChart1"/>
-    <dgm:cxn modelId="{AB93A154-E823-4213-8F4D-EDBDA262A963}" type="presOf" srcId="{02E8AF3B-DB86-4F9A-8D46-27D7319E4BB8}" destId="{0A9A1E76-FE42-4D99-8E38-8C153C3BEC71}" srcOrd="0" destOrd="0" presId="urn:microsoft.com/office/officeart/2005/8/layout/orgChart1"/>
+    <dgm:cxn modelId="{69F6832F-9FD5-48AB-ADF6-83D095127ABE}" type="presOf" srcId="{1707DDAA-FF7D-469D-B0BB-E186BF94AAE6}" destId="{9C2D6E1B-1D6A-40AE-936F-284B7321FF42}" srcOrd="0" destOrd="0" presId="urn:microsoft.com/office/officeart/2005/8/layout/orgChart1"/>
+    <dgm:cxn modelId="{048E9C73-8AA9-46BD-9534-A62DB59D6C8F}" type="presOf" srcId="{C4DD8EDD-E995-4C25-AFF8-F83A3553FAF9}" destId="{234957EB-CEAB-4D64-9578-75C67240B327}" srcOrd="0" destOrd="0" presId="urn:microsoft.com/office/officeart/2005/8/layout/orgChart1"/>
+    <dgm:cxn modelId="{341BD3BF-F50B-4326-AC8C-1809628764B8}" type="presOf" srcId="{04A842A6-3D2B-45FE-B6D1-65F0829EE722}" destId="{641A9226-B231-4E8E-9C55-F68651D94D4E}" srcOrd="0" destOrd="0" presId="urn:microsoft.com/office/officeart/2005/8/layout/orgChart1"/>
+    <dgm:cxn modelId="{5E9C16AC-034B-4089-B490-F88AD6F73415}" type="presOf" srcId="{99D9C4F3-84D0-4398-BA5C-83FCBD76B890}" destId="{C4B0F77B-E2E0-457D-812E-29E9BE3E4085}" srcOrd="0" destOrd="0" presId="urn:microsoft.com/office/officeart/2005/8/layout/orgChart1"/>
     <dgm:cxn modelId="{7954354A-A23E-42B6-840A-962221585393}" srcId="{CF25F756-588F-4C1B-9591-BB613EE272CB}" destId="{C4DD8EDD-E995-4C25-AFF8-F83A3553FAF9}" srcOrd="1" destOrd="0" parTransId="{0E88CAD0-4595-4D4B-A0AC-4CD7353C555C}" sibTransId="{A1AE32C3-045C-49F6-8F2E-1508D00C4D8D}"/>
+    <dgm:cxn modelId="{30A363C1-B082-4CFD-A979-C4656EF4DE94}" type="presOf" srcId="{58F003E5-0E8F-43B2-BD78-8704859781FC}" destId="{D94F6F4E-3CAA-4D71-98C2-5B11B32EE224}" srcOrd="0" destOrd="0" presId="urn:microsoft.com/office/officeart/2005/8/layout/orgChart1"/>
     <dgm:cxn modelId="{50C39D5E-B2DD-4EA9-8E77-53C6403BC397}" srcId="{0274927B-4160-4899-AF19-9671AA211A2B}" destId="{A7E6D440-D1BC-47AB-A4BC-6364938D11FE}" srcOrd="5" destOrd="0" parTransId="{5320F88E-D563-4578-9D4B-CD929B72BF81}" sibTransId="{A0C8DCC6-70B8-48E5-B8E0-C03E56731BB9}"/>
-    <dgm:cxn modelId="{5A09D3C0-ED30-455C-992A-BA07D75FD48F}" type="presOf" srcId="{A7E6D440-D1BC-47AB-A4BC-6364938D11FE}" destId="{4408F1D1-8DD2-418C-ABAE-49A9C1656FFB}" srcOrd="1" destOrd="0" presId="urn:microsoft.com/office/officeart/2005/8/layout/orgChart1"/>
-    <dgm:cxn modelId="{49E15FCE-8D30-4794-8462-C1BFCEB83095}" type="presOf" srcId="{402192EA-635B-4E5A-BC30-CBA091CCA687}" destId="{53F64DE1-C267-4768-9640-9F5FECF761EF}" srcOrd="0" destOrd="0" presId="urn:microsoft.com/office/officeart/2005/8/layout/orgChart1"/>
-    <dgm:cxn modelId="{360291AE-A7E5-4573-80DE-A6489004195B}" type="presOf" srcId="{832D0428-C81C-4895-8335-E8EDA9233ED3}" destId="{E5E7503A-7612-4B0C-A329-AB0202849CA8}" srcOrd="0" destOrd="0" presId="urn:microsoft.com/office/officeart/2005/8/layout/orgChart1"/>
-    <dgm:cxn modelId="{AC125726-1502-445F-835B-F0D31AEF430F}" type="presOf" srcId="{832D0428-C81C-4895-8335-E8EDA9233ED3}" destId="{149078CD-1B5B-412D-A0CE-202071623540}" srcOrd="1" destOrd="0" presId="urn:microsoft.com/office/officeart/2005/8/layout/orgChart1"/>
+    <dgm:cxn modelId="{70EC6C21-21E2-433A-B7CF-C5FC4DB9A0B9}" type="presOf" srcId="{F3C2A341-069D-4991-8990-61DFFDB62E32}" destId="{41D8D129-29D8-4385-B786-894926FEDC42}" srcOrd="0" destOrd="0" presId="urn:microsoft.com/office/officeart/2005/8/layout/orgChart1"/>
+    <dgm:cxn modelId="{B043D261-49C3-4224-AE34-051BB6CA8F80}" type="presOf" srcId="{F7A70203-5488-40A0-9132-52AF0CCC0865}" destId="{0AD1E2AE-974D-4F7C-AFCD-74206E1B3B56}" srcOrd="0" destOrd="0" presId="urn:microsoft.com/office/officeart/2005/8/layout/orgChart1"/>
     <dgm:cxn modelId="{DCDE5DE1-6C54-49B6-829A-7D27B87A3D18}" srcId="{402192EA-635B-4E5A-BC30-CBA091CCA687}" destId="{0514F8A1-4B60-46B1-9B43-60C5F0627DF1}" srcOrd="0" destOrd="0" parTransId="{6558A57C-4982-4A47-B2B2-8AABE7345991}" sibTransId="{5B3A3CB9-257B-4EAE-AA31-FB1004E25F63}"/>
-    <dgm:cxn modelId="{F9F1ABBD-1711-4857-89F7-6081948C7975}" type="presOf" srcId="{B76B37EA-7611-4BE2-8A94-945B0806F9F6}" destId="{4936C0EE-735B-4022-A21D-F437E8C8FB2C}" srcOrd="0" destOrd="0" presId="urn:microsoft.com/office/officeart/2005/8/layout/orgChart1"/>
-    <dgm:cxn modelId="{145DD96E-03BC-4988-A549-C82D921F784E}" type="presOf" srcId="{37682145-075D-4526-BE74-A2FD14772674}" destId="{F2328742-AD42-44F6-93EE-FB64E22017C9}" srcOrd="1" destOrd="0" presId="urn:microsoft.com/office/officeart/2005/8/layout/orgChart1"/>
-    <dgm:cxn modelId="{DD171851-DABA-480E-B1D4-FB420767AD49}" type="presOf" srcId="{FDC9F48B-2A97-42BB-A94D-14DD284B616A}" destId="{96A2D62A-7231-40B0-A064-11231D9FBD36}" srcOrd="0" destOrd="0" presId="urn:microsoft.com/office/officeart/2005/8/layout/orgChart1"/>
-    <dgm:cxn modelId="{F26D770E-E7E8-4228-AF27-92A8E263CAC0}" type="presOf" srcId="{EB3B4FD7-4B93-4B6A-85DA-411D4E46D809}" destId="{586BD3CC-D024-49AE-98A9-57447680C793}" srcOrd="1" destOrd="0" presId="urn:microsoft.com/office/officeart/2005/8/layout/orgChart1"/>
-    <dgm:cxn modelId="{0A1E771A-7D98-41F4-9CA8-203D82FDC9BF}" type="presOf" srcId="{B5CEA2D4-A899-4C2C-BA30-79C7F0302244}" destId="{2B0A4C06-23E2-4C10-ACD4-A1381D5956C7}" srcOrd="1" destOrd="0" presId="urn:microsoft.com/office/officeart/2005/8/layout/orgChart1"/>
-    <dgm:cxn modelId="{6A00C61C-CBAD-4E2B-8869-A355157807AB}" type="presOf" srcId="{BD1DDD68-A030-4E56-A78C-C045A20D5260}" destId="{16A9F9D7-3787-4714-911F-99186952F738}" srcOrd="1" destOrd="0" presId="urn:microsoft.com/office/officeart/2005/8/layout/orgChart1"/>
-    <dgm:cxn modelId="{827BDEC7-CF0E-4E2E-A92A-293BBF75F48A}" type="presOf" srcId="{5C8EBEB2-45CA-4875-B2C1-3A80FFD2AC67}" destId="{37209606-A253-48BC-A588-886B49BABBD1}" srcOrd="0" destOrd="0" presId="urn:microsoft.com/office/officeart/2005/8/layout/orgChart1"/>
-    <dgm:cxn modelId="{359B9E60-3976-4D7E-B0FD-D33D9E722AA2}" type="presOf" srcId="{F841F772-F263-44DB-AF9F-DD29A8A41A82}" destId="{2F56B4D2-400A-48F1-9F86-328A9D96FD6A}" srcOrd="0" destOrd="0" presId="urn:microsoft.com/office/officeart/2005/8/layout/orgChart1"/>
+    <dgm:cxn modelId="{7BF3461B-7E34-4E38-86A3-D384290BA33A}" type="presOf" srcId="{A3998B0F-A5C6-48FE-B0BC-BF0B7E2B7081}" destId="{76159509-0BB5-44D0-976C-3983E2A2D266}" srcOrd="0" destOrd="0" presId="urn:microsoft.com/office/officeart/2005/8/layout/orgChart1"/>
+    <dgm:cxn modelId="{FA66DF9B-C545-4F75-BF9B-5375EEE7D542}" type="presOf" srcId="{54F52B91-96F3-4A93-8C51-4A8BFBEDFA33}" destId="{C2459311-6B3C-4BB4-94D4-CB66B518FA25}" srcOrd="1" destOrd="0" presId="urn:microsoft.com/office/officeart/2005/8/layout/orgChart1"/>
+    <dgm:cxn modelId="{D9750A32-C406-41D6-8E6F-C51DD215CA0A}" type="presOf" srcId="{463DAE48-7CE6-4E11-AAB1-77194570CA13}" destId="{613C03D6-7054-4B73-96F2-78EDD8671AF2}" srcOrd="0" destOrd="0" presId="urn:microsoft.com/office/officeart/2005/8/layout/orgChart1"/>
+    <dgm:cxn modelId="{92D80CB6-9A9B-4ED0-814B-955A04C9FB0E}" type="presOf" srcId="{A7E6D440-D1BC-47AB-A4BC-6364938D11FE}" destId="{88E42A67-50A6-46C1-A655-A67481AF8CF9}" srcOrd="0" destOrd="0" presId="urn:microsoft.com/office/officeart/2005/8/layout/orgChart1"/>
+    <dgm:cxn modelId="{AFF95082-8A5E-437D-97AC-48239055EE39}" type="presOf" srcId="{37682145-075D-4526-BE74-A2FD14772674}" destId="{F2328742-AD42-44F6-93EE-FB64E22017C9}" srcOrd="1" destOrd="0" presId="urn:microsoft.com/office/officeart/2005/8/layout/orgChart1"/>
+    <dgm:cxn modelId="{16B8DCC8-9CF0-482D-85F5-C7EBEF651CED}" type="presOf" srcId="{3F86936B-1FD6-48A0-A250-2B1EB4CB5592}" destId="{95757365-1776-4A05-B177-ECC651A46341}" srcOrd="0" destOrd="0" presId="urn:microsoft.com/office/officeart/2005/8/layout/orgChart1"/>
+    <dgm:cxn modelId="{89A7E299-FE0F-4FFB-B4AE-E09E99EC5087}" type="presOf" srcId="{AA3915FE-4491-42CC-A1AF-70CBC148FF59}" destId="{E9FA3E35-E17C-402A-9F06-8A140AF13D6A}" srcOrd="0" destOrd="0" presId="urn:microsoft.com/office/officeart/2005/8/layout/orgChart1"/>
+    <dgm:cxn modelId="{937AE9EE-F96F-49FF-A7F3-8A62CF073B2A}" type="presOf" srcId="{FDC9F48B-2A97-42BB-A94D-14DD284B616A}" destId="{96A2D62A-7231-40B0-A064-11231D9FBD36}" srcOrd="0" destOrd="0" presId="urn:microsoft.com/office/officeart/2005/8/layout/orgChart1"/>
+    <dgm:cxn modelId="{A673053F-85CF-41C1-9886-A42D90ECA8E8}" type="presOf" srcId="{882C9CBD-8965-4D73-98D7-54F437501BE5}" destId="{8AAA2FD4-9B65-444C-904F-66481EA57F57}" srcOrd="0" destOrd="0" presId="urn:microsoft.com/office/officeart/2005/8/layout/orgChart1"/>
     <dgm:cxn modelId="{AAA020C6-E2F1-4FCD-97BC-637EFFB70E8B}" srcId="{B5CEA2D4-A899-4C2C-BA30-79C7F0302244}" destId="{A9751E97-5308-409A-BD37-D117ED6BF809}" srcOrd="1" destOrd="0" parTransId="{B76B37EA-7611-4BE2-8A94-945B0806F9F6}" sibTransId="{9222EC89-35DE-4ED9-8619-5ACD4F38A454}"/>
-    <dgm:cxn modelId="{F27000B4-2E18-4F5D-B52D-9DFA7CE10804}" type="presOf" srcId="{FDC9F48B-2A97-42BB-A94D-14DD284B616A}" destId="{604E9955-A4D8-4EF3-AB62-04F2B6924221}" srcOrd="1" destOrd="0" presId="urn:microsoft.com/office/officeart/2005/8/layout/orgChart1"/>
-    <dgm:cxn modelId="{F4EA89AE-517C-4C62-A1DF-1FC92DAA87BC}" type="presOf" srcId="{F841F772-F263-44DB-AF9F-DD29A8A41A82}" destId="{EAAC0396-F5F9-4F12-82E3-06CCEE8D8411}" srcOrd="1" destOrd="0" presId="urn:microsoft.com/office/officeart/2005/8/layout/orgChart1"/>
-    <dgm:cxn modelId="{88261B23-5664-4AE8-8849-31E23258FC33}" type="presOf" srcId="{F3C2A341-069D-4991-8990-61DFFDB62E32}" destId="{41D8D129-29D8-4385-B786-894926FEDC42}" srcOrd="0" destOrd="0" presId="urn:microsoft.com/office/officeart/2005/8/layout/orgChart1"/>
-    <dgm:cxn modelId="{29250D42-28FC-42E9-B7BB-D03A1A1CE70B}" type="presOf" srcId="{13F23037-5BD1-4678-8671-2EBB7A37F8AB}" destId="{4E5E3395-7D78-4F0F-8BA4-0CA66D4382A3}" srcOrd="0" destOrd="0" presId="urn:microsoft.com/office/officeart/2005/8/layout/orgChart1"/>
-    <dgm:cxn modelId="{BB6345A9-8867-4D40-B147-2CB52DB312C7}" type="presOf" srcId="{A7E6D440-D1BC-47AB-A4BC-6364938D11FE}" destId="{88E42A67-50A6-46C1-A655-A67481AF8CF9}" srcOrd="0" destOrd="0" presId="urn:microsoft.com/office/officeart/2005/8/layout/orgChart1"/>
-    <dgm:cxn modelId="{67E0720C-6AA7-459C-BAC2-1D31F5AA439B}" type="presOf" srcId="{412D8D73-F653-4132-AF48-FE332EE4AF61}" destId="{FEE3C8F0-336B-4489-B1F3-DF952E1353C6}" srcOrd="0" destOrd="0" presId="urn:microsoft.com/office/officeart/2005/8/layout/orgChart1"/>
-    <dgm:cxn modelId="{95056F41-C4FF-4208-862D-D68E76414B64}" type="presOf" srcId="{0274927B-4160-4899-AF19-9671AA211A2B}" destId="{25FA3ADB-37ED-43D8-B4C9-DE7BAE16907E}" srcOrd="0" destOrd="0" presId="urn:microsoft.com/office/officeart/2005/8/layout/orgChart1"/>
-    <dgm:cxn modelId="{3AA90421-BB8C-4021-A0E9-4C9DE2304225}" type="presOf" srcId="{115D3D74-8A9E-46A5-8E17-2DD64D5CC212}" destId="{6FFED9C4-696B-4ABA-A003-AB2F5D1066AB}" srcOrd="0" destOrd="0" presId="urn:microsoft.com/office/officeart/2005/8/layout/orgChart1"/>
+    <dgm:cxn modelId="{B976169D-B916-455D-8EB8-A6752D5B1BD4}" type="presOf" srcId="{CF25F756-588F-4C1B-9591-BB613EE272CB}" destId="{DB6D70D1-1334-4D38-846C-FFDB7A9BF7E5}" srcOrd="0" destOrd="0" presId="urn:microsoft.com/office/officeart/2005/8/layout/orgChart1"/>
     <dgm:cxn modelId="{CC6C2AB1-69AD-4C55-944B-2488ABAC2C31}" srcId="{54F52B91-96F3-4A93-8C51-4A8BFBEDFA33}" destId="{9212E598-9C44-43E3-A9F6-848C3F7B98C6}" srcOrd="0" destOrd="0" parTransId="{A3998B0F-A5C6-48FE-B0BC-BF0B7E2B7081}" sibTransId="{8F01BDFD-242D-4425-AA2F-94FB37A1DABF}"/>
-    <dgm:cxn modelId="{1E29D5F7-67D9-42F5-B2D8-BE410D6B629F}" type="presOf" srcId="{5320F88E-D563-4578-9D4B-CD929B72BF81}" destId="{1F31A3CC-47E9-4C73-8E01-7B95861616D0}" srcOrd="0" destOrd="0" presId="urn:microsoft.com/office/officeart/2005/8/layout/orgChart1"/>
-    <dgm:cxn modelId="{7BB8CA09-62F5-4683-BFC0-CEEE21ACD575}" type="presOf" srcId="{402192EA-635B-4E5A-BC30-CBA091CCA687}" destId="{831B417E-D813-4576-8428-B6F99D5216F6}" srcOrd="1" destOrd="0" presId="urn:microsoft.com/office/officeart/2005/8/layout/orgChart1"/>
-    <dgm:cxn modelId="{5655AD27-202A-45DE-9471-79E9AC898D00}" type="presOf" srcId="{1E3ABECC-8D21-4FCF-8F22-4047954C6620}" destId="{F0432EA2-E586-4C57-9E74-B7DC627F4296}" srcOrd="0" destOrd="0" presId="urn:microsoft.com/office/officeart/2005/8/layout/orgChart1"/>
+    <dgm:cxn modelId="{0D7BE835-DE3C-46D0-9409-F03C8398B109}" type="presOf" srcId="{C4DD8EDD-E995-4C25-AFF8-F83A3553FAF9}" destId="{5D30D3E5-3448-4B85-9084-9844DD694E7F}" srcOrd="1" destOrd="0" presId="urn:microsoft.com/office/officeart/2005/8/layout/orgChart1"/>
+    <dgm:cxn modelId="{5A6460C3-F603-4069-95D9-B298F9975BD9}" type="presOf" srcId="{BD1DDD68-A030-4E56-A78C-C045A20D5260}" destId="{16A9F9D7-3787-4714-911F-99186952F738}" srcOrd="1" destOrd="0" presId="urn:microsoft.com/office/officeart/2005/8/layout/orgChart1"/>
+    <dgm:cxn modelId="{C9C8F3C5-F986-4881-B37D-22CBC3A716BE}" type="presOf" srcId="{49114A9B-D2E0-4713-9DBF-1B7318FD9E27}" destId="{E3166F7C-DF17-441D-9FD5-AE90B21D5054}" srcOrd="0" destOrd="0" presId="urn:microsoft.com/office/officeart/2005/8/layout/orgChart1"/>
+    <dgm:cxn modelId="{0185AEAC-AC02-4624-BC6F-CF28E1C683E9}" type="presOf" srcId="{206FA317-2A95-4AFD-B801-ED2E3F52304B}" destId="{57F61604-BE15-4362-B346-71D638A88099}" srcOrd="1" destOrd="0" presId="urn:microsoft.com/office/officeart/2005/8/layout/orgChart1"/>
+    <dgm:cxn modelId="{E7170D7C-BFE4-41F3-B5DD-1159C9368CCC}" type="presOf" srcId="{0C48992A-DA9E-416D-B351-F6CF3917497B}" destId="{B8EF8860-201E-4A47-880F-FE1C62264548}" srcOrd="1" destOrd="0" presId="urn:microsoft.com/office/officeart/2005/8/layout/orgChart1"/>
+    <dgm:cxn modelId="{40AA6117-CC52-4B50-9BE1-18F0832277A0}" type="presOf" srcId="{206FA317-2A95-4AFD-B801-ED2E3F52304B}" destId="{5EE94A07-DE5A-4F7A-A8DD-16D552E2D98E}" srcOrd="0" destOrd="0" presId="urn:microsoft.com/office/officeart/2005/8/layout/orgChart1"/>
+    <dgm:cxn modelId="{E20A5CCA-21CE-40F2-91F2-85D222318DCC}" type="presOf" srcId="{B9B43DA7-88E6-405B-80FE-1DEC167B1B1B}" destId="{013CEFBA-B0C8-4E53-B75F-CB4965CD6E21}" srcOrd="0" destOrd="0" presId="urn:microsoft.com/office/officeart/2005/8/layout/orgChart1"/>
     <dgm:cxn modelId="{D2ABC662-1AF9-4909-B9FD-0244068A5D15}" srcId="{0274927B-4160-4899-AF19-9671AA211A2B}" destId="{FDC9F48B-2A97-42BB-A94D-14DD284B616A}" srcOrd="0" destOrd="0" parTransId="{EF945DD0-6504-45B1-B65D-422FF7CEE416}" sibTransId="{DFBEF7FD-6A4D-43F9-AEF4-4EB26978CE13}"/>
-    <dgm:cxn modelId="{B91BB0EE-2BEF-4E00-BD77-3015658830A1}" type="presOf" srcId="{206FA317-2A95-4AFD-B801-ED2E3F52304B}" destId="{5EE94A07-DE5A-4F7A-A8DD-16D552E2D98E}" srcOrd="0" destOrd="0" presId="urn:microsoft.com/office/officeart/2005/8/layout/orgChart1"/>
     <dgm:cxn modelId="{36BDA124-864F-43FE-B765-FA109A9C0381}" srcId="{3045B1B2-DC0A-4607-ACC9-6EA0209878F6}" destId="{5C8EBEB2-45CA-4875-B2C1-3A80FFD2AC67}" srcOrd="0" destOrd="0" parTransId="{AA3915FE-4491-42CC-A1AF-70CBC148FF59}" sibTransId="{87CF262D-40B1-4CCD-A406-357431074C01}"/>
-    <dgm:cxn modelId="{24E4C05C-9040-40FF-B718-83C8C2EFD47E}" type="presOf" srcId="{1E3ABECC-8D21-4FCF-8F22-4047954C6620}" destId="{D27660A4-8C22-4AA8-8F93-D6A250C1942F}" srcOrd="1" destOrd="0" presId="urn:microsoft.com/office/officeart/2005/8/layout/orgChart1"/>
-    <dgm:cxn modelId="{C853A5B6-3FF3-4392-A217-94BBDB1C588E}" type="presOf" srcId="{5C8EBEB2-45CA-4875-B2C1-3A80FFD2AC67}" destId="{08D8DD80-F8DB-42D4-8B5F-8F3E6B33839A}" srcOrd="1" destOrd="0" presId="urn:microsoft.com/office/officeart/2005/8/layout/orgChart1"/>
-    <dgm:cxn modelId="{FE392E75-4BC0-497F-B3A4-E81ECD10A31A}" type="presOf" srcId="{0514F8A1-4B60-46B1-9B43-60C5F0627DF1}" destId="{8A46CCD3-1595-4057-9247-6F1A420CF6FC}" srcOrd="0" destOrd="0" presId="urn:microsoft.com/office/officeart/2005/8/layout/orgChart1"/>
-    <dgm:cxn modelId="{60AB3A43-80C6-4C9D-B8BE-632CD7901F17}" type="presOf" srcId="{E51BC5A4-9C0D-4258-B89D-D0AE1ABE08D8}" destId="{50B91C8F-9633-4F9D-970A-524716897861}" srcOrd="0" destOrd="0" presId="urn:microsoft.com/office/officeart/2005/8/layout/orgChart1"/>
-    <dgm:cxn modelId="{A80F322C-C71D-444F-B024-7B64239D7ED2}" type="presOf" srcId="{A326D562-FC53-441D-9269-0AED7029A99A}" destId="{CFFDF423-B662-42D5-91DA-0A745D4CA88E}" srcOrd="0" destOrd="0" presId="urn:microsoft.com/office/officeart/2005/8/layout/orgChart1"/>
-    <dgm:cxn modelId="{8613392D-5826-44E7-BF25-FB5F7AFA126A}" type="presOf" srcId="{3045B1B2-DC0A-4607-ACC9-6EA0209878F6}" destId="{A3596C5C-D5BF-4D1F-99EE-77880EC19FC8}" srcOrd="0" destOrd="0" presId="urn:microsoft.com/office/officeart/2005/8/layout/orgChart1"/>
+    <dgm:cxn modelId="{4903CEDE-E769-4399-BE4A-F41369DF6E64}" type="presOf" srcId="{115D3D74-8A9E-46A5-8E17-2DD64D5CC212}" destId="{6FFED9C4-696B-4ABA-A003-AB2F5D1066AB}" srcOrd="0" destOrd="0" presId="urn:microsoft.com/office/officeart/2005/8/layout/orgChart1"/>
+    <dgm:cxn modelId="{83A97A03-2135-4BBF-BDD2-F6221A764564}" type="presOf" srcId="{54F52B91-96F3-4A93-8C51-4A8BFBEDFA33}" destId="{951AA7AC-1C1A-47BB-A6DA-7AE5C0C55E85}" srcOrd="0" destOrd="0" presId="urn:microsoft.com/office/officeart/2005/8/layout/orgChart1"/>
+    <dgm:cxn modelId="{253F5C54-FCC9-4EF0-B834-003400C845CE}" type="presOf" srcId="{0F3850D7-801C-4B55-B4EE-9750549084FF}" destId="{08B4D769-2DB8-4026-BE5A-65BB0EFF9F14}" srcOrd="0" destOrd="0" presId="urn:microsoft.com/office/officeart/2005/8/layout/orgChart1"/>
+    <dgm:cxn modelId="{2A2D307F-F89D-40F2-AE5C-0EA4F37C2B0C}" type="presOf" srcId="{0274927B-4160-4899-AF19-9671AA211A2B}" destId="{25FA3ADB-37ED-43D8-B4C9-DE7BAE16907E}" srcOrd="0" destOrd="0" presId="urn:microsoft.com/office/officeart/2005/8/layout/orgChart1"/>
+    <dgm:cxn modelId="{03CD0507-47A1-4A2F-A579-148AD54CB682}" type="presOf" srcId="{EF945DD0-6504-45B1-B65D-422FF7CEE416}" destId="{FAA0A73B-BE57-4EBF-BC6E-02688DD94992}" srcOrd="0" destOrd="0" presId="urn:microsoft.com/office/officeart/2005/8/layout/orgChart1"/>
+    <dgm:cxn modelId="{D6A025E0-B766-4719-9F21-4FAFFE1EC778}" type="presOf" srcId="{9212E598-9C44-43E3-A9F6-848C3F7B98C6}" destId="{629D144A-42A8-455E-BD11-F11473E53343}" srcOrd="0" destOrd="0" presId="urn:microsoft.com/office/officeart/2005/8/layout/orgChart1"/>
     <dgm:cxn modelId="{38EEAE5E-BE61-432A-AD98-11B56DFE10F7}" srcId="{3045B1B2-DC0A-4607-ACC9-6EA0209878F6}" destId="{3F86936B-1FD6-48A0-A250-2B1EB4CB5592}" srcOrd="2" destOrd="0" parTransId="{882C9CBD-8965-4D73-98D7-54F437501BE5}" sibTransId="{D879D27F-8D76-420C-B068-F16896F28251}"/>
+    <dgm:cxn modelId="{FC334644-9A7E-4618-A15C-1DB4B722C680}" type="presOf" srcId="{1707DDAA-FF7D-469D-B0BB-E186BF94AAE6}" destId="{3596B5AD-F16B-4ED3-96AA-D3FE4FDF760F}" srcOrd="1" destOrd="0" presId="urn:microsoft.com/office/officeart/2005/8/layout/orgChart1"/>
     <dgm:cxn modelId="{85026290-96D5-4D0F-9075-6ECB10EE9BFA}" srcId="{B5CEA2D4-A899-4C2C-BA30-79C7F0302244}" destId="{49114A9B-D2E0-4713-9DBF-1B7318FD9E27}" srcOrd="4" destOrd="0" parTransId="{9511AE43-BA7F-49B2-BA3B-266CB9B06C28}" sibTransId="{E3FE093F-97A4-4DFF-8A60-A5C2CF1AA222}"/>
     <dgm:cxn modelId="{6599F7E2-3E16-4051-8CA2-C2423E791985}" srcId="{B5CEA2D4-A899-4C2C-BA30-79C7F0302244}" destId="{04A842A6-3D2B-45FE-B6D1-65F0829EE722}" srcOrd="3" destOrd="0" parTransId="{F6903CF6-6A4F-4541-A359-24FE5D01E33B}" sibTransId="{B14EF6FE-A1CE-4C76-A341-23F4013BAF2C}"/>
-    <dgm:cxn modelId="{945F8D58-7402-466A-AB84-04530D893FBB}" type="presOf" srcId="{1B000D60-51F0-4F7C-BE26-B6213BFA4932}" destId="{ACAD718D-61C1-406A-BAF6-C6FC780B3F8C}" srcOrd="0" destOrd="0" presId="urn:microsoft.com/office/officeart/2005/8/layout/orgChart1"/>
-    <dgm:cxn modelId="{51B678E1-D9C8-48C5-B682-8F4D1A42636B}" type="presOf" srcId="{54F52B91-96F3-4A93-8C51-4A8BFBEDFA33}" destId="{C2459311-6B3C-4BB4-94D4-CB66B518FA25}" srcOrd="1" destOrd="0" presId="urn:microsoft.com/office/officeart/2005/8/layout/orgChart1"/>
+    <dgm:cxn modelId="{BACE194E-0E9D-4DC7-96F7-9A3C6CF4AC0E}" type="presOf" srcId="{FDC9F48B-2A97-42BB-A94D-14DD284B616A}" destId="{604E9955-A4D8-4EF3-AB62-04F2B6924221}" srcOrd="1" destOrd="0" presId="urn:microsoft.com/office/officeart/2005/8/layout/orgChart1"/>
+    <dgm:cxn modelId="{3E88B3F6-39E4-4997-AD3A-ED564312C221}" type="presOf" srcId="{C88AE6E3-0700-4F24-88F8-01A94F1EFDD0}" destId="{1D844913-ECD1-4382-9097-101154A0FCC7}" srcOrd="0" destOrd="0" presId="urn:microsoft.com/office/officeart/2005/8/layout/orgChart1"/>
+    <dgm:cxn modelId="{87D2D696-8A90-4708-A0E3-EE910AFFA0C0}" type="presOf" srcId="{B5CEA2D4-A899-4C2C-BA30-79C7F0302244}" destId="{E6677268-D00C-4D1B-A6D9-295F28778097}" srcOrd="0" destOrd="0" presId="urn:microsoft.com/office/officeart/2005/8/layout/orgChart1"/>
+    <dgm:cxn modelId="{404A7711-10E2-417E-A158-C7F8917D5ECB}" type="presOf" srcId="{1E3ABECC-8D21-4FCF-8F22-4047954C6620}" destId="{D27660A4-8C22-4AA8-8F93-D6A250C1942F}" srcOrd="1" destOrd="0" presId="urn:microsoft.com/office/officeart/2005/8/layout/orgChart1"/>
+    <dgm:cxn modelId="{7613691D-1CFF-4589-8B1B-9B65B948E8AC}" type="presOf" srcId="{A326D562-FC53-441D-9269-0AED7029A99A}" destId="{CFFDF423-B662-42D5-91DA-0A745D4CA88E}" srcOrd="0" destOrd="0" presId="urn:microsoft.com/office/officeart/2005/8/layout/orgChart1"/>
+    <dgm:cxn modelId="{7BCCABA9-E3A6-434A-8D97-A65CF5D20167}" type="presOf" srcId="{A9751E97-5308-409A-BD37-D117ED6BF809}" destId="{15F2BC78-D50C-4AAD-8B4C-69F04EAC3A17}" srcOrd="0" destOrd="0" presId="urn:microsoft.com/office/officeart/2005/8/layout/orgChart1"/>
+    <dgm:cxn modelId="{B2045647-80C8-4823-B99F-F6A6C96CC200}" type="presOf" srcId="{6667787B-8278-48F1-A8AA-4BBEBED29AC7}" destId="{24DB76FC-FDBB-4AED-BE5A-4E4AE56E9F1D}" srcOrd="0" destOrd="0" presId="urn:microsoft.com/office/officeart/2005/8/layout/orgChart1"/>
     <dgm:cxn modelId="{E5F2F7F3-DE38-4F3B-9FD9-E04636928AB0}" srcId="{0274927B-4160-4899-AF19-9671AA211A2B}" destId="{C88AE6E3-0700-4F24-88F8-01A94F1EFDD0}" srcOrd="2" destOrd="0" parTransId="{F7A70203-5488-40A0-9132-52AF0CCC0865}" sibTransId="{78980ABB-0FED-49B9-BE6C-FAFA6324EC58}"/>
-    <dgm:cxn modelId="{7305BAD9-ADC5-4AB8-9153-4CBC05C980C9}" type="presOf" srcId="{CF2D02B9-0D4C-438A-9A09-36265FCD126F}" destId="{DC286486-1041-4CF2-B1D9-ED9F8D4CAF4B}" srcOrd="0" destOrd="0" presId="urn:microsoft.com/office/officeart/2005/8/layout/orgChart1"/>
+    <dgm:cxn modelId="{9A6042C8-EEAD-4CFC-92A2-D009D40DAB21}" type="presOf" srcId="{37682145-075D-4526-BE74-A2FD14772674}" destId="{3C43E7A2-C899-4FF3-A54E-8B1DADF7F1D8}" srcOrd="0" destOrd="0" presId="urn:microsoft.com/office/officeart/2005/8/layout/orgChart1"/>
+    <dgm:cxn modelId="{18D788CF-1F28-4DD5-A632-D33DE0BA1A77}" type="presOf" srcId="{A6569C1B-F779-4BE0-969E-A2AFB0425B84}" destId="{58FCFA12-57FF-4DDE-AA78-FD5F24D44BE5}" srcOrd="0" destOrd="0" presId="urn:microsoft.com/office/officeart/2005/8/layout/orgChart1"/>
     <dgm:cxn modelId="{419E7F53-7DD8-4D1F-90D9-CDE59C63B3CF}" srcId="{0274927B-4160-4899-AF19-9671AA211A2B}" destId="{832D0428-C81C-4895-8335-E8EDA9233ED3}" srcOrd="1" destOrd="0" parTransId="{E51BC5A4-9C0D-4258-B89D-D0AE1ABE08D8}" sibTransId="{F6B1AA2B-235E-4C17-88CA-E0378EFC754E}"/>
-    <dgm:cxn modelId="{32AEA849-88B1-45E7-8C7A-88A8120F97F0}" type="presOf" srcId="{C4DD8EDD-E995-4C25-AFF8-F83A3553FAF9}" destId="{234957EB-CEAB-4D64-9578-75C67240B327}" srcOrd="0" destOrd="0" presId="urn:microsoft.com/office/officeart/2005/8/layout/orgChart1"/>
+    <dgm:cxn modelId="{32CF4870-08E5-4281-BDE4-1817F5A222B8}" type="presOf" srcId="{F841F772-F263-44DB-AF9F-DD29A8A41A82}" destId="{EAAC0396-F5F9-4F12-82E3-06CCEE8D8411}" srcOrd="1" destOrd="0" presId="urn:microsoft.com/office/officeart/2005/8/layout/orgChart1"/>
     <dgm:cxn modelId="{1F78DAA5-930D-4A06-9D7C-F711202F05E2}" srcId="{2FD0ACBE-A9EE-439B-BDD7-7D04768F5ECB}" destId="{254F2FB9-B8B1-45E2-A82F-4EBBA8D47F7E}" srcOrd="2" destOrd="0" parTransId="{7EE8E44F-0C3A-4679-96F1-03029899B8F6}" sibTransId="{0F138ECC-36AB-47A5-86BF-E34CB11279B0}"/>
-    <dgm:cxn modelId="{AD8E3562-C5A7-4D46-A8D0-B38BCA2EE08A}" type="presOf" srcId="{412D8D73-F653-4132-AF48-FE332EE4AF61}" destId="{C78F9AFE-E8E1-46DE-9FB8-48A10E9F107A}" srcOrd="1" destOrd="0" presId="urn:microsoft.com/office/officeart/2005/8/layout/orgChart1"/>
-    <dgm:cxn modelId="{0D2B5AD7-F14A-4148-83A8-742B05F6273B}" type="presOf" srcId="{DDFB70BB-5443-40C0-B689-C60571A5518C}" destId="{3DBEEB83-7DEB-44CB-AC9D-62897A2D4C10}" srcOrd="1" destOrd="0" presId="urn:microsoft.com/office/officeart/2005/8/layout/orgChart1"/>
-    <dgm:cxn modelId="{CA221A28-82E6-40E0-B430-58E5FBD1F43D}" type="presOf" srcId="{3F86936B-1FD6-48A0-A250-2B1EB4CB5592}" destId="{95757365-1776-4A05-B177-ECC651A46341}" srcOrd="0" destOrd="0" presId="urn:microsoft.com/office/officeart/2005/8/layout/orgChart1"/>
-    <dgm:cxn modelId="{8CA62072-CC4E-45B6-AF59-C5FA1E690BCD}" type="presOf" srcId="{CF25F756-588F-4C1B-9591-BB613EE272CB}" destId="{DB6D70D1-1334-4D38-846C-FFDB7A9BF7E5}" srcOrd="0" destOrd="0" presId="urn:microsoft.com/office/officeart/2005/8/layout/orgChart1"/>
-    <dgm:cxn modelId="{0AD63591-D3FB-4333-A696-65F615602963}" type="presOf" srcId="{04A842A6-3D2B-45FE-B6D1-65F0829EE722}" destId="{03285AB4-389B-4A8E-A739-E4FB594C24BF}" srcOrd="1" destOrd="0" presId="urn:microsoft.com/office/officeart/2005/8/layout/orgChart1"/>
+    <dgm:cxn modelId="{34C7C21C-9D5E-4C35-BF97-16189B56F4C7}" type="presOf" srcId="{02E8AF3B-DB86-4F9A-8D46-27D7319E4BB8}" destId="{54823B34-9DA0-498C-B771-985D797ABA89}" srcOrd="1" destOrd="0" presId="urn:microsoft.com/office/officeart/2005/8/layout/orgChart1"/>
+    <dgm:cxn modelId="{E9DC11E4-9A6D-4FD3-B874-A59DF84047D3}" type="presOf" srcId="{FC3BE7C2-CAF1-4079-9560-5489769EFC27}" destId="{C33C7A6C-C6C4-41AC-8DE1-8DDEFEB60920}" srcOrd="0" destOrd="0" presId="urn:microsoft.com/office/officeart/2005/8/layout/orgChart1"/>
+    <dgm:cxn modelId="{3FD075A5-EB7C-4513-A1EB-B93558301282}" type="presOf" srcId="{02E8AF3B-DB86-4F9A-8D46-27D7319E4BB8}" destId="{0A9A1E76-FE42-4D99-8E38-8C153C3BEC71}" srcOrd="0" destOrd="0" presId="urn:microsoft.com/office/officeart/2005/8/layout/orgChart1"/>
     <dgm:cxn modelId="{B920FDA4-A114-4410-B52A-4B8C6F900B9D}" srcId="{54F52B91-96F3-4A93-8C51-4A8BFBEDFA33}" destId="{37682145-075D-4526-BE74-A2FD14772674}" srcOrd="3" destOrd="0" parTransId="{C7416EEA-DB93-48CB-9F21-97C8588E35DD}" sibTransId="{070BD383-E262-4C90-83CA-403E164C32E9}"/>
-    <dgm:cxn modelId="{21753532-1874-43DC-B29F-D59BF21CD42C}" type="presOf" srcId="{C88AE6E3-0700-4F24-88F8-01A94F1EFDD0}" destId="{20D19837-0E96-49A9-A9CC-3C434CEB5CA5}" srcOrd="1" destOrd="0" presId="urn:microsoft.com/office/officeart/2005/8/layout/orgChart1"/>
-    <dgm:cxn modelId="{C8B31800-1EB9-40AB-9CC7-F79673BFE0C6}" type="presOf" srcId="{4AC75C96-6CDF-4654-8237-F7788401C076}" destId="{F6AF1D9D-BBE8-4B97-95BF-FA0015EF42D6}" srcOrd="0" destOrd="0" presId="urn:microsoft.com/office/officeart/2005/8/layout/orgChart1"/>
-    <dgm:cxn modelId="{05870F11-6B02-4711-8B64-1E6B78B0AF39}" type="presOf" srcId="{BD1DDD68-A030-4E56-A78C-C045A20D5260}" destId="{BBD8B560-3529-4560-B4F4-2FF262593363}" srcOrd="0" destOrd="0" presId="urn:microsoft.com/office/officeart/2005/8/layout/orgChart1"/>
-    <dgm:cxn modelId="{FB89B638-494D-45B8-B276-B90FA9D0E574}" type="presOf" srcId="{A9751E97-5308-409A-BD37-D117ED6BF809}" destId="{15F2BC78-D50C-4AAD-8B4C-69F04EAC3A17}" srcOrd="0" destOrd="0" presId="urn:microsoft.com/office/officeart/2005/8/layout/orgChart1"/>
+    <dgm:cxn modelId="{9705197B-D6DA-43F3-9D60-1665EC89E6E4}" type="presOf" srcId="{EB3B4FD7-4B93-4B6A-85DA-411D4E46D809}" destId="{586BD3CC-D024-49AE-98A9-57447680C793}" srcOrd="1" destOrd="0" presId="urn:microsoft.com/office/officeart/2005/8/layout/orgChart1"/>
+    <dgm:cxn modelId="{A7C64D0F-2E4E-40AE-B153-A94738ADE31D}" type="presOf" srcId="{1E3ABECC-8D21-4FCF-8F22-4047954C6620}" destId="{F0432EA2-E586-4C57-9E74-B7DC627F4296}" srcOrd="0" destOrd="0" presId="urn:microsoft.com/office/officeart/2005/8/layout/orgChart1"/>
+    <dgm:cxn modelId="{A281DFAA-1BD0-49BF-9DD6-E6F20CA702D7}" type="presOf" srcId="{2FD0ACBE-A9EE-439B-BDD7-7D04768F5ECB}" destId="{7BD2452F-63BA-4404-A09F-0848D6551F58}" srcOrd="0" destOrd="0" presId="urn:microsoft.com/office/officeart/2005/8/layout/orgChart1"/>
+    <dgm:cxn modelId="{AA6A55C5-0185-4B76-A74D-2FD7527642AB}" type="presOf" srcId="{F6903CF6-6A4F-4541-A359-24FE5D01E33B}" destId="{FD7D4D9F-8B82-4134-A440-E709162FB101}" srcOrd="0" destOrd="0" presId="urn:microsoft.com/office/officeart/2005/8/layout/orgChart1"/>
+    <dgm:cxn modelId="{1F37C302-FE79-4DB7-9668-C995BEAA8336}" type="presOf" srcId="{5320F88E-D563-4578-9D4B-CD929B72BF81}" destId="{1F31A3CC-47E9-4C73-8E01-7B95861616D0}" srcOrd="0" destOrd="0" presId="urn:microsoft.com/office/officeart/2005/8/layout/orgChart1"/>
+    <dgm:cxn modelId="{8B80E63B-F219-42BD-9020-14C943958DEA}" type="presOf" srcId="{0274927B-4160-4899-AF19-9671AA211A2B}" destId="{AE5434BE-0902-49D1-B577-6595F8254C60}" srcOrd="1" destOrd="0" presId="urn:microsoft.com/office/officeart/2005/8/layout/orgChart1"/>
+    <dgm:cxn modelId="{7C39DA53-798C-4D00-A144-F7B8297ADA2E}" type="presOf" srcId="{0514F8A1-4B60-46B1-9B43-60C5F0627DF1}" destId="{6FC30F81-EB7F-4DFC-9AA5-C2A37B459F04}" srcOrd="1" destOrd="0" presId="urn:microsoft.com/office/officeart/2005/8/layout/orgChart1"/>
     <dgm:cxn modelId="{7F517A2A-0306-48E3-A919-C246FF2DC6B0}" srcId="{B5CEA2D4-A899-4C2C-BA30-79C7F0302244}" destId="{DDFB70BB-5443-40C0-B689-C60571A5518C}" srcOrd="0" destOrd="0" parTransId="{72681D1D-992C-46E4-9A0C-549E18C36AF4}" sibTransId="{462D0B24-89DF-49EA-B7D4-AC77E4A14273}"/>
-    <dgm:cxn modelId="{A766303B-625F-4B87-A970-074985BE20AE}" type="presOf" srcId="{254F2FB9-B8B1-45E2-A82F-4EBBA8D47F7E}" destId="{AE0DAA20-8A17-469F-A2AE-7E1D1148B1A8}" srcOrd="0" destOrd="0" presId="urn:microsoft.com/office/officeart/2005/8/layout/orgChart1"/>
-    <dgm:cxn modelId="{385F2EEF-8676-4234-B4A5-939C4331D336}" type="presOf" srcId="{49114A9B-D2E0-4713-9DBF-1B7318FD9E27}" destId="{E3166F7C-DF17-441D-9FD5-AE90B21D5054}" srcOrd="0" destOrd="0" presId="urn:microsoft.com/office/officeart/2005/8/layout/orgChart1"/>
-    <dgm:cxn modelId="{9256CFAC-1770-42EC-9608-23103BBE920F}" type="presOf" srcId="{58F003E5-0E8F-43B2-BD78-8704859781FC}" destId="{D94F6F4E-3CAA-4D71-98C2-5B11B32EE224}" srcOrd="0" destOrd="0" presId="urn:microsoft.com/office/officeart/2005/8/layout/orgChart1"/>
+    <dgm:cxn modelId="{864519D5-8DF1-4131-A385-1A920FACFA2A}" type="presOf" srcId="{BA44C836-44DF-4853-AFD4-C5FBD868FEDE}" destId="{AC413AD4-05E8-4882-B724-048726377750}" srcOrd="0" destOrd="0" presId="urn:microsoft.com/office/officeart/2005/8/layout/orgChart1"/>
+    <dgm:cxn modelId="{983235C0-089C-4447-BE34-D91CE3BB4828}" type="presOf" srcId="{3F86936B-1FD6-48A0-A250-2B1EB4CB5592}" destId="{E522034E-B4F4-45A6-9472-9FE4651F335F}" srcOrd="1" destOrd="0" presId="urn:microsoft.com/office/officeart/2005/8/layout/orgChart1"/>
+    <dgm:cxn modelId="{1DE6FCBC-0EF2-426B-9F10-D16C5878B423}" type="presOf" srcId="{BD1DDD68-A030-4E56-A78C-C045A20D5260}" destId="{BBD8B560-3529-4560-B4F4-2FF262593363}" srcOrd="0" destOrd="0" presId="urn:microsoft.com/office/officeart/2005/8/layout/orgChart1"/>
     <dgm:cxn modelId="{5CAC690D-9F55-4BE9-B588-1627A79DA2EE}" srcId="{2FD0ACBE-A9EE-439B-BDD7-7D04768F5ECB}" destId="{BD1DDD68-A030-4E56-A78C-C045A20D5260}" srcOrd="0" destOrd="0" parTransId="{4AC75C96-6CDF-4654-8237-F7788401C076}" sibTransId="{2A6CE0CF-4746-4229-9777-1B3C17C91DE0}"/>
-    <dgm:cxn modelId="{3E179C6B-03C3-450E-99D3-9F1BC845D051}" type="presOf" srcId="{1FD30924-7ED0-4217-A609-81C912422B24}" destId="{4A45F6A9-2CEE-4778-B464-5ADE39FD2424}" srcOrd="0" destOrd="0" presId="urn:microsoft.com/office/officeart/2005/8/layout/orgChart1"/>
-    <dgm:cxn modelId="{67F5E686-087F-4B94-A69F-3D6991674D8E}" type="presOf" srcId="{BA44C836-44DF-4853-AFD4-C5FBD868FEDE}" destId="{798AF196-C9E6-4068-8D9C-E6C02EBD0190}" srcOrd="1" destOrd="0" presId="urn:microsoft.com/office/officeart/2005/8/layout/orgChart1"/>
+    <dgm:cxn modelId="{40A69187-525D-437B-A161-2B20BEE63B79}" type="presOf" srcId="{5C8EBEB2-45CA-4875-B2C1-3A80FFD2AC67}" destId="{37209606-A253-48BC-A588-886B49BABBD1}" srcOrd="0" destOrd="0" presId="urn:microsoft.com/office/officeart/2005/8/layout/orgChart1"/>
     <dgm:cxn modelId="{7589C0EA-F1D2-480F-B5E5-C964736EEE91}" srcId="{0274927B-4160-4899-AF19-9671AA211A2B}" destId="{54F52B91-96F3-4A93-8C51-4A8BFBEDFA33}" srcOrd="3" destOrd="0" parTransId="{1B000D60-51F0-4F7C-BE26-B6213BFA4932}" sibTransId="{336023B5-0FCD-49A8-BFE0-A6F3DC26439F}"/>
-    <dgm:cxn modelId="{DEA3F86C-20F9-4119-AB40-2D3DC2879A85}" type="presOf" srcId="{EB3B4FD7-4B93-4B6A-85DA-411D4E46D809}" destId="{BF212140-F00B-41BB-95FA-AB60DEA3AD26}" srcOrd="0" destOrd="0" presId="urn:microsoft.com/office/officeart/2005/8/layout/orgChart1"/>
-    <dgm:cxn modelId="{7D471AA1-E0D1-4BB9-B05D-ECDE5F035B3B}" type="presOf" srcId="{B5CEA2D4-A899-4C2C-BA30-79C7F0302244}" destId="{E6677268-D00C-4D1B-A6D9-295F28778097}" srcOrd="0" destOrd="0" presId="urn:microsoft.com/office/officeart/2005/8/layout/orgChart1"/>
-    <dgm:cxn modelId="{A89281C9-ACA6-4398-9CB5-4D7670C46D54}" type="presParOf" srcId="{DB6D70D1-1334-4D38-846C-FFDB7A9BF7E5}" destId="{9414EEE7-8A55-4F1D-B7B2-55144D1993C0}" srcOrd="0" destOrd="0" presId="urn:microsoft.com/office/officeart/2005/8/layout/orgChart1"/>
-    <dgm:cxn modelId="{BEA55DE7-5ACB-47A1-ABC7-10C60F974761}" type="presParOf" srcId="{9414EEE7-8A55-4F1D-B7B2-55144D1993C0}" destId="{E6340D80-BCAD-4D87-A180-8BD23DDCC608}" srcOrd="0" destOrd="0" presId="urn:microsoft.com/office/officeart/2005/8/layout/orgChart1"/>
-    <dgm:cxn modelId="{5BF5AF75-EC6F-4060-A3A4-1C091AE4D68F}" type="presParOf" srcId="{E6340D80-BCAD-4D87-A180-8BD23DDCC608}" destId="{25FA3ADB-37ED-43D8-B4C9-DE7BAE16907E}" srcOrd="0" destOrd="0" presId="urn:microsoft.com/office/officeart/2005/8/layout/orgChart1"/>
-    <dgm:cxn modelId="{B73B9947-6642-4BE0-9E95-A0846CD31711}" type="presParOf" srcId="{E6340D80-BCAD-4D87-A180-8BD23DDCC608}" destId="{AE5434BE-0902-49D1-B577-6595F8254C60}" srcOrd="1" destOrd="0" presId="urn:microsoft.com/office/officeart/2005/8/layout/orgChart1"/>
-    <dgm:cxn modelId="{62E9C07A-0574-472D-AEEC-644DC2ED1358}" type="presParOf" srcId="{9414EEE7-8A55-4F1D-B7B2-55144D1993C0}" destId="{0F70076E-522F-4981-BBB3-3A92AF6FA175}" srcOrd="1" destOrd="0" presId="urn:microsoft.com/office/officeart/2005/8/layout/orgChart1"/>
-    <dgm:cxn modelId="{8CEA8CF3-DFE3-4BF5-88D8-29CF03C1C8B4}" type="presParOf" srcId="{0F70076E-522F-4981-BBB3-3A92AF6FA175}" destId="{0AD1E2AE-974D-4F7C-AFCD-74206E1B3B56}" srcOrd="0" destOrd="0" presId="urn:microsoft.com/office/officeart/2005/8/layout/orgChart1"/>
-    <dgm:cxn modelId="{7554A7EB-0E49-41C7-B3DE-A548FD0C045F}" type="presParOf" srcId="{0F70076E-522F-4981-BBB3-3A92AF6FA175}" destId="{944AA1CB-2BD6-4C98-A710-AC27A7E24C99}" srcOrd="1" destOrd="0" presId="urn:microsoft.com/office/officeart/2005/8/layout/orgChart1"/>
-    <dgm:cxn modelId="{F950D166-5AF9-4106-B669-2446B69FA4A4}" type="presParOf" srcId="{944AA1CB-2BD6-4C98-A710-AC27A7E24C99}" destId="{E554C541-6BD3-4261-891B-874D9EA4EAE1}" srcOrd="0" destOrd="0" presId="urn:microsoft.com/office/officeart/2005/8/layout/orgChart1"/>
-    <dgm:cxn modelId="{7D585A07-9227-436E-AC1A-3776D3865710}" type="presParOf" srcId="{E554C541-6BD3-4261-891B-874D9EA4EAE1}" destId="{1D844913-ECD1-4382-9097-101154A0FCC7}" srcOrd="0" destOrd="0" presId="urn:microsoft.com/office/officeart/2005/8/layout/orgChart1"/>
-    <dgm:cxn modelId="{103BBAA2-034B-4754-BFED-3EBB9A462673}" type="presParOf" srcId="{E554C541-6BD3-4261-891B-874D9EA4EAE1}" destId="{20D19837-0E96-49A9-A9CC-3C434CEB5CA5}" srcOrd="1" destOrd="0" presId="urn:microsoft.com/office/officeart/2005/8/layout/orgChart1"/>
-    <dgm:cxn modelId="{2D28DDE3-91AE-46E9-AF98-040566EFB993}" type="presParOf" srcId="{944AA1CB-2BD6-4C98-A710-AC27A7E24C99}" destId="{D3B35D3A-8783-4C24-A621-D163BA14394A}" srcOrd="1" destOrd="0" presId="urn:microsoft.com/office/officeart/2005/8/layout/orgChart1"/>
-    <dgm:cxn modelId="{8F3453F6-37E7-4F4A-907D-DD24961AA836}" type="presParOf" srcId="{944AA1CB-2BD6-4C98-A710-AC27A7E24C99}" destId="{03144C84-F428-4117-90CF-C68031B77E94}" srcOrd="2" destOrd="0" presId="urn:microsoft.com/office/officeart/2005/8/layout/orgChart1"/>
-    <dgm:cxn modelId="{9E685A6A-4A3B-4234-B9AA-AD7B39F2A6BB}" type="presParOf" srcId="{0F70076E-522F-4981-BBB3-3A92AF6FA175}" destId="{ACAD718D-61C1-406A-BAF6-C6FC780B3F8C}" srcOrd="2" destOrd="0" presId="urn:microsoft.com/office/officeart/2005/8/layout/orgChart1"/>
-    <dgm:cxn modelId="{C924CB5C-DCEC-4B3D-8D6A-70818C66BA56}" type="presParOf" srcId="{0F70076E-522F-4981-BBB3-3A92AF6FA175}" destId="{0979B790-F5A0-484F-9C19-9DCD80B1A17B}" srcOrd="3" destOrd="0" presId="urn:microsoft.com/office/officeart/2005/8/layout/orgChart1"/>
-    <dgm:cxn modelId="{1DF80857-0ED6-45CE-AF22-157DB9CA0D8C}" type="presParOf" srcId="{0979B790-F5A0-484F-9C19-9DCD80B1A17B}" destId="{B212352C-DBBA-419B-B817-9CCE3F4C9632}" srcOrd="0" destOrd="0" presId="urn:microsoft.com/office/officeart/2005/8/layout/orgChart1"/>
-    <dgm:cxn modelId="{87DAABA0-3210-450A-998C-C2193B968562}" type="presParOf" srcId="{B212352C-DBBA-419B-B817-9CCE3F4C9632}" destId="{951AA7AC-1C1A-47BB-A6DA-7AE5C0C55E85}" srcOrd="0" destOrd="0" presId="urn:microsoft.com/office/officeart/2005/8/layout/orgChart1"/>
-    <dgm:cxn modelId="{B142A336-BDFD-4C34-A7F4-6F212418F3A6}" type="presParOf" srcId="{B212352C-DBBA-419B-B817-9CCE3F4C9632}" destId="{C2459311-6B3C-4BB4-94D4-CB66B518FA25}" srcOrd="1" destOrd="0" presId="urn:microsoft.com/office/officeart/2005/8/layout/orgChart1"/>
-    <dgm:cxn modelId="{FDC3A197-0F86-4C4D-A7BE-A5F6EB584935}" type="presParOf" srcId="{0979B790-F5A0-484F-9C19-9DCD80B1A17B}" destId="{24135237-AA95-40CC-8D55-7379D530F205}" srcOrd="1" destOrd="0" presId="urn:microsoft.com/office/officeart/2005/8/layout/orgChart1"/>
-    <dgm:cxn modelId="{F1FD266F-9D91-4F57-AD55-015F30190C5D}" type="presParOf" srcId="{24135237-AA95-40CC-8D55-7379D530F205}" destId="{76159509-0BB5-44D0-976C-3983E2A2D266}" srcOrd="0" destOrd="0" presId="urn:microsoft.com/office/officeart/2005/8/layout/orgChart1"/>
-    <dgm:cxn modelId="{1CE3DE08-8A17-423E-8A15-D782EF8688A5}" type="presParOf" srcId="{24135237-AA95-40CC-8D55-7379D530F205}" destId="{0B83BE98-5973-462B-B494-38CC7DCD4B2A}" srcOrd="1" destOrd="0" presId="urn:microsoft.com/office/officeart/2005/8/layout/orgChart1"/>
-    <dgm:cxn modelId="{227473DA-6D8C-48C1-B941-F16407D706DF}" type="presParOf" srcId="{0B83BE98-5973-462B-B494-38CC7DCD4B2A}" destId="{3BB0E7B9-B16E-4BA5-B0C8-F9B5CA4403A9}" srcOrd="0" destOrd="0" presId="urn:microsoft.com/office/officeart/2005/8/layout/orgChart1"/>
-    <dgm:cxn modelId="{5964FCD4-8C9D-4D27-A2E4-15427747D0E2}" type="presParOf" srcId="{3BB0E7B9-B16E-4BA5-B0C8-F9B5CA4403A9}" destId="{629D144A-42A8-455E-BD11-F11473E53343}" srcOrd="0" destOrd="0" presId="urn:microsoft.com/office/officeart/2005/8/layout/orgChart1"/>
-    <dgm:cxn modelId="{6E5AA74D-1526-4320-A1A8-A521CAA15536}" type="presParOf" srcId="{3BB0E7B9-B16E-4BA5-B0C8-F9B5CA4403A9}" destId="{62F83636-57B9-481E-B7D7-8B7EBC51A031}" srcOrd="1" destOrd="0" presId="urn:microsoft.com/office/officeart/2005/8/layout/orgChart1"/>
-    <dgm:cxn modelId="{620E0DE4-A80A-406C-9D7E-690DC70A0D70}" type="presParOf" srcId="{0B83BE98-5973-462B-B494-38CC7DCD4B2A}" destId="{6D4AABB9-F199-4012-8DB4-0E35EDD2F2EE}" srcOrd="1" destOrd="0" presId="urn:microsoft.com/office/officeart/2005/8/layout/orgChart1"/>
-    <dgm:cxn modelId="{3CACEA29-0B8F-4A62-B3E4-3AAAEF611B21}" type="presParOf" srcId="{0B83BE98-5973-462B-B494-38CC7DCD4B2A}" destId="{A17094F6-7321-45AF-A9E9-763CEED9A98C}" srcOrd="2" destOrd="0" presId="urn:microsoft.com/office/officeart/2005/8/layout/orgChart1"/>
-    <dgm:cxn modelId="{6ACC0DA7-90AA-4597-B13A-C92A438086F2}" type="presParOf" srcId="{24135237-AA95-40CC-8D55-7379D530F205}" destId="{1256D7E3-FC8E-4DD7-B64E-2DF45B28EE68}" srcOrd="2" destOrd="0" presId="urn:microsoft.com/office/officeart/2005/8/layout/orgChart1"/>
-    <dgm:cxn modelId="{3DA7BF28-D125-403D-83DB-805B8C8F8F8D}" type="presParOf" srcId="{24135237-AA95-40CC-8D55-7379D530F205}" destId="{A911BC02-EC84-46DF-9265-BCA3A46E8485}" srcOrd="3" destOrd="0" presId="urn:microsoft.com/office/officeart/2005/8/layout/orgChart1"/>
-    <dgm:cxn modelId="{07C8CEDC-B2CB-4E21-AB59-163702FBBBBC}" type="presParOf" srcId="{A911BC02-EC84-46DF-9265-BCA3A46E8485}" destId="{848E46FE-0B1A-4527-B803-084CB693B761}" srcOrd="0" destOrd="0" presId="urn:microsoft.com/office/officeart/2005/8/layout/orgChart1"/>
-    <dgm:cxn modelId="{DE8B6D87-AC3A-4462-A4B7-4B7472980D38}" type="presParOf" srcId="{848E46FE-0B1A-4527-B803-084CB693B761}" destId="{AC413AD4-05E8-4882-B724-048726377750}" srcOrd="0" destOrd="0" presId="urn:microsoft.com/office/officeart/2005/8/layout/orgChart1"/>
-    <dgm:cxn modelId="{A84B752D-A941-44CE-8111-0FC5A23D0960}" type="presParOf" srcId="{848E46FE-0B1A-4527-B803-084CB693B761}" destId="{798AF196-C9E6-4068-8D9C-E6C02EBD0190}" srcOrd="1" destOrd="0" presId="urn:microsoft.com/office/officeart/2005/8/layout/orgChart1"/>
-    <dgm:cxn modelId="{20A2E6FB-6B86-477B-AE44-DE1324F8C37C}" type="presParOf" srcId="{A911BC02-EC84-46DF-9265-BCA3A46E8485}" destId="{FB1414F1-87DF-4193-9AFD-D188549BF35C}" srcOrd="1" destOrd="0" presId="urn:microsoft.com/office/officeart/2005/8/layout/orgChart1"/>
-    <dgm:cxn modelId="{EDE9BE62-332D-453F-A7CC-E9B75C347D1B}" type="presParOf" srcId="{A911BC02-EC84-46DF-9265-BCA3A46E8485}" destId="{56F7BEE1-0801-4561-A1A8-74A17C4AC6D4}" srcOrd="2" destOrd="0" presId="urn:microsoft.com/office/officeart/2005/8/layout/orgChart1"/>
-    <dgm:cxn modelId="{FCC36C02-1904-40CA-95EF-EE2EE1D831B2}" type="presParOf" srcId="{24135237-AA95-40CC-8D55-7379D530F205}" destId="{013CEFBA-B0C8-4E53-B75F-CB4965CD6E21}" srcOrd="4" destOrd="0" presId="urn:microsoft.com/office/officeart/2005/8/layout/orgChart1"/>
-    <dgm:cxn modelId="{876AD31F-BFA9-4145-9565-2AC4BD1953F5}" type="presParOf" srcId="{24135237-AA95-40CC-8D55-7379D530F205}" destId="{DCBBF33B-52CF-46CC-A0B2-E8977D2187BE}" srcOrd="5" destOrd="0" presId="urn:microsoft.com/office/officeart/2005/8/layout/orgChart1"/>
-    <dgm:cxn modelId="{8555D256-EBCF-4CD6-B043-6A575436D450}" type="presParOf" srcId="{DCBBF33B-52CF-46CC-A0B2-E8977D2187BE}" destId="{984C26F1-BB40-48EB-9CE4-DA51A85B5C97}" srcOrd="0" destOrd="0" presId="urn:microsoft.com/office/officeart/2005/8/layout/orgChart1"/>
-    <dgm:cxn modelId="{3EBED001-73D3-4C1C-94D4-C125D410DFC5}" type="presParOf" srcId="{984C26F1-BB40-48EB-9CE4-DA51A85B5C97}" destId="{CFFDF423-B662-42D5-91DA-0A745D4CA88E}" srcOrd="0" destOrd="0" presId="urn:microsoft.com/office/officeart/2005/8/layout/orgChart1"/>
-    <dgm:cxn modelId="{307968E6-B39C-4CF4-9D26-1527EFDE5072}" type="presParOf" srcId="{984C26F1-BB40-48EB-9CE4-DA51A85B5C97}" destId="{E6CB73C8-18AD-4E4D-AE69-1F66714D57E7}" srcOrd="1" destOrd="0" presId="urn:microsoft.com/office/officeart/2005/8/layout/orgChart1"/>
-    <dgm:cxn modelId="{17133F20-3425-4C05-969C-CD8F2931D799}" type="presParOf" srcId="{DCBBF33B-52CF-46CC-A0B2-E8977D2187BE}" destId="{059BADB8-6F32-456D-AABB-4F3ADBA8BDCA}" srcOrd="1" destOrd="0" presId="urn:microsoft.com/office/officeart/2005/8/layout/orgChart1"/>
-    <dgm:cxn modelId="{7198A0D4-48F8-483D-B402-5E5FAA28B267}" type="presParOf" srcId="{DCBBF33B-52CF-46CC-A0B2-E8977D2187BE}" destId="{43F8D388-FCB0-4EE3-8A4B-79922C2C8E21}" srcOrd="2" destOrd="0" presId="urn:microsoft.com/office/officeart/2005/8/layout/orgChart1"/>
-    <dgm:cxn modelId="{11DCC7DE-2658-4ACB-8D58-B13041E0847B}" type="presParOf" srcId="{24135237-AA95-40CC-8D55-7379D530F205}" destId="{A2F494B7-1FD7-47D3-91A2-9B488590CB64}" srcOrd="6" destOrd="0" presId="urn:microsoft.com/office/officeart/2005/8/layout/orgChart1"/>
-    <dgm:cxn modelId="{4614A382-20C6-4F61-B639-F6836D8A50D6}" type="presParOf" srcId="{24135237-AA95-40CC-8D55-7379D530F205}" destId="{942D12D0-7286-4578-A52A-ED57C25A6EA8}" srcOrd="7" destOrd="0" presId="urn:microsoft.com/office/officeart/2005/8/layout/orgChart1"/>
-    <dgm:cxn modelId="{06FC7638-1C67-4DC8-A03E-DE0C8A40840E}" type="presParOf" srcId="{942D12D0-7286-4578-A52A-ED57C25A6EA8}" destId="{4C12FC07-08D8-4152-9B70-86828C12CE3C}" srcOrd="0" destOrd="0" presId="urn:microsoft.com/office/officeart/2005/8/layout/orgChart1"/>
-    <dgm:cxn modelId="{37AAE3C1-0EA7-4C73-87A3-154653EB928B}" type="presParOf" srcId="{4C12FC07-08D8-4152-9B70-86828C12CE3C}" destId="{3C43E7A2-C899-4FF3-A54E-8B1DADF7F1D8}" srcOrd="0" destOrd="0" presId="urn:microsoft.com/office/officeart/2005/8/layout/orgChart1"/>
-    <dgm:cxn modelId="{C137F5E8-8FD0-408C-9F03-E775A369F2A8}" type="presParOf" srcId="{4C12FC07-08D8-4152-9B70-86828C12CE3C}" destId="{F2328742-AD42-44F6-93EE-FB64E22017C9}" srcOrd="1" destOrd="0" presId="urn:microsoft.com/office/officeart/2005/8/layout/orgChart1"/>
-    <dgm:cxn modelId="{59924A3A-AADB-4CB3-964F-3E4CEC29165F}" type="presParOf" srcId="{942D12D0-7286-4578-A52A-ED57C25A6EA8}" destId="{3E7CB4C0-EF69-4571-BE9E-9E7D8D715E0F}" srcOrd="1" destOrd="0" presId="urn:microsoft.com/office/officeart/2005/8/layout/orgChart1"/>
-    <dgm:cxn modelId="{AE4830F6-2591-45AB-A7D3-994ACCA155AD}" type="presParOf" srcId="{942D12D0-7286-4578-A52A-ED57C25A6EA8}" destId="{48C4B87E-BBAC-4F79-8E6A-65259ACA1AAE}" srcOrd="2" destOrd="0" presId="urn:microsoft.com/office/officeart/2005/8/layout/orgChart1"/>
-    <dgm:cxn modelId="{1C64F8A0-3EA7-4974-8EB1-1D558BCA4CFE}" type="presParOf" srcId="{24135237-AA95-40CC-8D55-7379D530F205}" destId="{58FCFA12-57FF-4DDE-AA78-FD5F24D44BE5}" srcOrd="8" destOrd="0" presId="urn:microsoft.com/office/officeart/2005/8/layout/orgChart1"/>
-    <dgm:cxn modelId="{CD25A402-5ECD-4CEC-B653-A8F07A37911B}" type="presParOf" srcId="{24135237-AA95-40CC-8D55-7379D530F205}" destId="{72474307-32C2-4117-8E3D-EE0ECD80D53D}" srcOrd="9" destOrd="0" presId="urn:microsoft.com/office/officeart/2005/8/layout/orgChart1"/>
-    <dgm:cxn modelId="{EC4E581F-FF43-4B48-9CE8-FE909228ED00}" type="presParOf" srcId="{72474307-32C2-4117-8E3D-EE0ECD80D53D}" destId="{2FB2C3AB-7758-4FF5-8545-55FF77F10D3D}" srcOrd="0" destOrd="0" presId="urn:microsoft.com/office/officeart/2005/8/layout/orgChart1"/>
-    <dgm:cxn modelId="{0911A0C5-B3C0-440A-89C8-25A329350CA7}" type="presParOf" srcId="{2FB2C3AB-7758-4FF5-8545-55FF77F10D3D}" destId="{2F56B4D2-400A-48F1-9F86-328A9D96FD6A}" srcOrd="0" destOrd="0" presId="urn:microsoft.com/office/officeart/2005/8/layout/orgChart1"/>
-    <dgm:cxn modelId="{1F9EFFBA-148D-486A-B8AF-3BDE3431E73A}" type="presParOf" srcId="{2FB2C3AB-7758-4FF5-8545-55FF77F10D3D}" destId="{EAAC0396-F5F9-4F12-82E3-06CCEE8D8411}" srcOrd="1" destOrd="0" presId="urn:microsoft.com/office/officeart/2005/8/layout/orgChart1"/>
-    <dgm:cxn modelId="{86460931-F8A7-4494-B5A1-47F73A5E7B96}" type="presParOf" srcId="{72474307-32C2-4117-8E3D-EE0ECD80D53D}" destId="{0D61F103-8929-4F11-9E60-27D82E013DEF}" srcOrd="1" destOrd="0" presId="urn:microsoft.com/office/officeart/2005/8/layout/orgChart1"/>
-    <dgm:cxn modelId="{1ADC90DF-6E63-4F4A-AA6E-F5DECF1E1421}" type="presParOf" srcId="{72474307-32C2-4117-8E3D-EE0ECD80D53D}" destId="{3F26119D-54AC-41DA-AE56-F972BE7B6A6A}" srcOrd="2" destOrd="0" presId="urn:microsoft.com/office/officeart/2005/8/layout/orgChart1"/>
-    <dgm:cxn modelId="{84D8537C-6929-4A4A-8089-55C4CB889057}" type="presParOf" srcId="{0979B790-F5A0-484F-9C19-9DCD80B1A17B}" destId="{BD6A3BA6-9041-4D9C-958C-9D129F5A8170}" srcOrd="2" destOrd="0" presId="urn:microsoft.com/office/officeart/2005/8/layout/orgChart1"/>
-    <dgm:cxn modelId="{863444FE-3595-4397-9EED-27EE448469D0}" type="presParOf" srcId="{0F70076E-522F-4981-BBB3-3A92AF6FA175}" destId="{97C1ADA8-C573-433C-A903-2B5AF2D11025}" srcOrd="4" destOrd="0" presId="urn:microsoft.com/office/officeart/2005/8/layout/orgChart1"/>
-    <dgm:cxn modelId="{E4E3FF40-9689-4787-8989-D737A0D9F1C0}" type="presParOf" srcId="{0F70076E-522F-4981-BBB3-3A92AF6FA175}" destId="{8C0D7482-2972-4DA2-B023-40CFC2A60796}" srcOrd="5" destOrd="0" presId="urn:microsoft.com/office/officeart/2005/8/layout/orgChart1"/>
-    <dgm:cxn modelId="{6676F202-D2AB-4CBF-85B9-E6A678462094}" type="presParOf" srcId="{8C0D7482-2972-4DA2-B023-40CFC2A60796}" destId="{4A015B71-FF6D-4FAA-A716-C83012191BDD}" srcOrd="0" destOrd="0" presId="urn:microsoft.com/office/officeart/2005/8/layout/orgChart1"/>
-    <dgm:cxn modelId="{76BF06D9-FB5A-4E19-8714-A8433A41A305}" type="presParOf" srcId="{4A015B71-FF6D-4FAA-A716-C83012191BDD}" destId="{E6677268-D00C-4D1B-A6D9-295F28778097}" srcOrd="0" destOrd="0" presId="urn:microsoft.com/office/officeart/2005/8/layout/orgChart1"/>
-    <dgm:cxn modelId="{456D6361-A746-43D6-98D2-DCDCDAC291BE}" type="presParOf" srcId="{4A015B71-FF6D-4FAA-A716-C83012191BDD}" destId="{2B0A4C06-23E2-4C10-ACD4-A1381D5956C7}" srcOrd="1" destOrd="0" presId="urn:microsoft.com/office/officeart/2005/8/layout/orgChart1"/>
-    <dgm:cxn modelId="{DB5846CC-1BD4-4C40-B0B2-BEC93FC43AE2}" type="presParOf" srcId="{8C0D7482-2972-4DA2-B023-40CFC2A60796}" destId="{D5A05807-EFB5-48D0-B488-8CD82056E20D}" srcOrd="1" destOrd="0" presId="urn:microsoft.com/office/officeart/2005/8/layout/orgChart1"/>
-    <dgm:cxn modelId="{C0965EB1-323F-4ABA-95F8-E07BE24CF732}" type="presParOf" srcId="{D5A05807-EFB5-48D0-B488-8CD82056E20D}" destId="{AC81D29A-1E8E-4858-9F79-82979B5F5404}" srcOrd="0" destOrd="0" presId="urn:microsoft.com/office/officeart/2005/8/layout/orgChart1"/>
-    <dgm:cxn modelId="{8BF8CD00-19A1-4240-98F1-F57DF4658FF4}" type="presParOf" srcId="{D5A05807-EFB5-48D0-B488-8CD82056E20D}" destId="{652DFB5C-3273-4EC7-8848-D514B4FB3C7E}" srcOrd="1" destOrd="0" presId="urn:microsoft.com/office/officeart/2005/8/layout/orgChart1"/>
-    <dgm:cxn modelId="{D76F3416-EF0B-4E4A-8DF8-104328140ABC}" type="presParOf" srcId="{652DFB5C-3273-4EC7-8848-D514B4FB3C7E}" destId="{C5039793-C0C4-431B-9489-EB9CBFBB1E93}" srcOrd="0" destOrd="0" presId="urn:microsoft.com/office/officeart/2005/8/layout/orgChart1"/>
-    <dgm:cxn modelId="{C07BCFD4-A789-4D3C-A8BC-5853D29E2065}" type="presParOf" srcId="{C5039793-C0C4-431B-9489-EB9CBFBB1E93}" destId="{99A7B5F4-03C8-4B46-A613-6DFFD2A72B9A}" srcOrd="0" destOrd="0" presId="urn:microsoft.com/office/officeart/2005/8/layout/orgChart1"/>
-    <dgm:cxn modelId="{B856469B-080F-46C0-8504-402A9BD02FFE}" type="presParOf" srcId="{C5039793-C0C4-431B-9489-EB9CBFBB1E93}" destId="{3DBEEB83-7DEB-44CB-AC9D-62897A2D4C10}" srcOrd="1" destOrd="0" presId="urn:microsoft.com/office/officeart/2005/8/layout/orgChart1"/>
-    <dgm:cxn modelId="{4BC3B81B-D51E-47FD-BE90-292E4BECB462}" type="presParOf" srcId="{652DFB5C-3273-4EC7-8848-D514B4FB3C7E}" destId="{F99B00C9-81B9-4BA5-A39E-BA82F9C24175}" srcOrd="1" destOrd="0" presId="urn:microsoft.com/office/officeart/2005/8/layout/orgChart1"/>
-    <dgm:cxn modelId="{8EC8873B-F349-41DA-B99F-C276C174E288}" type="presParOf" srcId="{652DFB5C-3273-4EC7-8848-D514B4FB3C7E}" destId="{CC932E70-E909-4F55-A8F6-09CEFCBF91DD}" srcOrd="2" destOrd="0" presId="urn:microsoft.com/office/officeart/2005/8/layout/orgChart1"/>
-    <dgm:cxn modelId="{7FE51BCE-9094-41DD-ABDD-047F78266FC7}" type="presParOf" srcId="{D5A05807-EFB5-48D0-B488-8CD82056E20D}" destId="{4936C0EE-735B-4022-A21D-F437E8C8FB2C}" srcOrd="2" destOrd="0" presId="urn:microsoft.com/office/officeart/2005/8/layout/orgChart1"/>
-    <dgm:cxn modelId="{6412B6D4-80A2-487D-8BB4-80EEB9DDDECB}" type="presParOf" srcId="{D5A05807-EFB5-48D0-B488-8CD82056E20D}" destId="{608E8B0C-6362-4D15-909F-248DA487C2BF}" srcOrd="3" destOrd="0" presId="urn:microsoft.com/office/officeart/2005/8/layout/orgChart1"/>
-    <dgm:cxn modelId="{822E64BA-3D55-4EAA-8269-705DCBD4F6A7}" type="presParOf" srcId="{608E8B0C-6362-4D15-909F-248DA487C2BF}" destId="{8D8984DA-558F-47D2-A944-909EE8F084F5}" srcOrd="0" destOrd="0" presId="urn:microsoft.com/office/officeart/2005/8/layout/orgChart1"/>
-    <dgm:cxn modelId="{90924C21-BFDC-481E-B53C-4A1AEC5BC893}" type="presParOf" srcId="{8D8984DA-558F-47D2-A944-909EE8F084F5}" destId="{15F2BC78-D50C-4AAD-8B4C-69F04EAC3A17}" srcOrd="0" destOrd="0" presId="urn:microsoft.com/office/officeart/2005/8/layout/orgChart1"/>
-    <dgm:cxn modelId="{2B96F1DD-2E7C-4251-A505-5CCE05DFB9A0}" type="presParOf" srcId="{8D8984DA-558F-47D2-A944-909EE8F084F5}" destId="{4F17F90F-8BD4-4804-A10D-0E0D98F92923}" srcOrd="1" destOrd="0" presId="urn:microsoft.com/office/officeart/2005/8/layout/orgChart1"/>
-    <dgm:cxn modelId="{BA06DF96-9D30-4316-900C-D15A284C7023}" type="presParOf" srcId="{608E8B0C-6362-4D15-909F-248DA487C2BF}" destId="{085F421D-D2A3-4832-8D90-1E627F07F0CE}" srcOrd="1" destOrd="0" presId="urn:microsoft.com/office/officeart/2005/8/layout/orgChart1"/>
-    <dgm:cxn modelId="{E8161DEA-CD68-47F7-BB01-10324C20D687}" type="presParOf" srcId="{608E8B0C-6362-4D15-909F-248DA487C2BF}" destId="{7E23741C-69CE-4B29-8C85-1E7293C3B5F4}" srcOrd="2" destOrd="0" presId="urn:microsoft.com/office/officeart/2005/8/layout/orgChart1"/>
-    <dgm:cxn modelId="{19C0594C-72D2-4C6E-A175-7814691A4B2C}" type="presParOf" srcId="{D5A05807-EFB5-48D0-B488-8CD82056E20D}" destId="{613C03D6-7054-4B73-96F2-78EDD8671AF2}" srcOrd="4" destOrd="0" presId="urn:microsoft.com/office/officeart/2005/8/layout/orgChart1"/>
-    <dgm:cxn modelId="{8FD4CE8A-7A49-41B9-BEB5-E458FCEBDD04}" type="presParOf" srcId="{D5A05807-EFB5-48D0-B488-8CD82056E20D}" destId="{FAF718D9-CE6F-4E63-BA1F-23100B0595C4}" srcOrd="5" destOrd="0" presId="urn:microsoft.com/office/officeart/2005/8/layout/orgChart1"/>
-    <dgm:cxn modelId="{1630195A-FD06-4797-BAD6-40DBF70F5DF7}" type="presParOf" srcId="{FAF718D9-CE6F-4E63-BA1F-23100B0595C4}" destId="{17C91B4C-F0E4-4024-A0F5-14512A7F497C}" srcOrd="0" destOrd="0" presId="urn:microsoft.com/office/officeart/2005/8/layout/orgChart1"/>
-    <dgm:cxn modelId="{2ED6790E-5752-4A30-BF2F-70B8578DD863}" type="presParOf" srcId="{17C91B4C-F0E4-4024-A0F5-14512A7F497C}" destId="{5EE94A07-DE5A-4F7A-A8DD-16D552E2D98E}" srcOrd="0" destOrd="0" presId="urn:microsoft.com/office/officeart/2005/8/layout/orgChart1"/>
-    <dgm:cxn modelId="{7EF6CE8A-8534-4C2B-A045-EC5B12F8CCA0}" type="presParOf" srcId="{17C91B4C-F0E4-4024-A0F5-14512A7F497C}" destId="{57F61604-BE15-4362-B346-71D638A88099}" srcOrd="1" destOrd="0" presId="urn:microsoft.com/office/officeart/2005/8/layout/orgChart1"/>
-    <dgm:cxn modelId="{6C096C4D-293C-4F5D-80ED-968BA7E8C8F7}" type="presParOf" srcId="{FAF718D9-CE6F-4E63-BA1F-23100B0595C4}" destId="{959171F2-E871-47B5-97FB-8A6260020CC0}" srcOrd="1" destOrd="0" presId="urn:microsoft.com/office/officeart/2005/8/layout/orgChart1"/>
-    <dgm:cxn modelId="{28B095F6-C27F-462A-B2BB-81F135A70B1D}" type="presParOf" srcId="{FAF718D9-CE6F-4E63-BA1F-23100B0595C4}" destId="{F80890A4-215C-4D2A-B4C8-B399A6109114}" srcOrd="2" destOrd="0" presId="urn:microsoft.com/office/officeart/2005/8/layout/orgChart1"/>
-    <dgm:cxn modelId="{ED0CF9CD-DA1F-46E9-819D-6DC79342E79A}" type="presParOf" srcId="{D5A05807-EFB5-48D0-B488-8CD82056E20D}" destId="{FD7D4D9F-8B82-4134-A440-E709162FB101}" srcOrd="6" destOrd="0" presId="urn:microsoft.com/office/officeart/2005/8/layout/orgChart1"/>
-    <dgm:cxn modelId="{C9E99F66-4E73-4DAD-B52C-6E31F79CC1D8}" type="presParOf" srcId="{D5A05807-EFB5-48D0-B488-8CD82056E20D}" destId="{5E4A1D37-BFD2-4AEA-A2E8-770F037C952F}" srcOrd="7" destOrd="0" presId="urn:microsoft.com/office/officeart/2005/8/layout/orgChart1"/>
-    <dgm:cxn modelId="{7AB555D9-436C-4633-877D-C8DAB32AFAEA}" type="presParOf" srcId="{5E4A1D37-BFD2-4AEA-A2E8-770F037C952F}" destId="{51BD2DFE-02EC-4DB1-A7F1-186D7E5AA6AC}" srcOrd="0" destOrd="0" presId="urn:microsoft.com/office/officeart/2005/8/layout/orgChart1"/>
-    <dgm:cxn modelId="{17CF637A-0FE3-4B60-8E8F-B3CAAC2E27D6}" type="presParOf" srcId="{51BD2DFE-02EC-4DB1-A7F1-186D7E5AA6AC}" destId="{641A9226-B231-4E8E-9C55-F68651D94D4E}" srcOrd="0" destOrd="0" presId="urn:microsoft.com/office/officeart/2005/8/layout/orgChart1"/>
-    <dgm:cxn modelId="{337E8883-326D-4B5A-9AA5-4CD08EE51E7C}" type="presParOf" srcId="{51BD2DFE-02EC-4DB1-A7F1-186D7E5AA6AC}" destId="{03285AB4-389B-4A8E-A739-E4FB594C24BF}" srcOrd="1" destOrd="0" presId="urn:microsoft.com/office/officeart/2005/8/layout/orgChart1"/>
-    <dgm:cxn modelId="{F9AC45AC-18AE-4A46-82C6-A8CDC6A3FC3B}" type="presParOf" srcId="{5E4A1D37-BFD2-4AEA-A2E8-770F037C952F}" destId="{E334A79F-86F5-4B5C-B6C7-03E88BFA55C9}" srcOrd="1" destOrd="0" presId="urn:microsoft.com/office/officeart/2005/8/layout/orgChart1"/>
-    <dgm:cxn modelId="{35074C21-EC30-4DCA-92EC-235AAFF1F8EE}" type="presParOf" srcId="{5E4A1D37-BFD2-4AEA-A2E8-770F037C952F}" destId="{085F2607-B90B-46C0-86AE-FC22EF661656}" srcOrd="2" destOrd="0" presId="urn:microsoft.com/office/officeart/2005/8/layout/orgChart1"/>
-    <dgm:cxn modelId="{2D936C48-6A64-47CE-A934-09C6D0E34FDF}" type="presParOf" srcId="{D5A05807-EFB5-48D0-B488-8CD82056E20D}" destId="{539C9AB9-A71B-47D2-BAFA-A26EF16D35E9}" srcOrd="8" destOrd="0" presId="urn:microsoft.com/office/officeart/2005/8/layout/orgChart1"/>
-    <dgm:cxn modelId="{9E22B3EB-2486-43C1-8615-2D48B2C6535D}" type="presParOf" srcId="{D5A05807-EFB5-48D0-B488-8CD82056E20D}" destId="{00A21371-1360-4E0E-A0CF-64B2CA81844B}" srcOrd="9" destOrd="0" presId="urn:microsoft.com/office/officeart/2005/8/layout/orgChart1"/>
-    <dgm:cxn modelId="{796BFFFE-8F88-4EBF-9B8C-794823522EDB}" type="presParOf" srcId="{00A21371-1360-4E0E-A0CF-64B2CA81844B}" destId="{5D620067-97CA-4684-AA9A-ED49BECC6B50}" srcOrd="0" destOrd="0" presId="urn:microsoft.com/office/officeart/2005/8/layout/orgChart1"/>
-    <dgm:cxn modelId="{A438D814-262F-4CAA-9F96-452B639AFCEB}" type="presParOf" srcId="{5D620067-97CA-4684-AA9A-ED49BECC6B50}" destId="{E3166F7C-DF17-441D-9FD5-AE90B21D5054}" srcOrd="0" destOrd="0" presId="urn:microsoft.com/office/officeart/2005/8/layout/orgChart1"/>
-    <dgm:cxn modelId="{70F6E45E-D5E7-49AE-B62D-698A15E42C85}" type="presParOf" srcId="{5D620067-97CA-4684-AA9A-ED49BECC6B50}" destId="{D5BAEF3F-BD35-4D7E-A4FF-F30965920AFA}" srcOrd="1" destOrd="0" presId="urn:microsoft.com/office/officeart/2005/8/layout/orgChart1"/>
-    <dgm:cxn modelId="{7D80FEEF-43F3-4DD3-9252-D3E31BE8B652}" type="presParOf" srcId="{00A21371-1360-4E0E-A0CF-64B2CA81844B}" destId="{954DE4C5-A326-4E49-BC70-C56A49102543}" srcOrd="1" destOrd="0" presId="urn:microsoft.com/office/officeart/2005/8/layout/orgChart1"/>
-    <dgm:cxn modelId="{9D8972C0-5E79-46C8-B389-CE684A2106EE}" type="presParOf" srcId="{00A21371-1360-4E0E-A0CF-64B2CA81844B}" destId="{93110726-E6BB-43BB-89D2-78B96232F10A}" srcOrd="2" destOrd="0" presId="urn:microsoft.com/office/officeart/2005/8/layout/orgChart1"/>
-    <dgm:cxn modelId="{E352F417-D81B-4937-A1DF-82F32AE699C5}" type="presParOf" srcId="{D5A05807-EFB5-48D0-B488-8CD82056E20D}" destId="{41D8D129-29D8-4385-B786-894926FEDC42}" srcOrd="10" destOrd="0" presId="urn:microsoft.com/office/officeart/2005/8/layout/orgChart1"/>
-    <dgm:cxn modelId="{29447C93-C8FD-48D8-AFD3-7488EAA14085}" type="presParOf" srcId="{D5A05807-EFB5-48D0-B488-8CD82056E20D}" destId="{56B75CC1-3BE4-4933-86A4-AD5BDB483D09}" srcOrd="11" destOrd="0" presId="urn:microsoft.com/office/officeart/2005/8/layout/orgChart1"/>
-    <dgm:cxn modelId="{986D774A-CF9A-42D0-A280-22E8B5FE5961}" type="presParOf" srcId="{56B75CC1-3BE4-4933-86A4-AD5BDB483D09}" destId="{989F04EF-9BC1-4B78-83E1-155E82FA04DB}" srcOrd="0" destOrd="0" presId="urn:microsoft.com/office/officeart/2005/8/layout/orgChart1"/>
-    <dgm:cxn modelId="{47882F63-9003-4DB6-BD92-8419B024C225}" type="presParOf" srcId="{989F04EF-9BC1-4B78-83E1-155E82FA04DB}" destId="{92C0FB43-53F4-4321-BEF9-66199300F0E8}" srcOrd="0" destOrd="0" presId="urn:microsoft.com/office/officeart/2005/8/layout/orgChart1"/>
-    <dgm:cxn modelId="{18E1B9BE-573C-4CB4-97E6-9B37DB2F3A36}" type="presParOf" srcId="{989F04EF-9BC1-4B78-83E1-155E82FA04DB}" destId="{D9ED388C-CEBD-4853-9A3E-C27037FF2C56}" srcOrd="1" destOrd="0" presId="urn:microsoft.com/office/officeart/2005/8/layout/orgChart1"/>
-    <dgm:cxn modelId="{9DAE8C41-15B2-4A79-8EFF-11EDD71A38A8}" type="presParOf" srcId="{56B75CC1-3BE4-4933-86A4-AD5BDB483D09}" destId="{2101D05F-39FA-4E10-8C5C-A05734941020}" srcOrd="1" destOrd="0" presId="urn:microsoft.com/office/officeart/2005/8/layout/orgChart1"/>
-    <dgm:cxn modelId="{F67C7595-FE0B-4978-9654-5B61E52BDB16}" type="presParOf" srcId="{56B75CC1-3BE4-4933-86A4-AD5BDB483D09}" destId="{659C28F5-4CB8-4027-B9BA-615248508F5C}" srcOrd="2" destOrd="0" presId="urn:microsoft.com/office/officeart/2005/8/layout/orgChart1"/>
-    <dgm:cxn modelId="{B3D27CCF-01FE-4A48-A338-4A1F8122CDBF}" type="presParOf" srcId="{D5A05807-EFB5-48D0-B488-8CD82056E20D}" destId="{5C2972FE-C97E-42B6-9A79-1CF8DC5B6AE4}" srcOrd="12" destOrd="0" presId="urn:microsoft.com/office/officeart/2005/8/layout/orgChart1"/>
-    <dgm:cxn modelId="{5D905910-69A7-4FDB-A424-91A94781D211}" type="presParOf" srcId="{D5A05807-EFB5-48D0-B488-8CD82056E20D}" destId="{029DB9A8-AFD4-472F-9968-B633CD346629}" srcOrd="13" destOrd="0" presId="urn:microsoft.com/office/officeart/2005/8/layout/orgChart1"/>
-    <dgm:cxn modelId="{6CD28363-F965-46B2-988D-040209CDEFE7}" type="presParOf" srcId="{029DB9A8-AFD4-472F-9968-B633CD346629}" destId="{BDBCFFDF-4FA0-4430-A44A-82B37C77E4AF}" srcOrd="0" destOrd="0" presId="urn:microsoft.com/office/officeart/2005/8/layout/orgChart1"/>
-    <dgm:cxn modelId="{191780FF-646C-4502-ACCE-1BF81D5ECE31}" type="presParOf" srcId="{BDBCFFDF-4FA0-4430-A44A-82B37C77E4AF}" destId="{BF212140-F00B-41BB-95FA-AB60DEA3AD26}" srcOrd="0" destOrd="0" presId="urn:microsoft.com/office/officeart/2005/8/layout/orgChart1"/>
-    <dgm:cxn modelId="{DFE18972-0741-43FB-95C1-6135EAB42136}" type="presParOf" srcId="{BDBCFFDF-4FA0-4430-A44A-82B37C77E4AF}" destId="{586BD3CC-D024-49AE-98A9-57447680C793}" srcOrd="1" destOrd="0" presId="urn:microsoft.com/office/officeart/2005/8/layout/orgChart1"/>
-    <dgm:cxn modelId="{FD07FDE6-861D-4866-BA3F-BC45BB719D27}" type="presParOf" srcId="{029DB9A8-AFD4-472F-9968-B633CD346629}" destId="{6D4B136B-BD17-4ED1-B616-FBD7159E18F9}" srcOrd="1" destOrd="0" presId="urn:microsoft.com/office/officeart/2005/8/layout/orgChart1"/>
-    <dgm:cxn modelId="{3E36793E-6001-4B88-891A-2AB5E5969E7F}" type="presParOf" srcId="{029DB9A8-AFD4-472F-9968-B633CD346629}" destId="{B1ECB62F-82BA-4FB2-A8C8-FC69141DD972}" srcOrd="2" destOrd="0" presId="urn:microsoft.com/office/officeart/2005/8/layout/orgChart1"/>
-    <dgm:cxn modelId="{C4D211F2-80EB-4623-BE3E-C457FD6DE7F7}" type="presParOf" srcId="{8C0D7482-2972-4DA2-B023-40CFC2A60796}" destId="{05C65E83-A4AE-4230-99CF-08B8C80E012D}" srcOrd="2" destOrd="0" presId="urn:microsoft.com/office/officeart/2005/8/layout/orgChart1"/>
-    <dgm:cxn modelId="{7CDA95A4-6A28-4FE5-A7CC-DA5016BAEB42}" type="presParOf" srcId="{0F70076E-522F-4981-BBB3-3A92AF6FA175}" destId="{1F31A3CC-47E9-4C73-8E01-7B95861616D0}" srcOrd="6" destOrd="0" presId="urn:microsoft.com/office/officeart/2005/8/layout/orgChart1"/>
-    <dgm:cxn modelId="{7394EB3F-79F7-419F-96BD-84A3C3DC55A1}" type="presParOf" srcId="{0F70076E-522F-4981-BBB3-3A92AF6FA175}" destId="{5D0702A5-2294-407F-A843-E9F67DA31609}" srcOrd="7" destOrd="0" presId="urn:microsoft.com/office/officeart/2005/8/layout/orgChart1"/>
-    <dgm:cxn modelId="{925F783A-1A43-4D05-A3AD-4ABD942DA9E6}" type="presParOf" srcId="{5D0702A5-2294-407F-A843-E9F67DA31609}" destId="{494DEB7D-4C52-41CF-ABB7-B9186E98D3F4}" srcOrd="0" destOrd="0" presId="urn:microsoft.com/office/officeart/2005/8/layout/orgChart1"/>
-    <dgm:cxn modelId="{47734986-149A-47AF-B8E9-BDC167402050}" type="presParOf" srcId="{494DEB7D-4C52-41CF-ABB7-B9186E98D3F4}" destId="{88E42A67-50A6-46C1-A655-A67481AF8CF9}" srcOrd="0" destOrd="0" presId="urn:microsoft.com/office/officeart/2005/8/layout/orgChart1"/>
-    <dgm:cxn modelId="{8F0D220E-6A2B-4772-B760-50B720AF2631}" type="presParOf" srcId="{494DEB7D-4C52-41CF-ABB7-B9186E98D3F4}" destId="{4408F1D1-8DD2-418C-ABAE-49A9C1656FFB}" srcOrd="1" destOrd="0" presId="urn:microsoft.com/office/officeart/2005/8/layout/orgChart1"/>
-    <dgm:cxn modelId="{EC367EA2-2DBA-45EA-84E4-7ED62D25908A}" type="presParOf" srcId="{5D0702A5-2294-407F-A843-E9F67DA31609}" destId="{733B18DE-382D-4FD9-937B-11CAD0E93941}" srcOrd="1" destOrd="0" presId="urn:microsoft.com/office/officeart/2005/8/layout/orgChart1"/>
-    <dgm:cxn modelId="{BBE2AA28-B956-4540-A7FC-B2A5D08B12B8}" type="presParOf" srcId="{5D0702A5-2294-407F-A843-E9F67DA31609}" destId="{1D577550-0651-4C2E-A262-4BCC1F2C91C0}" srcOrd="2" destOrd="0" presId="urn:microsoft.com/office/officeart/2005/8/layout/orgChart1"/>
-    <dgm:cxn modelId="{9EDC9FA6-0E55-41E0-9881-5DAAD91AD15F}" type="presParOf" srcId="{0F70076E-522F-4981-BBB3-3A92AF6FA175}" destId="{C33C7A6C-C6C4-41AC-8DE1-8DDEFEB60920}" srcOrd="8" destOrd="0" presId="urn:microsoft.com/office/officeart/2005/8/layout/orgChart1"/>
-    <dgm:cxn modelId="{90264A09-4C9B-4777-B2C6-5D2D7AB611E8}" type="presParOf" srcId="{0F70076E-522F-4981-BBB3-3A92AF6FA175}" destId="{5D513A80-7CAD-4D4B-B0AB-4A43A3DAE6F5}" srcOrd="9" destOrd="0" presId="urn:microsoft.com/office/officeart/2005/8/layout/orgChart1"/>
-    <dgm:cxn modelId="{DA1AABBA-C65D-4BBF-89F0-1B281F9DD513}" type="presParOf" srcId="{5D513A80-7CAD-4D4B-B0AB-4A43A3DAE6F5}" destId="{0CB56511-5D56-4220-AAA8-E6B351624CD4}" srcOrd="0" destOrd="0" presId="urn:microsoft.com/office/officeart/2005/8/layout/orgChart1"/>
-    <dgm:cxn modelId="{25AEC4F0-BDC5-49C5-9150-CEA2910D32D0}" type="presParOf" srcId="{0CB56511-5D56-4220-AAA8-E6B351624CD4}" destId="{A3596C5C-D5BF-4D1F-99EE-77880EC19FC8}" srcOrd="0" destOrd="0" presId="urn:microsoft.com/office/officeart/2005/8/layout/orgChart1"/>
-    <dgm:cxn modelId="{78736C50-E694-405B-B874-F885123560A9}" type="presParOf" srcId="{0CB56511-5D56-4220-AAA8-E6B351624CD4}" destId="{B6A114D4-4B75-4F1E-A379-E402CD10E6C4}" srcOrd="1" destOrd="0" presId="urn:microsoft.com/office/officeart/2005/8/layout/orgChart1"/>
-    <dgm:cxn modelId="{20BDAE51-0B16-487C-BE46-F09971E48ECB}" type="presParOf" srcId="{5D513A80-7CAD-4D4B-B0AB-4A43A3DAE6F5}" destId="{B553E628-A975-4BD3-A2F3-84861B4D6D9E}" srcOrd="1" destOrd="0" presId="urn:microsoft.com/office/officeart/2005/8/layout/orgChart1"/>
-    <dgm:cxn modelId="{D357C81A-F3AF-497C-93BD-CFC8B37AF4B9}" type="presParOf" srcId="{B553E628-A975-4BD3-A2F3-84861B4D6D9E}" destId="{E9FA3E35-E17C-402A-9F06-8A140AF13D6A}" srcOrd="0" destOrd="0" presId="urn:microsoft.com/office/officeart/2005/8/layout/orgChart1"/>
-    <dgm:cxn modelId="{C0A197D7-1F88-4FE4-9D12-ABC4C9134745}" type="presParOf" srcId="{B553E628-A975-4BD3-A2F3-84861B4D6D9E}" destId="{BBB7AA51-10E3-42EA-8B26-E059F852E331}" srcOrd="1" destOrd="0" presId="urn:microsoft.com/office/officeart/2005/8/layout/orgChart1"/>
-    <dgm:cxn modelId="{9EAF1EA3-3ED3-42C4-9F21-3A8E8D8549CC}" type="presParOf" srcId="{BBB7AA51-10E3-42EA-8B26-E059F852E331}" destId="{7873E1F9-1199-4CEE-8D9D-22DD60D218C3}" srcOrd="0" destOrd="0" presId="urn:microsoft.com/office/officeart/2005/8/layout/orgChart1"/>
-    <dgm:cxn modelId="{A2493B86-5F88-4131-91EF-3F2EF4A8EE27}" type="presParOf" srcId="{7873E1F9-1199-4CEE-8D9D-22DD60D218C3}" destId="{37209606-A253-48BC-A588-886B49BABBD1}" srcOrd="0" destOrd="0" presId="urn:microsoft.com/office/officeart/2005/8/layout/orgChart1"/>
-    <dgm:cxn modelId="{78224644-7B82-4F97-8496-41654998A309}" type="presParOf" srcId="{7873E1F9-1199-4CEE-8D9D-22DD60D218C3}" destId="{08D8DD80-F8DB-42D4-8B5F-8F3E6B33839A}" srcOrd="1" destOrd="0" presId="urn:microsoft.com/office/officeart/2005/8/layout/orgChart1"/>
-    <dgm:cxn modelId="{0086BBF0-E236-4A1D-A9A9-74720ED408E2}" type="presParOf" srcId="{BBB7AA51-10E3-42EA-8B26-E059F852E331}" destId="{5F733385-5AF5-4C90-8219-3DCF80FDD410}" srcOrd="1" destOrd="0" presId="urn:microsoft.com/office/officeart/2005/8/layout/orgChart1"/>
-    <dgm:cxn modelId="{C4EC457D-07D6-4F05-8E08-32845D859D03}" type="presParOf" srcId="{BBB7AA51-10E3-42EA-8B26-E059F852E331}" destId="{7EBD43EB-B113-4E7B-B839-28889D8C15B3}" srcOrd="2" destOrd="0" presId="urn:microsoft.com/office/officeart/2005/8/layout/orgChart1"/>
-    <dgm:cxn modelId="{51F7C70A-494E-4583-BFA1-082BDCA1F652}" type="presParOf" srcId="{B553E628-A975-4BD3-A2F3-84861B4D6D9E}" destId="{90856F93-6928-4F29-A715-1CCE16DEB8CE}" srcOrd="2" destOrd="0" presId="urn:microsoft.com/office/officeart/2005/8/layout/orgChart1"/>
-    <dgm:cxn modelId="{26B7A735-0CE1-433A-BB4F-780216C17589}" type="presParOf" srcId="{B553E628-A975-4BD3-A2F3-84861B4D6D9E}" destId="{6436DFFC-DB5F-43AF-944B-A8500EA79D89}" srcOrd="3" destOrd="0" presId="urn:microsoft.com/office/officeart/2005/8/layout/orgChart1"/>
-    <dgm:cxn modelId="{3C038109-2CD0-4253-98D0-E204E7E50D6C}" type="presParOf" srcId="{6436DFFC-DB5F-43AF-944B-A8500EA79D89}" destId="{06B6B56B-26F1-4A18-ABBB-DE7D12578495}" srcOrd="0" destOrd="0" presId="urn:microsoft.com/office/officeart/2005/8/layout/orgChart1"/>
-    <dgm:cxn modelId="{09C29A56-4253-4083-AFF0-EC763B0A76F4}" type="presParOf" srcId="{06B6B56B-26F1-4A18-ABBB-DE7D12578495}" destId="{ADD27B8D-46D3-4588-BB73-49AC77C35FF6}" srcOrd="0" destOrd="0" presId="urn:microsoft.com/office/officeart/2005/8/layout/orgChart1"/>
-    <dgm:cxn modelId="{209E04AA-1327-4607-88C1-5CB462D11C57}" type="presParOf" srcId="{06B6B56B-26F1-4A18-ABBB-DE7D12578495}" destId="{B8EF8860-201E-4A47-880F-FE1C62264548}" srcOrd="1" destOrd="0" presId="urn:microsoft.com/office/officeart/2005/8/layout/orgChart1"/>
-    <dgm:cxn modelId="{7E623334-8DDF-4A67-91F0-DC7FD7E4922C}" type="presParOf" srcId="{6436DFFC-DB5F-43AF-944B-A8500EA79D89}" destId="{22C2C446-3698-44EA-8A84-27402E150089}" srcOrd="1" destOrd="0" presId="urn:microsoft.com/office/officeart/2005/8/layout/orgChart1"/>
-    <dgm:cxn modelId="{9444B271-6E45-4154-8EFC-D3EFE4599E1A}" type="presParOf" srcId="{6436DFFC-DB5F-43AF-944B-A8500EA79D89}" destId="{763C1F19-DB7D-4C8C-A033-C5C8C7FDEA4B}" srcOrd="2" destOrd="0" presId="urn:microsoft.com/office/officeart/2005/8/layout/orgChart1"/>
-    <dgm:cxn modelId="{16F92F29-DCDA-4D33-8F9A-3C5856EC434C}" type="presParOf" srcId="{B553E628-A975-4BD3-A2F3-84861B4D6D9E}" destId="{8AAA2FD4-9B65-444C-904F-66481EA57F57}" srcOrd="4" destOrd="0" presId="urn:microsoft.com/office/officeart/2005/8/layout/orgChart1"/>
-    <dgm:cxn modelId="{56DFB7F1-7EF2-4209-ABED-C1DA2C23B292}" type="presParOf" srcId="{B553E628-A975-4BD3-A2F3-84861B4D6D9E}" destId="{7C1FDA1D-55AA-4551-BB92-896CFDA521A9}" srcOrd="5" destOrd="0" presId="urn:microsoft.com/office/officeart/2005/8/layout/orgChart1"/>
-    <dgm:cxn modelId="{37E78161-E4A2-43C6-8F7A-F24582DBEC6D}" type="presParOf" srcId="{7C1FDA1D-55AA-4551-BB92-896CFDA521A9}" destId="{D47FDC61-E5F3-412C-A22E-40F8898C43E2}" srcOrd="0" destOrd="0" presId="urn:microsoft.com/office/officeart/2005/8/layout/orgChart1"/>
-    <dgm:cxn modelId="{92D7288C-A39B-4BA2-8E03-9B404FE11F5A}" type="presParOf" srcId="{D47FDC61-E5F3-412C-A22E-40F8898C43E2}" destId="{95757365-1776-4A05-B177-ECC651A46341}" srcOrd="0" destOrd="0" presId="urn:microsoft.com/office/officeart/2005/8/layout/orgChart1"/>
-    <dgm:cxn modelId="{9E3F6775-C5FF-40E0-AFCE-339C9EBD1ACC}" type="presParOf" srcId="{D47FDC61-E5F3-412C-A22E-40F8898C43E2}" destId="{E522034E-B4F4-45A6-9472-9FE4651F335F}" srcOrd="1" destOrd="0" presId="urn:microsoft.com/office/officeart/2005/8/layout/orgChart1"/>
-    <dgm:cxn modelId="{CAC6F328-BBAB-4E02-AE24-D12AABA0CE7F}" type="presParOf" srcId="{7C1FDA1D-55AA-4551-BB92-896CFDA521A9}" destId="{26CE5E99-6453-4849-BB74-3464E366B986}" srcOrd="1" destOrd="0" presId="urn:microsoft.com/office/officeart/2005/8/layout/orgChart1"/>
-    <dgm:cxn modelId="{17CA6747-A396-4BD8-85DD-B900624014DB}" type="presParOf" srcId="{7C1FDA1D-55AA-4551-BB92-896CFDA521A9}" destId="{98613811-8BDB-4F41-8C07-CEF0BB115AFC}" srcOrd="2" destOrd="0" presId="urn:microsoft.com/office/officeart/2005/8/layout/orgChart1"/>
-    <dgm:cxn modelId="{1D167210-A8F5-4878-977A-128F5315883A}" type="presParOf" srcId="{B553E628-A975-4BD3-A2F3-84861B4D6D9E}" destId="{4E5E3395-7D78-4F0F-8BA4-0CA66D4382A3}" srcOrd="6" destOrd="0" presId="urn:microsoft.com/office/officeart/2005/8/layout/orgChart1"/>
-    <dgm:cxn modelId="{12284A45-C17C-4C2B-B243-C884771BCD6E}" type="presParOf" srcId="{B553E628-A975-4BD3-A2F3-84861B4D6D9E}" destId="{1F784A67-4A0D-4B84-8052-896486C4E215}" srcOrd="7" destOrd="0" presId="urn:microsoft.com/office/officeart/2005/8/layout/orgChart1"/>
-    <dgm:cxn modelId="{EB323DED-1BEA-40A9-9541-930F4A63DD98}" type="presParOf" srcId="{1F784A67-4A0D-4B84-8052-896486C4E215}" destId="{A0DEF0D8-3C17-4B5F-94A6-FBD4EF2F5216}" srcOrd="0" destOrd="0" presId="urn:microsoft.com/office/officeart/2005/8/layout/orgChart1"/>
-    <dgm:cxn modelId="{4C9BD7D0-001A-4182-A2F8-E74914B28C57}" type="presParOf" srcId="{A0DEF0D8-3C17-4B5F-94A6-FBD4EF2F5216}" destId="{4304F539-04CE-41DE-AB0A-040F37901232}" srcOrd="0" destOrd="0" presId="urn:microsoft.com/office/officeart/2005/8/layout/orgChart1"/>
-    <dgm:cxn modelId="{2C05D7E5-4AD9-4F5F-96C0-12E0A3414269}" type="presParOf" srcId="{A0DEF0D8-3C17-4B5F-94A6-FBD4EF2F5216}" destId="{C0E743B2-38B4-4FFD-8B35-ADA7FA1431B1}" srcOrd="1" destOrd="0" presId="urn:microsoft.com/office/officeart/2005/8/layout/orgChart1"/>
-    <dgm:cxn modelId="{911F7A3D-8B5E-453A-970F-6D2AD3AA9194}" type="presParOf" srcId="{1F784A67-4A0D-4B84-8052-896486C4E215}" destId="{FC49F405-2879-4CC0-9F73-D60640EE0BBC}" srcOrd="1" destOrd="0" presId="urn:microsoft.com/office/officeart/2005/8/layout/orgChart1"/>
-    <dgm:cxn modelId="{FC091115-5CBD-478A-A092-DE99E27EDBBD}" type="presParOf" srcId="{1F784A67-4A0D-4B84-8052-896486C4E215}" destId="{7456C37D-35F3-485A-A464-CBB0771448D8}" srcOrd="2" destOrd="0" presId="urn:microsoft.com/office/officeart/2005/8/layout/orgChart1"/>
-    <dgm:cxn modelId="{FD789618-ECCA-4BBB-87E1-9F7BAA8D5592}" type="presParOf" srcId="{B553E628-A975-4BD3-A2F3-84861B4D6D9E}" destId="{0A62653C-0DF8-4EDF-A01B-23209F9F26F9}" srcOrd="8" destOrd="0" presId="urn:microsoft.com/office/officeart/2005/8/layout/orgChart1"/>
-    <dgm:cxn modelId="{2F30BE76-A6AF-4AD6-B331-A6B65AA17AE2}" type="presParOf" srcId="{B553E628-A975-4BD3-A2F3-84861B4D6D9E}" destId="{47C9178E-3EEA-40E0-B027-F05750A06937}" srcOrd="9" destOrd="0" presId="urn:microsoft.com/office/officeart/2005/8/layout/orgChart1"/>
-    <dgm:cxn modelId="{4B03ECC4-F632-4320-AD02-BC7B53373CD2}" type="presParOf" srcId="{47C9178E-3EEA-40E0-B027-F05750A06937}" destId="{955E1EFA-A7A2-4F2B-9353-8FB58EA2090B}" srcOrd="0" destOrd="0" presId="urn:microsoft.com/office/officeart/2005/8/layout/orgChart1"/>
-    <dgm:cxn modelId="{A850776C-3756-4D7D-984A-7D9E519967C9}" type="presParOf" srcId="{955E1EFA-A7A2-4F2B-9353-8FB58EA2090B}" destId="{9C2D6E1B-1D6A-40AE-936F-284B7321FF42}" srcOrd="0" destOrd="0" presId="urn:microsoft.com/office/officeart/2005/8/layout/orgChart1"/>
-    <dgm:cxn modelId="{4AB0F4D5-547A-4645-9466-1C8E0DEB77F9}" type="presParOf" srcId="{955E1EFA-A7A2-4F2B-9353-8FB58EA2090B}" destId="{3596B5AD-F16B-4ED3-96AA-D3FE4FDF760F}" srcOrd="1" destOrd="0" presId="urn:microsoft.com/office/officeart/2005/8/layout/orgChart1"/>
-    <dgm:cxn modelId="{6F4FE9A8-15D6-42E5-B58C-7B81C845A119}" type="presParOf" srcId="{47C9178E-3EEA-40E0-B027-F05750A06937}" destId="{51F537C6-91CF-4569-9353-B9FDDB8E0EFB}" srcOrd="1" destOrd="0" presId="urn:microsoft.com/office/officeart/2005/8/layout/orgChart1"/>
-    <dgm:cxn modelId="{66019837-6469-4073-9B4F-44CD260FB463}" type="presParOf" srcId="{47C9178E-3EEA-40E0-B027-F05750A06937}" destId="{D71F5B4E-06A2-4606-8DFE-437ACD46F4D5}" srcOrd="2" destOrd="0" presId="urn:microsoft.com/office/officeart/2005/8/layout/orgChart1"/>
-    <dgm:cxn modelId="{3AC7995A-457D-461D-A1AC-634910D90665}" type="presParOf" srcId="{5D513A80-7CAD-4D4B-B0AB-4A43A3DAE6F5}" destId="{E1F27DF0-6AED-4E08-865B-D4D290E65E15}" srcOrd="2" destOrd="0" presId="urn:microsoft.com/office/officeart/2005/8/layout/orgChart1"/>
-    <dgm:cxn modelId="{EC344FE9-0A8B-495F-B8C6-7DE355E70E2F}" type="presParOf" srcId="{0F70076E-522F-4981-BBB3-3A92AF6FA175}" destId="{6FFED9C4-696B-4ABA-A003-AB2F5D1066AB}" srcOrd="10" destOrd="0" presId="urn:microsoft.com/office/officeart/2005/8/layout/orgChart1"/>
-    <dgm:cxn modelId="{05387CB2-E521-488E-830B-7568F8B77CF4}" type="presParOf" srcId="{0F70076E-522F-4981-BBB3-3A92AF6FA175}" destId="{CBF63633-CEAF-4686-A5A0-A1C6068CDFCF}" srcOrd="11" destOrd="0" presId="urn:microsoft.com/office/officeart/2005/8/layout/orgChart1"/>
-    <dgm:cxn modelId="{FE5F668D-6C41-4406-AA7C-83CD4B061FA1}" type="presParOf" srcId="{CBF63633-CEAF-4686-A5A0-A1C6068CDFCF}" destId="{F3AFC82C-172F-4C59-916E-C0B16269B0F5}" srcOrd="0" destOrd="0" presId="urn:microsoft.com/office/officeart/2005/8/layout/orgChart1"/>
-    <dgm:cxn modelId="{F7D169BC-17E1-4895-9EC4-8ADD829D9F8B}" type="presParOf" srcId="{F3AFC82C-172F-4C59-916E-C0B16269B0F5}" destId="{7BD2452F-63BA-4404-A09F-0848D6551F58}" srcOrd="0" destOrd="0" presId="urn:microsoft.com/office/officeart/2005/8/layout/orgChart1"/>
-    <dgm:cxn modelId="{40270E4D-357D-4F7C-A41F-EA414D5D46C2}" type="presParOf" srcId="{F3AFC82C-172F-4C59-916E-C0B16269B0F5}" destId="{A135AE1E-C7DE-4D38-BF64-3DB4EBB55480}" srcOrd="1" destOrd="0" presId="urn:microsoft.com/office/officeart/2005/8/layout/orgChart1"/>
-    <dgm:cxn modelId="{EAA24D2F-9907-4C79-8480-33C09052AC13}" type="presParOf" srcId="{CBF63633-CEAF-4686-A5A0-A1C6068CDFCF}" destId="{99039FCB-C585-49F0-AE9C-1202B682CE33}" srcOrd="1" destOrd="0" presId="urn:microsoft.com/office/officeart/2005/8/layout/orgChart1"/>
-    <dgm:cxn modelId="{0D0B1438-1AEB-4007-8426-26533CE9F5B6}" type="presParOf" srcId="{99039FCB-C585-49F0-AE9C-1202B682CE33}" destId="{F6AF1D9D-BBE8-4B97-95BF-FA0015EF42D6}" srcOrd="0" destOrd="0" presId="urn:microsoft.com/office/officeart/2005/8/layout/orgChart1"/>
-    <dgm:cxn modelId="{AF36F336-D658-4DED-818C-5F67BDBC43AE}" type="presParOf" srcId="{99039FCB-C585-49F0-AE9C-1202B682CE33}" destId="{AB1BCA7E-621B-4DF3-A5AC-A1AB7D13E395}" srcOrd="1" destOrd="0" presId="urn:microsoft.com/office/officeart/2005/8/layout/orgChart1"/>
-    <dgm:cxn modelId="{D178EF88-0DFE-4588-9A04-41AF74D36062}" type="presParOf" srcId="{AB1BCA7E-621B-4DF3-A5AC-A1AB7D13E395}" destId="{6D274AE3-4638-4322-BEDB-EB3F8530387B}" srcOrd="0" destOrd="0" presId="urn:microsoft.com/office/officeart/2005/8/layout/orgChart1"/>
-    <dgm:cxn modelId="{4AFCC471-5299-4847-A34D-5E43E4223824}" type="presParOf" srcId="{6D274AE3-4638-4322-BEDB-EB3F8530387B}" destId="{BBD8B560-3529-4560-B4F4-2FF262593363}" srcOrd="0" destOrd="0" presId="urn:microsoft.com/office/officeart/2005/8/layout/orgChart1"/>
-    <dgm:cxn modelId="{AC3A3DB2-43B1-43B4-9E07-EF44EF5B515A}" type="presParOf" srcId="{6D274AE3-4638-4322-BEDB-EB3F8530387B}" destId="{16A9F9D7-3787-4714-911F-99186952F738}" srcOrd="1" destOrd="0" presId="urn:microsoft.com/office/officeart/2005/8/layout/orgChart1"/>
-    <dgm:cxn modelId="{A3CAC91A-B19A-47CC-8DD2-06846B4BBA22}" type="presParOf" srcId="{AB1BCA7E-621B-4DF3-A5AC-A1AB7D13E395}" destId="{D238C898-400E-44D6-982C-2A28C09A1253}" srcOrd="1" destOrd="0" presId="urn:microsoft.com/office/officeart/2005/8/layout/orgChart1"/>
-    <dgm:cxn modelId="{06FDE472-D846-4A09-9B4E-6DA3D9C82B65}" type="presParOf" srcId="{AB1BCA7E-621B-4DF3-A5AC-A1AB7D13E395}" destId="{AE6AA82D-B18A-4135-A179-D56DDA002428}" srcOrd="2" destOrd="0" presId="urn:microsoft.com/office/officeart/2005/8/layout/orgChart1"/>
-    <dgm:cxn modelId="{5A1B9715-E35C-40DA-97BA-7E362463EA93}" type="presParOf" srcId="{99039FCB-C585-49F0-AE9C-1202B682CE33}" destId="{24DB76FC-FDBB-4AED-BE5A-4E4AE56E9F1D}" srcOrd="2" destOrd="0" presId="urn:microsoft.com/office/officeart/2005/8/layout/orgChart1"/>
-    <dgm:cxn modelId="{151656E0-EB2A-4910-9A59-5732AC1BADA9}" type="presParOf" srcId="{99039FCB-C585-49F0-AE9C-1202B682CE33}" destId="{4AE49B0E-3D25-446A-B72F-0B42263E7350}" srcOrd="3" destOrd="0" presId="urn:microsoft.com/office/officeart/2005/8/layout/orgChart1"/>
-    <dgm:cxn modelId="{D1EDFD78-9D08-483B-A368-2EB6C272F198}" type="presParOf" srcId="{4AE49B0E-3D25-446A-B72F-0B42263E7350}" destId="{805FE404-BBE9-4CEB-A822-CBACB603372B}" srcOrd="0" destOrd="0" presId="urn:microsoft.com/office/officeart/2005/8/layout/orgChart1"/>
-    <dgm:cxn modelId="{E89ED4F6-6A06-471B-8F2F-8A92B7B8FE21}" type="presParOf" srcId="{805FE404-BBE9-4CEB-A822-CBACB603372B}" destId="{4A45F6A9-2CEE-4778-B464-5ADE39FD2424}" srcOrd="0" destOrd="0" presId="urn:microsoft.com/office/officeart/2005/8/layout/orgChart1"/>
-    <dgm:cxn modelId="{EC53CE6C-5706-40E6-AF1F-4B79F40C2BCB}" type="presParOf" srcId="{805FE404-BBE9-4CEB-A822-CBACB603372B}" destId="{70DD15F4-9873-4C92-A83A-F5A2BD26FFD0}" srcOrd="1" destOrd="0" presId="urn:microsoft.com/office/officeart/2005/8/layout/orgChart1"/>
-    <dgm:cxn modelId="{5B592605-5E25-47B4-8813-16CB1239672F}" type="presParOf" srcId="{4AE49B0E-3D25-446A-B72F-0B42263E7350}" destId="{0241E1E0-0650-44C3-84B2-87CD3DBDFEBA}" srcOrd="1" destOrd="0" presId="urn:microsoft.com/office/officeart/2005/8/layout/orgChart1"/>
-    <dgm:cxn modelId="{810180C4-450F-4693-BBD1-E94A9FCB5243}" type="presParOf" srcId="{4AE49B0E-3D25-446A-B72F-0B42263E7350}" destId="{9C2456F0-EDC3-4496-9957-F8552B263857}" srcOrd="2" destOrd="0" presId="urn:microsoft.com/office/officeart/2005/8/layout/orgChart1"/>
-    <dgm:cxn modelId="{E81B5F4A-E923-4236-A6CE-542FD4A3E747}" type="presParOf" srcId="{99039FCB-C585-49F0-AE9C-1202B682CE33}" destId="{4BD3313B-B6CB-42FE-90CB-13EA1BBA4C78}" srcOrd="4" destOrd="0" presId="urn:microsoft.com/office/officeart/2005/8/layout/orgChart1"/>
-    <dgm:cxn modelId="{6E73616E-633D-449D-B884-49981DDCC7EB}" type="presParOf" srcId="{99039FCB-C585-49F0-AE9C-1202B682CE33}" destId="{978D7963-F22C-4E73-AB98-D7A91714309E}" srcOrd="5" destOrd="0" presId="urn:microsoft.com/office/officeart/2005/8/layout/orgChart1"/>
-    <dgm:cxn modelId="{622836B5-D809-463F-84E3-DAF6BCAFDB0A}" type="presParOf" srcId="{978D7963-F22C-4E73-AB98-D7A91714309E}" destId="{CC2230CE-9794-4369-961F-671CFA1FF884}" srcOrd="0" destOrd="0" presId="urn:microsoft.com/office/officeart/2005/8/layout/orgChart1"/>
-    <dgm:cxn modelId="{BE7C5C22-B5BC-48C6-97CE-5900B5D1E727}" type="presParOf" srcId="{CC2230CE-9794-4369-961F-671CFA1FF884}" destId="{AE0DAA20-8A17-469F-A2AE-7E1D1148B1A8}" srcOrd="0" destOrd="0" presId="urn:microsoft.com/office/officeart/2005/8/layout/orgChart1"/>
-    <dgm:cxn modelId="{332DE40F-223C-45A7-ACB0-87A438416F15}" type="presParOf" srcId="{CC2230CE-9794-4369-961F-671CFA1FF884}" destId="{6320A880-F80E-4CF8-8C28-17D03A432C6C}" srcOrd="1" destOrd="0" presId="urn:microsoft.com/office/officeart/2005/8/layout/orgChart1"/>
-    <dgm:cxn modelId="{58EB8D6E-05FD-48D8-882E-F36FBF558CA8}" type="presParOf" srcId="{978D7963-F22C-4E73-AB98-D7A91714309E}" destId="{9CCC97E9-CE7E-45AC-8F5C-BB67ABD0A82E}" srcOrd="1" destOrd="0" presId="urn:microsoft.com/office/officeart/2005/8/layout/orgChart1"/>
-    <dgm:cxn modelId="{B3DBFCE0-492A-4943-BE60-52B0BD69645E}" type="presParOf" srcId="{978D7963-F22C-4E73-AB98-D7A91714309E}" destId="{781EB760-614E-4194-A96F-462BD0B1BF56}" srcOrd="2" destOrd="0" presId="urn:microsoft.com/office/officeart/2005/8/layout/orgChart1"/>
-    <dgm:cxn modelId="{EFECC3D4-1E0F-4C90-B9A2-8C479481DCAF}" type="presParOf" srcId="{CBF63633-CEAF-4686-A5A0-A1C6068CDFCF}" destId="{F80D34B0-0440-4265-B6BA-4A722CBB9B73}" srcOrd="2" destOrd="0" presId="urn:microsoft.com/office/officeart/2005/8/layout/orgChart1"/>
-    <dgm:cxn modelId="{1EB9A54B-F0E4-4905-8524-A46A8F1ACCC6}" type="presParOf" srcId="{0F70076E-522F-4981-BBB3-3A92AF6FA175}" destId="{D94F6F4E-3CAA-4D71-98C2-5B11B32EE224}" srcOrd="12" destOrd="0" presId="urn:microsoft.com/office/officeart/2005/8/layout/orgChart1"/>
-    <dgm:cxn modelId="{71488C94-8ECF-41DA-B904-64FD45EFAA9B}" type="presParOf" srcId="{0F70076E-522F-4981-BBB3-3A92AF6FA175}" destId="{2F63BBCD-3D8F-4CAC-83CB-485F82FCD0A7}" srcOrd="13" destOrd="0" presId="urn:microsoft.com/office/officeart/2005/8/layout/orgChart1"/>
-    <dgm:cxn modelId="{FEFA1DE2-98E8-4834-A0C1-052E7C457DB9}" type="presParOf" srcId="{2F63BBCD-3D8F-4CAC-83CB-485F82FCD0A7}" destId="{06D0B0BF-8FCC-405D-A036-7B14EA353F2A}" srcOrd="0" destOrd="0" presId="urn:microsoft.com/office/officeart/2005/8/layout/orgChart1"/>
-    <dgm:cxn modelId="{13D7717A-E077-4EC3-B925-7CB7E0390488}" type="presParOf" srcId="{06D0B0BF-8FCC-405D-A036-7B14EA353F2A}" destId="{53F64DE1-C267-4768-9640-9F5FECF761EF}" srcOrd="0" destOrd="0" presId="urn:microsoft.com/office/officeart/2005/8/layout/orgChart1"/>
-    <dgm:cxn modelId="{90913305-0CC7-4FDF-8E22-B36E2FF50801}" type="presParOf" srcId="{06D0B0BF-8FCC-405D-A036-7B14EA353F2A}" destId="{831B417E-D813-4576-8428-B6F99D5216F6}" srcOrd="1" destOrd="0" presId="urn:microsoft.com/office/officeart/2005/8/layout/orgChart1"/>
-    <dgm:cxn modelId="{384BD063-A480-4482-9315-B5D75A6D4F33}" type="presParOf" srcId="{2F63BBCD-3D8F-4CAC-83CB-485F82FCD0A7}" destId="{CD158F6F-10B2-4C9E-AF1B-C07B94799D91}" srcOrd="1" destOrd="0" presId="urn:microsoft.com/office/officeart/2005/8/layout/orgChart1"/>
-    <dgm:cxn modelId="{737AE7DB-4BE8-4A58-BA07-FB24AA208F87}" type="presParOf" srcId="{CD158F6F-10B2-4C9E-AF1B-C07B94799D91}" destId="{0845B1E8-7FE0-46CA-B690-B70A34907BDB}" srcOrd="0" destOrd="0" presId="urn:microsoft.com/office/officeart/2005/8/layout/orgChart1"/>
-    <dgm:cxn modelId="{21040445-BA14-4DA6-95BF-519800C31446}" type="presParOf" srcId="{CD158F6F-10B2-4C9E-AF1B-C07B94799D91}" destId="{B8CF2E81-34FA-48EA-A205-897AA9DF888D}" srcOrd="1" destOrd="0" presId="urn:microsoft.com/office/officeart/2005/8/layout/orgChart1"/>
-    <dgm:cxn modelId="{868C7A82-A89D-45D1-82A9-58F0D878C66F}" type="presParOf" srcId="{B8CF2E81-34FA-48EA-A205-897AA9DF888D}" destId="{036F361F-1715-466F-ACF2-3FF3DD70E273}" srcOrd="0" destOrd="0" presId="urn:microsoft.com/office/officeart/2005/8/layout/orgChart1"/>
-    <dgm:cxn modelId="{73698149-DE9C-468B-AD79-AABE73131730}" type="presParOf" srcId="{036F361F-1715-466F-ACF2-3FF3DD70E273}" destId="{8A46CCD3-1595-4057-9247-6F1A420CF6FC}" srcOrd="0" destOrd="0" presId="urn:microsoft.com/office/officeart/2005/8/layout/orgChart1"/>
-    <dgm:cxn modelId="{36A0284F-30E5-4FE8-98F4-3FF189A3D299}" type="presParOf" srcId="{036F361F-1715-466F-ACF2-3FF3DD70E273}" destId="{6FC30F81-EB7F-4DFC-9AA5-C2A37B459F04}" srcOrd="1" destOrd="0" presId="urn:microsoft.com/office/officeart/2005/8/layout/orgChart1"/>
-    <dgm:cxn modelId="{562501AE-4411-4609-B4B6-339BB438D80A}" type="presParOf" srcId="{B8CF2E81-34FA-48EA-A205-897AA9DF888D}" destId="{73EA4B44-0E68-4394-9089-ED1A6FC5066B}" srcOrd="1" destOrd="0" presId="urn:microsoft.com/office/officeart/2005/8/layout/orgChart1"/>
-    <dgm:cxn modelId="{D3A33E58-EE4A-47F4-8258-08BE51ECC0BF}" type="presParOf" srcId="{B8CF2E81-34FA-48EA-A205-897AA9DF888D}" destId="{E7A43B8C-E24C-4066-9CE5-94443DCDB162}" srcOrd="2" destOrd="0" presId="urn:microsoft.com/office/officeart/2005/8/layout/orgChart1"/>
-    <dgm:cxn modelId="{4C1F5400-C305-4E80-8F25-1FD0DE50F164}" type="presParOf" srcId="{CD158F6F-10B2-4C9E-AF1B-C07B94799D91}" destId="{D3CE8887-ABBE-448D-AE41-463E6DCE7983}" srcOrd="2" destOrd="0" presId="urn:microsoft.com/office/officeart/2005/8/layout/orgChart1"/>
-    <dgm:cxn modelId="{26D58EC7-EFBE-499F-BDB3-6B707D7F23F6}" type="presParOf" srcId="{CD158F6F-10B2-4C9E-AF1B-C07B94799D91}" destId="{EFADD643-B7A1-49E6-86B1-61FFCFBA0C2A}" srcOrd="3" destOrd="0" presId="urn:microsoft.com/office/officeart/2005/8/layout/orgChart1"/>
-    <dgm:cxn modelId="{2C5B43E1-208C-4628-ACF4-01BAB21E36C8}" type="presParOf" srcId="{EFADD643-B7A1-49E6-86B1-61FFCFBA0C2A}" destId="{CA13AC6A-E63D-468D-ADDC-343C55AC567B}" srcOrd="0" destOrd="0" presId="urn:microsoft.com/office/officeart/2005/8/layout/orgChart1"/>
-    <dgm:cxn modelId="{BAFD1413-C932-4AAD-B6A0-76A15796AA18}" type="presParOf" srcId="{CA13AC6A-E63D-468D-ADDC-343C55AC567B}" destId="{F0432EA2-E586-4C57-9E74-B7DC627F4296}" srcOrd="0" destOrd="0" presId="urn:microsoft.com/office/officeart/2005/8/layout/orgChart1"/>
-    <dgm:cxn modelId="{5C41036E-489C-47DB-A4AE-AC8DF6A9E5A2}" type="presParOf" srcId="{CA13AC6A-E63D-468D-ADDC-343C55AC567B}" destId="{D27660A4-8C22-4AA8-8F93-D6A250C1942F}" srcOrd="1" destOrd="0" presId="urn:microsoft.com/office/officeart/2005/8/layout/orgChart1"/>
-    <dgm:cxn modelId="{A5E8ABEE-3AAF-440A-8A64-5E5AF6702567}" type="presParOf" srcId="{EFADD643-B7A1-49E6-86B1-61FFCFBA0C2A}" destId="{C98D9B85-BD5E-4A29-BBD5-D6CA4FB012F9}" srcOrd="1" destOrd="0" presId="urn:microsoft.com/office/officeart/2005/8/layout/orgChart1"/>
-    <dgm:cxn modelId="{1FB386D6-829C-4D8D-8CBC-53B9E53B2D67}" type="presParOf" srcId="{EFADD643-B7A1-49E6-86B1-61FFCFBA0C2A}" destId="{01B8753B-B5E6-4CE5-9C96-B9BA9ADF2BA2}" srcOrd="2" destOrd="0" presId="urn:microsoft.com/office/officeart/2005/8/layout/orgChart1"/>
-    <dgm:cxn modelId="{D1C94340-08BC-4976-96DF-34FEF93A7791}" type="presParOf" srcId="{CD158F6F-10B2-4C9E-AF1B-C07B94799D91}" destId="{08B4D769-2DB8-4026-BE5A-65BB0EFF9F14}" srcOrd="4" destOrd="0" presId="urn:microsoft.com/office/officeart/2005/8/layout/orgChart1"/>
-    <dgm:cxn modelId="{2BFB3B0D-C2EE-4B87-B529-7F404A674E46}" type="presParOf" srcId="{CD158F6F-10B2-4C9E-AF1B-C07B94799D91}" destId="{CFCF2D5C-0D50-4DDF-AC43-F05FE58AD953}" srcOrd="5" destOrd="0" presId="urn:microsoft.com/office/officeart/2005/8/layout/orgChart1"/>
-    <dgm:cxn modelId="{685483E8-E00D-48CC-89A6-7CBB4709910E}" type="presParOf" srcId="{CFCF2D5C-0D50-4DDF-AC43-F05FE58AD953}" destId="{CFF51B01-D19B-4E11-A59F-1E7CEA1AE725}" srcOrd="0" destOrd="0" presId="urn:microsoft.com/office/officeart/2005/8/layout/orgChart1"/>
-    <dgm:cxn modelId="{C83F7B0E-201F-438C-9D0F-EACA83DA0FB2}" type="presParOf" srcId="{CFF51B01-D19B-4E11-A59F-1E7CEA1AE725}" destId="{FEE3C8F0-336B-4489-B1F3-DF952E1353C6}" srcOrd="0" destOrd="0" presId="urn:microsoft.com/office/officeart/2005/8/layout/orgChart1"/>
-    <dgm:cxn modelId="{4492421A-BEF0-4572-8C1A-815427CEFD91}" type="presParOf" srcId="{CFF51B01-D19B-4E11-A59F-1E7CEA1AE725}" destId="{C78F9AFE-E8E1-46DE-9FB8-48A10E9F107A}" srcOrd="1" destOrd="0" presId="urn:microsoft.com/office/officeart/2005/8/layout/orgChart1"/>
-    <dgm:cxn modelId="{67A43F29-8790-4C46-8665-9056C8DC3FC1}" type="presParOf" srcId="{CFCF2D5C-0D50-4DDF-AC43-F05FE58AD953}" destId="{2619CB67-5AF5-4F30-B1EB-774137B54EC1}" srcOrd="1" destOrd="0" presId="urn:microsoft.com/office/officeart/2005/8/layout/orgChart1"/>
-    <dgm:cxn modelId="{7DF51922-E19D-4F22-A240-C41E8BDF3079}" type="presParOf" srcId="{CFCF2D5C-0D50-4DDF-AC43-F05FE58AD953}" destId="{7A2B42A9-214C-4B39-B889-9F16276607AA}" srcOrd="2" destOrd="0" presId="urn:microsoft.com/office/officeart/2005/8/layout/orgChart1"/>
-    <dgm:cxn modelId="{6C6BF614-22B7-4AB4-9E65-38E327FC4384}" type="presParOf" srcId="{2F63BBCD-3D8F-4CAC-83CB-485F82FCD0A7}" destId="{53D643AD-179A-44D4-B27F-8A46D42981DF}" srcOrd="2" destOrd="0" presId="urn:microsoft.com/office/officeart/2005/8/layout/orgChart1"/>
-    <dgm:cxn modelId="{529E6EC4-23E3-40CC-9CF1-E72BCF5D0784}" type="presParOf" srcId="{0F70076E-522F-4981-BBB3-3A92AF6FA175}" destId="{E897A794-E666-4DCD-89D5-3E766B270427}" srcOrd="14" destOrd="0" presId="urn:microsoft.com/office/officeart/2005/8/layout/orgChart1"/>
-    <dgm:cxn modelId="{EA4FF519-93AA-4155-A6FF-8FC7C9983DAD}" type="presParOf" srcId="{0F70076E-522F-4981-BBB3-3A92AF6FA175}" destId="{3A2FEFD5-F1ED-4536-BEE9-E10E554A74B2}" srcOrd="15" destOrd="0" presId="urn:microsoft.com/office/officeart/2005/8/layout/orgChart1"/>
-    <dgm:cxn modelId="{C4F47D75-0F57-4894-84A3-FC2019FB66A6}" type="presParOf" srcId="{3A2FEFD5-F1ED-4536-BEE9-E10E554A74B2}" destId="{F027BF0B-8C50-46A2-89C8-C9AF1F8B7553}" srcOrd="0" destOrd="0" presId="urn:microsoft.com/office/officeart/2005/8/layout/orgChart1"/>
-    <dgm:cxn modelId="{88D94692-AA82-4323-9371-850B1986FACB}" type="presParOf" srcId="{F027BF0B-8C50-46A2-89C8-C9AF1F8B7553}" destId="{0A9A1E76-FE42-4D99-8E38-8C153C3BEC71}" srcOrd="0" destOrd="0" presId="urn:microsoft.com/office/officeart/2005/8/layout/orgChart1"/>
-    <dgm:cxn modelId="{80FB67A2-AB30-4199-9212-838556B217D7}" type="presParOf" srcId="{F027BF0B-8C50-46A2-89C8-C9AF1F8B7553}" destId="{54823B34-9DA0-498C-B771-985D797ABA89}" srcOrd="1" destOrd="0" presId="urn:microsoft.com/office/officeart/2005/8/layout/orgChart1"/>
-    <dgm:cxn modelId="{FFCB8E0D-5BFF-4058-B227-85061FC31484}" type="presParOf" srcId="{3A2FEFD5-F1ED-4536-BEE9-E10E554A74B2}" destId="{6ED0094D-D384-47D1-A3DD-C2D120BE0417}" srcOrd="1" destOrd="0" presId="urn:microsoft.com/office/officeart/2005/8/layout/orgChart1"/>
-    <dgm:cxn modelId="{FD6B287D-A908-4060-A26A-A663AF0D8363}" type="presParOf" srcId="{3A2FEFD5-F1ED-4536-BEE9-E10E554A74B2}" destId="{F3213785-4314-4A2C-AED5-1038B88C8BEC}" srcOrd="2" destOrd="0" presId="urn:microsoft.com/office/officeart/2005/8/layout/orgChart1"/>
-    <dgm:cxn modelId="{6A64AAC0-329D-4DEB-8F35-9A5DDE03A8DD}" type="presParOf" srcId="{9414EEE7-8A55-4F1D-B7B2-55144D1993C0}" destId="{1C6BA4D2-F28C-4E72-9F28-088FF98A2C33}" srcOrd="2" destOrd="0" presId="urn:microsoft.com/office/officeart/2005/8/layout/orgChart1"/>
-    <dgm:cxn modelId="{488E78D3-93B2-42FC-ABB1-1C337A59B6E9}" type="presParOf" srcId="{1C6BA4D2-F28C-4E72-9F28-088FF98A2C33}" destId="{FAA0A73B-BE57-4EBF-BC6E-02688DD94992}" srcOrd="0" destOrd="0" presId="urn:microsoft.com/office/officeart/2005/8/layout/orgChart1"/>
-    <dgm:cxn modelId="{D45813AA-5313-40C5-89AB-881D2C502E88}" type="presParOf" srcId="{1C6BA4D2-F28C-4E72-9F28-088FF98A2C33}" destId="{83AB74E6-E702-4C1C-B220-F5629BD9DFBB}" srcOrd="1" destOrd="0" presId="urn:microsoft.com/office/officeart/2005/8/layout/orgChart1"/>
-    <dgm:cxn modelId="{761F1D3F-F66B-437D-80C4-64A829D1F5B4}" type="presParOf" srcId="{83AB74E6-E702-4C1C-B220-F5629BD9DFBB}" destId="{B0A0B2F8-DC1D-40D8-84F3-E973F0AFD2A4}" srcOrd="0" destOrd="0" presId="urn:microsoft.com/office/officeart/2005/8/layout/orgChart1"/>
-    <dgm:cxn modelId="{4ADA6688-A8EB-4F4E-91A2-7935292FE9C6}" type="presParOf" srcId="{B0A0B2F8-DC1D-40D8-84F3-E973F0AFD2A4}" destId="{96A2D62A-7231-40B0-A064-11231D9FBD36}" srcOrd="0" destOrd="0" presId="urn:microsoft.com/office/officeart/2005/8/layout/orgChart1"/>
-    <dgm:cxn modelId="{B247D4C7-1743-4911-AE46-4CDEE089F649}" type="presParOf" srcId="{B0A0B2F8-DC1D-40D8-84F3-E973F0AFD2A4}" destId="{604E9955-A4D8-4EF3-AB62-04F2B6924221}" srcOrd="1" destOrd="0" presId="urn:microsoft.com/office/officeart/2005/8/layout/orgChart1"/>
-    <dgm:cxn modelId="{0A650768-A136-40CA-881D-6957C90CDD2E}" type="presParOf" srcId="{83AB74E6-E702-4C1C-B220-F5629BD9DFBB}" destId="{BED3382D-ECB2-4AC4-A267-94BF200C899C}" srcOrd="1" destOrd="0" presId="urn:microsoft.com/office/officeart/2005/8/layout/orgChart1"/>
-    <dgm:cxn modelId="{FF231FE3-673D-484E-88E0-05EDA955B468}" type="presParOf" srcId="{83AB74E6-E702-4C1C-B220-F5629BD9DFBB}" destId="{1B324C91-D76E-4B52-ABDE-EC18B0C5A2FE}" srcOrd="2" destOrd="0" presId="urn:microsoft.com/office/officeart/2005/8/layout/orgChart1"/>
-    <dgm:cxn modelId="{2A3CD11D-F434-4DA4-977D-CAA551BDB0D9}" type="presParOf" srcId="{1C6BA4D2-F28C-4E72-9F28-088FF98A2C33}" destId="{50B91C8F-9633-4F9D-970A-524716897861}" srcOrd="2" destOrd="0" presId="urn:microsoft.com/office/officeart/2005/8/layout/orgChart1"/>
-    <dgm:cxn modelId="{9771ADB1-D963-4C73-872D-9C0D4D73C992}" type="presParOf" srcId="{1C6BA4D2-F28C-4E72-9F28-088FF98A2C33}" destId="{77F30843-CD0E-419D-9FA8-B978A698CAA8}" srcOrd="3" destOrd="0" presId="urn:microsoft.com/office/officeart/2005/8/layout/orgChart1"/>
-    <dgm:cxn modelId="{727A24C6-C4FE-46CD-8FF0-C62175BA1F98}" type="presParOf" srcId="{77F30843-CD0E-419D-9FA8-B978A698CAA8}" destId="{0497B117-E244-400E-A65B-92E87F8B7F97}" srcOrd="0" destOrd="0" presId="urn:microsoft.com/office/officeart/2005/8/layout/orgChart1"/>
-    <dgm:cxn modelId="{E9823D84-77F8-4BBB-9861-5EAAA147C759}" type="presParOf" srcId="{0497B117-E244-400E-A65B-92E87F8B7F97}" destId="{E5E7503A-7612-4B0C-A329-AB0202849CA8}" srcOrd="0" destOrd="0" presId="urn:microsoft.com/office/officeart/2005/8/layout/orgChart1"/>
-    <dgm:cxn modelId="{CE1D248D-46FA-4662-9150-241176F8B97B}" type="presParOf" srcId="{0497B117-E244-400E-A65B-92E87F8B7F97}" destId="{149078CD-1B5B-412D-A0CE-202071623540}" srcOrd="1" destOrd="0" presId="urn:microsoft.com/office/officeart/2005/8/layout/orgChart1"/>
-    <dgm:cxn modelId="{023CCDC4-B93E-496C-B3C5-0F551B7C7B0C}" type="presParOf" srcId="{77F30843-CD0E-419D-9FA8-B978A698CAA8}" destId="{8E8B7D85-5001-4717-BDA3-E4D9D9A000DB}" srcOrd="1" destOrd="0" presId="urn:microsoft.com/office/officeart/2005/8/layout/orgChart1"/>
-    <dgm:cxn modelId="{EBC363CC-1087-448C-A161-E60A82005FC8}" type="presParOf" srcId="{77F30843-CD0E-419D-9FA8-B978A698CAA8}" destId="{EF071D07-FA91-43BB-BD43-9E00BD381CAB}" srcOrd="2" destOrd="0" presId="urn:microsoft.com/office/officeart/2005/8/layout/orgChart1"/>
-    <dgm:cxn modelId="{3FA5AC0E-3EF5-4460-82E3-FCC75A76F183}" type="presParOf" srcId="{DB6D70D1-1334-4D38-846C-FFDB7A9BF7E5}" destId="{17674B7A-6587-4DC4-A9DE-CB1967A30F82}" srcOrd="1" destOrd="0" presId="urn:microsoft.com/office/officeart/2005/8/layout/orgChart1"/>
-    <dgm:cxn modelId="{0C5668F6-379A-4FA4-AD24-A92ACBE02448}" type="presParOf" srcId="{17674B7A-6587-4DC4-A9DE-CB1967A30F82}" destId="{579C5BB3-5D7A-4196-BF46-778DB623D8BB}" srcOrd="0" destOrd="0" presId="urn:microsoft.com/office/officeart/2005/8/layout/orgChart1"/>
-    <dgm:cxn modelId="{7924616B-8101-4CD5-83FE-DDE311A88685}" type="presParOf" srcId="{579C5BB3-5D7A-4196-BF46-778DB623D8BB}" destId="{234957EB-CEAB-4D64-9578-75C67240B327}" srcOrd="0" destOrd="0" presId="urn:microsoft.com/office/officeart/2005/8/layout/orgChart1"/>
-    <dgm:cxn modelId="{BB30B73E-3AB0-412D-8EC7-67B13D5C873D}" type="presParOf" srcId="{579C5BB3-5D7A-4196-BF46-778DB623D8BB}" destId="{5D30D3E5-3448-4B85-9084-9844DD694E7F}" srcOrd="1" destOrd="0" presId="urn:microsoft.com/office/officeart/2005/8/layout/orgChart1"/>
-    <dgm:cxn modelId="{DA58F40F-521B-4026-A47E-09B0EA6466E2}" type="presParOf" srcId="{17674B7A-6587-4DC4-A9DE-CB1967A30F82}" destId="{AD7FB035-350C-450B-9470-79E55EFBFD5A}" srcOrd="1" destOrd="0" presId="urn:microsoft.com/office/officeart/2005/8/layout/orgChart1"/>
-    <dgm:cxn modelId="{B407D3B2-8812-4CFD-8B71-7857C5693F8C}" type="presParOf" srcId="{17674B7A-6587-4DC4-A9DE-CB1967A30F82}" destId="{5823C67D-8D40-456A-8292-E20407F43290}" srcOrd="2" destOrd="0" presId="urn:microsoft.com/office/officeart/2005/8/layout/orgChart1"/>
-    <dgm:cxn modelId="{91C09009-F269-4AF8-9D87-22C889996C1E}" type="presParOf" srcId="{DB6D70D1-1334-4D38-846C-FFDB7A9BF7E5}" destId="{42383659-BD8A-4D5E-A0B4-3C54F9BC30F0}" srcOrd="2" destOrd="0" presId="urn:microsoft.com/office/officeart/2005/8/layout/orgChart1"/>
-    <dgm:cxn modelId="{093E6A65-5026-4864-8EC9-14A24D4B2D76}" type="presParOf" srcId="{42383659-BD8A-4D5E-A0B4-3C54F9BC30F0}" destId="{419B1590-31D3-4AB3-B96F-8BBD6CEACBD2}" srcOrd="0" destOrd="0" presId="urn:microsoft.com/office/officeart/2005/8/layout/orgChart1"/>
-    <dgm:cxn modelId="{9DC018D5-C540-47E1-BA8E-D73E76AAB273}" type="presParOf" srcId="{419B1590-31D3-4AB3-B96F-8BBD6CEACBD2}" destId="{C4B0F77B-E2E0-457D-812E-29E9BE3E4085}" srcOrd="0" destOrd="0" presId="urn:microsoft.com/office/officeart/2005/8/layout/orgChart1"/>
-    <dgm:cxn modelId="{373C8192-2D58-47A1-A6F0-76BC4C622780}" type="presParOf" srcId="{419B1590-31D3-4AB3-B96F-8BBD6CEACBD2}" destId="{17805C60-C0CE-46BF-BA01-F8C5D9F70B79}" srcOrd="1" destOrd="0" presId="urn:microsoft.com/office/officeart/2005/8/layout/orgChart1"/>
-    <dgm:cxn modelId="{E9C3B5B2-E9D8-4441-BABF-2DBBC58E87E7}" type="presParOf" srcId="{42383659-BD8A-4D5E-A0B4-3C54F9BC30F0}" destId="{D3550D3A-B726-4881-859A-D1FB5A448279}" srcOrd="1" destOrd="0" presId="urn:microsoft.com/office/officeart/2005/8/layout/orgChart1"/>
-    <dgm:cxn modelId="{AE8980C5-D283-40BE-B93E-6D940A2B8CDB}" type="presParOf" srcId="{42383659-BD8A-4D5E-A0B4-3C54F9BC30F0}" destId="{8F72FE43-F752-4814-BE5E-E968BF300466}" srcOrd="2" destOrd="0" presId="urn:microsoft.com/office/officeart/2005/8/layout/orgChart1"/>
-    <dgm:cxn modelId="{E391CA78-4111-4893-BC3F-2DCE006248ED}" type="presParOf" srcId="{DB6D70D1-1334-4D38-846C-FFDB7A9BF7E5}" destId="{F59D48A0-D306-46AE-8AF8-909D59CA2703}" srcOrd="3" destOrd="0" presId="urn:microsoft.com/office/officeart/2005/8/layout/orgChart1"/>
-    <dgm:cxn modelId="{903EDCAC-44EC-43D1-A16A-50B533BFA7D5}" type="presParOf" srcId="{F59D48A0-D306-46AE-8AF8-909D59CA2703}" destId="{2C9156BF-48DC-4A17-B7D9-2BC2C6BE0360}" srcOrd="0" destOrd="0" presId="urn:microsoft.com/office/officeart/2005/8/layout/orgChart1"/>
-    <dgm:cxn modelId="{53471E09-FE1B-48FC-8F39-DD8710804A81}" type="presParOf" srcId="{2C9156BF-48DC-4A17-B7D9-2BC2C6BE0360}" destId="{DC286486-1041-4CF2-B1D9-ED9F8D4CAF4B}" srcOrd="0" destOrd="0" presId="urn:microsoft.com/office/officeart/2005/8/layout/orgChart1"/>
-    <dgm:cxn modelId="{BCEC4D43-84DD-4449-A8A3-B681B6729B59}" type="presParOf" srcId="{2C9156BF-48DC-4A17-B7D9-2BC2C6BE0360}" destId="{D5DB1BF8-7727-41DB-8711-7758CBC1CD9E}" srcOrd="1" destOrd="0" presId="urn:microsoft.com/office/officeart/2005/8/layout/orgChart1"/>
-    <dgm:cxn modelId="{7564AF7C-6324-49A4-A038-98942D62E0FF}" type="presParOf" srcId="{F59D48A0-D306-46AE-8AF8-909D59CA2703}" destId="{0CD5EC87-2CD7-4B11-AE5D-880A11810AB4}" srcOrd="1" destOrd="0" presId="urn:microsoft.com/office/officeart/2005/8/layout/orgChart1"/>
-    <dgm:cxn modelId="{86CC7585-F740-491C-8A4D-222A8757ACAD}" type="presParOf" srcId="{F59D48A0-D306-46AE-8AF8-909D59CA2703}" destId="{C415D8D2-3B06-4752-BAB6-2E3BCD9AB2C5}" srcOrd="2" destOrd="0" presId="urn:microsoft.com/office/officeart/2005/8/layout/orgChart1"/>
+    <dgm:cxn modelId="{C594EA69-F38E-4FC3-8C90-53282A4F0362}" type="presOf" srcId="{3045B1B2-DC0A-4607-ACC9-6EA0209878F6}" destId="{B6A114D4-4B75-4F1E-A379-E402CD10E6C4}" srcOrd="1" destOrd="0" presId="urn:microsoft.com/office/officeart/2005/8/layout/orgChart1"/>
+    <dgm:cxn modelId="{0C849499-F817-43E5-9803-17F6BEF15AC1}" type="presOf" srcId="{832D0428-C81C-4895-8335-E8EDA9233ED3}" destId="{E5E7503A-7612-4B0C-A329-AB0202849CA8}" srcOrd="0" destOrd="0" presId="urn:microsoft.com/office/officeart/2005/8/layout/orgChart1"/>
+    <dgm:cxn modelId="{92A8140F-7B36-4C77-B057-D9F495DCD9B9}" type="presOf" srcId="{E51BC5A4-9C0D-4258-B89D-D0AE1ABE08D8}" destId="{50B91C8F-9633-4F9D-970A-524716897861}" srcOrd="0" destOrd="0" presId="urn:microsoft.com/office/officeart/2005/8/layout/orgChart1"/>
+    <dgm:cxn modelId="{623038C2-646C-4121-9B46-4CA40BDD1183}" type="presParOf" srcId="{DB6D70D1-1334-4D38-846C-FFDB7A9BF7E5}" destId="{9414EEE7-8A55-4F1D-B7B2-55144D1993C0}" srcOrd="0" destOrd="0" presId="urn:microsoft.com/office/officeart/2005/8/layout/orgChart1"/>
+    <dgm:cxn modelId="{B7E6FECF-41B0-46D7-AEBD-7E524985352F}" type="presParOf" srcId="{9414EEE7-8A55-4F1D-B7B2-55144D1993C0}" destId="{E6340D80-BCAD-4D87-A180-8BD23DDCC608}" srcOrd="0" destOrd="0" presId="urn:microsoft.com/office/officeart/2005/8/layout/orgChart1"/>
+    <dgm:cxn modelId="{474BF7C4-BE2B-4077-9857-98B3738E5166}" type="presParOf" srcId="{E6340D80-BCAD-4D87-A180-8BD23DDCC608}" destId="{25FA3ADB-37ED-43D8-B4C9-DE7BAE16907E}" srcOrd="0" destOrd="0" presId="urn:microsoft.com/office/officeart/2005/8/layout/orgChart1"/>
+    <dgm:cxn modelId="{5A214CA7-DB8B-4130-9A91-AA87E4A39F71}" type="presParOf" srcId="{E6340D80-BCAD-4D87-A180-8BD23DDCC608}" destId="{AE5434BE-0902-49D1-B577-6595F8254C60}" srcOrd="1" destOrd="0" presId="urn:microsoft.com/office/officeart/2005/8/layout/orgChart1"/>
+    <dgm:cxn modelId="{C8005C3B-EDD4-47EB-954A-3FC05D9F0C47}" type="presParOf" srcId="{9414EEE7-8A55-4F1D-B7B2-55144D1993C0}" destId="{0F70076E-522F-4981-BBB3-3A92AF6FA175}" srcOrd="1" destOrd="0" presId="urn:microsoft.com/office/officeart/2005/8/layout/orgChart1"/>
+    <dgm:cxn modelId="{C2F3E950-8963-4A85-9A78-E6C0FD999BD7}" type="presParOf" srcId="{0F70076E-522F-4981-BBB3-3A92AF6FA175}" destId="{0AD1E2AE-974D-4F7C-AFCD-74206E1B3B56}" srcOrd="0" destOrd="0" presId="urn:microsoft.com/office/officeart/2005/8/layout/orgChart1"/>
+    <dgm:cxn modelId="{70521960-931F-4485-8065-C17B69745B24}" type="presParOf" srcId="{0F70076E-522F-4981-BBB3-3A92AF6FA175}" destId="{944AA1CB-2BD6-4C98-A710-AC27A7E24C99}" srcOrd="1" destOrd="0" presId="urn:microsoft.com/office/officeart/2005/8/layout/orgChart1"/>
+    <dgm:cxn modelId="{444E0C5E-DA8B-487D-801B-958383FCFF51}" type="presParOf" srcId="{944AA1CB-2BD6-4C98-A710-AC27A7E24C99}" destId="{E554C541-6BD3-4261-891B-874D9EA4EAE1}" srcOrd="0" destOrd="0" presId="urn:microsoft.com/office/officeart/2005/8/layout/orgChart1"/>
+    <dgm:cxn modelId="{0015A5CE-454E-4458-87FF-B99FB3239E48}" type="presParOf" srcId="{E554C541-6BD3-4261-891B-874D9EA4EAE1}" destId="{1D844913-ECD1-4382-9097-101154A0FCC7}" srcOrd="0" destOrd="0" presId="urn:microsoft.com/office/officeart/2005/8/layout/orgChart1"/>
+    <dgm:cxn modelId="{A2857473-B0EB-4C47-9DE4-253C18A930C5}" type="presParOf" srcId="{E554C541-6BD3-4261-891B-874D9EA4EAE1}" destId="{20D19837-0E96-49A9-A9CC-3C434CEB5CA5}" srcOrd="1" destOrd="0" presId="urn:microsoft.com/office/officeart/2005/8/layout/orgChart1"/>
+    <dgm:cxn modelId="{83B57D4A-1093-40E1-A5FA-ACCB92303B0D}" type="presParOf" srcId="{944AA1CB-2BD6-4C98-A710-AC27A7E24C99}" destId="{D3B35D3A-8783-4C24-A621-D163BA14394A}" srcOrd="1" destOrd="0" presId="urn:microsoft.com/office/officeart/2005/8/layout/orgChart1"/>
+    <dgm:cxn modelId="{B0C7466C-8014-452E-9AD2-6AB200C863E2}" type="presParOf" srcId="{944AA1CB-2BD6-4C98-A710-AC27A7E24C99}" destId="{03144C84-F428-4117-90CF-C68031B77E94}" srcOrd="2" destOrd="0" presId="urn:microsoft.com/office/officeart/2005/8/layout/orgChart1"/>
+    <dgm:cxn modelId="{E3110DB9-C770-4D29-9DC9-05CA4E0749EB}" type="presParOf" srcId="{0F70076E-522F-4981-BBB3-3A92AF6FA175}" destId="{ACAD718D-61C1-406A-BAF6-C6FC780B3F8C}" srcOrd="2" destOrd="0" presId="urn:microsoft.com/office/officeart/2005/8/layout/orgChart1"/>
+    <dgm:cxn modelId="{F5DFBE93-8029-4359-89EF-E9256E506DAC}" type="presParOf" srcId="{0F70076E-522F-4981-BBB3-3A92AF6FA175}" destId="{0979B790-F5A0-484F-9C19-9DCD80B1A17B}" srcOrd="3" destOrd="0" presId="urn:microsoft.com/office/officeart/2005/8/layout/orgChart1"/>
+    <dgm:cxn modelId="{8057593F-2B34-4217-B0AE-C7F5AF49C4A9}" type="presParOf" srcId="{0979B790-F5A0-484F-9C19-9DCD80B1A17B}" destId="{B212352C-DBBA-419B-B817-9CCE3F4C9632}" srcOrd="0" destOrd="0" presId="urn:microsoft.com/office/officeart/2005/8/layout/orgChart1"/>
+    <dgm:cxn modelId="{8F40BBBE-10AB-4308-910E-71098D15070E}" type="presParOf" srcId="{B212352C-DBBA-419B-B817-9CCE3F4C9632}" destId="{951AA7AC-1C1A-47BB-A6DA-7AE5C0C55E85}" srcOrd="0" destOrd="0" presId="urn:microsoft.com/office/officeart/2005/8/layout/orgChart1"/>
+    <dgm:cxn modelId="{07E2C936-0E02-4341-BEB2-49E34DCA9589}" type="presParOf" srcId="{B212352C-DBBA-419B-B817-9CCE3F4C9632}" destId="{C2459311-6B3C-4BB4-94D4-CB66B518FA25}" srcOrd="1" destOrd="0" presId="urn:microsoft.com/office/officeart/2005/8/layout/orgChart1"/>
+    <dgm:cxn modelId="{B2A3F2B2-777E-44B5-B4AA-133599D97C95}" type="presParOf" srcId="{0979B790-F5A0-484F-9C19-9DCD80B1A17B}" destId="{24135237-AA95-40CC-8D55-7379D530F205}" srcOrd="1" destOrd="0" presId="urn:microsoft.com/office/officeart/2005/8/layout/orgChart1"/>
+    <dgm:cxn modelId="{5B5EF187-372D-4538-AE8F-D6B3527E6F8B}" type="presParOf" srcId="{24135237-AA95-40CC-8D55-7379D530F205}" destId="{76159509-0BB5-44D0-976C-3983E2A2D266}" srcOrd="0" destOrd="0" presId="urn:microsoft.com/office/officeart/2005/8/layout/orgChart1"/>
+    <dgm:cxn modelId="{B3897922-93BF-4C3F-963F-E9EAEF5D8F65}" type="presParOf" srcId="{24135237-AA95-40CC-8D55-7379D530F205}" destId="{0B83BE98-5973-462B-B494-38CC7DCD4B2A}" srcOrd="1" destOrd="0" presId="urn:microsoft.com/office/officeart/2005/8/layout/orgChart1"/>
+    <dgm:cxn modelId="{036AA4EF-5E6E-433F-A2E6-87F75251259D}" type="presParOf" srcId="{0B83BE98-5973-462B-B494-38CC7DCD4B2A}" destId="{3BB0E7B9-B16E-4BA5-B0C8-F9B5CA4403A9}" srcOrd="0" destOrd="0" presId="urn:microsoft.com/office/officeart/2005/8/layout/orgChart1"/>
+    <dgm:cxn modelId="{B64ACD71-669B-41DE-A957-D91D15662715}" type="presParOf" srcId="{3BB0E7B9-B16E-4BA5-B0C8-F9B5CA4403A9}" destId="{629D144A-42A8-455E-BD11-F11473E53343}" srcOrd="0" destOrd="0" presId="urn:microsoft.com/office/officeart/2005/8/layout/orgChart1"/>
+    <dgm:cxn modelId="{E37D6205-9692-46D1-8754-6C487D344906}" type="presParOf" srcId="{3BB0E7B9-B16E-4BA5-B0C8-F9B5CA4403A9}" destId="{62F83636-57B9-481E-B7D7-8B7EBC51A031}" srcOrd="1" destOrd="0" presId="urn:microsoft.com/office/officeart/2005/8/layout/orgChart1"/>
+    <dgm:cxn modelId="{21DF7161-3399-4243-8546-74E61C6840BD}" type="presParOf" srcId="{0B83BE98-5973-462B-B494-38CC7DCD4B2A}" destId="{6D4AABB9-F199-4012-8DB4-0E35EDD2F2EE}" srcOrd="1" destOrd="0" presId="urn:microsoft.com/office/officeart/2005/8/layout/orgChart1"/>
+    <dgm:cxn modelId="{894D253A-AB7F-492D-8C26-0D024C8C8731}" type="presParOf" srcId="{0B83BE98-5973-462B-B494-38CC7DCD4B2A}" destId="{A17094F6-7321-45AF-A9E9-763CEED9A98C}" srcOrd="2" destOrd="0" presId="urn:microsoft.com/office/officeart/2005/8/layout/orgChart1"/>
+    <dgm:cxn modelId="{5AEEC532-A538-45A6-B53B-E23A29E9FC43}" type="presParOf" srcId="{24135237-AA95-40CC-8D55-7379D530F205}" destId="{1256D7E3-FC8E-4DD7-B64E-2DF45B28EE68}" srcOrd="2" destOrd="0" presId="urn:microsoft.com/office/officeart/2005/8/layout/orgChart1"/>
+    <dgm:cxn modelId="{1C3D19EB-F315-4F89-AFF0-36F0DF6E0540}" type="presParOf" srcId="{24135237-AA95-40CC-8D55-7379D530F205}" destId="{A911BC02-EC84-46DF-9265-BCA3A46E8485}" srcOrd="3" destOrd="0" presId="urn:microsoft.com/office/officeart/2005/8/layout/orgChart1"/>
+    <dgm:cxn modelId="{1E9DBCCA-8C3F-44B8-8DAE-14039128BDE9}" type="presParOf" srcId="{A911BC02-EC84-46DF-9265-BCA3A46E8485}" destId="{848E46FE-0B1A-4527-B803-084CB693B761}" srcOrd="0" destOrd="0" presId="urn:microsoft.com/office/officeart/2005/8/layout/orgChart1"/>
+    <dgm:cxn modelId="{9B5C8599-2C8D-4D46-96E5-7953D7A652AD}" type="presParOf" srcId="{848E46FE-0B1A-4527-B803-084CB693B761}" destId="{AC413AD4-05E8-4882-B724-048726377750}" srcOrd="0" destOrd="0" presId="urn:microsoft.com/office/officeart/2005/8/layout/orgChart1"/>
+    <dgm:cxn modelId="{03575253-870F-4410-9091-B111D993ACF5}" type="presParOf" srcId="{848E46FE-0B1A-4527-B803-084CB693B761}" destId="{798AF196-C9E6-4068-8D9C-E6C02EBD0190}" srcOrd="1" destOrd="0" presId="urn:microsoft.com/office/officeart/2005/8/layout/orgChart1"/>
+    <dgm:cxn modelId="{880B2583-7537-400C-9D23-678F1E6F4C4E}" type="presParOf" srcId="{A911BC02-EC84-46DF-9265-BCA3A46E8485}" destId="{FB1414F1-87DF-4193-9AFD-D188549BF35C}" srcOrd="1" destOrd="0" presId="urn:microsoft.com/office/officeart/2005/8/layout/orgChart1"/>
+    <dgm:cxn modelId="{770F2BF9-45F0-4A05-A68A-121FD7477F27}" type="presParOf" srcId="{A911BC02-EC84-46DF-9265-BCA3A46E8485}" destId="{56F7BEE1-0801-4561-A1A8-74A17C4AC6D4}" srcOrd="2" destOrd="0" presId="urn:microsoft.com/office/officeart/2005/8/layout/orgChart1"/>
+    <dgm:cxn modelId="{07BA8F61-8365-4C11-AD77-E777CB25D24F}" type="presParOf" srcId="{24135237-AA95-40CC-8D55-7379D530F205}" destId="{013CEFBA-B0C8-4E53-B75F-CB4965CD6E21}" srcOrd="4" destOrd="0" presId="urn:microsoft.com/office/officeart/2005/8/layout/orgChart1"/>
+    <dgm:cxn modelId="{C1EB30EB-E7AE-4929-8093-2F832B966B09}" type="presParOf" srcId="{24135237-AA95-40CC-8D55-7379D530F205}" destId="{DCBBF33B-52CF-46CC-A0B2-E8977D2187BE}" srcOrd="5" destOrd="0" presId="urn:microsoft.com/office/officeart/2005/8/layout/orgChart1"/>
+    <dgm:cxn modelId="{1A422CE0-1356-4E95-9023-36C130136B46}" type="presParOf" srcId="{DCBBF33B-52CF-46CC-A0B2-E8977D2187BE}" destId="{984C26F1-BB40-48EB-9CE4-DA51A85B5C97}" srcOrd="0" destOrd="0" presId="urn:microsoft.com/office/officeart/2005/8/layout/orgChart1"/>
+    <dgm:cxn modelId="{FDCEC4CC-01B7-47AB-87B7-474B0EFF53A3}" type="presParOf" srcId="{984C26F1-BB40-48EB-9CE4-DA51A85B5C97}" destId="{CFFDF423-B662-42D5-91DA-0A745D4CA88E}" srcOrd="0" destOrd="0" presId="urn:microsoft.com/office/officeart/2005/8/layout/orgChart1"/>
+    <dgm:cxn modelId="{9E9E93BC-BB41-46CE-86E6-C240A9E6B7B6}" type="presParOf" srcId="{984C26F1-BB40-48EB-9CE4-DA51A85B5C97}" destId="{E6CB73C8-18AD-4E4D-AE69-1F66714D57E7}" srcOrd="1" destOrd="0" presId="urn:microsoft.com/office/officeart/2005/8/layout/orgChart1"/>
+    <dgm:cxn modelId="{ECC69B42-663E-46ED-AAB8-EB9E75F13459}" type="presParOf" srcId="{DCBBF33B-52CF-46CC-A0B2-E8977D2187BE}" destId="{059BADB8-6F32-456D-AABB-4F3ADBA8BDCA}" srcOrd="1" destOrd="0" presId="urn:microsoft.com/office/officeart/2005/8/layout/orgChart1"/>
+    <dgm:cxn modelId="{CD0BF5C4-B6CD-43A1-AC41-7D363C90B170}" type="presParOf" srcId="{DCBBF33B-52CF-46CC-A0B2-E8977D2187BE}" destId="{43F8D388-FCB0-4EE3-8A4B-79922C2C8E21}" srcOrd="2" destOrd="0" presId="urn:microsoft.com/office/officeart/2005/8/layout/orgChart1"/>
+    <dgm:cxn modelId="{761DB3F6-FF82-46B8-8B6F-FB4694022655}" type="presParOf" srcId="{24135237-AA95-40CC-8D55-7379D530F205}" destId="{A2F494B7-1FD7-47D3-91A2-9B488590CB64}" srcOrd="6" destOrd="0" presId="urn:microsoft.com/office/officeart/2005/8/layout/orgChart1"/>
+    <dgm:cxn modelId="{DD41810D-4073-466E-A2C7-2D58D693DB76}" type="presParOf" srcId="{24135237-AA95-40CC-8D55-7379D530F205}" destId="{942D12D0-7286-4578-A52A-ED57C25A6EA8}" srcOrd="7" destOrd="0" presId="urn:microsoft.com/office/officeart/2005/8/layout/orgChart1"/>
+    <dgm:cxn modelId="{F01B78BC-D24F-404E-BD55-AF7161096D1C}" type="presParOf" srcId="{942D12D0-7286-4578-A52A-ED57C25A6EA8}" destId="{4C12FC07-08D8-4152-9B70-86828C12CE3C}" srcOrd="0" destOrd="0" presId="urn:microsoft.com/office/officeart/2005/8/layout/orgChart1"/>
+    <dgm:cxn modelId="{37AD51C0-4549-4CD1-A0A6-1F378821CEDA}" type="presParOf" srcId="{4C12FC07-08D8-4152-9B70-86828C12CE3C}" destId="{3C43E7A2-C899-4FF3-A54E-8B1DADF7F1D8}" srcOrd="0" destOrd="0" presId="urn:microsoft.com/office/officeart/2005/8/layout/orgChart1"/>
+    <dgm:cxn modelId="{A391BD72-0CFC-4CE0-AA13-694B44295765}" type="presParOf" srcId="{4C12FC07-08D8-4152-9B70-86828C12CE3C}" destId="{F2328742-AD42-44F6-93EE-FB64E22017C9}" srcOrd="1" destOrd="0" presId="urn:microsoft.com/office/officeart/2005/8/layout/orgChart1"/>
+    <dgm:cxn modelId="{C7A4EFCE-DB92-4D83-8E24-7C26BBF71A4C}" type="presParOf" srcId="{942D12D0-7286-4578-A52A-ED57C25A6EA8}" destId="{3E7CB4C0-EF69-4571-BE9E-9E7D8D715E0F}" srcOrd="1" destOrd="0" presId="urn:microsoft.com/office/officeart/2005/8/layout/orgChart1"/>
+    <dgm:cxn modelId="{8923D550-8C9E-4467-9EED-06DB4B09A302}" type="presParOf" srcId="{942D12D0-7286-4578-A52A-ED57C25A6EA8}" destId="{48C4B87E-BBAC-4F79-8E6A-65259ACA1AAE}" srcOrd="2" destOrd="0" presId="urn:microsoft.com/office/officeart/2005/8/layout/orgChart1"/>
+    <dgm:cxn modelId="{A0E7AD9B-B819-4295-9124-FBCBEB274E2B}" type="presParOf" srcId="{24135237-AA95-40CC-8D55-7379D530F205}" destId="{58FCFA12-57FF-4DDE-AA78-FD5F24D44BE5}" srcOrd="8" destOrd="0" presId="urn:microsoft.com/office/officeart/2005/8/layout/orgChart1"/>
+    <dgm:cxn modelId="{4B0B1B5F-60DE-4449-9C3D-FFC50E40EFF7}" type="presParOf" srcId="{24135237-AA95-40CC-8D55-7379D530F205}" destId="{72474307-32C2-4117-8E3D-EE0ECD80D53D}" srcOrd="9" destOrd="0" presId="urn:microsoft.com/office/officeart/2005/8/layout/orgChart1"/>
+    <dgm:cxn modelId="{9C7BA215-2669-4871-8C2F-170EE1123A5B}" type="presParOf" srcId="{72474307-32C2-4117-8E3D-EE0ECD80D53D}" destId="{2FB2C3AB-7758-4FF5-8545-55FF77F10D3D}" srcOrd="0" destOrd="0" presId="urn:microsoft.com/office/officeart/2005/8/layout/orgChart1"/>
+    <dgm:cxn modelId="{60047B71-84E0-4E1D-BC1C-F16234B07091}" type="presParOf" srcId="{2FB2C3AB-7758-4FF5-8545-55FF77F10D3D}" destId="{2F56B4D2-400A-48F1-9F86-328A9D96FD6A}" srcOrd="0" destOrd="0" presId="urn:microsoft.com/office/officeart/2005/8/layout/orgChart1"/>
+    <dgm:cxn modelId="{BEDE92DC-AF61-476B-A666-5FF798D3EB52}" type="presParOf" srcId="{2FB2C3AB-7758-4FF5-8545-55FF77F10D3D}" destId="{EAAC0396-F5F9-4F12-82E3-06CCEE8D8411}" srcOrd="1" destOrd="0" presId="urn:microsoft.com/office/officeart/2005/8/layout/orgChart1"/>
+    <dgm:cxn modelId="{8C64C1A9-D2B7-4A2B-8E0D-34C506A24E0D}" type="presParOf" srcId="{72474307-32C2-4117-8E3D-EE0ECD80D53D}" destId="{0D61F103-8929-4F11-9E60-27D82E013DEF}" srcOrd="1" destOrd="0" presId="urn:microsoft.com/office/officeart/2005/8/layout/orgChart1"/>
+    <dgm:cxn modelId="{9437D61B-3925-4D93-912E-EBD30E4E048C}" type="presParOf" srcId="{72474307-32C2-4117-8E3D-EE0ECD80D53D}" destId="{3F26119D-54AC-41DA-AE56-F972BE7B6A6A}" srcOrd="2" destOrd="0" presId="urn:microsoft.com/office/officeart/2005/8/layout/orgChart1"/>
+    <dgm:cxn modelId="{3C12D9CA-45D8-4819-96DD-06F2D23B40B2}" type="presParOf" srcId="{0979B790-F5A0-484F-9C19-9DCD80B1A17B}" destId="{BD6A3BA6-9041-4D9C-958C-9D129F5A8170}" srcOrd="2" destOrd="0" presId="urn:microsoft.com/office/officeart/2005/8/layout/orgChart1"/>
+    <dgm:cxn modelId="{6A695BC6-409E-4961-8084-542D648D7DDF}" type="presParOf" srcId="{0F70076E-522F-4981-BBB3-3A92AF6FA175}" destId="{97C1ADA8-C573-433C-A903-2B5AF2D11025}" srcOrd="4" destOrd="0" presId="urn:microsoft.com/office/officeart/2005/8/layout/orgChart1"/>
+    <dgm:cxn modelId="{837A3C42-FB04-490E-B710-12ACC322FD22}" type="presParOf" srcId="{0F70076E-522F-4981-BBB3-3A92AF6FA175}" destId="{8C0D7482-2972-4DA2-B023-40CFC2A60796}" srcOrd="5" destOrd="0" presId="urn:microsoft.com/office/officeart/2005/8/layout/orgChart1"/>
+    <dgm:cxn modelId="{4D945188-219C-4AC7-879A-35CCD5214FFA}" type="presParOf" srcId="{8C0D7482-2972-4DA2-B023-40CFC2A60796}" destId="{4A015B71-FF6D-4FAA-A716-C83012191BDD}" srcOrd="0" destOrd="0" presId="urn:microsoft.com/office/officeart/2005/8/layout/orgChart1"/>
+    <dgm:cxn modelId="{9FB5E1D4-5E94-4E6E-B3FF-95E5CFC397D8}" type="presParOf" srcId="{4A015B71-FF6D-4FAA-A716-C83012191BDD}" destId="{E6677268-D00C-4D1B-A6D9-295F28778097}" srcOrd="0" destOrd="0" presId="urn:microsoft.com/office/officeart/2005/8/layout/orgChart1"/>
+    <dgm:cxn modelId="{F9AF5548-755C-49BB-8A67-1A5C64074445}" type="presParOf" srcId="{4A015B71-FF6D-4FAA-A716-C83012191BDD}" destId="{2B0A4C06-23E2-4C10-ACD4-A1381D5956C7}" srcOrd="1" destOrd="0" presId="urn:microsoft.com/office/officeart/2005/8/layout/orgChart1"/>
+    <dgm:cxn modelId="{A8B9B7F9-440F-4AD1-8D84-E6149EBB1E81}" type="presParOf" srcId="{8C0D7482-2972-4DA2-B023-40CFC2A60796}" destId="{D5A05807-EFB5-48D0-B488-8CD82056E20D}" srcOrd="1" destOrd="0" presId="urn:microsoft.com/office/officeart/2005/8/layout/orgChart1"/>
+    <dgm:cxn modelId="{B6B80249-BFED-42FA-98BE-4D0AD85CA39E}" type="presParOf" srcId="{D5A05807-EFB5-48D0-B488-8CD82056E20D}" destId="{AC81D29A-1E8E-4858-9F79-82979B5F5404}" srcOrd="0" destOrd="0" presId="urn:microsoft.com/office/officeart/2005/8/layout/orgChart1"/>
+    <dgm:cxn modelId="{B8E8C9BC-CEA5-4FE8-9283-A7106B2FA335}" type="presParOf" srcId="{D5A05807-EFB5-48D0-B488-8CD82056E20D}" destId="{652DFB5C-3273-4EC7-8848-D514B4FB3C7E}" srcOrd="1" destOrd="0" presId="urn:microsoft.com/office/officeart/2005/8/layout/orgChart1"/>
+    <dgm:cxn modelId="{3A820C53-55DF-4EE4-9611-B48B760ACE37}" type="presParOf" srcId="{652DFB5C-3273-4EC7-8848-D514B4FB3C7E}" destId="{C5039793-C0C4-431B-9489-EB9CBFBB1E93}" srcOrd="0" destOrd="0" presId="urn:microsoft.com/office/officeart/2005/8/layout/orgChart1"/>
+    <dgm:cxn modelId="{9CD002BD-2D43-4BC5-92C8-14AFBAE9B135}" type="presParOf" srcId="{C5039793-C0C4-431B-9489-EB9CBFBB1E93}" destId="{99A7B5F4-03C8-4B46-A613-6DFFD2A72B9A}" srcOrd="0" destOrd="0" presId="urn:microsoft.com/office/officeart/2005/8/layout/orgChart1"/>
+    <dgm:cxn modelId="{14C5DCB7-7EBD-4FEE-B304-449510D00B38}" type="presParOf" srcId="{C5039793-C0C4-431B-9489-EB9CBFBB1E93}" destId="{3DBEEB83-7DEB-44CB-AC9D-62897A2D4C10}" srcOrd="1" destOrd="0" presId="urn:microsoft.com/office/officeart/2005/8/layout/orgChart1"/>
+    <dgm:cxn modelId="{937BE97E-93D6-4893-9FDA-E270F5D0CB0C}" type="presParOf" srcId="{652DFB5C-3273-4EC7-8848-D514B4FB3C7E}" destId="{F99B00C9-81B9-4BA5-A39E-BA82F9C24175}" srcOrd="1" destOrd="0" presId="urn:microsoft.com/office/officeart/2005/8/layout/orgChart1"/>
+    <dgm:cxn modelId="{F5C6A107-654D-41DD-9287-7831DC8A9A27}" type="presParOf" srcId="{652DFB5C-3273-4EC7-8848-D514B4FB3C7E}" destId="{CC932E70-E909-4F55-A8F6-09CEFCBF91DD}" srcOrd="2" destOrd="0" presId="urn:microsoft.com/office/officeart/2005/8/layout/orgChart1"/>
+    <dgm:cxn modelId="{5AF18483-75ED-466A-9BBC-D8B862DA173C}" type="presParOf" srcId="{D5A05807-EFB5-48D0-B488-8CD82056E20D}" destId="{4936C0EE-735B-4022-A21D-F437E8C8FB2C}" srcOrd="2" destOrd="0" presId="urn:microsoft.com/office/officeart/2005/8/layout/orgChart1"/>
+    <dgm:cxn modelId="{EE4C9F1A-8052-466C-9597-C84739AA0B0C}" type="presParOf" srcId="{D5A05807-EFB5-48D0-B488-8CD82056E20D}" destId="{608E8B0C-6362-4D15-909F-248DA487C2BF}" srcOrd="3" destOrd="0" presId="urn:microsoft.com/office/officeart/2005/8/layout/orgChart1"/>
+    <dgm:cxn modelId="{1F2B4912-EAA9-4816-B4FE-559D5722E4D1}" type="presParOf" srcId="{608E8B0C-6362-4D15-909F-248DA487C2BF}" destId="{8D8984DA-558F-47D2-A944-909EE8F084F5}" srcOrd="0" destOrd="0" presId="urn:microsoft.com/office/officeart/2005/8/layout/orgChart1"/>
+    <dgm:cxn modelId="{FD186E2A-6FDD-44F4-876E-4BADD0DB78EB}" type="presParOf" srcId="{8D8984DA-558F-47D2-A944-909EE8F084F5}" destId="{15F2BC78-D50C-4AAD-8B4C-69F04EAC3A17}" srcOrd="0" destOrd="0" presId="urn:microsoft.com/office/officeart/2005/8/layout/orgChart1"/>
+    <dgm:cxn modelId="{2EAEF2D9-4873-49EF-9EBB-D305BD8C9AA4}" type="presParOf" srcId="{8D8984DA-558F-47D2-A944-909EE8F084F5}" destId="{4F17F90F-8BD4-4804-A10D-0E0D98F92923}" srcOrd="1" destOrd="0" presId="urn:microsoft.com/office/officeart/2005/8/layout/orgChart1"/>
+    <dgm:cxn modelId="{DAEB546C-8DBC-4263-822B-E615B0B6F989}" type="presParOf" srcId="{608E8B0C-6362-4D15-909F-248DA487C2BF}" destId="{085F421D-D2A3-4832-8D90-1E627F07F0CE}" srcOrd="1" destOrd="0" presId="urn:microsoft.com/office/officeart/2005/8/layout/orgChart1"/>
+    <dgm:cxn modelId="{4EFC28DE-B7B9-4966-9829-EE1FC236C1CA}" type="presParOf" srcId="{608E8B0C-6362-4D15-909F-248DA487C2BF}" destId="{7E23741C-69CE-4B29-8C85-1E7293C3B5F4}" srcOrd="2" destOrd="0" presId="urn:microsoft.com/office/officeart/2005/8/layout/orgChart1"/>
+    <dgm:cxn modelId="{F1517458-4238-42E1-9576-9DF0B6773008}" type="presParOf" srcId="{D5A05807-EFB5-48D0-B488-8CD82056E20D}" destId="{613C03D6-7054-4B73-96F2-78EDD8671AF2}" srcOrd="4" destOrd="0" presId="urn:microsoft.com/office/officeart/2005/8/layout/orgChart1"/>
+    <dgm:cxn modelId="{EC8E4343-3207-43C4-8222-C338A2E12701}" type="presParOf" srcId="{D5A05807-EFB5-48D0-B488-8CD82056E20D}" destId="{FAF718D9-CE6F-4E63-BA1F-23100B0595C4}" srcOrd="5" destOrd="0" presId="urn:microsoft.com/office/officeart/2005/8/layout/orgChart1"/>
+    <dgm:cxn modelId="{D1CF1FD8-90DF-4779-A274-E45530F9C0FD}" type="presParOf" srcId="{FAF718D9-CE6F-4E63-BA1F-23100B0595C4}" destId="{17C91B4C-F0E4-4024-A0F5-14512A7F497C}" srcOrd="0" destOrd="0" presId="urn:microsoft.com/office/officeart/2005/8/layout/orgChart1"/>
+    <dgm:cxn modelId="{170F356A-4FE3-4A67-B63F-5998D8A21306}" type="presParOf" srcId="{17C91B4C-F0E4-4024-A0F5-14512A7F497C}" destId="{5EE94A07-DE5A-4F7A-A8DD-16D552E2D98E}" srcOrd="0" destOrd="0" presId="urn:microsoft.com/office/officeart/2005/8/layout/orgChart1"/>
+    <dgm:cxn modelId="{94DAD332-975E-45CA-8499-993533FEFA7C}" type="presParOf" srcId="{17C91B4C-F0E4-4024-A0F5-14512A7F497C}" destId="{57F61604-BE15-4362-B346-71D638A88099}" srcOrd="1" destOrd="0" presId="urn:microsoft.com/office/officeart/2005/8/layout/orgChart1"/>
+    <dgm:cxn modelId="{72FC1789-1F68-4C4A-AB6E-F35FB27A2151}" type="presParOf" srcId="{FAF718D9-CE6F-4E63-BA1F-23100B0595C4}" destId="{959171F2-E871-47B5-97FB-8A6260020CC0}" srcOrd="1" destOrd="0" presId="urn:microsoft.com/office/officeart/2005/8/layout/orgChart1"/>
+    <dgm:cxn modelId="{4B87F4E2-B36A-4EAE-97AB-260921D2AA19}" type="presParOf" srcId="{FAF718D9-CE6F-4E63-BA1F-23100B0595C4}" destId="{F80890A4-215C-4D2A-B4C8-B399A6109114}" srcOrd="2" destOrd="0" presId="urn:microsoft.com/office/officeart/2005/8/layout/orgChart1"/>
+    <dgm:cxn modelId="{FB24A767-302E-41B6-94BC-EEE31BFD98C8}" type="presParOf" srcId="{D5A05807-EFB5-48D0-B488-8CD82056E20D}" destId="{FD7D4D9F-8B82-4134-A440-E709162FB101}" srcOrd="6" destOrd="0" presId="urn:microsoft.com/office/officeart/2005/8/layout/orgChart1"/>
+    <dgm:cxn modelId="{3F2AE3B9-B4DC-4CA9-BFD6-8FFB5995192C}" type="presParOf" srcId="{D5A05807-EFB5-48D0-B488-8CD82056E20D}" destId="{5E4A1D37-BFD2-4AEA-A2E8-770F037C952F}" srcOrd="7" destOrd="0" presId="urn:microsoft.com/office/officeart/2005/8/layout/orgChart1"/>
+    <dgm:cxn modelId="{1EBAAE4E-70B8-4A31-B608-664F3C15F618}" type="presParOf" srcId="{5E4A1D37-BFD2-4AEA-A2E8-770F037C952F}" destId="{51BD2DFE-02EC-4DB1-A7F1-186D7E5AA6AC}" srcOrd="0" destOrd="0" presId="urn:microsoft.com/office/officeart/2005/8/layout/orgChart1"/>
+    <dgm:cxn modelId="{AE7D6C28-E04B-4292-B5DB-348F0EA8D93B}" type="presParOf" srcId="{51BD2DFE-02EC-4DB1-A7F1-186D7E5AA6AC}" destId="{641A9226-B231-4E8E-9C55-F68651D94D4E}" srcOrd="0" destOrd="0" presId="urn:microsoft.com/office/officeart/2005/8/layout/orgChart1"/>
+    <dgm:cxn modelId="{D7BD608B-7A1B-4050-9BAC-098E042E3DF3}" type="presParOf" srcId="{51BD2DFE-02EC-4DB1-A7F1-186D7E5AA6AC}" destId="{03285AB4-389B-4A8E-A739-E4FB594C24BF}" srcOrd="1" destOrd="0" presId="urn:microsoft.com/office/officeart/2005/8/layout/orgChart1"/>
+    <dgm:cxn modelId="{85BBA276-DC72-4498-8E66-6320E2E10EF4}" type="presParOf" srcId="{5E4A1D37-BFD2-4AEA-A2E8-770F037C952F}" destId="{E334A79F-86F5-4B5C-B6C7-03E88BFA55C9}" srcOrd="1" destOrd="0" presId="urn:microsoft.com/office/officeart/2005/8/layout/orgChart1"/>
+    <dgm:cxn modelId="{D0EA2DE1-E702-46A5-AF33-D48DE3B44325}" type="presParOf" srcId="{5E4A1D37-BFD2-4AEA-A2E8-770F037C952F}" destId="{085F2607-B90B-46C0-86AE-FC22EF661656}" srcOrd="2" destOrd="0" presId="urn:microsoft.com/office/officeart/2005/8/layout/orgChart1"/>
+    <dgm:cxn modelId="{4E0EDF51-03E7-4B35-8CC1-2269F92AA0A5}" type="presParOf" srcId="{D5A05807-EFB5-48D0-B488-8CD82056E20D}" destId="{539C9AB9-A71B-47D2-BAFA-A26EF16D35E9}" srcOrd="8" destOrd="0" presId="urn:microsoft.com/office/officeart/2005/8/layout/orgChart1"/>
+    <dgm:cxn modelId="{160CAC63-A9F8-4FD1-A827-76690FEBE132}" type="presParOf" srcId="{D5A05807-EFB5-48D0-B488-8CD82056E20D}" destId="{00A21371-1360-4E0E-A0CF-64B2CA81844B}" srcOrd="9" destOrd="0" presId="urn:microsoft.com/office/officeart/2005/8/layout/orgChart1"/>
+    <dgm:cxn modelId="{8ECDC0B9-53D3-4D0E-9C7C-8273F6A282B5}" type="presParOf" srcId="{00A21371-1360-4E0E-A0CF-64B2CA81844B}" destId="{5D620067-97CA-4684-AA9A-ED49BECC6B50}" srcOrd="0" destOrd="0" presId="urn:microsoft.com/office/officeart/2005/8/layout/orgChart1"/>
+    <dgm:cxn modelId="{F9704D40-E499-4DE9-805A-E06D2155F4D8}" type="presParOf" srcId="{5D620067-97CA-4684-AA9A-ED49BECC6B50}" destId="{E3166F7C-DF17-441D-9FD5-AE90B21D5054}" srcOrd="0" destOrd="0" presId="urn:microsoft.com/office/officeart/2005/8/layout/orgChart1"/>
+    <dgm:cxn modelId="{3FAFB160-4DE1-4921-B0CE-006E20E49C6E}" type="presParOf" srcId="{5D620067-97CA-4684-AA9A-ED49BECC6B50}" destId="{D5BAEF3F-BD35-4D7E-A4FF-F30965920AFA}" srcOrd="1" destOrd="0" presId="urn:microsoft.com/office/officeart/2005/8/layout/orgChart1"/>
+    <dgm:cxn modelId="{AD876145-475E-45DD-B1B8-DDF89DD2DC8A}" type="presParOf" srcId="{00A21371-1360-4E0E-A0CF-64B2CA81844B}" destId="{954DE4C5-A326-4E49-BC70-C56A49102543}" srcOrd="1" destOrd="0" presId="urn:microsoft.com/office/officeart/2005/8/layout/orgChart1"/>
+    <dgm:cxn modelId="{E62CCEC1-4E25-490C-BCCB-DDEC9B123B5D}" type="presParOf" srcId="{00A21371-1360-4E0E-A0CF-64B2CA81844B}" destId="{93110726-E6BB-43BB-89D2-78B96232F10A}" srcOrd="2" destOrd="0" presId="urn:microsoft.com/office/officeart/2005/8/layout/orgChart1"/>
+    <dgm:cxn modelId="{CB97F9FA-4D08-4E10-AE3F-511B2525C80F}" type="presParOf" srcId="{D5A05807-EFB5-48D0-B488-8CD82056E20D}" destId="{41D8D129-29D8-4385-B786-894926FEDC42}" srcOrd="10" destOrd="0" presId="urn:microsoft.com/office/officeart/2005/8/layout/orgChart1"/>
+    <dgm:cxn modelId="{FFE7A947-64FC-451B-AB54-7A918D0E1810}" type="presParOf" srcId="{D5A05807-EFB5-48D0-B488-8CD82056E20D}" destId="{56B75CC1-3BE4-4933-86A4-AD5BDB483D09}" srcOrd="11" destOrd="0" presId="urn:microsoft.com/office/officeart/2005/8/layout/orgChart1"/>
+    <dgm:cxn modelId="{A1FC0BC3-100A-4985-B1CF-001FE6A34327}" type="presParOf" srcId="{56B75CC1-3BE4-4933-86A4-AD5BDB483D09}" destId="{989F04EF-9BC1-4B78-83E1-155E82FA04DB}" srcOrd="0" destOrd="0" presId="urn:microsoft.com/office/officeart/2005/8/layout/orgChart1"/>
+    <dgm:cxn modelId="{DD47D63B-CC7A-45FF-9757-EB378438EFA4}" type="presParOf" srcId="{989F04EF-9BC1-4B78-83E1-155E82FA04DB}" destId="{92C0FB43-53F4-4321-BEF9-66199300F0E8}" srcOrd="0" destOrd="0" presId="urn:microsoft.com/office/officeart/2005/8/layout/orgChart1"/>
+    <dgm:cxn modelId="{904ADF07-56D1-4251-BEEB-1F25BE1A4784}" type="presParOf" srcId="{989F04EF-9BC1-4B78-83E1-155E82FA04DB}" destId="{D9ED388C-CEBD-4853-9A3E-C27037FF2C56}" srcOrd="1" destOrd="0" presId="urn:microsoft.com/office/officeart/2005/8/layout/orgChart1"/>
+    <dgm:cxn modelId="{97BA0D94-3736-4175-BC8B-0A182C5F7739}" type="presParOf" srcId="{56B75CC1-3BE4-4933-86A4-AD5BDB483D09}" destId="{2101D05F-39FA-4E10-8C5C-A05734941020}" srcOrd="1" destOrd="0" presId="urn:microsoft.com/office/officeart/2005/8/layout/orgChart1"/>
+    <dgm:cxn modelId="{34C5A1F2-DD8D-4589-9505-249A81D16488}" type="presParOf" srcId="{56B75CC1-3BE4-4933-86A4-AD5BDB483D09}" destId="{659C28F5-4CB8-4027-B9BA-615248508F5C}" srcOrd="2" destOrd="0" presId="urn:microsoft.com/office/officeart/2005/8/layout/orgChart1"/>
+    <dgm:cxn modelId="{01E66158-DA09-40F7-9C30-1173353D778B}" type="presParOf" srcId="{D5A05807-EFB5-48D0-B488-8CD82056E20D}" destId="{5C2972FE-C97E-42B6-9A79-1CF8DC5B6AE4}" srcOrd="12" destOrd="0" presId="urn:microsoft.com/office/officeart/2005/8/layout/orgChart1"/>
+    <dgm:cxn modelId="{486B0ACC-C969-48A8-9E9E-A094F58A26E1}" type="presParOf" srcId="{D5A05807-EFB5-48D0-B488-8CD82056E20D}" destId="{029DB9A8-AFD4-472F-9968-B633CD346629}" srcOrd="13" destOrd="0" presId="urn:microsoft.com/office/officeart/2005/8/layout/orgChart1"/>
+    <dgm:cxn modelId="{3AF3E78B-4B94-46EE-98D9-FB86A8171C8B}" type="presParOf" srcId="{029DB9A8-AFD4-472F-9968-B633CD346629}" destId="{BDBCFFDF-4FA0-4430-A44A-82B37C77E4AF}" srcOrd="0" destOrd="0" presId="urn:microsoft.com/office/officeart/2005/8/layout/orgChart1"/>
+    <dgm:cxn modelId="{F4961EA2-7FA6-48F4-A0FB-04C2ECF37F01}" type="presParOf" srcId="{BDBCFFDF-4FA0-4430-A44A-82B37C77E4AF}" destId="{BF212140-F00B-41BB-95FA-AB60DEA3AD26}" srcOrd="0" destOrd="0" presId="urn:microsoft.com/office/officeart/2005/8/layout/orgChart1"/>
+    <dgm:cxn modelId="{B8288947-4FE3-4389-BA83-FA907040840C}" type="presParOf" srcId="{BDBCFFDF-4FA0-4430-A44A-82B37C77E4AF}" destId="{586BD3CC-D024-49AE-98A9-57447680C793}" srcOrd="1" destOrd="0" presId="urn:microsoft.com/office/officeart/2005/8/layout/orgChart1"/>
+    <dgm:cxn modelId="{615722DC-9C03-4093-A5B3-904EE4382680}" type="presParOf" srcId="{029DB9A8-AFD4-472F-9968-B633CD346629}" destId="{6D4B136B-BD17-4ED1-B616-FBD7159E18F9}" srcOrd="1" destOrd="0" presId="urn:microsoft.com/office/officeart/2005/8/layout/orgChart1"/>
+    <dgm:cxn modelId="{271DDAB5-C971-43EB-97BF-ECA68B66BAD3}" type="presParOf" srcId="{029DB9A8-AFD4-472F-9968-B633CD346629}" destId="{B1ECB62F-82BA-4FB2-A8C8-FC69141DD972}" srcOrd="2" destOrd="0" presId="urn:microsoft.com/office/officeart/2005/8/layout/orgChart1"/>
+    <dgm:cxn modelId="{82C96C96-3CEF-48BB-87E5-6B32AD04A50B}" type="presParOf" srcId="{8C0D7482-2972-4DA2-B023-40CFC2A60796}" destId="{05C65E83-A4AE-4230-99CF-08B8C80E012D}" srcOrd="2" destOrd="0" presId="urn:microsoft.com/office/officeart/2005/8/layout/orgChart1"/>
+    <dgm:cxn modelId="{18325B6B-017F-48E5-9CE2-FF19BA9FA479}" type="presParOf" srcId="{0F70076E-522F-4981-BBB3-3A92AF6FA175}" destId="{1F31A3CC-47E9-4C73-8E01-7B95861616D0}" srcOrd="6" destOrd="0" presId="urn:microsoft.com/office/officeart/2005/8/layout/orgChart1"/>
+    <dgm:cxn modelId="{4917E72C-9298-465C-88BB-65D02C741FE1}" type="presParOf" srcId="{0F70076E-522F-4981-BBB3-3A92AF6FA175}" destId="{5D0702A5-2294-407F-A843-E9F67DA31609}" srcOrd="7" destOrd="0" presId="urn:microsoft.com/office/officeart/2005/8/layout/orgChart1"/>
+    <dgm:cxn modelId="{BBD08EB1-9350-4101-A7A6-4F1E398AEFC8}" type="presParOf" srcId="{5D0702A5-2294-407F-A843-E9F67DA31609}" destId="{494DEB7D-4C52-41CF-ABB7-B9186E98D3F4}" srcOrd="0" destOrd="0" presId="urn:microsoft.com/office/officeart/2005/8/layout/orgChart1"/>
+    <dgm:cxn modelId="{F9C1DB29-ABAB-4F16-AB00-0716356C8EF5}" type="presParOf" srcId="{494DEB7D-4C52-41CF-ABB7-B9186E98D3F4}" destId="{88E42A67-50A6-46C1-A655-A67481AF8CF9}" srcOrd="0" destOrd="0" presId="urn:microsoft.com/office/officeart/2005/8/layout/orgChart1"/>
+    <dgm:cxn modelId="{A8270CF4-67D3-48AE-A3FB-5D5532CC9269}" type="presParOf" srcId="{494DEB7D-4C52-41CF-ABB7-B9186E98D3F4}" destId="{4408F1D1-8DD2-418C-ABAE-49A9C1656FFB}" srcOrd="1" destOrd="0" presId="urn:microsoft.com/office/officeart/2005/8/layout/orgChart1"/>
+    <dgm:cxn modelId="{ABFAC953-FCF1-41DF-913F-DA3363B693F9}" type="presParOf" srcId="{5D0702A5-2294-407F-A843-E9F67DA31609}" destId="{733B18DE-382D-4FD9-937B-11CAD0E93941}" srcOrd="1" destOrd="0" presId="urn:microsoft.com/office/officeart/2005/8/layout/orgChart1"/>
+    <dgm:cxn modelId="{351C9AF4-28DF-4E69-8595-00EDD393D877}" type="presParOf" srcId="{5D0702A5-2294-407F-A843-E9F67DA31609}" destId="{1D577550-0651-4C2E-A262-4BCC1F2C91C0}" srcOrd="2" destOrd="0" presId="urn:microsoft.com/office/officeart/2005/8/layout/orgChart1"/>
+    <dgm:cxn modelId="{301E45A6-0B94-4F26-9F42-E8B3801EA9DD}" type="presParOf" srcId="{0F70076E-522F-4981-BBB3-3A92AF6FA175}" destId="{C33C7A6C-C6C4-41AC-8DE1-8DDEFEB60920}" srcOrd="8" destOrd="0" presId="urn:microsoft.com/office/officeart/2005/8/layout/orgChart1"/>
+    <dgm:cxn modelId="{80D37839-CA47-4532-9E2C-4A511BCCE30A}" type="presParOf" srcId="{0F70076E-522F-4981-BBB3-3A92AF6FA175}" destId="{5D513A80-7CAD-4D4B-B0AB-4A43A3DAE6F5}" srcOrd="9" destOrd="0" presId="urn:microsoft.com/office/officeart/2005/8/layout/orgChart1"/>
+    <dgm:cxn modelId="{F72615F3-B7C1-4487-AA6D-F15B80D081F6}" type="presParOf" srcId="{5D513A80-7CAD-4D4B-B0AB-4A43A3DAE6F5}" destId="{0CB56511-5D56-4220-AAA8-E6B351624CD4}" srcOrd="0" destOrd="0" presId="urn:microsoft.com/office/officeart/2005/8/layout/orgChart1"/>
+    <dgm:cxn modelId="{ABD3F5B8-D6EE-4CFC-BD25-7F01CA78F311}" type="presParOf" srcId="{0CB56511-5D56-4220-AAA8-E6B351624CD4}" destId="{A3596C5C-D5BF-4D1F-99EE-77880EC19FC8}" srcOrd="0" destOrd="0" presId="urn:microsoft.com/office/officeart/2005/8/layout/orgChart1"/>
+    <dgm:cxn modelId="{F858F609-116E-4144-BA33-4F9C91063C6A}" type="presParOf" srcId="{0CB56511-5D56-4220-AAA8-E6B351624CD4}" destId="{B6A114D4-4B75-4F1E-A379-E402CD10E6C4}" srcOrd="1" destOrd="0" presId="urn:microsoft.com/office/officeart/2005/8/layout/orgChart1"/>
+    <dgm:cxn modelId="{BA600D1D-D466-45DA-8959-A728B09257B7}" type="presParOf" srcId="{5D513A80-7CAD-4D4B-B0AB-4A43A3DAE6F5}" destId="{B553E628-A975-4BD3-A2F3-84861B4D6D9E}" srcOrd="1" destOrd="0" presId="urn:microsoft.com/office/officeart/2005/8/layout/orgChart1"/>
+    <dgm:cxn modelId="{F30D83E8-8A73-413C-BF73-306082F1CD42}" type="presParOf" srcId="{B553E628-A975-4BD3-A2F3-84861B4D6D9E}" destId="{E9FA3E35-E17C-402A-9F06-8A140AF13D6A}" srcOrd="0" destOrd="0" presId="urn:microsoft.com/office/officeart/2005/8/layout/orgChart1"/>
+    <dgm:cxn modelId="{D505C139-057D-4833-8699-E759F9ECC2D3}" type="presParOf" srcId="{B553E628-A975-4BD3-A2F3-84861B4D6D9E}" destId="{BBB7AA51-10E3-42EA-8B26-E059F852E331}" srcOrd="1" destOrd="0" presId="urn:microsoft.com/office/officeart/2005/8/layout/orgChart1"/>
+    <dgm:cxn modelId="{8367153C-449A-456E-9DD7-8EB3EE9BEA36}" type="presParOf" srcId="{BBB7AA51-10E3-42EA-8B26-E059F852E331}" destId="{7873E1F9-1199-4CEE-8D9D-22DD60D218C3}" srcOrd="0" destOrd="0" presId="urn:microsoft.com/office/officeart/2005/8/layout/orgChart1"/>
+    <dgm:cxn modelId="{948CA8C9-7579-4076-97EB-297386E1F571}" type="presParOf" srcId="{7873E1F9-1199-4CEE-8D9D-22DD60D218C3}" destId="{37209606-A253-48BC-A588-886B49BABBD1}" srcOrd="0" destOrd="0" presId="urn:microsoft.com/office/officeart/2005/8/layout/orgChart1"/>
+    <dgm:cxn modelId="{78E983FE-623F-4D25-946D-DFC98685352F}" type="presParOf" srcId="{7873E1F9-1199-4CEE-8D9D-22DD60D218C3}" destId="{08D8DD80-F8DB-42D4-8B5F-8F3E6B33839A}" srcOrd="1" destOrd="0" presId="urn:microsoft.com/office/officeart/2005/8/layout/orgChart1"/>
+    <dgm:cxn modelId="{934F408F-8AE3-4A91-8D13-DA13E3B4AEEE}" type="presParOf" srcId="{BBB7AA51-10E3-42EA-8B26-E059F852E331}" destId="{5F733385-5AF5-4C90-8219-3DCF80FDD410}" srcOrd="1" destOrd="0" presId="urn:microsoft.com/office/officeart/2005/8/layout/orgChart1"/>
+    <dgm:cxn modelId="{3709E1B2-68C9-4DF3-9D2C-6A245097567D}" type="presParOf" srcId="{BBB7AA51-10E3-42EA-8B26-E059F852E331}" destId="{7EBD43EB-B113-4E7B-B839-28889D8C15B3}" srcOrd="2" destOrd="0" presId="urn:microsoft.com/office/officeart/2005/8/layout/orgChart1"/>
+    <dgm:cxn modelId="{2BE9EEFD-3AC0-4FEC-8188-1B23688EB0A5}" type="presParOf" srcId="{B553E628-A975-4BD3-A2F3-84861B4D6D9E}" destId="{90856F93-6928-4F29-A715-1CCE16DEB8CE}" srcOrd="2" destOrd="0" presId="urn:microsoft.com/office/officeart/2005/8/layout/orgChart1"/>
+    <dgm:cxn modelId="{0532E6D9-4621-4DC6-8A36-516D46B08707}" type="presParOf" srcId="{B553E628-A975-4BD3-A2F3-84861B4D6D9E}" destId="{6436DFFC-DB5F-43AF-944B-A8500EA79D89}" srcOrd="3" destOrd="0" presId="urn:microsoft.com/office/officeart/2005/8/layout/orgChart1"/>
+    <dgm:cxn modelId="{B1191FF2-5371-42ED-A4A0-E35A48DD36EF}" type="presParOf" srcId="{6436DFFC-DB5F-43AF-944B-A8500EA79D89}" destId="{06B6B56B-26F1-4A18-ABBB-DE7D12578495}" srcOrd="0" destOrd="0" presId="urn:microsoft.com/office/officeart/2005/8/layout/orgChart1"/>
+    <dgm:cxn modelId="{0AE96D40-9446-480D-8484-F9C2660CE0D0}" type="presParOf" srcId="{06B6B56B-26F1-4A18-ABBB-DE7D12578495}" destId="{ADD27B8D-46D3-4588-BB73-49AC77C35FF6}" srcOrd="0" destOrd="0" presId="urn:microsoft.com/office/officeart/2005/8/layout/orgChart1"/>
+    <dgm:cxn modelId="{04E5B40A-B8A9-4992-940E-5FB4F61D3CFA}" type="presParOf" srcId="{06B6B56B-26F1-4A18-ABBB-DE7D12578495}" destId="{B8EF8860-201E-4A47-880F-FE1C62264548}" srcOrd="1" destOrd="0" presId="urn:microsoft.com/office/officeart/2005/8/layout/orgChart1"/>
+    <dgm:cxn modelId="{68C46220-21CF-4B56-8CB5-D5C1657ABC86}" type="presParOf" srcId="{6436DFFC-DB5F-43AF-944B-A8500EA79D89}" destId="{22C2C446-3698-44EA-8A84-27402E150089}" srcOrd="1" destOrd="0" presId="urn:microsoft.com/office/officeart/2005/8/layout/orgChart1"/>
+    <dgm:cxn modelId="{A6622720-2EBE-4CE8-9BCA-AA0D049135E1}" type="presParOf" srcId="{6436DFFC-DB5F-43AF-944B-A8500EA79D89}" destId="{763C1F19-DB7D-4C8C-A033-C5C8C7FDEA4B}" srcOrd="2" destOrd="0" presId="urn:microsoft.com/office/officeart/2005/8/layout/orgChart1"/>
+    <dgm:cxn modelId="{F60D1E16-4908-4281-9430-7336228C2052}" type="presParOf" srcId="{B553E628-A975-4BD3-A2F3-84861B4D6D9E}" destId="{8AAA2FD4-9B65-444C-904F-66481EA57F57}" srcOrd="4" destOrd="0" presId="urn:microsoft.com/office/officeart/2005/8/layout/orgChart1"/>
+    <dgm:cxn modelId="{5AF6C44E-2798-4CA9-8C16-57B0478A6E14}" type="presParOf" srcId="{B553E628-A975-4BD3-A2F3-84861B4D6D9E}" destId="{7C1FDA1D-55AA-4551-BB92-896CFDA521A9}" srcOrd="5" destOrd="0" presId="urn:microsoft.com/office/officeart/2005/8/layout/orgChart1"/>
+    <dgm:cxn modelId="{748D0B6F-9299-4FAC-A4A8-2DE0D4712FD9}" type="presParOf" srcId="{7C1FDA1D-55AA-4551-BB92-896CFDA521A9}" destId="{D47FDC61-E5F3-412C-A22E-40F8898C43E2}" srcOrd="0" destOrd="0" presId="urn:microsoft.com/office/officeart/2005/8/layout/orgChart1"/>
+    <dgm:cxn modelId="{011E3296-A081-4A43-A636-FFAAA6949AB4}" type="presParOf" srcId="{D47FDC61-E5F3-412C-A22E-40F8898C43E2}" destId="{95757365-1776-4A05-B177-ECC651A46341}" srcOrd="0" destOrd="0" presId="urn:microsoft.com/office/officeart/2005/8/layout/orgChart1"/>
+    <dgm:cxn modelId="{CAB8B9BC-F2E7-4AE5-B61C-10B49DDF9B27}" type="presParOf" srcId="{D47FDC61-E5F3-412C-A22E-40F8898C43E2}" destId="{E522034E-B4F4-45A6-9472-9FE4651F335F}" srcOrd="1" destOrd="0" presId="urn:microsoft.com/office/officeart/2005/8/layout/orgChart1"/>
+    <dgm:cxn modelId="{7B48C743-965F-4F16-BE4C-59B10577C28D}" type="presParOf" srcId="{7C1FDA1D-55AA-4551-BB92-896CFDA521A9}" destId="{26CE5E99-6453-4849-BB74-3464E366B986}" srcOrd="1" destOrd="0" presId="urn:microsoft.com/office/officeart/2005/8/layout/orgChart1"/>
+    <dgm:cxn modelId="{44660869-7104-4836-A7F5-45FF7F780969}" type="presParOf" srcId="{7C1FDA1D-55AA-4551-BB92-896CFDA521A9}" destId="{98613811-8BDB-4F41-8C07-CEF0BB115AFC}" srcOrd="2" destOrd="0" presId="urn:microsoft.com/office/officeart/2005/8/layout/orgChart1"/>
+    <dgm:cxn modelId="{7A4743AB-D92C-49FE-98E0-682CE8499274}" type="presParOf" srcId="{B553E628-A975-4BD3-A2F3-84861B4D6D9E}" destId="{4E5E3395-7D78-4F0F-8BA4-0CA66D4382A3}" srcOrd="6" destOrd="0" presId="urn:microsoft.com/office/officeart/2005/8/layout/orgChart1"/>
+    <dgm:cxn modelId="{01698C8F-D6ED-4659-9374-2836A33BAE9D}" type="presParOf" srcId="{B553E628-A975-4BD3-A2F3-84861B4D6D9E}" destId="{1F784A67-4A0D-4B84-8052-896486C4E215}" srcOrd="7" destOrd="0" presId="urn:microsoft.com/office/officeart/2005/8/layout/orgChart1"/>
+    <dgm:cxn modelId="{D01A84FC-AEDE-4507-B69F-C30FC9AC2844}" type="presParOf" srcId="{1F784A67-4A0D-4B84-8052-896486C4E215}" destId="{A0DEF0D8-3C17-4B5F-94A6-FBD4EF2F5216}" srcOrd="0" destOrd="0" presId="urn:microsoft.com/office/officeart/2005/8/layout/orgChart1"/>
+    <dgm:cxn modelId="{24223DD6-47B3-4D39-86EB-CB655B661DFA}" type="presParOf" srcId="{A0DEF0D8-3C17-4B5F-94A6-FBD4EF2F5216}" destId="{4304F539-04CE-41DE-AB0A-040F37901232}" srcOrd="0" destOrd="0" presId="urn:microsoft.com/office/officeart/2005/8/layout/orgChart1"/>
+    <dgm:cxn modelId="{3C4799EB-1102-4BB8-BFA5-764E44EBC202}" type="presParOf" srcId="{A0DEF0D8-3C17-4B5F-94A6-FBD4EF2F5216}" destId="{C0E743B2-38B4-4FFD-8B35-ADA7FA1431B1}" srcOrd="1" destOrd="0" presId="urn:microsoft.com/office/officeart/2005/8/layout/orgChart1"/>
+    <dgm:cxn modelId="{C57A638C-28D9-47B0-A378-5F92A4FB628D}" type="presParOf" srcId="{1F784A67-4A0D-4B84-8052-896486C4E215}" destId="{FC49F405-2879-4CC0-9F73-D60640EE0BBC}" srcOrd="1" destOrd="0" presId="urn:microsoft.com/office/officeart/2005/8/layout/orgChart1"/>
+    <dgm:cxn modelId="{78C6B68F-421D-4CB3-B438-9125BA690385}" type="presParOf" srcId="{1F784A67-4A0D-4B84-8052-896486C4E215}" destId="{7456C37D-35F3-485A-A464-CBB0771448D8}" srcOrd="2" destOrd="0" presId="urn:microsoft.com/office/officeart/2005/8/layout/orgChart1"/>
+    <dgm:cxn modelId="{8B45481A-8F26-4D58-B092-5D44360872DC}" type="presParOf" srcId="{B553E628-A975-4BD3-A2F3-84861B4D6D9E}" destId="{0A62653C-0DF8-4EDF-A01B-23209F9F26F9}" srcOrd="8" destOrd="0" presId="urn:microsoft.com/office/officeart/2005/8/layout/orgChart1"/>
+    <dgm:cxn modelId="{F47F5BC3-6E4D-4B8E-AF18-BFA03B665DCE}" type="presParOf" srcId="{B553E628-A975-4BD3-A2F3-84861B4D6D9E}" destId="{47C9178E-3EEA-40E0-B027-F05750A06937}" srcOrd="9" destOrd="0" presId="urn:microsoft.com/office/officeart/2005/8/layout/orgChart1"/>
+    <dgm:cxn modelId="{963BA66D-A804-462B-88C9-EE9ACA411171}" type="presParOf" srcId="{47C9178E-3EEA-40E0-B027-F05750A06937}" destId="{955E1EFA-A7A2-4F2B-9353-8FB58EA2090B}" srcOrd="0" destOrd="0" presId="urn:microsoft.com/office/officeart/2005/8/layout/orgChart1"/>
+    <dgm:cxn modelId="{6945AE95-50CA-4887-97B6-BD7EA5FCC5C5}" type="presParOf" srcId="{955E1EFA-A7A2-4F2B-9353-8FB58EA2090B}" destId="{9C2D6E1B-1D6A-40AE-936F-284B7321FF42}" srcOrd="0" destOrd="0" presId="urn:microsoft.com/office/officeart/2005/8/layout/orgChart1"/>
+    <dgm:cxn modelId="{5C513EF5-0EAB-4EC5-A14C-590B856DE379}" type="presParOf" srcId="{955E1EFA-A7A2-4F2B-9353-8FB58EA2090B}" destId="{3596B5AD-F16B-4ED3-96AA-D3FE4FDF760F}" srcOrd="1" destOrd="0" presId="urn:microsoft.com/office/officeart/2005/8/layout/orgChart1"/>
+    <dgm:cxn modelId="{43B9D4EA-7D32-4D42-B0D8-E28623FD7E5C}" type="presParOf" srcId="{47C9178E-3EEA-40E0-B027-F05750A06937}" destId="{51F537C6-91CF-4569-9353-B9FDDB8E0EFB}" srcOrd="1" destOrd="0" presId="urn:microsoft.com/office/officeart/2005/8/layout/orgChart1"/>
+    <dgm:cxn modelId="{3DBA3629-C149-4409-938A-39A65A518C49}" type="presParOf" srcId="{47C9178E-3EEA-40E0-B027-F05750A06937}" destId="{D71F5B4E-06A2-4606-8DFE-437ACD46F4D5}" srcOrd="2" destOrd="0" presId="urn:microsoft.com/office/officeart/2005/8/layout/orgChart1"/>
+    <dgm:cxn modelId="{ECFEDC88-EE90-41EB-B899-072C111311AD}" type="presParOf" srcId="{5D513A80-7CAD-4D4B-B0AB-4A43A3DAE6F5}" destId="{E1F27DF0-6AED-4E08-865B-D4D290E65E15}" srcOrd="2" destOrd="0" presId="urn:microsoft.com/office/officeart/2005/8/layout/orgChart1"/>
+    <dgm:cxn modelId="{F70CEC80-8DBA-47B1-B77A-B254B1029E32}" type="presParOf" srcId="{0F70076E-522F-4981-BBB3-3A92AF6FA175}" destId="{6FFED9C4-696B-4ABA-A003-AB2F5D1066AB}" srcOrd="10" destOrd="0" presId="urn:microsoft.com/office/officeart/2005/8/layout/orgChart1"/>
+    <dgm:cxn modelId="{D47C1635-DC97-4D80-88FE-E2E4E5DD0249}" type="presParOf" srcId="{0F70076E-522F-4981-BBB3-3A92AF6FA175}" destId="{CBF63633-CEAF-4686-A5A0-A1C6068CDFCF}" srcOrd="11" destOrd="0" presId="urn:microsoft.com/office/officeart/2005/8/layout/orgChart1"/>
+    <dgm:cxn modelId="{140125BA-40B2-4418-BF86-82DADB398C26}" type="presParOf" srcId="{CBF63633-CEAF-4686-A5A0-A1C6068CDFCF}" destId="{F3AFC82C-172F-4C59-916E-C0B16269B0F5}" srcOrd="0" destOrd="0" presId="urn:microsoft.com/office/officeart/2005/8/layout/orgChart1"/>
+    <dgm:cxn modelId="{0ACC5166-2758-4EEC-BA0C-EFBED99C07A6}" type="presParOf" srcId="{F3AFC82C-172F-4C59-916E-C0B16269B0F5}" destId="{7BD2452F-63BA-4404-A09F-0848D6551F58}" srcOrd="0" destOrd="0" presId="urn:microsoft.com/office/officeart/2005/8/layout/orgChart1"/>
+    <dgm:cxn modelId="{FB525845-3E19-4AC1-8E8C-B90919CC85CB}" type="presParOf" srcId="{F3AFC82C-172F-4C59-916E-C0B16269B0F5}" destId="{A135AE1E-C7DE-4D38-BF64-3DB4EBB55480}" srcOrd="1" destOrd="0" presId="urn:microsoft.com/office/officeart/2005/8/layout/orgChart1"/>
+    <dgm:cxn modelId="{A215E2CE-8D23-46E9-B071-6A1B224E9C6F}" type="presParOf" srcId="{CBF63633-CEAF-4686-A5A0-A1C6068CDFCF}" destId="{99039FCB-C585-49F0-AE9C-1202B682CE33}" srcOrd="1" destOrd="0" presId="urn:microsoft.com/office/officeart/2005/8/layout/orgChart1"/>
+    <dgm:cxn modelId="{2BE10A56-474D-4CCA-AD7E-C3E77F900F9F}" type="presParOf" srcId="{99039FCB-C585-49F0-AE9C-1202B682CE33}" destId="{F6AF1D9D-BBE8-4B97-95BF-FA0015EF42D6}" srcOrd="0" destOrd="0" presId="urn:microsoft.com/office/officeart/2005/8/layout/orgChart1"/>
+    <dgm:cxn modelId="{9A8D8782-BDFC-47F2-A47A-EF4C60159C39}" type="presParOf" srcId="{99039FCB-C585-49F0-AE9C-1202B682CE33}" destId="{AB1BCA7E-621B-4DF3-A5AC-A1AB7D13E395}" srcOrd="1" destOrd="0" presId="urn:microsoft.com/office/officeart/2005/8/layout/orgChart1"/>
+    <dgm:cxn modelId="{FFED5933-5D58-4CCE-A656-6D881B9483D3}" type="presParOf" srcId="{AB1BCA7E-621B-4DF3-A5AC-A1AB7D13E395}" destId="{6D274AE3-4638-4322-BEDB-EB3F8530387B}" srcOrd="0" destOrd="0" presId="urn:microsoft.com/office/officeart/2005/8/layout/orgChart1"/>
+    <dgm:cxn modelId="{BDB3BE69-3C13-48AA-B5D9-3ACC08CD5FA4}" type="presParOf" srcId="{6D274AE3-4638-4322-BEDB-EB3F8530387B}" destId="{BBD8B560-3529-4560-B4F4-2FF262593363}" srcOrd="0" destOrd="0" presId="urn:microsoft.com/office/officeart/2005/8/layout/orgChart1"/>
+    <dgm:cxn modelId="{0EE7A87D-D0A5-4680-8863-E0924702C371}" type="presParOf" srcId="{6D274AE3-4638-4322-BEDB-EB3F8530387B}" destId="{16A9F9D7-3787-4714-911F-99186952F738}" srcOrd="1" destOrd="0" presId="urn:microsoft.com/office/officeart/2005/8/layout/orgChart1"/>
+    <dgm:cxn modelId="{57CD3031-BBE7-45DF-A354-7ED812B64A05}" type="presParOf" srcId="{AB1BCA7E-621B-4DF3-A5AC-A1AB7D13E395}" destId="{D238C898-400E-44D6-982C-2A28C09A1253}" srcOrd="1" destOrd="0" presId="urn:microsoft.com/office/officeart/2005/8/layout/orgChart1"/>
+    <dgm:cxn modelId="{186B9262-D106-49E2-8485-114C282D8E50}" type="presParOf" srcId="{AB1BCA7E-621B-4DF3-A5AC-A1AB7D13E395}" destId="{AE6AA82D-B18A-4135-A179-D56DDA002428}" srcOrd="2" destOrd="0" presId="urn:microsoft.com/office/officeart/2005/8/layout/orgChart1"/>
+    <dgm:cxn modelId="{B0809E63-DF01-4BC3-B556-1171804181E5}" type="presParOf" srcId="{99039FCB-C585-49F0-AE9C-1202B682CE33}" destId="{24DB76FC-FDBB-4AED-BE5A-4E4AE56E9F1D}" srcOrd="2" destOrd="0" presId="urn:microsoft.com/office/officeart/2005/8/layout/orgChart1"/>
+    <dgm:cxn modelId="{2481EE43-DECD-4661-9138-20A5CD93B70A}" type="presParOf" srcId="{99039FCB-C585-49F0-AE9C-1202B682CE33}" destId="{4AE49B0E-3D25-446A-B72F-0B42263E7350}" srcOrd="3" destOrd="0" presId="urn:microsoft.com/office/officeart/2005/8/layout/orgChart1"/>
+    <dgm:cxn modelId="{83A2240F-42B9-44E3-B0FC-3378F5BC130F}" type="presParOf" srcId="{4AE49B0E-3D25-446A-B72F-0B42263E7350}" destId="{805FE404-BBE9-4CEB-A822-CBACB603372B}" srcOrd="0" destOrd="0" presId="urn:microsoft.com/office/officeart/2005/8/layout/orgChart1"/>
+    <dgm:cxn modelId="{5DF7BF97-CF23-40C9-A5AF-232CCFD8733B}" type="presParOf" srcId="{805FE404-BBE9-4CEB-A822-CBACB603372B}" destId="{4A45F6A9-2CEE-4778-B464-5ADE39FD2424}" srcOrd="0" destOrd="0" presId="urn:microsoft.com/office/officeart/2005/8/layout/orgChart1"/>
+    <dgm:cxn modelId="{F275AF2A-3DDE-4D01-999F-4C7D39BF8257}" type="presParOf" srcId="{805FE404-BBE9-4CEB-A822-CBACB603372B}" destId="{70DD15F4-9873-4C92-A83A-F5A2BD26FFD0}" srcOrd="1" destOrd="0" presId="urn:microsoft.com/office/officeart/2005/8/layout/orgChart1"/>
+    <dgm:cxn modelId="{9561F752-F876-4259-99C2-A9347DE73A76}" type="presParOf" srcId="{4AE49B0E-3D25-446A-B72F-0B42263E7350}" destId="{0241E1E0-0650-44C3-84B2-87CD3DBDFEBA}" srcOrd="1" destOrd="0" presId="urn:microsoft.com/office/officeart/2005/8/layout/orgChart1"/>
+    <dgm:cxn modelId="{D170ADD1-10DD-4106-9BA6-F081F6FD457B}" type="presParOf" srcId="{4AE49B0E-3D25-446A-B72F-0B42263E7350}" destId="{9C2456F0-EDC3-4496-9957-F8552B263857}" srcOrd="2" destOrd="0" presId="urn:microsoft.com/office/officeart/2005/8/layout/orgChart1"/>
+    <dgm:cxn modelId="{DEA7CF8B-93EF-475D-8D7D-AFA990AD745F}" type="presParOf" srcId="{99039FCB-C585-49F0-AE9C-1202B682CE33}" destId="{4BD3313B-B6CB-42FE-90CB-13EA1BBA4C78}" srcOrd="4" destOrd="0" presId="urn:microsoft.com/office/officeart/2005/8/layout/orgChart1"/>
+    <dgm:cxn modelId="{A793375F-0989-409B-9DAE-665EFC3FE1F3}" type="presParOf" srcId="{99039FCB-C585-49F0-AE9C-1202B682CE33}" destId="{978D7963-F22C-4E73-AB98-D7A91714309E}" srcOrd="5" destOrd="0" presId="urn:microsoft.com/office/officeart/2005/8/layout/orgChart1"/>
+    <dgm:cxn modelId="{566F1064-0E06-4E17-AED0-78AC5CFACCA0}" type="presParOf" srcId="{978D7963-F22C-4E73-AB98-D7A91714309E}" destId="{CC2230CE-9794-4369-961F-671CFA1FF884}" srcOrd="0" destOrd="0" presId="urn:microsoft.com/office/officeart/2005/8/layout/orgChart1"/>
+    <dgm:cxn modelId="{5E3CF907-D4F1-4B1D-9FC2-98474E1F6E2A}" type="presParOf" srcId="{CC2230CE-9794-4369-961F-671CFA1FF884}" destId="{AE0DAA20-8A17-469F-A2AE-7E1D1148B1A8}" srcOrd="0" destOrd="0" presId="urn:microsoft.com/office/officeart/2005/8/layout/orgChart1"/>
+    <dgm:cxn modelId="{5A63858E-ABD2-40E7-8283-25B148C1A856}" type="presParOf" srcId="{CC2230CE-9794-4369-961F-671CFA1FF884}" destId="{6320A880-F80E-4CF8-8C28-17D03A432C6C}" srcOrd="1" destOrd="0" presId="urn:microsoft.com/office/officeart/2005/8/layout/orgChart1"/>
+    <dgm:cxn modelId="{AF24E8CA-D0C2-4E69-9335-ECB4D549E5E0}" type="presParOf" srcId="{978D7963-F22C-4E73-AB98-D7A91714309E}" destId="{9CCC97E9-CE7E-45AC-8F5C-BB67ABD0A82E}" srcOrd="1" destOrd="0" presId="urn:microsoft.com/office/officeart/2005/8/layout/orgChart1"/>
+    <dgm:cxn modelId="{127CA932-0487-4388-8B3A-F87B469379DD}" type="presParOf" srcId="{978D7963-F22C-4E73-AB98-D7A91714309E}" destId="{781EB760-614E-4194-A96F-462BD0B1BF56}" srcOrd="2" destOrd="0" presId="urn:microsoft.com/office/officeart/2005/8/layout/orgChart1"/>
+    <dgm:cxn modelId="{ED02EC79-08B2-4473-AC64-2BFF19F0C107}" type="presParOf" srcId="{CBF63633-CEAF-4686-A5A0-A1C6068CDFCF}" destId="{F80D34B0-0440-4265-B6BA-4A722CBB9B73}" srcOrd="2" destOrd="0" presId="urn:microsoft.com/office/officeart/2005/8/layout/orgChart1"/>
+    <dgm:cxn modelId="{075E7B30-FA8A-4344-9CBC-45D0380DD4BD}" type="presParOf" srcId="{0F70076E-522F-4981-BBB3-3A92AF6FA175}" destId="{D94F6F4E-3CAA-4D71-98C2-5B11B32EE224}" srcOrd="12" destOrd="0" presId="urn:microsoft.com/office/officeart/2005/8/layout/orgChart1"/>
+    <dgm:cxn modelId="{66B8CB89-E388-4779-9A45-568FC368FB2A}" type="presParOf" srcId="{0F70076E-522F-4981-BBB3-3A92AF6FA175}" destId="{2F63BBCD-3D8F-4CAC-83CB-485F82FCD0A7}" srcOrd="13" destOrd="0" presId="urn:microsoft.com/office/officeart/2005/8/layout/orgChart1"/>
+    <dgm:cxn modelId="{70BEA4C4-6508-4399-B592-CE98B2FF8EA9}" type="presParOf" srcId="{2F63BBCD-3D8F-4CAC-83CB-485F82FCD0A7}" destId="{06D0B0BF-8FCC-405D-A036-7B14EA353F2A}" srcOrd="0" destOrd="0" presId="urn:microsoft.com/office/officeart/2005/8/layout/orgChart1"/>
+    <dgm:cxn modelId="{3229925A-7CCD-418C-A498-39FCFCEA031E}" type="presParOf" srcId="{06D0B0BF-8FCC-405D-A036-7B14EA353F2A}" destId="{53F64DE1-C267-4768-9640-9F5FECF761EF}" srcOrd="0" destOrd="0" presId="urn:microsoft.com/office/officeart/2005/8/layout/orgChart1"/>
+    <dgm:cxn modelId="{E577D05A-A943-4587-9106-C15E345855B1}" type="presParOf" srcId="{06D0B0BF-8FCC-405D-A036-7B14EA353F2A}" destId="{831B417E-D813-4576-8428-B6F99D5216F6}" srcOrd="1" destOrd="0" presId="urn:microsoft.com/office/officeart/2005/8/layout/orgChart1"/>
+    <dgm:cxn modelId="{F49CA566-E297-4234-B00C-5473BCAC0C47}" type="presParOf" srcId="{2F63BBCD-3D8F-4CAC-83CB-485F82FCD0A7}" destId="{CD158F6F-10B2-4C9E-AF1B-C07B94799D91}" srcOrd="1" destOrd="0" presId="urn:microsoft.com/office/officeart/2005/8/layout/orgChart1"/>
+    <dgm:cxn modelId="{2BDA8CCE-C7CC-4E74-82D1-DF9BF86DCD22}" type="presParOf" srcId="{CD158F6F-10B2-4C9E-AF1B-C07B94799D91}" destId="{0845B1E8-7FE0-46CA-B690-B70A34907BDB}" srcOrd="0" destOrd="0" presId="urn:microsoft.com/office/officeart/2005/8/layout/orgChart1"/>
+    <dgm:cxn modelId="{92E30211-396A-4A3B-B419-4ECE4AEC0F53}" type="presParOf" srcId="{CD158F6F-10B2-4C9E-AF1B-C07B94799D91}" destId="{B8CF2E81-34FA-48EA-A205-897AA9DF888D}" srcOrd="1" destOrd="0" presId="urn:microsoft.com/office/officeart/2005/8/layout/orgChart1"/>
+    <dgm:cxn modelId="{DC0CEF6A-AB3E-411F-98B7-C82368561A39}" type="presParOf" srcId="{B8CF2E81-34FA-48EA-A205-897AA9DF888D}" destId="{036F361F-1715-466F-ACF2-3FF3DD70E273}" srcOrd="0" destOrd="0" presId="urn:microsoft.com/office/officeart/2005/8/layout/orgChart1"/>
+    <dgm:cxn modelId="{C396FE34-F0B1-4F6C-AC4B-97952D120832}" type="presParOf" srcId="{036F361F-1715-466F-ACF2-3FF3DD70E273}" destId="{8A46CCD3-1595-4057-9247-6F1A420CF6FC}" srcOrd="0" destOrd="0" presId="urn:microsoft.com/office/officeart/2005/8/layout/orgChart1"/>
+    <dgm:cxn modelId="{C2DCF551-C31C-4590-84C4-22663F61145A}" type="presParOf" srcId="{036F361F-1715-466F-ACF2-3FF3DD70E273}" destId="{6FC30F81-EB7F-4DFC-9AA5-C2A37B459F04}" srcOrd="1" destOrd="0" presId="urn:microsoft.com/office/officeart/2005/8/layout/orgChart1"/>
+    <dgm:cxn modelId="{D126841E-9C4E-4BD8-A541-0E14E69BDE20}" type="presParOf" srcId="{B8CF2E81-34FA-48EA-A205-897AA9DF888D}" destId="{73EA4B44-0E68-4394-9089-ED1A6FC5066B}" srcOrd="1" destOrd="0" presId="urn:microsoft.com/office/officeart/2005/8/layout/orgChart1"/>
+    <dgm:cxn modelId="{C5A60303-2D24-4B3B-A788-2BC5193F5BBC}" type="presParOf" srcId="{B8CF2E81-34FA-48EA-A205-897AA9DF888D}" destId="{E7A43B8C-E24C-4066-9CE5-94443DCDB162}" srcOrd="2" destOrd="0" presId="urn:microsoft.com/office/officeart/2005/8/layout/orgChart1"/>
+    <dgm:cxn modelId="{463B3109-22CF-44BD-9CCA-CCC97B60F3F1}" type="presParOf" srcId="{CD158F6F-10B2-4C9E-AF1B-C07B94799D91}" destId="{D3CE8887-ABBE-448D-AE41-463E6DCE7983}" srcOrd="2" destOrd="0" presId="urn:microsoft.com/office/officeart/2005/8/layout/orgChart1"/>
+    <dgm:cxn modelId="{CAC6AB88-E033-4A1F-957A-1CF7BDE3C8B2}" type="presParOf" srcId="{CD158F6F-10B2-4C9E-AF1B-C07B94799D91}" destId="{EFADD643-B7A1-49E6-86B1-61FFCFBA0C2A}" srcOrd="3" destOrd="0" presId="urn:microsoft.com/office/officeart/2005/8/layout/orgChart1"/>
+    <dgm:cxn modelId="{331DA359-031F-4E76-9CFF-E1D9B1CDAE85}" type="presParOf" srcId="{EFADD643-B7A1-49E6-86B1-61FFCFBA0C2A}" destId="{CA13AC6A-E63D-468D-ADDC-343C55AC567B}" srcOrd="0" destOrd="0" presId="urn:microsoft.com/office/officeart/2005/8/layout/orgChart1"/>
+    <dgm:cxn modelId="{FB37544B-76F1-472D-AF46-B68DC8DB683A}" type="presParOf" srcId="{CA13AC6A-E63D-468D-ADDC-343C55AC567B}" destId="{F0432EA2-E586-4C57-9E74-B7DC627F4296}" srcOrd="0" destOrd="0" presId="urn:microsoft.com/office/officeart/2005/8/layout/orgChart1"/>
+    <dgm:cxn modelId="{3B1B2795-3F74-4BCC-9201-90467496BFDD}" type="presParOf" srcId="{CA13AC6A-E63D-468D-ADDC-343C55AC567B}" destId="{D27660A4-8C22-4AA8-8F93-D6A250C1942F}" srcOrd="1" destOrd="0" presId="urn:microsoft.com/office/officeart/2005/8/layout/orgChart1"/>
+    <dgm:cxn modelId="{1213D4AF-2C8C-450D-ABD1-2FC211F5115F}" type="presParOf" srcId="{EFADD643-B7A1-49E6-86B1-61FFCFBA0C2A}" destId="{C98D9B85-BD5E-4A29-BBD5-D6CA4FB012F9}" srcOrd="1" destOrd="0" presId="urn:microsoft.com/office/officeart/2005/8/layout/orgChart1"/>
+    <dgm:cxn modelId="{E49A1E86-6AC4-45A1-9882-91B8474097F9}" type="presParOf" srcId="{EFADD643-B7A1-49E6-86B1-61FFCFBA0C2A}" destId="{01B8753B-B5E6-4CE5-9C96-B9BA9ADF2BA2}" srcOrd="2" destOrd="0" presId="urn:microsoft.com/office/officeart/2005/8/layout/orgChart1"/>
+    <dgm:cxn modelId="{B65B7DB4-C7D3-4D9A-B231-DFE66BDF114D}" type="presParOf" srcId="{CD158F6F-10B2-4C9E-AF1B-C07B94799D91}" destId="{08B4D769-2DB8-4026-BE5A-65BB0EFF9F14}" srcOrd="4" destOrd="0" presId="urn:microsoft.com/office/officeart/2005/8/layout/orgChart1"/>
+    <dgm:cxn modelId="{02DA9936-C7C3-4327-9654-2C3AC166F516}" type="presParOf" srcId="{CD158F6F-10B2-4C9E-AF1B-C07B94799D91}" destId="{CFCF2D5C-0D50-4DDF-AC43-F05FE58AD953}" srcOrd="5" destOrd="0" presId="urn:microsoft.com/office/officeart/2005/8/layout/orgChart1"/>
+    <dgm:cxn modelId="{3B42B197-EDE0-4380-A621-03BE019135AE}" type="presParOf" srcId="{CFCF2D5C-0D50-4DDF-AC43-F05FE58AD953}" destId="{CFF51B01-D19B-4E11-A59F-1E7CEA1AE725}" srcOrd="0" destOrd="0" presId="urn:microsoft.com/office/officeart/2005/8/layout/orgChart1"/>
+    <dgm:cxn modelId="{225CCD54-7176-43F8-9F74-D0870D42E8B1}" type="presParOf" srcId="{CFF51B01-D19B-4E11-A59F-1E7CEA1AE725}" destId="{FEE3C8F0-336B-4489-B1F3-DF952E1353C6}" srcOrd="0" destOrd="0" presId="urn:microsoft.com/office/officeart/2005/8/layout/orgChart1"/>
+    <dgm:cxn modelId="{7A8AC3E2-EB48-4B44-B9A6-6828A9007E19}" type="presParOf" srcId="{CFF51B01-D19B-4E11-A59F-1E7CEA1AE725}" destId="{C78F9AFE-E8E1-46DE-9FB8-48A10E9F107A}" srcOrd="1" destOrd="0" presId="urn:microsoft.com/office/officeart/2005/8/layout/orgChart1"/>
+    <dgm:cxn modelId="{9AD18F7D-2239-4D5A-AF11-50ED9E005475}" type="presParOf" srcId="{CFCF2D5C-0D50-4DDF-AC43-F05FE58AD953}" destId="{2619CB67-5AF5-4F30-B1EB-774137B54EC1}" srcOrd="1" destOrd="0" presId="urn:microsoft.com/office/officeart/2005/8/layout/orgChart1"/>
+    <dgm:cxn modelId="{7B6F1E12-233C-436A-9435-882D16DA8507}" type="presParOf" srcId="{CFCF2D5C-0D50-4DDF-AC43-F05FE58AD953}" destId="{7A2B42A9-214C-4B39-B889-9F16276607AA}" srcOrd="2" destOrd="0" presId="urn:microsoft.com/office/officeart/2005/8/layout/orgChart1"/>
+    <dgm:cxn modelId="{7AE9BDCA-D678-4AED-9696-6A930907BB18}" type="presParOf" srcId="{2F63BBCD-3D8F-4CAC-83CB-485F82FCD0A7}" destId="{53D643AD-179A-44D4-B27F-8A46D42981DF}" srcOrd="2" destOrd="0" presId="urn:microsoft.com/office/officeart/2005/8/layout/orgChart1"/>
+    <dgm:cxn modelId="{E3A9C58B-5DB9-42D0-AF9A-5E4F46F8491D}" type="presParOf" srcId="{0F70076E-522F-4981-BBB3-3A92AF6FA175}" destId="{E897A794-E666-4DCD-89D5-3E766B270427}" srcOrd="14" destOrd="0" presId="urn:microsoft.com/office/officeart/2005/8/layout/orgChart1"/>
+    <dgm:cxn modelId="{68D4BEC5-4FB9-4B90-A782-BA809407AD4C}" type="presParOf" srcId="{0F70076E-522F-4981-BBB3-3A92AF6FA175}" destId="{3A2FEFD5-F1ED-4536-BEE9-E10E554A74B2}" srcOrd="15" destOrd="0" presId="urn:microsoft.com/office/officeart/2005/8/layout/orgChart1"/>
+    <dgm:cxn modelId="{5F001E04-C52E-4A88-BF18-12ABAF8D3D88}" type="presParOf" srcId="{3A2FEFD5-F1ED-4536-BEE9-E10E554A74B2}" destId="{F027BF0B-8C50-46A2-89C8-C9AF1F8B7553}" srcOrd="0" destOrd="0" presId="urn:microsoft.com/office/officeart/2005/8/layout/orgChart1"/>
+    <dgm:cxn modelId="{9F419F6A-54EE-4810-B928-87CE013D8E0F}" type="presParOf" srcId="{F027BF0B-8C50-46A2-89C8-C9AF1F8B7553}" destId="{0A9A1E76-FE42-4D99-8E38-8C153C3BEC71}" srcOrd="0" destOrd="0" presId="urn:microsoft.com/office/officeart/2005/8/layout/orgChart1"/>
+    <dgm:cxn modelId="{442C4BF9-C9EF-494B-BC8F-12CF18513C6F}" type="presParOf" srcId="{F027BF0B-8C50-46A2-89C8-C9AF1F8B7553}" destId="{54823B34-9DA0-498C-B771-985D797ABA89}" srcOrd="1" destOrd="0" presId="urn:microsoft.com/office/officeart/2005/8/layout/orgChart1"/>
+    <dgm:cxn modelId="{B9164B65-0EFC-4121-9138-9D03A8C56E44}" type="presParOf" srcId="{3A2FEFD5-F1ED-4536-BEE9-E10E554A74B2}" destId="{6ED0094D-D384-47D1-A3DD-C2D120BE0417}" srcOrd="1" destOrd="0" presId="urn:microsoft.com/office/officeart/2005/8/layout/orgChart1"/>
+    <dgm:cxn modelId="{1390C0FF-6B3B-4089-9BC0-2C2E24D3EA6D}" type="presParOf" srcId="{3A2FEFD5-F1ED-4536-BEE9-E10E554A74B2}" destId="{F3213785-4314-4A2C-AED5-1038B88C8BEC}" srcOrd="2" destOrd="0" presId="urn:microsoft.com/office/officeart/2005/8/layout/orgChart1"/>
+    <dgm:cxn modelId="{78D78D99-828C-4D68-8412-08581470EE20}" type="presParOf" srcId="{9414EEE7-8A55-4F1D-B7B2-55144D1993C0}" destId="{1C6BA4D2-F28C-4E72-9F28-088FF98A2C33}" srcOrd="2" destOrd="0" presId="urn:microsoft.com/office/officeart/2005/8/layout/orgChart1"/>
+    <dgm:cxn modelId="{90414EC7-F468-4060-8971-C6978FB16505}" type="presParOf" srcId="{1C6BA4D2-F28C-4E72-9F28-088FF98A2C33}" destId="{FAA0A73B-BE57-4EBF-BC6E-02688DD94992}" srcOrd="0" destOrd="0" presId="urn:microsoft.com/office/officeart/2005/8/layout/orgChart1"/>
+    <dgm:cxn modelId="{99B8B01A-85A0-4E6C-9EBC-C8E1C0DCF534}" type="presParOf" srcId="{1C6BA4D2-F28C-4E72-9F28-088FF98A2C33}" destId="{83AB74E6-E702-4C1C-B220-F5629BD9DFBB}" srcOrd="1" destOrd="0" presId="urn:microsoft.com/office/officeart/2005/8/layout/orgChart1"/>
+    <dgm:cxn modelId="{7149E564-94C5-418F-8ACB-A148177201EA}" type="presParOf" srcId="{83AB74E6-E702-4C1C-B220-F5629BD9DFBB}" destId="{B0A0B2F8-DC1D-40D8-84F3-E973F0AFD2A4}" srcOrd="0" destOrd="0" presId="urn:microsoft.com/office/officeart/2005/8/layout/orgChart1"/>
+    <dgm:cxn modelId="{6EC5BD24-FB9D-4BB0-A5AC-FD73BE05F378}" type="presParOf" srcId="{B0A0B2F8-DC1D-40D8-84F3-E973F0AFD2A4}" destId="{96A2D62A-7231-40B0-A064-11231D9FBD36}" srcOrd="0" destOrd="0" presId="urn:microsoft.com/office/officeart/2005/8/layout/orgChart1"/>
+    <dgm:cxn modelId="{F230AE68-90DC-430E-9917-4F969691C8E5}" type="presParOf" srcId="{B0A0B2F8-DC1D-40D8-84F3-E973F0AFD2A4}" destId="{604E9955-A4D8-4EF3-AB62-04F2B6924221}" srcOrd="1" destOrd="0" presId="urn:microsoft.com/office/officeart/2005/8/layout/orgChart1"/>
+    <dgm:cxn modelId="{DA51D6AC-B80D-44B0-9D87-F93BDB4FA8A8}" type="presParOf" srcId="{83AB74E6-E702-4C1C-B220-F5629BD9DFBB}" destId="{BED3382D-ECB2-4AC4-A267-94BF200C899C}" srcOrd="1" destOrd="0" presId="urn:microsoft.com/office/officeart/2005/8/layout/orgChart1"/>
+    <dgm:cxn modelId="{A8CD2317-07FA-4F1C-BC07-C6F31C5B0520}" type="presParOf" srcId="{83AB74E6-E702-4C1C-B220-F5629BD9DFBB}" destId="{1B324C91-D76E-4B52-ABDE-EC18B0C5A2FE}" srcOrd="2" destOrd="0" presId="urn:microsoft.com/office/officeart/2005/8/layout/orgChart1"/>
+    <dgm:cxn modelId="{6CF5822E-89B4-4596-B5C4-8E2947D2806F}" type="presParOf" srcId="{1C6BA4D2-F28C-4E72-9F28-088FF98A2C33}" destId="{50B91C8F-9633-4F9D-970A-524716897861}" srcOrd="2" destOrd="0" presId="urn:microsoft.com/office/officeart/2005/8/layout/orgChart1"/>
+    <dgm:cxn modelId="{A7AD986B-3717-456F-8764-A3394EE5F841}" type="presParOf" srcId="{1C6BA4D2-F28C-4E72-9F28-088FF98A2C33}" destId="{77F30843-CD0E-419D-9FA8-B978A698CAA8}" srcOrd="3" destOrd="0" presId="urn:microsoft.com/office/officeart/2005/8/layout/orgChart1"/>
+    <dgm:cxn modelId="{2678093F-C135-41D3-A901-45798FB4F9CE}" type="presParOf" srcId="{77F30843-CD0E-419D-9FA8-B978A698CAA8}" destId="{0497B117-E244-400E-A65B-92E87F8B7F97}" srcOrd="0" destOrd="0" presId="urn:microsoft.com/office/officeart/2005/8/layout/orgChart1"/>
+    <dgm:cxn modelId="{537ABA1C-0224-4BCB-9771-29DD0445FAC4}" type="presParOf" srcId="{0497B117-E244-400E-A65B-92E87F8B7F97}" destId="{E5E7503A-7612-4B0C-A329-AB0202849CA8}" srcOrd="0" destOrd="0" presId="urn:microsoft.com/office/officeart/2005/8/layout/orgChart1"/>
+    <dgm:cxn modelId="{0EDCB3C8-0CF8-45E6-A7EC-C210039C256D}" type="presParOf" srcId="{0497B117-E244-400E-A65B-92E87F8B7F97}" destId="{149078CD-1B5B-412D-A0CE-202071623540}" srcOrd="1" destOrd="0" presId="urn:microsoft.com/office/officeart/2005/8/layout/orgChart1"/>
+    <dgm:cxn modelId="{016D97D3-3CA1-448B-98AE-63FB16995D05}" type="presParOf" srcId="{77F30843-CD0E-419D-9FA8-B978A698CAA8}" destId="{8E8B7D85-5001-4717-BDA3-E4D9D9A000DB}" srcOrd="1" destOrd="0" presId="urn:microsoft.com/office/officeart/2005/8/layout/orgChart1"/>
+    <dgm:cxn modelId="{EFFE212D-D13E-4890-B8EE-4FF6F82FC132}" type="presParOf" srcId="{77F30843-CD0E-419D-9FA8-B978A698CAA8}" destId="{EF071D07-FA91-43BB-BD43-9E00BD381CAB}" srcOrd="2" destOrd="0" presId="urn:microsoft.com/office/officeart/2005/8/layout/orgChart1"/>
+    <dgm:cxn modelId="{7EBF9A6C-DD79-42A2-8257-45FAA15F98E2}" type="presParOf" srcId="{DB6D70D1-1334-4D38-846C-FFDB7A9BF7E5}" destId="{17674B7A-6587-4DC4-A9DE-CB1967A30F82}" srcOrd="1" destOrd="0" presId="urn:microsoft.com/office/officeart/2005/8/layout/orgChart1"/>
+    <dgm:cxn modelId="{6A091EE3-42AE-468B-A511-A45F5BE54B63}" type="presParOf" srcId="{17674B7A-6587-4DC4-A9DE-CB1967A30F82}" destId="{579C5BB3-5D7A-4196-BF46-778DB623D8BB}" srcOrd="0" destOrd="0" presId="urn:microsoft.com/office/officeart/2005/8/layout/orgChart1"/>
+    <dgm:cxn modelId="{9EA8E147-4630-4228-9EDA-B0AA96AAA473}" type="presParOf" srcId="{579C5BB3-5D7A-4196-BF46-778DB623D8BB}" destId="{234957EB-CEAB-4D64-9578-75C67240B327}" srcOrd="0" destOrd="0" presId="urn:microsoft.com/office/officeart/2005/8/layout/orgChart1"/>
+    <dgm:cxn modelId="{9F7F8BE3-F37C-4FF6-AB7E-0DB5E2D9FB3C}" type="presParOf" srcId="{579C5BB3-5D7A-4196-BF46-778DB623D8BB}" destId="{5D30D3E5-3448-4B85-9084-9844DD694E7F}" srcOrd="1" destOrd="0" presId="urn:microsoft.com/office/officeart/2005/8/layout/orgChart1"/>
+    <dgm:cxn modelId="{940DF59D-4026-4E28-B596-054D5F78086E}" type="presParOf" srcId="{17674B7A-6587-4DC4-A9DE-CB1967A30F82}" destId="{AD7FB035-350C-450B-9470-79E55EFBFD5A}" srcOrd="1" destOrd="0" presId="urn:microsoft.com/office/officeart/2005/8/layout/orgChart1"/>
+    <dgm:cxn modelId="{8F517140-E265-4456-AB0F-BE25F84BCFCE}" type="presParOf" srcId="{17674B7A-6587-4DC4-A9DE-CB1967A30F82}" destId="{5823C67D-8D40-456A-8292-E20407F43290}" srcOrd="2" destOrd="0" presId="urn:microsoft.com/office/officeart/2005/8/layout/orgChart1"/>
+    <dgm:cxn modelId="{9E63ECF6-C428-4CA6-A9F4-19CEE4C485D8}" type="presParOf" srcId="{DB6D70D1-1334-4D38-846C-FFDB7A9BF7E5}" destId="{42383659-BD8A-4D5E-A0B4-3C54F9BC30F0}" srcOrd="2" destOrd="0" presId="urn:microsoft.com/office/officeart/2005/8/layout/orgChart1"/>
+    <dgm:cxn modelId="{83DB0829-0A28-4DEC-98F3-F1126E23A004}" type="presParOf" srcId="{42383659-BD8A-4D5E-A0B4-3C54F9BC30F0}" destId="{419B1590-31D3-4AB3-B96F-8BBD6CEACBD2}" srcOrd="0" destOrd="0" presId="urn:microsoft.com/office/officeart/2005/8/layout/orgChart1"/>
+    <dgm:cxn modelId="{4E8E7D42-C7A3-49C2-8261-8A6D57AB1F98}" type="presParOf" srcId="{419B1590-31D3-4AB3-B96F-8BBD6CEACBD2}" destId="{C4B0F77B-E2E0-457D-812E-29E9BE3E4085}" srcOrd="0" destOrd="0" presId="urn:microsoft.com/office/officeart/2005/8/layout/orgChart1"/>
+    <dgm:cxn modelId="{64C09FDF-8DB7-46B2-BCA9-5CD3B1C81B71}" type="presParOf" srcId="{419B1590-31D3-4AB3-B96F-8BBD6CEACBD2}" destId="{17805C60-C0CE-46BF-BA01-F8C5D9F70B79}" srcOrd="1" destOrd="0" presId="urn:microsoft.com/office/officeart/2005/8/layout/orgChart1"/>
+    <dgm:cxn modelId="{83DA38E5-8D9C-44B7-90BC-DB8E684AFD2D}" type="presParOf" srcId="{42383659-BD8A-4D5E-A0B4-3C54F9BC30F0}" destId="{D3550D3A-B726-4881-859A-D1FB5A448279}" srcOrd="1" destOrd="0" presId="urn:microsoft.com/office/officeart/2005/8/layout/orgChart1"/>
+    <dgm:cxn modelId="{D369D6C2-BC79-4424-B469-2FC241F76662}" type="presParOf" srcId="{42383659-BD8A-4D5E-A0B4-3C54F9BC30F0}" destId="{8F72FE43-F752-4814-BE5E-E968BF300466}" srcOrd="2" destOrd="0" presId="urn:microsoft.com/office/officeart/2005/8/layout/orgChart1"/>
+    <dgm:cxn modelId="{4B9A8DF2-AAC2-4CB2-A8A4-9ECE19E7547A}" type="presParOf" srcId="{DB6D70D1-1334-4D38-846C-FFDB7A9BF7E5}" destId="{F59D48A0-D306-46AE-8AF8-909D59CA2703}" srcOrd="3" destOrd="0" presId="urn:microsoft.com/office/officeart/2005/8/layout/orgChart1"/>
+    <dgm:cxn modelId="{CB91DA81-58E8-473A-8CE2-FB955D6A0886}" type="presParOf" srcId="{F59D48A0-D306-46AE-8AF8-909D59CA2703}" destId="{2C9156BF-48DC-4A17-B7D9-2BC2C6BE0360}" srcOrd="0" destOrd="0" presId="urn:microsoft.com/office/officeart/2005/8/layout/orgChart1"/>
+    <dgm:cxn modelId="{96B838B5-41D2-42D9-A49A-33F07D59E49F}" type="presParOf" srcId="{2C9156BF-48DC-4A17-B7D9-2BC2C6BE0360}" destId="{DC286486-1041-4CF2-B1D9-ED9F8D4CAF4B}" srcOrd="0" destOrd="0" presId="urn:microsoft.com/office/officeart/2005/8/layout/orgChart1"/>
+    <dgm:cxn modelId="{2429D367-E6F9-43C0-A56E-C00899510AE2}" type="presParOf" srcId="{2C9156BF-48DC-4A17-B7D9-2BC2C6BE0360}" destId="{D5DB1BF8-7727-41DB-8711-7758CBC1CD9E}" srcOrd="1" destOrd="0" presId="urn:microsoft.com/office/officeart/2005/8/layout/orgChart1"/>
+    <dgm:cxn modelId="{BBE805A4-4240-479B-97A9-0C3177F5D78A}" type="presParOf" srcId="{F59D48A0-D306-46AE-8AF8-909D59CA2703}" destId="{0CD5EC87-2CD7-4B11-AE5D-880A11810AB4}" srcOrd="1" destOrd="0" presId="urn:microsoft.com/office/officeart/2005/8/layout/orgChart1"/>
+    <dgm:cxn modelId="{5629532F-86A5-4D6F-9B49-EE7D94158A6A}" type="presParOf" srcId="{F59D48A0-D306-46AE-8AF8-909D59CA2703}" destId="{C415D8D2-3B06-4752-BAB6-2E3BCD9AB2C5}" srcOrd="2" destOrd="0" presId="urn:microsoft.com/office/officeart/2005/8/layout/orgChart1"/>
   </dgm:cxnLst>
   <dgm:bg/>
   <dgm:whole/>
@@ -41343,7 +41332,7 @@
 </file>
 
 <file path=customXml/itemProps1.xml><?xml version="1.0" encoding="utf-8"?>
-<ds:datastoreItem xmlns:ds="http://schemas.openxmlformats.org/officeDocument/2006/customXml" ds:itemID="{8F011740-23AD-448A-8089-66B82E9C417C}">
+<ds:datastoreItem xmlns:ds="http://schemas.openxmlformats.org/officeDocument/2006/customXml" ds:itemID="{55730800-DB12-4B54-85DE-5FACCC9182E7}">
   <ds:schemaRefs>
     <ds:schemaRef ds:uri="http://schemas.openxmlformats.org/officeDocument/2006/bibliography"/>
   </ds:schemaRefs>

</xml_diff>